<commit_message>
Added Markéta's minutes from yesterday's meeting.
</commit_message>
<xml_diff>
--- a/doc/minutes-from-meetings/ufal-umr-meeting-minutes.docx
+++ b/doc/minutes-from-meetings/ufal-umr-meeting-minutes.docx
@@ -21,192 +21,1547 @@
         <w:t>14:00</w:t>
       </w:r>
       <w:r>
-        <w:t xml:space="preserve"> (Zdeňka+, JH +, Cris+, </w:t>
+        <w:t xml:space="preserve"> (Zdeňka+, JH +, Cris</w:t>
+      </w:r>
+      <w:r>
+        <w:t>tina</w:t>
+      </w:r>
+      <w:r>
+        <w:t>+, Markéta +, Míša +, Eva +, Dan -, Šárka -, Federica –</w:t>
+      </w:r>
+    </w:p>
+    <w:p>
+      <w:r>
+        <w:t>21/8 – 13:00 (Federica – zoom, Cris</w:t>
+      </w:r>
+      <w:r>
+        <w:t>tina</w:t>
+      </w:r>
+      <w:r>
+        <w:t xml:space="preserve"> +, Zdeňka +</w:t>
+      </w:r>
+      <w:proofErr w:type="gramStart"/>
+      <w:r>
+        <w:t>?,</w:t>
+      </w:r>
+      <w:proofErr w:type="gramEnd"/>
+      <w:r>
+        <w:t xml:space="preserve"> JH in China – zoom +?, Eva ?, Dan +, Míša +/zoom, Šárka ?)</w:t>
+      </w:r>
+    </w:p>
+    <w:p>
+      <w:r>
+        <w:t>28/8 – 13:00 (Zdeňka +, JH +, Cris</w:t>
+      </w:r>
+      <w:r>
+        <w:t>tina</w:t>
+      </w:r>
+      <w:r>
+        <w:t xml:space="preserve"> -, Dan +, Federica +, </w:t>
+      </w:r>
+      <w:proofErr w:type="gramStart"/>
+      <w:r>
+        <w:t>Eva ?</w:t>
+      </w:r>
+      <w:proofErr w:type="gramEnd"/>
+      <w:r>
+        <w:t>, Šárka ?)</w:t>
+      </w:r>
+    </w:p>
+    <w:p>
+      <w:pPr>
+        <w:pStyle w:val="Nadpis1"/>
+      </w:pPr>
+      <w:r>
+        <w:t xml:space="preserve">Meeting 2023-07-24 (Dan, </w:t>
+      </w:r>
+      <w:r>
+        <w:rPr>
+          <w:lang w:val="cs-CZ"/>
+        </w:rPr>
+        <w:t>Michal</w:t>
+      </w:r>
+      <w:r>
+        <w:t xml:space="preserve">, Eva, </w:t>
+      </w:r>
+      <w:r>
+        <w:rPr>
+          <w:lang w:val="cs-CZ"/>
+        </w:rPr>
+        <w:t>Markéta</w:t>
+      </w:r>
+      <w:r>
+        <w:t>, Federica)</w:t>
+      </w:r>
+    </w:p>
+    <w:p>
+      <w:pPr>
+        <w:rPr>
+          <w:b/>
+        </w:rPr>
+      </w:pPr>
+    </w:p>
+    <w:p>
+      <w:pPr>
+        <w:rPr>
+          <w:b/>
+        </w:rPr>
+      </w:pPr>
+      <w:r>
+        <w:rPr>
+          <w:b/>
+        </w:rPr>
+        <w:t>AMR guidelines</w:t>
+      </w:r>
+    </w:p>
+    <w:p>
+      <w:r>
+        <w:t xml:space="preserve">We should consult also </w:t>
+      </w:r>
+      <w:r>
+        <w:rPr>
+          <w:b/>
+          <w:i/>
+        </w:rPr>
+        <w:t>AMR</w:t>
+      </w:r>
+      <w:r>
+        <w:t xml:space="preserve"> guidelines!</w:t>
+      </w:r>
+    </w:p>
+    <w:p>
+      <w:pPr>
+        <w:ind w:firstLine="708"/>
+      </w:pPr>
+      <w:hyperlink r:id="rId6" w:history="1">
+        <w:r>
+          <w:rPr>
+            <w:rStyle w:val="Hypertextovodkaz"/>
+          </w:rPr>
+          <w:t>https://github.com/amrisi/amr-guidelines/blob/master/amr.md</w:t>
+        </w:r>
+      </w:hyperlink>
+    </w:p>
+    <w:p>
+      <w:r>
+        <w:t>Frame Files</w:t>
+      </w:r>
+      <w:r>
+        <w:t xml:space="preserve"> … </w:t>
       </w:r>
       <w:proofErr w:type="spellStart"/>
       <w:r>
-        <w:t>Markéta</w:t>
+        <w:t>PropBank</w:t>
       </w:r>
       <w:proofErr w:type="spellEnd"/>
       <w:r>
-        <w:t xml:space="preserve"> +, </w:t>
+        <w:t xml:space="preserve"> 3.4</w:t>
+      </w:r>
+      <w:r>
+        <w:t xml:space="preserve"> should be used</w:t>
+      </w:r>
+      <w:r>
+        <w:t xml:space="preserve"> </w:t>
+      </w:r>
+    </w:p>
+    <w:p>
+      <w:pPr>
+        <w:ind w:firstLine="708"/>
+      </w:pPr>
+      <w:hyperlink r:id="rId7" w:history="1">
+        <w:r>
+          <w:rPr>
+            <w:rStyle w:val="Hypertextovodkaz"/>
+          </w:rPr>
+          <w:t>http://propbank.github.io/v3.4.0/frames/index.html</w:t>
+        </w:r>
+      </w:hyperlink>
+    </w:p>
+    <w:p/>
+    <w:p>
+      <w:r>
+        <w:rPr>
+          <w:b/>
+        </w:rPr>
+        <w:t>Convertor from AMR</w:t>
+      </w:r>
+      <w:r>
+        <w:t>:</w:t>
+      </w:r>
+      <w:r>
+        <w:t xml:space="preserve"> </w:t>
+      </w:r>
+    </w:p>
+    <w:p>
+      <w:r>
+        <w:t>Michal</w:t>
+      </w:r>
+      <w:r>
+        <w:t>:</w:t>
+      </w:r>
+    </w:p>
+    <w:p>
+      <w:proofErr w:type="gramStart"/>
+      <w:r>
+        <w:rPr>
+          <w:b/>
+          <w:i/>
+        </w:rPr>
+        <w:t>r</w:t>
+      </w:r>
+      <w:r>
+        <w:rPr>
+          <w:b/>
+          <w:i/>
+        </w:rPr>
+        <w:t>elation</w:t>
+      </w:r>
+      <w:proofErr w:type="gramEnd"/>
+      <w:r>
+        <w:t xml:space="preserve"> </w:t>
+      </w:r>
+      <w:r>
+        <w:t xml:space="preserve">… relation </w:t>
+      </w:r>
+      <w:r>
+        <w:t>between two concepts (</w:t>
+      </w:r>
+      <w:r>
+        <w:t xml:space="preserve">UMR </w:t>
+      </w:r>
+      <w:r>
+        <w:t>nodes)</w:t>
+      </w:r>
+    </w:p>
+    <w:p>
+      <w:pPr>
+        <w:ind w:firstLine="708"/>
+      </w:pPr>
+      <w:proofErr w:type="gramStart"/>
+      <w:r>
+        <w:t>as</w:t>
+      </w:r>
+      <w:proofErr w:type="gramEnd"/>
+      <w:r>
+        <w:t>, e.g., :ARG0 is understood as a relation between the predicate and its participant</w:t>
+      </w:r>
+    </w:p>
+    <w:p>
+      <w:r>
+        <w:t xml:space="preserve">However, in UMR guidelines, </w:t>
+      </w:r>
+      <w:r>
+        <w:t>attributes and their values</w:t>
+      </w:r>
+      <w:r>
+        <w:t xml:space="preserve"> are also sometimes mentioned as relations</w:t>
+      </w:r>
+    </w:p>
+    <w:p>
+      <w:r>
+        <w:tab/>
+      </w:r>
+      <w:proofErr w:type="gramStart"/>
+      <w:r>
+        <w:t>as</w:t>
+      </w:r>
+      <w:proofErr w:type="gramEnd"/>
+      <w:r>
+        <w:t>, e.g., :polarity</w:t>
+      </w:r>
+    </w:p>
+    <w:p>
+      <w:r>
+        <w:sym w:font="Wingdings" w:char="F0E0"/>
+      </w:r>
+      <w:r>
+        <w:t xml:space="preserve"> </w:t>
+      </w:r>
+      <w:proofErr w:type="gramStart"/>
+      <w:r>
+        <w:t>consequences</w:t>
+      </w:r>
+      <w:proofErr w:type="gramEnd"/>
+      <w:r>
+        <w:t xml:space="preserve"> for </w:t>
       </w:r>
       <w:proofErr w:type="spellStart"/>
       <w:r>
-        <w:t>Míša</w:t>
+        <w:t>TrEd</w:t>
       </w:r>
       <w:proofErr w:type="spellEnd"/>
-      <w:r>
-        <w:t xml:space="preserve"> +, Eva +, Dan -, Šárka -, Federica –</w:t>
-      </w:r>
-    </w:p>
-    <w:p>
-      <w:r>
-        <w:t>21/8 – 13:00 (Federica – zoom, Cris +, Zdeňka +</w:t>
-      </w:r>
+    </w:p>
+    <w:p/>
+    <w:p>
       <w:proofErr w:type="gramStart"/>
       <w:r>
-        <w:t>?,</w:t>
+        <w:t>update</w:t>
       </w:r>
       <w:proofErr w:type="gramEnd"/>
       <w:r>
-        <w:t xml:space="preserve"> JH in China – zoom +?, Eva ?, Dan +, </w:t>
+        <w:t xml:space="preserve"> and plans:</w:t>
+      </w:r>
+    </w:p>
+    <w:p>
+      <w:pPr>
+        <w:pStyle w:val="Odstavecseseznamem"/>
+        <w:numPr>
+          <w:ilvl w:val="0"/>
+          <w:numId w:val="5"/>
+        </w:numPr>
+      </w:pPr>
+      <w:proofErr w:type="gramStart"/>
+      <w:r>
+        <w:t>work</w:t>
+      </w:r>
+      <w:proofErr w:type="gramEnd"/>
+      <w:r>
+        <w:t xml:space="preserve"> on PDT-to-UMR conversion, now it works :-)</w:t>
+      </w:r>
+    </w:p>
+    <w:p>
+      <w:pPr>
+        <w:pStyle w:val="Odstavecseseznamem"/>
+        <w:numPr>
+          <w:ilvl w:val="0"/>
+          <w:numId w:val="5"/>
+        </w:numPr>
+      </w:pPr>
+      <w:r>
+        <w:t xml:space="preserve">now work on </w:t>
       </w:r>
       <w:proofErr w:type="spellStart"/>
       <w:r>
-        <w:t>Míša</w:t>
+        <w:t>vizualization</w:t>
       </w:r>
       <w:proofErr w:type="spellEnd"/>
       <w:r>
-        <w:t xml:space="preserve"> +/zoom, Šárka ?)</w:t>
-      </w:r>
-    </w:p>
-    <w:p>
-      <w:r>
-        <w:t xml:space="preserve">28/8 – 13:00 (Zdeňka +, JH +, Cris -, Dan +, Federica +, </w:t>
-      </w:r>
+        <w:t xml:space="preserve"> in </w:t>
+      </w:r>
+      <w:proofErr w:type="spellStart"/>
+      <w:r>
+        <w:t>Tred</w:t>
+      </w:r>
+      <w:proofErr w:type="spellEnd"/>
+      <w:r>
+        <w:t xml:space="preserve"> (with Dan)</w:t>
+      </w:r>
+    </w:p>
+    <w:p>
+      <w:pPr>
+        <w:pStyle w:val="Odstavecseseznamem"/>
+        <w:numPr>
+          <w:ilvl w:val="0"/>
+          <w:numId w:val="5"/>
+        </w:numPr>
+      </w:pPr>
+      <w:r>
+        <w:t>plan: focus on coreference (as it leads to structural changes)</w:t>
+      </w:r>
+    </w:p>
+    <w:p>
+      <w:pPr>
+        <w:pStyle w:val="Odstavecseseznamem"/>
+        <w:numPr>
+          <w:ilvl w:val="0"/>
+          <w:numId w:val="5"/>
+        </w:numPr>
+      </w:pPr>
+      <w:r>
+        <w:t>plan: start with verbs</w:t>
+      </w:r>
+    </w:p>
+    <w:p>
+      <w:pPr>
+        <w:pStyle w:val="Odstavecseseznamem"/>
+        <w:numPr>
+          <w:ilvl w:val="0"/>
+          <w:numId w:val="5"/>
+        </w:numPr>
+      </w:pPr>
       <w:proofErr w:type="gramStart"/>
       <w:r>
-        <w:t>Eva ?</w:t>
+        <w:t>work</w:t>
       </w:r>
       <w:proofErr w:type="gramEnd"/>
       <w:r>
-        <w:t>, Šárka ?)</w:t>
-      </w:r>
-    </w:p>
-    <w:p>
-      <w:pPr>
-        <w:pStyle w:val="Nadpis1"/>
-      </w:pPr>
-      <w:r>
-        <w:t xml:space="preserve">Meeting 2023-07-24 (Dan, </w:t>
-      </w:r>
-      <w:r>
-        <w:rPr>
-          <w:lang w:val="cs-CZ"/>
-        </w:rPr>
-        <w:t>Mišo</w:t>
-      </w:r>
-      <w:r>
-        <w:t xml:space="preserve">, Eva, </w:t>
-      </w:r>
-      <w:r>
-        <w:rPr>
-          <w:lang w:val="cs-CZ"/>
-        </w:rPr>
-        <w:t>Markéta</w:t>
-      </w:r>
-      <w:r>
-        <w:t>, Federica)</w:t>
-      </w:r>
-    </w:p>
-    <w:p>
-      <w:pPr>
-        <w:rPr>
-          <w:lang w:val="cs-CZ"/>
-        </w:rPr>
-      </w:pPr>
-      <w:r>
-        <w:rPr>
-          <w:lang w:val="cs-CZ"/>
-        </w:rPr>
-        <w:t>Markéta zapisuje.</w:t>
-      </w:r>
-    </w:p>
-    <w:p>
-      <w:pPr>
-        <w:pStyle w:val="Nadpis1"/>
-      </w:pPr>
-      <w:r>
-        <w:t>Meeting 2023</w:t>
-      </w:r>
-      <w:r>
-        <w:t>-</w:t>
-      </w:r>
-      <w:r>
-        <w:t>07</w:t>
-      </w:r>
-      <w:r>
-        <w:t>-</w:t>
-      </w:r>
-      <w:r>
-        <w:t>17 (Federica, Cris</w:t>
+        <w:t xml:space="preserve"> on </w:t>
+      </w:r>
+      <w:proofErr w:type="spellStart"/>
+      <w:r>
+        <w:t>functors</w:t>
+      </w:r>
+      <w:proofErr w:type="spellEnd"/>
+      <w:r>
+        <w:t xml:space="preserve"> conversion (incomplete list of </w:t>
+      </w:r>
+      <w:proofErr w:type="spellStart"/>
+      <w:r>
+        <w:t>functors</w:t>
+      </w:r>
+      <w:proofErr w:type="spellEnd"/>
+      <w:r>
+        <w:t xml:space="preserve"> from 2014), based on AMR guidelines (and on sample English annotation, where necessary)</w:t>
+      </w:r>
+      <w:r>
+        <w:t xml:space="preserve"> </w:t>
+      </w:r>
+      <w:r>
+        <w:t>(</w:t>
+      </w:r>
+      <w:r>
+        <w:t>Markéta:</w:t>
+      </w:r>
+      <w:r>
+        <w:t>)</w:t>
+      </w:r>
+    </w:p>
+    <w:p/>
+    <w:p>
+      <w:r>
+        <w:t xml:space="preserve">Problem repeated throughout the UMR (and AMR) guidelines – uneasy to </w:t>
+      </w:r>
+      <w:r>
+        <w:t>extract</w:t>
+      </w:r>
+      <w:r>
+        <w:rPr>
+          <w:b/>
+        </w:rPr>
+        <w:t xml:space="preserve"> an exhaustive list</w:t>
+      </w:r>
+      <w:r>
+        <w:t xml:space="preserve"> of relations (between nodes/concepts) and </w:t>
+      </w:r>
+      <w:r>
+        <w:rPr>
+          <w:b/>
+        </w:rPr>
+        <w:t>full list of values for individual attributes</w:t>
+      </w:r>
+      <w:r>
+        <w:t>.</w:t>
+      </w:r>
+    </w:p>
+    <w:p/>
+    <w:p>
+      <w:pPr>
+        <w:rPr>
+          <w:b/>
+        </w:rPr>
+      </w:pPr>
+      <w:proofErr w:type="gramStart"/>
+      <w:r>
+        <w:rPr>
+          <w:b/>
+        </w:rPr>
+        <w:t>coreference</w:t>
+      </w:r>
+      <w:proofErr w:type="gramEnd"/>
+    </w:p>
+    <w:p>
+      <w:r>
+        <w:t>Míša: 3 different ways in UMR</w:t>
+      </w:r>
+    </w:p>
+    <w:p>
+      <w:pPr>
+        <w:pStyle w:val="Odstavecseseznamem"/>
+        <w:numPr>
+          <w:ilvl w:val="0"/>
+          <w:numId w:val="5"/>
+        </w:numPr>
+      </w:pPr>
+      <w:r>
+        <w:t>inversed participant roles</w:t>
+      </w:r>
+    </w:p>
+    <w:p>
+      <w:pPr>
+        <w:pStyle w:val="Odstavecseseznamem"/>
+        <w:numPr>
+          <w:ilvl w:val="0"/>
+          <w:numId w:val="5"/>
+        </w:numPr>
+      </w:pPr>
+      <w:r>
+        <w:t>reference to an already specified concept variable (only within a single sentence)</w:t>
+      </w:r>
+    </w:p>
+    <w:p>
+      <w:pPr>
+        <w:pStyle w:val="Odstavecseseznamem"/>
+        <w:numPr>
+          <w:ilvl w:val="0"/>
+          <w:numId w:val="5"/>
+        </w:numPr>
+      </w:pPr>
+      <w:r>
+        <w:t>:</w:t>
+      </w:r>
+      <w:proofErr w:type="spellStart"/>
+      <w:r>
+        <w:t>coref</w:t>
+      </w:r>
+      <w:proofErr w:type="spellEnd"/>
+      <w:r>
+        <w:t xml:space="preserve"> attribute (definitely inter-sentential relations)</w:t>
+      </w:r>
+    </w:p>
+    <w:p>
+      <w:r>
+        <w:t xml:space="preserve">Suggestion: Use </w:t>
+      </w:r>
+      <w:proofErr w:type="gramStart"/>
+      <w:r>
+        <w:t>the :</w:t>
+      </w:r>
+      <w:proofErr w:type="spellStart"/>
+      <w:r>
+        <w:t>coref</w:t>
+      </w:r>
+      <w:proofErr w:type="spellEnd"/>
+      <w:proofErr w:type="gramEnd"/>
+      <w:r>
+        <w:t xml:space="preserve"> attribute for two (or more) mentions of the same entity within </w:t>
+      </w:r>
+      <w:r>
+        <w:t>a single sentence</w:t>
+      </w:r>
+      <w:r>
+        <w:t xml:space="preserve"> only when necessary (i.e., when some of their values differ)</w:t>
+      </w:r>
+    </w:p>
+    <w:p>
+      <w:pPr>
+        <w:rPr>
+          <w:b/>
+        </w:rPr>
+      </w:pPr>
+    </w:p>
+    <w:p>
+      <w:proofErr w:type="gramStart"/>
+      <w:r>
+        <w:rPr>
+          <w:b/>
+        </w:rPr>
+        <w:t>ellipses</w:t>
+      </w:r>
+      <w:proofErr w:type="gramEnd"/>
+      <w:r>
+        <w:t xml:space="preserve"> </w:t>
+      </w:r>
+    </w:p>
+    <w:p>
+      <w:proofErr w:type="spellStart"/>
+      <w:r>
+        <w:lastRenderedPageBreak/>
+        <w:t>Estonsko</w:t>
+      </w:r>
+      <w:proofErr w:type="spellEnd"/>
+      <w:r>
+        <w:t xml:space="preserve">: </w:t>
+      </w:r>
+    </w:p>
+    <w:p>
+      <w:r>
+        <w:t xml:space="preserve">Dan </w:t>
+      </w:r>
+      <w:r>
+        <w:t>suggest</w:t>
+      </w:r>
+      <w:r>
+        <w:t xml:space="preserve">s </w:t>
+      </w:r>
+      <w:proofErr w:type="gramStart"/>
+      <w:r>
+        <w:t>to annotate</w:t>
+      </w:r>
+      <w:proofErr w:type="gramEnd"/>
+      <w:r>
+        <w:t xml:space="preserve"> such fragments using the </w:t>
+      </w:r>
+      <w:r>
+        <w:t>abstract predicate</w:t>
+      </w:r>
+      <w:r>
+        <w:t xml:space="preserve"> have-</w:t>
+      </w:r>
+      <w:r>
+        <w:t>location</w:t>
+      </w:r>
+      <w:r>
+        <w:t>-91</w:t>
+      </w:r>
+      <w:r>
+        <w:t xml:space="preserve"> </w:t>
+      </w:r>
+    </w:p>
+    <w:p>
+      <w:pPr>
+        <w:tabs>
+          <w:tab w:val="left" w:pos="916"/>
+          <w:tab w:val="left" w:pos="1832"/>
+          <w:tab w:val="left" w:pos="2748"/>
+          <w:tab w:val="left" w:pos="3664"/>
+          <w:tab w:val="left" w:pos="4580"/>
+          <w:tab w:val="left" w:pos="5496"/>
+          <w:tab w:val="left" w:pos="6412"/>
+          <w:tab w:val="left" w:pos="7328"/>
+          <w:tab w:val="left" w:pos="8244"/>
+          <w:tab w:val="left" w:pos="9160"/>
+          <w:tab w:val="left" w:pos="10076"/>
+          <w:tab w:val="left" w:pos="10992"/>
+          <w:tab w:val="left" w:pos="11908"/>
+          <w:tab w:val="left" w:pos="12824"/>
+          <w:tab w:val="left" w:pos="13740"/>
+          <w:tab w:val="left" w:pos="14656"/>
+        </w:tabs>
+        <w:rPr>
+          <w:rFonts w:ascii="Courier New" w:eastAsia="Times New Roman" w:hAnsi="Courier New" w:cs="Courier New"/>
+          <w:sz w:val="20"/>
+          <w:szCs w:val="20"/>
+        </w:rPr>
+      </w:pPr>
+      <w:r>
+        <w:rPr>
+          <w:rFonts w:ascii="Courier New" w:eastAsia="Times New Roman" w:hAnsi="Courier New" w:cs="Courier New"/>
+          <w:sz w:val="20"/>
+          <w:szCs w:val="20"/>
+        </w:rPr>
+        <w:tab/>
+      </w:r>
+      <w:r>
+        <w:rPr>
+          <w:rFonts w:ascii="Courier New" w:eastAsia="Times New Roman" w:hAnsi="Courier New" w:cs="Courier New"/>
+          <w:sz w:val="20"/>
+          <w:szCs w:val="20"/>
+        </w:rPr>
+        <w:t>(</w:t>
+      </w:r>
+      <w:proofErr w:type="gramStart"/>
+      <w:r>
+        <w:rPr>
+          <w:rFonts w:ascii="Courier New" w:eastAsia="Times New Roman" w:hAnsi="Courier New" w:cs="Courier New"/>
+          <w:sz w:val="20"/>
+          <w:szCs w:val="20"/>
+        </w:rPr>
+        <w:t>h</w:t>
+      </w:r>
+      <w:proofErr w:type="gramEnd"/>
+      <w:r>
+        <w:rPr>
+          <w:rFonts w:ascii="Courier New" w:eastAsia="Times New Roman" w:hAnsi="Courier New" w:cs="Courier New"/>
+          <w:sz w:val="20"/>
+          <w:szCs w:val="20"/>
+        </w:rPr>
+        <w:t>/ have-location-91</w:t>
+      </w:r>
+    </w:p>
+    <w:p>
+      <w:pPr>
+        <w:tabs>
+          <w:tab w:val="left" w:pos="916"/>
+          <w:tab w:val="left" w:pos="1832"/>
+          <w:tab w:val="left" w:pos="2748"/>
+          <w:tab w:val="left" w:pos="3664"/>
+          <w:tab w:val="left" w:pos="4580"/>
+          <w:tab w:val="left" w:pos="5496"/>
+          <w:tab w:val="left" w:pos="6412"/>
+          <w:tab w:val="left" w:pos="7328"/>
+          <w:tab w:val="left" w:pos="8244"/>
+          <w:tab w:val="left" w:pos="9160"/>
+          <w:tab w:val="left" w:pos="10076"/>
+          <w:tab w:val="left" w:pos="10992"/>
+          <w:tab w:val="left" w:pos="11908"/>
+          <w:tab w:val="left" w:pos="12824"/>
+          <w:tab w:val="left" w:pos="13740"/>
+          <w:tab w:val="left" w:pos="14656"/>
+        </w:tabs>
+        <w:rPr>
+          <w:rFonts w:ascii="Courier New" w:eastAsia="Times New Roman" w:hAnsi="Courier New" w:cs="Courier New"/>
+          <w:sz w:val="20"/>
+          <w:szCs w:val="20"/>
+        </w:rPr>
+      </w:pPr>
+      <w:r>
+        <w:rPr>
+          <w:rFonts w:ascii="Courier New" w:eastAsia="Times New Roman" w:hAnsi="Courier New" w:cs="Courier New"/>
+          <w:sz w:val="20"/>
+          <w:szCs w:val="20"/>
+        </w:rPr>
+        <w:tab/>
+      </w:r>
+      <w:r>
+        <w:rPr>
+          <w:rFonts w:ascii="Courier New" w:eastAsia="Times New Roman" w:hAnsi="Courier New" w:cs="Courier New"/>
+          <w:sz w:val="20"/>
+          <w:szCs w:val="20"/>
+        </w:rPr>
+        <w:t xml:space="preserve">    </w:t>
+      </w:r>
+      <w:proofErr w:type="gramStart"/>
+      <w:r>
+        <w:rPr>
+          <w:rFonts w:ascii="Courier New" w:eastAsia="Times New Roman" w:hAnsi="Courier New" w:cs="Courier New"/>
+          <w:sz w:val="20"/>
+          <w:szCs w:val="20"/>
+        </w:rPr>
+        <w:t>:ARG1</w:t>
+      </w:r>
+      <w:proofErr w:type="gramEnd"/>
+      <w:r>
+        <w:rPr>
+          <w:rFonts w:ascii="Courier New" w:eastAsia="Times New Roman" w:hAnsi="Courier New" w:cs="Courier New"/>
+          <w:sz w:val="20"/>
+          <w:szCs w:val="20"/>
+        </w:rPr>
+        <w:t xml:space="preserve"> (e/ event)</w:t>
+      </w:r>
+    </w:p>
+    <w:p>
+      <w:pPr>
+        <w:tabs>
+          <w:tab w:val="left" w:pos="916"/>
+          <w:tab w:val="left" w:pos="1832"/>
+          <w:tab w:val="left" w:pos="2748"/>
+          <w:tab w:val="left" w:pos="3664"/>
+          <w:tab w:val="left" w:pos="4580"/>
+          <w:tab w:val="left" w:pos="5496"/>
+          <w:tab w:val="left" w:pos="6412"/>
+          <w:tab w:val="left" w:pos="7328"/>
+          <w:tab w:val="left" w:pos="8244"/>
+          <w:tab w:val="left" w:pos="9160"/>
+          <w:tab w:val="left" w:pos="10076"/>
+          <w:tab w:val="left" w:pos="10992"/>
+          <w:tab w:val="left" w:pos="11908"/>
+          <w:tab w:val="left" w:pos="12824"/>
+          <w:tab w:val="left" w:pos="13740"/>
+          <w:tab w:val="left" w:pos="14656"/>
+        </w:tabs>
+        <w:rPr>
+          <w:rFonts w:ascii="Courier New" w:eastAsia="Times New Roman" w:hAnsi="Courier New" w:cs="Courier New"/>
+          <w:sz w:val="20"/>
+          <w:szCs w:val="20"/>
+        </w:rPr>
+      </w:pPr>
+      <w:r>
+        <w:rPr>
+          <w:rFonts w:ascii="Courier New" w:eastAsia="Times New Roman" w:hAnsi="Courier New" w:cs="Courier New"/>
+          <w:sz w:val="20"/>
+          <w:szCs w:val="20"/>
+        </w:rPr>
+        <w:tab/>
+      </w:r>
+      <w:r>
+        <w:rPr>
+          <w:rFonts w:ascii="Courier New" w:eastAsia="Times New Roman" w:hAnsi="Courier New" w:cs="Courier New"/>
+          <w:sz w:val="20"/>
+          <w:szCs w:val="20"/>
+        </w:rPr>
+        <w:t xml:space="preserve">    </w:t>
+      </w:r>
+      <w:proofErr w:type="gramStart"/>
+      <w:r>
+        <w:rPr>
+          <w:rFonts w:ascii="Courier New" w:eastAsia="Times New Roman" w:hAnsi="Courier New" w:cs="Courier New"/>
+          <w:sz w:val="20"/>
+          <w:szCs w:val="20"/>
+        </w:rPr>
+        <w:t>:ARG2</w:t>
+      </w:r>
+      <w:proofErr w:type="gramEnd"/>
+      <w:r>
+        <w:rPr>
+          <w:rFonts w:ascii="Courier New" w:eastAsia="Times New Roman" w:hAnsi="Courier New" w:cs="Courier New"/>
+          <w:sz w:val="20"/>
+          <w:szCs w:val="20"/>
+        </w:rPr>
+        <w:t xml:space="preserve"> (c/ country</w:t>
+      </w:r>
+    </w:p>
+    <w:p>
+      <w:pPr>
+        <w:tabs>
+          <w:tab w:val="left" w:pos="916"/>
+          <w:tab w:val="left" w:pos="1832"/>
+          <w:tab w:val="left" w:pos="2748"/>
+          <w:tab w:val="left" w:pos="3664"/>
+          <w:tab w:val="left" w:pos="4580"/>
+          <w:tab w:val="left" w:pos="5496"/>
+          <w:tab w:val="left" w:pos="6412"/>
+          <w:tab w:val="left" w:pos="7328"/>
+          <w:tab w:val="left" w:pos="8244"/>
+          <w:tab w:val="left" w:pos="9160"/>
+          <w:tab w:val="left" w:pos="10076"/>
+          <w:tab w:val="left" w:pos="10992"/>
+          <w:tab w:val="left" w:pos="11908"/>
+          <w:tab w:val="left" w:pos="12824"/>
+          <w:tab w:val="left" w:pos="13740"/>
+          <w:tab w:val="left" w:pos="14656"/>
+        </w:tabs>
+        <w:rPr>
+          <w:rFonts w:ascii="Courier New" w:eastAsia="Times New Roman" w:hAnsi="Courier New" w:cs="Courier New"/>
+          <w:sz w:val="20"/>
+          <w:szCs w:val="20"/>
+        </w:rPr>
+      </w:pPr>
+      <w:r>
+        <w:rPr>
+          <w:rFonts w:ascii="Courier New" w:eastAsia="Times New Roman" w:hAnsi="Courier New" w:cs="Courier New"/>
+          <w:sz w:val="20"/>
+          <w:szCs w:val="20"/>
+        </w:rPr>
+        <w:tab/>
+      </w:r>
+      <w:r>
+        <w:rPr>
+          <w:rFonts w:ascii="Courier New" w:eastAsia="Times New Roman" w:hAnsi="Courier New" w:cs="Courier New"/>
+          <w:sz w:val="20"/>
+          <w:szCs w:val="20"/>
+        </w:rPr>
+        <w:t xml:space="preserve">        </w:t>
+      </w:r>
+      <w:proofErr w:type="gramStart"/>
+      <w:r>
+        <w:rPr>
+          <w:rFonts w:ascii="Courier New" w:eastAsia="Times New Roman" w:hAnsi="Courier New" w:cs="Courier New"/>
+          <w:sz w:val="20"/>
+          <w:szCs w:val="20"/>
+        </w:rPr>
+        <w:t>:wiki</w:t>
+      </w:r>
+      <w:proofErr w:type="gramEnd"/>
+      <w:r>
+        <w:rPr>
+          <w:rFonts w:ascii="Courier New" w:eastAsia="Times New Roman" w:hAnsi="Courier New" w:cs="Courier New"/>
+          <w:sz w:val="20"/>
+          <w:szCs w:val="20"/>
+        </w:rPr>
+        <w:t xml:space="preserve"> "Q191"</w:t>
+      </w:r>
+    </w:p>
+    <w:p>
+      <w:pPr>
+        <w:tabs>
+          <w:tab w:val="left" w:pos="916"/>
+          <w:tab w:val="left" w:pos="1832"/>
+          <w:tab w:val="left" w:pos="2748"/>
+          <w:tab w:val="left" w:pos="3664"/>
+          <w:tab w:val="left" w:pos="4580"/>
+          <w:tab w:val="left" w:pos="5496"/>
+          <w:tab w:val="left" w:pos="6412"/>
+          <w:tab w:val="left" w:pos="7328"/>
+          <w:tab w:val="left" w:pos="8244"/>
+          <w:tab w:val="left" w:pos="9160"/>
+          <w:tab w:val="left" w:pos="10076"/>
+          <w:tab w:val="left" w:pos="10992"/>
+          <w:tab w:val="left" w:pos="11908"/>
+          <w:tab w:val="left" w:pos="12824"/>
+          <w:tab w:val="left" w:pos="13740"/>
+          <w:tab w:val="left" w:pos="14656"/>
+        </w:tabs>
+        <w:rPr>
+          <w:rFonts w:ascii="Courier New" w:eastAsia="Times New Roman" w:hAnsi="Courier New" w:cs="Courier New"/>
+          <w:sz w:val="20"/>
+          <w:szCs w:val="20"/>
+        </w:rPr>
+      </w:pPr>
+      <w:r>
+        <w:rPr>
+          <w:rFonts w:ascii="Courier New" w:eastAsia="Times New Roman" w:hAnsi="Courier New" w:cs="Courier New"/>
+          <w:sz w:val="20"/>
+          <w:szCs w:val="20"/>
+        </w:rPr>
+        <w:tab/>
+      </w:r>
+      <w:r>
+        <w:rPr>
+          <w:rFonts w:ascii="Courier New" w:eastAsia="Times New Roman" w:hAnsi="Courier New" w:cs="Courier New"/>
+          <w:sz w:val="20"/>
+          <w:szCs w:val="20"/>
+        </w:rPr>
+        <w:t xml:space="preserve">        </w:t>
+      </w:r>
+      <w:proofErr w:type="gramStart"/>
+      <w:r>
+        <w:rPr>
+          <w:rFonts w:ascii="Courier New" w:eastAsia="Times New Roman" w:hAnsi="Courier New" w:cs="Courier New"/>
+          <w:sz w:val="20"/>
+          <w:szCs w:val="20"/>
+        </w:rPr>
+        <w:t>:name</w:t>
+      </w:r>
+      <w:proofErr w:type="gramEnd"/>
+      <w:r>
+        <w:rPr>
+          <w:rFonts w:ascii="Courier New" w:eastAsia="Times New Roman" w:hAnsi="Courier New" w:cs="Courier New"/>
+          <w:sz w:val="20"/>
+          <w:szCs w:val="20"/>
+        </w:rPr>
+        <w:t xml:space="preserve"> (n/ name :op1 "</w:t>
+      </w:r>
+      <w:proofErr w:type="spellStart"/>
+      <w:r>
+        <w:rPr>
+          <w:rFonts w:ascii="Courier New" w:eastAsia="Times New Roman" w:hAnsi="Courier New" w:cs="Courier New"/>
+          <w:sz w:val="20"/>
+          <w:szCs w:val="20"/>
+        </w:rPr>
+        <w:t>Estonsko</w:t>
+      </w:r>
+      <w:proofErr w:type="spellEnd"/>
+      <w:r>
+        <w:rPr>
+          <w:rFonts w:ascii="Courier New" w:eastAsia="Times New Roman" w:hAnsi="Courier New" w:cs="Courier New"/>
+          <w:sz w:val="20"/>
+          <w:szCs w:val="20"/>
+        </w:rPr>
+        <w:t>")))</w:t>
+      </w:r>
+    </w:p>
+    <w:p>
+      <w:r>
+        <w:t>H</w:t>
+      </w:r>
+      <w:r>
+        <w:t xml:space="preserve">ow </w:t>
+      </w:r>
+      <w:r>
+        <w:t xml:space="preserve">should </w:t>
+      </w:r>
+      <w:r>
+        <w:t>coreference</w:t>
+      </w:r>
+      <w:r>
+        <w:t xml:space="preserve"> look like</w:t>
+      </w:r>
+      <w:r>
+        <w:t xml:space="preserve">? </w:t>
+      </w:r>
+      <w:r>
+        <w:t>A</w:t>
+      </w:r>
+      <w:r>
+        <w:t>ll events in the article</w:t>
+      </w:r>
+      <w:r>
+        <w:t xml:space="preserve"> annotated as subset-of event?</w:t>
+      </w:r>
+    </w:p>
+    <w:p/>
+    <w:p>
+      <w:pPr>
+        <w:rPr>
+          <w:b/>
+        </w:rPr>
+      </w:pPr>
+      <w:proofErr w:type="gramStart"/>
+      <w:r>
+        <w:rPr>
+          <w:b/>
+        </w:rPr>
+        <w:t>quantities</w:t>
+      </w:r>
+      <w:proofErr w:type="gramEnd"/>
+      <w:r>
+        <w:rPr>
+          <w:b/>
+        </w:rPr>
+        <w:t xml:space="preserve"> </w:t>
+      </w:r>
+    </w:p>
+    <w:p>
+      <w:pPr>
+        <w:rPr>
+          <w:b/>
+        </w:rPr>
+      </w:pPr>
+      <w:proofErr w:type="gramStart"/>
+      <w:r>
+        <w:rPr>
+          <w:rStyle w:val="KdHTML"/>
+          <w:rFonts w:asciiTheme="minorHAnsi" w:eastAsiaTheme="minorHAnsi" w:hAnsiTheme="minorHAnsi" w:cstheme="minorHAnsi"/>
+          <w:sz w:val="22"/>
+        </w:rPr>
+        <w:t>:quant</w:t>
+      </w:r>
+      <w:proofErr w:type="gramEnd"/>
+    </w:p>
+    <w:p>
+      <w:pPr>
+        <w:pStyle w:val="Odstavecseseznamem"/>
+        <w:numPr>
+          <w:ilvl w:val="0"/>
+          <w:numId w:val="4"/>
+        </w:numPr>
+      </w:pPr>
+      <w:r>
+        <w:t xml:space="preserve">typically an </w:t>
+      </w:r>
+      <w:r>
+        <w:t>attribute with</w:t>
+      </w:r>
+      <w:r>
+        <w:t xml:space="preserve"> a numeric</w:t>
+      </w:r>
+      <w:r>
+        <w:t xml:space="preserve"> value</w:t>
+      </w:r>
+      <w:r>
+        <w:t xml:space="preserve"> </w:t>
+      </w:r>
+    </w:p>
+    <w:p>
+      <w:pPr>
+        <w:pStyle w:val="Odstavecseseznamem"/>
+        <w:numPr>
+          <w:ilvl w:val="0"/>
+          <w:numId w:val="4"/>
+        </w:numPr>
+      </w:pPr>
+      <w:r>
+        <w:t xml:space="preserve">but sometimes understood as a relation … </w:t>
+      </w:r>
+      <w:r>
+        <w:t>approximate cardinalities (</w:t>
+      </w:r>
+      <w:r>
+        <w:rPr>
+          <w:i/>
+        </w:rPr>
+        <w:t>more than, most</w:t>
+      </w:r>
+      <w:r>
+        <w:t>),</w:t>
+      </w:r>
+    </w:p>
+    <w:p>
+      <w:r>
+        <w:t xml:space="preserve">How to annotate </w:t>
+      </w:r>
+      <w:r>
+        <w:t>percentage</w:t>
+      </w:r>
+      <w:r>
+        <w:t>?</w:t>
+      </w:r>
+    </w:p>
+    <w:p>
+      <w:r>
+        <w:t xml:space="preserve">How to annotate </w:t>
+      </w:r>
+      <w:r>
+        <w:rPr>
+          <w:rStyle w:val="Siln"/>
+        </w:rPr>
+        <w:t>indefinite quantity</w:t>
+      </w:r>
+      <w:r>
+        <w:t>?</w:t>
+      </w:r>
+    </w:p>
+    <w:p>
+      <w:r>
+        <w:tab/>
+      </w:r>
+      <w:r>
+        <w:t>[</w:t>
+      </w:r>
+      <w:proofErr w:type="gramStart"/>
+      <w:r>
+        <w:t>la</w:t>
+      </w:r>
+      <w:proofErr w:type="gramEnd"/>
+      <w:r>
+        <w:t xml:space="preserve">] </w:t>
+      </w:r>
+      <w:proofErr w:type="spellStart"/>
+      <w:r>
+        <w:rPr>
+          <w:i/>
+        </w:rPr>
+        <w:t>paululum</w:t>
+      </w:r>
+      <w:proofErr w:type="spellEnd"/>
+      <w:r>
+        <w:rPr>
+          <w:i/>
+        </w:rPr>
+        <w:t xml:space="preserve"> </w:t>
+      </w:r>
+      <w:proofErr w:type="spellStart"/>
+      <w:r>
+        <w:rPr>
+          <w:i/>
+        </w:rPr>
+        <w:t>commoratus</w:t>
+      </w:r>
+      <w:proofErr w:type="spellEnd"/>
+      <w:r>
+        <w:t xml:space="preserve"> 'having waited for a while'</w:t>
+      </w:r>
+    </w:p>
+    <w:p/>
+    <w:p>
+      <w:pPr>
+        <w:rPr>
+          <w:b/>
+        </w:rPr>
+      </w:pPr>
+      <w:proofErr w:type="gramStart"/>
+      <w:r>
+        <w:rPr>
+          <w:b/>
+        </w:rPr>
+        <w:t>English concepts in Czech annotation?</w:t>
+      </w:r>
+      <w:proofErr w:type="gramEnd"/>
+    </w:p>
+    <w:p>
+      <w:proofErr w:type="gramStart"/>
+      <w:r>
+        <w:t>where</w:t>
+      </w:r>
+      <w:proofErr w:type="gramEnd"/>
+      <w:r>
+        <w:t xml:space="preserve"> to use Czech concept words and where to stick to English ones</w:t>
+      </w:r>
+    </w:p>
+    <w:p>
+      <w:r>
+        <w:t>e.g., more-than</w:t>
+      </w:r>
+    </w:p>
+    <w:p>
+      <w:pPr>
+        <w:pStyle w:val="Odstavecseseznamem"/>
+        <w:numPr>
+          <w:ilvl w:val="0"/>
+          <w:numId w:val="4"/>
+        </w:numPr>
+      </w:pPr>
+      <w:r>
+        <w:t>abstract events … OK (distinguish</w:t>
+      </w:r>
+      <w:r>
+        <w:t>ed by the</w:t>
+      </w:r>
+      <w:r>
+        <w:t xml:space="preserve">  _91</w:t>
+      </w:r>
+      <w:r>
+        <w:t xml:space="preserve"> suffix)</w:t>
+      </w:r>
+      <w:r>
+        <w:t xml:space="preserve"> </w:t>
+      </w:r>
+    </w:p>
+    <w:p>
+      <w:pPr>
+        <w:pStyle w:val="Odstavecseseznamem"/>
+        <w:numPr>
+          <w:ilvl w:val="0"/>
+          <w:numId w:val="4"/>
+        </w:numPr>
+      </w:pPr>
+      <w:r>
+        <w:t xml:space="preserve">named entities … governing organization (and as a node </w:t>
+      </w:r>
+      <w:proofErr w:type="spellStart"/>
+      <w:r>
+        <w:t>Ministerstvo</w:t>
+      </w:r>
+      <w:proofErr w:type="spellEnd"/>
+      <w:r>
+        <w:t xml:space="preserve"> … </w:t>
+      </w:r>
+      <w:proofErr w:type="spellStart"/>
+      <w:r>
+        <w:t>zemědělství</w:t>
+      </w:r>
+      <w:proofErr w:type="spellEnd"/>
+      <w:r>
+        <w:t>)</w:t>
+      </w:r>
+    </w:p>
+    <w:p>
+      <w:r>
+        <w:t xml:space="preserve">?? Where is the borderline – where else we want to use </w:t>
+      </w:r>
+      <w:proofErr w:type="spellStart"/>
+      <w:r>
+        <w:t>Eng</w:t>
+      </w:r>
+      <w:proofErr w:type="spellEnd"/>
+      <w:r>
+        <w:t xml:space="preserve"> </w:t>
+      </w:r>
+    </w:p>
+    <w:p>
+      <w:pPr>
+        <w:pStyle w:val="Odstavecseseznamem"/>
+        <w:numPr>
+          <w:ilvl w:val="0"/>
+          <w:numId w:val="4"/>
+        </w:numPr>
+        <w:rPr>
+          <w:rStyle w:val="Zvraznn"/>
+          <w:i w:val="0"/>
+          <w:iCs w:val="0"/>
+        </w:rPr>
+      </w:pPr>
+      <w:proofErr w:type="gramStart"/>
+      <w:r>
+        <w:rPr>
+          <w:rStyle w:val="Zvraznn"/>
+        </w:rPr>
+        <w:t>more</w:t>
+      </w:r>
+      <w:proofErr w:type="gramEnd"/>
+      <w:r>
+        <w:rPr>
+          <w:rStyle w:val="Zvraznn"/>
+        </w:rPr>
+        <w:t xml:space="preserve"> than 3 annotated as the </w:t>
+      </w:r>
+      <w:r>
+        <w:rPr>
+          <w:rStyle w:val="KdHTML"/>
+          <w:rFonts w:eastAsiaTheme="minorHAnsi"/>
+        </w:rPr>
+        <w:t>more-than</w:t>
+      </w:r>
+      <w:r>
+        <w:rPr>
+          <w:rStyle w:val="Zvraznn"/>
+        </w:rPr>
+        <w:t xml:space="preserve"> relation … and for Czech?</w:t>
+      </w:r>
+    </w:p>
+    <w:p>
+      <w:pPr>
+        <w:pStyle w:val="Odstavecseseznamem"/>
+        <w:numPr>
+          <w:ilvl w:val="0"/>
+          <w:numId w:val="4"/>
+        </w:numPr>
+      </w:pPr>
+      <w:r>
+        <w:rPr>
+          <w:rStyle w:val="KdHTML"/>
+          <w:rFonts w:asciiTheme="minorHAnsi" w:eastAsiaTheme="minorHAnsi" w:hAnsiTheme="minorHAnsi" w:cstheme="minorHAnsi"/>
+          <w:sz w:val="22"/>
+        </w:rPr>
+        <w:t xml:space="preserve">the abstract concept </w:t>
+      </w:r>
+      <w:r>
+        <w:rPr>
+          <w:rStyle w:val="KdHTML"/>
+          <w:rFonts w:eastAsiaTheme="minorHAnsi"/>
+        </w:rPr>
+        <w:t>percentage-</w:t>
+      </w:r>
+      <w:r>
+        <w:rPr>
+          <w:rStyle w:val="KdHTML"/>
+          <w:rFonts w:asciiTheme="minorHAnsi" w:eastAsiaTheme="minorHAnsi" w:hAnsiTheme="minorHAnsi" w:cstheme="minorHAnsi"/>
+          <w:sz w:val="22"/>
+        </w:rPr>
+        <w:t>entity</w:t>
+      </w:r>
+      <w:r>
+        <w:rPr>
+          <w:rStyle w:val="KdHTML"/>
+          <w:rFonts w:asciiTheme="minorHAnsi" w:eastAsiaTheme="minorHAnsi" w:hAnsiTheme="minorHAnsi" w:cstheme="minorHAnsi"/>
+          <w:sz w:val="22"/>
+        </w:rPr>
+        <w:t xml:space="preserve"> </w:t>
+      </w:r>
+      <w:r>
+        <w:rPr>
+          <w:rFonts w:cstheme="minorHAnsi"/>
+        </w:rPr>
+        <w:t>with</w:t>
+      </w:r>
+      <w:r>
+        <w:t xml:space="preserve"> the numeric attribute </w:t>
+      </w:r>
+      <w:r>
+        <w:rPr>
+          <w:rStyle w:val="KdHTML"/>
+          <w:rFonts w:eastAsiaTheme="minorHAnsi"/>
+        </w:rPr>
+        <w:t>:value</w:t>
+      </w:r>
+    </w:p>
+    <w:p/>
+    <w:p>
+      <w:pPr>
+        <w:rPr>
+          <w:b/>
+        </w:rPr>
+      </w:pPr>
+      <w:proofErr w:type="gramStart"/>
+      <w:r>
+        <w:rPr>
+          <w:b/>
+        </w:rPr>
+        <w:t>L</w:t>
+      </w:r>
+      <w:r>
+        <w:rPr>
+          <w:b/>
+        </w:rPr>
+        <w:t>attices for individual attributes?</w:t>
+      </w:r>
+      <w:proofErr w:type="gramEnd"/>
+    </w:p>
+    <w:p>
+      <w:r>
+        <w:t>Make use of values on different levels?</w:t>
+      </w:r>
+    </w:p>
+    <w:p>
+      <w:r>
+        <w:t xml:space="preserve"> e.g., for number, we want to use </w:t>
+      </w:r>
+      <w:r>
+        <w:rPr>
+          <w:i/>
+          <w:u w:val="single"/>
+        </w:rPr>
+        <w:t>singular</w:t>
+      </w:r>
+      <w:r>
+        <w:t xml:space="preserve">, </w:t>
+      </w:r>
+      <w:r>
+        <w:rPr>
+          <w:i/>
+          <w:u w:val="single"/>
+        </w:rPr>
+        <w:t>dual</w:t>
+      </w:r>
+      <w:r>
+        <w:t xml:space="preserve"> (</w:t>
+      </w:r>
+      <w:r>
+        <w:rPr>
+          <w:b/>
+          <w:i/>
+        </w:rPr>
+        <w:t>only when annotated as such in PDT</w:t>
+      </w:r>
+      <w:r>
+        <w:t xml:space="preserve">) and </w:t>
+      </w:r>
+      <w:r>
+        <w:rPr>
+          <w:i/>
+          <w:u w:val="single"/>
+        </w:rPr>
+        <w:t>plural</w:t>
+      </w:r>
+      <w:r>
+        <w:t xml:space="preserve">, even if they appear on different levels of the lattice (and plural in not a leaf node there) </w:t>
+      </w:r>
+    </w:p>
+    <w:p>
+      <w:r>
+        <w:t xml:space="preserve">The singular/plural values seem to be in compliance with English examples. </w:t>
+      </w:r>
+    </w:p>
+    <w:p>
+      <w:hyperlink r:id="rId8" w:history="1">
+        <w:r>
+          <w:rPr>
+            <w:rStyle w:val="Hypertextovodkaz"/>
+          </w:rPr>
+          <w:t>https://github.com/umr4nlp/umr-guidelines/blob/master/Guidelines_figures/Number%20Lattice.jpg</w:t>
+        </w:r>
+      </w:hyperlink>
+    </w:p>
+    <w:p/>
+    <w:p>
+      <w:pPr>
+        <w:rPr>
+          <w:b/>
+        </w:rPr>
+      </w:pPr>
+      <w:r>
+        <w:rPr>
+          <w:b/>
+        </w:rPr>
+        <w:t>UMR validator</w:t>
+      </w:r>
+    </w:p>
+    <w:p>
+      <w:r>
+        <w:t xml:space="preserve">We will definitely need an UMR validator! </w:t>
+      </w:r>
+    </w:p>
+    <w:p/>
+    <w:p>
+      <w:pPr>
+        <w:rPr>
+          <w:b/>
+        </w:rPr>
+      </w:pPr>
+      <w:r>
+        <w:rPr>
+          <w:b/>
+        </w:rPr>
+        <w:t>Next meetings:</w:t>
+      </w:r>
+    </w:p>
+    <w:p>
+      <w:r>
+        <w:t xml:space="preserve">31/7 </w:t>
+      </w:r>
+      <w:r>
+        <w:rPr>
+          <w:highlight w:val="yellow"/>
+        </w:rPr>
+        <w:t>14:00</w:t>
+      </w:r>
+      <w:r>
+        <w:t xml:space="preserve"> (Zdeňka+, JH +, Cris+, Markéta +, Míša +, Eva +, Dan -, Šárka -, Federica –)</w:t>
+      </w:r>
+    </w:p>
+    <w:p>
+      <w:r>
+        <w:t>21/</w:t>
+      </w:r>
+      <w:proofErr w:type="gramStart"/>
+      <w:r>
+        <w:t>8  13:00</w:t>
+      </w:r>
+      <w:proofErr w:type="gramEnd"/>
+      <w:r>
+        <w:t xml:space="preserve"> (Federica – zoom, Cris +, Zdeňka +?, JH in China – zoom +?, Eva ?, Dan +, Míša </w:t>
       </w:r>
       <w:bookmarkStart w:id="0" w:name="_GoBack"/>
       <w:bookmarkEnd w:id="0"/>
       <w:r>
-        <w:t>, Zdeňka, Eva F., JH, Dan, Šárka, Michal)</w:t>
+        <w:t>+/zoom, Šárka ?, Markéta?)</w:t>
+      </w:r>
+    </w:p>
+    <w:p>
+      <w:r>
+        <w:t>28/</w:t>
+      </w:r>
+      <w:proofErr w:type="gramStart"/>
+      <w:r>
+        <w:t>8  13:00</w:t>
+      </w:r>
+      <w:proofErr w:type="gramEnd"/>
+      <w:r>
+        <w:t xml:space="preserve"> (Zdeňka +, JH +, Cris -, Dan +, Federica +, Eva ?, Šárka ?, Míša ?, Markéta ?)</w:t>
+      </w:r>
+    </w:p>
+    <w:p>
+      <w:pPr>
+        <w:pStyle w:val="Nadpis1"/>
+      </w:pPr>
+      <w:r>
+        <w:lastRenderedPageBreak/>
+        <w:t>Meeting 2023</w:t>
+      </w:r>
+      <w:r>
+        <w:t>-</w:t>
+      </w:r>
+      <w:r>
+        <w:t>07</w:t>
+      </w:r>
+      <w:r>
+        <w:t>-</w:t>
+      </w:r>
+      <w:r>
+        <w:t>17 (Federica, Cris, Zdeňka, Eva F., JH, Dan, Šárka, Michal)</w:t>
+      </w:r>
+    </w:p>
+    <w:p>
+      <w:pPr>
+        <w:keepNext/>
+        <w:rPr>
+          <w:b/>
+        </w:rPr>
+      </w:pPr>
+    </w:p>
+    <w:p>
+      <w:pPr>
+        <w:keepNext/>
+        <w:rPr>
+          <w:b/>
+        </w:rPr>
+      </w:pPr>
+      <w:r>
+        <w:rPr>
+          <w:b/>
+        </w:rPr>
+        <w:t>UMR W</w:t>
+      </w:r>
+      <w:r>
+        <w:rPr>
+          <w:b/>
+        </w:rPr>
+        <w:t>r</w:t>
+      </w:r>
+      <w:r>
+        <w:rPr>
+          <w:b/>
+        </w:rPr>
+        <w:t>iter:</w:t>
+      </w:r>
+    </w:p>
+    <w:p>
+      <w:pPr>
+        <w:keepNext/>
+      </w:pPr>
+    </w:p>
+    <w:p>
+      <w:r>
+        <w:t xml:space="preserve">Summary from the last meetings: the interface does not seem to be developed enough yet, for </w:t>
+      </w:r>
+      <w:proofErr w:type="gramStart"/>
+      <w:r>
+        <w:t>now,</w:t>
+      </w:r>
+      <w:proofErr w:type="gramEnd"/>
+      <w:r>
+        <w:t xml:space="preserve"> we are not going to use it.</w:t>
+      </w:r>
+    </w:p>
+    <w:p>
+      <w:r>
+        <w:t xml:space="preserve">JH: somebody (everybody) </w:t>
+      </w:r>
+      <w:r>
+        <w:t xml:space="preserve">in our group </w:t>
+      </w:r>
+      <w:r>
+        <w:t xml:space="preserve">should be able to work with it. The American group will develop the tool </w:t>
+      </w:r>
+      <w:r>
+        <w:t xml:space="preserve">later </w:t>
+      </w:r>
+      <w:r>
+        <w:t xml:space="preserve">and we </w:t>
+      </w:r>
+      <w:r>
+        <w:t xml:space="preserve">yet </w:t>
+      </w:r>
+      <w:r>
+        <w:t>need to stay in contact.</w:t>
       </w:r>
     </w:p>
     <w:p/>
     <w:p>
-      <w:pPr>
-        <w:rPr>
-          <w:b/>
-        </w:rPr>
-      </w:pPr>
-      <w:r>
-        <w:rPr>
-          <w:b/>
-        </w:rPr>
-        <w:t>UMR W</w:t>
-      </w:r>
-      <w:r>
-        <w:rPr>
-          <w:b/>
-        </w:rPr>
-        <w:t>r</w:t>
-      </w:r>
-      <w:r>
-        <w:rPr>
-          <w:b/>
-        </w:rPr>
-        <w:t>iter:</w:t>
-      </w:r>
-    </w:p>
-    <w:p/>
-    <w:p>
-      <w:r>
-        <w:t xml:space="preserve">Summary from the last meetings: the interface does not seem to be developed enough yet, for </w:t>
-      </w:r>
-      <w:proofErr w:type="gramStart"/>
-      <w:r>
-        <w:t>now,</w:t>
-      </w:r>
-      <w:proofErr w:type="gramEnd"/>
-      <w:r>
-        <w:t xml:space="preserve"> we are not going to use it.</w:t>
-      </w:r>
-    </w:p>
-    <w:p>
-      <w:r>
-        <w:t xml:space="preserve">JH: somebody (everybody) </w:t>
-      </w:r>
-      <w:r>
-        <w:t xml:space="preserve">in our group </w:t>
-      </w:r>
-      <w:r>
-        <w:t xml:space="preserve">should be able to work with it. The American group will develop the tool </w:t>
-      </w:r>
-      <w:r>
-        <w:t xml:space="preserve">later </w:t>
-      </w:r>
-      <w:r>
-        <w:t xml:space="preserve">and we </w:t>
-      </w:r>
-      <w:r>
-        <w:t xml:space="preserve">yet </w:t>
-      </w:r>
-      <w:r>
-        <w:t>need to stay in contact.</w:t>
-      </w:r>
-    </w:p>
-    <w:p/>
-    <w:p>
       <w:r>
         <w:t xml:space="preserve">JH: UMR-writer 2.0 – </w:t>
       </w:r>
-      <w:hyperlink r:id="rId6" w:history="1">
+      <w:hyperlink r:id="rId9" w:history="1">
         <w:proofErr w:type="spellStart"/>
         <w:r>
           <w:rPr>
@@ -243,7 +1598,7 @@
       <w:r>
         <w:t xml:space="preserve"> </w:t>
       </w:r>
-      <w:hyperlink r:id="rId7" w:history="1">
+      <w:hyperlink r:id="rId10" w:history="1">
         <w:r>
           <w:rPr>
             <w:rStyle w:val="Hypertextovodkaz"/>
@@ -315,25 +1670,20 @@
       </w:r>
     </w:p>
     <w:p>
+      <w:r>
+        <w:t xml:space="preserve">Míša: </w:t>
+      </w:r>
+    </w:p>
+    <w:p>
+      <w:r>
+        <w:t xml:space="preserve">Three types how coreference is represented in UMR (described in the documentation on </w:t>
+      </w:r>
       <w:proofErr w:type="spellStart"/>
       <w:r>
-        <w:t>Míša</w:t>
+        <w:t>Github</w:t>
       </w:r>
       <w:proofErr w:type="spellEnd"/>
       <w:r>
-        <w:t xml:space="preserve">: </w:t>
-      </w:r>
-    </w:p>
-    <w:p>
-      <w:r>
-        <w:t xml:space="preserve">Three types how coreference is represented in UMR (described in the documentation on </w:t>
-      </w:r>
-      <w:proofErr w:type="spellStart"/>
-      <w:r>
-        <w:t>Github</w:t>
-      </w:r>
-      <w:proofErr w:type="spellEnd"/>
-      <w:r>
         <w:t>)</w:t>
       </w:r>
     </w:p>
@@ -357,7 +1707,7 @@
       <w:r>
         <w:t xml:space="preserve"> (official </w:t>
       </w:r>
-      <w:hyperlink r:id="rId8" w:history="1">
+      <w:hyperlink r:id="rId11" w:history="1">
         <w:r>
           <w:rPr>
             <w:rStyle w:val="Hypertextovodkaz"/>
@@ -424,7 +1774,6 @@
     <w:p/>
     <w:p>
       <w:r>
-        <w:lastRenderedPageBreak/>
         <w:t xml:space="preserve">Dan: </w:t>
       </w:r>
       <w:r>
@@ -795,7 +2144,6 @@
         </w:numPr>
       </w:pPr>
       <w:r>
-        <w:lastRenderedPageBreak/>
         <w:t>Presentation of a part of the annotation (Estonian file, Latin by Federica…)</w:t>
       </w:r>
     </w:p>
@@ -826,15 +2174,7 @@
         <w:t>-07-10</w:t>
       </w:r>
       <w:r>
-        <w:t xml:space="preserve"> (</w:t>
-      </w:r>
-      <w:proofErr w:type="spellStart"/>
-      <w:r>
-        <w:t>Markéta</w:t>
-      </w:r>
-      <w:proofErr w:type="spellEnd"/>
-      <w:r>
-        <w:t>, Dan, Zdeňka, Federica, C</w:t>
+        <w:t xml:space="preserve"> (Markéta, Dan, Zdeňka, Federica, C</w:t>
       </w:r>
       <w:r>
         <w:t>ris, Šárka)</w:t>
@@ -888,13 +2228,8 @@
           <w:numId w:val="1"/>
         </w:numPr>
       </w:pPr>
-      <w:proofErr w:type="spellStart"/>
-      <w:r>
-        <w:t>Markéta</w:t>
-      </w:r>
-      <w:proofErr w:type="spellEnd"/>
-      <w:r>
-        <w:t>: the structures disappear there</w:t>
+      <w:r>
+        <w:t>Markéta: the structures disappear there</w:t>
       </w:r>
     </w:p>
     <w:p>
@@ -945,21 +2280,7 @@
         <w:rPr>
           <w:b/>
         </w:rPr>
-        <w:t xml:space="preserve"> by </w:t>
-      </w:r>
-      <w:proofErr w:type="spellStart"/>
-      <w:r>
-        <w:rPr>
-          <w:b/>
-        </w:rPr>
-        <w:t>Markéta</w:t>
-      </w:r>
-      <w:proofErr w:type="spellEnd"/>
-      <w:r>
-        <w:rPr>
-          <w:b/>
-        </w:rPr>
-        <w:t xml:space="preserve">) – comments on the document on </w:t>
+        <w:t xml:space="preserve"> by Markéta) – comments on the document on </w:t>
       </w:r>
       <w:proofErr w:type="spellStart"/>
       <w:r>
@@ -978,13 +2299,8 @@
           <w:numId w:val="1"/>
         </w:numPr>
       </w:pPr>
-      <w:proofErr w:type="spellStart"/>
-      <w:r>
-        <w:t>Markéta</w:t>
-      </w:r>
-      <w:proofErr w:type="spellEnd"/>
-      <w:r>
-        <w:t>: not found any references to semantic type / information packaging</w:t>
+      <w:r>
+        <w:t>Markéta: not found any references to semantic type / information packaging</w:t>
       </w:r>
     </w:p>
     <w:p>
@@ -996,6 +2312,7 @@
         </w:numPr>
       </w:pPr>
       <w:r>
+        <w:lastRenderedPageBreak/>
         <w:t>Dan: information packaging – typological term, very general definition</w:t>
       </w:r>
     </w:p>
@@ -1007,13 +2324,8 @@
           <w:numId w:val="1"/>
         </w:numPr>
       </w:pPr>
-      <w:proofErr w:type="spellStart"/>
-      <w:r>
-        <w:t>Markéta</w:t>
-      </w:r>
-      <w:proofErr w:type="spellEnd"/>
-      <w:r>
-        <w:t>: there are books on information packaging by Bill Croft</w:t>
+      <w:r>
+        <w:t>Markéta: there are books on information packaging by Bill Croft</w:t>
       </w:r>
       <w:r>
         <w:t>; Federica has the book Radical Construction Grammar</w:t>
@@ -1284,6 +2596,118 @@
 <file path=word/numbering.xml><?xml version="1.0" encoding="utf-8"?>
 <w:numbering xmlns:wpc="http://schemas.microsoft.com/office/word/2010/wordprocessingCanvas" xmlns:mc="http://schemas.openxmlformats.org/markup-compatibility/2006" xmlns:o="urn:schemas-microsoft-com:office:office" xmlns:r="http://schemas.openxmlformats.org/officeDocument/2006/relationships" xmlns:m="http://schemas.openxmlformats.org/officeDocument/2006/math" xmlns:v="urn:schemas-microsoft-com:vml" xmlns:wp14="http://schemas.microsoft.com/office/word/2010/wordprocessingDrawing" xmlns:wp="http://schemas.openxmlformats.org/drawingml/2006/wordprocessingDrawing" xmlns:w10="urn:schemas-microsoft-com:office:word" xmlns:w="http://schemas.openxmlformats.org/wordprocessingml/2006/main" xmlns:w14="http://schemas.microsoft.com/office/word/2010/wordml" xmlns:wpg="http://schemas.microsoft.com/office/word/2010/wordprocessingGroup" xmlns:wpi="http://schemas.microsoft.com/office/word/2010/wordprocessingInk" xmlns:wne="http://schemas.microsoft.com/office/word/2006/wordml" xmlns:wps="http://schemas.microsoft.com/office/word/2010/wordprocessingShape" mc:Ignorable="w14 wp14">
   <w:abstractNum w:abstractNumId="0">
+    <w:nsid w:val="3CD0338C"/>
+    <w:multiLevelType w:val="hybridMultilevel"/>
+    <w:tmpl w:val="A06280F6"/>
+    <w:lvl w:ilvl="0" w:tplc="4FC83BEE">
+      <w:numFmt w:val="bullet"/>
+      <w:lvlText w:val="-"/>
+      <w:lvlJc w:val="left"/>
+      <w:pPr>
+        <w:ind w:left="720" w:hanging="360"/>
+      </w:pPr>
+      <w:rPr>
+        <w:rFonts w:ascii="Calibri" w:eastAsiaTheme="minorHAnsi" w:hAnsi="Calibri" w:cs="Calibri" w:hint="default"/>
+      </w:rPr>
+    </w:lvl>
+    <w:lvl w:ilvl="1" w:tplc="04090003" w:tentative="1">
+      <w:start w:val="1"/>
+      <w:numFmt w:val="bullet"/>
+      <w:lvlText w:val="o"/>
+      <w:lvlJc w:val="left"/>
+      <w:pPr>
+        <w:ind w:left="1440" w:hanging="360"/>
+      </w:pPr>
+      <w:rPr>
+        <w:rFonts w:ascii="Courier New" w:hAnsi="Courier New" w:cs="Courier New" w:hint="default"/>
+      </w:rPr>
+    </w:lvl>
+    <w:lvl w:ilvl="2" w:tplc="04090005" w:tentative="1">
+      <w:start w:val="1"/>
+      <w:numFmt w:val="bullet"/>
+      <w:lvlText w:val=""/>
+      <w:lvlJc w:val="left"/>
+      <w:pPr>
+        <w:ind w:left="2160" w:hanging="360"/>
+      </w:pPr>
+      <w:rPr>
+        <w:rFonts w:ascii="Wingdings" w:hAnsi="Wingdings" w:hint="default"/>
+      </w:rPr>
+    </w:lvl>
+    <w:lvl w:ilvl="3" w:tplc="04090001" w:tentative="1">
+      <w:start w:val="1"/>
+      <w:numFmt w:val="bullet"/>
+      <w:lvlText w:val=""/>
+      <w:lvlJc w:val="left"/>
+      <w:pPr>
+        <w:ind w:left="2880" w:hanging="360"/>
+      </w:pPr>
+      <w:rPr>
+        <w:rFonts w:ascii="Symbol" w:hAnsi="Symbol" w:hint="default"/>
+      </w:rPr>
+    </w:lvl>
+    <w:lvl w:ilvl="4" w:tplc="04090003" w:tentative="1">
+      <w:start w:val="1"/>
+      <w:numFmt w:val="bullet"/>
+      <w:lvlText w:val="o"/>
+      <w:lvlJc w:val="left"/>
+      <w:pPr>
+        <w:ind w:left="3600" w:hanging="360"/>
+      </w:pPr>
+      <w:rPr>
+        <w:rFonts w:ascii="Courier New" w:hAnsi="Courier New" w:cs="Courier New" w:hint="default"/>
+      </w:rPr>
+    </w:lvl>
+    <w:lvl w:ilvl="5" w:tplc="04090005" w:tentative="1">
+      <w:start w:val="1"/>
+      <w:numFmt w:val="bullet"/>
+      <w:lvlText w:val=""/>
+      <w:lvlJc w:val="left"/>
+      <w:pPr>
+        <w:ind w:left="4320" w:hanging="360"/>
+      </w:pPr>
+      <w:rPr>
+        <w:rFonts w:ascii="Wingdings" w:hAnsi="Wingdings" w:hint="default"/>
+      </w:rPr>
+    </w:lvl>
+    <w:lvl w:ilvl="6" w:tplc="04090001" w:tentative="1">
+      <w:start w:val="1"/>
+      <w:numFmt w:val="bullet"/>
+      <w:lvlText w:val=""/>
+      <w:lvlJc w:val="left"/>
+      <w:pPr>
+        <w:ind w:left="5040" w:hanging="360"/>
+      </w:pPr>
+      <w:rPr>
+        <w:rFonts w:ascii="Symbol" w:hAnsi="Symbol" w:hint="default"/>
+      </w:rPr>
+    </w:lvl>
+    <w:lvl w:ilvl="7" w:tplc="04090003" w:tentative="1">
+      <w:start w:val="1"/>
+      <w:numFmt w:val="bullet"/>
+      <w:lvlText w:val="o"/>
+      <w:lvlJc w:val="left"/>
+      <w:pPr>
+        <w:ind w:left="5760" w:hanging="360"/>
+      </w:pPr>
+      <w:rPr>
+        <w:rFonts w:ascii="Courier New" w:hAnsi="Courier New" w:cs="Courier New" w:hint="default"/>
+      </w:rPr>
+    </w:lvl>
+    <w:lvl w:ilvl="8" w:tplc="04090005" w:tentative="1">
+      <w:start w:val="1"/>
+      <w:numFmt w:val="bullet"/>
+      <w:lvlText w:val=""/>
+      <w:lvlJc w:val="left"/>
+      <w:pPr>
+        <w:ind w:left="6480" w:hanging="360"/>
+      </w:pPr>
+      <w:rPr>
+        <w:rFonts w:ascii="Wingdings" w:hAnsi="Wingdings" w:hint="default"/>
+      </w:rPr>
+    </w:lvl>
+  </w:abstractNum>
+  <w:abstractNum w:abstractNumId="1">
     <w:nsid w:val="453540D3"/>
     <w:multiLevelType w:val="hybridMultilevel"/>
     <w:tmpl w:val="8BC45540"/>
@@ -1372,7 +2796,7 @@
       </w:pPr>
     </w:lvl>
   </w:abstractNum>
-  <w:abstractNum w:abstractNumId="1">
+  <w:abstractNum w:abstractNumId="2">
     <w:nsid w:val="4D685F74"/>
     <w:multiLevelType w:val="hybridMultilevel"/>
     <w:tmpl w:val="9F08A126"/>
@@ -1484,7 +2908,119 @@
       </w:rPr>
     </w:lvl>
   </w:abstractNum>
-  <w:abstractNum w:abstractNumId="2">
+  <w:abstractNum w:abstractNumId="3">
+    <w:nsid w:val="59CA599A"/>
+    <w:multiLevelType w:val="hybridMultilevel"/>
+    <w:tmpl w:val="19C2A2EA"/>
+    <w:lvl w:ilvl="0" w:tplc="C38C6416">
+      <w:numFmt w:val="bullet"/>
+      <w:lvlText w:val="-"/>
+      <w:lvlJc w:val="left"/>
+      <w:pPr>
+        <w:ind w:left="720" w:hanging="360"/>
+      </w:pPr>
+      <w:rPr>
+        <w:rFonts w:ascii="Calibri" w:eastAsiaTheme="minorHAnsi" w:hAnsi="Calibri" w:cs="Calibri" w:hint="default"/>
+      </w:rPr>
+    </w:lvl>
+    <w:lvl w:ilvl="1" w:tplc="04050003" w:tentative="1">
+      <w:start w:val="1"/>
+      <w:numFmt w:val="bullet"/>
+      <w:lvlText w:val="o"/>
+      <w:lvlJc w:val="left"/>
+      <w:pPr>
+        <w:ind w:left="1440" w:hanging="360"/>
+      </w:pPr>
+      <w:rPr>
+        <w:rFonts w:ascii="Courier New" w:hAnsi="Courier New" w:cs="Courier New" w:hint="default"/>
+      </w:rPr>
+    </w:lvl>
+    <w:lvl w:ilvl="2" w:tplc="04050005" w:tentative="1">
+      <w:start w:val="1"/>
+      <w:numFmt w:val="bullet"/>
+      <w:lvlText w:val=""/>
+      <w:lvlJc w:val="left"/>
+      <w:pPr>
+        <w:ind w:left="2160" w:hanging="360"/>
+      </w:pPr>
+      <w:rPr>
+        <w:rFonts w:ascii="Wingdings" w:hAnsi="Wingdings" w:hint="default"/>
+      </w:rPr>
+    </w:lvl>
+    <w:lvl w:ilvl="3" w:tplc="04050001" w:tentative="1">
+      <w:start w:val="1"/>
+      <w:numFmt w:val="bullet"/>
+      <w:lvlText w:val=""/>
+      <w:lvlJc w:val="left"/>
+      <w:pPr>
+        <w:ind w:left="2880" w:hanging="360"/>
+      </w:pPr>
+      <w:rPr>
+        <w:rFonts w:ascii="Symbol" w:hAnsi="Symbol" w:hint="default"/>
+      </w:rPr>
+    </w:lvl>
+    <w:lvl w:ilvl="4" w:tplc="04050003" w:tentative="1">
+      <w:start w:val="1"/>
+      <w:numFmt w:val="bullet"/>
+      <w:lvlText w:val="o"/>
+      <w:lvlJc w:val="left"/>
+      <w:pPr>
+        <w:ind w:left="3600" w:hanging="360"/>
+      </w:pPr>
+      <w:rPr>
+        <w:rFonts w:ascii="Courier New" w:hAnsi="Courier New" w:cs="Courier New" w:hint="default"/>
+      </w:rPr>
+    </w:lvl>
+    <w:lvl w:ilvl="5" w:tplc="04050005" w:tentative="1">
+      <w:start w:val="1"/>
+      <w:numFmt w:val="bullet"/>
+      <w:lvlText w:val=""/>
+      <w:lvlJc w:val="left"/>
+      <w:pPr>
+        <w:ind w:left="4320" w:hanging="360"/>
+      </w:pPr>
+      <w:rPr>
+        <w:rFonts w:ascii="Wingdings" w:hAnsi="Wingdings" w:hint="default"/>
+      </w:rPr>
+    </w:lvl>
+    <w:lvl w:ilvl="6" w:tplc="04050001" w:tentative="1">
+      <w:start w:val="1"/>
+      <w:numFmt w:val="bullet"/>
+      <w:lvlText w:val=""/>
+      <w:lvlJc w:val="left"/>
+      <w:pPr>
+        <w:ind w:left="5040" w:hanging="360"/>
+      </w:pPr>
+      <w:rPr>
+        <w:rFonts w:ascii="Symbol" w:hAnsi="Symbol" w:hint="default"/>
+      </w:rPr>
+    </w:lvl>
+    <w:lvl w:ilvl="7" w:tplc="04050003" w:tentative="1">
+      <w:start w:val="1"/>
+      <w:numFmt w:val="bullet"/>
+      <w:lvlText w:val="o"/>
+      <w:lvlJc w:val="left"/>
+      <w:pPr>
+        <w:ind w:left="5760" w:hanging="360"/>
+      </w:pPr>
+      <w:rPr>
+        <w:rFonts w:ascii="Courier New" w:hAnsi="Courier New" w:cs="Courier New" w:hint="default"/>
+      </w:rPr>
+    </w:lvl>
+    <w:lvl w:ilvl="8" w:tplc="04050005" w:tentative="1">
+      <w:start w:val="1"/>
+      <w:numFmt w:val="bullet"/>
+      <w:lvlText w:val=""/>
+      <w:lvlJc w:val="left"/>
+      <w:pPr>
+        <w:ind w:left="6480" w:hanging="360"/>
+      </w:pPr>
+      <w:rPr>
+        <w:rFonts w:ascii="Wingdings" w:hAnsi="Wingdings" w:hint="default"/>
+      </w:rPr>
+    </w:lvl>
+  </w:abstractNum>
+  <w:abstractNum w:abstractNumId="4">
     <w:nsid w:val="6E7A7B27"/>
     <w:multiLevelType w:val="hybridMultilevel"/>
     <w:tmpl w:val="099CE46C"/>
@@ -1598,13 +3134,19 @@
     </w:lvl>
   </w:abstractNum>
   <w:num w:numId="1">
+    <w:abstractNumId w:val="2"/>
+  </w:num>
+  <w:num w:numId="2">
     <w:abstractNumId w:val="1"/>
   </w:num>
-  <w:num w:numId="2">
+  <w:num w:numId="3">
+    <w:abstractNumId w:val="4"/>
+  </w:num>
+  <w:num w:numId="4">
+    <w:abstractNumId w:val="3"/>
+  </w:num>
+  <w:num w:numId="5">
     <w:abstractNumId w:val="0"/>
-  </w:num>
-  <w:num w:numId="3">
-    <w:abstractNumId w:val="2"/>
   </w:num>
 </w:numbering>
 </file>
@@ -1856,6 +3398,41 @@
       <w:u w:val="single"/>
     </w:rPr>
   </w:style>
+  <w:style w:type="character" w:styleId="KdHTML">
+    <w:name w:val="HTML Code"/>
+    <w:basedOn w:val="Standardnpsmoodstavce"/>
+    <w:uiPriority w:val="99"/>
+    <w:semiHidden/>
+    <w:unhideWhenUsed/>
+    <w:rsid w:val="0035563A"/>
+    <w:rPr>
+      <w:rFonts w:ascii="Courier New" w:eastAsia="Times New Roman" w:hAnsi="Courier New" w:cs="Courier New"/>
+      <w:sz w:val="20"/>
+      <w:szCs w:val="20"/>
+    </w:rPr>
+  </w:style>
+  <w:style w:type="character" w:styleId="Zvraznn">
+    <w:name w:val="Emphasis"/>
+    <w:basedOn w:val="Standardnpsmoodstavce"/>
+    <w:uiPriority w:val="20"/>
+    <w:qFormat/>
+    <w:rsid w:val="0035563A"/>
+    <w:rPr>
+      <w:i/>
+      <w:iCs/>
+    </w:rPr>
+  </w:style>
+  <w:style w:type="character" w:styleId="Siln">
+    <w:name w:val="Strong"/>
+    <w:basedOn w:val="Standardnpsmoodstavce"/>
+    <w:uiPriority w:val="22"/>
+    <w:qFormat/>
+    <w:rsid w:val="0035563A"/>
+    <w:rPr>
+      <w:b/>
+      <w:bCs/>
+    </w:rPr>
+  </w:style>
 </w:styles>
 </file>
 
@@ -2104,6 +3681,41 @@
     <w:rPr>
       <w:color w:val="0000FF"/>
       <w:u w:val="single"/>
+    </w:rPr>
+  </w:style>
+  <w:style w:type="character" w:styleId="KdHTML">
+    <w:name w:val="HTML Code"/>
+    <w:basedOn w:val="Standardnpsmoodstavce"/>
+    <w:uiPriority w:val="99"/>
+    <w:semiHidden/>
+    <w:unhideWhenUsed/>
+    <w:rsid w:val="0035563A"/>
+    <w:rPr>
+      <w:rFonts w:ascii="Courier New" w:eastAsia="Times New Roman" w:hAnsi="Courier New" w:cs="Courier New"/>
+      <w:sz w:val="20"/>
+      <w:szCs w:val="20"/>
+    </w:rPr>
+  </w:style>
+  <w:style w:type="character" w:styleId="Zvraznn">
+    <w:name w:val="Emphasis"/>
+    <w:basedOn w:val="Standardnpsmoodstavce"/>
+    <w:uiPriority w:val="20"/>
+    <w:qFormat/>
+    <w:rsid w:val="0035563A"/>
+    <w:rPr>
+      <w:i/>
+      <w:iCs/>
+    </w:rPr>
+  </w:style>
+  <w:style w:type="character" w:styleId="Siln">
+    <w:name w:val="Strong"/>
+    <w:basedOn w:val="Standardnpsmoodstavce"/>
+    <w:uiPriority w:val="22"/>
+    <w:qFormat/>
+    <w:rsid w:val="0035563A"/>
+    <w:rPr>
+      <w:b/>
+      <w:bCs/>
     </w:rPr>
   </w:style>
 </w:styles>

</xml_diff>

<commit_message>
meeting minutes from August 21, 2023
</commit_message>
<xml_diff>
--- a/doc/minutes-from-meetings/ufal-umr-meeting-minutes.docx
+++ b/doc/minutes-from-meetings/ufal-umr-meeting-minutes.docx
@@ -9,6 +9,11 @@
       <w:r>
         <w:t>Next meetings</w:t>
       </w:r>
+      <w:r>
+        <w:t xml:space="preserve"> </w:t>
+      </w:r>
+      <w:bookmarkStart w:id="0" w:name="_GoBack"/>
+      <w:bookmarkEnd w:id="0"/>
     </w:p>
     <w:p>
       <w:r>
@@ -146,12 +151,7 @@
         <w:ind w:left="709" w:firstLine="11"/>
       </w:pPr>
       <w:r>
-        <w:t>BUT attribute-value pairs displayed as relations as well (inherite</w:t>
-      </w:r>
-      <w:bookmarkStart w:id="0" w:name="_GoBack"/>
-      <w:bookmarkEnd w:id="0"/>
-      <w:r>
-        <w:t>d from the original viewer) … KO</w:t>
+        <w:t>BUT attribute-value pairs displayed as relations as well (inherited from the original viewer) … KO</w:t>
       </w:r>
     </w:p>
     <w:p>

</xml_diff>

<commit_message>
new minutes from Sep, 4 and Aug, 28, 2023
</commit_message>
<xml_diff>
--- a/doc/minutes-from-meetings/ufal-umr-meeting-minutes.docx
+++ b/doc/minutes-from-meetings/ufal-umr-meeting-minutes.docx
@@ -4,9 +4,1621 @@
   <w:body>
     <w:p>
       <w:pPr>
+        <w:rPr>
+          <w:b/>
+          <w:color w:val="0070C0"/>
+        </w:rPr>
+      </w:pPr>
+      <w:r>
+        <w:rPr>
+          <w:b/>
+          <w:color w:val="0070C0"/>
+        </w:rPr>
+        <w:t>Meeting Sep</w:t>
+      </w:r>
+      <w:r>
+        <w:rPr>
+          <w:b/>
+          <w:color w:val="0070C0"/>
+        </w:rPr>
+        <w:t xml:space="preserve"> </w:t>
+      </w:r>
+      <w:r>
+        <w:rPr>
+          <w:b/>
+          <w:color w:val="0070C0"/>
+        </w:rPr>
+        <w:t>4</w:t>
+      </w:r>
+      <w:r>
+        <w:rPr>
+          <w:b/>
+          <w:color w:val="0070C0"/>
+        </w:rPr>
+        <w:t>, 2023 (</w:t>
+      </w:r>
+      <w:proofErr w:type="spellStart"/>
+      <w:r>
+        <w:rPr>
+          <w:b/>
+          <w:color w:val="0070C0"/>
+        </w:rPr>
+        <w:t>Markéta</w:t>
+      </w:r>
+      <w:proofErr w:type="spellEnd"/>
+      <w:r>
+        <w:rPr>
+          <w:b/>
+          <w:color w:val="0070C0"/>
+        </w:rPr>
+        <w:t xml:space="preserve">, </w:t>
+      </w:r>
+      <w:proofErr w:type="spellStart"/>
+      <w:r>
+        <w:rPr>
+          <w:b/>
+          <w:color w:val="0070C0"/>
+        </w:rPr>
+        <w:t>Zdeňka</w:t>
+      </w:r>
+      <w:proofErr w:type="spellEnd"/>
+      <w:r>
+        <w:rPr>
+          <w:b/>
+          <w:color w:val="0070C0"/>
+        </w:rPr>
+        <w:t xml:space="preserve">, Federica, </w:t>
+      </w:r>
+      <w:proofErr w:type="spellStart"/>
+      <w:r>
+        <w:rPr>
+          <w:b/>
+          <w:color w:val="0070C0"/>
+        </w:rPr>
+        <w:t>Šárka</w:t>
+      </w:r>
+      <w:proofErr w:type="spellEnd"/>
+      <w:r>
+        <w:rPr>
+          <w:b/>
+          <w:color w:val="0070C0"/>
+        </w:rPr>
+        <w:t xml:space="preserve">, J. </w:t>
+      </w:r>
+      <w:proofErr w:type="spellStart"/>
+      <w:r>
+        <w:rPr>
+          <w:b/>
+          <w:color w:val="0070C0"/>
+        </w:rPr>
+        <w:t>Hajič</w:t>
+      </w:r>
+      <w:proofErr w:type="spellEnd"/>
+      <w:r>
+        <w:rPr>
+          <w:b/>
+          <w:color w:val="0070C0"/>
+        </w:rPr>
+        <w:t xml:space="preserve">, </w:t>
+      </w:r>
+      <w:proofErr w:type="spellStart"/>
+      <w:r>
+        <w:rPr>
+          <w:b/>
+          <w:color w:val="0070C0"/>
+        </w:rPr>
+        <w:t>Míša</w:t>
+      </w:r>
+      <w:proofErr w:type="spellEnd"/>
+      <w:r>
+        <w:rPr>
+          <w:b/>
+          <w:color w:val="0070C0"/>
+        </w:rPr>
+        <w:t>, Cristina</w:t>
+      </w:r>
+      <w:r>
+        <w:rPr>
+          <w:b/>
+          <w:color w:val="0070C0"/>
+        </w:rPr>
+        <w:t>)</w:t>
+      </w:r>
+    </w:p>
+    <w:p>
+      <w:pPr>
+        <w:rPr>
+          <w:b/>
+          <w:color w:val="0070C0"/>
+        </w:rPr>
+      </w:pPr>
+    </w:p>
+    <w:p>
+      <w:pPr>
+        <w:rPr>
+          <w:b/>
+          <w:color w:val="FF0000"/>
+        </w:rPr>
+      </w:pPr>
+      <w:r>
+        <w:rPr>
+          <w:b/>
+          <w:color w:val="FF0000"/>
+        </w:rPr>
+        <w:t xml:space="preserve">Next meetings: </w:t>
+      </w:r>
+    </w:p>
+    <w:p>
+      <w:pPr>
+        <w:pStyle w:val="Odstavecseseznamem"/>
+        <w:numPr>
+          <w:ilvl w:val="0"/>
+          <w:numId w:val="7"/>
+        </w:numPr>
+        <w:rPr>
+          <w:color w:val="FF0000"/>
+        </w:rPr>
+      </w:pPr>
+      <w:bookmarkStart w:id="0" w:name="_GoBack"/>
+      <w:bookmarkEnd w:id="0"/>
+      <w:r>
+        <w:rPr>
+          <w:color w:val="FF0000"/>
+        </w:rPr>
+        <w:t xml:space="preserve">Monday September, 11 at </w:t>
+      </w:r>
+      <w:r>
+        <w:rPr>
+          <w:b/>
+          <w:color w:val="FF0000"/>
+        </w:rPr>
+        <w:t>14:00</w:t>
+      </w:r>
+      <w:r>
+        <w:rPr>
+          <w:color w:val="FF0000"/>
+        </w:rPr>
+        <w:t xml:space="preserve">, lecture hall S1 – the same day SIGDIAL is held at hotel </w:t>
+      </w:r>
+      <w:proofErr w:type="spellStart"/>
+      <w:r>
+        <w:rPr>
+          <w:color w:val="FF0000"/>
+        </w:rPr>
+        <w:t>Pyramida</w:t>
+      </w:r>
+      <w:proofErr w:type="spellEnd"/>
+    </w:p>
+    <w:p>
+      <w:pPr>
+        <w:pStyle w:val="Odstavecseseznamem"/>
+        <w:numPr>
+          <w:ilvl w:val="0"/>
+          <w:numId w:val="7"/>
+        </w:numPr>
+        <w:rPr>
+          <w:color w:val="FF0000"/>
+        </w:rPr>
+      </w:pPr>
+      <w:proofErr w:type="spellStart"/>
+      <w:r>
+        <w:rPr>
+          <w:color w:val="FF0000"/>
+        </w:rPr>
+        <w:t>Hejnice</w:t>
+      </w:r>
+      <w:proofErr w:type="spellEnd"/>
+      <w:r>
+        <w:rPr>
+          <w:color w:val="FF0000"/>
+        </w:rPr>
+        <w:t xml:space="preserve"> (September, 17-19): an unofficial UMR meeting; no presentation there</w:t>
+      </w:r>
+    </w:p>
+    <w:p>
+      <w:pPr>
+        <w:pStyle w:val="Odstavecseseznamem"/>
+        <w:numPr>
+          <w:ilvl w:val="0"/>
+          <w:numId w:val="7"/>
+        </w:numPr>
+        <w:rPr>
+          <w:color w:val="FF0000"/>
+        </w:rPr>
+      </w:pPr>
+      <w:r>
+        <w:rPr>
+          <w:color w:val="FF0000"/>
+        </w:rPr>
+        <w:t xml:space="preserve">Monday September 25, at 13:00, lecture hall S1 (absent: </w:t>
+      </w:r>
+      <w:proofErr w:type="spellStart"/>
+      <w:r>
+        <w:rPr>
+          <w:color w:val="FF0000"/>
+        </w:rPr>
+        <w:t>Zdeňka</w:t>
+      </w:r>
+      <w:proofErr w:type="spellEnd"/>
+      <w:r>
+        <w:rPr>
+          <w:color w:val="FF0000"/>
+        </w:rPr>
+        <w:t xml:space="preserve">, </w:t>
+      </w:r>
+      <w:proofErr w:type="spellStart"/>
+      <w:r>
+        <w:rPr>
+          <w:color w:val="FF0000"/>
+        </w:rPr>
+        <w:t>Markéta</w:t>
+      </w:r>
+      <w:proofErr w:type="spellEnd"/>
+      <w:r>
+        <w:rPr>
+          <w:color w:val="FF0000"/>
+        </w:rPr>
+        <w:t>, JH)</w:t>
+      </w:r>
+    </w:p>
+    <w:p>
+      <w:pPr>
+        <w:rPr>
+          <w:b/>
+          <w:color w:val="0070C0"/>
+        </w:rPr>
+      </w:pPr>
+    </w:p>
+    <w:p>
+      <w:pPr>
+        <w:rPr>
+          <w:b/>
+          <w:color w:val="0070C0"/>
+        </w:rPr>
+      </w:pPr>
+    </w:p>
+    <w:p>
+      <w:pPr>
+        <w:rPr>
+          <w:b/>
+        </w:rPr>
+      </w:pPr>
+      <w:proofErr w:type="spellStart"/>
+      <w:r>
+        <w:rPr>
+          <w:b/>
+        </w:rPr>
+        <w:t>Míša</w:t>
+      </w:r>
+      <w:proofErr w:type="spellEnd"/>
+      <w:r>
+        <w:rPr>
+          <w:b/>
+        </w:rPr>
+        <w:t xml:space="preserve">: </w:t>
+      </w:r>
+    </w:p>
+    <w:p>
+      <w:pPr>
+        <w:pStyle w:val="Odstavecseseznamem"/>
+        <w:numPr>
+          <w:ilvl w:val="0"/>
+          <w:numId w:val="6"/>
+        </w:numPr>
+      </w:pPr>
+      <w:proofErr w:type="gramStart"/>
+      <w:r>
+        <w:t>short</w:t>
+      </w:r>
+      <w:proofErr w:type="gramEnd"/>
+      <w:r>
+        <w:t xml:space="preserve"> introduction of the new release of the UMR data</w:t>
+      </w:r>
+      <w:r>
+        <w:t>, as described in the email.</w:t>
+      </w:r>
+    </w:p>
+    <w:p>
+      <w:pPr>
+        <w:pStyle w:val="Odstavecseseznamem"/>
+        <w:numPr>
+          <w:ilvl w:val="0"/>
+          <w:numId w:val="6"/>
+        </w:numPr>
+      </w:pPr>
+      <w:r>
+        <w:t xml:space="preserve">Visualization based on this corpus. </w:t>
+      </w:r>
+      <w:r>
+        <w:rPr>
+          <w:highlight w:val="yellow"/>
+        </w:rPr>
+        <w:t>TASK</w:t>
+      </w:r>
+      <w:r>
+        <w:t xml:space="preserve"> any comments and suggestions are welcome – how to distinguish any relations, concepts etc.</w:t>
+      </w:r>
+    </w:p>
+    <w:p>
+      <w:pPr>
+        <w:pStyle w:val="Odstavecseseznamem"/>
+        <w:numPr>
+          <w:ilvl w:val="0"/>
+          <w:numId w:val="6"/>
+        </w:numPr>
+      </w:pPr>
+      <w:r>
+        <w:t>Another project will be a conversion of Czech files to UMR</w:t>
+      </w:r>
+    </w:p>
+    <w:p>
+      <w:pPr>
+        <w:pStyle w:val="Odstavecseseznamem"/>
+        <w:numPr>
+          <w:ilvl w:val="0"/>
+          <w:numId w:val="6"/>
+        </w:numPr>
+      </w:pPr>
+      <w:r>
+        <w:t>We can let the UMR team know this tool exists. It is not publishable yet.</w:t>
+      </w:r>
+    </w:p>
+    <w:p>
+      <w:r>
+        <w:t>Michal’s report about the tool in the e-mail:</w:t>
+      </w:r>
+    </w:p>
+    <w:p/>
+    <w:p>
+      <w:r>
+        <w:t>Hi all,</w:t>
+      </w:r>
+    </w:p>
+    <w:p/>
+    <w:p>
+      <w:r>
+        <w:t>I adjusted the AMR Reader tool (</w:t>
+      </w:r>
+      <w:hyperlink r:id="rId8" w:tgtFrame="_blank" w:history="1">
+        <w:r>
+          <w:rPr>
+            <w:rStyle w:val="Hypertextovodkaz"/>
+          </w:rPr>
+          <w:t>https://github.com/panx27/amr-reader</w:t>
+        </w:r>
+      </w:hyperlink>
+      <w:r>
+        <w:t xml:space="preserve">) to be able to read UMR files and visualize them. Following our discussion two weeks ago, I also changed the visualization so that atomic values are displayed as nodes' attributes, which makes the final visualization less messy even for large graphs. I will publish </w:t>
+      </w:r>
+      <w:proofErr w:type="spellStart"/>
+      <w:r>
+        <w:t>UMRGraphViz</w:t>
+      </w:r>
+      <w:proofErr w:type="spellEnd"/>
+      <w:r>
+        <w:t xml:space="preserve"> on UFAL GitHub soon.</w:t>
+      </w:r>
+    </w:p>
+    <w:p/>
+    <w:p>
+      <w:r>
+        <w:t xml:space="preserve">I used the tool to visualize the documents from the recent UMR 1.0 release. You can browse the documents here: </w:t>
+      </w:r>
+      <w:hyperlink r:id="rId9" w:tgtFrame="_blank" w:history="1">
+        <w:r>
+          <w:rPr>
+            <w:rStyle w:val="Hypertextovodkaz"/>
+          </w:rPr>
+          <w:t>https://ufallab.ms.mff.cuni.cz/~mnovak/umr/graphs/umr-v1.0/</w:t>
+        </w:r>
+      </w:hyperlink>
+      <w:r>
+        <w:t xml:space="preserve"> (open </w:t>
+      </w:r>
+      <w:r>
+        <w:rPr>
+          <w:rFonts w:ascii="Courier New" w:hAnsi="Courier New" w:cs="Courier New"/>
+        </w:rPr>
+        <w:t>visualization.html</w:t>
+      </w:r>
+      <w:r>
+        <w:t xml:space="preserve"> for a given language and document to visualize it).</w:t>
+      </w:r>
+    </w:p>
+    <w:p/>
+    <w:p>
+      <w:r>
+        <w:t>Known issues:</w:t>
+      </w:r>
+    </w:p>
+    <w:p>
+      <w:r>
+        <w:t xml:space="preserve">- </w:t>
+      </w:r>
+      <w:proofErr w:type="gramStart"/>
+      <w:r>
+        <w:t>it</w:t>
+      </w:r>
+      <w:proofErr w:type="gramEnd"/>
+      <w:r>
+        <w:t xml:space="preserve"> displays only sentence graphs. Alignment and document-level annotation are ignored.</w:t>
+      </w:r>
+    </w:p>
+    <w:p>
+      <w:r>
+        <w:t xml:space="preserve">- </w:t>
+      </w:r>
+      <w:proofErr w:type="gramStart"/>
+      <w:r>
+        <w:t>original</w:t>
+      </w:r>
+      <w:proofErr w:type="gramEnd"/>
+      <w:r>
+        <w:t xml:space="preserve"> sentence in its surface form is not displayed for some languages (e.g. Arapaho, Navajo). The reason is that the format of representing this information has slightly changed in the official release (compared to </w:t>
+      </w:r>
+      <w:hyperlink r:id="rId10" w:tgtFrame="_blank" w:history="1">
+        <w:r>
+          <w:rPr>
+            <w:rStyle w:val="Hypertextovodkaz"/>
+          </w:rPr>
+          <w:t>https://github.com/cu-clear/UMR-Annotation/tree/main</w:t>
+        </w:r>
+      </w:hyperlink>
+      <w:r>
+        <w:t>).</w:t>
+      </w:r>
+    </w:p>
+    <w:p>
+      <w:r>
+        <w:t xml:space="preserve">- </w:t>
+      </w:r>
+      <w:proofErr w:type="gramStart"/>
+      <w:r>
+        <w:t>there</w:t>
+      </w:r>
+      <w:proofErr w:type="gramEnd"/>
+      <w:r>
+        <w:t xml:space="preserve"> is no visualization for </w:t>
+      </w:r>
+      <w:r>
+        <w:rPr>
+          <w:rFonts w:ascii="Courier New" w:hAnsi="Courier New" w:cs="Courier New"/>
+        </w:rPr>
+        <w:t>arapaho_umr-0001.txt</w:t>
+      </w:r>
+      <w:r>
+        <w:t xml:space="preserve"> and other Arapaho documents may be corrupted, too. Parsing of that file failed from yet unknown reason.</w:t>
+      </w:r>
+    </w:p>
+    <w:p/>
+    <w:p>
+      <w:r>
+        <w:t>Best</w:t>
+      </w:r>
+    </w:p>
+    <w:p>
+      <w:r>
+        <w:t>M.</w:t>
+      </w:r>
+    </w:p>
+    <w:p/>
+    <w:p>
+      <w:pPr>
+        <w:pStyle w:val="Odstavecseseznamem"/>
+        <w:numPr>
+          <w:ilvl w:val="0"/>
+          <w:numId w:val="6"/>
+        </w:numPr>
+      </w:pPr>
+      <w:r>
+        <w:t>Plan: small adjustments, then release</w:t>
+      </w:r>
+    </w:p>
+    <w:p/>
+    <w:p>
+      <w:proofErr w:type="spellStart"/>
+      <w:r>
+        <w:t>Markéta</w:t>
+      </w:r>
+      <w:proofErr w:type="spellEnd"/>
+      <w:r>
+        <w:t xml:space="preserve">: </w:t>
+      </w:r>
+      <w:proofErr w:type="spellStart"/>
+      <w:r>
+        <w:t>eventive</w:t>
+      </w:r>
+      <w:proofErr w:type="spellEnd"/>
+      <w:r>
+        <w:t xml:space="preserve"> concepts</w:t>
+      </w:r>
+    </w:p>
+    <w:p>
+      <w:pPr>
+        <w:pStyle w:val="Odstavecseseznamem"/>
+        <w:numPr>
+          <w:ilvl w:val="0"/>
+          <w:numId w:val="6"/>
+        </w:numPr>
+      </w:pPr>
+      <w:r>
+        <w:t xml:space="preserve">What about words like </w:t>
+      </w:r>
+      <w:proofErr w:type="spellStart"/>
+      <w:r>
+        <w:rPr>
+          <w:i/>
+        </w:rPr>
+        <w:t>válka</w:t>
+      </w:r>
+      <w:proofErr w:type="spellEnd"/>
+      <w:r>
+        <w:rPr>
+          <w:i/>
+        </w:rPr>
+        <w:t xml:space="preserve">, </w:t>
+      </w:r>
+      <w:proofErr w:type="spellStart"/>
+      <w:r>
+        <w:rPr>
+          <w:i/>
+        </w:rPr>
+        <w:t>příchod</w:t>
+      </w:r>
+      <w:proofErr w:type="spellEnd"/>
+      <w:r>
+        <w:t xml:space="preserve">? (Either entities – conservative approach, or events – based on the </w:t>
+      </w:r>
+      <w:proofErr w:type="spellStart"/>
+      <w:r>
+        <w:t>Vallex</w:t>
+      </w:r>
+      <w:proofErr w:type="spellEnd"/>
+      <w:r>
+        <w:t xml:space="preserve">, they have a </w:t>
+      </w:r>
+      <w:proofErr w:type="spellStart"/>
+      <w:r>
+        <w:t>valency</w:t>
+      </w:r>
+      <w:proofErr w:type="spellEnd"/>
+      <w:r>
+        <w:t xml:space="preserve"> frame. Problem: not consistent, some similar words in PDT </w:t>
+      </w:r>
+      <w:proofErr w:type="spellStart"/>
+      <w:r>
+        <w:t>Vallex</w:t>
+      </w:r>
+      <w:proofErr w:type="spellEnd"/>
+      <w:r>
+        <w:t xml:space="preserve"> are not assigned a </w:t>
+      </w:r>
+      <w:proofErr w:type="spellStart"/>
+      <w:r>
+        <w:t>valency</w:t>
+      </w:r>
+      <w:proofErr w:type="spellEnd"/>
+      <w:r>
+        <w:t xml:space="preserve"> frame.)</w:t>
+      </w:r>
+    </w:p>
+    <w:p>
+      <w:pPr>
+        <w:pStyle w:val="Odstavecseseznamem"/>
+        <w:numPr>
+          <w:ilvl w:val="0"/>
+          <w:numId w:val="6"/>
+        </w:numPr>
+      </w:pPr>
+      <w:r>
+        <w:lastRenderedPageBreak/>
+        <w:t xml:space="preserve">JH: it would be good to use our sources. Nominal </w:t>
+      </w:r>
+      <w:proofErr w:type="spellStart"/>
+      <w:r>
+        <w:t>valency</w:t>
+      </w:r>
+      <w:proofErr w:type="spellEnd"/>
+      <w:r>
+        <w:t xml:space="preserve"> does not depend on the distinction between states, events etc. E.g., a book can have an author as a position in a </w:t>
+      </w:r>
+      <w:proofErr w:type="spellStart"/>
+      <w:r>
+        <w:t>valency</w:t>
+      </w:r>
+      <w:proofErr w:type="spellEnd"/>
+      <w:r>
+        <w:t xml:space="preserve"> </w:t>
+      </w:r>
+      <w:proofErr w:type="gramStart"/>
+      <w:r>
+        <w:t>frame,</w:t>
+      </w:r>
+      <w:proofErr w:type="gramEnd"/>
+      <w:r>
+        <w:t xml:space="preserve"> nevertheless, it does not mean that a book is an event.</w:t>
+      </w:r>
+    </w:p>
+    <w:p>
+      <w:pPr>
+        <w:pStyle w:val="Odstavecseseznamem"/>
+      </w:pPr>
+      <w:r>
+        <w:t>Thus, even if the NP has a frame, it does not mean it is an event.</w:t>
+      </w:r>
+    </w:p>
+    <w:p>
+      <w:pPr>
+        <w:pStyle w:val="Odstavecseseznamem"/>
+      </w:pPr>
+      <w:proofErr w:type="spellStart"/>
+      <w:r>
+        <w:t>Markéta</w:t>
+      </w:r>
+      <w:proofErr w:type="spellEnd"/>
+      <w:r>
+        <w:t>: we need to know what this difference means for the annotation</w:t>
+      </w:r>
+    </w:p>
+    <w:p/>
+    <w:p>
+      <w:r>
+        <w:t xml:space="preserve">JH: let us see real examples from </w:t>
+      </w:r>
+      <w:proofErr w:type="spellStart"/>
+      <w:r>
+        <w:t>Míša’s</w:t>
+      </w:r>
+      <w:proofErr w:type="spellEnd"/>
+      <w:r>
+        <w:t xml:space="preserve"> database</w:t>
+      </w:r>
+    </w:p>
+    <w:p>
+      <w:pPr>
+        <w:rPr>
+          <w:rStyle w:val="object"/>
+        </w:rPr>
+      </w:pPr>
+      <w:proofErr w:type="spellStart"/>
+      <w:r>
+        <w:t>Míša</w:t>
+      </w:r>
+      <w:proofErr w:type="spellEnd"/>
+      <w:r>
+        <w:t xml:space="preserve">: </w:t>
+      </w:r>
+      <w:hyperlink r:id="rId11" w:tgtFrame="_blank" w:history="1">
+        <w:r>
+          <w:rPr>
+            <w:rStyle w:val="Hypertextovodkaz"/>
+          </w:rPr>
+          <w:t>https://ufallab.ms.mff.cuni.cz/~mnovak/umr/graphs/umr-v1.0/</w:t>
+        </w:r>
+      </w:hyperlink>
+    </w:p>
+    <w:p>
+      <w:pPr>
+        <w:rPr>
+          <w:rStyle w:val="object"/>
+        </w:rPr>
+      </w:pPr>
+      <w:r>
+        <w:rPr>
+          <w:rStyle w:val="object"/>
+        </w:rPr>
+        <w:t>0001</w:t>
+      </w:r>
+      <w:proofErr w:type="gramStart"/>
+      <w:r>
+        <w:rPr>
+          <w:rStyle w:val="object"/>
+        </w:rPr>
+        <w:t>.txt</w:t>
+      </w:r>
+      <w:proofErr w:type="gramEnd"/>
+      <w:r>
+        <w:rPr>
+          <w:rStyle w:val="object"/>
+        </w:rPr>
+        <w:t>, sentence 7 (roofing as a material on the roof)</w:t>
+      </w:r>
+    </w:p>
+    <w:p/>
+    <w:p>
+      <w:proofErr w:type="spellStart"/>
+      <w:r>
+        <w:t>Markéta</w:t>
+      </w:r>
+      <w:proofErr w:type="spellEnd"/>
+      <w:r>
+        <w:t xml:space="preserve">: with some words, there can be connection to the Wiki (as entities) as well as to a </w:t>
+      </w:r>
+      <w:proofErr w:type="spellStart"/>
+      <w:r>
+        <w:t>valency</w:t>
+      </w:r>
+      <w:proofErr w:type="spellEnd"/>
+      <w:r>
+        <w:t xml:space="preserve"> frame (e.g., WW2). Can we connect one concept with both features (</w:t>
+      </w:r>
+      <w:proofErr w:type="spellStart"/>
+      <w:r>
+        <w:t>valency</w:t>
+      </w:r>
+      <w:proofErr w:type="spellEnd"/>
+      <w:r>
+        <w:t xml:space="preserve"> frame and Wiki)?</w:t>
+      </w:r>
+    </w:p>
+    <w:p>
+      <w:r>
+        <w:t>JH: what can prevent us to do that?</w:t>
+      </w:r>
+    </w:p>
+    <w:p>
+      <w:proofErr w:type="spellStart"/>
+      <w:r>
+        <w:t>Markéta</w:t>
+      </w:r>
+      <w:proofErr w:type="spellEnd"/>
+      <w:r>
+        <w:t>: We have not seen such an example in the manual.</w:t>
+      </w:r>
+    </w:p>
+    <w:p>
+      <w:r>
+        <w:t>JH: Most events do not have Wikipedia entries, it is rather entities.</w:t>
+      </w:r>
+    </w:p>
+    <w:p>
+      <w:r>
+        <w:t>Do we want to connect a general entry of war (a type) to Wikipedia, as well as special occurrences (WW2)? Do we want to have both connections with one phrase in our text?</w:t>
+      </w:r>
+    </w:p>
+    <w:p>
+      <w:r>
+        <w:t>JH: maybe it would be good to make a differences (and mark it) between a type and an occurrence (</w:t>
+      </w:r>
+      <w:proofErr w:type="spellStart"/>
+      <w:r>
+        <w:t>individuum</w:t>
+      </w:r>
+      <w:proofErr w:type="spellEnd"/>
+      <w:r>
+        <w:t xml:space="preserve">). Maybe, we should always have a type (or </w:t>
+      </w:r>
+      <w:proofErr w:type="spellStart"/>
+      <w:r>
+        <w:t>valency</w:t>
+      </w:r>
+      <w:proofErr w:type="spellEnd"/>
+      <w:r>
+        <w:t xml:space="preserve"> frame, or later on </w:t>
+      </w:r>
+      <w:proofErr w:type="spellStart"/>
+      <w:r>
+        <w:t>Synsemclass</w:t>
+      </w:r>
+      <w:proofErr w:type="spellEnd"/>
+      <w:r>
+        <w:t xml:space="preserve">, </w:t>
+      </w:r>
+      <w:proofErr w:type="spellStart"/>
+      <w:r>
+        <w:t>Propbank</w:t>
+      </w:r>
+      <w:proofErr w:type="spellEnd"/>
+      <w:r>
+        <w:t>…).</w:t>
+      </w:r>
+    </w:p>
+    <w:p/>
+    <w:p>
+      <w:proofErr w:type="spellStart"/>
+      <w:r>
+        <w:t>Zdeňka</w:t>
+      </w:r>
+      <w:proofErr w:type="spellEnd"/>
+      <w:r>
+        <w:t xml:space="preserve">: </w:t>
+      </w:r>
+      <w:proofErr w:type="spellStart"/>
+      <w:r>
+        <w:t>mé</w:t>
+      </w:r>
+      <w:proofErr w:type="spellEnd"/>
+      <w:r>
+        <w:t xml:space="preserve"> </w:t>
+      </w:r>
+      <w:proofErr w:type="spellStart"/>
+      <w:r>
+        <w:t>psaní</w:t>
+      </w:r>
+      <w:proofErr w:type="spellEnd"/>
+      <w:r>
+        <w:t xml:space="preserve"> (my writing) – how to interpret it? Either I am the author, or just an owner.</w:t>
+      </w:r>
+    </w:p>
+    <w:p>
+      <w:r>
+        <w:t>JH: when it is a letter, it is an entity.</w:t>
+      </w:r>
+    </w:p>
+    <w:p/>
+    <w:p>
+      <w:r>
+        <w:t xml:space="preserve">JH: in UMR, there is just an unclear border between entities and events. But we have to follow the instructions. It would be good to put “type” everywhere where it is possible. </w:t>
+      </w:r>
+    </w:p>
+    <w:p>
+      <w:r>
+        <w:t>The primary database for us is “</w:t>
+      </w:r>
+      <w:proofErr w:type="spellStart"/>
+      <w:r>
+        <w:t>Wikidata</w:t>
+      </w:r>
+      <w:proofErr w:type="spellEnd"/>
+      <w:r>
+        <w:t>”.</w:t>
+      </w:r>
+    </w:p>
+    <w:p>
+      <w:r>
+        <w:t>Example in UMR data: file 0001, sentence 4: Eyewitness is a person who witnesses.</w:t>
+      </w:r>
+    </w:p>
+    <w:p>
+      <w:proofErr w:type="spellStart"/>
+      <w:r>
+        <w:t>Míša</w:t>
+      </w:r>
+      <w:proofErr w:type="spellEnd"/>
+      <w:r>
+        <w:t xml:space="preserve">: should the types be linked to the </w:t>
+      </w:r>
+      <w:proofErr w:type="spellStart"/>
+      <w:r>
+        <w:t>Wikidata</w:t>
+      </w:r>
+      <w:proofErr w:type="spellEnd"/>
+      <w:r>
+        <w:t>?</w:t>
+      </w:r>
+    </w:p>
+    <w:p/>
+    <w:p>
+      <w:r>
+        <w:t xml:space="preserve">Federica: working on a file in Latin, still technical and scientific issues. </w:t>
+      </w:r>
+      <w:proofErr w:type="gramStart"/>
+      <w:r>
+        <w:t>Trying to prepare a PDT-like file that could be later converted to UMR-like file.</w:t>
+      </w:r>
+      <w:proofErr w:type="gramEnd"/>
+      <w:r>
+        <w:t xml:space="preserve"> </w:t>
+      </w:r>
+    </w:p>
+    <w:p/>
+    <w:p>
+      <w:proofErr w:type="spellStart"/>
+      <w:r>
+        <w:t>Šárka</w:t>
+      </w:r>
+      <w:proofErr w:type="spellEnd"/>
+      <w:r>
+        <w:t xml:space="preserve">: can we annotate the Estonian file in the </w:t>
+      </w:r>
+      <w:proofErr w:type="spellStart"/>
+      <w:r>
+        <w:t>Míša’s</w:t>
+      </w:r>
+      <w:proofErr w:type="spellEnd"/>
+      <w:r>
+        <w:t xml:space="preserve"> tool?</w:t>
+      </w:r>
+    </w:p>
+    <w:p/>
+    <w:p>
+      <w:proofErr w:type="spellStart"/>
+      <w:r>
+        <w:t>Markéta</w:t>
+      </w:r>
+      <w:proofErr w:type="spellEnd"/>
+      <w:r>
+        <w:t xml:space="preserve">: yes, she tried that. Dan did it too, in his way. </w:t>
+      </w:r>
+      <w:proofErr w:type="spellStart"/>
+      <w:r>
+        <w:t>Markéta</w:t>
+      </w:r>
+      <w:proofErr w:type="spellEnd"/>
+      <w:r>
+        <w:t xml:space="preserve"> proposes us to try the annotation separately. </w:t>
+      </w:r>
+      <w:r>
+        <w:rPr>
+          <w:highlight w:val="yellow"/>
+        </w:rPr>
+        <w:t>TASK</w:t>
+      </w:r>
+      <w:r>
+        <w:t xml:space="preserve"> try (before </w:t>
+      </w:r>
+      <w:proofErr w:type="spellStart"/>
+      <w:r>
+        <w:t>Hejnice</w:t>
+      </w:r>
+      <w:proofErr w:type="spellEnd"/>
+      <w:r>
+        <w:t xml:space="preserve">) to annotate at least a part of Estonian part. In </w:t>
+      </w:r>
+      <w:proofErr w:type="spellStart"/>
+      <w:r>
+        <w:t>Hejnice</w:t>
+      </w:r>
+      <w:proofErr w:type="spellEnd"/>
+      <w:r>
+        <w:t xml:space="preserve">, we can compare it. In a text format, then </w:t>
+      </w:r>
+      <w:proofErr w:type="spellStart"/>
+      <w:r>
+        <w:t>Míša</w:t>
+      </w:r>
+      <w:proofErr w:type="spellEnd"/>
+      <w:r>
+        <w:t xml:space="preserve"> can converse it to his visualization. </w:t>
+      </w:r>
+    </w:p>
+    <w:p>
+      <w:r>
+        <w:br w:type="page"/>
+      </w:r>
+    </w:p>
+    <w:p>
+      <w:pPr>
+        <w:rPr>
+          <w:b/>
+          <w:color w:val="0070C0"/>
+        </w:rPr>
+      </w:pPr>
+      <w:r>
+        <w:rPr>
+          <w:b/>
+          <w:color w:val="0070C0"/>
+        </w:rPr>
+        <w:lastRenderedPageBreak/>
+        <w:t>Meeting Aug 28, 2023 (</w:t>
+      </w:r>
+      <w:proofErr w:type="spellStart"/>
+      <w:r>
+        <w:rPr>
+          <w:b/>
+          <w:color w:val="0070C0"/>
+        </w:rPr>
+        <w:t>Markéta</w:t>
+      </w:r>
+      <w:proofErr w:type="spellEnd"/>
+      <w:r>
+        <w:rPr>
+          <w:b/>
+          <w:color w:val="0070C0"/>
+        </w:rPr>
+        <w:t xml:space="preserve">, Dan, </w:t>
+      </w:r>
+      <w:proofErr w:type="spellStart"/>
+      <w:r>
+        <w:rPr>
+          <w:b/>
+          <w:color w:val="0070C0"/>
+        </w:rPr>
+        <w:t>Zdeňka</w:t>
+      </w:r>
+      <w:proofErr w:type="spellEnd"/>
+      <w:r>
+        <w:rPr>
+          <w:b/>
+          <w:color w:val="0070C0"/>
+        </w:rPr>
+        <w:t xml:space="preserve">, Federica, </w:t>
+      </w:r>
+      <w:proofErr w:type="spellStart"/>
+      <w:r>
+        <w:rPr>
+          <w:b/>
+          <w:color w:val="0070C0"/>
+        </w:rPr>
+        <w:t>Šárka</w:t>
+      </w:r>
+      <w:proofErr w:type="spellEnd"/>
+      <w:r>
+        <w:rPr>
+          <w:b/>
+          <w:color w:val="0070C0"/>
+        </w:rPr>
+        <w:t xml:space="preserve">, Eva F., J. </w:t>
+      </w:r>
+      <w:proofErr w:type="spellStart"/>
+      <w:r>
+        <w:rPr>
+          <w:b/>
+          <w:color w:val="0070C0"/>
+        </w:rPr>
+        <w:t>Hajič</w:t>
+      </w:r>
+      <w:proofErr w:type="spellEnd"/>
+      <w:r>
+        <w:rPr>
+          <w:b/>
+          <w:color w:val="0070C0"/>
+        </w:rPr>
+        <w:t>)</w:t>
+      </w:r>
+    </w:p>
+    <w:p/>
+    <w:p>
+      <w:pPr>
+        <w:rPr>
+          <w:b/>
+        </w:rPr>
+      </w:pPr>
+      <w:proofErr w:type="spellStart"/>
+      <w:r>
+        <w:rPr>
+          <w:b/>
+        </w:rPr>
+        <w:t>Markéta</w:t>
+      </w:r>
+      <w:proofErr w:type="spellEnd"/>
+      <w:r>
+        <w:rPr>
+          <w:b/>
+        </w:rPr>
+        <w:t>:</w:t>
+      </w:r>
+    </w:p>
+    <w:p>
+      <w:proofErr w:type="spellStart"/>
+      <w:r>
+        <w:t>Eventive</w:t>
+      </w:r>
+      <w:proofErr w:type="spellEnd"/>
+      <w:r>
+        <w:t xml:space="preserve"> concept document – </w:t>
+      </w:r>
+      <w:r>
+        <w:rPr>
+          <w:highlight w:val="yellow"/>
+        </w:rPr>
+        <w:t>TASK</w:t>
+      </w:r>
+      <w:r>
+        <w:t xml:space="preserve"> comment it</w:t>
+      </w:r>
+    </w:p>
+    <w:p/>
+    <w:p>
+      <w:proofErr w:type="gramStart"/>
+      <w:r>
+        <w:t>One or two concepts?</w:t>
+      </w:r>
+      <w:proofErr w:type="gramEnd"/>
+      <w:r>
+        <w:t xml:space="preserve"> – </w:t>
+      </w:r>
+      <w:proofErr w:type="gramStart"/>
+      <w:r>
+        <w:t>not</w:t>
+      </w:r>
+      <w:proofErr w:type="gramEnd"/>
+      <w:r>
+        <w:t xml:space="preserve"> ready yet for comments</w:t>
+      </w:r>
+    </w:p>
+    <w:p/>
+    <w:p>
+      <w:proofErr w:type="spellStart"/>
+      <w:r>
+        <w:t>Functors</w:t>
+      </w:r>
+      <w:proofErr w:type="spellEnd"/>
+      <w:r>
+        <w:t xml:space="preserve"> to AMR labels:</w:t>
+      </w:r>
+    </w:p>
+    <w:p>
+      <w:pPr>
+        <w:pStyle w:val="Odstavecseseznamem"/>
+        <w:numPr>
+          <w:ilvl w:val="0"/>
+          <w:numId w:val="7"/>
+        </w:numPr>
+      </w:pPr>
+      <w:proofErr w:type="spellStart"/>
+      <w:r>
+        <w:t>Markéra</w:t>
+      </w:r>
+      <w:proofErr w:type="spellEnd"/>
+      <w:r>
+        <w:t xml:space="preserve">: </w:t>
+      </w:r>
+      <w:r>
+        <w:t xml:space="preserve">Table: conversion between </w:t>
+      </w:r>
+      <w:proofErr w:type="spellStart"/>
+      <w:r>
+        <w:t>functors</w:t>
+      </w:r>
+      <w:proofErr w:type="spellEnd"/>
+      <w:r>
+        <w:t xml:space="preserve"> and AMR labels </w:t>
+      </w:r>
+      <w:r>
+        <w:t xml:space="preserve">(update) </w:t>
+      </w:r>
+      <w:r>
+        <w:t xml:space="preserve">– not all </w:t>
+      </w:r>
+      <w:proofErr w:type="spellStart"/>
+      <w:r>
+        <w:t>functors</w:t>
+      </w:r>
+      <w:proofErr w:type="spellEnd"/>
+      <w:r>
+        <w:t xml:space="preserve"> are covered</w:t>
+      </w:r>
+      <w:r>
+        <w:t xml:space="preserve"> yet. Q</w:t>
+      </w:r>
+      <w:r>
+        <w:t>uestions</w:t>
+      </w:r>
+      <w:r>
+        <w:t xml:space="preserve"> esp.</w:t>
+      </w:r>
+      <w:r>
+        <w:t xml:space="preserve"> about coordinative </w:t>
+      </w:r>
+      <w:proofErr w:type="spellStart"/>
+      <w:r>
+        <w:t>functors</w:t>
+      </w:r>
+      <w:proofErr w:type="spellEnd"/>
+      <w:r>
+        <w:t>, they are solved in a different way in AMR.</w:t>
+      </w:r>
+    </w:p>
+    <w:p>
+      <w:pPr>
+        <w:pStyle w:val="Odstavecseseznamem"/>
+        <w:numPr>
+          <w:ilvl w:val="0"/>
+          <w:numId w:val="7"/>
+        </w:numPr>
+      </w:pPr>
+      <w:r>
+        <w:t xml:space="preserve">Eva F.: document – verb-specific mappings between </w:t>
+      </w:r>
+      <w:proofErr w:type="spellStart"/>
+      <w:r>
+        <w:t>functors</w:t>
+      </w:r>
+      <w:proofErr w:type="spellEnd"/>
+      <w:r>
+        <w:t xml:space="preserve"> and argument roles (from </w:t>
+      </w:r>
+      <w:proofErr w:type="spellStart"/>
+      <w:r>
+        <w:t>SynSemClass</w:t>
+      </w:r>
+      <w:proofErr w:type="spellEnd"/>
+      <w:r>
+        <w:t>)</w:t>
+      </w:r>
+    </w:p>
+    <w:p>
+      <w:r>
+        <w:t>Based on these tables, Michal can prepare a conversion from PDT to AMR</w:t>
+      </w:r>
+    </w:p>
+    <w:p/>
+    <w:p>
+      <w:pPr>
+        <w:rPr>
+          <w:b/>
+        </w:rPr>
+      </w:pPr>
+      <w:r>
+        <w:rPr>
+          <w:b/>
+        </w:rPr>
+        <w:t>Plans:</w:t>
+      </w:r>
+    </w:p>
+    <w:p>
+      <w:r>
+        <w:t>Dan – revise the annotation of the Estonian file</w:t>
+      </w:r>
+    </w:p>
+    <w:p>
+      <w:proofErr w:type="spellStart"/>
+      <w:r>
+        <w:t>Šárka</w:t>
+      </w:r>
+      <w:proofErr w:type="spellEnd"/>
+      <w:r>
+        <w:t xml:space="preserve"> – meet </w:t>
+      </w:r>
+      <w:proofErr w:type="spellStart"/>
+      <w:r>
+        <w:t>Markéta</w:t>
+      </w:r>
+      <w:proofErr w:type="spellEnd"/>
+      <w:r>
+        <w:t>, discuss what is needed now</w:t>
+      </w:r>
+    </w:p>
+    <w:p>
+      <w:r>
+        <w:t xml:space="preserve">Federica – merging two versions of </w:t>
+      </w:r>
+      <w:proofErr w:type="spellStart"/>
+      <w:r>
+        <w:t>Vallex</w:t>
+      </w:r>
+      <w:proofErr w:type="spellEnd"/>
+    </w:p>
+    <w:p/>
+    <w:p>
+      <w:pPr>
+        <w:rPr>
+          <w:b/>
+        </w:rPr>
+      </w:pPr>
+      <w:r>
+        <w:rPr>
+          <w:b/>
+        </w:rPr>
+        <w:t xml:space="preserve">J. </w:t>
+      </w:r>
+      <w:proofErr w:type="spellStart"/>
+      <w:r>
+        <w:rPr>
+          <w:b/>
+        </w:rPr>
+        <w:t>Hajič</w:t>
+      </w:r>
+      <w:proofErr w:type="spellEnd"/>
+      <w:r>
+        <w:rPr>
+          <w:b/>
+        </w:rPr>
+        <w:t>:</w:t>
+      </w:r>
+    </w:p>
+    <w:p>
+      <w:r>
+        <w:t xml:space="preserve">Martha Palmer published small data – English (300 sentences), </w:t>
+      </w:r>
+      <w:proofErr w:type="spellStart"/>
+      <w:r>
+        <w:t>Arapau</w:t>
+      </w:r>
+      <w:proofErr w:type="spellEnd"/>
+      <w:r>
+        <w:t xml:space="preserve"> – official UMR. </w:t>
+      </w:r>
+    </w:p>
+    <w:p>
+      <w:r>
+        <w:t xml:space="preserve">It will soon be in </w:t>
+      </w:r>
+      <w:proofErr w:type="spellStart"/>
+      <w:r>
+        <w:t>Lindat</w:t>
+      </w:r>
+      <w:proofErr w:type="spellEnd"/>
+      <w:r>
+        <w:t xml:space="preserve">. </w:t>
+      </w:r>
+      <w:proofErr w:type="gramStart"/>
+      <w:r>
+        <w:t>Examples for us.</w:t>
+      </w:r>
+      <w:proofErr w:type="gramEnd"/>
+      <w:r>
+        <w:t xml:space="preserve"> The release is being prepared by </w:t>
+      </w:r>
+      <w:proofErr w:type="spellStart"/>
+      <w:r>
+        <w:t>Jin</w:t>
+      </w:r>
+      <w:proofErr w:type="spellEnd"/>
+      <w:r>
+        <w:t xml:space="preserve">, communicating with </w:t>
+      </w:r>
+      <w:proofErr w:type="spellStart"/>
+      <w:r>
+        <w:t>Ondřej</w:t>
+      </w:r>
+      <w:proofErr w:type="spellEnd"/>
+      <w:r>
+        <w:t xml:space="preserve"> </w:t>
+      </w:r>
+      <w:proofErr w:type="spellStart"/>
+      <w:r>
+        <w:t>Košarko</w:t>
+      </w:r>
+      <w:proofErr w:type="spellEnd"/>
+      <w:r>
+        <w:t>.</w:t>
+      </w:r>
+    </w:p>
+    <w:p>
+      <w:r>
+        <w:t xml:space="preserve">Probably the same version of data is on the UMR </w:t>
+      </w:r>
+      <w:proofErr w:type="spellStart"/>
+      <w:r>
+        <w:t>Github</w:t>
+      </w:r>
+      <w:proofErr w:type="spellEnd"/>
+      <w:r>
+        <w:t>, or maybe it is smaller?</w:t>
+      </w:r>
+    </w:p>
+    <w:p/>
+    <w:p>
+      <w:pPr>
+        <w:rPr>
+          <w:b/>
+        </w:rPr>
+      </w:pPr>
+      <w:proofErr w:type="spellStart"/>
+      <w:r>
+        <w:rPr>
+          <w:b/>
+        </w:rPr>
+        <w:t>Markéta</w:t>
+      </w:r>
+      <w:proofErr w:type="spellEnd"/>
+      <w:r>
+        <w:rPr>
+          <w:b/>
+        </w:rPr>
+        <w:t>:</w:t>
+      </w:r>
+    </w:p>
+    <w:p>
+      <w:proofErr w:type="spellStart"/>
+      <w:r>
+        <w:t>PropBank</w:t>
+      </w:r>
+      <w:proofErr w:type="spellEnd"/>
+      <w:r>
+        <w:t xml:space="preserve"> webpage – there were some abstract predicates there, but they somehow disappeared.</w:t>
+      </w:r>
+    </w:p>
+    <w:p/>
+    <w:p>
+      <w:pPr>
+        <w:rPr>
+          <w:b/>
+          <w:color w:val="FF0000"/>
+        </w:rPr>
+      </w:pPr>
+      <w:r>
+        <w:rPr>
+          <w:b/>
+          <w:color w:val="FF0000"/>
+        </w:rPr>
+        <w:t xml:space="preserve">Next meetings: </w:t>
+      </w:r>
+    </w:p>
+    <w:p>
+      <w:pPr>
+        <w:pStyle w:val="Odstavecseseznamem"/>
+        <w:numPr>
+          <w:ilvl w:val="0"/>
+          <w:numId w:val="7"/>
+        </w:numPr>
+        <w:rPr>
+          <w:color w:val="FF0000"/>
+        </w:rPr>
+      </w:pPr>
+      <w:r>
+        <w:rPr>
+          <w:color w:val="FF0000"/>
+        </w:rPr>
+        <w:t>Monday September, 4 at 13:00, lecture hall S1</w:t>
+      </w:r>
+    </w:p>
+    <w:p>
+      <w:pPr>
+        <w:pStyle w:val="Odstavecseseznamem"/>
+        <w:numPr>
+          <w:ilvl w:val="0"/>
+          <w:numId w:val="7"/>
+        </w:numPr>
+        <w:rPr>
+          <w:color w:val="FF0000"/>
+        </w:rPr>
+      </w:pPr>
+      <w:r>
+        <w:rPr>
+          <w:color w:val="FF0000"/>
+        </w:rPr>
+        <w:t xml:space="preserve">Monday September, 11 at </w:t>
+      </w:r>
+      <w:r>
+        <w:rPr>
+          <w:b/>
+          <w:color w:val="FF0000"/>
+        </w:rPr>
+        <w:t>14:00</w:t>
+      </w:r>
+      <w:r>
+        <w:rPr>
+          <w:color w:val="FF0000"/>
+        </w:rPr>
+        <w:t xml:space="preserve">, lecture hall S1 – the same day SIGDIAL is held at hotel </w:t>
+      </w:r>
+      <w:proofErr w:type="spellStart"/>
+      <w:r>
+        <w:rPr>
+          <w:color w:val="FF0000"/>
+        </w:rPr>
+        <w:t>Pyramida</w:t>
+      </w:r>
+      <w:proofErr w:type="spellEnd"/>
+    </w:p>
+    <w:p>
+      <w:pPr>
+        <w:pStyle w:val="Odstavecseseznamem"/>
+        <w:numPr>
+          <w:ilvl w:val="0"/>
+          <w:numId w:val="7"/>
+        </w:numPr>
+        <w:rPr>
+          <w:color w:val="FF0000"/>
+        </w:rPr>
+      </w:pPr>
+      <w:proofErr w:type="spellStart"/>
+      <w:r>
+        <w:rPr>
+          <w:color w:val="FF0000"/>
+        </w:rPr>
+        <w:t>Hejnice</w:t>
+      </w:r>
+      <w:proofErr w:type="spellEnd"/>
+      <w:r>
+        <w:rPr>
+          <w:color w:val="FF0000"/>
+        </w:rPr>
+        <w:t xml:space="preserve"> (September, 17-19): an unofficial UMR meeting; no presentation there</w:t>
+      </w:r>
+    </w:p>
+    <w:p>
+      <w:pPr>
+        <w:pStyle w:val="Odstavecseseznamem"/>
+        <w:numPr>
+          <w:ilvl w:val="0"/>
+          <w:numId w:val="7"/>
+        </w:numPr>
+        <w:rPr>
+          <w:color w:val="FF0000"/>
+        </w:rPr>
+      </w:pPr>
+      <w:r>
+        <w:rPr>
+          <w:color w:val="FF0000"/>
+        </w:rPr>
+        <w:t xml:space="preserve">Monday September 25, at 13:00, lecture hall S1 (absent: </w:t>
+      </w:r>
+      <w:proofErr w:type="spellStart"/>
+      <w:r>
+        <w:rPr>
+          <w:color w:val="FF0000"/>
+        </w:rPr>
+        <w:t>Zdeňka</w:t>
+      </w:r>
+      <w:proofErr w:type="spellEnd"/>
+      <w:r>
+        <w:rPr>
+          <w:color w:val="FF0000"/>
+        </w:rPr>
+        <w:t xml:space="preserve">, </w:t>
+      </w:r>
+      <w:proofErr w:type="spellStart"/>
+      <w:r>
+        <w:rPr>
+          <w:color w:val="FF0000"/>
+        </w:rPr>
+        <w:t>Markéta</w:t>
+      </w:r>
+      <w:proofErr w:type="spellEnd"/>
+      <w:r>
+        <w:rPr>
+          <w:color w:val="FF0000"/>
+        </w:rPr>
+        <w:t>, JH)</w:t>
+      </w:r>
+    </w:p>
+    <w:p/>
+    <w:p>
+      <w:r>
+        <w:rPr>
+          <w:b/>
+        </w:rPr>
+        <w:t>Reservations for October:</w:t>
+      </w:r>
+      <w:r>
+        <w:t xml:space="preserve"> 510 – ask </w:t>
+      </w:r>
+      <w:proofErr w:type="spellStart"/>
+      <w:r>
+        <w:t>Jirka</w:t>
+      </w:r>
+      <w:proofErr w:type="spellEnd"/>
+      <w:r>
+        <w:t xml:space="preserve"> </w:t>
+      </w:r>
+      <w:proofErr w:type="spellStart"/>
+      <w:r>
+        <w:t>Mírovský</w:t>
+      </w:r>
+      <w:proofErr w:type="spellEnd"/>
+      <w:r>
+        <w:t xml:space="preserve"> for reservation when it is open; or later we can try it ourselves.</w:t>
+      </w:r>
+    </w:p>
+    <w:p/>
+    <w:p>
+      <w:pPr>
+        <w:rPr>
+          <w:b/>
+          <w:color w:val="0070C0"/>
+        </w:rPr>
+      </w:pPr>
+      <w:r>
+        <w:rPr>
+          <w:b/>
+          <w:color w:val="0070C0"/>
+        </w:rPr>
+        <w:br w:type="page"/>
+      </w:r>
+    </w:p>
+    <w:p/>
+    <w:p>
+      <w:pPr>
+        <w:rPr>
+          <w:b/>
+        </w:rPr>
+      </w:pPr>
+    </w:p>
+    <w:p>
+      <w:pPr>
+        <w:rPr>
+          <w:rFonts w:asciiTheme="majorHAnsi" w:eastAsiaTheme="majorEastAsia" w:hAnsiTheme="majorHAnsi" w:cstheme="majorBidi"/>
+          <w:b/>
+          <w:bCs/>
+          <w:color w:val="365F91" w:themeColor="accent1" w:themeShade="BF"/>
+          <w:sz w:val="28"/>
+          <w:szCs w:val="28"/>
+        </w:rPr>
+      </w:pPr>
+      <w:r>
+        <w:br w:type="page"/>
+      </w:r>
+    </w:p>
+    <w:p>
+      <w:pPr>
         <w:pStyle w:val="Nadpis1"/>
       </w:pPr>
       <w:r>
+        <w:lastRenderedPageBreak/>
         <w:t>Next meetings</w:t>
       </w:r>
     </w:p>
@@ -65,8 +1677,6 @@
       <w:r>
         <w:t>c</w:t>
       </w:r>
-      <w:bookmarkStart w:id="0" w:name="_GoBack"/>
-      <w:bookmarkEnd w:id="0"/>
       <w:r>
         <w:t xml:space="preserve">a, Markéta, </w:t>
       </w:r>
@@ -111,7 +1721,7 @@
       </w:r>
     </w:p>
     <w:p>
-      <w:hyperlink r:id="rId8" w:history="1">
+      <w:hyperlink r:id="rId12" w:history="1">
         <w:r>
           <w:rPr>
             <w:rStyle w:val="Hypertextovodkaz"/>
@@ -317,7 +1927,15 @@
       <w:proofErr w:type="spellEnd"/>
       <w:proofErr w:type="gramEnd"/>
       <w:r>
-        <w:t xml:space="preserve"> (Markéta):</w:t>
+        <w:t xml:space="preserve"> (</w:t>
+      </w:r>
+      <w:proofErr w:type="spellStart"/>
+      <w:r>
+        <w:t>Markéta</w:t>
+      </w:r>
+      <w:proofErr w:type="spellEnd"/>
+      <w:r>
+        <w:t>):</w:t>
       </w:r>
       <w:r>
         <w:t xml:space="preserve"> update the </w:t>
@@ -332,7 +1950,7 @@
       </w:r>
     </w:p>
     <w:p>
-      <w:hyperlink r:id="rId9" w:history="1">
+      <w:hyperlink r:id="rId13" w:history="1">
         <w:r>
           <w:rPr>
             <w:rStyle w:val="Hypertextovodkaz"/>
@@ -427,7 +2045,7 @@
       </w:r>
     </w:p>
     <w:p>
-      <w:hyperlink r:id="rId10" w:history="1">
+      <w:hyperlink r:id="rId14" w:history="1">
         <w:r>
           <w:rPr>
             <w:rStyle w:val="Hypertextovodkaz"/>
@@ -448,11 +2066,16 @@
       <w:proofErr w:type="spellEnd"/>
       <w:proofErr w:type="gramEnd"/>
       <w:r>
-        <w:t xml:space="preserve"> (M</w:t>
+        <w:t xml:space="preserve"> (</w:t>
+      </w:r>
+      <w:proofErr w:type="spellStart"/>
+      <w:r>
+        <w:t>M</w:t>
       </w:r>
       <w:r>
         <w:t>arkéta</w:t>
       </w:r>
+      <w:proofErr w:type="spellEnd"/>
       <w:r>
         <w:t>):</w:t>
       </w:r>
@@ -863,6 +2486,7 @@
         </w:rPr>
         <w:t xml:space="preserve">(2) </w:t>
       </w:r>
+      <w:proofErr w:type="spellStart"/>
       <w:proofErr w:type="gramStart"/>
       <w:r>
         <w:rPr>
@@ -870,6 +2494,7 @@
         </w:rPr>
         <w:t>coreference</w:t>
       </w:r>
+      <w:proofErr w:type="spellEnd"/>
       <w:proofErr w:type="gramEnd"/>
       <w:r>
         <w:rPr>
@@ -1047,7 +2672,6 @@
           <w:rFonts w:asciiTheme="minorHAnsi" w:hAnsiTheme="minorHAnsi" w:cstheme="minorHAnsi"/>
           <w:noProof/>
           <w:sz w:val="22"/>
-          <w:lang w:val="cs-CZ" w:eastAsia="cs-CZ"/>
         </w:rPr>
         <mc:AlternateContent>
           <mc:Choice Requires="wpg">
@@ -1393,9 +3017,9 @@
               </wp:anchor>
             </w:drawing>
           </mc:Choice>
-          <mc:Fallback xmlns:w15="http://schemas.microsoft.com/office/word/2012/wordml">
+          <mc:Fallback>
             <w:pict>
-              <v:group w14:anchorId="74224218" id="Group 19" o:spid="_x0000_s1026" style="position:absolute;left:0;text-align:left;margin-left:341.6pt;margin-top:.6pt;width:178.55pt;height:78.1pt;z-index:251654656" coordsize="22674,9919" o:gfxdata="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">
+              <v:group id="Group 19" o:spid="_x0000_s1026" style="position:absolute;left:0;text-align:left;margin-left:341.6pt;margin-top:.6pt;width:178.55pt;height:78.1pt;z-index:251654656" coordsize="22674,9919" o:gfxdata="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">
                 <v:shapetype id="_x0000_t202" coordsize="21600,21600" o:spt="202" path="m,l,21600r21600,l21600,xe">
                   <v:stroke joinstyle="miter"/>
                   <v:path gradientshapeok="t" o:connecttype="rect"/>
@@ -1405,7 +3029,7 @@
                     <w:txbxContent>
                       <w:p>
                         <w:pPr>
-                          <w:pStyle w:val="NormalWeb"/>
+                          <w:pStyle w:val="Normlnweb"/>
                           <w:spacing w:before="0" w:beforeAutospacing="0" w:after="0" w:afterAutospacing="0"/>
                         </w:pPr>
                         <w:r>
@@ -1428,7 +3052,7 @@
                     <w:txbxContent>
                       <w:p>
                         <w:pPr>
-                          <w:pStyle w:val="NormalWeb"/>
+                          <w:pStyle w:val="Normlnweb"/>
                           <w:spacing w:before="0" w:beforeAutospacing="0" w:after="0" w:afterAutospacing="0"/>
                         </w:pPr>
                         <w:r>
@@ -1462,7 +3086,7 @@
                     <w:txbxContent>
                       <w:p>
                         <w:pPr>
-                          <w:pStyle w:val="NormalWeb"/>
+                          <w:pStyle w:val="Normlnweb"/>
                           <w:spacing w:before="0" w:beforeAutospacing="0" w:after="0" w:afterAutospacing="0"/>
                         </w:pPr>
                         <w:r>
@@ -1490,7 +3114,7 @@
                     <w:txbxContent>
                       <w:p>
                         <w:pPr>
-                          <w:pStyle w:val="NormalWeb"/>
+                          <w:pStyle w:val="Normlnweb"/>
                           <w:spacing w:before="0" w:beforeAutospacing="0" w:after="0" w:afterAutospacing="0"/>
                         </w:pPr>
                         <w:proofErr w:type="gramStart"/>
@@ -1515,7 +3139,7 @@
                     <w:txbxContent>
                       <w:p>
                         <w:pPr>
-                          <w:pStyle w:val="NormalWeb"/>
+                          <w:pStyle w:val="Normlnweb"/>
                           <w:spacing w:before="0" w:beforeAutospacing="0" w:after="0" w:afterAutospacing="0"/>
                         </w:pPr>
                         <w:proofErr w:type="gramStart"/>
@@ -2355,7 +3979,7 @@
       <w:r>
         <w:t xml:space="preserve"> of attributes/relations </w:t>
       </w:r>
-      <w:hyperlink r:id="rId11" w:history="1">
+      <w:hyperlink r:id="rId15" w:history="1">
         <w:r>
           <w:rPr>
             <w:rStyle w:val="Hypertextovodkaz"/>
@@ -2873,7 +4497,7 @@
       <w:r>
         <w:t xml:space="preserve">: to be changed/stressed in the internal guidelines </w:t>
       </w:r>
-      <w:hyperlink r:id="rId12" w:history="1">
+      <w:hyperlink r:id="rId16" w:history="1">
         <w:r>
           <w:rPr>
             <w:rStyle w:val="Hypertextovodkaz"/>
@@ -3135,7 +4759,7 @@
       <w:r>
         <w:t xml:space="preserve">: to be changed in the internal guidelines </w:t>
       </w:r>
-      <w:hyperlink r:id="rId13" w:history="1">
+      <w:hyperlink r:id="rId17" w:history="1">
         <w:r>
           <w:rPr>
             <w:rStyle w:val="Hypertextovodkaz"/>
@@ -4106,7 +5730,7 @@
       </w:r>
     </w:p>
     <w:p>
-      <w:hyperlink r:id="rId14" w:anchor="adjectives-that-invoke-predicates" w:history="1">
+      <w:hyperlink r:id="rId18" w:anchor="adjectives-that-invoke-predicates" w:history="1">
         <w:r>
           <w:rPr>
             <w:rStyle w:val="Hypertextovodkaz"/>
@@ -5649,7 +7273,7 @@
       <w:r>
         <w:t xml:space="preserve">: if agreed, then to be changed in the internal guidelines </w:t>
       </w:r>
-      <w:hyperlink r:id="rId15" w:history="1">
+      <w:hyperlink r:id="rId19" w:history="1">
         <w:r>
           <w:rPr>
             <w:rStyle w:val="Hypertextovodkaz"/>
@@ -5746,7 +7370,7 @@
       <w:pPr>
         <w:ind w:firstLine="708"/>
       </w:pPr>
-      <w:hyperlink r:id="rId16" w:history="1">
+      <w:hyperlink r:id="rId20" w:history="1">
         <w:r>
           <w:rPr>
             <w:rStyle w:val="Hypertextovodkaz"/>
@@ -5781,7 +7405,7 @@
       <w:pPr>
         <w:ind w:firstLine="708"/>
       </w:pPr>
-      <w:hyperlink r:id="rId17" w:history="1">
+      <w:hyperlink r:id="rId21" w:history="1">
         <w:r>
           <w:rPr>
             <w:rStyle w:val="Hypertextovodkaz"/>
@@ -6974,7 +8598,7 @@
       </w:r>
     </w:p>
     <w:p>
-      <w:hyperlink r:id="rId18" w:history="1">
+      <w:hyperlink r:id="rId22" w:history="1">
         <w:r>
           <w:rPr>
             <w:rStyle w:val="Hypertextovodkaz"/>
@@ -7111,7 +8735,7 @@
       <w:r>
         <w:t xml:space="preserve">JH: UMR-writer 2.0 – </w:t>
       </w:r>
-      <w:hyperlink r:id="rId19" w:history="1">
+      <w:hyperlink r:id="rId23" w:history="1">
         <w:proofErr w:type="spellStart"/>
         <w:r>
           <w:rPr>
@@ -7143,7 +8767,7 @@
       <w:r>
         <w:t xml:space="preserve">Paper on UMR writer 2.0. </w:t>
       </w:r>
-      <w:hyperlink r:id="rId20" w:history="1">
+      <w:hyperlink r:id="rId24" w:history="1">
         <w:r>
           <w:rPr>
             <w:rStyle w:val="Hypertextovodkaz"/>
@@ -7252,7 +8876,7 @@
       <w:r>
         <w:t xml:space="preserve"> (official </w:t>
       </w:r>
-      <w:hyperlink r:id="rId21" w:history="1">
+      <w:hyperlink r:id="rId25" w:history="1">
         <w:r>
           <w:rPr>
             <w:rStyle w:val="Hypertextovodkaz"/>
@@ -7644,7 +9268,15 @@
     <w:p/>
     <w:p>
       <w:r>
-        <w:t xml:space="preserve">Federica: tried the annotation for Latin, comparing it to the Czech valency files on </w:t>
+        <w:t xml:space="preserve">Federica: tried the annotation for Latin, comparing it to the Czech </w:t>
+      </w:r>
+      <w:proofErr w:type="spellStart"/>
+      <w:r>
+        <w:t>valency</w:t>
+      </w:r>
+      <w:proofErr w:type="spellEnd"/>
+      <w:r>
+        <w:t xml:space="preserve"> files on </w:t>
       </w:r>
       <w:proofErr w:type="spellStart"/>
       <w:r>
@@ -8136,7 +9768,7 @@
       </w:r>
     </w:p>
     <w:sectPr>
-      <w:footerReference w:type="default" r:id="rId22"/>
+      <w:footerReference w:type="default" r:id="rId26"/>
       <w:pgSz w:w="12240" w:h="15840"/>
       <w:pgMar w:top="1440" w:right="1440" w:bottom="1440" w:left="1440" w:header="720" w:footer="720" w:gutter="0"/>
       <w:cols w:space="720"/>
@@ -8199,7 +9831,7 @@
           <w:rPr>
             <w:noProof/>
           </w:rPr>
-          <w:t>1</w:t>
+          <w:t>2</w:t>
         </w:r>
         <w:r>
           <w:rPr>
@@ -8240,6 +9872,231 @@
 <file path=word/numbering.xml><?xml version="1.0" encoding="utf-8"?>
 <w:numbering xmlns:wpc="http://schemas.microsoft.com/office/word/2010/wordprocessingCanvas" xmlns:mc="http://schemas.openxmlformats.org/markup-compatibility/2006" xmlns:o="urn:schemas-microsoft-com:office:office" xmlns:r="http://schemas.openxmlformats.org/officeDocument/2006/relationships" xmlns:m="http://schemas.openxmlformats.org/officeDocument/2006/math" xmlns:v="urn:schemas-microsoft-com:vml" xmlns:wp14="http://schemas.microsoft.com/office/word/2010/wordprocessingDrawing" xmlns:wp="http://schemas.openxmlformats.org/drawingml/2006/wordprocessingDrawing" xmlns:w10="urn:schemas-microsoft-com:office:word" xmlns:w="http://schemas.openxmlformats.org/wordprocessingml/2006/main" xmlns:w14="http://schemas.microsoft.com/office/word/2010/wordml" xmlns:wpg="http://schemas.microsoft.com/office/word/2010/wordprocessingGroup" xmlns:wpi="http://schemas.microsoft.com/office/word/2010/wordprocessingInk" xmlns:wne="http://schemas.microsoft.com/office/word/2006/wordml" xmlns:wps="http://schemas.microsoft.com/office/word/2010/wordprocessingShape" mc:Ignorable="w14 wp14">
   <w:abstractNum w:abstractNumId="0">
+    <w:nsid w:val="11C44A20"/>
+    <w:multiLevelType w:val="hybridMultilevel"/>
+    <w:tmpl w:val="97F07AA4"/>
+    <w:lvl w:ilvl="0" w:tplc="1854C150">
+      <w:numFmt w:val="bullet"/>
+      <w:lvlText w:val="-"/>
+      <w:lvlJc w:val="left"/>
+      <w:pPr>
+        <w:ind w:left="720" w:hanging="360"/>
+      </w:pPr>
+      <w:rPr>
+        <w:rFonts w:ascii="Times New Roman" w:eastAsiaTheme="minorEastAsia" w:hAnsi="Times New Roman" w:cs="Times New Roman" w:hint="default"/>
+      </w:rPr>
+    </w:lvl>
+    <w:lvl w:ilvl="1" w:tplc="04090003" w:tentative="1">
+      <w:start w:val="1"/>
+      <w:numFmt w:val="bullet"/>
+      <w:lvlText w:val="o"/>
+      <w:lvlJc w:val="left"/>
+      <w:pPr>
+        <w:ind w:left="1440" w:hanging="360"/>
+      </w:pPr>
+      <w:rPr>
+        <w:rFonts w:ascii="Courier New" w:hAnsi="Courier New" w:cs="Courier New" w:hint="default"/>
+      </w:rPr>
+    </w:lvl>
+    <w:lvl w:ilvl="2" w:tplc="04090005" w:tentative="1">
+      <w:start w:val="1"/>
+      <w:numFmt w:val="bullet"/>
+      <w:lvlText w:val=""/>
+      <w:lvlJc w:val="left"/>
+      <w:pPr>
+        <w:ind w:left="2160" w:hanging="360"/>
+      </w:pPr>
+      <w:rPr>
+        <w:rFonts w:ascii="Wingdings" w:hAnsi="Wingdings" w:hint="default"/>
+      </w:rPr>
+    </w:lvl>
+    <w:lvl w:ilvl="3" w:tplc="04090001" w:tentative="1">
+      <w:start w:val="1"/>
+      <w:numFmt w:val="bullet"/>
+      <w:lvlText w:val=""/>
+      <w:lvlJc w:val="left"/>
+      <w:pPr>
+        <w:ind w:left="2880" w:hanging="360"/>
+      </w:pPr>
+      <w:rPr>
+        <w:rFonts w:ascii="Symbol" w:hAnsi="Symbol" w:hint="default"/>
+      </w:rPr>
+    </w:lvl>
+    <w:lvl w:ilvl="4" w:tplc="04090003" w:tentative="1">
+      <w:start w:val="1"/>
+      <w:numFmt w:val="bullet"/>
+      <w:lvlText w:val="o"/>
+      <w:lvlJc w:val="left"/>
+      <w:pPr>
+        <w:ind w:left="3600" w:hanging="360"/>
+      </w:pPr>
+      <w:rPr>
+        <w:rFonts w:ascii="Courier New" w:hAnsi="Courier New" w:cs="Courier New" w:hint="default"/>
+      </w:rPr>
+    </w:lvl>
+    <w:lvl w:ilvl="5" w:tplc="04090005" w:tentative="1">
+      <w:start w:val="1"/>
+      <w:numFmt w:val="bullet"/>
+      <w:lvlText w:val=""/>
+      <w:lvlJc w:val="left"/>
+      <w:pPr>
+        <w:ind w:left="4320" w:hanging="360"/>
+      </w:pPr>
+      <w:rPr>
+        <w:rFonts w:ascii="Wingdings" w:hAnsi="Wingdings" w:hint="default"/>
+      </w:rPr>
+    </w:lvl>
+    <w:lvl w:ilvl="6" w:tplc="04090001" w:tentative="1">
+      <w:start w:val="1"/>
+      <w:numFmt w:val="bullet"/>
+      <w:lvlText w:val=""/>
+      <w:lvlJc w:val="left"/>
+      <w:pPr>
+        <w:ind w:left="5040" w:hanging="360"/>
+      </w:pPr>
+      <w:rPr>
+        <w:rFonts w:ascii="Symbol" w:hAnsi="Symbol" w:hint="default"/>
+      </w:rPr>
+    </w:lvl>
+    <w:lvl w:ilvl="7" w:tplc="04090003" w:tentative="1">
+      <w:start w:val="1"/>
+      <w:numFmt w:val="bullet"/>
+      <w:lvlText w:val="o"/>
+      <w:lvlJc w:val="left"/>
+      <w:pPr>
+        <w:ind w:left="5760" w:hanging="360"/>
+      </w:pPr>
+      <w:rPr>
+        <w:rFonts w:ascii="Courier New" w:hAnsi="Courier New" w:cs="Courier New" w:hint="default"/>
+      </w:rPr>
+    </w:lvl>
+    <w:lvl w:ilvl="8" w:tplc="04090005" w:tentative="1">
+      <w:start w:val="1"/>
+      <w:numFmt w:val="bullet"/>
+      <w:lvlText w:val=""/>
+      <w:lvlJc w:val="left"/>
+      <w:pPr>
+        <w:ind w:left="6480" w:hanging="360"/>
+      </w:pPr>
+      <w:rPr>
+        <w:rFonts w:ascii="Wingdings" w:hAnsi="Wingdings" w:hint="default"/>
+      </w:rPr>
+    </w:lvl>
+  </w:abstractNum>
+  <w:abstractNum w:abstractNumId="1">
+    <w:nsid w:val="24D539AE"/>
+    <w:multiLevelType w:val="hybridMultilevel"/>
+    <w:tmpl w:val="31760322"/>
+    <w:lvl w:ilvl="0" w:tplc="95B4C4B0">
+      <w:numFmt w:val="bullet"/>
+      <w:lvlText w:val="-"/>
+      <w:lvlJc w:val="left"/>
+      <w:pPr>
+        <w:ind w:left="720" w:hanging="360"/>
+      </w:pPr>
+      <w:rPr>
+        <w:rFonts w:ascii="Times New Roman" w:eastAsiaTheme="minorEastAsia" w:hAnsi="Times New Roman" w:cs="Times New Roman" w:hint="default"/>
+        <w:b/>
+      </w:rPr>
+    </w:lvl>
+    <w:lvl w:ilvl="1" w:tplc="04090003" w:tentative="1">
+      <w:start w:val="1"/>
+      <w:numFmt w:val="bullet"/>
+      <w:lvlText w:val="o"/>
+      <w:lvlJc w:val="left"/>
+      <w:pPr>
+        <w:ind w:left="1440" w:hanging="360"/>
+      </w:pPr>
+      <w:rPr>
+        <w:rFonts w:ascii="Courier New" w:hAnsi="Courier New" w:cs="Courier New" w:hint="default"/>
+      </w:rPr>
+    </w:lvl>
+    <w:lvl w:ilvl="2" w:tplc="04090005" w:tentative="1">
+      <w:start w:val="1"/>
+      <w:numFmt w:val="bullet"/>
+      <w:lvlText w:val=""/>
+      <w:lvlJc w:val="left"/>
+      <w:pPr>
+        <w:ind w:left="2160" w:hanging="360"/>
+      </w:pPr>
+      <w:rPr>
+        <w:rFonts w:ascii="Wingdings" w:hAnsi="Wingdings" w:hint="default"/>
+      </w:rPr>
+    </w:lvl>
+    <w:lvl w:ilvl="3" w:tplc="04090001" w:tentative="1">
+      <w:start w:val="1"/>
+      <w:numFmt w:val="bullet"/>
+      <w:lvlText w:val=""/>
+      <w:lvlJc w:val="left"/>
+      <w:pPr>
+        <w:ind w:left="2880" w:hanging="360"/>
+      </w:pPr>
+      <w:rPr>
+        <w:rFonts w:ascii="Symbol" w:hAnsi="Symbol" w:hint="default"/>
+      </w:rPr>
+    </w:lvl>
+    <w:lvl w:ilvl="4" w:tplc="04090003" w:tentative="1">
+      <w:start w:val="1"/>
+      <w:numFmt w:val="bullet"/>
+      <w:lvlText w:val="o"/>
+      <w:lvlJc w:val="left"/>
+      <w:pPr>
+        <w:ind w:left="3600" w:hanging="360"/>
+      </w:pPr>
+      <w:rPr>
+        <w:rFonts w:ascii="Courier New" w:hAnsi="Courier New" w:cs="Courier New" w:hint="default"/>
+      </w:rPr>
+    </w:lvl>
+    <w:lvl w:ilvl="5" w:tplc="04090005" w:tentative="1">
+      <w:start w:val="1"/>
+      <w:numFmt w:val="bullet"/>
+      <w:lvlText w:val=""/>
+      <w:lvlJc w:val="left"/>
+      <w:pPr>
+        <w:ind w:left="4320" w:hanging="360"/>
+      </w:pPr>
+      <w:rPr>
+        <w:rFonts w:ascii="Wingdings" w:hAnsi="Wingdings" w:hint="default"/>
+      </w:rPr>
+    </w:lvl>
+    <w:lvl w:ilvl="6" w:tplc="04090001" w:tentative="1">
+      <w:start w:val="1"/>
+      <w:numFmt w:val="bullet"/>
+      <w:lvlText w:val=""/>
+      <w:lvlJc w:val="left"/>
+      <w:pPr>
+        <w:ind w:left="5040" w:hanging="360"/>
+      </w:pPr>
+      <w:rPr>
+        <w:rFonts w:ascii="Symbol" w:hAnsi="Symbol" w:hint="default"/>
+      </w:rPr>
+    </w:lvl>
+    <w:lvl w:ilvl="7" w:tplc="04090003" w:tentative="1">
+      <w:start w:val="1"/>
+      <w:numFmt w:val="bullet"/>
+      <w:lvlText w:val="o"/>
+      <w:lvlJc w:val="left"/>
+      <w:pPr>
+        <w:ind w:left="5760" w:hanging="360"/>
+      </w:pPr>
+      <w:rPr>
+        <w:rFonts w:ascii="Courier New" w:hAnsi="Courier New" w:cs="Courier New" w:hint="default"/>
+      </w:rPr>
+    </w:lvl>
+    <w:lvl w:ilvl="8" w:tplc="04090005" w:tentative="1">
+      <w:start w:val="1"/>
+      <w:numFmt w:val="bullet"/>
+      <w:lvlText w:val=""/>
+      <w:lvlJc w:val="left"/>
+      <w:pPr>
+        <w:ind w:left="6480" w:hanging="360"/>
+      </w:pPr>
+      <w:rPr>
+        <w:rFonts w:ascii="Wingdings" w:hAnsi="Wingdings" w:hint="default"/>
+      </w:rPr>
+    </w:lvl>
+  </w:abstractNum>
+  <w:abstractNum w:abstractNumId="2">
     <w:nsid w:val="3CD0338C"/>
     <w:multiLevelType w:val="hybridMultilevel"/>
     <w:tmpl w:val="A06280F6"/>
@@ -8351,7 +10208,7 @@
       </w:rPr>
     </w:lvl>
   </w:abstractNum>
-  <w:abstractNum w:abstractNumId="1">
+  <w:abstractNum w:abstractNumId="3">
     <w:nsid w:val="453540D3"/>
     <w:multiLevelType w:val="hybridMultilevel"/>
     <w:tmpl w:val="8BC45540"/>
@@ -8440,7 +10297,7 @@
       </w:pPr>
     </w:lvl>
   </w:abstractNum>
-  <w:abstractNum w:abstractNumId="2">
+  <w:abstractNum w:abstractNumId="4">
     <w:nsid w:val="4D685F74"/>
     <w:multiLevelType w:val="hybridMultilevel"/>
     <w:tmpl w:val="9F08A126"/>
@@ -8552,7 +10409,7 @@
       </w:rPr>
     </w:lvl>
   </w:abstractNum>
-  <w:abstractNum w:abstractNumId="3">
+  <w:abstractNum w:abstractNumId="5">
     <w:nsid w:val="59CA599A"/>
     <w:multiLevelType w:val="hybridMultilevel"/>
     <w:tmpl w:val="19C2A2EA"/>
@@ -8664,7 +10521,7 @@
       </w:rPr>
     </w:lvl>
   </w:abstractNum>
-  <w:abstractNum w:abstractNumId="4">
+  <w:abstractNum w:abstractNumId="6">
     <w:nsid w:val="6E7A7B27"/>
     <w:multiLevelType w:val="hybridMultilevel"/>
     <w:tmpl w:val="099CE46C"/>
@@ -8778,18 +10635,24 @@
     </w:lvl>
   </w:abstractNum>
   <w:num w:numId="1">
+    <w:abstractNumId w:val="4"/>
+  </w:num>
+  <w:num w:numId="2">
+    <w:abstractNumId w:val="3"/>
+  </w:num>
+  <w:num w:numId="3">
+    <w:abstractNumId w:val="6"/>
+  </w:num>
+  <w:num w:numId="4">
+    <w:abstractNumId w:val="5"/>
+  </w:num>
+  <w:num w:numId="5">
     <w:abstractNumId w:val="2"/>
   </w:num>
-  <w:num w:numId="2">
+  <w:num w:numId="6">
     <w:abstractNumId w:val="1"/>
   </w:num>
-  <w:num w:numId="3">
-    <w:abstractNumId w:val="4"/>
-  </w:num>
-  <w:num w:numId="4">
-    <w:abstractNumId w:val="3"/>
-  </w:num>
-  <w:num w:numId="5">
+  <w:num w:numId="7">
     <w:abstractNumId w:val="0"/>
   </w:num>
 </w:numbering>
@@ -9237,6 +11100,11 @@
       <w:rFonts w:eastAsiaTheme="minorEastAsia"/>
     </w:rPr>
   </w:style>
+  <w:style w:type="character" w:customStyle="1" w:styleId="object">
+    <w:name w:val="object"/>
+    <w:basedOn w:val="Standardnpsmoodstavce"/>
+    <w:rsid w:val="00F728C8"/>
+  </w:style>
 </w:styles>
 </file>
 
@@ -9682,6 +11550,11 @@
       <w:rFonts w:eastAsiaTheme="minorEastAsia"/>
     </w:rPr>
   </w:style>
+  <w:style w:type="character" w:customStyle="1" w:styleId="object">
+    <w:name w:val="object"/>
+    <w:basedOn w:val="Standardnpsmoodstavce"/>
+    <w:rsid w:val="00F728C8"/>
+  </w:style>
 </w:styles>
 </file>
 

</xml_diff>

<commit_message>
minutes from Oct 9 (Šárka)
</commit_message>
<xml_diff>
--- a/doc/minutes-from-meetings/ufal-umr-meeting-minutes.docx
+++ b/doc/minutes-from-meetings/ufal-umr-meeting-minutes.docx
@@ -19,6 +19,802 @@
           <w:szCs w:val="24"/>
         </w:rPr>
         <w:t xml:space="preserve">Next meeting: </w:t>
+      </w:r>
+    </w:p>
+    <w:p>
+      <w:pPr>
+        <w:rPr>
+          <w:rFonts w:cs="Times New Roman"/>
+          <w:b/>
+          <w:color w:val="FF0000"/>
+          <w:szCs w:val="24"/>
+        </w:rPr>
+      </w:pPr>
+      <w:r>
+        <w:rPr>
+          <w:rFonts w:cs="Times New Roman"/>
+          <w:b/>
+          <w:color w:val="FF0000"/>
+          <w:szCs w:val="24"/>
+        </w:rPr>
+        <w:t>-</w:t>
+      </w:r>
+      <w:r>
+        <w:rPr>
+          <w:rFonts w:cs="Times New Roman"/>
+          <w:b/>
+          <w:color w:val="FF0000"/>
+          <w:szCs w:val="24"/>
+        </w:rPr>
+        <w:tab/>
+        <w:t xml:space="preserve">Monday October </w:t>
+      </w:r>
+      <w:r>
+        <w:rPr>
+          <w:rFonts w:cs="Times New Roman"/>
+          <w:b/>
+          <w:color w:val="FF0000"/>
+          <w:szCs w:val="24"/>
+        </w:rPr>
+        <w:t>16</w:t>
+      </w:r>
+      <w:r>
+        <w:rPr>
+          <w:rFonts w:cs="Times New Roman"/>
+          <w:b/>
+          <w:color w:val="FF0000"/>
+          <w:szCs w:val="24"/>
+        </w:rPr>
+        <w:t xml:space="preserve">, 13:00, </w:t>
+      </w:r>
+      <w:proofErr w:type="spellStart"/>
+      <w:r>
+        <w:rPr>
+          <w:rFonts w:cs="Times New Roman"/>
+          <w:b/>
+          <w:color w:val="FF0000"/>
+          <w:szCs w:val="24"/>
+        </w:rPr>
+        <w:t>S510</w:t>
+      </w:r>
+      <w:proofErr w:type="spellEnd"/>
+    </w:p>
+    <w:p>
+      <w:pPr>
+        <w:rPr>
+          <w:rFonts w:cs="Times New Roman"/>
+          <w:b/>
+          <w:color w:val="FF0000"/>
+          <w:szCs w:val="24"/>
+        </w:rPr>
+      </w:pPr>
+    </w:p>
+    <w:p>
+      <w:pPr>
+        <w:rPr>
+          <w:rFonts w:cs="Times New Roman"/>
+          <w:b/>
+          <w:color w:val="0070C0"/>
+          <w:szCs w:val="24"/>
+        </w:rPr>
+      </w:pPr>
+      <w:r>
+        <w:rPr>
+          <w:rFonts w:cs="Times New Roman"/>
+          <w:b/>
+          <w:color w:val="0070C0"/>
+          <w:szCs w:val="24"/>
+        </w:rPr>
+        <w:t>Meeting Oct 9, 2023 (</w:t>
+      </w:r>
+      <w:r>
+        <w:rPr>
+          <w:rFonts w:cs="Times New Roman"/>
+          <w:b/>
+          <w:color w:val="0070C0"/>
+          <w:szCs w:val="24"/>
+        </w:rPr>
+        <w:t xml:space="preserve">Dan, </w:t>
+      </w:r>
+      <w:proofErr w:type="spellStart"/>
+      <w:r>
+        <w:rPr>
+          <w:rFonts w:cs="Times New Roman"/>
+          <w:b/>
+          <w:color w:val="0070C0"/>
+          <w:szCs w:val="24"/>
+        </w:rPr>
+        <w:t>Markéta</w:t>
+      </w:r>
+      <w:proofErr w:type="spellEnd"/>
+      <w:r>
+        <w:rPr>
+          <w:rFonts w:cs="Times New Roman"/>
+          <w:b/>
+          <w:color w:val="0070C0"/>
+          <w:szCs w:val="24"/>
+        </w:rPr>
+        <w:t xml:space="preserve">, Jan H., </w:t>
+      </w:r>
+      <w:proofErr w:type="spellStart"/>
+      <w:r>
+        <w:rPr>
+          <w:rFonts w:cs="Times New Roman"/>
+          <w:b/>
+          <w:color w:val="0070C0"/>
+          <w:szCs w:val="24"/>
+        </w:rPr>
+        <w:t>Zdeňka</w:t>
+      </w:r>
+      <w:proofErr w:type="spellEnd"/>
+      <w:r>
+        <w:rPr>
+          <w:rFonts w:cs="Times New Roman"/>
+          <w:b/>
+          <w:color w:val="0070C0"/>
+          <w:szCs w:val="24"/>
+        </w:rPr>
+        <w:t xml:space="preserve">, Federica, </w:t>
+      </w:r>
+      <w:proofErr w:type="spellStart"/>
+      <w:r>
+        <w:rPr>
+          <w:rFonts w:cs="Times New Roman"/>
+          <w:b/>
+          <w:color w:val="0070C0"/>
+          <w:szCs w:val="24"/>
+        </w:rPr>
+        <w:t>Šárka</w:t>
+      </w:r>
+      <w:proofErr w:type="spellEnd"/>
+      <w:r>
+        <w:rPr>
+          <w:rFonts w:cs="Times New Roman"/>
+          <w:b/>
+          <w:color w:val="0070C0"/>
+          <w:szCs w:val="24"/>
+        </w:rPr>
+        <w:t>)</w:t>
+      </w:r>
+    </w:p>
+    <w:p>
+      <w:pPr>
+        <w:rPr>
+          <w:rFonts w:cs="Times New Roman"/>
+          <w:b/>
+          <w:color w:val="0070C0"/>
+          <w:szCs w:val="24"/>
+        </w:rPr>
+      </w:pPr>
+    </w:p>
+    <w:p>
+      <w:pPr>
+        <w:rPr>
+          <w:b/>
+        </w:rPr>
+      </w:pPr>
+      <w:r>
+        <w:rPr>
+          <w:b/>
+        </w:rPr>
+        <w:t>Validator</w:t>
+      </w:r>
+      <w:bookmarkStart w:id="0" w:name="_GoBack"/>
+      <w:bookmarkEnd w:id="0"/>
+    </w:p>
+    <w:p>
+      <w:r>
+        <w:t xml:space="preserve">Dan had modified Python </w:t>
+      </w:r>
+      <w:proofErr w:type="gramStart"/>
+      <w:r>
+        <w:t>validator,</w:t>
+      </w:r>
+      <w:proofErr w:type="gramEnd"/>
+      <w:r>
+        <w:t xml:space="preserve"> it can read more languages now.</w:t>
+      </w:r>
+    </w:p>
+    <w:p>
+      <w:pPr>
+        <w:pStyle w:val="Odstavecseseznamem"/>
+        <w:numPr>
+          <w:ilvl w:val="0"/>
+          <w:numId w:val="12"/>
+        </w:numPr>
+        <w:suppressAutoHyphens w:val="0"/>
+      </w:pPr>
+      <w:r>
+        <w:t>Dan: the American data has a lot of errors (found by the validator). How to communicate this with the US team</w:t>
+      </w:r>
+    </w:p>
+    <w:p>
+      <w:pPr>
+        <w:pStyle w:val="Odstavecseseznamem"/>
+        <w:numPr>
+          <w:ilvl w:val="0"/>
+          <w:numId w:val="12"/>
+        </w:numPr>
+        <w:suppressAutoHyphens w:val="0"/>
+      </w:pPr>
+      <w:r>
+        <w:t xml:space="preserve">JH: solve it via </w:t>
+      </w:r>
+      <w:proofErr w:type="spellStart"/>
+      <w:r>
+        <w:t>Github</w:t>
+      </w:r>
+      <w:proofErr w:type="spellEnd"/>
+      <w:r>
+        <w:t xml:space="preserve"> issues; discrepancies between manual and data should be sent to Julia</w:t>
+      </w:r>
+    </w:p>
+    <w:p>
+      <w:pPr>
+        <w:pStyle w:val="Odstavecseseznamem"/>
+        <w:numPr>
+          <w:ilvl w:val="0"/>
+          <w:numId w:val="12"/>
+        </w:numPr>
+        <w:suppressAutoHyphens w:val="0"/>
+      </w:pPr>
+      <w:r>
+        <w:t>Dan: it is our interest, too, that the American data is good.</w:t>
+      </w:r>
+    </w:p>
+    <w:p>
+      <w:pPr>
+        <w:pStyle w:val="Odstavecseseznamem"/>
+        <w:numPr>
+          <w:ilvl w:val="0"/>
+          <w:numId w:val="12"/>
+        </w:numPr>
+        <w:suppressAutoHyphens w:val="0"/>
+      </w:pPr>
+      <w:r>
+        <w:t xml:space="preserve">It doesn’t help too much to write </w:t>
+      </w:r>
+      <w:proofErr w:type="spellStart"/>
+      <w:r>
+        <w:t>Github</w:t>
+      </w:r>
+      <w:proofErr w:type="spellEnd"/>
+      <w:r>
+        <w:t xml:space="preserve"> issues – the US side probably has no capacity to answer.</w:t>
+      </w:r>
+    </w:p>
+    <w:p>
+      <w:pPr>
+        <w:pStyle w:val="Odstavecseseznamem"/>
+        <w:numPr>
+          <w:ilvl w:val="0"/>
+          <w:numId w:val="12"/>
+        </w:numPr>
+        <w:suppressAutoHyphens w:val="0"/>
+      </w:pPr>
+      <w:r>
+        <w:t xml:space="preserve">JH: keep adding issues to the guidelines, hopefully someone will find it </w:t>
+      </w:r>
+    </w:p>
+    <w:p/>
+    <w:p>
+      <w:pPr>
+        <w:rPr>
+          <w:b/>
+        </w:rPr>
+      </w:pPr>
+      <w:r>
+        <w:rPr>
+          <w:b/>
+        </w:rPr>
+        <w:t>Omission of gender in the manual</w:t>
+      </w:r>
+    </w:p>
+    <w:p>
+      <w:pPr>
+        <w:pStyle w:val="Odstavecseseznamem"/>
+        <w:numPr>
+          <w:ilvl w:val="0"/>
+          <w:numId w:val="12"/>
+        </w:numPr>
+        <w:suppressAutoHyphens w:val="0"/>
+      </w:pPr>
+      <w:proofErr w:type="spellStart"/>
+      <w:r>
+        <w:t>Markéta</w:t>
+      </w:r>
+      <w:proofErr w:type="spellEnd"/>
+      <w:r>
+        <w:t xml:space="preserve">, </w:t>
+      </w:r>
+      <w:proofErr w:type="spellStart"/>
+      <w:r>
+        <w:t>Šárka</w:t>
+      </w:r>
+      <w:proofErr w:type="spellEnd"/>
+      <w:r>
+        <w:t>: there is no mention about gender in the manual</w:t>
+      </w:r>
+    </w:p>
+    <w:p>
+      <w:pPr>
+        <w:pStyle w:val="Odstavecseseznamem"/>
+        <w:numPr>
+          <w:ilvl w:val="0"/>
+          <w:numId w:val="12"/>
+        </w:numPr>
+        <w:suppressAutoHyphens w:val="0"/>
+      </w:pPr>
+      <w:proofErr w:type="spellStart"/>
+      <w:r>
+        <w:t>Šárka</w:t>
+      </w:r>
+      <w:proofErr w:type="spellEnd"/>
+      <w:r>
+        <w:t xml:space="preserve">: we should have an overview of Czech grammatical categories and their </w:t>
+      </w:r>
+      <w:proofErr w:type="spellStart"/>
+      <w:r>
+        <w:t>semnatic</w:t>
+      </w:r>
+      <w:proofErr w:type="spellEnd"/>
+      <w:r>
+        <w:t xml:space="preserve"> relevance</w:t>
+      </w:r>
+    </w:p>
+    <w:p>
+      <w:pPr>
+        <w:pStyle w:val="Odstavecseseznamem"/>
+        <w:numPr>
+          <w:ilvl w:val="0"/>
+          <w:numId w:val="12"/>
+        </w:numPr>
+        <w:suppressAutoHyphens w:val="0"/>
+      </w:pPr>
+      <w:r>
+        <w:t xml:space="preserve">JH: maybe, gender is omitted intentionally, because of the team capacity (?). </w:t>
+      </w:r>
+      <w:proofErr w:type="spellStart"/>
+      <w:r>
+        <w:t>Mayn</w:t>
+      </w:r>
+      <w:proofErr w:type="spellEnd"/>
+      <w:r>
+        <w:t xml:space="preserve"> of these questions have been solved in the PDT (modality, person etc.).</w:t>
+      </w:r>
+    </w:p>
+    <w:p>
+      <w:pPr>
+        <w:pStyle w:val="Odstavecseseznamem"/>
+        <w:numPr>
+          <w:ilvl w:val="0"/>
+          <w:numId w:val="12"/>
+        </w:numPr>
+        <w:suppressAutoHyphens w:val="0"/>
+      </w:pPr>
+      <w:r>
+        <w:t xml:space="preserve">JH: send an e-mail to Julia and ask about the </w:t>
+      </w:r>
+      <w:proofErr w:type="gramStart"/>
+      <w:r>
+        <w:t xml:space="preserve">gender  </w:t>
+      </w:r>
+      <w:proofErr w:type="gramEnd"/>
+      <w:r>
+        <w:fldChar w:fldCharType="begin"/>
+      </w:r>
+      <w:r>
+        <w:instrText xml:space="preserve"> HYPERLINK "mailto:julia.bonn@colorado.edu" </w:instrText>
+      </w:r>
+      <w:r>
+        <w:fldChar w:fldCharType="separate"/>
+      </w:r>
+      <w:r>
+        <w:rPr>
+          <w:rStyle w:val="Hypertextovodkaz"/>
+        </w:rPr>
+        <w:t>julia.bonn@colorado.edu</w:t>
+      </w:r>
+      <w:r>
+        <w:fldChar w:fldCharType="end"/>
+      </w:r>
+      <w:r>
+        <w:t xml:space="preserve"> (</w:t>
+      </w:r>
+      <w:proofErr w:type="spellStart"/>
+      <w:r>
+        <w:t>Šárka</w:t>
+      </w:r>
+      <w:proofErr w:type="spellEnd"/>
+      <w:r>
+        <w:t xml:space="preserve"> sent the e-mail right now.)</w:t>
+      </w:r>
+    </w:p>
+    <w:p/>
+    <w:p>
+      <w:pPr>
+        <w:rPr>
+          <w:b/>
+        </w:rPr>
+      </w:pPr>
+      <w:r>
+        <w:rPr>
+          <w:b/>
+        </w:rPr>
+        <w:t>Next steps:</w:t>
+      </w:r>
+    </w:p>
+    <w:p>
+      <w:pPr>
+        <w:pStyle w:val="Odstavecseseznamem"/>
+        <w:numPr>
+          <w:ilvl w:val="0"/>
+          <w:numId w:val="12"/>
+        </w:numPr>
+        <w:suppressAutoHyphens w:val="0"/>
+      </w:pPr>
+      <w:r>
+        <w:t>Continue the annotation of the Estonian file – with a text editor. Check it with the Python validator.</w:t>
+      </w:r>
+    </w:p>
+    <w:p/>
+    <w:p>
+      <w:r>
+        <w:rPr>
+          <w:b/>
+        </w:rPr>
+        <w:t>Dan:</w:t>
+      </w:r>
+      <w:r>
+        <w:t xml:space="preserve"> we need to talk with the US side about the validator and the reliability of the data.</w:t>
+      </w:r>
+    </w:p>
+    <w:p/>
+    <w:p>
+      <w:pPr>
+        <w:rPr>
+          <w:rFonts w:cs="Times New Roman"/>
+          <w:b/>
+          <w:color w:val="0070C0"/>
+          <w:szCs w:val="24"/>
+        </w:rPr>
+      </w:pPr>
+    </w:p>
+    <w:p>
+      <w:pPr>
+        <w:rPr>
+          <w:rFonts w:cs="Times New Roman"/>
+          <w:b/>
+          <w:color w:val="FF0000"/>
+          <w:szCs w:val="24"/>
+        </w:rPr>
+      </w:pPr>
+    </w:p>
+    <w:p>
+      <w:pPr>
+        <w:rPr>
+          <w:rFonts w:cs="Times New Roman"/>
+          <w:b/>
+          <w:color w:val="0070C0"/>
+          <w:szCs w:val="24"/>
+        </w:rPr>
+      </w:pPr>
+      <w:r>
+        <w:rPr>
+          <w:rFonts w:cs="Times New Roman"/>
+          <w:b/>
+          <w:color w:val="0070C0"/>
+          <w:szCs w:val="24"/>
+        </w:rPr>
+        <w:t>Meeting Oct 2, 2023 (</w:t>
+      </w:r>
+      <w:proofErr w:type="spellStart"/>
+      <w:r>
+        <w:rPr>
+          <w:rFonts w:cs="Times New Roman"/>
+          <w:b/>
+          <w:color w:val="0070C0"/>
+          <w:szCs w:val="24"/>
+        </w:rPr>
+        <w:t>Míša</w:t>
+      </w:r>
+      <w:proofErr w:type="spellEnd"/>
+      <w:r>
+        <w:rPr>
+          <w:rFonts w:cs="Times New Roman"/>
+          <w:b/>
+          <w:color w:val="0070C0"/>
+          <w:szCs w:val="24"/>
+        </w:rPr>
+        <w:t xml:space="preserve">, Federica, </w:t>
+      </w:r>
+      <w:proofErr w:type="spellStart"/>
+      <w:r>
+        <w:rPr>
+          <w:rFonts w:cs="Times New Roman"/>
+          <w:b/>
+          <w:color w:val="0070C0"/>
+          <w:szCs w:val="24"/>
+        </w:rPr>
+        <w:t>Markéta</w:t>
+      </w:r>
+      <w:proofErr w:type="spellEnd"/>
+      <w:r>
+        <w:rPr>
+          <w:rFonts w:cs="Times New Roman"/>
+          <w:b/>
+          <w:color w:val="0070C0"/>
+          <w:szCs w:val="24"/>
+        </w:rPr>
+        <w:t>, Dan)</w:t>
+      </w:r>
+    </w:p>
+    <w:p>
+      <w:pPr>
+        <w:rPr>
+          <w:rFonts w:cs="Times New Roman"/>
+          <w:color w:val="000000" w:themeColor="text1"/>
+          <w:szCs w:val="24"/>
+        </w:rPr>
+      </w:pPr>
+    </w:p>
+    <w:p>
+      <w:pPr>
+        <w:rPr>
+          <w:rFonts w:cs="Times New Roman"/>
+          <w:b/>
+          <w:color w:val="000000" w:themeColor="text1"/>
+          <w:szCs w:val="24"/>
+        </w:rPr>
+      </w:pPr>
+      <w:r>
+        <w:rPr>
+          <w:rFonts w:cs="Times New Roman"/>
+          <w:b/>
+          <w:color w:val="000000" w:themeColor="text1"/>
+          <w:szCs w:val="24"/>
+        </w:rPr>
+        <w:t>Dan – first version of the validator!</w:t>
+      </w:r>
+    </w:p>
+    <w:p>
+      <w:pPr>
+        <w:rPr>
+          <w:rFonts w:cs="Times New Roman"/>
+          <w:color w:val="000000" w:themeColor="text1"/>
+          <w:szCs w:val="24"/>
+        </w:rPr>
+      </w:pPr>
+      <w:r>
+        <w:rPr>
+          <w:rFonts w:cs="Times New Roman"/>
+          <w:color w:val="000000" w:themeColor="text1"/>
+          <w:szCs w:val="24"/>
+        </w:rPr>
+        <w:tab/>
+      </w:r>
+      <w:proofErr w:type="spellStart"/>
+      <w:r>
+        <w:rPr>
+          <w:rFonts w:cs="Times New Roman"/>
+          <w:color w:val="000000" w:themeColor="text1"/>
+          <w:szCs w:val="24"/>
+        </w:rPr>
+        <w:t>UFAL</w:t>
+      </w:r>
+      <w:proofErr w:type="spellEnd"/>
+      <w:r>
+        <w:rPr>
+          <w:rFonts w:cs="Times New Roman"/>
+          <w:color w:val="000000" w:themeColor="text1"/>
+          <w:szCs w:val="24"/>
+        </w:rPr>
+        <w:t>/</w:t>
+      </w:r>
+      <w:proofErr w:type="spellStart"/>
+      <w:r>
+        <w:rPr>
+          <w:rFonts w:cs="Times New Roman"/>
+          <w:color w:val="000000" w:themeColor="text1"/>
+          <w:szCs w:val="24"/>
+        </w:rPr>
+        <w:t>UMR</w:t>
+      </w:r>
+      <w:proofErr w:type="spellEnd"/>
+      <w:r>
+        <w:rPr>
+          <w:rFonts w:cs="Times New Roman"/>
+          <w:color w:val="000000" w:themeColor="text1"/>
+          <w:szCs w:val="24"/>
+        </w:rPr>
+        <w:t xml:space="preserve"> </w:t>
+      </w:r>
+      <w:proofErr w:type="spellStart"/>
+      <w:r>
+        <w:rPr>
+          <w:rFonts w:cs="Times New Roman"/>
+          <w:color w:val="000000" w:themeColor="text1"/>
+          <w:szCs w:val="24"/>
+        </w:rPr>
+        <w:t>Github</w:t>
+      </w:r>
+      <w:proofErr w:type="spellEnd"/>
+      <w:r>
+        <w:rPr>
+          <w:rFonts w:cs="Times New Roman"/>
+          <w:color w:val="000000" w:themeColor="text1"/>
+          <w:szCs w:val="24"/>
+        </w:rPr>
+        <w:t>, new folder tools/validate.py</w:t>
+      </w:r>
+    </w:p>
+    <w:p>
+      <w:pPr>
+        <w:rPr>
+          <w:rFonts w:cs="Times New Roman"/>
+          <w:color w:val="000000" w:themeColor="text1"/>
+          <w:szCs w:val="24"/>
+        </w:rPr>
+      </w:pPr>
+    </w:p>
+    <w:p>
+      <w:pPr>
+        <w:rPr>
+          <w:rFonts w:cs="Times New Roman"/>
+          <w:b/>
+          <w:color w:val="000000" w:themeColor="text1"/>
+          <w:szCs w:val="24"/>
+        </w:rPr>
+      </w:pPr>
+      <w:proofErr w:type="spellStart"/>
+      <w:r>
+        <w:rPr>
+          <w:rFonts w:cs="Times New Roman"/>
+          <w:b/>
+          <w:color w:val="000000" w:themeColor="text1"/>
+          <w:szCs w:val="24"/>
+        </w:rPr>
+        <w:t>Miša</w:t>
+      </w:r>
+      <w:proofErr w:type="spellEnd"/>
+      <w:r>
+        <w:rPr>
+          <w:rFonts w:cs="Times New Roman"/>
+          <w:b/>
+          <w:color w:val="000000" w:themeColor="text1"/>
+          <w:szCs w:val="24"/>
+        </w:rPr>
+        <w:t>, Dan – problems with data consistency even within the already released data!</w:t>
+      </w:r>
+    </w:p>
+    <w:p>
+      <w:pPr>
+        <w:rPr>
+          <w:rFonts w:cs="Times New Roman"/>
+          <w:color w:val="000000" w:themeColor="text1"/>
+          <w:szCs w:val="24"/>
+        </w:rPr>
+      </w:pPr>
+      <w:r>
+        <w:rPr>
+          <w:rFonts w:cs="Times New Roman"/>
+          <w:color w:val="000000" w:themeColor="text1"/>
+          <w:szCs w:val="24"/>
+        </w:rPr>
+        <w:t xml:space="preserve">Inconsistencies also between the released data and the guidelines (e.g., different names of attributes/values) </w:t>
+      </w:r>
+    </w:p>
+    <w:p>
+      <w:pPr>
+        <w:rPr>
+          <w:rFonts w:cs="Times New Roman"/>
+          <w:color w:val="000000" w:themeColor="text1"/>
+          <w:szCs w:val="24"/>
+        </w:rPr>
+      </w:pPr>
+      <w:r>
+        <w:rPr>
+          <w:rFonts w:cs="Times New Roman"/>
+          <w:color w:val="000000" w:themeColor="text1"/>
+          <w:szCs w:val="24"/>
+        </w:rPr>
+        <w:t xml:space="preserve">No formal data format - only what can be inferred from the released </w:t>
+      </w:r>
+      <w:proofErr w:type="gramStart"/>
+      <w:r>
+        <w:rPr>
+          <w:rFonts w:cs="Times New Roman"/>
+          <w:color w:val="000000" w:themeColor="text1"/>
+          <w:szCs w:val="24"/>
+        </w:rPr>
+        <w:t>data  :</w:t>
+      </w:r>
+      <w:proofErr w:type="gramEnd"/>
+      <w:r>
+        <w:rPr>
+          <w:rFonts w:cs="Times New Roman"/>
+          <w:color w:val="000000" w:themeColor="text1"/>
+          <w:szCs w:val="24"/>
+        </w:rPr>
+        <w:t>-(</w:t>
+      </w:r>
+    </w:p>
+    <w:p>
+      <w:pPr>
+        <w:rPr>
+          <w:rFonts w:cs="Times New Roman"/>
+          <w:color w:val="000000" w:themeColor="text1"/>
+          <w:szCs w:val="24"/>
+        </w:rPr>
+      </w:pPr>
+      <w:r>
+        <w:rPr>
+          <w:rFonts w:cs="Times New Roman"/>
+          <w:color w:val="000000" w:themeColor="text1"/>
+          <w:szCs w:val="24"/>
+        </w:rPr>
+        <w:t>Not sure how strict the validator should be!</w:t>
+      </w:r>
+    </w:p>
+    <w:p>
+      <w:pPr>
+        <w:rPr>
+          <w:rFonts w:cs="Times New Roman"/>
+          <w:color w:val="000000" w:themeColor="text1"/>
+          <w:szCs w:val="24"/>
+        </w:rPr>
+      </w:pPr>
+    </w:p>
+    <w:p>
+      <w:pPr>
+        <w:rPr>
+          <w:rFonts w:cs="Times New Roman"/>
+          <w:b/>
+          <w:color w:val="000000" w:themeColor="text1"/>
+          <w:szCs w:val="24"/>
+        </w:rPr>
+      </w:pPr>
+      <w:r>
+        <w:rPr>
+          <w:rFonts w:cs="Times New Roman"/>
+          <w:b/>
+          <w:color w:val="000000" w:themeColor="text1"/>
+          <w:szCs w:val="24"/>
+        </w:rPr>
+        <w:t>Python for Windows users:</w:t>
+      </w:r>
+    </w:p>
+    <w:p>
+      <w:pPr>
+        <w:rPr>
+          <w:rFonts w:cs="Times New Roman"/>
+          <w:b/>
+          <w:i/>
+          <w:color w:val="000000" w:themeColor="text1"/>
+          <w:szCs w:val="24"/>
+        </w:rPr>
+      </w:pPr>
+      <w:proofErr w:type="spellStart"/>
+      <w:r>
+        <w:rPr>
+          <w:rFonts w:cs="Times New Roman"/>
+          <w:b/>
+          <w:i/>
+          <w:color w:val="000000" w:themeColor="text1"/>
+          <w:szCs w:val="24"/>
+        </w:rPr>
+        <w:t>Instalation</w:t>
+      </w:r>
+      <w:proofErr w:type="spellEnd"/>
+      <w:r>
+        <w:rPr>
+          <w:rFonts w:cs="Times New Roman"/>
+          <w:b/>
+          <w:i/>
+          <w:color w:val="000000" w:themeColor="text1"/>
+          <w:szCs w:val="24"/>
+        </w:rPr>
+        <w:t>:</w:t>
       </w:r>
     </w:p>
     <w:p>
@@ -30,442 +826,15 @@
         </w:numPr>
         <w:rPr>
           <w:rFonts w:cs="Times New Roman"/>
-          <w:color w:val="FF0000"/>
-          <w:szCs w:val="24"/>
-        </w:rPr>
-      </w:pPr>
-      <w:r>
-        <w:rPr>
-          <w:rFonts w:cs="Times New Roman"/>
-          <w:color w:val="FF0000"/>
-          <w:szCs w:val="24"/>
-        </w:rPr>
-        <w:t xml:space="preserve">Monday October 9, 13:00, </w:t>
-      </w:r>
-      <w:proofErr w:type="spellStart"/>
-      <w:r>
-        <w:rPr>
-          <w:rFonts w:cs="Times New Roman"/>
-          <w:color w:val="FF0000"/>
-          <w:szCs w:val="24"/>
-        </w:rPr>
-        <w:t>S510</w:t>
-      </w:r>
-      <w:proofErr w:type="spellEnd"/>
-    </w:p>
-    <w:p>
-      <w:pPr>
-        <w:pStyle w:val="Odstavecseseznamem"/>
-        <w:numPr>
-          <w:ilvl w:val="0"/>
-          <w:numId w:val="7"/>
-        </w:numPr>
-        <w:rPr>
-          <w:rFonts w:cs="Times New Roman"/>
-          <w:color w:val="FF0000"/>
-          <w:szCs w:val="24"/>
-        </w:rPr>
-      </w:pPr>
-      <w:proofErr w:type="gramStart"/>
-      <w:r>
-        <w:rPr>
-          <w:rFonts w:cs="Times New Roman"/>
-          <w:color w:val="FF0000"/>
-          <w:szCs w:val="24"/>
-        </w:rPr>
-        <w:t>promise</w:t>
-      </w:r>
-      <w:proofErr w:type="gramEnd"/>
-      <w:r>
-        <w:rPr>
-          <w:rFonts w:cs="Times New Roman"/>
-          <w:color w:val="FF0000"/>
-          <w:szCs w:val="24"/>
-        </w:rPr>
-        <w:t xml:space="preserve">: </w:t>
-      </w:r>
-      <w:proofErr w:type="spellStart"/>
-      <w:r>
-        <w:rPr>
-          <w:rFonts w:cs="Times New Roman"/>
-          <w:color w:val="FF0000"/>
-          <w:szCs w:val="24"/>
-        </w:rPr>
-        <w:t>Miša</w:t>
-      </w:r>
-      <w:proofErr w:type="spellEnd"/>
-      <w:r>
-        <w:rPr>
-          <w:rFonts w:cs="Times New Roman"/>
-          <w:color w:val="FF0000"/>
-          <w:szCs w:val="24"/>
-        </w:rPr>
-        <w:t xml:space="preserve"> will show us how to run the visualization tool locally!</w:t>
-      </w:r>
-    </w:p>
-    <w:p>
-      <w:pPr>
-        <w:rPr>
-          <w:rFonts w:cs="Times New Roman"/>
-          <w:szCs w:val="24"/>
-          <w:u w:val="single"/>
-        </w:rPr>
-      </w:pPr>
-    </w:p>
-    <w:p>
-      <w:pPr>
-        <w:rPr>
-          <w:rFonts w:cs="Times New Roman"/>
-          <w:b/>
-          <w:color w:val="0070C0"/>
-          <w:szCs w:val="24"/>
-        </w:rPr>
-      </w:pPr>
-    </w:p>
-    <w:p>
-      <w:pPr>
-        <w:rPr>
-          <w:rFonts w:cs="Times New Roman"/>
-          <w:b/>
-          <w:color w:val="0070C0"/>
-          <w:szCs w:val="24"/>
-        </w:rPr>
-      </w:pPr>
-      <w:r>
-        <w:rPr>
-          <w:rFonts w:cs="Times New Roman"/>
-          <w:b/>
-          <w:color w:val="0070C0"/>
-          <w:szCs w:val="24"/>
-        </w:rPr>
-        <w:t>Meeting Oct 2, 2023 (</w:t>
-      </w:r>
-      <w:proofErr w:type="spellStart"/>
-      <w:r>
-        <w:rPr>
-          <w:rFonts w:cs="Times New Roman"/>
-          <w:b/>
-          <w:color w:val="0070C0"/>
-          <w:szCs w:val="24"/>
-        </w:rPr>
-        <w:t>Míša</w:t>
-      </w:r>
-      <w:proofErr w:type="spellEnd"/>
-      <w:r>
-        <w:rPr>
-          <w:rFonts w:cs="Times New Roman"/>
-          <w:b/>
-          <w:color w:val="0070C0"/>
-          <w:szCs w:val="24"/>
-        </w:rPr>
-        <w:t xml:space="preserve">, Federica, </w:t>
-      </w:r>
-      <w:proofErr w:type="spellStart"/>
-      <w:r>
-        <w:rPr>
-          <w:rFonts w:cs="Times New Roman"/>
-          <w:b/>
-          <w:color w:val="0070C0"/>
-          <w:szCs w:val="24"/>
-        </w:rPr>
-        <w:t>Markéta</w:t>
-      </w:r>
-      <w:proofErr w:type="spellEnd"/>
-      <w:r>
-        <w:rPr>
-          <w:rFonts w:cs="Times New Roman"/>
-          <w:b/>
-          <w:color w:val="0070C0"/>
-          <w:szCs w:val="24"/>
-        </w:rPr>
-        <w:t>, Dan)</w:t>
-      </w:r>
-    </w:p>
-    <w:p>
-      <w:pPr>
-        <w:rPr>
-          <w:rFonts w:cs="Times New Roman"/>
-          <w:color w:val="000000" w:themeColor="text1"/>
-          <w:szCs w:val="24"/>
-        </w:rPr>
-      </w:pPr>
-    </w:p>
-    <w:p>
-      <w:pPr>
-        <w:rPr>
-          <w:rFonts w:cs="Times New Roman"/>
-          <w:b/>
-          <w:color w:val="000000" w:themeColor="text1"/>
-          <w:szCs w:val="24"/>
-        </w:rPr>
-      </w:pPr>
-      <w:r>
-        <w:rPr>
-          <w:rFonts w:cs="Times New Roman"/>
-          <w:b/>
-          <w:color w:val="000000" w:themeColor="text1"/>
-          <w:szCs w:val="24"/>
-        </w:rPr>
-        <w:t>Dan – first version of the validator!</w:t>
-      </w:r>
-    </w:p>
-    <w:p>
-      <w:pPr>
-        <w:rPr>
-          <w:rFonts w:cs="Times New Roman"/>
-          <w:color w:val="000000" w:themeColor="text1"/>
-          <w:szCs w:val="24"/>
-        </w:rPr>
-      </w:pPr>
-      <w:r>
-        <w:rPr>
-          <w:rFonts w:cs="Times New Roman"/>
-          <w:color w:val="000000" w:themeColor="text1"/>
-          <w:szCs w:val="24"/>
-        </w:rPr>
-        <w:tab/>
-      </w:r>
-      <w:proofErr w:type="spellStart"/>
-      <w:r>
-        <w:rPr>
-          <w:rFonts w:cs="Times New Roman"/>
-          <w:color w:val="000000" w:themeColor="text1"/>
-          <w:szCs w:val="24"/>
-        </w:rPr>
-        <w:t>UFAL</w:t>
-      </w:r>
-      <w:proofErr w:type="spellEnd"/>
-      <w:r>
-        <w:rPr>
-          <w:rFonts w:cs="Times New Roman"/>
-          <w:color w:val="000000" w:themeColor="text1"/>
-          <w:szCs w:val="24"/>
-        </w:rPr>
-        <w:t>/</w:t>
-      </w:r>
-      <w:proofErr w:type="spellStart"/>
-      <w:r>
-        <w:rPr>
-          <w:rFonts w:cs="Times New Roman"/>
-          <w:color w:val="000000" w:themeColor="text1"/>
-          <w:szCs w:val="24"/>
-        </w:rPr>
-        <w:t>UMR</w:t>
-      </w:r>
-      <w:proofErr w:type="spellEnd"/>
-      <w:r>
-        <w:rPr>
-          <w:rFonts w:cs="Times New Roman"/>
-          <w:color w:val="000000" w:themeColor="text1"/>
-          <w:szCs w:val="24"/>
-        </w:rPr>
-        <w:t xml:space="preserve"> </w:t>
-      </w:r>
-      <w:proofErr w:type="spellStart"/>
-      <w:r>
-        <w:rPr>
-          <w:rFonts w:cs="Times New Roman"/>
-          <w:color w:val="000000" w:themeColor="text1"/>
-          <w:szCs w:val="24"/>
-        </w:rPr>
-        <w:t>Github</w:t>
-      </w:r>
-      <w:proofErr w:type="spellEnd"/>
-      <w:r>
-        <w:rPr>
-          <w:rFonts w:cs="Times New Roman"/>
-          <w:color w:val="000000" w:themeColor="text1"/>
-          <w:szCs w:val="24"/>
-        </w:rPr>
-        <w:t>, new folder tools/validate.py</w:t>
-      </w:r>
-    </w:p>
-    <w:p>
-      <w:pPr>
-        <w:rPr>
-          <w:rFonts w:cs="Times New Roman"/>
-          <w:color w:val="000000" w:themeColor="text1"/>
-          <w:szCs w:val="24"/>
-        </w:rPr>
-      </w:pPr>
-    </w:p>
-    <w:p>
-      <w:pPr>
-        <w:rPr>
-          <w:rFonts w:cs="Times New Roman"/>
-          <w:b/>
-          <w:color w:val="000000" w:themeColor="text1"/>
-          <w:szCs w:val="24"/>
-        </w:rPr>
-      </w:pPr>
-      <w:proofErr w:type="spellStart"/>
-      <w:r>
-        <w:rPr>
-          <w:rFonts w:cs="Times New Roman"/>
-          <w:b/>
-          <w:color w:val="000000" w:themeColor="text1"/>
-          <w:szCs w:val="24"/>
-        </w:rPr>
-        <w:t>Miša</w:t>
-      </w:r>
-      <w:proofErr w:type="spellEnd"/>
-      <w:r>
-        <w:rPr>
-          <w:rFonts w:cs="Times New Roman"/>
-          <w:b/>
-          <w:color w:val="000000" w:themeColor="text1"/>
-          <w:szCs w:val="24"/>
-        </w:rPr>
-        <w:t>, Dan – problems with data consistency even within the already released data!</w:t>
-      </w:r>
-    </w:p>
-    <w:p>
-      <w:pPr>
-        <w:rPr>
-          <w:rFonts w:cs="Times New Roman"/>
-          <w:color w:val="000000" w:themeColor="text1"/>
-          <w:szCs w:val="24"/>
-        </w:rPr>
-      </w:pPr>
-      <w:r>
-        <w:rPr>
-          <w:rFonts w:cs="Times New Roman"/>
-          <w:color w:val="000000" w:themeColor="text1"/>
-          <w:szCs w:val="24"/>
-        </w:rPr>
-        <w:t xml:space="preserve">Inconsistencies also between the released data and the guidelines (e.g., different names of attributes/values) </w:t>
-      </w:r>
-    </w:p>
-    <w:p>
-      <w:pPr>
-        <w:rPr>
-          <w:rFonts w:cs="Times New Roman"/>
-          <w:color w:val="000000" w:themeColor="text1"/>
-          <w:szCs w:val="24"/>
-        </w:rPr>
-      </w:pPr>
-      <w:r>
-        <w:rPr>
-          <w:rFonts w:cs="Times New Roman"/>
-          <w:color w:val="000000" w:themeColor="text1"/>
-          <w:szCs w:val="24"/>
-        </w:rPr>
-        <w:t xml:space="preserve">No formal data format - only what can be inferred from the released </w:t>
-      </w:r>
-      <w:proofErr w:type="gramStart"/>
-      <w:r>
-        <w:rPr>
-          <w:rFonts w:cs="Times New Roman"/>
-          <w:color w:val="000000" w:themeColor="text1"/>
-          <w:szCs w:val="24"/>
-        </w:rPr>
-        <w:t>data  :</w:t>
-      </w:r>
-      <w:proofErr w:type="gramEnd"/>
-      <w:r>
-        <w:rPr>
-          <w:rFonts w:cs="Times New Roman"/>
-          <w:color w:val="000000" w:themeColor="text1"/>
-          <w:szCs w:val="24"/>
-        </w:rPr>
-        <w:t>-(</w:t>
-      </w:r>
-    </w:p>
-    <w:p>
-      <w:pPr>
-        <w:rPr>
-          <w:rFonts w:cs="Times New Roman"/>
-          <w:color w:val="000000" w:themeColor="text1"/>
-          <w:szCs w:val="24"/>
-        </w:rPr>
-      </w:pPr>
-      <w:r>
-        <w:rPr>
-          <w:rFonts w:cs="Times New Roman"/>
-          <w:color w:val="000000" w:themeColor="text1"/>
-          <w:szCs w:val="24"/>
-        </w:rPr>
-        <w:t>Not sure how strict the validator should be!</w:t>
-      </w:r>
-    </w:p>
-    <w:p>
-      <w:pPr>
-        <w:rPr>
-          <w:rFonts w:cs="Times New Roman"/>
-          <w:color w:val="000000" w:themeColor="text1"/>
-          <w:szCs w:val="24"/>
-        </w:rPr>
-      </w:pPr>
-    </w:p>
-    <w:p>
-      <w:pPr>
-        <w:rPr>
-          <w:rFonts w:cs="Times New Roman"/>
-          <w:b/>
-          <w:color w:val="000000" w:themeColor="text1"/>
-          <w:szCs w:val="24"/>
-        </w:rPr>
-      </w:pPr>
-      <w:r>
-        <w:rPr>
-          <w:rFonts w:cs="Times New Roman"/>
-          <w:b/>
-          <w:color w:val="000000" w:themeColor="text1"/>
-          <w:szCs w:val="24"/>
-        </w:rPr>
-        <w:t>Python for Windows users:</w:t>
-      </w:r>
-    </w:p>
-    <w:p>
-      <w:pPr>
-        <w:rPr>
-          <w:rFonts w:cs="Times New Roman"/>
-          <w:b/>
-          <w:i/>
-          <w:color w:val="000000" w:themeColor="text1"/>
-          <w:szCs w:val="24"/>
-        </w:rPr>
-      </w:pPr>
-      <w:proofErr w:type="spellStart"/>
-      <w:r>
-        <w:rPr>
-          <w:rFonts w:cs="Times New Roman"/>
-          <w:b/>
-          <w:i/>
-          <w:color w:val="000000" w:themeColor="text1"/>
-          <w:szCs w:val="24"/>
-        </w:rPr>
-        <w:t>Instalation</w:t>
-      </w:r>
-      <w:proofErr w:type="spellEnd"/>
-      <w:r>
-        <w:rPr>
-          <w:rFonts w:cs="Times New Roman"/>
-          <w:b/>
-          <w:i/>
-          <w:color w:val="000000" w:themeColor="text1"/>
-          <w:szCs w:val="24"/>
-        </w:rPr>
-        <w:t>:</w:t>
-      </w:r>
-    </w:p>
-    <w:p>
-      <w:pPr>
-        <w:pStyle w:val="Odstavecseseznamem"/>
-        <w:numPr>
-          <w:ilvl w:val="0"/>
-          <w:numId w:val="7"/>
-        </w:numPr>
-        <w:rPr>
-          <w:rFonts w:cs="Times New Roman"/>
-          <w:szCs w:val="24"/>
-        </w:rPr>
-      </w:pPr>
-      <w:r>
-        <w:rPr>
-          <w:rFonts w:cs="Times New Roman"/>
-          <w:szCs w:val="24"/>
-        </w:rPr>
+          <w:szCs w:val="24"/>
+        </w:rPr>
+      </w:pPr>
+      <w:r>
+        <w:rPr>
+          <w:rFonts w:cs="Times New Roman"/>
+          <w:szCs w:val="24"/>
+        </w:rPr>
+        <w:lastRenderedPageBreak/>
         <w:t>download Python 3.11.5</w:t>
       </w:r>
       <w:r>
@@ -953,8 +1322,6 @@
           <w:szCs w:val="24"/>
         </w:rPr>
       </w:pPr>
-      <w:bookmarkStart w:id="0" w:name="_GoBack"/>
-      <w:bookmarkEnd w:id="0"/>
       <w:r>
         <w:rPr>
           <w:rFonts w:cs="Times New Roman"/>
@@ -1079,7 +1446,6 @@
           <w:color w:val="0070C0"/>
           <w:szCs w:val="24"/>
         </w:rPr>
-        <w:lastRenderedPageBreak/>
         <w:t>python</w:t>
       </w:r>
       <w:proofErr w:type="gramEnd"/>
@@ -1417,6 +1783,7 @@
         <w:rPr>
           <w:noProof/>
         </w:rPr>
+        <w:lastRenderedPageBreak/>
         <mc:AlternateContent>
           <mc:Choice Requires="wps">
             <w:drawing>
@@ -1862,7 +2229,6 @@
           <w:rFonts w:cs="Times New Roman"/>
           <w:szCs w:val="24"/>
         </w:rPr>
-        <w:lastRenderedPageBreak/>
         <w:t>confirm by OK</w:t>
       </w:r>
     </w:p>
@@ -1968,21 +2334,7 @@
           <w:rFonts w:cs="Times New Roman"/>
           <w:szCs w:val="24"/>
         </w:rPr>
-        <w:t>write the command "</w:t>
-      </w:r>
-      <w:r>
-        <w:rPr>
-          <w:rFonts w:cs="Times New Roman"/>
-          <w:szCs w:val="24"/>
-        </w:rPr>
-        <w:t>python -m pip install regex</w:t>
-      </w:r>
-      <w:r>
-        <w:rPr>
-          <w:rFonts w:cs="Times New Roman"/>
-          <w:szCs w:val="24"/>
-        </w:rPr>
-        <w:t>"</w:t>
+        <w:t>write the command "python -m pip install regex"</w:t>
       </w:r>
     </w:p>
     <w:p>
@@ -2168,6 +2520,7 @@
           <w:rFonts w:cs="Times New Roman"/>
           <w:szCs w:val="24"/>
         </w:rPr>
+        <w:lastRenderedPageBreak/>
         <w:t>--allow-forward-references (do not report forward node references within a sentence level graph)</w:t>
       </w:r>
     </w:p>
@@ -2766,47 +3119,6 @@
     <w:p>
       <w:pPr>
         <w:rPr>
-          <w:b/>
-          <w:color w:val="FF0000"/>
-        </w:rPr>
-      </w:pPr>
-      <w:r>
-        <w:rPr>
-          <w:b/>
-          <w:color w:val="FF0000"/>
-        </w:rPr>
-        <w:t xml:space="preserve">Next meeting: </w:t>
-      </w:r>
-    </w:p>
-    <w:p>
-      <w:pPr>
-        <w:pStyle w:val="Odstavecseseznamem"/>
-        <w:numPr>
-          <w:ilvl w:val="0"/>
-          <w:numId w:val="7"/>
-        </w:numPr>
-        <w:rPr>
-          <w:color w:val="FF0000"/>
-        </w:rPr>
-      </w:pPr>
-      <w:r>
-        <w:rPr>
-          <w:color w:val="FF0000"/>
-        </w:rPr>
-        <w:t xml:space="preserve">Monday October 25, 13:00, </w:t>
-      </w:r>
-      <w:proofErr w:type="spellStart"/>
-      <w:r>
-        <w:rPr>
-          <w:color w:val="FF0000"/>
-        </w:rPr>
-        <w:t>S510</w:t>
-      </w:r>
-      <w:proofErr w:type="spellEnd"/>
-    </w:p>
-    <w:p>
-      <w:pPr>
-        <w:rPr>
           <w:u w:val="single"/>
         </w:rPr>
       </w:pPr>
@@ -2814,13 +3126,6 @@
     <w:p>
       <w:pPr>
         <w:rPr>
-          <w:u w:val="single"/>
-        </w:rPr>
-      </w:pPr>
-    </w:p>
-    <w:p>
-      <w:pPr>
-        <w:rPr>
           <w:b/>
           <w:color w:val="0070C0"/>
         </w:rPr>
@@ -2830,7 +3135,6 @@
           <w:b/>
           <w:color w:val="0070C0"/>
         </w:rPr>
-        <w:lastRenderedPageBreak/>
         <w:t xml:space="preserve">Meeting Sep 25, 2023 (Cristina, Federica, </w:t>
       </w:r>
       <w:proofErr w:type="spellStart"/>
@@ -3231,139 +3535,139 @@
     <w:p>
       <w:proofErr w:type="spellStart"/>
       <w:r>
+        <w:t>Šárka</w:t>
+      </w:r>
+      <w:proofErr w:type="spellEnd"/>
+      <w:r>
+        <w:t xml:space="preserve">: so, it is important to mark the </w:t>
+      </w:r>
+      <w:proofErr w:type="spellStart"/>
+      <w:r>
+        <w:t>coreference</w:t>
+      </w:r>
+      <w:proofErr w:type="spellEnd"/>
+      <w:r>
+        <w:t xml:space="preserve"> correctly and make at least one wiki-link.</w:t>
+      </w:r>
+    </w:p>
+    <w:p/>
+    <w:p>
+      <w:r>
+        <w:t xml:space="preserve">Dan, </w:t>
+      </w:r>
+      <w:proofErr w:type="spellStart"/>
+      <w:r>
+        <w:t>Míša</w:t>
+      </w:r>
+      <w:proofErr w:type="spellEnd"/>
+      <w:r>
+        <w:t xml:space="preserve">: we can check it then automatically: e.g., when we have one </w:t>
+      </w:r>
+      <w:proofErr w:type="spellStart"/>
+      <w:r>
+        <w:t>coreference</w:t>
+      </w:r>
+      <w:proofErr w:type="spellEnd"/>
+      <w:r>
+        <w:t xml:space="preserve"> chain with two wiki-links, it should be the same wiki-link. If we have two </w:t>
+      </w:r>
+      <w:proofErr w:type="spellStart"/>
+      <w:r>
+        <w:t>coreferential</w:t>
+      </w:r>
+      <w:proofErr w:type="spellEnd"/>
+      <w:r>
+        <w:t xml:space="preserve"> chains with the same wiki-link, the </w:t>
+      </w:r>
+      <w:proofErr w:type="spellStart"/>
+      <w:r>
+        <w:t>coreferential</w:t>
+      </w:r>
+      <w:proofErr w:type="spellEnd"/>
+      <w:r>
+        <w:t xml:space="preserve"> chains should be probably connected.</w:t>
+      </w:r>
+    </w:p>
+    <w:p/>
+    <w:p>
+      <w:proofErr w:type="spellStart"/>
+      <w:r>
+        <w:t>Šárka</w:t>
+      </w:r>
+      <w:proofErr w:type="spellEnd"/>
+      <w:r>
+        <w:t xml:space="preserve">: what about marking the gender (with the people and maybe animals?). It can be important for </w:t>
+      </w:r>
+      <w:proofErr w:type="spellStart"/>
+      <w:r>
+        <w:t>coreference</w:t>
+      </w:r>
+      <w:proofErr w:type="spellEnd"/>
+      <w:r>
+        <w:t xml:space="preserve"> annotation.</w:t>
+      </w:r>
+    </w:p>
+    <w:p>
+      <w:r>
+        <w:t xml:space="preserve">Dan: nevertheless, we don’t need it once we have the annotation of </w:t>
+      </w:r>
+      <w:proofErr w:type="spellStart"/>
+      <w:r>
+        <w:t>coreference</w:t>
+      </w:r>
+      <w:proofErr w:type="spellEnd"/>
+      <w:r>
+        <w:t>. So the question is: do we need a gender as a semantic feature?</w:t>
+      </w:r>
+    </w:p>
+    <w:p>
+      <w:proofErr w:type="spellStart"/>
+      <w:r>
+        <w:t>Šárka</w:t>
+      </w:r>
+      <w:proofErr w:type="spellEnd"/>
+      <w:r>
+        <w:t>: yes, we (in Czech) need it to be able to imagine the situation</w:t>
+      </w:r>
+    </w:p>
+    <w:p>
+      <w:r>
+        <w:t xml:space="preserve">Dan: yes, if we know the biologic gender, we should annotate it. </w:t>
+      </w:r>
+    </w:p>
+    <w:p/>
+    <w:p>
+      <w:r>
+        <w:t xml:space="preserve">Dan: overview of the tools: </w:t>
+      </w:r>
+      <w:proofErr w:type="spellStart"/>
+      <w:r>
+        <w:t>Míša’s</w:t>
+      </w:r>
+      <w:proofErr w:type="spellEnd"/>
+      <w:r>
+        <w:t xml:space="preserve"> visualization, convertor AMR to </w:t>
+      </w:r>
+      <w:proofErr w:type="spellStart"/>
+      <w:proofErr w:type="gramStart"/>
+      <w:r>
+        <w:t>UMR</w:t>
+      </w:r>
+      <w:proofErr w:type="spellEnd"/>
+      <w:r>
+        <w:t>, …</w:t>
+      </w:r>
+      <w:proofErr w:type="gramEnd"/>
+    </w:p>
+    <w:p>
+      <w:r>
+        <w:t>We should put more emphasize on the validation of the data. – going to work on that for the next weeks.</w:t>
+      </w:r>
+    </w:p>
+    <w:p>
+      <w:proofErr w:type="spellStart"/>
+      <w:r>
         <w:lastRenderedPageBreak/>
-        <w:t>Šárka</w:t>
-      </w:r>
-      <w:proofErr w:type="spellEnd"/>
-      <w:r>
-        <w:t xml:space="preserve">: so, it is important to mark the </w:t>
-      </w:r>
-      <w:proofErr w:type="spellStart"/>
-      <w:r>
-        <w:t>coreference</w:t>
-      </w:r>
-      <w:proofErr w:type="spellEnd"/>
-      <w:r>
-        <w:t xml:space="preserve"> correctly and make at least one wiki-link.</w:t>
-      </w:r>
-    </w:p>
-    <w:p/>
-    <w:p>
-      <w:r>
-        <w:t xml:space="preserve">Dan, </w:t>
-      </w:r>
-      <w:proofErr w:type="spellStart"/>
-      <w:r>
-        <w:t>Míša</w:t>
-      </w:r>
-      <w:proofErr w:type="spellEnd"/>
-      <w:r>
-        <w:t xml:space="preserve">: we can check it then automatically: e.g., when we have one </w:t>
-      </w:r>
-      <w:proofErr w:type="spellStart"/>
-      <w:r>
-        <w:t>coreference</w:t>
-      </w:r>
-      <w:proofErr w:type="spellEnd"/>
-      <w:r>
-        <w:t xml:space="preserve"> chain with two wiki-links, it should be the same wiki-link. If we have two </w:t>
-      </w:r>
-      <w:proofErr w:type="spellStart"/>
-      <w:r>
-        <w:t>coreferential</w:t>
-      </w:r>
-      <w:proofErr w:type="spellEnd"/>
-      <w:r>
-        <w:t xml:space="preserve"> chains with the same wiki-link, the </w:t>
-      </w:r>
-      <w:proofErr w:type="spellStart"/>
-      <w:r>
-        <w:t>coreferential</w:t>
-      </w:r>
-      <w:proofErr w:type="spellEnd"/>
-      <w:r>
-        <w:t xml:space="preserve"> chains should be probably connected.</w:t>
-      </w:r>
-    </w:p>
-    <w:p/>
-    <w:p>
-      <w:proofErr w:type="spellStart"/>
-      <w:r>
-        <w:t>Šárka</w:t>
-      </w:r>
-      <w:proofErr w:type="spellEnd"/>
-      <w:r>
-        <w:t xml:space="preserve">: what about marking the gender (with the people and maybe animals?). It can be important for </w:t>
-      </w:r>
-      <w:proofErr w:type="spellStart"/>
-      <w:r>
-        <w:t>coreference</w:t>
-      </w:r>
-      <w:proofErr w:type="spellEnd"/>
-      <w:r>
-        <w:t xml:space="preserve"> annotation.</w:t>
-      </w:r>
-    </w:p>
-    <w:p>
-      <w:r>
-        <w:t xml:space="preserve">Dan: nevertheless, we don’t need it once we have the annotation of </w:t>
-      </w:r>
-      <w:proofErr w:type="spellStart"/>
-      <w:r>
-        <w:t>coreference</w:t>
-      </w:r>
-      <w:proofErr w:type="spellEnd"/>
-      <w:r>
-        <w:t>. So the question is: do we need a gender as a semantic feature?</w:t>
-      </w:r>
-    </w:p>
-    <w:p>
-      <w:proofErr w:type="spellStart"/>
-      <w:r>
-        <w:t>Šárka</w:t>
-      </w:r>
-      <w:proofErr w:type="spellEnd"/>
-      <w:r>
-        <w:t>: yes, we (in Czech) need it to be able to imagine the situation</w:t>
-      </w:r>
-    </w:p>
-    <w:p>
-      <w:r>
-        <w:t xml:space="preserve">Dan: yes, if we know the biologic gender, we should annotate it. </w:t>
-      </w:r>
-    </w:p>
-    <w:p/>
-    <w:p>
-      <w:r>
-        <w:t xml:space="preserve">Dan: overview of the tools: </w:t>
-      </w:r>
-      <w:proofErr w:type="spellStart"/>
-      <w:r>
-        <w:t>Míša’s</w:t>
-      </w:r>
-      <w:proofErr w:type="spellEnd"/>
-      <w:r>
-        <w:t xml:space="preserve"> visualization, convertor AMR to </w:t>
-      </w:r>
-      <w:proofErr w:type="spellStart"/>
-      <w:proofErr w:type="gramStart"/>
-      <w:r>
-        <w:t>UMR</w:t>
-      </w:r>
-      <w:proofErr w:type="spellEnd"/>
-      <w:r>
-        <w:t>, …</w:t>
-      </w:r>
-      <w:proofErr w:type="gramEnd"/>
-    </w:p>
-    <w:p>
-      <w:r>
-        <w:t>We should put more emphasize on the validation of the data. – going to work on that for the next weeks.</w:t>
-      </w:r>
-    </w:p>
-    <w:p>
-      <w:proofErr w:type="spellStart"/>
-      <w:r>
         <w:t>Míša</w:t>
       </w:r>
       <w:proofErr w:type="spellEnd"/>
@@ -3490,128 +3794,6 @@
         <w:rPr>
           <w:b/>
           <w:color w:val="FF0000"/>
-        </w:rPr>
-      </w:pPr>
-    </w:p>
-    <w:p>
-      <w:pPr>
-        <w:rPr>
-          <w:b/>
-          <w:color w:val="FF0000"/>
-        </w:rPr>
-      </w:pPr>
-      <w:r>
-        <w:rPr>
-          <w:b/>
-          <w:color w:val="FF0000"/>
-        </w:rPr>
-        <w:t xml:space="preserve">Next meetings: </w:t>
-      </w:r>
-    </w:p>
-    <w:p>
-      <w:pPr>
-        <w:pStyle w:val="Odstavecseseznamem"/>
-        <w:numPr>
-          <w:ilvl w:val="0"/>
-          <w:numId w:val="7"/>
-        </w:numPr>
-        <w:rPr>
-          <w:color w:val="FF0000"/>
-        </w:rPr>
-      </w:pPr>
-      <w:proofErr w:type="spellStart"/>
-      <w:r>
-        <w:rPr>
-          <w:color w:val="FF0000"/>
-        </w:rPr>
-        <w:t>Hejnice</w:t>
-      </w:r>
-      <w:proofErr w:type="spellEnd"/>
-      <w:r>
-        <w:rPr>
-          <w:color w:val="FF0000"/>
-        </w:rPr>
-        <w:t xml:space="preserve"> (September, 17-19): an unofficial </w:t>
-      </w:r>
-      <w:proofErr w:type="spellStart"/>
-      <w:r>
-        <w:rPr>
-          <w:color w:val="FF0000"/>
-        </w:rPr>
-        <w:t>UMR</w:t>
-      </w:r>
-      <w:proofErr w:type="spellEnd"/>
-      <w:r>
-        <w:rPr>
-          <w:color w:val="FF0000"/>
-        </w:rPr>
-        <w:t xml:space="preserve"> meeting; no presentation there</w:t>
-      </w:r>
-    </w:p>
-    <w:p>
-      <w:pPr>
-        <w:pStyle w:val="Odstavecseseznamem"/>
-        <w:numPr>
-          <w:ilvl w:val="0"/>
-          <w:numId w:val="7"/>
-        </w:numPr>
-        <w:rPr>
-          <w:color w:val="FF0000"/>
-        </w:rPr>
-      </w:pPr>
-      <w:r>
-        <w:rPr>
-          <w:color w:val="FF0000"/>
-        </w:rPr>
-        <w:t xml:space="preserve">Monday September 25, at 13:00, lecture hall </w:t>
-      </w:r>
-      <w:proofErr w:type="spellStart"/>
-      <w:r>
-        <w:rPr>
-          <w:color w:val="FF0000"/>
-        </w:rPr>
-        <w:t>S1</w:t>
-      </w:r>
-      <w:proofErr w:type="spellEnd"/>
-      <w:r>
-        <w:rPr>
-          <w:color w:val="FF0000"/>
-        </w:rPr>
-        <w:t xml:space="preserve"> (absent: </w:t>
-      </w:r>
-      <w:proofErr w:type="spellStart"/>
-      <w:r>
-        <w:rPr>
-          <w:color w:val="FF0000"/>
-        </w:rPr>
-        <w:t>Zdeňka</w:t>
-      </w:r>
-      <w:proofErr w:type="spellEnd"/>
-      <w:r>
-        <w:rPr>
-          <w:color w:val="FF0000"/>
-        </w:rPr>
-        <w:t xml:space="preserve">, </w:t>
-      </w:r>
-      <w:proofErr w:type="spellStart"/>
-      <w:r>
-        <w:rPr>
-          <w:color w:val="FF0000"/>
-        </w:rPr>
-        <w:t>Markéta</w:t>
-      </w:r>
-      <w:proofErr w:type="spellEnd"/>
-      <w:r>
-        <w:rPr>
-          <w:color w:val="FF0000"/>
-        </w:rPr>
-        <w:t>, JH)</w:t>
-      </w:r>
-    </w:p>
-    <w:p>
-      <w:pPr>
-        <w:rPr>
-          <w:u w:val="single"/>
         </w:rPr>
       </w:pPr>
     </w:p>
@@ -3855,7 +4037,6 @@
     <w:p>
       <w:proofErr w:type="spellStart"/>
       <w:r>
-        <w:lastRenderedPageBreak/>
         <w:t>Šárka</w:t>
       </w:r>
       <w:proofErr w:type="spellEnd"/>
@@ -4217,204 +4398,6 @@
         </w:rPr>
         <w:t>, Cristina)</w:t>
       </w:r>
-    </w:p>
-    <w:p>
-      <w:pPr>
-        <w:rPr>
-          <w:b/>
-          <w:color w:val="0070C0"/>
-        </w:rPr>
-      </w:pPr>
-    </w:p>
-    <w:p>
-      <w:pPr>
-        <w:rPr>
-          <w:b/>
-          <w:color w:val="FF0000"/>
-        </w:rPr>
-      </w:pPr>
-      <w:r>
-        <w:rPr>
-          <w:b/>
-          <w:color w:val="FF0000"/>
-        </w:rPr>
-        <w:t xml:space="preserve">Next meetings: </w:t>
-      </w:r>
-    </w:p>
-    <w:p>
-      <w:pPr>
-        <w:pStyle w:val="Odstavecseseznamem"/>
-        <w:numPr>
-          <w:ilvl w:val="0"/>
-          <w:numId w:val="7"/>
-        </w:numPr>
-        <w:rPr>
-          <w:color w:val="FF0000"/>
-        </w:rPr>
-      </w:pPr>
-      <w:r>
-        <w:rPr>
-          <w:color w:val="FF0000"/>
-        </w:rPr>
-        <w:t xml:space="preserve">Monday September, 11 at </w:t>
-      </w:r>
-      <w:r>
-        <w:rPr>
-          <w:b/>
-          <w:color w:val="FF0000"/>
-        </w:rPr>
-        <w:t>14:00</w:t>
-      </w:r>
-      <w:r>
-        <w:rPr>
-          <w:color w:val="FF0000"/>
-        </w:rPr>
-        <w:t xml:space="preserve">, lecture hall </w:t>
-      </w:r>
-      <w:proofErr w:type="spellStart"/>
-      <w:r>
-        <w:rPr>
-          <w:color w:val="FF0000"/>
-        </w:rPr>
-        <w:t>S1</w:t>
-      </w:r>
-      <w:proofErr w:type="spellEnd"/>
-      <w:r>
-        <w:rPr>
-          <w:color w:val="FF0000"/>
-        </w:rPr>
-        <w:t xml:space="preserve"> – the same day </w:t>
-      </w:r>
-      <w:proofErr w:type="spellStart"/>
-      <w:r>
-        <w:rPr>
-          <w:color w:val="FF0000"/>
-        </w:rPr>
-        <w:t>SIGDIAL</w:t>
-      </w:r>
-      <w:proofErr w:type="spellEnd"/>
-      <w:r>
-        <w:rPr>
-          <w:color w:val="FF0000"/>
-        </w:rPr>
-        <w:t xml:space="preserve"> is held at hotel </w:t>
-      </w:r>
-      <w:proofErr w:type="spellStart"/>
-      <w:r>
-        <w:rPr>
-          <w:color w:val="FF0000"/>
-        </w:rPr>
-        <w:t>Pyramida</w:t>
-      </w:r>
-      <w:proofErr w:type="spellEnd"/>
-    </w:p>
-    <w:p>
-      <w:pPr>
-        <w:pStyle w:val="Odstavecseseznamem"/>
-        <w:numPr>
-          <w:ilvl w:val="0"/>
-          <w:numId w:val="7"/>
-        </w:numPr>
-        <w:rPr>
-          <w:color w:val="FF0000"/>
-        </w:rPr>
-      </w:pPr>
-      <w:proofErr w:type="spellStart"/>
-      <w:r>
-        <w:rPr>
-          <w:color w:val="FF0000"/>
-        </w:rPr>
-        <w:t>Hejnice</w:t>
-      </w:r>
-      <w:proofErr w:type="spellEnd"/>
-      <w:r>
-        <w:rPr>
-          <w:color w:val="FF0000"/>
-        </w:rPr>
-        <w:t xml:space="preserve"> (September, 17-19): an unofficial </w:t>
-      </w:r>
-      <w:proofErr w:type="spellStart"/>
-      <w:r>
-        <w:rPr>
-          <w:color w:val="FF0000"/>
-        </w:rPr>
-        <w:t>UMR</w:t>
-      </w:r>
-      <w:proofErr w:type="spellEnd"/>
-      <w:r>
-        <w:rPr>
-          <w:color w:val="FF0000"/>
-        </w:rPr>
-        <w:t xml:space="preserve"> meeting; no presentation there</w:t>
-      </w:r>
-    </w:p>
-    <w:p>
-      <w:pPr>
-        <w:pStyle w:val="Odstavecseseznamem"/>
-        <w:numPr>
-          <w:ilvl w:val="0"/>
-          <w:numId w:val="7"/>
-        </w:numPr>
-        <w:rPr>
-          <w:color w:val="FF0000"/>
-        </w:rPr>
-      </w:pPr>
-      <w:r>
-        <w:rPr>
-          <w:color w:val="FF0000"/>
-        </w:rPr>
-        <w:t xml:space="preserve">Monday September 25, at 13:00, lecture hall </w:t>
-      </w:r>
-      <w:proofErr w:type="spellStart"/>
-      <w:r>
-        <w:rPr>
-          <w:color w:val="FF0000"/>
-        </w:rPr>
-        <w:t>S1</w:t>
-      </w:r>
-      <w:proofErr w:type="spellEnd"/>
-      <w:r>
-        <w:rPr>
-          <w:color w:val="FF0000"/>
-        </w:rPr>
-        <w:t xml:space="preserve"> (absent: </w:t>
-      </w:r>
-      <w:proofErr w:type="spellStart"/>
-      <w:r>
-        <w:rPr>
-          <w:color w:val="FF0000"/>
-        </w:rPr>
-        <w:t>Zdeňka</w:t>
-      </w:r>
-      <w:proofErr w:type="spellEnd"/>
-      <w:r>
-        <w:rPr>
-          <w:color w:val="FF0000"/>
-        </w:rPr>
-        <w:t xml:space="preserve">, </w:t>
-      </w:r>
-      <w:proofErr w:type="spellStart"/>
-      <w:r>
-        <w:rPr>
-          <w:color w:val="FF0000"/>
-        </w:rPr>
-        <w:t>Markéta</w:t>
-      </w:r>
-      <w:proofErr w:type="spellEnd"/>
-      <w:r>
-        <w:rPr>
-          <w:color w:val="FF0000"/>
-        </w:rPr>
-        <w:t>, JH)</w:t>
-      </w:r>
-    </w:p>
-    <w:p>
-      <w:pPr>
-        <w:rPr>
-          <w:b/>
-          <w:color w:val="0070C0"/>
-        </w:rPr>
-      </w:pPr>
     </w:p>
     <w:p>
       <w:pPr>
@@ -4800,77 +4783,77 @@
         </w:numPr>
       </w:pPr>
       <w:r>
+        <w:t xml:space="preserve">JH: it would be good to use our sources. Nominal </w:t>
+      </w:r>
+      <w:proofErr w:type="spellStart"/>
+      <w:r>
+        <w:t>valency</w:t>
+      </w:r>
+      <w:proofErr w:type="spellEnd"/>
+      <w:r>
+        <w:t xml:space="preserve"> does not depend on the distinction between states, events etc. E.g., a book can have an author as a position in a </w:t>
+      </w:r>
+      <w:proofErr w:type="spellStart"/>
+      <w:r>
+        <w:t>valency</w:t>
+      </w:r>
+      <w:proofErr w:type="spellEnd"/>
+      <w:r>
+        <w:t xml:space="preserve"> </w:t>
+      </w:r>
+      <w:proofErr w:type="gramStart"/>
+      <w:r>
+        <w:t>frame,</w:t>
+      </w:r>
+      <w:proofErr w:type="gramEnd"/>
+      <w:r>
+        <w:t xml:space="preserve"> nevertheless, it does not mean that a book is an event.</w:t>
+      </w:r>
+    </w:p>
+    <w:p>
+      <w:pPr>
+        <w:pStyle w:val="Odstavecseseznamem"/>
+      </w:pPr>
+      <w:r>
+        <w:t>Thus, even if the NP has a frame, it does not mean it is an event.</w:t>
+      </w:r>
+    </w:p>
+    <w:p>
+      <w:pPr>
+        <w:pStyle w:val="Odstavecseseznamem"/>
+      </w:pPr>
+      <w:proofErr w:type="spellStart"/>
+      <w:r>
+        <w:t>Markéta</w:t>
+      </w:r>
+      <w:proofErr w:type="spellEnd"/>
+      <w:r>
+        <w:t>: we need to know what this difference means for the annotation</w:t>
+      </w:r>
+    </w:p>
+    <w:p/>
+    <w:p>
+      <w:r>
+        <w:t xml:space="preserve">JH: let us see real examples from </w:t>
+      </w:r>
+      <w:proofErr w:type="spellStart"/>
+      <w:r>
+        <w:t>Míša’s</w:t>
+      </w:r>
+      <w:proofErr w:type="spellEnd"/>
+      <w:r>
+        <w:t xml:space="preserve"> database</w:t>
+      </w:r>
+    </w:p>
+    <w:p>
+      <w:pPr>
+        <w:rPr>
+          <w:rStyle w:val="object"/>
+        </w:rPr>
+      </w:pPr>
+      <w:proofErr w:type="spellStart"/>
+      <w:r>
         <w:lastRenderedPageBreak/>
-        <w:t xml:space="preserve">JH: it would be good to use our sources. Nominal </w:t>
-      </w:r>
-      <w:proofErr w:type="spellStart"/>
-      <w:r>
-        <w:t>valency</w:t>
-      </w:r>
-      <w:proofErr w:type="spellEnd"/>
-      <w:r>
-        <w:t xml:space="preserve"> does not depend on the distinction between states, events etc. E.g., a book can have an author as a position in a </w:t>
-      </w:r>
-      <w:proofErr w:type="spellStart"/>
-      <w:r>
-        <w:t>valency</w:t>
-      </w:r>
-      <w:proofErr w:type="spellEnd"/>
-      <w:r>
-        <w:t xml:space="preserve"> </w:t>
-      </w:r>
-      <w:proofErr w:type="gramStart"/>
-      <w:r>
-        <w:t>frame,</w:t>
-      </w:r>
-      <w:proofErr w:type="gramEnd"/>
-      <w:r>
-        <w:t xml:space="preserve"> nevertheless, it does not mean that a book is an event.</w:t>
-      </w:r>
-    </w:p>
-    <w:p>
-      <w:pPr>
-        <w:pStyle w:val="Odstavecseseznamem"/>
-      </w:pPr>
-      <w:r>
-        <w:t>Thus, even if the NP has a frame, it does not mean it is an event.</w:t>
-      </w:r>
-    </w:p>
-    <w:p>
-      <w:pPr>
-        <w:pStyle w:val="Odstavecseseznamem"/>
-      </w:pPr>
-      <w:proofErr w:type="spellStart"/>
-      <w:r>
-        <w:t>Markéta</w:t>
-      </w:r>
-      <w:proofErr w:type="spellEnd"/>
-      <w:r>
-        <w:t>: we need to know what this difference means for the annotation</w:t>
-      </w:r>
-    </w:p>
-    <w:p/>
-    <w:p>
-      <w:r>
-        <w:t xml:space="preserve">JH: let us see real examples from </w:t>
-      </w:r>
-      <w:proofErr w:type="spellStart"/>
-      <w:r>
-        <w:t>Míša’s</w:t>
-      </w:r>
-      <w:proofErr w:type="spellEnd"/>
-      <w:r>
-        <w:t xml:space="preserve"> database</w:t>
-      </w:r>
-    </w:p>
-    <w:p>
-      <w:pPr>
-        <w:rPr>
-          <w:rStyle w:val="object"/>
-        </w:rPr>
-      </w:pPr>
-      <w:proofErr w:type="spellStart"/>
-      <w:r>
         <w:t>Míša</w:t>
       </w:r>
       <w:proofErr w:type="spellEnd"/>
@@ -5607,215 +5590,6 @@
       <w:proofErr w:type="spellEnd"/>
       <w:r>
         <w:t xml:space="preserve"> webpage – there were some abstract predicates there, but they somehow disappeared.</w:t>
-      </w:r>
-    </w:p>
-    <w:p/>
-    <w:p>
-      <w:pPr>
-        <w:rPr>
-          <w:b/>
-          <w:color w:val="FF0000"/>
-        </w:rPr>
-      </w:pPr>
-      <w:r>
-        <w:rPr>
-          <w:b/>
-          <w:color w:val="FF0000"/>
-        </w:rPr>
-        <w:t xml:space="preserve">Next meetings: </w:t>
-      </w:r>
-    </w:p>
-    <w:p>
-      <w:pPr>
-        <w:pStyle w:val="Odstavecseseznamem"/>
-        <w:numPr>
-          <w:ilvl w:val="0"/>
-          <w:numId w:val="7"/>
-        </w:numPr>
-        <w:rPr>
-          <w:color w:val="FF0000"/>
-        </w:rPr>
-      </w:pPr>
-      <w:r>
-        <w:rPr>
-          <w:color w:val="FF0000"/>
-        </w:rPr>
-        <w:t xml:space="preserve">Monday September, 4 at 13:00, lecture hall </w:t>
-      </w:r>
-      <w:proofErr w:type="spellStart"/>
-      <w:r>
-        <w:rPr>
-          <w:color w:val="FF0000"/>
-        </w:rPr>
-        <w:t>S1</w:t>
-      </w:r>
-      <w:proofErr w:type="spellEnd"/>
-    </w:p>
-    <w:p>
-      <w:pPr>
-        <w:pStyle w:val="Odstavecseseznamem"/>
-        <w:numPr>
-          <w:ilvl w:val="0"/>
-          <w:numId w:val="7"/>
-        </w:numPr>
-        <w:rPr>
-          <w:color w:val="FF0000"/>
-        </w:rPr>
-      </w:pPr>
-      <w:r>
-        <w:rPr>
-          <w:color w:val="FF0000"/>
-        </w:rPr>
-        <w:t xml:space="preserve">Monday September, 11 at </w:t>
-      </w:r>
-      <w:r>
-        <w:rPr>
-          <w:b/>
-          <w:color w:val="FF0000"/>
-        </w:rPr>
-        <w:t>14:00</w:t>
-      </w:r>
-      <w:r>
-        <w:rPr>
-          <w:color w:val="FF0000"/>
-        </w:rPr>
-        <w:t xml:space="preserve">, lecture hall </w:t>
-      </w:r>
-      <w:proofErr w:type="spellStart"/>
-      <w:r>
-        <w:rPr>
-          <w:color w:val="FF0000"/>
-        </w:rPr>
-        <w:t>S1</w:t>
-      </w:r>
-      <w:proofErr w:type="spellEnd"/>
-      <w:r>
-        <w:rPr>
-          <w:color w:val="FF0000"/>
-        </w:rPr>
-        <w:t xml:space="preserve"> – the same day </w:t>
-      </w:r>
-      <w:proofErr w:type="spellStart"/>
-      <w:r>
-        <w:rPr>
-          <w:color w:val="FF0000"/>
-        </w:rPr>
-        <w:t>SIGDIAL</w:t>
-      </w:r>
-      <w:proofErr w:type="spellEnd"/>
-      <w:r>
-        <w:rPr>
-          <w:color w:val="FF0000"/>
-        </w:rPr>
-        <w:t xml:space="preserve"> is held at hotel </w:t>
-      </w:r>
-      <w:proofErr w:type="spellStart"/>
-      <w:r>
-        <w:rPr>
-          <w:color w:val="FF0000"/>
-        </w:rPr>
-        <w:t>Pyramida</w:t>
-      </w:r>
-      <w:proofErr w:type="spellEnd"/>
-    </w:p>
-    <w:p>
-      <w:pPr>
-        <w:pStyle w:val="Odstavecseseznamem"/>
-        <w:numPr>
-          <w:ilvl w:val="0"/>
-          <w:numId w:val="7"/>
-        </w:numPr>
-        <w:rPr>
-          <w:color w:val="FF0000"/>
-        </w:rPr>
-      </w:pPr>
-      <w:proofErr w:type="spellStart"/>
-      <w:r>
-        <w:rPr>
-          <w:color w:val="FF0000"/>
-        </w:rPr>
-        <w:t>Hejnice</w:t>
-      </w:r>
-      <w:proofErr w:type="spellEnd"/>
-      <w:r>
-        <w:rPr>
-          <w:color w:val="FF0000"/>
-        </w:rPr>
-        <w:t xml:space="preserve"> (September, 17-19): an unofficial </w:t>
-      </w:r>
-      <w:proofErr w:type="spellStart"/>
-      <w:r>
-        <w:rPr>
-          <w:color w:val="FF0000"/>
-        </w:rPr>
-        <w:t>UMR</w:t>
-      </w:r>
-      <w:proofErr w:type="spellEnd"/>
-      <w:r>
-        <w:rPr>
-          <w:color w:val="FF0000"/>
-        </w:rPr>
-        <w:t xml:space="preserve"> meeting; no presentation there</w:t>
-      </w:r>
-    </w:p>
-    <w:p>
-      <w:pPr>
-        <w:pStyle w:val="Odstavecseseznamem"/>
-        <w:numPr>
-          <w:ilvl w:val="0"/>
-          <w:numId w:val="7"/>
-        </w:numPr>
-        <w:rPr>
-          <w:color w:val="FF0000"/>
-        </w:rPr>
-      </w:pPr>
-      <w:r>
-        <w:rPr>
-          <w:color w:val="FF0000"/>
-        </w:rPr>
-        <w:t xml:space="preserve">Monday September 25, at 13:00, lecture hall </w:t>
-      </w:r>
-      <w:proofErr w:type="spellStart"/>
-      <w:r>
-        <w:rPr>
-          <w:color w:val="FF0000"/>
-        </w:rPr>
-        <w:t>S1</w:t>
-      </w:r>
-      <w:proofErr w:type="spellEnd"/>
-      <w:r>
-        <w:rPr>
-          <w:color w:val="FF0000"/>
-        </w:rPr>
-        <w:t xml:space="preserve"> (absent: </w:t>
-      </w:r>
-      <w:proofErr w:type="spellStart"/>
-      <w:r>
-        <w:rPr>
-          <w:color w:val="FF0000"/>
-        </w:rPr>
-        <w:t>Zdeňka</w:t>
-      </w:r>
-      <w:proofErr w:type="spellEnd"/>
-      <w:r>
-        <w:rPr>
-          <w:color w:val="FF0000"/>
-        </w:rPr>
-        <w:t xml:space="preserve">, </w:t>
-      </w:r>
-      <w:proofErr w:type="spellStart"/>
-      <w:r>
-        <w:rPr>
-          <w:color w:val="FF0000"/>
-        </w:rPr>
-        <w:t>Markéta</w:t>
-      </w:r>
-      <w:proofErr w:type="spellEnd"/>
-      <w:r>
-        <w:rPr>
-          <w:color w:val="FF0000"/>
-        </w:rPr>
-        <w:t>, JH)</w:t>
       </w:r>
     </w:p>
     <w:p/>
@@ -13141,6 +12915,7 @@
         <w:docPartUnique/>
       </w:docPartObj>
     </w:sdtPr>
+    <w:sdtEndPr/>
     <w:sdtContent>
       <w:p>
         <w:pPr>
@@ -14632,6 +14407,118 @@
       </w:pPr>
     </w:lvl>
   </w:abstractNum>
+  <w:abstractNum w:abstractNumId="11">
+    <w:nsid w:val="784E218E"/>
+    <w:multiLevelType w:val="hybridMultilevel"/>
+    <w:tmpl w:val="B7247664"/>
+    <w:lvl w:ilvl="0" w:tplc="93AC9280">
+      <w:numFmt w:val="bullet"/>
+      <w:lvlText w:val="-"/>
+      <w:lvlJc w:val="left"/>
+      <w:pPr>
+        <w:ind w:left="720" w:hanging="360"/>
+      </w:pPr>
+      <w:rPr>
+        <w:rFonts w:ascii="Times New Roman" w:eastAsiaTheme="minorEastAsia" w:hAnsi="Times New Roman" w:cs="Times New Roman" w:hint="default"/>
+      </w:rPr>
+    </w:lvl>
+    <w:lvl w:ilvl="1" w:tplc="04090003">
+      <w:start w:val="1"/>
+      <w:numFmt w:val="bullet"/>
+      <w:lvlText w:val="o"/>
+      <w:lvlJc w:val="left"/>
+      <w:pPr>
+        <w:ind w:left="1440" w:hanging="360"/>
+      </w:pPr>
+      <w:rPr>
+        <w:rFonts w:ascii="Courier New" w:hAnsi="Courier New" w:cs="Courier New" w:hint="default"/>
+      </w:rPr>
+    </w:lvl>
+    <w:lvl w:ilvl="2" w:tplc="04090005">
+      <w:start w:val="1"/>
+      <w:numFmt w:val="bullet"/>
+      <w:lvlText w:val=""/>
+      <w:lvlJc w:val="left"/>
+      <w:pPr>
+        <w:ind w:left="2160" w:hanging="360"/>
+      </w:pPr>
+      <w:rPr>
+        <w:rFonts w:ascii="Wingdings" w:hAnsi="Wingdings" w:hint="default"/>
+      </w:rPr>
+    </w:lvl>
+    <w:lvl w:ilvl="3" w:tplc="04090001">
+      <w:start w:val="1"/>
+      <w:numFmt w:val="bullet"/>
+      <w:lvlText w:val=""/>
+      <w:lvlJc w:val="left"/>
+      <w:pPr>
+        <w:ind w:left="2880" w:hanging="360"/>
+      </w:pPr>
+      <w:rPr>
+        <w:rFonts w:ascii="Symbol" w:hAnsi="Symbol" w:hint="default"/>
+      </w:rPr>
+    </w:lvl>
+    <w:lvl w:ilvl="4" w:tplc="04090003">
+      <w:start w:val="1"/>
+      <w:numFmt w:val="bullet"/>
+      <w:lvlText w:val="o"/>
+      <w:lvlJc w:val="left"/>
+      <w:pPr>
+        <w:ind w:left="3600" w:hanging="360"/>
+      </w:pPr>
+      <w:rPr>
+        <w:rFonts w:ascii="Courier New" w:hAnsi="Courier New" w:cs="Courier New" w:hint="default"/>
+      </w:rPr>
+    </w:lvl>
+    <w:lvl w:ilvl="5" w:tplc="04090005">
+      <w:start w:val="1"/>
+      <w:numFmt w:val="bullet"/>
+      <w:lvlText w:val=""/>
+      <w:lvlJc w:val="left"/>
+      <w:pPr>
+        <w:ind w:left="4320" w:hanging="360"/>
+      </w:pPr>
+      <w:rPr>
+        <w:rFonts w:ascii="Wingdings" w:hAnsi="Wingdings" w:hint="default"/>
+      </w:rPr>
+    </w:lvl>
+    <w:lvl w:ilvl="6" w:tplc="04090001">
+      <w:start w:val="1"/>
+      <w:numFmt w:val="bullet"/>
+      <w:lvlText w:val=""/>
+      <w:lvlJc w:val="left"/>
+      <w:pPr>
+        <w:ind w:left="5040" w:hanging="360"/>
+      </w:pPr>
+      <w:rPr>
+        <w:rFonts w:ascii="Symbol" w:hAnsi="Symbol" w:hint="default"/>
+      </w:rPr>
+    </w:lvl>
+    <w:lvl w:ilvl="7" w:tplc="04090003">
+      <w:start w:val="1"/>
+      <w:numFmt w:val="bullet"/>
+      <w:lvlText w:val="o"/>
+      <w:lvlJc w:val="left"/>
+      <w:pPr>
+        <w:ind w:left="5760" w:hanging="360"/>
+      </w:pPr>
+      <w:rPr>
+        <w:rFonts w:ascii="Courier New" w:hAnsi="Courier New" w:cs="Courier New" w:hint="default"/>
+      </w:rPr>
+    </w:lvl>
+    <w:lvl w:ilvl="8" w:tplc="04090005">
+      <w:start w:val="1"/>
+      <w:numFmt w:val="bullet"/>
+      <w:lvlText w:val=""/>
+      <w:lvlJc w:val="left"/>
+      <w:pPr>
+        <w:ind w:left="6480" w:hanging="360"/>
+      </w:pPr>
+      <w:rPr>
+        <w:rFonts w:ascii="Wingdings" w:hAnsi="Wingdings" w:hint="default"/>
+      </w:rPr>
+    </w:lvl>
+  </w:abstractNum>
   <w:num w:numId="1">
     <w:abstractNumId w:val="8"/>
   </w:num>
@@ -14664,6 +14551,18 @@
   </w:num>
   <w:num w:numId="11">
     <w:abstractNumId w:val="7"/>
+  </w:num>
+  <w:num w:numId="12">
+    <w:abstractNumId w:val="11"/>
+    <w:lvlOverride w:ilvl="0"/>
+    <w:lvlOverride w:ilvl="1"/>
+    <w:lvlOverride w:ilvl="2"/>
+    <w:lvlOverride w:ilvl="3"/>
+    <w:lvlOverride w:ilvl="4"/>
+    <w:lvlOverride w:ilvl="5"/>
+    <w:lvlOverride w:ilvl="6"/>
+    <w:lvlOverride w:ilvl="7"/>
+    <w:lvlOverride w:ilvl="8"/>
   </w:num>
 </w:numbering>
 </file>
@@ -16088,7 +15987,7 @@
 </file>
 
 <file path=customXml/itemProps1.xml><?xml version="1.0" encoding="utf-8"?>
-<ds:datastoreItem xmlns:ds="http://schemas.openxmlformats.org/officeDocument/2006/customXml" ds:itemID="{3286F81E-899D-435A-B9BD-073BC2840463}">
+<ds:datastoreItem xmlns:ds="http://schemas.openxmlformats.org/officeDocument/2006/customXml" ds:itemID="{2B8272A2-22A3-4AB3-BDCB-AD1CA411FC38}">
   <ds:schemaRefs>
     <ds:schemaRef ds:uri="http://schemas.openxmlformats.org/officeDocument/2006/bibliography"/>
   </ds:schemaRefs>

</xml_diff>

<commit_message>
minutes from Oct 23
</commit_message>
<xml_diff>
--- a/doc/minutes-from-meetings/ufal-umr-meeting-minutes.docx
+++ b/doc/minutes-from-meetings/ufal-umr-meeting-minutes.docx
@@ -18,16 +18,646 @@
           <w:color w:val="FF0000"/>
           <w:szCs w:val="24"/>
         </w:rPr>
-        <w:t>Next meeting:</w:t>
-      </w:r>
+        <w:t xml:space="preserve">Next meeting: Monday October 30, </w:t>
+      </w:r>
+      <w:proofErr w:type="spellStart"/>
+      <w:proofErr w:type="gramStart"/>
+      <w:r>
+        <w:rPr>
+          <w:rFonts w:cs="Times New Roman"/>
+          <w:b/>
+          <w:color w:val="FF0000"/>
+          <w:szCs w:val="24"/>
+        </w:rPr>
+        <w:t>1pm</w:t>
+      </w:r>
+      <w:proofErr w:type="spellEnd"/>
+      <w:r>
+        <w:rPr>
+          <w:rFonts w:cs="Times New Roman"/>
+          <w:b/>
+          <w:color w:val="FF0000"/>
+          <w:szCs w:val="24"/>
+        </w:rPr>
+        <w:t xml:space="preserve"> ,</w:t>
+      </w:r>
+      <w:proofErr w:type="gramEnd"/>
+      <w:r>
+        <w:rPr>
+          <w:rFonts w:cs="Times New Roman"/>
+          <w:b/>
+          <w:color w:val="FF0000"/>
+          <w:szCs w:val="24"/>
+        </w:rPr>
+        <w:t xml:space="preserve"> eastern corridor</w:t>
+      </w:r>
+    </w:p>
+    <w:p>
+      <w:pPr>
+        <w:rPr>
+          <w:rFonts w:cs="Times New Roman"/>
+          <w:szCs w:val="24"/>
+        </w:rPr>
+      </w:pPr>
+      <w:r>
+        <w:rPr>
+          <w:rFonts w:cs="Times New Roman"/>
+          <w:szCs w:val="24"/>
+        </w:rPr>
+        <w:t>(</w:t>
+      </w:r>
+      <w:proofErr w:type="spellStart"/>
+      <w:r>
+        <w:rPr>
+          <w:rFonts w:cs="Times New Roman"/>
+          <w:szCs w:val="24"/>
+        </w:rPr>
+        <w:t>Markéta</w:t>
+      </w:r>
+      <w:proofErr w:type="spellEnd"/>
+      <w:r>
+        <w:rPr>
+          <w:rFonts w:cs="Times New Roman"/>
+          <w:szCs w:val="24"/>
+        </w:rPr>
+        <w:t xml:space="preserve"> is not coming.)</w:t>
+      </w:r>
+    </w:p>
+    <w:p>
+      <w:pPr>
+        <w:rPr>
+          <w:rFonts w:cs="Times New Roman"/>
+          <w:b/>
+          <w:color w:val="0070C0"/>
+          <w:szCs w:val="24"/>
+        </w:rPr>
+      </w:pPr>
+    </w:p>
+    <w:p>
+      <w:pPr>
+        <w:rPr>
+          <w:rFonts w:cs="Times New Roman"/>
+          <w:b/>
+          <w:color w:val="0070C0"/>
+          <w:szCs w:val="24"/>
+        </w:rPr>
+      </w:pPr>
+    </w:p>
+    <w:p>
+      <w:pPr>
+        <w:rPr>
+          <w:rFonts w:cs="Times New Roman"/>
+          <w:b/>
+          <w:color w:val="0070C0"/>
+          <w:szCs w:val="24"/>
+        </w:rPr>
+      </w:pPr>
+    </w:p>
+    <w:p>
+      <w:pPr>
+        <w:rPr>
+          <w:rFonts w:cs="Times New Roman"/>
+          <w:b/>
+          <w:color w:val="0070C0"/>
+          <w:szCs w:val="24"/>
+        </w:rPr>
+      </w:pPr>
+      <w:r>
+        <w:rPr>
+          <w:rFonts w:cs="Times New Roman"/>
+          <w:b/>
+          <w:color w:val="0070C0"/>
+          <w:szCs w:val="24"/>
+        </w:rPr>
+        <w:t>Meeting October 23, 2023 (</w:t>
+      </w:r>
+      <w:proofErr w:type="spellStart"/>
+      <w:r>
+        <w:rPr>
+          <w:rFonts w:cs="Times New Roman"/>
+          <w:b/>
+          <w:color w:val="0070C0"/>
+          <w:szCs w:val="24"/>
+        </w:rPr>
+        <w:t>Markéta</w:t>
+      </w:r>
+      <w:proofErr w:type="spellEnd"/>
+      <w:r>
+        <w:rPr>
+          <w:rFonts w:cs="Times New Roman"/>
+          <w:b/>
+          <w:color w:val="0070C0"/>
+          <w:szCs w:val="24"/>
+        </w:rPr>
+        <w:t xml:space="preserve">, Dan, Federica, </w:t>
+      </w:r>
+      <w:proofErr w:type="spellStart"/>
+      <w:r>
+        <w:rPr>
+          <w:rFonts w:cs="Times New Roman"/>
+          <w:b/>
+          <w:color w:val="0070C0"/>
+          <w:szCs w:val="24"/>
+        </w:rPr>
+        <w:t>Šárka</w:t>
+      </w:r>
+      <w:proofErr w:type="spellEnd"/>
+      <w:r>
+        <w:rPr>
+          <w:rFonts w:cs="Times New Roman"/>
+          <w:b/>
+          <w:color w:val="0070C0"/>
+          <w:szCs w:val="24"/>
+        </w:rPr>
+        <w:t>)</w:t>
+      </w:r>
+    </w:p>
+    <w:p/>
+    <w:p>
+      <w:pPr>
+        <w:rPr>
+          <w:b/>
+        </w:rPr>
+      </w:pPr>
+      <w:r>
+        <w:rPr>
+          <w:b/>
+        </w:rPr>
+        <w:t xml:space="preserve">Marking gender, semantic features of </w:t>
+      </w:r>
+      <w:proofErr w:type="spellStart"/>
+      <w:r>
+        <w:rPr>
+          <w:b/>
+        </w:rPr>
+        <w:t>gramatemes</w:t>
+      </w:r>
+      <w:proofErr w:type="spellEnd"/>
+      <w:r>
+        <w:rPr>
+          <w:b/>
+        </w:rPr>
+        <w:t xml:space="preserve"> in the PDT</w:t>
+      </w:r>
+    </w:p>
+    <w:p>
+      <w:proofErr w:type="spellStart"/>
+      <w:r>
+        <w:t>Šárka</w:t>
+      </w:r>
+      <w:proofErr w:type="spellEnd"/>
+      <w:r>
+        <w:t>: sending the answer about gender by Julia</w:t>
+      </w:r>
+    </w:p>
+    <w:p/>
+    <w:p>
+      <w:proofErr w:type="spellStart"/>
+      <w:r>
+        <w:t>Markéta</w:t>
+      </w:r>
+      <w:proofErr w:type="spellEnd"/>
+      <w:r>
+        <w:t>:</w:t>
+      </w:r>
+      <w:r>
+        <w:t xml:space="preserve"> </w:t>
+      </w:r>
+      <w:r>
+        <w:t xml:space="preserve">What about going through PDT </w:t>
+      </w:r>
+      <w:proofErr w:type="spellStart"/>
+      <w:r>
+        <w:t>gra</w:t>
+      </w:r>
+      <w:r>
+        <w:t>m</w:t>
+      </w:r>
+      <w:r>
+        <w:t>matemes</w:t>
+      </w:r>
+      <w:proofErr w:type="spellEnd"/>
+      <w:r>
+        <w:t xml:space="preserve"> and deciding which one of them are semantic</w:t>
+      </w:r>
+    </w:p>
+    <w:p>
+      <w:pPr>
+        <w:rPr>
+          <w:highlight w:val="yellow"/>
+        </w:rPr>
+      </w:pPr>
+    </w:p>
+    <w:p>
+      <w:proofErr w:type="gramStart"/>
+      <w:r>
+        <w:rPr>
+          <w:highlight w:val="yellow"/>
+        </w:rPr>
+        <w:t>TASK</w:t>
+      </w:r>
+      <w:r>
+        <w:tab/>
+        <w:t>go</w:t>
+      </w:r>
+      <w:proofErr w:type="gramEnd"/>
+      <w:r>
+        <w:t xml:space="preserve"> thro</w:t>
+      </w:r>
+      <w:r>
+        <w:t xml:space="preserve">ugh the list of </w:t>
+      </w:r>
+      <w:proofErr w:type="spellStart"/>
+      <w:r>
+        <w:t>gram</w:t>
+      </w:r>
+      <w:r>
+        <w:t>m</w:t>
+      </w:r>
+      <w:r>
+        <w:t>atemes</w:t>
+      </w:r>
+      <w:proofErr w:type="spellEnd"/>
+      <w:r>
+        <w:t xml:space="preserve"> and mark when and how they are already reflected in the </w:t>
+      </w:r>
+      <w:proofErr w:type="spellStart"/>
+      <w:r>
+        <w:t>UMR</w:t>
+      </w:r>
+      <w:proofErr w:type="spellEnd"/>
+      <w:r>
+        <w:t xml:space="preserve"> scenario.</w:t>
+      </w:r>
+    </w:p>
+    <w:p>
+      <w:bookmarkStart w:id="0" w:name="_GoBack"/>
+      <w:bookmarkEnd w:id="0"/>
+    </w:p>
+    <w:p>
+      <w:pPr>
+        <w:rPr>
+          <w:b/>
+        </w:rPr>
+      </w:pPr>
+      <w:r>
+        <w:rPr>
+          <w:b/>
+        </w:rPr>
+        <w:t>Annotation – Estonian file</w:t>
+      </w:r>
+    </w:p>
+    <w:p>
+      <w:proofErr w:type="spellStart"/>
+      <w:r>
+        <w:t>Markéta</w:t>
+      </w:r>
+      <w:proofErr w:type="spellEnd"/>
+      <w:r>
+        <w:t xml:space="preserve"> has the full annotation, many questions for Dan</w:t>
+      </w:r>
+    </w:p>
+    <w:p/>
+    <w:p>
+      <w:r>
+        <w:t xml:space="preserve">Dan: there was a google link about concepts, entities etc. </w:t>
+      </w:r>
+      <w:proofErr w:type="spellStart"/>
+      <w:r>
+        <w:t>UMR</w:t>
+      </w:r>
+      <w:proofErr w:type="spellEnd"/>
+      <w:r>
+        <w:t xml:space="preserve"> is using – </w:t>
+      </w:r>
+      <w:proofErr w:type="spellStart"/>
+      <w:r>
+        <w:t>Markéta</w:t>
+      </w:r>
+      <w:proofErr w:type="spellEnd"/>
+      <w:r>
+        <w:t>: yes, it being updated, probably by Julia, it is extremely useful.</w:t>
+      </w:r>
+    </w:p>
+    <w:p>
+      <w:hyperlink r:id="rId9" w:anchor="gid=1927108453" w:history="1">
+        <w:r>
+          <w:rPr>
+            <w:rStyle w:val="Hypertextovodkaz"/>
+          </w:rPr>
+          <w:t>https://docs.google.com/spreadsheets/d/1PVxgXW3ED3OWLieie9scr6iq_xuQ5RAA8YJKwbLwJ2E/edit#gid=1927108453</w:t>
+        </w:r>
+      </w:hyperlink>
     </w:p>
     <w:p>
       <w:pPr>
         <w:pStyle w:val="Odstavecseseznamem"/>
         <w:numPr>
           <w:ilvl w:val="0"/>
-          <w:numId w:val="15"/>
+          <w:numId w:val="16"/>
         </w:numPr>
+        <w:suppressAutoHyphens w:val="0"/>
+      </w:pPr>
+      <w:r>
+        <w:t xml:space="preserve">On </w:t>
+      </w:r>
+      <w:proofErr w:type="spellStart"/>
+      <w:r>
+        <w:t>Github</w:t>
+      </w:r>
+      <w:proofErr w:type="spellEnd"/>
+      <w:r>
+        <w:t>, under Useful links</w:t>
+      </w:r>
+    </w:p>
+    <w:p>
+      <w:r>
+        <w:rPr>
+          <w:highlight w:val="yellow"/>
+        </w:rPr>
+        <w:t>TASK</w:t>
+      </w:r>
+      <w:r>
+        <w:t xml:space="preserve"> </w:t>
+      </w:r>
+      <w:proofErr w:type="spellStart"/>
+      <w:r>
+        <w:t>Šárka</w:t>
+      </w:r>
+      <w:proofErr w:type="spellEnd"/>
+      <w:r>
+        <w:t xml:space="preserve"> – finish the Estonian file</w:t>
+      </w:r>
+    </w:p>
+    <w:p/>
+    <w:p>
+      <w:r>
+        <w:t xml:space="preserve">Dan (to </w:t>
+      </w:r>
+      <w:proofErr w:type="spellStart"/>
+      <w:r>
+        <w:t>Markéta</w:t>
+      </w:r>
+      <w:proofErr w:type="spellEnd"/>
+      <w:r>
+        <w:t xml:space="preserve"> and </w:t>
+      </w:r>
+      <w:proofErr w:type="spellStart"/>
+      <w:r>
+        <w:t>Šárka</w:t>
+      </w:r>
+      <w:proofErr w:type="spellEnd"/>
+      <w:r>
+        <w:t>): collect the problems in a list, they will be solved step-by-step</w:t>
+      </w:r>
+    </w:p>
+    <w:p/>
+    <w:p>
+      <w:pPr>
+        <w:rPr>
+          <w:b/>
+        </w:rPr>
+      </w:pPr>
+      <w:r>
+        <w:rPr>
+          <w:b/>
+        </w:rPr>
+        <w:t xml:space="preserve">The difference between </w:t>
+      </w:r>
+      <w:proofErr w:type="spellStart"/>
+      <w:r>
+        <w:rPr>
+          <w:b/>
+        </w:rPr>
+        <w:t>UMR</w:t>
+      </w:r>
+      <w:proofErr w:type="spellEnd"/>
+      <w:r>
+        <w:rPr>
+          <w:b/>
+        </w:rPr>
+        <w:t xml:space="preserve"> manual and released data</w:t>
+      </w:r>
+    </w:p>
+    <w:p>
+      <w:proofErr w:type="spellStart"/>
+      <w:r>
+        <w:t>Markéta</w:t>
+      </w:r>
+      <w:proofErr w:type="spellEnd"/>
+      <w:r>
+        <w:t xml:space="preserve">: there are the same nine sentences in both of them, but the annotations are not the same. The data is inconsistent, there just some halves of sentences annotated there. The manual is changing gradually. </w:t>
+      </w:r>
+    </w:p>
+    <w:p/>
+    <w:p>
+      <w:pPr>
+        <w:rPr>
+          <w:b/>
+        </w:rPr>
+      </w:pPr>
+      <w:r>
+        <w:rPr>
+          <w:b/>
+        </w:rPr>
+        <w:t>Comments on the annotation manual</w:t>
+      </w:r>
+    </w:p>
+    <w:p>
+      <w:proofErr w:type="spellStart"/>
+      <w:r>
+        <w:t>Markéta</w:t>
+      </w:r>
+      <w:proofErr w:type="spellEnd"/>
+      <w:r>
+        <w:t xml:space="preserve"> went through the whole sentence-level part, except for the aspect. She commented on problems and particular problems there. </w:t>
+      </w:r>
+    </w:p>
+    <w:p>
+      <w:r>
+        <w:t xml:space="preserve">On the main page </w:t>
+      </w:r>
+      <w:hyperlink r:id="rId10" w:history="1">
+        <w:r>
+          <w:rPr>
+            <w:rStyle w:val="Hypertextovodkaz"/>
+          </w:rPr>
+          <w:t>https://github.com/ufal/UMR/tree/main</w:t>
+        </w:r>
+      </w:hyperlink>
+      <w:r>
+        <w:t xml:space="preserve"> - under Documentation (below)</w:t>
+      </w:r>
+    </w:p>
+    <w:p/>
+    <w:p>
+      <w:pPr>
+        <w:rPr>
+          <w:b/>
+        </w:rPr>
+      </w:pPr>
+      <w:r>
+        <w:rPr>
+          <w:b/>
+        </w:rPr>
+        <w:t>Aspect with the verbs in the description of people (teacher – a person who teaches)</w:t>
+      </w:r>
+    </w:p>
+    <w:p>
+      <w:proofErr w:type="spellStart"/>
+      <w:r>
+        <w:t>Šárka</w:t>
+      </w:r>
+      <w:proofErr w:type="spellEnd"/>
+      <w:r>
+        <w:t xml:space="preserve">: a teacher teaches habitually vs. for a murderer, it is enough to commit just one murder to be a murderer. Do we want to mark the aspect at the verb </w:t>
+      </w:r>
+      <w:proofErr w:type="spellStart"/>
+      <w:r>
+        <w:t>to_teach</w:t>
+      </w:r>
+      <w:proofErr w:type="spellEnd"/>
+      <w:r>
+        <w:t xml:space="preserve">, </w:t>
+      </w:r>
+      <w:proofErr w:type="spellStart"/>
+      <w:r>
+        <w:t>to_kill</w:t>
+      </w:r>
+      <w:proofErr w:type="spellEnd"/>
+      <w:r>
+        <w:t>?</w:t>
+      </w:r>
+    </w:p>
+    <w:p>
+      <w:r>
+        <w:t xml:space="preserve">Dan, </w:t>
+      </w:r>
+      <w:proofErr w:type="spellStart"/>
+      <w:r>
+        <w:t>Markéta</w:t>
+      </w:r>
+      <w:proofErr w:type="spellEnd"/>
+      <w:r>
+        <w:t xml:space="preserve">, </w:t>
+      </w:r>
+      <w:proofErr w:type="spellStart"/>
+      <w:r>
+        <w:t>Šárka</w:t>
+      </w:r>
+      <w:proofErr w:type="spellEnd"/>
+      <w:r>
+        <w:t xml:space="preserve"> – solution of the discussion: we want to mark these verbs in a specific way (e.g., aspect: 0) so that we are able to find them later again and mark the aspect there consistently later.</w:t>
+      </w:r>
+    </w:p>
+    <w:p/>
+    <w:p>
+      <w:pPr>
+        <w:rPr>
+          <w:b/>
+        </w:rPr>
+      </w:pPr>
+      <w:r>
+        <w:rPr>
+          <w:b/>
+        </w:rPr>
+        <w:lastRenderedPageBreak/>
+        <w:t>Relative clauses with state verbs</w:t>
+      </w:r>
+      <w:r>
+        <w:rPr>
+          <w:b/>
+        </w:rPr>
+        <w:t xml:space="preserve"> + adjective as a property (being X) vs pure adjective (modification)</w:t>
+      </w:r>
+    </w:p>
+    <w:p>
+      <w:proofErr w:type="spellStart"/>
+      <w:r>
+        <w:t>Markéta</w:t>
+      </w:r>
+      <w:proofErr w:type="spellEnd"/>
+      <w:r>
+        <w:t xml:space="preserve">: doesn’t like that </w:t>
+      </w:r>
+      <w:proofErr w:type="spellStart"/>
+      <w:r>
+        <w:t>UMR</w:t>
+      </w:r>
+      <w:proofErr w:type="spellEnd"/>
+      <w:r>
+        <w:t xml:space="preserve"> annotates in a different way “a man who is tall” vs “a man who is coming”</w:t>
+      </w:r>
+    </w:p>
+    <w:p/>
+    <w:p>
+      <w:r>
+        <w:t xml:space="preserve">Dan: what do we annotate with verbs? Aspect, temporal relations, modality, </w:t>
+      </w:r>
+      <w:proofErr w:type="spellStart"/>
+      <w:r>
+        <w:t>Arg+number</w:t>
+      </w:r>
+      <w:proofErr w:type="spellEnd"/>
+    </w:p>
+    <w:p>
+      <w:proofErr w:type="spellStart"/>
+      <w:r>
+        <w:t>Markéta</w:t>
+      </w:r>
+      <w:proofErr w:type="spellEnd"/>
+      <w:r>
+        <w:t>: temporal relations may be annotated at the document level</w:t>
+      </w:r>
+    </w:p>
+    <w:p>
+      <w:r>
+        <w:t xml:space="preserve">Dan: we can extend the validator in such a way it would understand that the concept was treated as an event. (All the </w:t>
+      </w:r>
+      <w:proofErr w:type="spellStart"/>
+      <w:r>
+        <w:t>subfeatures</w:t>
+      </w:r>
+      <w:proofErr w:type="spellEnd"/>
+      <w:r>
+        <w:t xml:space="preserve"> should be in accordance, if they are not, we would find these cases.)</w:t>
+      </w:r>
+    </w:p>
+    <w:p>
+      <w:proofErr w:type="spellStart"/>
+      <w:r>
+        <w:t>Markéta</w:t>
+      </w:r>
+      <w:proofErr w:type="spellEnd"/>
+      <w:r>
+        <w:t>: loving husband – love is a state verb, therefore the phrase would not be treated as an event. Does it mean that the aspect should not be marked there?</w:t>
+      </w:r>
+    </w:p>
+    <w:p/>
+    <w:p>
+      <w:proofErr w:type="spellStart"/>
+      <w:r>
+        <w:t>Markéta</w:t>
+      </w:r>
+      <w:proofErr w:type="spellEnd"/>
+      <w:r>
+        <w:t>: other questions concerning verbs</w:t>
+      </w:r>
+    </w:p>
+    <w:p>
+      <w:r>
+        <w:t>Are we going to treat every verb as a verb? (That would make the things much easier.)</w:t>
+      </w:r>
+    </w:p>
+    <w:p/>
+    <w:p>
+      <w:r>
+        <w:t>Dan: we need examples from our data (Czech, Latin) and solve the question about state and action verbs.</w:t>
+      </w:r>
+    </w:p>
+    <w:p/>
+    <w:p>
+      <w:pPr>
         <w:rPr>
           <w:rFonts w:cs="Times New Roman"/>
           <w:b/>
@@ -35,61 +665,6 @@
           <w:szCs w:val="24"/>
         </w:rPr>
       </w:pPr>
-      <w:r>
-        <w:rPr>
-          <w:rFonts w:cs="Times New Roman"/>
-          <w:b/>
-          <w:color w:val="FF0000"/>
-          <w:szCs w:val="24"/>
-        </w:rPr>
-        <w:t xml:space="preserve">Monday October </w:t>
-      </w:r>
-      <w:r>
-        <w:rPr>
-          <w:rFonts w:cs="Times New Roman"/>
-          <w:b/>
-          <w:color w:val="FF0000"/>
-          <w:szCs w:val="24"/>
-        </w:rPr>
-        <w:t>23</w:t>
-      </w:r>
-      <w:r>
-        <w:rPr>
-          <w:rFonts w:cs="Times New Roman"/>
-          <w:b/>
-          <w:color w:val="FF0000"/>
-          <w:szCs w:val="24"/>
-        </w:rPr>
-        <w:t>, 13:00</w:t>
-      </w:r>
-      <w:r>
-        <w:rPr>
-          <w:rFonts w:cs="Times New Roman"/>
-          <w:b/>
-          <w:color w:val="FF0000"/>
-          <w:szCs w:val="24"/>
-        </w:rPr>
-        <w:t>–14:00</w:t>
-      </w:r>
-      <w:r>
-        <w:rPr>
-          <w:rFonts w:cs="Times New Roman"/>
-          <w:b/>
-          <w:color w:val="FF0000"/>
-          <w:szCs w:val="24"/>
-        </w:rPr>
-        <w:t>, S510</w:t>
-      </w:r>
-    </w:p>
-    <w:p>
-      <w:pPr>
-        <w:rPr>
-          <w:rFonts w:cs="Times New Roman"/>
-          <w:b/>
-          <w:color w:val="FF0000"/>
-          <w:szCs w:val="24"/>
-        </w:rPr>
-      </w:pPr>
     </w:p>
     <w:p>
       <w:pPr>
@@ -100,13 +675,33 @@
           <w:szCs w:val="24"/>
         </w:rPr>
       </w:pPr>
-      <w:r>
+    </w:p>
+    <w:p>
+      <w:pPr>
         <w:rPr>
           <w:rFonts w:cs="Times New Roman"/>
           <w:b/>
           <w:color w:val="0070C0"/>
           <w:szCs w:val="24"/>
         </w:rPr>
+      </w:pPr>
+    </w:p>
+    <w:p>
+      <w:pPr>
+        <w:rPr>
+          <w:rFonts w:cs="Times New Roman"/>
+          <w:b/>
+          <w:color w:val="0070C0"/>
+          <w:szCs w:val="24"/>
+        </w:rPr>
+      </w:pPr>
+      <w:r>
+        <w:rPr>
+          <w:rFonts w:cs="Times New Roman"/>
+          <w:b/>
+          <w:color w:val="0070C0"/>
+          <w:szCs w:val="24"/>
+        </w:rPr>
         <w:t xml:space="preserve">Meeting Oct </w:t>
       </w:r>
       <w:r>
@@ -213,7 +808,7 @@
       <w:r>
         <w:t xml:space="preserve"> and view it through </w:t>
       </w:r>
-      <w:hyperlink r:id="rId9" w:history="1">
+      <w:hyperlink r:id="rId11" w:history="1">
         <w:r>
           <w:rPr>
             <w:rStyle w:val="Hypertextovodkaz"/>
@@ -398,6 +993,7 @@
         <w:suppressAutoHyphens w:val="0"/>
       </w:pPr>
       <w:r>
+        <w:lastRenderedPageBreak/>
         <w:t xml:space="preserve">It doesn’t help too much to write </w:t>
       </w:r>
       <w:proofErr w:type="spellStart"/>
@@ -483,8 +1079,6 @@
       <w:r>
         <w:t>Many</w:t>
       </w:r>
-      <w:bookmarkStart w:id="0" w:name="_GoBack"/>
-      <w:bookmarkEnd w:id="0"/>
       <w:r>
         <w:t xml:space="preserve"> of these questions have been solved in the PDT (modality, person etc.).</w:t>
       </w:r>
@@ -525,7 +1119,15 @@
         <w:fldChar w:fldCharType="end"/>
       </w:r>
       <w:r>
-        <w:t xml:space="preserve"> (Šárka sent the e-mail right now.)</w:t>
+        <w:t xml:space="preserve"> (</w:t>
+      </w:r>
+      <w:proofErr w:type="spellStart"/>
+      <w:r>
+        <w:t>Šárka</w:t>
+      </w:r>
+      <w:proofErr w:type="spellEnd"/>
+      <w:r>
+        <w:t xml:space="preserve"> sent the e-mail right now.)</w:t>
       </w:r>
     </w:p>
     <w:p/>
@@ -650,7 +1252,42 @@
           <w:szCs w:val="24"/>
         </w:rPr>
         <w:tab/>
-        <w:t xml:space="preserve">UFAL/UMR </w:t>
+      </w:r>
+      <w:proofErr w:type="spellStart"/>
+      <w:r>
+        <w:rPr>
+          <w:rFonts w:cs="Times New Roman"/>
+          <w:color w:val="000000" w:themeColor="text1"/>
+          <w:szCs w:val="24"/>
+        </w:rPr>
+        <w:t>UFAL</w:t>
+      </w:r>
+      <w:proofErr w:type="spellEnd"/>
+      <w:r>
+        <w:rPr>
+          <w:rFonts w:cs="Times New Roman"/>
+          <w:color w:val="000000" w:themeColor="text1"/>
+          <w:szCs w:val="24"/>
+        </w:rPr>
+        <w:t>/</w:t>
+      </w:r>
+      <w:proofErr w:type="spellStart"/>
+      <w:r>
+        <w:rPr>
+          <w:rFonts w:cs="Times New Roman"/>
+          <w:color w:val="000000" w:themeColor="text1"/>
+          <w:szCs w:val="24"/>
+        </w:rPr>
+        <w:t>UMR</w:t>
+      </w:r>
+      <w:proofErr w:type="spellEnd"/>
+      <w:r>
+        <w:rPr>
+          <w:rFonts w:cs="Times New Roman"/>
+          <w:color w:val="000000" w:themeColor="text1"/>
+          <w:szCs w:val="24"/>
+        </w:rPr>
+        <w:t xml:space="preserve"> </w:t>
       </w:r>
       <w:proofErr w:type="spellStart"/>
       <w:r>
@@ -882,7 +1519,7 @@
           <w:szCs w:val="24"/>
         </w:rPr>
       </w:pPr>
-      <w:hyperlink r:id="rId10" w:history="1">
+      <w:hyperlink r:id="rId12" w:history="1">
         <w:r>
           <w:rPr>
             <w:rStyle w:val="Hypertextovodkaz"/>
@@ -935,7 +1572,7 @@
         </w:rPr>
         <w:t xml:space="preserve">online tutorial available: </w:t>
       </w:r>
-      <w:hyperlink r:id="rId11" w:history="1">
+      <w:hyperlink r:id="rId13" w:history="1">
         <w:r>
           <w:rPr>
             <w:rStyle w:val="Hypertextovodkaz"/>
@@ -968,7 +1605,7 @@
         </w:rPr>
         <w:t xml:space="preserve">online documentation: </w:t>
       </w:r>
-      <w:hyperlink r:id="rId12" w:history="1">
+      <w:hyperlink r:id="rId14" w:history="1">
         <w:r>
           <w:rPr>
             <w:rStyle w:val="Hypertextovodkaz"/>
@@ -998,7 +1635,7 @@
         </w:rPr>
         <w:t xml:space="preserve">user guide for Python on Windows: </w:t>
       </w:r>
-      <w:hyperlink r:id="rId13" w:history="1">
+      <w:hyperlink r:id="rId15" w:history="1">
         <w:r>
           <w:rPr>
             <w:rStyle w:val="Hypertextovodkaz"/>
@@ -1176,6 +1813,7 @@
           <w:rFonts w:cs="Times New Roman"/>
           <w:szCs w:val="24"/>
         </w:rPr>
+        <w:lastRenderedPageBreak/>
         <w:t>move to the sandbox folder (use the cd command)</w:t>
       </w:r>
     </w:p>
@@ -1535,7 +2173,6 @@
           <w:i/>
           <w:szCs w:val="24"/>
         </w:rPr>
-        <w:lastRenderedPageBreak/>
         <w:t>Alternative (if there are issues with</w:t>
       </w:r>
       <w:r>
@@ -1789,8 +2426,8 @@
       <w:r>
         <w:rPr>
           <w:noProof/>
-          <w:lang w:val="cs-CZ" w:eastAsia="cs-CZ"/>
-        </w:rPr>
+        </w:rPr>
+        <w:lastRenderedPageBreak/>
         <mc:AlternateContent>
           <mc:Choice Requires="wps">
             <w:drawing>
@@ -1864,7 +2501,6 @@
       <w:r>
         <w:rPr>
           <w:noProof/>
-          <w:lang w:val="cs-CZ" w:eastAsia="cs-CZ"/>
         </w:rPr>
         <w:drawing>
           <wp:anchor distT="0" distB="0" distL="114300" distR="114300" simplePos="0" relativeHeight="251659264" behindDoc="0" locked="0" layoutInCell="1" allowOverlap="1" wp14:anchorId="1ED4B50D" wp14:editId="613263FA">
@@ -1890,7 +2526,7 @@
                     <pic:cNvPicPr/>
                   </pic:nvPicPr>
                   <pic:blipFill>
-                    <a:blip r:embed="rId14"/>
+                    <a:blip r:embed="rId16"/>
                     <a:stretch>
                       <a:fillRect/>
                     </a:stretch>
@@ -2305,7 +2941,6 @@
           <w:rFonts w:cs="Times New Roman"/>
           <w:szCs w:val="24"/>
         </w:rPr>
-        <w:lastRenderedPageBreak/>
         <w:t>it</w:t>
       </w:r>
       <w:proofErr w:type="gramEnd"/>
@@ -2504,6 +3139,7 @@
           <w:rFonts w:cs="Times New Roman"/>
           <w:szCs w:val="24"/>
         </w:rPr>
+        <w:lastRenderedPageBreak/>
         <w:t>--allow-forward-references (do not report forward node references within a sentence level graph)</w:t>
       </w:r>
     </w:p>
@@ -3030,7 +3666,7 @@
         </w:rPr>
         <w:t xml:space="preserve"> also </w:t>
       </w:r>
-      <w:hyperlink r:id="rId15" w:history="1">
+      <w:hyperlink r:id="rId17" w:history="1">
         <w:r>
           <w:rPr>
             <w:rStyle w:val="Hypertextovodkaz"/>
@@ -3139,7 +3775,6 @@
         <w:suppressAutoHyphens w:val="0"/>
       </w:pPr>
       <w:r>
-        <w:lastRenderedPageBreak/>
         <w:t>No examples, but including definitions derived from WordNet; ca 4.000 entries</w:t>
       </w:r>
     </w:p>
@@ -3291,7 +3926,7 @@
       </w:r>
     </w:p>
     <w:p>
-      <w:hyperlink r:id="rId16" w:history="1">
+      <w:hyperlink r:id="rId18" w:history="1">
         <w:r>
           <w:rPr>
             <w:rStyle w:val="Hypertextovodkaz"/>
@@ -3381,51 +4016,51 @@
     <w:p/>
     <w:p>
       <w:r>
+        <w:t>Šárka: what about marking the gender (with the people and maybe animals?). It can be important for coreference annotation.</w:t>
+      </w:r>
+    </w:p>
+    <w:p>
+      <w:r>
+        <w:t>Dan: nevertheless, we don’t need it once we have the annotation of coreference. So the question is: do we need a gender as a semantic feature?</w:t>
+      </w:r>
+    </w:p>
+    <w:p>
+      <w:r>
+        <w:t>Šárka: yes, we (in Czech) need it to be able to imagine the situation</w:t>
+      </w:r>
+    </w:p>
+    <w:p>
+      <w:r>
+        <w:t xml:space="preserve">Dan: yes, if we know the biologic gender, we should annotate it. </w:t>
+      </w:r>
+    </w:p>
+    <w:p/>
+    <w:p>
+      <w:r>
+        <w:t xml:space="preserve">Dan: overview of the tools: </w:t>
+      </w:r>
+      <w:proofErr w:type="spellStart"/>
+      <w:r>
+        <w:t>Míša’s</w:t>
+      </w:r>
+      <w:proofErr w:type="spellEnd"/>
+      <w:r>
+        <w:t xml:space="preserve"> visualization, convertor AMR to </w:t>
+      </w:r>
+      <w:proofErr w:type="gramStart"/>
+      <w:r>
+        <w:t>UMR, …</w:t>
+      </w:r>
+      <w:proofErr w:type="gramEnd"/>
+    </w:p>
+    <w:p>
+      <w:r>
+        <w:t>We should put more emphasize on the validation of the data. – going to work on that for the next weeks.</w:t>
+      </w:r>
+    </w:p>
+    <w:p>
+      <w:r>
         <w:lastRenderedPageBreak/>
-        <w:t>Šárka: what about marking the gender (with the people and maybe animals?). It can be important for coreference annotation.</w:t>
-      </w:r>
-    </w:p>
-    <w:p>
-      <w:r>
-        <w:t>Dan: nevertheless, we don’t need it once we have the annotation of coreference. So the question is: do we need a gender as a semantic feature?</w:t>
-      </w:r>
-    </w:p>
-    <w:p>
-      <w:r>
-        <w:t>Šárka: yes, we (in Czech) need it to be able to imagine the situation</w:t>
-      </w:r>
-    </w:p>
-    <w:p>
-      <w:r>
-        <w:t xml:space="preserve">Dan: yes, if we know the biologic gender, we should annotate it. </w:t>
-      </w:r>
-    </w:p>
-    <w:p/>
-    <w:p>
-      <w:r>
-        <w:t xml:space="preserve">Dan: overview of the tools: </w:t>
-      </w:r>
-      <w:proofErr w:type="spellStart"/>
-      <w:r>
-        <w:t>Míša’s</w:t>
-      </w:r>
-      <w:proofErr w:type="spellEnd"/>
-      <w:r>
-        <w:t xml:space="preserve"> visualization, convertor AMR to </w:t>
-      </w:r>
-      <w:proofErr w:type="gramStart"/>
-      <w:r>
-        <w:t>UMR, …</w:t>
-      </w:r>
-      <w:proofErr w:type="gramEnd"/>
-    </w:p>
-    <w:p>
-      <w:r>
-        <w:t>We should put more emphasize on the validation of the data. – going to work on that for the next weeks.</w:t>
-      </w:r>
-    </w:p>
-    <w:p>
-      <w:r>
         <w:t>Míša: going to work on the conversion and on the population of the conversion rules.</w:t>
       </w:r>
     </w:p>
@@ -3476,7 +4111,23 @@
           <w:b/>
           <w:color w:val="0070C0"/>
         </w:rPr>
-        <w:t>, Míša, Federica, Eva F., Markéta, Šárka, Zdeňka)</w:t>
+        <w:t xml:space="preserve">, </w:t>
+      </w:r>
+      <w:proofErr w:type="spellStart"/>
+      <w:r>
+        <w:rPr>
+          <w:b/>
+          <w:color w:val="0070C0"/>
+        </w:rPr>
+        <w:t>Míša</w:t>
+      </w:r>
+      <w:proofErr w:type="spellEnd"/>
+      <w:r>
+        <w:rPr>
+          <w:b/>
+          <w:color w:val="0070C0"/>
+        </w:rPr>
+        <w:t>, Federica, Eva F., Markéta, Šárka, Zdeňka)</w:t>
       </w:r>
     </w:p>
     <w:p>
@@ -3511,8 +4162,16 @@
         <w:rPr>
           <w:u w:val="single"/>
         </w:rPr>
-        <w:t xml:space="preserve"> by Míša</w:t>
-      </w:r>
+        <w:t xml:space="preserve"> by </w:t>
+      </w:r>
+      <w:proofErr w:type="spellStart"/>
+      <w:r>
+        <w:rPr>
+          <w:u w:val="single"/>
+        </w:rPr>
+        <w:t>Míša</w:t>
+      </w:r>
+      <w:proofErr w:type="spellEnd"/>
     </w:p>
     <w:p/>
     <w:p>
@@ -3544,31 +4203,15 @@
         </w:rPr>
         <w:t xml:space="preserve">Markéta: </w:t>
       </w:r>
-      <w:r>
-        <w:fldChar w:fldCharType="begin"/>
-      </w:r>
-      <w:r>
-        <w:rPr>
-          <w:lang w:val="pl-PL"/>
-        </w:rPr>
-        <w:instrText xml:space="preserve"> HYPERLINK "http://ufallab.ms.mff.cuni.cz/~mnovak/umr/graphs/ufal/czech/mf020922_estonsko-ML.txt/visualization.html" \h </w:instrText>
-      </w:r>
-      <w:r>
-        <w:fldChar w:fldCharType="separate"/>
-      </w:r>
-      <w:r>
-        <w:rPr>
-          <w:rStyle w:val="Hypertextovodkaz"/>
-          <w:lang w:val="pl-PL"/>
-        </w:rPr>
-        <w:t>http://ufallab.ms.mff.cuni.cz/~mnovak/umr/graphs/ufal/czech/mf020922_estonsko-ML.txt/visualization.html</w:t>
-      </w:r>
-      <w:r>
-        <w:rPr>
-          <w:rStyle w:val="Hypertextovodkaz"/>
-        </w:rPr>
-        <w:fldChar w:fldCharType="end"/>
-      </w:r>
+      <w:hyperlink r:id="rId19">
+        <w:r>
+          <w:rPr>
+            <w:rStyle w:val="Hypertextovodkaz"/>
+            <w:lang w:val="pl-PL"/>
+          </w:rPr>
+          <w:t>http://ufallab.ms.mff.cuni.cz/~mnovak/umr/graphs/ufal/czech/mf020922_estonsko-ML.txt/visualization.html</w:t>
+        </w:r>
+      </w:hyperlink>
     </w:p>
     <w:p>
       <w:pPr>
@@ -3581,7 +4224,7 @@
       <w:r>
         <w:t xml:space="preserve">Dan: </w:t>
       </w:r>
-      <w:hyperlink r:id="rId17">
+      <w:hyperlink r:id="rId20">
         <w:r>
           <w:rPr>
             <w:rStyle w:val="Hypertextovodkaz"/>
@@ -3830,8 +4473,13 @@
       </w:r>
     </w:p>
     <w:p>
-      <w:r>
-        <w:t xml:space="preserve">Markéta: </w:t>
+      <w:proofErr w:type="spellStart"/>
+      <w:r>
+        <w:t>Markéta</w:t>
+      </w:r>
+      <w:proofErr w:type="spellEnd"/>
+      <w:r>
+        <w:t xml:space="preserve">: </w:t>
       </w:r>
       <w:proofErr w:type="spellStart"/>
       <w:r>
@@ -3876,7 +4524,6 @@
     </w:p>
     <w:p>
       <w:r>
-        <w:lastRenderedPageBreak/>
         <w:t xml:space="preserve">What about </w:t>
       </w:r>
       <w:r>
@@ -3949,7 +4596,23 @@
           <w:b/>
           <w:color w:val="0070C0"/>
         </w:rPr>
-        <w:t>, Míša, Cristina)</w:t>
+        <w:t xml:space="preserve">, </w:t>
+      </w:r>
+      <w:proofErr w:type="spellStart"/>
+      <w:r>
+        <w:rPr>
+          <w:b/>
+          <w:color w:val="0070C0"/>
+        </w:rPr>
+        <w:t>Míša</w:t>
+      </w:r>
+      <w:proofErr w:type="spellEnd"/>
+      <w:r>
+        <w:rPr>
+          <w:b/>
+          <w:color w:val="0070C0"/>
+        </w:rPr>
+        <w:t>, Cristina)</w:t>
       </w:r>
     </w:p>
     <w:p>
@@ -4051,7 +4714,7 @@
       <w:r>
         <w:t>I adjusted the AMR Reader tool (</w:t>
       </w:r>
-      <w:hyperlink r:id="rId18" w:tgtFrame="_blank">
+      <w:hyperlink r:id="rId21" w:tgtFrame="_blank">
         <w:r>
           <w:rPr>
             <w:rStyle w:val="Hypertextovodkaz"/>
@@ -4068,7 +4731,15 @@
       </w:r>
       <w:proofErr w:type="spellEnd"/>
       <w:r>
-        <w:t xml:space="preserve"> on UFAL GitHub soon.</w:t>
+        <w:t xml:space="preserve"> on </w:t>
+      </w:r>
+      <w:proofErr w:type="spellStart"/>
+      <w:r>
+        <w:t>UFAL</w:t>
+      </w:r>
+      <w:proofErr w:type="spellEnd"/>
+      <w:r>
+        <w:t xml:space="preserve"> GitHub soon.</w:t>
       </w:r>
     </w:p>
     <w:p/>
@@ -4076,7 +4747,7 @@
       <w:r>
         <w:t xml:space="preserve">I used the tool to visualize the documents from the recent UMR 1.0 release. You can browse the documents here: </w:t>
       </w:r>
-      <w:hyperlink r:id="rId19" w:tgtFrame="_blank">
+      <w:hyperlink r:id="rId22" w:tgtFrame="_blank">
         <w:r>
           <w:rPr>
             <w:rStyle w:val="Hypertextovodkaz"/>
@@ -4128,7 +4799,7 @@
       <w:r>
         <w:t xml:space="preserve"> sentence in its surface form is not displayed for some languages (e.g. Arapaho, Navajo). The reason is that the format of representing this information has slightly changed in the official release (compared to </w:t>
       </w:r>
-      <w:hyperlink r:id="rId20" w:tgtFrame="_blank">
+      <w:hyperlink r:id="rId23" w:tgtFrame="_blank">
         <w:r>
           <w:rPr>
             <w:rStyle w:val="Hypertextovodkaz"/>
@@ -4188,8 +4859,13 @@
     </w:p>
     <w:p/>
     <w:p>
-      <w:r>
-        <w:t xml:space="preserve">Markéta: </w:t>
+      <w:proofErr w:type="spellStart"/>
+      <w:r>
+        <w:t>Markéta</w:t>
+      </w:r>
+      <w:proofErr w:type="spellEnd"/>
+      <w:r>
+        <w:t xml:space="preserve">: </w:t>
       </w:r>
       <w:proofErr w:type="spellStart"/>
       <w:r>
@@ -4427,8 +5103,13 @@
     </w:p>
     <w:p/>
     <w:p>
-      <w:r>
-        <w:t xml:space="preserve">Zdeňka: </w:t>
+      <w:proofErr w:type="spellStart"/>
+      <w:r>
+        <w:t>Zdeňka</w:t>
+      </w:r>
+      <w:proofErr w:type="spellEnd"/>
+      <w:r>
+        <w:t xml:space="preserve">: </w:t>
       </w:r>
       <w:proofErr w:type="spellStart"/>
       <w:r>
@@ -4794,7 +5475,15 @@
       </w:r>
       <w:proofErr w:type="spellEnd"/>
       <w:r>
-        <w:t xml:space="preserve"> – official UMR. </w:t>
+        <w:t xml:space="preserve"> – official </w:t>
+      </w:r>
+      <w:proofErr w:type="spellStart"/>
+      <w:r>
+        <w:t>UMR</w:t>
+      </w:r>
+      <w:proofErr w:type="spellEnd"/>
+      <w:r>
+        <w:t xml:space="preserve">. </w:t>
       </w:r>
     </w:p>
     <w:p>
@@ -4844,7 +5533,15 @@
     </w:p>
     <w:p>
       <w:r>
-        <w:t xml:space="preserve">Probably the same version of data is on the UMR </w:t>
+        <w:t xml:space="preserve">Probably the same version of data is on the </w:t>
+      </w:r>
+      <w:proofErr w:type="spellStart"/>
+      <w:r>
+        <w:t>UMR</w:t>
+      </w:r>
+      <w:proofErr w:type="spellEnd"/>
+      <w:r>
+        <w:t xml:space="preserve"> </w:t>
       </w:r>
       <w:proofErr w:type="spellStart"/>
       <w:r>
@@ -5023,7 +5720,7 @@
       </w:r>
     </w:p>
     <w:p>
-      <w:hyperlink r:id="rId21">
+      <w:hyperlink r:id="rId24">
         <w:r>
           <w:rPr>
             <w:rStyle w:val="Hypertextovodkaz"/>
@@ -5208,7 +5905,15 @@
       <w:proofErr w:type="spellEnd"/>
       <w:proofErr w:type="gramEnd"/>
       <w:r>
-        <w:t xml:space="preserve"> (Markéta): update the </w:t>
+        <w:t xml:space="preserve"> (</w:t>
+      </w:r>
+      <w:proofErr w:type="spellStart"/>
+      <w:r>
+        <w:t>Markéta</w:t>
+      </w:r>
+      <w:proofErr w:type="spellEnd"/>
+      <w:r>
+        <w:t xml:space="preserve">): update the </w:t>
       </w:r>
       <w:proofErr w:type="spellStart"/>
       <w:r>
@@ -5220,7 +5925,7 @@
       </w:r>
     </w:p>
     <w:p>
-      <w:hyperlink r:id="rId22">
+      <w:hyperlink r:id="rId25">
         <w:r>
           <w:rPr>
             <w:rStyle w:val="Hypertextovodkaz"/>
@@ -5269,7 +5974,21 @@
         <w:rPr>
           <w:b/>
         </w:rPr>
-        <w:t xml:space="preserve"> UMR relations/attributes conversion</w:t>
+        <w:t xml:space="preserve"> </w:t>
+      </w:r>
+      <w:proofErr w:type="spellStart"/>
+      <w:r>
+        <w:rPr>
+          <w:b/>
+        </w:rPr>
+        <w:t>UMR</w:t>
+      </w:r>
+      <w:proofErr w:type="spellEnd"/>
+      <w:r>
+        <w:rPr>
+          <w:b/>
+        </w:rPr>
+        <w:t xml:space="preserve"> relations/attributes conversion</w:t>
       </w:r>
     </w:p>
     <w:p>
@@ -5294,7 +6013,7 @@
       </w:r>
     </w:p>
     <w:p>
-      <w:hyperlink r:id="rId23">
+      <w:hyperlink r:id="rId26">
         <w:r>
           <w:rPr>
             <w:rStyle w:val="Hypertextovodkaz"/>
@@ -5315,7 +6034,15 @@
       <w:proofErr w:type="spellEnd"/>
       <w:proofErr w:type="gramEnd"/>
       <w:r>
-        <w:t xml:space="preserve"> (Markéta): further refinements needed</w:t>
+        <w:t xml:space="preserve"> (</w:t>
+      </w:r>
+      <w:proofErr w:type="spellStart"/>
+      <w:r>
+        <w:t>Markéta</w:t>
+      </w:r>
+      <w:proofErr w:type="spellEnd"/>
+      <w:r>
+        <w:t>): further refinements needed</w:t>
       </w:r>
     </w:p>
     <w:p/>
@@ -5370,7 +6097,21 @@
         <w:rPr>
           <w:b/>
         </w:rPr>
-        <w:t xml:space="preserve"> UMR relations conversion</w:t>
+        <w:t xml:space="preserve"> </w:t>
+      </w:r>
+      <w:proofErr w:type="spellStart"/>
+      <w:r>
+        <w:rPr>
+          <w:b/>
+        </w:rPr>
+        <w:t>UMR</w:t>
+      </w:r>
+      <w:proofErr w:type="spellEnd"/>
+      <w:r>
+        <w:rPr>
+          <w:b/>
+        </w:rPr>
+        <w:t xml:space="preserve"> relations conversion</w:t>
       </w:r>
     </w:p>
     <w:p>
@@ -5621,6 +6362,7 @@
         </w:rPr>
         <w:t xml:space="preserve">(2) </w:t>
       </w:r>
+      <w:proofErr w:type="spellStart"/>
       <w:proofErr w:type="gramStart"/>
       <w:r>
         <w:rPr>
@@ -5628,6 +6370,7 @@
         </w:rPr>
         <w:t>coreference</w:t>
       </w:r>
+      <w:proofErr w:type="spellEnd"/>
       <w:proofErr w:type="gramEnd"/>
       <w:r>
         <w:rPr>
@@ -5763,7 +6506,6 @@
       <w:r>
         <w:rPr>
           <w:noProof/>
-          <w:lang w:val="cs-CZ" w:eastAsia="cs-CZ"/>
         </w:rPr>
         <mc:AlternateContent>
           <mc:Choice Requires="wpg">
@@ -7040,7 +7782,7 @@
       <w:r>
         <w:t xml:space="preserve"> of attributes/relations </w:t>
       </w:r>
-      <w:hyperlink r:id="rId24">
+      <w:hyperlink r:id="rId27">
         <w:r>
           <w:rPr>
             <w:rStyle w:val="Hypertextovodkaz"/>
@@ -7098,11 +7840,19 @@
       <w:r>
         <w:t xml:space="preserve"> </w:t>
       </w:r>
-      <w:r>
-        <w:rPr>
-          <w:b/>
-        </w:rPr>
-        <w:t>UMR relations/attributes</w:t>
+      <w:proofErr w:type="spellStart"/>
+      <w:r>
+        <w:rPr>
+          <w:b/>
+        </w:rPr>
+        <w:t>UMR</w:t>
+      </w:r>
+      <w:proofErr w:type="spellEnd"/>
+      <w:r>
+        <w:rPr>
+          <w:b/>
+        </w:rPr>
+        <w:t xml:space="preserve"> relations/attributes</w:t>
       </w:r>
       <w:r>
         <w:t xml:space="preserve"> </w:t>
@@ -7408,1488 +8158,6 @@
       </w:r>
       <w:r>
         <w:t xml:space="preserve">: to be changed/stressed in the internal guidelines </w:t>
-      </w:r>
-      <w:hyperlink r:id="rId25">
-        <w:r>
-          <w:rPr>
-            <w:rStyle w:val="Hypertextovodkaz"/>
-          </w:rPr>
-          <w:t>https://github.com/ufal/UMR/blob/main/doc/eventive-concepts.md</w:t>
-        </w:r>
-      </w:hyperlink>
-    </w:p>
-    <w:p>
-      <w:pPr>
-        <w:rPr>
-          <w:b/>
-          <w:i/>
-        </w:rPr>
-      </w:pPr>
-    </w:p>
-    <w:p>
-      <w:pPr>
-        <w:rPr>
-          <w:b/>
-          <w:i/>
-        </w:rPr>
-      </w:pPr>
-      <w:r>
-        <w:rPr>
-          <w:rFonts w:ascii="Wingdings" w:eastAsia="Wingdings" w:hAnsi="Wingdings" w:cs="Wingdings"/>
-        </w:rPr>
-        <w:sym w:font="Wingdings" w:char="F0E0"/>
-      </w:r>
-      <w:r>
-        <w:t xml:space="preserve"> </w:t>
-      </w:r>
-      <w:proofErr w:type="gramStart"/>
-      <w:r>
-        <w:rPr>
-          <w:b/>
-          <w:i/>
-        </w:rPr>
-        <w:t>nouns</w:t>
-      </w:r>
-      <w:proofErr w:type="gramEnd"/>
-      <w:r>
-        <w:rPr>
-          <w:b/>
-          <w:i/>
-        </w:rPr>
-        <w:t>:</w:t>
-      </w:r>
-    </w:p>
-    <w:p>
-      <w:r>
-        <w:t xml:space="preserve">e.g., </w:t>
-      </w:r>
-      <w:proofErr w:type="spellStart"/>
-      <w:r>
-        <w:rPr>
-          <w:i/>
-        </w:rPr>
-        <w:t>jídlo</w:t>
-      </w:r>
-      <w:proofErr w:type="spellEnd"/>
-      <w:r>
-        <w:t xml:space="preserve"> … should not be represented as ARG1of </w:t>
-      </w:r>
-      <w:proofErr w:type="spellStart"/>
-      <w:r>
-        <w:rPr>
-          <w:i/>
-        </w:rPr>
-        <w:t>jíst</w:t>
-      </w:r>
-      <w:proofErr w:type="spellEnd"/>
-      <w:r>
-        <w:t xml:space="preserve"> but as an entity</w:t>
-      </w:r>
-    </w:p>
-    <w:p>
-      <w:pPr>
-        <w:ind w:firstLine="720"/>
-      </w:pPr>
-      <w:r>
-        <w:t>(</w:t>
-      </w:r>
-      <w:proofErr w:type="gramStart"/>
-      <w:r>
-        <w:t>as</w:t>
-      </w:r>
-      <w:proofErr w:type="gramEnd"/>
-      <w:r>
-        <w:t xml:space="preserve"> it can be related also to other </w:t>
-      </w:r>
-      <w:proofErr w:type="spellStart"/>
-      <w:r>
-        <w:t>eventive</w:t>
-      </w:r>
-      <w:proofErr w:type="spellEnd"/>
-      <w:r>
-        <w:t xml:space="preserve"> concepts as, e.g., </w:t>
-      </w:r>
-      <w:proofErr w:type="spellStart"/>
-      <w:r>
-        <w:rPr>
-          <w:i/>
-        </w:rPr>
-        <w:t>vařit</w:t>
-      </w:r>
-      <w:proofErr w:type="spellEnd"/>
-      <w:r>
-        <w:t>)</w:t>
-      </w:r>
-    </w:p>
-    <w:p>
-      <w:pPr>
-        <w:ind w:left="720" w:hanging="720"/>
-        <w:rPr>
-          <w:b/>
-          <w:i/>
-          <w:u w:val="single"/>
-        </w:rPr>
-      </w:pPr>
-      <w:r>
-        <w:t xml:space="preserve">BUT agentive nouns like </w:t>
-      </w:r>
-      <w:r>
-        <w:rPr>
-          <w:i/>
-        </w:rPr>
-        <w:t>teacher</w:t>
-      </w:r>
-      <w:r>
-        <w:t xml:space="preserve">, </w:t>
-      </w:r>
-      <w:r>
-        <w:rPr>
-          <w:i/>
-        </w:rPr>
-        <w:t>driver</w:t>
-      </w:r>
-      <w:r>
-        <w:t xml:space="preserve"> … as ARG0 of the respective verb (</w:t>
-      </w:r>
-      <w:r>
-        <w:rPr>
-          <w:i/>
-        </w:rPr>
-        <w:t>teach-01</w:t>
-      </w:r>
-      <w:r>
-        <w:t xml:space="preserve">, </w:t>
-      </w:r>
-      <w:r>
-        <w:rPr>
-          <w:i/>
-        </w:rPr>
-        <w:t>drive-01</w:t>
-      </w:r>
-      <w:r>
-        <w:t>) even in context different than teaching, driving (intention of the speaker to use just these nouns)</w:t>
-      </w:r>
-      <w:r>
-        <w:tab/>
-      </w:r>
-      <w:r>
-        <w:tab/>
-      </w:r>
-      <w:r>
-        <w:tab/>
-      </w:r>
-      <w:r>
-        <w:tab/>
-      </w:r>
-      <w:r>
-        <w:tab/>
-      </w:r>
-      <w:r>
-        <w:tab/>
-      </w:r>
-      <w:r>
-        <w:rPr>
-          <w:b/>
-          <w:i/>
-          <w:u w:val="single"/>
-        </w:rPr>
-        <w:t xml:space="preserve">!! </w:t>
-      </w:r>
-      <w:proofErr w:type="gramStart"/>
-      <w:r>
-        <w:rPr>
-          <w:b/>
-          <w:i/>
-          <w:u w:val="single"/>
-        </w:rPr>
-        <w:t>in</w:t>
-      </w:r>
-      <w:proofErr w:type="gramEnd"/>
-      <w:r>
-        <w:rPr>
-          <w:b/>
-          <w:i/>
-          <w:u w:val="single"/>
-        </w:rPr>
-        <w:t xml:space="preserve"> conflict with some UMR examples !!  </w:t>
-      </w:r>
-    </w:p>
-    <w:p>
-      <w:pPr>
-        <w:ind w:left="720" w:hanging="720"/>
-      </w:pPr>
-      <w:r>
-        <w:rPr>
-          <w:highlight w:val="yellow"/>
-        </w:rPr>
-        <w:t>TODO</w:t>
-      </w:r>
-      <w:r>
-        <w:t xml:space="preserve">: to be changed in the internal guidelines </w:t>
-      </w:r>
-      <w:hyperlink r:id="rId26">
-        <w:r>
-          <w:rPr>
-            <w:rStyle w:val="Hypertextovodkaz"/>
-          </w:rPr>
-          <w:t>https://github.com/ufal/UMR/blob/main/doc/eventive-concepts.md</w:t>
-        </w:r>
-      </w:hyperlink>
-    </w:p>
-    <w:p>
-      <w:pPr>
-        <w:rPr>
-          <w:b/>
-          <w:i/>
-          <w:u w:val="single"/>
-        </w:rPr>
-      </w:pPr>
-    </w:p>
-    <w:p>
-      <w:pPr>
-        <w:rPr>
-          <w:b/>
-          <w:i/>
-        </w:rPr>
-      </w:pPr>
-      <w:r>
-        <w:rPr>
-          <w:rFonts w:ascii="Wingdings" w:eastAsia="Wingdings" w:hAnsi="Wingdings" w:cs="Wingdings"/>
-        </w:rPr>
-        <w:sym w:font="Wingdings" w:char="F0E0"/>
-      </w:r>
-      <w:r>
-        <w:t xml:space="preserve"> </w:t>
-      </w:r>
-      <w:proofErr w:type="gramStart"/>
-      <w:r>
-        <w:rPr>
-          <w:b/>
-          <w:i/>
-        </w:rPr>
-        <w:t>adjectives</w:t>
-      </w:r>
-      <w:proofErr w:type="gramEnd"/>
-      <w:r>
-        <w:rPr>
-          <w:b/>
-          <w:i/>
-        </w:rPr>
-        <w:t>:</w:t>
-      </w:r>
-    </w:p>
-    <w:p>
-      <w:proofErr w:type="gramStart"/>
-      <w:r>
-        <w:rPr>
-          <w:b/>
-        </w:rPr>
-        <w:t>rule</w:t>
-      </w:r>
-      <w:proofErr w:type="gramEnd"/>
-      <w:r>
-        <w:rPr>
-          <w:b/>
-        </w:rPr>
-        <w:t xml:space="preserve"> 1b</w:t>
-      </w:r>
-      <w:r>
-        <w:t xml:space="preserve">: clear </w:t>
-      </w:r>
-      <w:proofErr w:type="spellStart"/>
-      <w:r>
-        <w:rPr>
-          <w:u w:val="single"/>
-        </w:rPr>
-        <w:t>deverbal</w:t>
-      </w:r>
-      <w:proofErr w:type="spellEnd"/>
-      <w:r>
-        <w:t xml:space="preserve"> cases should be represented as events </w:t>
-      </w:r>
-    </w:p>
-    <w:p>
-      <w:pPr>
-        <w:ind w:firstLine="720"/>
-      </w:pPr>
-      <w:r>
-        <w:t>(</w:t>
-      </w:r>
-      <w:proofErr w:type="gramStart"/>
-      <w:r>
-        <w:t>mapped</w:t>
-      </w:r>
-      <w:proofErr w:type="gramEnd"/>
-      <w:r>
-        <w:t xml:space="preserve"> onto respective verbs in the lexicon, as </w:t>
-      </w:r>
-      <w:proofErr w:type="spellStart"/>
-      <w:r>
-        <w:t>ARGx</w:t>
-      </w:r>
-      <w:proofErr w:type="spellEnd"/>
-      <w:r>
-        <w:t>-of …)</w:t>
-      </w:r>
-    </w:p>
-    <w:p>
-      <w:r>
-        <w:t xml:space="preserve">e.g., </w:t>
-      </w:r>
-      <w:proofErr w:type="spellStart"/>
-      <w:r>
-        <w:rPr>
-          <w:i/>
-        </w:rPr>
-        <w:t>podobný</w:t>
-      </w:r>
-      <w:proofErr w:type="spellEnd"/>
-      <w:r>
-        <w:t xml:space="preserve"> ‘</w:t>
-      </w:r>
-      <w:proofErr w:type="spellStart"/>
-      <w:r>
-        <w:t>resembing</w:t>
-      </w:r>
-      <w:proofErr w:type="spellEnd"/>
-      <w:r>
-        <w:t xml:space="preserve">’ </w:t>
-      </w:r>
-      <w:r>
-        <w:rPr>
-          <w:rFonts w:ascii="Wingdings" w:eastAsia="Wingdings" w:hAnsi="Wingdings" w:cs="Wingdings"/>
-        </w:rPr>
-        <w:sym w:font="Wingdings" w:char="F0E0"/>
-      </w:r>
-      <w:r>
-        <w:t xml:space="preserve"> </w:t>
-      </w:r>
-      <w:proofErr w:type="spellStart"/>
-      <w:r>
-        <w:rPr>
-          <w:i/>
-        </w:rPr>
-        <w:t>podobat</w:t>
-      </w:r>
-      <w:proofErr w:type="spellEnd"/>
-      <w:r>
-        <w:rPr>
-          <w:i/>
-        </w:rPr>
-        <w:t xml:space="preserve"> se</w:t>
-      </w:r>
-      <w:r>
-        <w:t xml:space="preserve"> </w:t>
-      </w:r>
-      <w:proofErr w:type="gramStart"/>
-      <w:r>
-        <w:t>‘</w:t>
-      </w:r>
-      <w:proofErr w:type="spellStart"/>
-      <w:r>
-        <w:t>resembe</w:t>
-      </w:r>
-      <w:proofErr w:type="spellEnd"/>
-      <w:r>
-        <w:t>’(</w:t>
-      </w:r>
-      <w:proofErr w:type="gramEnd"/>
-      <w:r>
-        <w:t>morphology!)</w:t>
-      </w:r>
-    </w:p>
-    <w:p>
-      <w:proofErr w:type="gramStart"/>
-      <w:r>
-        <w:rPr>
-          <w:b/>
-        </w:rPr>
-        <w:t>rule</w:t>
-      </w:r>
-      <w:proofErr w:type="gramEnd"/>
-      <w:r>
-        <w:rPr>
-          <w:b/>
-        </w:rPr>
-        <w:t xml:space="preserve"> 2a</w:t>
-      </w:r>
-      <w:r>
-        <w:t xml:space="preserve">: primary adjectives (like </w:t>
-      </w:r>
-      <w:proofErr w:type="spellStart"/>
-      <w:r>
-        <w:rPr>
-          <w:i/>
-        </w:rPr>
-        <w:t>chytrý</w:t>
-      </w:r>
-      <w:proofErr w:type="spellEnd"/>
-      <w:r>
-        <w:rPr>
-          <w:i/>
-        </w:rPr>
-        <w:t xml:space="preserve">, </w:t>
-      </w:r>
-      <w:proofErr w:type="spellStart"/>
-      <w:r>
-        <w:rPr>
-          <w:i/>
-        </w:rPr>
-        <w:t>vysoký</w:t>
-      </w:r>
-      <w:proofErr w:type="spellEnd"/>
-      <w:r>
-        <w:rPr>
-          <w:i/>
-        </w:rPr>
-        <w:t>, clever, high</w:t>
-      </w:r>
-      <w:r>
-        <w:t>) as non-</w:t>
-      </w:r>
-      <w:proofErr w:type="spellStart"/>
-      <w:r>
-        <w:t>eventive</w:t>
-      </w:r>
-      <w:proofErr w:type="spellEnd"/>
-      <w:r>
-        <w:t xml:space="preserve"> concepts</w:t>
-      </w:r>
-    </w:p>
-    <w:p/>
-    <w:p>
-      <w:proofErr w:type="gramStart"/>
-      <w:r>
-        <w:t>compare</w:t>
-      </w:r>
-      <w:proofErr w:type="gramEnd"/>
-      <w:r>
-        <w:t xml:space="preserve"> with UMR examples </w:t>
-      </w:r>
-    </w:p>
-    <w:p>
-      <w:pPr>
-        <w:pStyle w:val="FormtovanvHTML"/>
-        <w:rPr>
-          <w:lang w:val="en-US"/>
-        </w:rPr>
-      </w:pPr>
-      <w:r>
-        <w:rPr>
-          <w:lang w:val="en-US"/>
-        </w:rPr>
-        <w:t xml:space="preserve">3-1-1-3 (2a) </w:t>
-      </w:r>
-      <w:proofErr w:type="gramStart"/>
-      <w:r>
-        <w:rPr>
-          <w:lang w:val="en-US"/>
-        </w:rPr>
-        <w:t>The</w:t>
-      </w:r>
-      <w:proofErr w:type="gramEnd"/>
-      <w:r>
-        <w:rPr>
-          <w:lang w:val="en-US"/>
-        </w:rPr>
-        <w:t xml:space="preserve"> </w:t>
-      </w:r>
-      <w:r>
-        <w:rPr>
-          <w:rStyle w:val="Zvraznn"/>
-          <w:lang w:val="en-US"/>
-        </w:rPr>
-        <w:t>tall</w:t>
-      </w:r>
-      <w:r>
-        <w:rPr>
-          <w:lang w:val="en-US"/>
-        </w:rPr>
-        <w:t xml:space="preserve"> man...</w:t>
-      </w:r>
-    </w:p>
-    <w:p>
-      <w:pPr>
-        <w:pStyle w:val="FormtovanvHTML"/>
-        <w:rPr>
-          <w:rStyle w:val="KdHTML"/>
-          <w:lang w:val="en-US"/>
-        </w:rPr>
-      </w:pPr>
-      <w:r>
-        <w:rPr>
-          <w:lang w:val="en-US"/>
-        </w:rPr>
-        <w:t xml:space="preserve">3-1-1-3 (2b) </w:t>
-      </w:r>
-      <w:proofErr w:type="gramStart"/>
-      <w:r>
-        <w:rPr>
-          <w:lang w:val="en-US"/>
-        </w:rPr>
-        <w:t>The</w:t>
-      </w:r>
-      <w:proofErr w:type="gramEnd"/>
-      <w:r>
-        <w:rPr>
-          <w:lang w:val="en-US"/>
-        </w:rPr>
-        <w:t xml:space="preserve"> man, </w:t>
-      </w:r>
-      <w:r>
-        <w:rPr>
-          <w:rStyle w:val="Zvraznn"/>
-          <w:lang w:val="en-US"/>
-        </w:rPr>
-        <w:t>who is tall</w:t>
-      </w:r>
-      <w:r>
-        <w:rPr>
-          <w:lang w:val="en-US"/>
-        </w:rPr>
-        <w:t>...</w:t>
-      </w:r>
-    </w:p>
-    <w:p>
-      <w:pPr>
-        <w:pStyle w:val="FormtovanvHTML"/>
-        <w:rPr>
-          <w:rStyle w:val="KdHTML"/>
-          <w:lang w:val="en-US"/>
-        </w:rPr>
-      </w:pPr>
-    </w:p>
-    <w:p>
-      <w:pPr>
-        <w:pStyle w:val="FormtovanvHTML"/>
-        <w:rPr>
-          <w:rStyle w:val="KdHTML"/>
-          <w:lang w:val="en-US"/>
-        </w:rPr>
-      </w:pPr>
-      <w:r>
-        <w:rPr>
-          <w:rStyle w:val="KdHTML"/>
-          <w:lang w:val="en-US"/>
-        </w:rPr>
-        <w:t xml:space="preserve"> (</w:t>
-      </w:r>
-      <w:proofErr w:type="gramStart"/>
-      <w:r>
-        <w:rPr>
-          <w:rStyle w:val="KdHTML"/>
-          <w:lang w:val="en-US"/>
-        </w:rPr>
-        <w:t>m</w:t>
-      </w:r>
-      <w:proofErr w:type="gramEnd"/>
-      <w:r>
-        <w:rPr>
-          <w:rStyle w:val="KdHTML"/>
-          <w:lang w:val="en-US"/>
-        </w:rPr>
-        <w:t>/ man</w:t>
-      </w:r>
-    </w:p>
-    <w:p>
-      <w:pPr>
-        <w:pStyle w:val="FormtovanvHTML"/>
-        <w:rPr>
-          <w:rFonts w:ascii="Times New Roman" w:hAnsi="Times New Roman" w:cs="Times New Roman"/>
-          <w:lang w:val="en-US"/>
-        </w:rPr>
-      </w:pPr>
-      <w:r>
-        <w:rPr>
-          <w:rStyle w:val="KdHTML"/>
-          <w:lang w:val="en-US"/>
-        </w:rPr>
-        <w:tab/>
-      </w:r>
-      <w:proofErr w:type="gramStart"/>
-      <w:r>
-        <w:rPr>
-          <w:rStyle w:val="KdHTML"/>
-          <w:lang w:val="en-US"/>
-        </w:rPr>
-        <w:t>:mod</w:t>
-      </w:r>
-      <w:proofErr w:type="gramEnd"/>
-      <w:r>
-        <w:rPr>
-          <w:rStyle w:val="KdHTML"/>
-          <w:lang w:val="en-US"/>
-        </w:rPr>
-        <w:t>(t/ tall))</w:t>
-      </w:r>
-      <w:r>
-        <w:rPr>
-          <w:rStyle w:val="KdHTML"/>
-          <w:lang w:val="en-US"/>
-        </w:rPr>
-        <w:tab/>
-      </w:r>
-      <w:r>
-        <w:rPr>
-          <w:rStyle w:val="KdHTML"/>
-          <w:lang w:val="en-US"/>
-        </w:rPr>
-        <w:tab/>
-      </w:r>
-      <w:r>
-        <w:rPr>
-          <w:rStyle w:val="KdHTML"/>
-          <w:rFonts w:ascii="Times New Roman" w:hAnsi="Times New Roman" w:cs="Times New Roman"/>
-          <w:lang w:val="en-US"/>
-        </w:rPr>
-        <w:t xml:space="preserve">(the UMR graph by ML, </w:t>
-      </w:r>
-      <w:proofErr w:type="spellStart"/>
-      <w:r>
-        <w:rPr>
-          <w:rStyle w:val="KdHTML"/>
-          <w:rFonts w:ascii="Times New Roman" w:hAnsi="Times New Roman" w:cs="Times New Roman"/>
-          <w:lang w:val="en-US"/>
-        </w:rPr>
-        <w:t>guidlines</w:t>
-      </w:r>
-      <w:proofErr w:type="spellEnd"/>
-      <w:r>
-        <w:rPr>
-          <w:rStyle w:val="KdHTML"/>
-          <w:rFonts w:ascii="Times New Roman" w:hAnsi="Times New Roman" w:cs="Times New Roman"/>
-          <w:lang w:val="en-US"/>
-        </w:rPr>
-        <w:t xml:space="preserve"> only says that this is not an event)</w:t>
-      </w:r>
-    </w:p>
-    <w:p>
-      <w:pPr>
-        <w:pStyle w:val="FormtovanvHTML"/>
-        <w:rPr>
-          <w:rStyle w:val="KdHTML"/>
-          <w:lang w:val="en-US"/>
-        </w:rPr>
-      </w:pPr>
-    </w:p>
-    <w:p>
-      <w:pPr>
-        <w:pStyle w:val="FormtovanvHTML"/>
-        <w:rPr>
-          <w:lang w:val="en-US"/>
-        </w:rPr>
-      </w:pPr>
-      <w:r>
-        <w:rPr>
-          <w:lang w:val="en-US"/>
-        </w:rPr>
-        <w:t>3-3-1-3 (1b</w:t>
-      </w:r>
-      <w:proofErr w:type="gramStart"/>
-      <w:r>
-        <w:rPr>
-          <w:lang w:val="en-US"/>
-        </w:rPr>
-        <w:t>)</w:t>
-      </w:r>
-      <w:r>
-        <w:rPr>
-          <w:rStyle w:val="KdHTML"/>
-          <w:lang w:val="en-US"/>
-        </w:rPr>
-        <w:t>The</w:t>
-      </w:r>
-      <w:proofErr w:type="gramEnd"/>
-      <w:r>
-        <w:rPr>
-          <w:rStyle w:val="KdHTML"/>
-          <w:lang w:val="en-US"/>
-        </w:rPr>
-        <w:t xml:space="preserve"> doctor is tall.</w:t>
-      </w:r>
-    </w:p>
-    <w:p>
-      <w:pPr>
-        <w:pStyle w:val="FormtovanvHTML"/>
-        <w:rPr>
-          <w:rStyle w:val="KdHTML"/>
-          <w:lang w:val="en-US"/>
-        </w:rPr>
-      </w:pPr>
-      <w:r>
-        <w:rPr>
-          <w:rStyle w:val="KdHTML"/>
-          <w:lang w:val="en-US"/>
-        </w:rPr>
-        <w:t>(</w:t>
-      </w:r>
-      <w:proofErr w:type="gramStart"/>
-      <w:r>
-        <w:rPr>
-          <w:rStyle w:val="KdHTML"/>
-          <w:lang w:val="en-US"/>
-        </w:rPr>
-        <w:t>h</w:t>
-      </w:r>
-      <w:proofErr w:type="gramEnd"/>
-      <w:r>
-        <w:rPr>
-          <w:rStyle w:val="KdHTML"/>
-          <w:lang w:val="en-US"/>
-        </w:rPr>
-        <w:t>/ have-mod-91</w:t>
-      </w:r>
-    </w:p>
-    <w:p>
-      <w:pPr>
-        <w:pStyle w:val="FormtovanvHTML"/>
-        <w:rPr>
-          <w:rStyle w:val="KdHTML"/>
-          <w:lang w:val="en-US"/>
-        </w:rPr>
-      </w:pPr>
-      <w:r>
-        <w:rPr>
-          <w:rStyle w:val="KdHTML"/>
-          <w:lang w:val="en-US"/>
-        </w:rPr>
-        <w:tab/>
-      </w:r>
-      <w:proofErr w:type="gramStart"/>
-      <w:r>
-        <w:rPr>
-          <w:rStyle w:val="KdHTML"/>
-          <w:lang w:val="en-US"/>
-        </w:rPr>
-        <w:t>:ARG1</w:t>
-      </w:r>
-      <w:proofErr w:type="gramEnd"/>
-      <w:r>
-        <w:rPr>
-          <w:rStyle w:val="KdHTML"/>
-          <w:lang w:val="en-US"/>
-        </w:rPr>
-        <w:t xml:space="preserve"> (d/ doctor</w:t>
-      </w:r>
-    </w:p>
-    <w:p>
-      <w:pPr>
-        <w:pStyle w:val="FormtovanvHTML"/>
-        <w:rPr>
-          <w:rStyle w:val="KdHTML"/>
-          <w:lang w:val="en-US"/>
-        </w:rPr>
-      </w:pPr>
-      <w:r>
-        <w:rPr>
-          <w:rStyle w:val="KdHTML"/>
-          <w:lang w:val="en-US"/>
-        </w:rPr>
-        <w:tab/>
-      </w:r>
-      <w:r>
-        <w:rPr>
-          <w:rStyle w:val="KdHTML"/>
-          <w:lang w:val="en-US"/>
-        </w:rPr>
-        <w:tab/>
-      </w:r>
-      <w:proofErr w:type="gramStart"/>
-      <w:r>
-        <w:rPr>
-          <w:rStyle w:val="KdHTML"/>
-          <w:lang w:val="en-US"/>
-        </w:rPr>
-        <w:t>:ref</w:t>
-      </w:r>
-      <w:proofErr w:type="gramEnd"/>
-      <w:r>
-        <w:rPr>
-          <w:rStyle w:val="KdHTML"/>
-          <w:lang w:val="en-US"/>
-        </w:rPr>
-        <w:t>-number Singular)</w:t>
-      </w:r>
-    </w:p>
-    <w:p>
-      <w:pPr>
-        <w:pStyle w:val="FormtovanvHTML"/>
-        <w:rPr>
-          <w:lang w:val="en-US"/>
-        </w:rPr>
-      </w:pPr>
-      <w:r>
-        <w:rPr>
-          <w:rStyle w:val="KdHTML"/>
-          <w:lang w:val="en-US"/>
-        </w:rPr>
-        <w:tab/>
-      </w:r>
-      <w:proofErr w:type="gramStart"/>
-      <w:r>
-        <w:rPr>
-          <w:rStyle w:val="KdHTML"/>
-          <w:lang w:val="en-US"/>
-        </w:rPr>
-        <w:t>:ARG2</w:t>
-      </w:r>
-      <w:proofErr w:type="gramEnd"/>
-      <w:r>
-        <w:rPr>
-          <w:rStyle w:val="KdHTML"/>
-          <w:lang w:val="en-US"/>
-        </w:rPr>
-        <w:t xml:space="preserve"> (t/ tall))</w:t>
-      </w:r>
-    </w:p>
-    <w:p/>
-    <w:p>
-      <w:r>
-        <w:t>Compare also to AMR guidelines, sect. Adjectives that invoke predicates</w:t>
-      </w:r>
-    </w:p>
-    <w:p>
-      <w:hyperlink r:id="rId27" w:anchor="adjectives-that-invoke-predicates" w:history="1">
-        <w:r>
-          <w:rPr>
-            <w:rStyle w:val="Hypertextovodkaz"/>
-          </w:rPr>
-          <w:t>https://github.com/amrisi/amr-guidelines/blob/master/amr.md#adjectives-that-invoke-predicates</w:t>
-        </w:r>
-      </w:hyperlink>
-    </w:p>
-    <w:p>
-      <w:r>
-        <w:t xml:space="preserve">   (</w:t>
-      </w:r>
-      <w:proofErr w:type="spellStart"/>
-      <w:r>
-        <w:t>i</w:t>
-      </w:r>
-      <w:proofErr w:type="spellEnd"/>
-      <w:r>
-        <w:t>)</w:t>
-      </w:r>
-      <w:r>
-        <w:rPr>
-          <w:b/>
-        </w:rPr>
-        <w:t xml:space="preserve"> </w:t>
-      </w:r>
-      <w:proofErr w:type="gramStart"/>
-      <w:r>
-        <w:rPr>
-          <w:i/>
-        </w:rPr>
-        <w:t>the</w:t>
-      </w:r>
-      <w:proofErr w:type="gramEnd"/>
-      <w:r>
-        <w:rPr>
-          <w:i/>
-        </w:rPr>
-        <w:t xml:space="preserve"> attractive man</w:t>
-      </w:r>
-      <w:r>
-        <w:t xml:space="preserve"> = the man who is ARG0-of attract-01 … </w:t>
-      </w:r>
-      <w:r>
-        <w:rPr>
-          <w:b/>
-        </w:rPr>
-        <w:t xml:space="preserve">OK for CZ </w:t>
-      </w:r>
-      <w:r>
-        <w:t>(morphology!)</w:t>
-      </w:r>
-    </w:p>
-    <w:p>
-      <w:r>
-        <w:tab/>
-      </w:r>
-      <w:proofErr w:type="gramStart"/>
-      <w:r>
-        <w:t>the</w:t>
-      </w:r>
-      <w:proofErr w:type="gramEnd"/>
-      <w:r>
-        <w:t xml:space="preserve"> same solution for Eng. adjectives ending with -</w:t>
-      </w:r>
-      <w:proofErr w:type="spellStart"/>
-      <w:r>
-        <w:t>ed</w:t>
-      </w:r>
-      <w:proofErr w:type="spellEnd"/>
-      <w:r>
-        <w:t xml:space="preserve"> (acquainted)</w:t>
-      </w:r>
-    </w:p>
-    <w:p>
-      <w:r>
-        <w:tab/>
-      </w:r>
-      <w:proofErr w:type="gramStart"/>
-      <w:r>
-        <w:t>the</w:t>
-      </w:r>
-      <w:proofErr w:type="gramEnd"/>
-      <w:r>
-        <w:t xml:space="preserve"> same solution for other types of endings, like -able (edible) -</w:t>
-      </w:r>
-      <w:proofErr w:type="spellStart"/>
-      <w:r>
-        <w:t>ful</w:t>
-      </w:r>
-      <w:proofErr w:type="spellEnd"/>
-      <w:r>
-        <w:t xml:space="preserve">,  </w:t>
-      </w:r>
-    </w:p>
-    <w:p>
-      <w:r>
-        <w:t xml:space="preserve">   (ii) </w:t>
-      </w:r>
-      <w:proofErr w:type="gramStart"/>
-      <w:r>
-        <w:t>to</w:t>
-      </w:r>
-      <w:proofErr w:type="gramEnd"/>
-      <w:r>
-        <w:t xml:space="preserve"> </w:t>
-      </w:r>
-      <w:proofErr w:type="spellStart"/>
-      <w:r>
-        <w:t>be+adjectives</w:t>
-      </w:r>
-      <w:proofErr w:type="spellEnd"/>
-      <w:r>
-        <w:t xml:space="preserve"> … often exist natural corresponding verbal predicates … </w:t>
-      </w:r>
-      <w:r>
-        <w:rPr>
-          <w:b/>
-        </w:rPr>
-        <w:t>NOT for CZ ??</w:t>
-      </w:r>
-    </w:p>
-    <w:p>
-      <w:pPr>
-        <w:ind w:firstLine="720"/>
-      </w:pPr>
-      <w:r>
-        <w:rPr>
-          <w:i/>
-        </w:rPr>
-        <w:t>The soldier was aware of the battle.</w:t>
-      </w:r>
-      <w:r>
-        <w:t xml:space="preserve"> … </w:t>
-      </w:r>
-      <w:proofErr w:type="gramStart"/>
-      <w:r>
-        <w:rPr>
-          <w:i/>
-        </w:rPr>
-        <w:t>be</w:t>
-      </w:r>
-      <w:proofErr w:type="gramEnd"/>
-      <w:r>
-        <w:rPr>
-          <w:i/>
-        </w:rPr>
-        <w:t xml:space="preserve"> aware (of X)</w:t>
-      </w:r>
-      <w:r>
-        <w:t xml:space="preserve"> </w:t>
-      </w:r>
-      <w:r>
-        <w:rPr>
-          <w:rFonts w:ascii="Wingdings" w:eastAsia="Wingdings" w:hAnsi="Wingdings" w:cs="Wingdings"/>
-        </w:rPr>
-        <w:sym w:font="Wingdings" w:char="F0E0"/>
-      </w:r>
-      <w:r>
-        <w:t xml:space="preserve"> </w:t>
-      </w:r>
-      <w:r>
-        <w:rPr>
-          <w:i/>
-        </w:rPr>
-        <w:t>realize-01</w:t>
-      </w:r>
-    </w:p>
-    <w:p>
-      <w:r>
-        <w:t xml:space="preserve">   (iii) </w:t>
-      </w:r>
-      <w:proofErr w:type="gramStart"/>
-      <w:r>
-        <w:t>adjectives</w:t>
-      </w:r>
-      <w:proofErr w:type="gramEnd"/>
-      <w:r>
-        <w:t xml:space="preserve"> without natural verbal predicates … create predicate … </w:t>
-      </w:r>
-      <w:r>
-        <w:rPr>
-          <w:b/>
-        </w:rPr>
-        <w:t>NOT for CZ ??</w:t>
-      </w:r>
-    </w:p>
-    <w:p>
-      <w:pPr>
-        <w:ind w:left="1440" w:hanging="720"/>
-        <w:rPr>
-          <w:rFonts w:eastAsia="Times New Roman" w:cs="Times New Roman"/>
-          <w:szCs w:val="24"/>
-          <w:lang w:eastAsia="cs-CZ"/>
-        </w:rPr>
-      </w:pPr>
-      <w:proofErr w:type="gramStart"/>
-      <w:r>
-        <w:rPr>
-          <w:rFonts w:eastAsia="Times New Roman" w:cs="Times New Roman"/>
-          <w:i/>
-          <w:szCs w:val="24"/>
-          <w:lang w:eastAsia="cs-CZ"/>
-        </w:rPr>
-        <w:t>be</w:t>
-      </w:r>
-      <w:proofErr w:type="gramEnd"/>
-      <w:r>
-        <w:rPr>
-          <w:rFonts w:eastAsia="Times New Roman" w:cs="Times New Roman"/>
-          <w:i/>
-          <w:szCs w:val="24"/>
-          <w:lang w:eastAsia="cs-CZ"/>
-        </w:rPr>
-        <w:t xml:space="preserve"> responsible (for X)</w:t>
-      </w:r>
-      <w:r>
-        <w:rPr>
-          <w:rFonts w:eastAsia="Times New Roman" w:cs="Times New Roman"/>
-          <w:szCs w:val="24"/>
-          <w:lang w:eastAsia="cs-CZ"/>
-        </w:rPr>
-        <w:t xml:space="preserve"> </w:t>
-      </w:r>
-      <w:r>
-        <w:rPr>
-          <w:rFonts w:ascii="Wingdings" w:eastAsia="Wingdings" w:hAnsi="Wingdings" w:cs="Wingdings"/>
-        </w:rPr>
-        <w:sym w:font="Wingdings" w:char="F0E0"/>
-      </w:r>
-      <w:r>
-        <w:rPr>
-          <w:rFonts w:eastAsia="Times New Roman" w:cs="Times New Roman"/>
-          <w:szCs w:val="24"/>
-          <w:lang w:eastAsia="cs-CZ"/>
-        </w:rPr>
-        <w:t xml:space="preserve"> </w:t>
-      </w:r>
-      <w:r>
-        <w:rPr>
-          <w:rFonts w:eastAsia="Times New Roman" w:cs="Times New Roman"/>
-          <w:i/>
-          <w:szCs w:val="24"/>
-          <w:lang w:eastAsia="cs-CZ"/>
-        </w:rPr>
-        <w:t>responsible-01</w:t>
-      </w:r>
-      <w:r>
-        <w:rPr>
-          <w:rFonts w:eastAsia="Times New Roman" w:cs="Times New Roman"/>
-          <w:szCs w:val="24"/>
-          <w:lang w:eastAsia="cs-CZ"/>
-        </w:rPr>
-        <w:t xml:space="preserve"> (cause), </w:t>
-      </w:r>
-      <w:r>
-        <w:rPr>
-          <w:rFonts w:eastAsia="Times New Roman" w:cs="Times New Roman"/>
-          <w:i/>
-          <w:szCs w:val="24"/>
-          <w:lang w:eastAsia="cs-CZ"/>
-        </w:rPr>
-        <w:t>responsible-02</w:t>
-      </w:r>
-      <w:r>
-        <w:rPr>
-          <w:rFonts w:eastAsia="Times New Roman" w:cs="Times New Roman"/>
-          <w:szCs w:val="24"/>
-          <w:lang w:eastAsia="cs-CZ"/>
-        </w:rPr>
-        <w:t xml:space="preserve"> (trustworthy), </w:t>
-      </w:r>
-      <w:r>
-        <w:rPr>
-          <w:rFonts w:eastAsia="Times New Roman" w:cs="Times New Roman"/>
-          <w:i/>
-          <w:szCs w:val="24"/>
-          <w:lang w:eastAsia="cs-CZ"/>
-        </w:rPr>
-        <w:t>responsible-03</w:t>
-      </w:r>
-      <w:r>
-        <w:rPr>
-          <w:rFonts w:eastAsia="Times New Roman" w:cs="Times New Roman"/>
-          <w:szCs w:val="24"/>
-          <w:lang w:eastAsia="cs-CZ"/>
-        </w:rPr>
-        <w:t xml:space="preserve"> (duty) </w:t>
-      </w:r>
-    </w:p>
-    <w:p>
-      <w:pPr>
-        <w:ind w:firstLine="720"/>
-        <w:rPr>
-          <w:rFonts w:eastAsia="Times New Roman" w:cs="Times New Roman"/>
-          <w:szCs w:val="24"/>
-          <w:lang w:eastAsia="cs-CZ"/>
-        </w:rPr>
-      </w:pPr>
-      <w:proofErr w:type="gramStart"/>
-      <w:r>
-        <w:rPr>
-          <w:rFonts w:eastAsia="Times New Roman" w:cs="Times New Roman"/>
-          <w:i/>
-          <w:szCs w:val="24"/>
-          <w:lang w:eastAsia="cs-CZ"/>
-        </w:rPr>
-        <w:t>be</w:t>
-      </w:r>
-      <w:proofErr w:type="gramEnd"/>
-      <w:r>
-        <w:rPr>
-          <w:rFonts w:eastAsia="Times New Roman" w:cs="Times New Roman"/>
-          <w:i/>
-          <w:szCs w:val="24"/>
-          <w:lang w:eastAsia="cs-CZ"/>
-        </w:rPr>
-        <w:t xml:space="preserve"> nervous (about X)</w:t>
-      </w:r>
-      <w:r>
-        <w:rPr>
-          <w:rFonts w:eastAsia="Times New Roman" w:cs="Times New Roman"/>
-          <w:szCs w:val="24"/>
-          <w:lang w:eastAsia="cs-CZ"/>
-        </w:rPr>
-        <w:t xml:space="preserve"> </w:t>
-      </w:r>
-      <w:r>
-        <w:rPr>
-          <w:rFonts w:ascii="Wingdings" w:eastAsia="Wingdings" w:hAnsi="Wingdings" w:cs="Wingdings"/>
-        </w:rPr>
-        <w:sym w:font="Wingdings" w:char="F0E0"/>
-      </w:r>
-      <w:r>
-        <w:rPr>
-          <w:rFonts w:eastAsia="Times New Roman" w:cs="Times New Roman"/>
-          <w:szCs w:val="24"/>
-          <w:lang w:eastAsia="cs-CZ"/>
-        </w:rPr>
-        <w:t xml:space="preserve"> </w:t>
-      </w:r>
-      <w:r>
-        <w:rPr>
-          <w:rFonts w:eastAsia="Times New Roman" w:cs="Times New Roman"/>
-          <w:i/>
-          <w:szCs w:val="24"/>
-          <w:lang w:eastAsia="cs-CZ"/>
-        </w:rPr>
-        <w:t>nervous-01</w:t>
-      </w:r>
-      <w:r>
-        <w:rPr>
-          <w:rFonts w:eastAsia="Times New Roman" w:cs="Times New Roman"/>
-          <w:szCs w:val="24"/>
-          <w:lang w:eastAsia="cs-CZ"/>
-        </w:rPr>
-        <w:t xml:space="preserve"> </w:t>
-      </w:r>
-    </w:p>
-    <w:p>
-      <w:pPr>
-        <w:ind w:firstLine="720"/>
-        <w:rPr>
-          <w:rFonts w:cs="Times New Roman"/>
-          <w:szCs w:val="24"/>
-        </w:rPr>
-      </w:pPr>
-      <w:proofErr w:type="gramStart"/>
-      <w:r>
-        <w:rPr>
-          <w:rFonts w:eastAsia="Times New Roman" w:cs="Times New Roman"/>
-          <w:i/>
-          <w:szCs w:val="24"/>
-          <w:lang w:eastAsia="cs-CZ"/>
-        </w:rPr>
-        <w:t>be</w:t>
-      </w:r>
-      <w:proofErr w:type="gramEnd"/>
-      <w:r>
-        <w:rPr>
-          <w:rFonts w:eastAsia="Times New Roman" w:cs="Times New Roman"/>
-          <w:i/>
-          <w:szCs w:val="24"/>
-          <w:lang w:eastAsia="cs-CZ"/>
-        </w:rPr>
-        <w:t xml:space="preserve"> serious (about X) </w:t>
-      </w:r>
-      <w:r>
-        <w:rPr>
-          <w:rFonts w:ascii="Wingdings" w:eastAsia="Wingdings" w:hAnsi="Wingdings" w:cs="Wingdings"/>
-        </w:rPr>
-        <w:sym w:font="Wingdings" w:char="F0E0"/>
-      </w:r>
-      <w:r>
-        <w:rPr>
-          <w:rFonts w:eastAsia="Times New Roman" w:cs="Times New Roman"/>
-          <w:szCs w:val="24"/>
-          <w:lang w:eastAsia="cs-CZ"/>
-        </w:rPr>
-        <w:t xml:space="preserve"> </w:t>
-      </w:r>
-      <w:r>
-        <w:rPr>
-          <w:rFonts w:eastAsia="Times New Roman" w:cs="Times New Roman"/>
-          <w:i/>
-          <w:szCs w:val="24"/>
-          <w:lang w:eastAsia="cs-CZ"/>
-        </w:rPr>
-        <w:t>serious-01</w:t>
-      </w:r>
-      <w:r>
-        <w:rPr>
-          <w:rFonts w:eastAsia="Times New Roman" w:cs="Times New Roman"/>
-          <w:szCs w:val="24"/>
-          <w:lang w:eastAsia="cs-CZ"/>
-        </w:rPr>
-        <w:t xml:space="preserve"> (no kidding), </w:t>
-      </w:r>
-      <w:r>
-        <w:rPr>
-          <w:rFonts w:eastAsia="Times New Roman" w:cs="Times New Roman"/>
-          <w:i/>
-          <w:szCs w:val="24"/>
-          <w:lang w:eastAsia="cs-CZ"/>
-        </w:rPr>
-        <w:t>serious-02</w:t>
-      </w:r>
-      <w:r>
-        <w:rPr>
-          <w:rFonts w:eastAsia="Times New Roman" w:cs="Times New Roman"/>
-          <w:szCs w:val="24"/>
-          <w:lang w:eastAsia="cs-CZ"/>
-        </w:rPr>
-        <w:t xml:space="preserve"> (grave)</w:t>
-      </w:r>
-    </w:p>
-    <w:p>
-      <w:r>
-        <w:t xml:space="preserve">   (iv) </w:t>
-      </w:r>
-      <w:proofErr w:type="gramStart"/>
-      <w:r>
-        <w:t>adjectives</w:t>
-      </w:r>
-      <w:proofErr w:type="gramEnd"/>
-      <w:r>
-        <w:t xml:space="preserve"> like </w:t>
-      </w:r>
-      <w:r>
-        <w:rPr>
-          <w:i/>
-        </w:rPr>
-        <w:t>sad, white, and free</w:t>
-      </w:r>
-      <w:r>
-        <w:t xml:space="preserve"> … as predicates if there is an implied event or </w:t>
-      </w:r>
-      <w:proofErr w:type="spellStart"/>
-      <w:r>
-        <w:t>proces</w:t>
-      </w:r>
-      <w:proofErr w:type="spellEnd"/>
-    </w:p>
-    <w:p>
-      <w:r>
-        <w:tab/>
-      </w:r>
-      <w:r>
-        <w:tab/>
-      </w:r>
-      <w:r>
-        <w:tab/>
-      </w:r>
-      <w:r>
-        <w:tab/>
-      </w:r>
-      <w:r>
-        <w:tab/>
-      </w:r>
-      <w:r>
-        <w:tab/>
-      </w:r>
-      <w:r>
-        <w:tab/>
-      </w:r>
-      <w:r>
-        <w:tab/>
-      </w:r>
-      <w:r>
-        <w:tab/>
-        <w:t xml:space="preserve">… </w:t>
-      </w:r>
-      <w:r>
-        <w:rPr>
-          <w:b/>
-        </w:rPr>
-        <w:t xml:space="preserve">NOT for </w:t>
-      </w:r>
-      <w:proofErr w:type="gramStart"/>
-      <w:r>
-        <w:rPr>
-          <w:b/>
-        </w:rPr>
-        <w:t>Czech ??</w:t>
-      </w:r>
-      <w:proofErr w:type="gramEnd"/>
-    </w:p>
-    <w:p>
-      <w:proofErr w:type="gramStart"/>
-      <w:r>
-        <w:rPr>
-          <w:u w:val="single"/>
-        </w:rPr>
-        <w:t>general</w:t>
-      </w:r>
-      <w:proofErr w:type="gramEnd"/>
-      <w:r>
-        <w:rPr>
-          <w:u w:val="single"/>
-        </w:rPr>
-        <w:t xml:space="preserve"> question</w:t>
-      </w:r>
-      <w:r>
-        <w:t>: How much inferencing we want to include in the annotation?</w:t>
-      </w:r>
-    </w:p>
-    <w:p>
-      <w:r>
-        <w:t xml:space="preserve">JH: Be conservative with </w:t>
-      </w:r>
-      <w:r>
-        <w:rPr>
-          <w:b/>
-          <w:i/>
-        </w:rPr>
-        <w:t>reification</w:t>
-      </w:r>
-      <w:r>
-        <w:t xml:space="preserve"> (reification = converting a role into a concept is called reification)! </w:t>
-      </w:r>
-    </w:p>
-    <w:p>
-      <w:r>
-        <w:t>Reification is used, e.g., for the change of TFA in AMR guidelines (“One reason is to make a relation the focus of an AMR fragment.”)</w:t>
-      </w:r>
-    </w:p>
-    <w:p/>
-    <w:p>
-      <w:pPr>
-        <w:rPr>
-          <w:b/>
-        </w:rPr>
-      </w:pPr>
-      <w:proofErr w:type="gramStart"/>
-      <w:r>
-        <w:rPr>
-          <w:u w:val="single"/>
-        </w:rPr>
-        <w:t>more</w:t>
-      </w:r>
-      <w:proofErr w:type="gramEnd"/>
-      <w:r>
-        <w:rPr>
-          <w:u w:val="single"/>
-        </w:rPr>
-        <w:t xml:space="preserve"> advanced solution</w:t>
-      </w:r>
-      <w:r>
-        <w:t xml:space="preserve">: create more general predicates like </w:t>
-      </w:r>
-      <w:r>
-        <w:rPr>
-          <w:i/>
-        </w:rPr>
-        <w:t>color-01</w:t>
-      </w:r>
-      <w:r>
-        <w:t xml:space="preserve"> … </w:t>
-      </w:r>
-      <w:r>
-        <w:rPr>
-          <w:b/>
-        </w:rPr>
-        <w:t xml:space="preserve">?? </w:t>
-      </w:r>
-      <w:proofErr w:type="gramStart"/>
-      <w:r>
-        <w:rPr>
-          <w:b/>
-        </w:rPr>
-        <w:t>not</w:t>
-      </w:r>
-      <w:proofErr w:type="gramEnd"/>
-      <w:r>
-        <w:rPr>
-          <w:b/>
-        </w:rPr>
-        <w:t xml:space="preserve"> now for CZ</w:t>
-      </w:r>
-    </w:p>
-    <w:p/>
-    <w:p>
-      <w:r>
-        <w:t>“</w:t>
-      </w:r>
-      <w:proofErr w:type="gramStart"/>
-      <w:r>
-        <w:t>ideal</w:t>
-      </w:r>
-      <w:proofErr w:type="gramEnd"/>
-      <w:r>
-        <w:t xml:space="preserve">” solution: JH: all adjectives as predicates (like the proposal by Dan), but </w:t>
-      </w:r>
-      <w:r>
-        <w:rPr>
-          <w:b/>
-        </w:rPr>
-        <w:t>not now for CZ</w:t>
-      </w:r>
-    </w:p>
-    <w:p>
-      <w:pPr>
-        <w:rPr>
-          <w:i/>
-          <w:u w:val="single"/>
-        </w:rPr>
-      </w:pPr>
-    </w:p>
-    <w:p>
-      <w:pPr>
-        <w:ind w:left="720" w:hanging="720"/>
-      </w:pPr>
-      <w:r>
-        <w:rPr>
-          <w:highlight w:val="yellow"/>
-        </w:rPr>
-        <w:t>TODO</w:t>
-      </w:r>
-      <w:r>
-        <w:t xml:space="preserve">: if agreed, then to be changed in the internal guidelines </w:t>
       </w:r>
       <w:hyperlink r:id="rId28">
         <w:r>
@@ -8903,6 +8171,1504 @@
     <w:p>
       <w:pPr>
         <w:rPr>
+          <w:b/>
+          <w:i/>
+        </w:rPr>
+      </w:pPr>
+    </w:p>
+    <w:p>
+      <w:pPr>
+        <w:rPr>
+          <w:b/>
+          <w:i/>
+        </w:rPr>
+      </w:pPr>
+      <w:r>
+        <w:rPr>
+          <w:rFonts w:ascii="Wingdings" w:eastAsia="Wingdings" w:hAnsi="Wingdings" w:cs="Wingdings"/>
+        </w:rPr>
+        <w:sym w:font="Wingdings" w:char="F0E0"/>
+      </w:r>
+      <w:r>
+        <w:t xml:space="preserve"> </w:t>
+      </w:r>
+      <w:proofErr w:type="gramStart"/>
+      <w:r>
+        <w:rPr>
+          <w:b/>
+          <w:i/>
+        </w:rPr>
+        <w:t>nouns</w:t>
+      </w:r>
+      <w:proofErr w:type="gramEnd"/>
+      <w:r>
+        <w:rPr>
+          <w:b/>
+          <w:i/>
+        </w:rPr>
+        <w:t>:</w:t>
+      </w:r>
+    </w:p>
+    <w:p>
+      <w:r>
+        <w:t xml:space="preserve">e.g., </w:t>
+      </w:r>
+      <w:proofErr w:type="spellStart"/>
+      <w:r>
+        <w:rPr>
+          <w:i/>
+        </w:rPr>
+        <w:t>jídlo</w:t>
+      </w:r>
+      <w:proofErr w:type="spellEnd"/>
+      <w:r>
+        <w:t xml:space="preserve"> … should not be represented as </w:t>
+      </w:r>
+      <w:proofErr w:type="spellStart"/>
+      <w:r>
+        <w:t>ARG1of</w:t>
+      </w:r>
+      <w:proofErr w:type="spellEnd"/>
+      <w:r>
+        <w:t xml:space="preserve"> </w:t>
+      </w:r>
+      <w:proofErr w:type="spellStart"/>
+      <w:r>
+        <w:rPr>
+          <w:i/>
+        </w:rPr>
+        <w:t>jíst</w:t>
+      </w:r>
+      <w:proofErr w:type="spellEnd"/>
+      <w:r>
+        <w:t xml:space="preserve"> but as an entity</w:t>
+      </w:r>
+    </w:p>
+    <w:p>
+      <w:pPr>
+        <w:ind w:firstLine="720"/>
+      </w:pPr>
+      <w:r>
+        <w:t>(</w:t>
+      </w:r>
+      <w:proofErr w:type="gramStart"/>
+      <w:r>
+        <w:t>as</w:t>
+      </w:r>
+      <w:proofErr w:type="gramEnd"/>
+      <w:r>
+        <w:t xml:space="preserve"> it can be related also to other </w:t>
+      </w:r>
+      <w:proofErr w:type="spellStart"/>
+      <w:r>
+        <w:t>eventive</w:t>
+      </w:r>
+      <w:proofErr w:type="spellEnd"/>
+      <w:r>
+        <w:t xml:space="preserve"> concepts as, e.g., </w:t>
+      </w:r>
+      <w:proofErr w:type="spellStart"/>
+      <w:r>
+        <w:rPr>
+          <w:i/>
+        </w:rPr>
+        <w:t>vařit</w:t>
+      </w:r>
+      <w:proofErr w:type="spellEnd"/>
+      <w:r>
+        <w:t>)</w:t>
+      </w:r>
+    </w:p>
+    <w:p>
+      <w:pPr>
+        <w:ind w:left="720" w:hanging="720"/>
+        <w:rPr>
+          <w:b/>
+          <w:i/>
+          <w:u w:val="single"/>
+        </w:rPr>
+      </w:pPr>
+      <w:r>
+        <w:t xml:space="preserve">BUT agentive nouns like </w:t>
+      </w:r>
+      <w:r>
+        <w:rPr>
+          <w:i/>
+        </w:rPr>
+        <w:t>teacher</w:t>
+      </w:r>
+      <w:r>
+        <w:t xml:space="preserve">, </w:t>
+      </w:r>
+      <w:r>
+        <w:rPr>
+          <w:i/>
+        </w:rPr>
+        <w:t>driver</w:t>
+      </w:r>
+      <w:r>
+        <w:t xml:space="preserve"> … as ARG0 of the respective verb (</w:t>
+      </w:r>
+      <w:r>
+        <w:rPr>
+          <w:i/>
+        </w:rPr>
+        <w:t>teach-01</w:t>
+      </w:r>
+      <w:r>
+        <w:t xml:space="preserve">, </w:t>
+      </w:r>
+      <w:r>
+        <w:rPr>
+          <w:i/>
+        </w:rPr>
+        <w:t>drive-01</w:t>
+      </w:r>
+      <w:r>
+        <w:t>) even in context different than teaching, driving (intention of the speaker to use just these nouns)</w:t>
+      </w:r>
+      <w:r>
+        <w:tab/>
+      </w:r>
+      <w:r>
+        <w:tab/>
+      </w:r>
+      <w:r>
+        <w:tab/>
+      </w:r>
+      <w:r>
+        <w:tab/>
+      </w:r>
+      <w:r>
+        <w:tab/>
+      </w:r>
+      <w:r>
+        <w:tab/>
+      </w:r>
+      <w:r>
+        <w:rPr>
+          <w:b/>
+          <w:i/>
+          <w:u w:val="single"/>
+        </w:rPr>
+        <w:t xml:space="preserve">!! </w:t>
+      </w:r>
+      <w:proofErr w:type="gramStart"/>
+      <w:r>
+        <w:rPr>
+          <w:b/>
+          <w:i/>
+          <w:u w:val="single"/>
+        </w:rPr>
+        <w:t>in</w:t>
+      </w:r>
+      <w:proofErr w:type="gramEnd"/>
+      <w:r>
+        <w:rPr>
+          <w:b/>
+          <w:i/>
+          <w:u w:val="single"/>
+        </w:rPr>
+        <w:t xml:space="preserve"> conflict with some UMR examples !!  </w:t>
+      </w:r>
+    </w:p>
+    <w:p>
+      <w:pPr>
+        <w:ind w:left="720" w:hanging="720"/>
+      </w:pPr>
+      <w:r>
+        <w:rPr>
+          <w:highlight w:val="yellow"/>
+        </w:rPr>
+        <w:t>TODO</w:t>
+      </w:r>
+      <w:r>
+        <w:t xml:space="preserve">: to be changed in the internal guidelines </w:t>
+      </w:r>
+      <w:hyperlink r:id="rId29">
+        <w:r>
+          <w:rPr>
+            <w:rStyle w:val="Hypertextovodkaz"/>
+          </w:rPr>
+          <w:t>https://github.com/ufal/UMR/blob/main/doc/eventive-concepts.md</w:t>
+        </w:r>
+      </w:hyperlink>
+    </w:p>
+    <w:p>
+      <w:pPr>
+        <w:rPr>
+          <w:b/>
+          <w:i/>
+          <w:u w:val="single"/>
+        </w:rPr>
+      </w:pPr>
+    </w:p>
+    <w:p>
+      <w:pPr>
+        <w:rPr>
+          <w:b/>
+          <w:i/>
+        </w:rPr>
+      </w:pPr>
+      <w:r>
+        <w:rPr>
+          <w:rFonts w:ascii="Wingdings" w:eastAsia="Wingdings" w:hAnsi="Wingdings" w:cs="Wingdings"/>
+        </w:rPr>
+        <w:sym w:font="Wingdings" w:char="F0E0"/>
+      </w:r>
+      <w:r>
+        <w:t xml:space="preserve"> </w:t>
+      </w:r>
+      <w:proofErr w:type="gramStart"/>
+      <w:r>
+        <w:rPr>
+          <w:b/>
+          <w:i/>
+        </w:rPr>
+        <w:t>adjectives</w:t>
+      </w:r>
+      <w:proofErr w:type="gramEnd"/>
+      <w:r>
+        <w:rPr>
+          <w:b/>
+          <w:i/>
+        </w:rPr>
+        <w:t>:</w:t>
+      </w:r>
+    </w:p>
+    <w:p>
+      <w:proofErr w:type="gramStart"/>
+      <w:r>
+        <w:rPr>
+          <w:b/>
+        </w:rPr>
+        <w:t>rule</w:t>
+      </w:r>
+      <w:proofErr w:type="gramEnd"/>
+      <w:r>
+        <w:rPr>
+          <w:b/>
+        </w:rPr>
+        <w:t xml:space="preserve"> </w:t>
+      </w:r>
+      <w:proofErr w:type="spellStart"/>
+      <w:r>
+        <w:rPr>
+          <w:b/>
+        </w:rPr>
+        <w:t>1b</w:t>
+      </w:r>
+      <w:proofErr w:type="spellEnd"/>
+      <w:r>
+        <w:t xml:space="preserve">: clear </w:t>
+      </w:r>
+      <w:proofErr w:type="spellStart"/>
+      <w:r>
+        <w:rPr>
+          <w:u w:val="single"/>
+        </w:rPr>
+        <w:t>deverbal</w:t>
+      </w:r>
+      <w:proofErr w:type="spellEnd"/>
+      <w:r>
+        <w:t xml:space="preserve"> cases should be represented as events </w:t>
+      </w:r>
+    </w:p>
+    <w:p>
+      <w:pPr>
+        <w:ind w:firstLine="720"/>
+      </w:pPr>
+      <w:r>
+        <w:t>(</w:t>
+      </w:r>
+      <w:proofErr w:type="gramStart"/>
+      <w:r>
+        <w:t>mapped</w:t>
+      </w:r>
+      <w:proofErr w:type="gramEnd"/>
+      <w:r>
+        <w:t xml:space="preserve"> onto respective verbs in the lexicon, as </w:t>
+      </w:r>
+      <w:proofErr w:type="spellStart"/>
+      <w:r>
+        <w:t>ARGx</w:t>
+      </w:r>
+      <w:proofErr w:type="spellEnd"/>
+      <w:r>
+        <w:t>-of …)</w:t>
+      </w:r>
+    </w:p>
+    <w:p>
+      <w:r>
+        <w:t xml:space="preserve">e.g., </w:t>
+      </w:r>
+      <w:proofErr w:type="spellStart"/>
+      <w:r>
+        <w:rPr>
+          <w:i/>
+        </w:rPr>
+        <w:t>podobný</w:t>
+      </w:r>
+      <w:proofErr w:type="spellEnd"/>
+      <w:r>
+        <w:t xml:space="preserve"> ‘</w:t>
+      </w:r>
+      <w:proofErr w:type="spellStart"/>
+      <w:r>
+        <w:t>resembing</w:t>
+      </w:r>
+      <w:proofErr w:type="spellEnd"/>
+      <w:r>
+        <w:t xml:space="preserve">’ </w:t>
+      </w:r>
+      <w:r>
+        <w:rPr>
+          <w:rFonts w:ascii="Wingdings" w:eastAsia="Wingdings" w:hAnsi="Wingdings" w:cs="Wingdings"/>
+        </w:rPr>
+        <w:sym w:font="Wingdings" w:char="F0E0"/>
+      </w:r>
+      <w:r>
+        <w:t xml:space="preserve"> </w:t>
+      </w:r>
+      <w:proofErr w:type="spellStart"/>
+      <w:r>
+        <w:rPr>
+          <w:i/>
+        </w:rPr>
+        <w:t>podobat</w:t>
+      </w:r>
+      <w:proofErr w:type="spellEnd"/>
+      <w:r>
+        <w:rPr>
+          <w:i/>
+        </w:rPr>
+        <w:t xml:space="preserve"> se</w:t>
+      </w:r>
+      <w:r>
+        <w:t xml:space="preserve"> </w:t>
+      </w:r>
+      <w:proofErr w:type="gramStart"/>
+      <w:r>
+        <w:t>‘</w:t>
+      </w:r>
+      <w:proofErr w:type="spellStart"/>
+      <w:r>
+        <w:t>resembe</w:t>
+      </w:r>
+      <w:proofErr w:type="spellEnd"/>
+      <w:r>
+        <w:t>’(</w:t>
+      </w:r>
+      <w:proofErr w:type="gramEnd"/>
+      <w:r>
+        <w:t>morphology!)</w:t>
+      </w:r>
+    </w:p>
+    <w:p>
+      <w:proofErr w:type="gramStart"/>
+      <w:r>
+        <w:rPr>
+          <w:b/>
+        </w:rPr>
+        <w:t>rule</w:t>
+      </w:r>
+      <w:proofErr w:type="gramEnd"/>
+      <w:r>
+        <w:rPr>
+          <w:b/>
+        </w:rPr>
+        <w:t xml:space="preserve"> 2a</w:t>
+      </w:r>
+      <w:r>
+        <w:t xml:space="preserve">: primary adjectives (like </w:t>
+      </w:r>
+      <w:proofErr w:type="spellStart"/>
+      <w:r>
+        <w:rPr>
+          <w:i/>
+        </w:rPr>
+        <w:t>chytrý</w:t>
+      </w:r>
+      <w:proofErr w:type="spellEnd"/>
+      <w:r>
+        <w:rPr>
+          <w:i/>
+        </w:rPr>
+        <w:t xml:space="preserve">, </w:t>
+      </w:r>
+      <w:proofErr w:type="spellStart"/>
+      <w:r>
+        <w:rPr>
+          <w:i/>
+        </w:rPr>
+        <w:t>vysoký</w:t>
+      </w:r>
+      <w:proofErr w:type="spellEnd"/>
+      <w:r>
+        <w:rPr>
+          <w:i/>
+        </w:rPr>
+        <w:t>, clever, high</w:t>
+      </w:r>
+      <w:r>
+        <w:t>) as non-</w:t>
+      </w:r>
+      <w:proofErr w:type="spellStart"/>
+      <w:r>
+        <w:t>eventive</w:t>
+      </w:r>
+      <w:proofErr w:type="spellEnd"/>
+      <w:r>
+        <w:t xml:space="preserve"> concepts</w:t>
+      </w:r>
+    </w:p>
+    <w:p/>
+    <w:p>
+      <w:proofErr w:type="gramStart"/>
+      <w:r>
+        <w:t>compare</w:t>
+      </w:r>
+      <w:proofErr w:type="gramEnd"/>
+      <w:r>
+        <w:t xml:space="preserve"> with UMR examples </w:t>
+      </w:r>
+    </w:p>
+    <w:p>
+      <w:pPr>
+        <w:pStyle w:val="FormtovanvHTML"/>
+        <w:rPr>
+          <w:lang w:val="en-US"/>
+        </w:rPr>
+      </w:pPr>
+      <w:r>
+        <w:rPr>
+          <w:lang w:val="en-US"/>
+        </w:rPr>
+        <w:t xml:space="preserve">3-1-1-3 (2a) </w:t>
+      </w:r>
+      <w:proofErr w:type="gramStart"/>
+      <w:r>
+        <w:rPr>
+          <w:lang w:val="en-US"/>
+        </w:rPr>
+        <w:t>The</w:t>
+      </w:r>
+      <w:proofErr w:type="gramEnd"/>
+      <w:r>
+        <w:rPr>
+          <w:lang w:val="en-US"/>
+        </w:rPr>
+        <w:t xml:space="preserve"> </w:t>
+      </w:r>
+      <w:r>
+        <w:rPr>
+          <w:rStyle w:val="Zvraznn"/>
+          <w:lang w:val="en-US"/>
+        </w:rPr>
+        <w:t>tall</w:t>
+      </w:r>
+      <w:r>
+        <w:rPr>
+          <w:lang w:val="en-US"/>
+        </w:rPr>
+        <w:t xml:space="preserve"> man...</w:t>
+      </w:r>
+    </w:p>
+    <w:p>
+      <w:pPr>
+        <w:pStyle w:val="FormtovanvHTML"/>
+        <w:rPr>
+          <w:rStyle w:val="KdHTML"/>
+          <w:lang w:val="en-US"/>
+        </w:rPr>
+      </w:pPr>
+      <w:r>
+        <w:rPr>
+          <w:lang w:val="en-US"/>
+        </w:rPr>
+        <w:t xml:space="preserve">3-1-1-3 (2b) </w:t>
+      </w:r>
+      <w:proofErr w:type="gramStart"/>
+      <w:r>
+        <w:rPr>
+          <w:lang w:val="en-US"/>
+        </w:rPr>
+        <w:t>The</w:t>
+      </w:r>
+      <w:proofErr w:type="gramEnd"/>
+      <w:r>
+        <w:rPr>
+          <w:lang w:val="en-US"/>
+        </w:rPr>
+        <w:t xml:space="preserve"> man, </w:t>
+      </w:r>
+      <w:r>
+        <w:rPr>
+          <w:rStyle w:val="Zvraznn"/>
+          <w:lang w:val="en-US"/>
+        </w:rPr>
+        <w:t>who is tall</w:t>
+      </w:r>
+      <w:r>
+        <w:rPr>
+          <w:lang w:val="en-US"/>
+        </w:rPr>
+        <w:t>...</w:t>
+      </w:r>
+    </w:p>
+    <w:p>
+      <w:pPr>
+        <w:pStyle w:val="FormtovanvHTML"/>
+        <w:rPr>
+          <w:rStyle w:val="KdHTML"/>
+          <w:lang w:val="en-US"/>
+        </w:rPr>
+      </w:pPr>
+    </w:p>
+    <w:p>
+      <w:pPr>
+        <w:pStyle w:val="FormtovanvHTML"/>
+        <w:rPr>
+          <w:rStyle w:val="KdHTML"/>
+          <w:lang w:val="en-US"/>
+        </w:rPr>
+      </w:pPr>
+      <w:r>
+        <w:rPr>
+          <w:rStyle w:val="KdHTML"/>
+          <w:lang w:val="en-US"/>
+        </w:rPr>
+        <w:t xml:space="preserve"> (</w:t>
+      </w:r>
+      <w:proofErr w:type="gramStart"/>
+      <w:r>
+        <w:rPr>
+          <w:rStyle w:val="KdHTML"/>
+          <w:lang w:val="en-US"/>
+        </w:rPr>
+        <w:t>m</w:t>
+      </w:r>
+      <w:proofErr w:type="gramEnd"/>
+      <w:r>
+        <w:rPr>
+          <w:rStyle w:val="KdHTML"/>
+          <w:lang w:val="en-US"/>
+        </w:rPr>
+        <w:t>/ man</w:t>
+      </w:r>
+    </w:p>
+    <w:p>
+      <w:pPr>
+        <w:pStyle w:val="FormtovanvHTML"/>
+        <w:rPr>
+          <w:rFonts w:ascii="Times New Roman" w:hAnsi="Times New Roman" w:cs="Times New Roman"/>
+          <w:lang w:val="en-US"/>
+        </w:rPr>
+      </w:pPr>
+      <w:r>
+        <w:rPr>
+          <w:rStyle w:val="KdHTML"/>
+          <w:lang w:val="en-US"/>
+        </w:rPr>
+        <w:tab/>
+      </w:r>
+      <w:proofErr w:type="gramStart"/>
+      <w:r>
+        <w:rPr>
+          <w:rStyle w:val="KdHTML"/>
+          <w:lang w:val="en-US"/>
+        </w:rPr>
+        <w:t>:mod</w:t>
+      </w:r>
+      <w:proofErr w:type="gramEnd"/>
+      <w:r>
+        <w:rPr>
+          <w:rStyle w:val="KdHTML"/>
+          <w:lang w:val="en-US"/>
+        </w:rPr>
+        <w:t>(t/ tall))</w:t>
+      </w:r>
+      <w:r>
+        <w:rPr>
+          <w:rStyle w:val="KdHTML"/>
+          <w:lang w:val="en-US"/>
+        </w:rPr>
+        <w:tab/>
+      </w:r>
+      <w:r>
+        <w:rPr>
+          <w:rStyle w:val="KdHTML"/>
+          <w:lang w:val="en-US"/>
+        </w:rPr>
+        <w:tab/>
+      </w:r>
+      <w:r>
+        <w:rPr>
+          <w:rStyle w:val="KdHTML"/>
+          <w:rFonts w:ascii="Times New Roman" w:hAnsi="Times New Roman" w:cs="Times New Roman"/>
+          <w:lang w:val="en-US"/>
+        </w:rPr>
+        <w:t xml:space="preserve">(the UMR graph by ML, </w:t>
+      </w:r>
+      <w:proofErr w:type="spellStart"/>
+      <w:r>
+        <w:rPr>
+          <w:rStyle w:val="KdHTML"/>
+          <w:rFonts w:ascii="Times New Roman" w:hAnsi="Times New Roman" w:cs="Times New Roman"/>
+          <w:lang w:val="en-US"/>
+        </w:rPr>
+        <w:t>guidlines</w:t>
+      </w:r>
+      <w:proofErr w:type="spellEnd"/>
+      <w:r>
+        <w:rPr>
+          <w:rStyle w:val="KdHTML"/>
+          <w:rFonts w:ascii="Times New Roman" w:hAnsi="Times New Roman" w:cs="Times New Roman"/>
+          <w:lang w:val="en-US"/>
+        </w:rPr>
+        <w:t xml:space="preserve"> only says that this is not an event)</w:t>
+      </w:r>
+    </w:p>
+    <w:p>
+      <w:pPr>
+        <w:pStyle w:val="FormtovanvHTML"/>
+        <w:rPr>
+          <w:rStyle w:val="KdHTML"/>
+          <w:lang w:val="en-US"/>
+        </w:rPr>
+      </w:pPr>
+    </w:p>
+    <w:p>
+      <w:pPr>
+        <w:pStyle w:val="FormtovanvHTML"/>
+        <w:rPr>
+          <w:lang w:val="en-US"/>
+        </w:rPr>
+      </w:pPr>
+      <w:r>
+        <w:rPr>
+          <w:lang w:val="en-US"/>
+        </w:rPr>
+        <w:t>3-3-1-3 (1b</w:t>
+      </w:r>
+      <w:proofErr w:type="gramStart"/>
+      <w:r>
+        <w:rPr>
+          <w:lang w:val="en-US"/>
+        </w:rPr>
+        <w:t>)</w:t>
+      </w:r>
+      <w:r>
+        <w:rPr>
+          <w:rStyle w:val="KdHTML"/>
+          <w:lang w:val="en-US"/>
+        </w:rPr>
+        <w:t>The</w:t>
+      </w:r>
+      <w:proofErr w:type="gramEnd"/>
+      <w:r>
+        <w:rPr>
+          <w:rStyle w:val="KdHTML"/>
+          <w:lang w:val="en-US"/>
+        </w:rPr>
+        <w:t xml:space="preserve"> doctor is tall.</w:t>
+      </w:r>
+    </w:p>
+    <w:p>
+      <w:pPr>
+        <w:pStyle w:val="FormtovanvHTML"/>
+        <w:rPr>
+          <w:rStyle w:val="KdHTML"/>
+          <w:lang w:val="en-US"/>
+        </w:rPr>
+      </w:pPr>
+      <w:r>
+        <w:rPr>
+          <w:rStyle w:val="KdHTML"/>
+          <w:lang w:val="en-US"/>
+        </w:rPr>
+        <w:t>(</w:t>
+      </w:r>
+      <w:proofErr w:type="gramStart"/>
+      <w:r>
+        <w:rPr>
+          <w:rStyle w:val="KdHTML"/>
+          <w:lang w:val="en-US"/>
+        </w:rPr>
+        <w:t>h</w:t>
+      </w:r>
+      <w:proofErr w:type="gramEnd"/>
+      <w:r>
+        <w:rPr>
+          <w:rStyle w:val="KdHTML"/>
+          <w:lang w:val="en-US"/>
+        </w:rPr>
+        <w:t>/ have-mod-91</w:t>
+      </w:r>
+    </w:p>
+    <w:p>
+      <w:pPr>
+        <w:pStyle w:val="FormtovanvHTML"/>
+        <w:rPr>
+          <w:rStyle w:val="KdHTML"/>
+          <w:lang w:val="en-US"/>
+        </w:rPr>
+      </w:pPr>
+      <w:r>
+        <w:rPr>
+          <w:rStyle w:val="KdHTML"/>
+          <w:lang w:val="en-US"/>
+        </w:rPr>
+        <w:tab/>
+      </w:r>
+      <w:proofErr w:type="gramStart"/>
+      <w:r>
+        <w:rPr>
+          <w:rStyle w:val="KdHTML"/>
+          <w:lang w:val="en-US"/>
+        </w:rPr>
+        <w:t>:ARG1</w:t>
+      </w:r>
+      <w:proofErr w:type="gramEnd"/>
+      <w:r>
+        <w:rPr>
+          <w:rStyle w:val="KdHTML"/>
+          <w:lang w:val="en-US"/>
+        </w:rPr>
+        <w:t xml:space="preserve"> (d/ doctor</w:t>
+      </w:r>
+    </w:p>
+    <w:p>
+      <w:pPr>
+        <w:pStyle w:val="FormtovanvHTML"/>
+        <w:rPr>
+          <w:rStyle w:val="KdHTML"/>
+          <w:lang w:val="en-US"/>
+        </w:rPr>
+      </w:pPr>
+      <w:r>
+        <w:rPr>
+          <w:rStyle w:val="KdHTML"/>
+          <w:lang w:val="en-US"/>
+        </w:rPr>
+        <w:tab/>
+      </w:r>
+      <w:r>
+        <w:rPr>
+          <w:rStyle w:val="KdHTML"/>
+          <w:lang w:val="en-US"/>
+        </w:rPr>
+        <w:tab/>
+      </w:r>
+      <w:proofErr w:type="gramStart"/>
+      <w:r>
+        <w:rPr>
+          <w:rStyle w:val="KdHTML"/>
+          <w:lang w:val="en-US"/>
+        </w:rPr>
+        <w:t>:ref</w:t>
+      </w:r>
+      <w:proofErr w:type="gramEnd"/>
+      <w:r>
+        <w:rPr>
+          <w:rStyle w:val="KdHTML"/>
+          <w:lang w:val="en-US"/>
+        </w:rPr>
+        <w:t>-number Singular)</w:t>
+      </w:r>
+    </w:p>
+    <w:p>
+      <w:pPr>
+        <w:pStyle w:val="FormtovanvHTML"/>
+        <w:rPr>
+          <w:lang w:val="en-US"/>
+        </w:rPr>
+      </w:pPr>
+      <w:r>
+        <w:rPr>
+          <w:rStyle w:val="KdHTML"/>
+          <w:lang w:val="en-US"/>
+        </w:rPr>
+        <w:tab/>
+      </w:r>
+      <w:proofErr w:type="gramStart"/>
+      <w:r>
+        <w:rPr>
+          <w:rStyle w:val="KdHTML"/>
+          <w:lang w:val="en-US"/>
+        </w:rPr>
+        <w:t>:ARG2</w:t>
+      </w:r>
+      <w:proofErr w:type="gramEnd"/>
+      <w:r>
+        <w:rPr>
+          <w:rStyle w:val="KdHTML"/>
+          <w:lang w:val="en-US"/>
+        </w:rPr>
+        <w:t xml:space="preserve"> (t/ tall))</w:t>
+      </w:r>
+    </w:p>
+    <w:p/>
+    <w:p>
+      <w:r>
+        <w:t>Compare also to AMR guidelines, sect. Adjectives that invoke predicates</w:t>
+      </w:r>
+    </w:p>
+    <w:p>
+      <w:hyperlink r:id="rId30" w:anchor="adjectives-that-invoke-predicates" w:history="1">
+        <w:r>
+          <w:rPr>
+            <w:rStyle w:val="Hypertextovodkaz"/>
+          </w:rPr>
+          <w:t>https://github.com/amrisi/amr-guidelines/blob/master/amr.md#adjectives-that-invoke-predicates</w:t>
+        </w:r>
+      </w:hyperlink>
+    </w:p>
+    <w:p>
+      <w:r>
+        <w:t xml:space="preserve">   (</w:t>
+      </w:r>
+      <w:proofErr w:type="spellStart"/>
+      <w:r>
+        <w:t>i</w:t>
+      </w:r>
+      <w:proofErr w:type="spellEnd"/>
+      <w:r>
+        <w:t>)</w:t>
+      </w:r>
+      <w:r>
+        <w:rPr>
+          <w:b/>
+        </w:rPr>
+        <w:t xml:space="preserve"> </w:t>
+      </w:r>
+      <w:proofErr w:type="gramStart"/>
+      <w:r>
+        <w:rPr>
+          <w:i/>
+        </w:rPr>
+        <w:t>the</w:t>
+      </w:r>
+      <w:proofErr w:type="gramEnd"/>
+      <w:r>
+        <w:rPr>
+          <w:i/>
+        </w:rPr>
+        <w:t xml:space="preserve"> attractive man</w:t>
+      </w:r>
+      <w:r>
+        <w:t xml:space="preserve"> = the man who is ARG0-of attract-01 … </w:t>
+      </w:r>
+      <w:r>
+        <w:rPr>
+          <w:b/>
+        </w:rPr>
+        <w:t xml:space="preserve">OK for CZ </w:t>
+      </w:r>
+      <w:r>
+        <w:t>(morphology!)</w:t>
+      </w:r>
+    </w:p>
+    <w:p>
+      <w:r>
+        <w:tab/>
+      </w:r>
+      <w:proofErr w:type="gramStart"/>
+      <w:r>
+        <w:t>the</w:t>
+      </w:r>
+      <w:proofErr w:type="gramEnd"/>
+      <w:r>
+        <w:t xml:space="preserve"> same solution for Eng. adjectives ending with -</w:t>
+      </w:r>
+      <w:proofErr w:type="spellStart"/>
+      <w:r>
+        <w:t>ed</w:t>
+      </w:r>
+      <w:proofErr w:type="spellEnd"/>
+      <w:r>
+        <w:t xml:space="preserve"> (acquainted)</w:t>
+      </w:r>
+    </w:p>
+    <w:p>
+      <w:r>
+        <w:tab/>
+      </w:r>
+      <w:proofErr w:type="gramStart"/>
+      <w:r>
+        <w:t>the</w:t>
+      </w:r>
+      <w:proofErr w:type="gramEnd"/>
+      <w:r>
+        <w:t xml:space="preserve"> same solution for other types of endings, like -able (edible) -</w:t>
+      </w:r>
+      <w:proofErr w:type="spellStart"/>
+      <w:r>
+        <w:t>ful</w:t>
+      </w:r>
+      <w:proofErr w:type="spellEnd"/>
+      <w:r>
+        <w:t xml:space="preserve">,  </w:t>
+      </w:r>
+    </w:p>
+    <w:p>
+      <w:r>
+        <w:t xml:space="preserve">   (ii) </w:t>
+      </w:r>
+      <w:proofErr w:type="gramStart"/>
+      <w:r>
+        <w:t>to</w:t>
+      </w:r>
+      <w:proofErr w:type="gramEnd"/>
+      <w:r>
+        <w:t xml:space="preserve"> </w:t>
+      </w:r>
+      <w:proofErr w:type="spellStart"/>
+      <w:r>
+        <w:t>be+adjectives</w:t>
+      </w:r>
+      <w:proofErr w:type="spellEnd"/>
+      <w:r>
+        <w:t xml:space="preserve"> … often exist natural corresponding verbal predicates … </w:t>
+      </w:r>
+      <w:r>
+        <w:rPr>
+          <w:b/>
+        </w:rPr>
+        <w:t>NOT for CZ ??</w:t>
+      </w:r>
+    </w:p>
+    <w:p>
+      <w:pPr>
+        <w:ind w:firstLine="720"/>
+      </w:pPr>
+      <w:r>
+        <w:rPr>
+          <w:i/>
+        </w:rPr>
+        <w:t>The soldier was aware of the battle.</w:t>
+      </w:r>
+      <w:r>
+        <w:t xml:space="preserve"> … </w:t>
+      </w:r>
+      <w:proofErr w:type="gramStart"/>
+      <w:r>
+        <w:rPr>
+          <w:i/>
+        </w:rPr>
+        <w:t>be</w:t>
+      </w:r>
+      <w:proofErr w:type="gramEnd"/>
+      <w:r>
+        <w:rPr>
+          <w:i/>
+        </w:rPr>
+        <w:t xml:space="preserve"> aware (of X)</w:t>
+      </w:r>
+      <w:r>
+        <w:t xml:space="preserve"> </w:t>
+      </w:r>
+      <w:r>
+        <w:rPr>
+          <w:rFonts w:ascii="Wingdings" w:eastAsia="Wingdings" w:hAnsi="Wingdings" w:cs="Wingdings"/>
+        </w:rPr>
+        <w:sym w:font="Wingdings" w:char="F0E0"/>
+      </w:r>
+      <w:r>
+        <w:t xml:space="preserve"> </w:t>
+      </w:r>
+      <w:r>
+        <w:rPr>
+          <w:i/>
+        </w:rPr>
+        <w:t>realize-01</w:t>
+      </w:r>
+    </w:p>
+    <w:p>
+      <w:r>
+        <w:t xml:space="preserve">   (iii) </w:t>
+      </w:r>
+      <w:proofErr w:type="gramStart"/>
+      <w:r>
+        <w:t>adjectives</w:t>
+      </w:r>
+      <w:proofErr w:type="gramEnd"/>
+      <w:r>
+        <w:t xml:space="preserve"> without natural verbal predicates … create predicate … </w:t>
+      </w:r>
+      <w:r>
+        <w:rPr>
+          <w:b/>
+        </w:rPr>
+        <w:t>NOT for CZ ??</w:t>
+      </w:r>
+    </w:p>
+    <w:p>
+      <w:pPr>
+        <w:ind w:left="1440" w:hanging="720"/>
+        <w:rPr>
+          <w:rFonts w:eastAsia="Times New Roman" w:cs="Times New Roman"/>
+          <w:szCs w:val="24"/>
+          <w:lang w:eastAsia="cs-CZ"/>
+        </w:rPr>
+      </w:pPr>
+      <w:proofErr w:type="gramStart"/>
+      <w:r>
+        <w:rPr>
+          <w:rFonts w:eastAsia="Times New Roman" w:cs="Times New Roman"/>
+          <w:i/>
+          <w:szCs w:val="24"/>
+          <w:lang w:eastAsia="cs-CZ"/>
+        </w:rPr>
+        <w:t>be</w:t>
+      </w:r>
+      <w:proofErr w:type="gramEnd"/>
+      <w:r>
+        <w:rPr>
+          <w:rFonts w:eastAsia="Times New Roman" w:cs="Times New Roman"/>
+          <w:i/>
+          <w:szCs w:val="24"/>
+          <w:lang w:eastAsia="cs-CZ"/>
+        </w:rPr>
+        <w:t xml:space="preserve"> responsible (for X)</w:t>
+      </w:r>
+      <w:r>
+        <w:rPr>
+          <w:rFonts w:eastAsia="Times New Roman" w:cs="Times New Roman"/>
+          <w:szCs w:val="24"/>
+          <w:lang w:eastAsia="cs-CZ"/>
+        </w:rPr>
+        <w:t xml:space="preserve"> </w:t>
+      </w:r>
+      <w:r>
+        <w:rPr>
+          <w:rFonts w:ascii="Wingdings" w:eastAsia="Wingdings" w:hAnsi="Wingdings" w:cs="Wingdings"/>
+        </w:rPr>
+        <w:sym w:font="Wingdings" w:char="F0E0"/>
+      </w:r>
+      <w:r>
+        <w:rPr>
+          <w:rFonts w:eastAsia="Times New Roman" w:cs="Times New Roman"/>
+          <w:szCs w:val="24"/>
+          <w:lang w:eastAsia="cs-CZ"/>
+        </w:rPr>
+        <w:t xml:space="preserve"> </w:t>
+      </w:r>
+      <w:r>
+        <w:rPr>
+          <w:rFonts w:eastAsia="Times New Roman" w:cs="Times New Roman"/>
+          <w:i/>
+          <w:szCs w:val="24"/>
+          <w:lang w:eastAsia="cs-CZ"/>
+        </w:rPr>
+        <w:t>responsible-01</w:t>
+      </w:r>
+      <w:r>
+        <w:rPr>
+          <w:rFonts w:eastAsia="Times New Roman" w:cs="Times New Roman"/>
+          <w:szCs w:val="24"/>
+          <w:lang w:eastAsia="cs-CZ"/>
+        </w:rPr>
+        <w:t xml:space="preserve"> (cause), </w:t>
+      </w:r>
+      <w:r>
+        <w:rPr>
+          <w:rFonts w:eastAsia="Times New Roman" w:cs="Times New Roman"/>
+          <w:i/>
+          <w:szCs w:val="24"/>
+          <w:lang w:eastAsia="cs-CZ"/>
+        </w:rPr>
+        <w:t>responsible-02</w:t>
+      </w:r>
+      <w:r>
+        <w:rPr>
+          <w:rFonts w:eastAsia="Times New Roman" w:cs="Times New Roman"/>
+          <w:szCs w:val="24"/>
+          <w:lang w:eastAsia="cs-CZ"/>
+        </w:rPr>
+        <w:t xml:space="preserve"> (trustworthy), </w:t>
+      </w:r>
+      <w:r>
+        <w:rPr>
+          <w:rFonts w:eastAsia="Times New Roman" w:cs="Times New Roman"/>
+          <w:i/>
+          <w:szCs w:val="24"/>
+          <w:lang w:eastAsia="cs-CZ"/>
+        </w:rPr>
+        <w:t>responsible-03</w:t>
+      </w:r>
+      <w:r>
+        <w:rPr>
+          <w:rFonts w:eastAsia="Times New Roman" w:cs="Times New Roman"/>
+          <w:szCs w:val="24"/>
+          <w:lang w:eastAsia="cs-CZ"/>
+        </w:rPr>
+        <w:t xml:space="preserve"> (duty) </w:t>
+      </w:r>
+    </w:p>
+    <w:p>
+      <w:pPr>
+        <w:ind w:firstLine="720"/>
+        <w:rPr>
+          <w:rFonts w:eastAsia="Times New Roman" w:cs="Times New Roman"/>
+          <w:szCs w:val="24"/>
+          <w:lang w:eastAsia="cs-CZ"/>
+        </w:rPr>
+      </w:pPr>
+      <w:proofErr w:type="gramStart"/>
+      <w:r>
+        <w:rPr>
+          <w:rFonts w:eastAsia="Times New Roman" w:cs="Times New Roman"/>
+          <w:i/>
+          <w:szCs w:val="24"/>
+          <w:lang w:eastAsia="cs-CZ"/>
+        </w:rPr>
+        <w:t>be</w:t>
+      </w:r>
+      <w:proofErr w:type="gramEnd"/>
+      <w:r>
+        <w:rPr>
+          <w:rFonts w:eastAsia="Times New Roman" w:cs="Times New Roman"/>
+          <w:i/>
+          <w:szCs w:val="24"/>
+          <w:lang w:eastAsia="cs-CZ"/>
+        </w:rPr>
+        <w:t xml:space="preserve"> nervous (about X)</w:t>
+      </w:r>
+      <w:r>
+        <w:rPr>
+          <w:rFonts w:eastAsia="Times New Roman" w:cs="Times New Roman"/>
+          <w:szCs w:val="24"/>
+          <w:lang w:eastAsia="cs-CZ"/>
+        </w:rPr>
+        <w:t xml:space="preserve"> </w:t>
+      </w:r>
+      <w:r>
+        <w:rPr>
+          <w:rFonts w:ascii="Wingdings" w:eastAsia="Wingdings" w:hAnsi="Wingdings" w:cs="Wingdings"/>
+        </w:rPr>
+        <w:sym w:font="Wingdings" w:char="F0E0"/>
+      </w:r>
+      <w:r>
+        <w:rPr>
+          <w:rFonts w:eastAsia="Times New Roman" w:cs="Times New Roman"/>
+          <w:szCs w:val="24"/>
+          <w:lang w:eastAsia="cs-CZ"/>
+        </w:rPr>
+        <w:t xml:space="preserve"> </w:t>
+      </w:r>
+      <w:r>
+        <w:rPr>
+          <w:rFonts w:eastAsia="Times New Roman" w:cs="Times New Roman"/>
+          <w:i/>
+          <w:szCs w:val="24"/>
+          <w:lang w:eastAsia="cs-CZ"/>
+        </w:rPr>
+        <w:t>nervous-01</w:t>
+      </w:r>
+      <w:r>
+        <w:rPr>
+          <w:rFonts w:eastAsia="Times New Roman" w:cs="Times New Roman"/>
+          <w:szCs w:val="24"/>
+          <w:lang w:eastAsia="cs-CZ"/>
+        </w:rPr>
+        <w:t xml:space="preserve"> </w:t>
+      </w:r>
+    </w:p>
+    <w:p>
+      <w:pPr>
+        <w:ind w:firstLine="720"/>
+        <w:rPr>
+          <w:rFonts w:cs="Times New Roman"/>
+          <w:szCs w:val="24"/>
+        </w:rPr>
+      </w:pPr>
+      <w:proofErr w:type="gramStart"/>
+      <w:r>
+        <w:rPr>
+          <w:rFonts w:eastAsia="Times New Roman" w:cs="Times New Roman"/>
+          <w:i/>
+          <w:szCs w:val="24"/>
+          <w:lang w:eastAsia="cs-CZ"/>
+        </w:rPr>
+        <w:t>be</w:t>
+      </w:r>
+      <w:proofErr w:type="gramEnd"/>
+      <w:r>
+        <w:rPr>
+          <w:rFonts w:eastAsia="Times New Roman" w:cs="Times New Roman"/>
+          <w:i/>
+          <w:szCs w:val="24"/>
+          <w:lang w:eastAsia="cs-CZ"/>
+        </w:rPr>
+        <w:t xml:space="preserve"> serious (about X) </w:t>
+      </w:r>
+      <w:r>
+        <w:rPr>
+          <w:rFonts w:ascii="Wingdings" w:eastAsia="Wingdings" w:hAnsi="Wingdings" w:cs="Wingdings"/>
+        </w:rPr>
+        <w:sym w:font="Wingdings" w:char="F0E0"/>
+      </w:r>
+      <w:r>
+        <w:rPr>
+          <w:rFonts w:eastAsia="Times New Roman" w:cs="Times New Roman"/>
+          <w:szCs w:val="24"/>
+          <w:lang w:eastAsia="cs-CZ"/>
+        </w:rPr>
+        <w:t xml:space="preserve"> </w:t>
+      </w:r>
+      <w:r>
+        <w:rPr>
+          <w:rFonts w:eastAsia="Times New Roman" w:cs="Times New Roman"/>
+          <w:i/>
+          <w:szCs w:val="24"/>
+          <w:lang w:eastAsia="cs-CZ"/>
+        </w:rPr>
+        <w:t>serious-01</w:t>
+      </w:r>
+      <w:r>
+        <w:rPr>
+          <w:rFonts w:eastAsia="Times New Roman" w:cs="Times New Roman"/>
+          <w:szCs w:val="24"/>
+          <w:lang w:eastAsia="cs-CZ"/>
+        </w:rPr>
+        <w:t xml:space="preserve"> (no kidding), </w:t>
+      </w:r>
+      <w:r>
+        <w:rPr>
+          <w:rFonts w:eastAsia="Times New Roman" w:cs="Times New Roman"/>
+          <w:i/>
+          <w:szCs w:val="24"/>
+          <w:lang w:eastAsia="cs-CZ"/>
+        </w:rPr>
+        <w:t>serious-02</w:t>
+      </w:r>
+      <w:r>
+        <w:rPr>
+          <w:rFonts w:eastAsia="Times New Roman" w:cs="Times New Roman"/>
+          <w:szCs w:val="24"/>
+          <w:lang w:eastAsia="cs-CZ"/>
+        </w:rPr>
+        <w:t xml:space="preserve"> (grave)</w:t>
+      </w:r>
+    </w:p>
+    <w:p>
+      <w:r>
+        <w:t xml:space="preserve">   (iv) </w:t>
+      </w:r>
+      <w:proofErr w:type="gramStart"/>
+      <w:r>
+        <w:t>adjectives</w:t>
+      </w:r>
+      <w:proofErr w:type="gramEnd"/>
+      <w:r>
+        <w:t xml:space="preserve"> like </w:t>
+      </w:r>
+      <w:r>
+        <w:rPr>
+          <w:i/>
+        </w:rPr>
+        <w:t>sad, white, and free</w:t>
+      </w:r>
+      <w:r>
+        <w:t xml:space="preserve"> … as predicates if there is an implied event or </w:t>
+      </w:r>
+      <w:proofErr w:type="spellStart"/>
+      <w:r>
+        <w:t>proces</w:t>
+      </w:r>
+      <w:proofErr w:type="spellEnd"/>
+    </w:p>
+    <w:p>
+      <w:r>
+        <w:tab/>
+      </w:r>
+      <w:r>
+        <w:tab/>
+      </w:r>
+      <w:r>
+        <w:tab/>
+      </w:r>
+      <w:r>
+        <w:tab/>
+      </w:r>
+      <w:r>
+        <w:tab/>
+      </w:r>
+      <w:r>
+        <w:tab/>
+      </w:r>
+      <w:r>
+        <w:tab/>
+      </w:r>
+      <w:r>
+        <w:tab/>
+      </w:r>
+      <w:r>
+        <w:tab/>
+        <w:t xml:space="preserve">… </w:t>
+      </w:r>
+      <w:r>
+        <w:rPr>
+          <w:b/>
+        </w:rPr>
+        <w:t xml:space="preserve">NOT for </w:t>
+      </w:r>
+      <w:proofErr w:type="gramStart"/>
+      <w:r>
+        <w:rPr>
+          <w:b/>
+        </w:rPr>
+        <w:t>Czech ??</w:t>
+      </w:r>
+      <w:proofErr w:type="gramEnd"/>
+    </w:p>
+    <w:p>
+      <w:proofErr w:type="gramStart"/>
+      <w:r>
+        <w:rPr>
+          <w:u w:val="single"/>
+        </w:rPr>
+        <w:t>general</w:t>
+      </w:r>
+      <w:proofErr w:type="gramEnd"/>
+      <w:r>
+        <w:rPr>
+          <w:u w:val="single"/>
+        </w:rPr>
+        <w:t xml:space="preserve"> question</w:t>
+      </w:r>
+      <w:r>
+        <w:t>: How much inferencing we want to include in the annotation?</w:t>
+      </w:r>
+    </w:p>
+    <w:p>
+      <w:r>
+        <w:t xml:space="preserve">JH: Be conservative with </w:t>
+      </w:r>
+      <w:r>
+        <w:rPr>
+          <w:b/>
+          <w:i/>
+        </w:rPr>
+        <w:t>reification</w:t>
+      </w:r>
+      <w:r>
+        <w:t xml:space="preserve"> (reification = converting a role into a concept is called reification)! </w:t>
+      </w:r>
+    </w:p>
+    <w:p>
+      <w:r>
+        <w:t>Reification is used, e.g., for the change of TFA in AMR guidelines (“One reason is to make a relation the focus of an AMR fragment.”)</w:t>
+      </w:r>
+    </w:p>
+    <w:p/>
+    <w:p>
+      <w:pPr>
+        <w:rPr>
+          <w:b/>
+        </w:rPr>
+      </w:pPr>
+      <w:proofErr w:type="gramStart"/>
+      <w:r>
+        <w:rPr>
+          <w:u w:val="single"/>
+        </w:rPr>
+        <w:t>more</w:t>
+      </w:r>
+      <w:proofErr w:type="gramEnd"/>
+      <w:r>
+        <w:rPr>
+          <w:u w:val="single"/>
+        </w:rPr>
+        <w:t xml:space="preserve"> advanced solution</w:t>
+      </w:r>
+      <w:r>
+        <w:t xml:space="preserve">: create more general predicates like </w:t>
+      </w:r>
+      <w:r>
+        <w:rPr>
+          <w:i/>
+        </w:rPr>
+        <w:t>color-01</w:t>
+      </w:r>
+      <w:r>
+        <w:t xml:space="preserve"> … </w:t>
+      </w:r>
+      <w:r>
+        <w:rPr>
+          <w:b/>
+        </w:rPr>
+        <w:t xml:space="preserve">?? </w:t>
+      </w:r>
+      <w:proofErr w:type="gramStart"/>
+      <w:r>
+        <w:rPr>
+          <w:b/>
+        </w:rPr>
+        <w:t>not</w:t>
+      </w:r>
+      <w:proofErr w:type="gramEnd"/>
+      <w:r>
+        <w:rPr>
+          <w:b/>
+        </w:rPr>
+        <w:t xml:space="preserve"> now for CZ</w:t>
+      </w:r>
+    </w:p>
+    <w:p/>
+    <w:p>
+      <w:r>
+        <w:t>“</w:t>
+      </w:r>
+      <w:proofErr w:type="gramStart"/>
+      <w:r>
+        <w:t>ideal</w:t>
+      </w:r>
+      <w:proofErr w:type="gramEnd"/>
+      <w:r>
+        <w:t xml:space="preserve">” solution: JH: all adjectives as predicates (like the proposal by Dan), but </w:t>
+      </w:r>
+      <w:r>
+        <w:rPr>
+          <w:b/>
+        </w:rPr>
+        <w:t>not now for CZ</w:t>
+      </w:r>
+    </w:p>
+    <w:p>
+      <w:pPr>
+        <w:rPr>
+          <w:i/>
+          <w:u w:val="single"/>
+        </w:rPr>
+      </w:pPr>
+    </w:p>
+    <w:p>
+      <w:pPr>
+        <w:ind w:left="720" w:hanging="720"/>
+      </w:pPr>
+      <w:r>
+        <w:rPr>
+          <w:highlight w:val="yellow"/>
+        </w:rPr>
+        <w:t>TODO</w:t>
+      </w:r>
+      <w:r>
+        <w:t xml:space="preserve">: if agreed, then to be changed in the internal guidelines </w:t>
+      </w:r>
+      <w:hyperlink r:id="rId31">
+        <w:r>
+          <w:rPr>
+            <w:rStyle w:val="Hypertextovodkaz"/>
+          </w:rPr>
+          <w:t>https://github.com/ufal/UMR/blob/main/doc/eventive-concepts.md</w:t>
+        </w:r>
+      </w:hyperlink>
+    </w:p>
+    <w:p>
+      <w:pPr>
+        <w:rPr>
           <w:rFonts w:asciiTheme="majorHAnsi" w:eastAsiaTheme="majorEastAsia" w:hAnsiTheme="majorHAnsi" w:cstheme="majorBidi"/>
           <w:b/>
           <w:bCs/>
@@ -8965,7 +9731,7 @@
       <w:pPr>
         <w:ind w:firstLine="708"/>
       </w:pPr>
-      <w:hyperlink r:id="rId29">
+      <w:hyperlink r:id="rId32">
         <w:r>
           <w:rPr>
             <w:rStyle w:val="Hypertextovodkaz"/>
@@ -8991,7 +9757,7 @@
       <w:pPr>
         <w:ind w:firstLine="708"/>
       </w:pPr>
-      <w:hyperlink r:id="rId30">
+      <w:hyperlink r:id="rId33">
         <w:r>
           <w:rPr>
             <w:rStyle w:val="Hypertextovodkaz"/>
@@ -9616,7 +10382,25 @@
           <w:sz w:val="20"/>
           <w:szCs w:val="20"/>
         </w:rPr>
-        <w:t xml:space="preserve"> (n/ name :op1 "</w:t>
+        <w:t xml:space="preserve"> (n/ name :</w:t>
+      </w:r>
+      <w:proofErr w:type="spellStart"/>
+      <w:r>
+        <w:rPr>
+          <w:rFonts w:ascii="Courier New" w:eastAsia="Times New Roman" w:hAnsi="Courier New" w:cs="Courier New"/>
+          <w:sz w:val="20"/>
+          <w:szCs w:val="20"/>
+        </w:rPr>
+        <w:t>op1</w:t>
+      </w:r>
+      <w:proofErr w:type="spellEnd"/>
+      <w:r>
+        <w:rPr>
+          <w:rFonts w:ascii="Courier New" w:eastAsia="Times New Roman" w:hAnsi="Courier New" w:cs="Courier New"/>
+          <w:sz w:val="20"/>
+          <w:szCs w:val="20"/>
+        </w:rPr>
+        <w:t xml:space="preserve"> "</w:t>
       </w:r>
       <w:proofErr w:type="spellStart"/>
       <w:r>
@@ -10018,7 +10802,7 @@
       </w:r>
     </w:p>
     <w:p>
-      <w:hyperlink r:id="rId31">
+      <w:hyperlink r:id="rId34">
         <w:r>
           <w:rPr>
             <w:rStyle w:val="Hypertextovodkaz"/>
@@ -10119,9 +10903,17 @@
     <w:p/>
     <w:p>
       <w:r>
-        <w:t xml:space="preserve">JH: UMR-writer 2.0 – </w:t>
-      </w:r>
-      <w:hyperlink r:id="rId32">
+        <w:t xml:space="preserve">JH: </w:t>
+      </w:r>
+      <w:proofErr w:type="spellStart"/>
+      <w:r>
+        <w:t>UMR</w:t>
+      </w:r>
+      <w:proofErr w:type="spellEnd"/>
+      <w:r>
+        <w:t xml:space="preserve">-writer 2.0 – </w:t>
+      </w:r>
+      <w:hyperlink r:id="rId35">
         <w:proofErr w:type="spellStart"/>
         <w:r>
           <w:rPr>
@@ -10158,7 +10950,7 @@
       <w:r>
         <w:t xml:space="preserve"> </w:t>
       </w:r>
-      <w:hyperlink r:id="rId33">
+      <w:hyperlink r:id="rId36">
         <w:r>
           <w:rPr>
             <w:rStyle w:val="Hypertextovodkaz"/>
@@ -10267,12 +11059,20 @@
       <w:r>
         <w:t xml:space="preserve"> (official </w:t>
       </w:r>
-      <w:hyperlink r:id="rId34">
+      <w:hyperlink r:id="rId37">
+        <w:proofErr w:type="spellStart"/>
         <w:r>
           <w:rPr>
             <w:rStyle w:val="Hypertextovodkaz"/>
           </w:rPr>
-          <w:t xml:space="preserve">UMR </w:t>
+          <w:t>UMR</w:t>
+        </w:r>
+        <w:proofErr w:type="spellEnd"/>
+        <w:r>
+          <w:rPr>
+            <w:rStyle w:val="Hypertextovodkaz"/>
+          </w:rPr>
+          <w:t xml:space="preserve"> </w:t>
         </w:r>
         <w:proofErr w:type="spellStart"/>
         <w:r>
@@ -10643,7 +11443,15 @@
     <w:p/>
     <w:p>
       <w:r>
-        <w:t xml:space="preserve">Federica: tried the annotation for Latin, comparing it to the Czech valency files on </w:t>
+        <w:t xml:space="preserve">Federica: tried the annotation for Latin, comparing it to the Czech </w:t>
+      </w:r>
+      <w:proofErr w:type="spellStart"/>
+      <w:r>
+        <w:t>valency</w:t>
+      </w:r>
+      <w:proofErr w:type="spellEnd"/>
+      <w:r>
+        <w:t xml:space="preserve"> files on </w:t>
       </w:r>
       <w:proofErr w:type="spellStart"/>
       <w:r>
@@ -10978,7 +11786,15 @@
       </w:r>
       <w:proofErr w:type="spellEnd"/>
       <w:r>
-        <w:t xml:space="preserve"> named entities (name of a product – many things); what about the Estonians – nationality in UMR; </w:t>
+        <w:t xml:space="preserve"> named entities (name of a product – many things); what about the Estonians – nationality in </w:t>
+      </w:r>
+      <w:proofErr w:type="spellStart"/>
+      <w:r>
+        <w:t>UMR</w:t>
+      </w:r>
+      <w:proofErr w:type="spellEnd"/>
+      <w:r>
+        <w:t xml:space="preserve">; </w:t>
       </w:r>
       <w:proofErr w:type="spellStart"/>
       <w:r>
@@ -11078,7 +11894,7 @@
       </w:r>
     </w:p>
     <w:sectPr>
-      <w:footerReference w:type="default" r:id="rId35"/>
+      <w:footerReference w:type="default" r:id="rId38"/>
       <w:pgSz w:w="12240" w:h="15840"/>
       <w:pgMar w:top="1440" w:right="1440" w:bottom="1440" w:left="1440" w:header="0" w:footer="720" w:gutter="0"/>
       <w:cols w:space="708"/>
@@ -11118,6 +11934,7 @@
         <w:docPartUnique/>
       </w:docPartObj>
     </w:sdtPr>
+    <w:sdtEndPr/>
     <w:sdtContent>
       <w:p>
         <w:pPr>
@@ -11702,6 +12519,118 @@
     </w:lvl>
   </w:abstractNum>
   <w:abstractNum w:abstractNumId="4">
+    <w:nsid w:val="28FD3E08"/>
+    <w:multiLevelType w:val="hybridMultilevel"/>
+    <w:tmpl w:val="41BE8928"/>
+    <w:lvl w:ilvl="0" w:tplc="73F8605C">
+      <w:numFmt w:val="bullet"/>
+      <w:lvlText w:val="-"/>
+      <w:lvlJc w:val="left"/>
+      <w:pPr>
+        <w:ind w:left="720" w:hanging="360"/>
+      </w:pPr>
+      <w:rPr>
+        <w:rFonts w:ascii="Times New Roman" w:eastAsiaTheme="minorEastAsia" w:hAnsi="Times New Roman" w:cs="Times New Roman" w:hint="default"/>
+      </w:rPr>
+    </w:lvl>
+    <w:lvl w:ilvl="1" w:tplc="04090003" w:tentative="1">
+      <w:start w:val="1"/>
+      <w:numFmt w:val="bullet"/>
+      <w:lvlText w:val="o"/>
+      <w:lvlJc w:val="left"/>
+      <w:pPr>
+        <w:ind w:left="1440" w:hanging="360"/>
+      </w:pPr>
+      <w:rPr>
+        <w:rFonts w:ascii="Courier New" w:hAnsi="Courier New" w:cs="Courier New" w:hint="default"/>
+      </w:rPr>
+    </w:lvl>
+    <w:lvl w:ilvl="2" w:tplc="04090005" w:tentative="1">
+      <w:start w:val="1"/>
+      <w:numFmt w:val="bullet"/>
+      <w:lvlText w:val=""/>
+      <w:lvlJc w:val="left"/>
+      <w:pPr>
+        <w:ind w:left="2160" w:hanging="360"/>
+      </w:pPr>
+      <w:rPr>
+        <w:rFonts w:ascii="Wingdings" w:hAnsi="Wingdings" w:hint="default"/>
+      </w:rPr>
+    </w:lvl>
+    <w:lvl w:ilvl="3" w:tplc="04090001" w:tentative="1">
+      <w:start w:val="1"/>
+      <w:numFmt w:val="bullet"/>
+      <w:lvlText w:val=""/>
+      <w:lvlJc w:val="left"/>
+      <w:pPr>
+        <w:ind w:left="2880" w:hanging="360"/>
+      </w:pPr>
+      <w:rPr>
+        <w:rFonts w:ascii="Symbol" w:hAnsi="Symbol" w:hint="default"/>
+      </w:rPr>
+    </w:lvl>
+    <w:lvl w:ilvl="4" w:tplc="04090003" w:tentative="1">
+      <w:start w:val="1"/>
+      <w:numFmt w:val="bullet"/>
+      <w:lvlText w:val="o"/>
+      <w:lvlJc w:val="left"/>
+      <w:pPr>
+        <w:ind w:left="3600" w:hanging="360"/>
+      </w:pPr>
+      <w:rPr>
+        <w:rFonts w:ascii="Courier New" w:hAnsi="Courier New" w:cs="Courier New" w:hint="default"/>
+      </w:rPr>
+    </w:lvl>
+    <w:lvl w:ilvl="5" w:tplc="04090005" w:tentative="1">
+      <w:start w:val="1"/>
+      <w:numFmt w:val="bullet"/>
+      <w:lvlText w:val=""/>
+      <w:lvlJc w:val="left"/>
+      <w:pPr>
+        <w:ind w:left="4320" w:hanging="360"/>
+      </w:pPr>
+      <w:rPr>
+        <w:rFonts w:ascii="Wingdings" w:hAnsi="Wingdings" w:hint="default"/>
+      </w:rPr>
+    </w:lvl>
+    <w:lvl w:ilvl="6" w:tplc="04090001" w:tentative="1">
+      <w:start w:val="1"/>
+      <w:numFmt w:val="bullet"/>
+      <w:lvlText w:val=""/>
+      <w:lvlJc w:val="left"/>
+      <w:pPr>
+        <w:ind w:left="5040" w:hanging="360"/>
+      </w:pPr>
+      <w:rPr>
+        <w:rFonts w:ascii="Symbol" w:hAnsi="Symbol" w:hint="default"/>
+      </w:rPr>
+    </w:lvl>
+    <w:lvl w:ilvl="7" w:tplc="04090003" w:tentative="1">
+      <w:start w:val="1"/>
+      <w:numFmt w:val="bullet"/>
+      <w:lvlText w:val="o"/>
+      <w:lvlJc w:val="left"/>
+      <w:pPr>
+        <w:ind w:left="5760" w:hanging="360"/>
+      </w:pPr>
+      <w:rPr>
+        <w:rFonts w:ascii="Courier New" w:hAnsi="Courier New" w:cs="Courier New" w:hint="default"/>
+      </w:rPr>
+    </w:lvl>
+    <w:lvl w:ilvl="8" w:tplc="04090005" w:tentative="1">
+      <w:start w:val="1"/>
+      <w:numFmt w:val="bullet"/>
+      <w:lvlText w:val=""/>
+      <w:lvlJc w:val="left"/>
+      <w:pPr>
+        <w:ind w:left="6480" w:hanging="360"/>
+      </w:pPr>
+      <w:rPr>
+        <w:rFonts w:ascii="Wingdings" w:hAnsi="Wingdings" w:hint="default"/>
+      </w:rPr>
+    </w:lvl>
+  </w:abstractNum>
+  <w:abstractNum w:abstractNumId="5">
     <w:nsid w:val="31E42B33"/>
     <w:multiLevelType w:val="multilevel"/>
     <w:tmpl w:val="E530DEC4"/>
@@ -11841,7 +12770,7 @@
       </w:rPr>
     </w:lvl>
   </w:abstractNum>
-  <w:abstractNum w:abstractNumId="5">
+  <w:abstractNum w:abstractNumId="6">
     <w:nsid w:val="3DFB0169"/>
     <w:multiLevelType w:val="hybridMultilevel"/>
     <w:tmpl w:val="84042A94"/>
@@ -11953,7 +12882,7 @@
       </w:rPr>
     </w:lvl>
   </w:abstractNum>
-  <w:abstractNum w:abstractNumId="6">
+  <w:abstractNum w:abstractNumId="7">
     <w:nsid w:val="3EEC33E4"/>
     <w:multiLevelType w:val="hybridMultilevel"/>
     <w:tmpl w:val="3C80768A"/>
@@ -12066,7 +12995,7 @@
       </w:rPr>
     </w:lvl>
   </w:abstractNum>
-  <w:abstractNum w:abstractNumId="7">
+  <w:abstractNum w:abstractNumId="8">
     <w:nsid w:val="407B72F0"/>
     <w:multiLevelType w:val="multilevel"/>
     <w:tmpl w:val="5B10D8AC"/>
@@ -12205,7 +13134,7 @@
       </w:rPr>
     </w:lvl>
   </w:abstractNum>
-  <w:abstractNum w:abstractNumId="8">
+  <w:abstractNum w:abstractNumId="9">
     <w:nsid w:val="4F007120"/>
     <w:multiLevelType w:val="multilevel"/>
     <w:tmpl w:val="537AF94E"/>
@@ -12344,7 +13273,7 @@
       </w:rPr>
     </w:lvl>
   </w:abstractNum>
-  <w:abstractNum w:abstractNumId="9">
+  <w:abstractNum w:abstractNumId="10">
     <w:nsid w:val="5BCC7D66"/>
     <w:multiLevelType w:val="multilevel"/>
     <w:tmpl w:val="F590283E"/>
@@ -12483,7 +13412,7 @@
       </w:rPr>
     </w:lvl>
   </w:abstractNum>
-  <w:abstractNum w:abstractNumId="10">
+  <w:abstractNum w:abstractNumId="11">
     <w:nsid w:val="632A0A7A"/>
     <w:multiLevelType w:val="hybridMultilevel"/>
     <w:tmpl w:val="3BFC814A"/>
@@ -12596,7 +13525,7 @@
       </w:rPr>
     </w:lvl>
   </w:abstractNum>
-  <w:abstractNum w:abstractNumId="11">
+  <w:abstractNum w:abstractNumId="12">
     <w:nsid w:val="66EE1288"/>
     <w:multiLevelType w:val="multilevel"/>
     <w:tmpl w:val="2200D59A"/>
@@ -12735,7 +13664,7 @@
       </w:rPr>
     </w:lvl>
   </w:abstractNum>
-  <w:abstractNum w:abstractNumId="12">
+  <w:abstractNum w:abstractNumId="13">
     <w:nsid w:val="6D1939E6"/>
     <w:multiLevelType w:val="hybridMultilevel"/>
     <w:tmpl w:val="73C8369A"/>
@@ -12824,7 +13753,7 @@
       </w:pPr>
     </w:lvl>
   </w:abstractNum>
-  <w:abstractNum w:abstractNumId="13">
+  <w:abstractNum w:abstractNumId="14">
     <w:nsid w:val="6EF6118C"/>
     <w:multiLevelType w:val="multilevel"/>
     <w:tmpl w:val="9F68E7FE"/>
@@ -12946,7 +13875,7 @@
       </w:pPr>
     </w:lvl>
   </w:abstractNum>
-  <w:abstractNum w:abstractNumId="14">
+  <w:abstractNum w:abstractNumId="15">
     <w:nsid w:val="784E218E"/>
     <w:multiLevelType w:val="hybridMultilevel"/>
     <w:tmpl w:val="B7247664"/>
@@ -13059,40 +13988,40 @@
     </w:lvl>
   </w:abstractNum>
   <w:num w:numId="1">
-    <w:abstractNumId w:val="11"/>
+    <w:abstractNumId w:val="12"/>
   </w:num>
   <w:num w:numId="2">
     <w:abstractNumId w:val="0"/>
   </w:num>
   <w:num w:numId="3">
-    <w:abstractNumId w:val="4"/>
+    <w:abstractNumId w:val="5"/>
   </w:num>
   <w:num w:numId="4">
-    <w:abstractNumId w:val="7"/>
+    <w:abstractNumId w:val="8"/>
   </w:num>
   <w:num w:numId="5">
-    <w:abstractNumId w:val="9"/>
+    <w:abstractNumId w:val="10"/>
   </w:num>
   <w:num w:numId="6">
     <w:abstractNumId w:val="1"/>
   </w:num>
   <w:num w:numId="7">
-    <w:abstractNumId w:val="8"/>
+    <w:abstractNumId w:val="9"/>
   </w:num>
   <w:num w:numId="8">
+    <w:abstractNumId w:val="14"/>
+  </w:num>
+  <w:num w:numId="9">
     <w:abstractNumId w:val="13"/>
   </w:num>
-  <w:num w:numId="9">
-    <w:abstractNumId w:val="12"/>
-  </w:num>
   <w:num w:numId="10">
-    <w:abstractNumId w:val="6"/>
+    <w:abstractNumId w:val="7"/>
   </w:num>
   <w:num w:numId="11">
-    <w:abstractNumId w:val="10"/>
+    <w:abstractNumId w:val="11"/>
   </w:num>
   <w:num w:numId="12">
-    <w:abstractNumId w:val="14"/>
+    <w:abstractNumId w:val="15"/>
   </w:num>
   <w:num w:numId="13">
     <w:abstractNumId w:val="2"/>
@@ -13101,7 +14030,10 @@
     <w:abstractNumId w:val="3"/>
   </w:num>
   <w:num w:numId="15">
-    <w:abstractNumId w:val="5"/>
+    <w:abstractNumId w:val="6"/>
+  </w:num>
+  <w:num w:numId="16">
+    <w:abstractNumId w:val="4"/>
   </w:num>
 </w:numbering>
 </file>
@@ -14526,7 +15458,7 @@
 </file>
 
 <file path=customXml/itemProps1.xml><?xml version="1.0" encoding="utf-8"?>
-<ds:datastoreItem xmlns:ds="http://schemas.openxmlformats.org/officeDocument/2006/customXml" ds:itemID="{D3B0F277-C66D-453C-A3D1-B4622FEB8A5B}">
+<ds:datastoreItem xmlns:ds="http://schemas.openxmlformats.org/officeDocument/2006/customXml" ds:itemID="{C176AF8B-775D-4D2B-9DC2-DDDC43528D78}">
   <ds:schemaRefs>
     <ds:schemaRef ds:uri="http://schemas.openxmlformats.org/officeDocument/2006/bibliography"/>
   </ds:schemaRefs>

</xml_diff>

<commit_message>
minutes from October, 30, 2023
</commit_message>
<xml_diff>
--- a/doc/minutes-from-meetings/ufal-umr-meeting-minutes.docx
+++ b/doc/minutes-from-meetings/ufal-umr-meeting-minutes.docx
@@ -7,20 +7,1310 @@
         <w:rPr>
           <w:rFonts w:cs="Times New Roman"/>
           <w:b/>
+          <w:color w:val="0070C0"/>
+          <w:szCs w:val="24"/>
+        </w:rPr>
+      </w:pPr>
+      <w:r>
+        <w:rPr>
+          <w:rFonts w:cs="Times New Roman"/>
+          <w:b/>
+          <w:color w:val="0070C0"/>
+          <w:szCs w:val="24"/>
+        </w:rPr>
+        <w:t xml:space="preserve">Meeting October 30 (Dan, JH, </w:t>
+      </w:r>
+      <w:proofErr w:type="spellStart"/>
+      <w:r>
+        <w:rPr>
+          <w:rFonts w:cs="Times New Roman"/>
+          <w:b/>
+          <w:color w:val="0070C0"/>
+          <w:szCs w:val="24"/>
+        </w:rPr>
+        <w:t>Zdeňka</w:t>
+      </w:r>
+      <w:proofErr w:type="spellEnd"/>
+      <w:r>
+        <w:rPr>
+          <w:rFonts w:cs="Times New Roman"/>
+          <w:b/>
+          <w:color w:val="0070C0"/>
+          <w:szCs w:val="24"/>
+        </w:rPr>
+        <w:t xml:space="preserve">, Federica, </w:t>
+      </w:r>
+      <w:proofErr w:type="spellStart"/>
+      <w:r>
+        <w:rPr>
+          <w:rFonts w:cs="Times New Roman"/>
+          <w:b/>
+          <w:color w:val="0070C0"/>
+          <w:szCs w:val="24"/>
+        </w:rPr>
+        <w:t>Šárka</w:t>
+      </w:r>
+      <w:proofErr w:type="spellEnd"/>
+      <w:r>
+        <w:rPr>
+          <w:rFonts w:cs="Times New Roman"/>
+          <w:b/>
+          <w:color w:val="0070C0"/>
+          <w:szCs w:val="24"/>
+        </w:rPr>
+        <w:t>)</w:t>
+      </w:r>
+    </w:p>
+    <w:p>
+      <w:pPr>
+        <w:rPr>
+          <w:rFonts w:cs="Times New Roman"/>
+          <w:b/>
           <w:color w:val="FF0000"/>
           <w:szCs w:val="24"/>
         </w:rPr>
       </w:pPr>
-      <w:r>
+    </w:p>
+    <w:p>
+      <w:pPr>
         <w:rPr>
           <w:rFonts w:cs="Times New Roman"/>
           <w:b/>
           <w:color w:val="FF0000"/>
           <w:szCs w:val="24"/>
         </w:rPr>
+      </w:pPr>
+      <w:r>
+        <w:rPr>
+          <w:rFonts w:cs="Times New Roman"/>
+          <w:b/>
+          <w:color w:val="FF0000"/>
+          <w:szCs w:val="24"/>
+        </w:rPr>
+        <w:t xml:space="preserve">Next meeting: Monday </w:t>
+      </w:r>
+      <w:r>
+        <w:rPr>
+          <w:rFonts w:cs="Times New Roman"/>
+          <w:b/>
+          <w:color w:val="FF0000"/>
+          <w:szCs w:val="24"/>
+        </w:rPr>
+        <w:t>November 6</w:t>
+      </w:r>
+      <w:r>
+        <w:rPr>
+          <w:rFonts w:cs="Times New Roman"/>
+          <w:b/>
+          <w:color w:val="FF0000"/>
+          <w:szCs w:val="24"/>
+        </w:rPr>
+        <w:t xml:space="preserve">, </w:t>
+      </w:r>
+      <w:proofErr w:type="gramStart"/>
+      <w:r>
+        <w:rPr>
+          <w:rFonts w:cs="Times New Roman"/>
+          <w:b/>
+          <w:color w:val="FF0000"/>
+          <w:szCs w:val="24"/>
+        </w:rPr>
+        <w:t>1pm ,</w:t>
+      </w:r>
+      <w:proofErr w:type="gramEnd"/>
+      <w:r>
+        <w:rPr>
+          <w:rFonts w:cs="Times New Roman"/>
+          <w:b/>
+          <w:color w:val="FF0000"/>
+          <w:szCs w:val="24"/>
+        </w:rPr>
+        <w:t xml:space="preserve"> </w:t>
+      </w:r>
+      <w:r>
+        <w:rPr>
+          <w:rFonts w:cs="Times New Roman"/>
+          <w:b/>
+          <w:color w:val="FF0000"/>
+          <w:szCs w:val="24"/>
+        </w:rPr>
+        <w:t>room 510</w:t>
+      </w:r>
+    </w:p>
+    <w:p>
+      <w:pPr>
+        <w:rPr>
+          <w:rFonts w:cs="Times New Roman"/>
+          <w:szCs w:val="24"/>
+        </w:rPr>
+      </w:pPr>
+      <w:r>
+        <w:rPr>
+          <w:rFonts w:cs="Times New Roman"/>
+          <w:szCs w:val="24"/>
+        </w:rPr>
+        <w:t>(</w:t>
+      </w:r>
+      <w:proofErr w:type="spellStart"/>
+      <w:r>
+        <w:rPr>
+          <w:rFonts w:cs="Times New Roman"/>
+          <w:szCs w:val="24"/>
+        </w:rPr>
+        <w:t>Šárka</w:t>
+      </w:r>
+      <w:proofErr w:type="spellEnd"/>
+      <w:r>
+        <w:rPr>
+          <w:rFonts w:cs="Times New Roman"/>
+          <w:szCs w:val="24"/>
+        </w:rPr>
+        <w:t xml:space="preserve"> has vacations, two weeks.)</w:t>
+      </w:r>
+    </w:p>
+    <w:p>
+      <w:pPr>
+        <w:rPr>
+          <w:rFonts w:cs="Times New Roman"/>
+          <w:szCs w:val="24"/>
+        </w:rPr>
+      </w:pPr>
+    </w:p>
+    <w:p>
+      <w:pPr>
+        <w:rPr>
+          <w:rFonts w:cs="Times New Roman"/>
+          <w:b/>
+          <w:color w:val="FF0000"/>
+          <w:szCs w:val="24"/>
+        </w:rPr>
+      </w:pPr>
+      <w:r>
+        <w:rPr>
+          <w:rFonts w:cs="Times New Roman"/>
+          <w:b/>
+          <w:color w:val="FF0000"/>
+          <w:szCs w:val="24"/>
+        </w:rPr>
+        <w:t>(The meeting after that: Monday November 13, 1pm, room 510)</w:t>
+      </w:r>
+    </w:p>
+    <w:p>
+      <w:pPr>
+        <w:rPr>
+          <w:rFonts w:cs="Times New Roman"/>
+          <w:szCs w:val="24"/>
+        </w:rPr>
+      </w:pPr>
+      <w:r>
+        <w:rPr>
+          <w:rFonts w:cs="Times New Roman"/>
+          <w:szCs w:val="24"/>
+        </w:rPr>
+        <w:t>(</w:t>
+      </w:r>
+      <w:proofErr w:type="spellStart"/>
+      <w:r>
+        <w:rPr>
+          <w:rFonts w:cs="Times New Roman"/>
+          <w:szCs w:val="24"/>
+        </w:rPr>
+        <w:t>Šárka</w:t>
+      </w:r>
+      <w:proofErr w:type="spellEnd"/>
+      <w:r>
+        <w:rPr>
+          <w:rFonts w:cs="Times New Roman"/>
+          <w:szCs w:val="24"/>
+        </w:rPr>
+        <w:t xml:space="preserve"> has vacations, </w:t>
+      </w:r>
+      <w:r>
+        <w:rPr>
+          <w:rFonts w:cs="Times New Roman"/>
+          <w:szCs w:val="24"/>
+        </w:rPr>
+        <w:t>the other week.</w:t>
+      </w:r>
+      <w:r>
+        <w:rPr>
+          <w:rFonts w:cs="Times New Roman"/>
+          <w:szCs w:val="24"/>
+        </w:rPr>
+        <w:t>)</w:t>
+      </w:r>
+    </w:p>
+    <w:p>
+      <w:pPr>
+        <w:rPr>
+          <w:rFonts w:cs="Times New Roman"/>
+          <w:b/>
+          <w:color w:val="FF0000"/>
+          <w:szCs w:val="24"/>
+        </w:rPr>
+      </w:pPr>
+      <w:bookmarkStart w:id="0" w:name="_GoBack"/>
+      <w:bookmarkEnd w:id="0"/>
+    </w:p>
+    <w:p>
+      <w:pPr>
+        <w:rPr>
+          <w:rFonts w:cs="Times New Roman"/>
+          <w:b/>
+          <w:szCs w:val="24"/>
+        </w:rPr>
+      </w:pPr>
+      <w:proofErr w:type="spellStart"/>
+      <w:r>
+        <w:rPr>
+          <w:rFonts w:cs="Times New Roman"/>
+          <w:b/>
+          <w:szCs w:val="24"/>
+        </w:rPr>
+        <w:t>Míša</w:t>
+      </w:r>
+      <w:proofErr w:type="spellEnd"/>
+      <w:r>
+        <w:rPr>
+          <w:rFonts w:cs="Times New Roman"/>
+          <w:b/>
+          <w:szCs w:val="24"/>
+        </w:rPr>
+        <w:t>: V</w:t>
+      </w:r>
+      <w:r>
+        <w:rPr>
+          <w:rFonts w:cs="Times New Roman"/>
+          <w:b/>
+          <w:szCs w:val="24"/>
+        </w:rPr>
+        <w:t>isualiz</w:t>
+      </w:r>
+      <w:r>
+        <w:rPr>
+          <w:rFonts w:cs="Times New Roman"/>
+          <w:b/>
+          <w:szCs w:val="24"/>
+        </w:rPr>
+        <w:t>er</w:t>
+      </w:r>
+    </w:p>
+    <w:p>
+      <w:pPr>
+        <w:rPr>
+          <w:rFonts w:cs="Times New Roman"/>
+          <w:b/>
+          <w:color w:val="FF0000"/>
+          <w:szCs w:val="24"/>
+        </w:rPr>
+      </w:pPr>
+    </w:p>
+    <w:p>
+      <w:pPr>
+        <w:rPr>
+          <w:rFonts w:cs="Times New Roman"/>
+          <w:b/>
+          <w:color w:val="FF0000"/>
+          <w:szCs w:val="24"/>
+        </w:rPr>
+      </w:pPr>
+      <w:hyperlink r:id="rId9" w:tgtFrame="_blank" w:history="1">
+        <w:r>
+          <w:rPr>
+            <w:rStyle w:val="Hypertextovodkaz"/>
+          </w:rPr>
+          <w:t>https://colab.research.google.com/drive/1pbmJ3k3_qFuVM44neVHikiJKe81xsAHD?usp=sharing</w:t>
+        </w:r>
+      </w:hyperlink>
+    </w:p>
+    <w:p>
+      <w:pPr>
+        <w:rPr>
+          <w:rFonts w:cs="Times New Roman"/>
+          <w:b/>
+          <w:color w:val="FF0000"/>
+          <w:szCs w:val="24"/>
+        </w:rPr>
+      </w:pPr>
+    </w:p>
+    <w:p>
+      <w:pPr>
+        <w:rPr>
+          <w:rFonts w:cs="Times New Roman"/>
+          <w:szCs w:val="24"/>
+        </w:rPr>
+      </w:pPr>
+      <w:r>
+        <w:rPr>
+          <w:rFonts w:cs="Times New Roman"/>
+          <w:szCs w:val="24"/>
+        </w:rPr>
+        <w:t>It can be used online, does not need to be installed.</w:t>
+      </w:r>
+    </w:p>
+    <w:p>
+      <w:pPr>
+        <w:rPr>
+          <w:rFonts w:cs="Times New Roman"/>
+          <w:szCs w:val="24"/>
+        </w:rPr>
+      </w:pPr>
+      <w:r>
+        <w:rPr>
+          <w:rFonts w:cs="Times New Roman"/>
+          <w:szCs w:val="24"/>
+        </w:rPr>
+        <w:t>How to:</w:t>
+      </w:r>
+    </w:p>
+    <w:p>
+      <w:pPr>
+        <w:pStyle w:val="Odstavecseseznamem"/>
+        <w:numPr>
+          <w:ilvl w:val="0"/>
+          <w:numId w:val="18"/>
+        </w:numPr>
+        <w:rPr>
+          <w:rFonts w:cs="Times New Roman"/>
+          <w:szCs w:val="24"/>
+        </w:rPr>
+      </w:pPr>
+      <w:r>
+        <w:rPr>
+          <w:rFonts w:eastAsia="Times New Roman" w:cs="Times New Roman"/>
+          <w:bCs/>
+          <w:szCs w:val="24"/>
+        </w:rPr>
+        <w:t>Initialize the environment</w:t>
+      </w:r>
+      <w:r>
+        <w:rPr>
+          <w:rFonts w:eastAsia="Times New Roman" w:cs="Times New Roman"/>
+          <w:bCs/>
+          <w:szCs w:val="24"/>
+        </w:rPr>
+        <w:t xml:space="preserve"> – press the button (triangle in a circle)</w:t>
+      </w:r>
+    </w:p>
+    <w:p>
+      <w:pPr>
+        <w:pStyle w:val="Odstavecseseznamem"/>
+        <w:numPr>
+          <w:ilvl w:val="0"/>
+          <w:numId w:val="18"/>
+        </w:numPr>
+        <w:rPr>
+          <w:rFonts w:cs="Times New Roman"/>
+          <w:szCs w:val="24"/>
+        </w:rPr>
+      </w:pPr>
+      <w:r>
+        <w:rPr>
+          <w:rFonts w:cs="Times New Roman"/>
+          <w:szCs w:val="24"/>
+        </w:rPr>
+        <w:t xml:space="preserve">Move to Title below – </w:t>
+      </w:r>
+      <w:r>
+        <w:rPr>
+          <w:rFonts w:eastAsia="Times New Roman" w:cs="Times New Roman"/>
+          <w:bCs/>
+          <w:szCs w:val="24"/>
+        </w:rPr>
+        <w:t>press the button (triangle in a circle)</w:t>
+      </w:r>
+      <w:r>
+        <w:rPr>
+          <w:rFonts w:eastAsia="Times New Roman" w:cs="Times New Roman"/>
+          <w:bCs/>
+          <w:szCs w:val="24"/>
+        </w:rPr>
+        <w:t>. It will run till you browse there and choose a file.</w:t>
+      </w:r>
+    </w:p>
+    <w:p>
+      <w:pPr>
+        <w:pStyle w:val="Odstavecseseznamem"/>
+        <w:numPr>
+          <w:ilvl w:val="0"/>
+          <w:numId w:val="18"/>
+        </w:numPr>
+        <w:rPr>
+          <w:rFonts w:cs="Times New Roman"/>
+          <w:szCs w:val="24"/>
+        </w:rPr>
+      </w:pPr>
+      <w:r>
+        <w:rPr>
+          <w:rFonts w:cs="Times New Roman"/>
+          <w:szCs w:val="24"/>
+        </w:rPr>
+        <w:t xml:space="preserve">Move to Import below – </w:t>
+      </w:r>
+      <w:r>
+        <w:rPr>
+          <w:rFonts w:eastAsia="Times New Roman" w:cs="Times New Roman"/>
+          <w:bCs/>
+          <w:szCs w:val="24"/>
+        </w:rPr>
+        <w:t>press the button (triangle in a circle).</w:t>
+      </w:r>
+      <w:r>
+        <w:rPr>
+          <w:rFonts w:eastAsia="Times New Roman" w:cs="Times New Roman"/>
+          <w:bCs/>
+          <w:szCs w:val="24"/>
+        </w:rPr>
+        <w:t xml:space="preserve"> You will find the visualization below. </w:t>
+      </w:r>
+    </w:p>
+    <w:p>
+      <w:pPr>
+        <w:rPr>
+          <w:rFonts w:cs="Times New Roman"/>
+          <w:b/>
+          <w:color w:val="FF0000"/>
+          <w:szCs w:val="24"/>
+        </w:rPr>
+      </w:pPr>
+    </w:p>
+    <w:p>
+      <w:pPr>
+        <w:rPr>
+          <w:rFonts w:cs="Times New Roman"/>
+          <w:szCs w:val="24"/>
+        </w:rPr>
+      </w:pPr>
+      <w:r>
+        <w:rPr>
+          <w:rFonts w:cs="Times New Roman"/>
+          <w:szCs w:val="24"/>
+        </w:rPr>
+        <w:t>The issues and questions should be written here:</w:t>
+      </w:r>
+    </w:p>
+    <w:p>
+      <w:pPr>
+        <w:rPr>
+          <w:rFonts w:cs="Times New Roman"/>
+          <w:color w:val="FF0000"/>
+          <w:szCs w:val="24"/>
+        </w:rPr>
+      </w:pPr>
+      <w:hyperlink r:id="rId10" w:history="1">
+        <w:r>
+          <w:rPr>
+            <w:rStyle w:val="Hypertextovodkaz"/>
+            <w:rFonts w:cs="Times New Roman"/>
+            <w:szCs w:val="24"/>
+          </w:rPr>
+          <w:t>https://github.com/ufal/UMRGraphViz</w:t>
+        </w:r>
+      </w:hyperlink>
+    </w:p>
+    <w:p>
+      <w:pPr>
+        <w:rPr>
+          <w:rFonts w:cs="Times New Roman"/>
+          <w:color w:val="FF0000"/>
+          <w:szCs w:val="24"/>
+        </w:rPr>
+      </w:pPr>
+      <w:hyperlink r:id="rId11" w:history="1">
+        <w:r>
+          <w:rPr>
+            <w:rStyle w:val="Hypertextovodkaz"/>
+            <w:rFonts w:cs="Times New Roman"/>
+            <w:szCs w:val="24"/>
+          </w:rPr>
+          <w:t>https://github.com/ufal/UMRGraphViz/issues</w:t>
+        </w:r>
+      </w:hyperlink>
+    </w:p>
+    <w:p>
+      <w:pPr>
+        <w:rPr>
+          <w:rFonts w:cs="Times New Roman"/>
+          <w:b/>
+          <w:color w:val="FF0000"/>
+          <w:szCs w:val="24"/>
+        </w:rPr>
+      </w:pPr>
+    </w:p>
+    <w:p>
+      <w:pPr>
+        <w:rPr>
+          <w:rFonts w:cs="Times New Roman"/>
+          <w:b/>
+          <w:color w:val="FF0000"/>
+          <w:szCs w:val="24"/>
+        </w:rPr>
+      </w:pPr>
+    </w:p>
+    <w:p>
+      <w:pPr>
+        <w:rPr>
+          <w:rFonts w:cs="Times New Roman"/>
+          <w:b/>
+          <w:szCs w:val="24"/>
+        </w:rPr>
+      </w:pPr>
+      <w:proofErr w:type="spellStart"/>
+      <w:r>
+        <w:rPr>
+          <w:rFonts w:cs="Times New Roman"/>
+          <w:b/>
+          <w:szCs w:val="24"/>
+        </w:rPr>
+        <w:t>Šárka</w:t>
+      </w:r>
+      <w:proofErr w:type="spellEnd"/>
+      <w:r>
+        <w:rPr>
+          <w:rFonts w:cs="Times New Roman"/>
+          <w:b/>
+          <w:szCs w:val="24"/>
+        </w:rPr>
+        <w:t xml:space="preserve">: the first part of the Estonian file is annotated on </w:t>
+      </w:r>
+      <w:proofErr w:type="spellStart"/>
+      <w:r>
+        <w:rPr>
+          <w:rFonts w:cs="Times New Roman"/>
+          <w:b/>
+          <w:szCs w:val="24"/>
+        </w:rPr>
+        <w:t>Github</w:t>
+      </w:r>
+      <w:proofErr w:type="spellEnd"/>
+    </w:p>
+    <w:p>
+      <w:pPr>
+        <w:pStyle w:val="Odstavecseseznamem"/>
+        <w:numPr>
+          <w:ilvl w:val="0"/>
+          <w:numId w:val="19"/>
+        </w:numPr>
+        <w:rPr>
+          <w:rFonts w:cs="Times New Roman"/>
+          <w:szCs w:val="24"/>
+        </w:rPr>
+      </w:pPr>
+      <w:r>
+        <w:rPr>
+          <w:rFonts w:cs="Times New Roman"/>
+          <w:szCs w:val="24"/>
+        </w:rPr>
+        <w:t>Some mistakes found by Dan’s validator must be corrected.</w:t>
+      </w:r>
+    </w:p>
+    <w:p>
+      <w:pPr>
+        <w:rPr>
+          <w:rFonts w:cs="Times New Roman"/>
+          <w:b/>
+          <w:color w:val="FF0000"/>
+          <w:szCs w:val="24"/>
+        </w:rPr>
+      </w:pPr>
+    </w:p>
+    <w:p>
+      <w:pPr>
+        <w:rPr>
+          <w:rFonts w:cs="Times New Roman"/>
+          <w:b/>
+          <w:szCs w:val="24"/>
+        </w:rPr>
+      </w:pPr>
+      <w:r>
+        <w:rPr>
+          <w:rFonts w:cs="Times New Roman"/>
+          <w:b/>
+          <w:szCs w:val="24"/>
+        </w:rPr>
+        <w:t>Dan: Validator – first steps for the validation what is an event and what is not</w:t>
+      </w:r>
+    </w:p>
+    <w:p>
+      <w:pPr>
+        <w:pStyle w:val="Odstavecseseznamem"/>
+        <w:numPr>
+          <w:ilvl w:val="0"/>
+          <w:numId w:val="17"/>
+        </w:numPr>
+        <w:rPr>
+          <w:rFonts w:cs="Times New Roman"/>
+          <w:szCs w:val="24"/>
+        </w:rPr>
+      </w:pPr>
+      <w:r>
+        <w:rPr>
+          <w:rFonts w:cs="Times New Roman"/>
+          <w:szCs w:val="24"/>
+        </w:rPr>
+        <w:t>Searching for things showing that something is an event / entity</w:t>
+      </w:r>
+    </w:p>
+    <w:p>
+      <w:pPr>
+        <w:pStyle w:val="Odstavecseseznamem"/>
+        <w:numPr>
+          <w:ilvl w:val="0"/>
+          <w:numId w:val="17"/>
+        </w:numPr>
+        <w:rPr>
+          <w:rFonts w:cs="Times New Roman"/>
+          <w:szCs w:val="24"/>
+        </w:rPr>
+      </w:pPr>
+      <w:r>
+        <w:rPr>
+          <w:rFonts w:cs="Times New Roman"/>
+          <w:szCs w:val="24"/>
+        </w:rPr>
+        <w:t>Not finished yet</w:t>
+      </w:r>
+    </w:p>
+    <w:p>
+      <w:pPr>
+        <w:pStyle w:val="Odstavecseseznamem"/>
+        <w:numPr>
+          <w:ilvl w:val="0"/>
+          <w:numId w:val="17"/>
+        </w:numPr>
+        <w:rPr>
+          <w:rFonts w:cs="Times New Roman"/>
+          <w:szCs w:val="24"/>
+        </w:rPr>
+      </w:pPr>
+      <w:r>
+        <w:rPr>
+          <w:rFonts w:cs="Times New Roman"/>
+          <w:szCs w:val="24"/>
+        </w:rPr>
+        <w:t>We will check it later</w:t>
+      </w:r>
+    </w:p>
+    <w:p>
+      <w:pPr>
+        <w:rPr>
+          <w:rFonts w:cs="Times New Roman"/>
+          <w:szCs w:val="24"/>
+        </w:rPr>
+      </w:pPr>
+    </w:p>
+    <w:p>
+      <w:pPr>
+        <w:rPr>
+          <w:rFonts w:cs="Times New Roman"/>
+          <w:b/>
+          <w:szCs w:val="24"/>
+        </w:rPr>
+      </w:pPr>
+      <w:r>
+        <w:rPr>
+          <w:rFonts w:cs="Times New Roman"/>
+          <w:b/>
+          <w:szCs w:val="24"/>
+        </w:rPr>
+        <w:t xml:space="preserve">Federica: went through the PDT </w:t>
+      </w:r>
+      <w:proofErr w:type="spellStart"/>
+      <w:r>
+        <w:rPr>
+          <w:rFonts w:cs="Times New Roman"/>
+          <w:b/>
+          <w:szCs w:val="24"/>
+        </w:rPr>
+        <w:t>grammatemes</w:t>
+      </w:r>
+      <w:proofErr w:type="spellEnd"/>
+      <w:r>
+        <w:rPr>
+          <w:rFonts w:cs="Times New Roman"/>
+          <w:b/>
+          <w:szCs w:val="24"/>
+        </w:rPr>
+        <w:t xml:space="preserve"> searching for correspondence.</w:t>
+      </w:r>
+      <w:r>
+        <w:rPr>
+          <w:rFonts w:cs="Times New Roman"/>
+          <w:b/>
+          <w:szCs w:val="24"/>
+        </w:rPr>
+        <w:t xml:space="preserve"> </w:t>
+      </w:r>
+      <w:proofErr w:type="gramStart"/>
+      <w:r>
+        <w:rPr>
+          <w:rFonts w:cs="Times New Roman"/>
+          <w:szCs w:val="24"/>
+        </w:rPr>
+        <w:t xml:space="preserve">Saved on </w:t>
+      </w:r>
+      <w:proofErr w:type="spellStart"/>
+      <w:r>
+        <w:rPr>
+          <w:rFonts w:cs="Times New Roman"/>
+          <w:szCs w:val="24"/>
+        </w:rPr>
+        <w:t>Github</w:t>
+      </w:r>
+      <w:proofErr w:type="spellEnd"/>
+      <w:r>
+        <w:rPr>
+          <w:rFonts w:cs="Times New Roman"/>
+          <w:szCs w:val="24"/>
+        </w:rPr>
+        <w:t>.</w:t>
+      </w:r>
+      <w:proofErr w:type="gramEnd"/>
+      <w:r>
+        <w:rPr>
+          <w:rFonts w:cs="Times New Roman"/>
+          <w:szCs w:val="24"/>
+        </w:rPr>
+        <w:t xml:space="preserve"> Almost ready, just the </w:t>
+      </w:r>
+      <w:proofErr w:type="spellStart"/>
+      <w:r>
+        <w:rPr>
+          <w:rFonts w:cs="Times New Roman"/>
+          <w:szCs w:val="24"/>
+        </w:rPr>
+        <w:t>Numertype</w:t>
+      </w:r>
+      <w:proofErr w:type="spellEnd"/>
+      <w:r>
+        <w:rPr>
+          <w:rFonts w:cs="Times New Roman"/>
+          <w:szCs w:val="24"/>
+        </w:rPr>
+        <w:t xml:space="preserve"> needs a bit more explanation.</w:t>
+      </w:r>
+      <w:r>
+        <w:rPr>
+          <w:rFonts w:cs="Times New Roman"/>
+          <w:b/>
+          <w:szCs w:val="24"/>
+        </w:rPr>
+        <w:t xml:space="preserve"> </w:t>
+      </w:r>
+    </w:p>
+    <w:p>
+      <w:pPr>
+        <w:pStyle w:val="Odstavecseseznamem"/>
+        <w:numPr>
+          <w:ilvl w:val="0"/>
+          <w:numId w:val="17"/>
+        </w:numPr>
+        <w:rPr>
+          <w:rFonts w:cs="Times New Roman"/>
+          <w:szCs w:val="24"/>
+        </w:rPr>
+      </w:pPr>
+      <w:proofErr w:type="spellStart"/>
+      <w:r>
+        <w:rPr>
+          <w:rFonts w:cs="Times New Roman"/>
+          <w:szCs w:val="24"/>
+        </w:rPr>
+        <w:t>Github</w:t>
+      </w:r>
+      <w:proofErr w:type="spellEnd"/>
+      <w:r>
+        <w:rPr>
+          <w:rFonts w:cs="Times New Roman"/>
+          <w:szCs w:val="24"/>
+        </w:rPr>
+        <w:t>: doc/</w:t>
+      </w:r>
+      <w:proofErr w:type="spellStart"/>
+      <w:r>
+        <w:rPr>
+          <w:rFonts w:cs="Times New Roman"/>
+          <w:szCs w:val="24"/>
+        </w:rPr>
+        <w:t>grammatemes</w:t>
+      </w:r>
+      <w:proofErr w:type="spellEnd"/>
+      <w:r>
+        <w:rPr>
+          <w:rFonts w:cs="Times New Roman"/>
+          <w:szCs w:val="24"/>
+        </w:rPr>
+        <w:t>-attributes</w:t>
+      </w:r>
+    </w:p>
+    <w:p>
+      <w:pPr>
+        <w:pStyle w:val="Odstavecseseznamem"/>
+        <w:numPr>
+          <w:ilvl w:val="0"/>
+          <w:numId w:val="17"/>
+        </w:numPr>
+        <w:rPr>
+          <w:rFonts w:cs="Times New Roman"/>
+          <w:szCs w:val="24"/>
+        </w:rPr>
+      </w:pPr>
+      <w:hyperlink r:id="rId12" w:history="1">
+        <w:r>
+          <w:rPr>
+            <w:rStyle w:val="Hypertextovodkaz"/>
+            <w:rFonts w:cs="Times New Roman"/>
+            <w:szCs w:val="24"/>
+          </w:rPr>
+          <w:t>https://github.com/ufal/UMR/blob/main/doc/grammatemes-attributes.md</w:t>
+        </w:r>
+      </w:hyperlink>
+    </w:p>
+    <w:p>
+      <w:pPr>
+        <w:pStyle w:val="Odstavecseseznamem"/>
+        <w:numPr>
+          <w:ilvl w:val="0"/>
+          <w:numId w:val="17"/>
+        </w:numPr>
+        <w:rPr>
+          <w:rFonts w:cs="Times New Roman"/>
+          <w:szCs w:val="24"/>
+        </w:rPr>
+      </w:pPr>
+      <w:r>
+        <w:rPr>
+          <w:rFonts w:cs="Times New Roman"/>
+          <w:b/>
+          <w:szCs w:val="24"/>
+        </w:rPr>
+        <w:t>Polarity (positive – negative):</w:t>
+      </w:r>
+      <w:r>
+        <w:rPr>
+          <w:rFonts w:cs="Times New Roman"/>
+          <w:szCs w:val="24"/>
+        </w:rPr>
+        <w:t xml:space="preserve"> unclear: unknown polarity, like in “Did you see him?”</w:t>
+      </w:r>
+    </w:p>
+    <w:p>
+      <w:pPr>
+        <w:pStyle w:val="Odstavecseseznamem"/>
+        <w:numPr>
+          <w:ilvl w:val="1"/>
+          <w:numId w:val="17"/>
+        </w:numPr>
+        <w:rPr>
+          <w:rFonts w:cs="Times New Roman"/>
+          <w:szCs w:val="24"/>
+        </w:rPr>
+      </w:pPr>
+      <w:r>
+        <w:rPr>
+          <w:rFonts w:cs="Times New Roman"/>
+          <w:szCs w:val="24"/>
+        </w:rPr>
+        <w:t xml:space="preserve">Dan: one possibility – the polarity of yes-no </w:t>
+      </w:r>
+      <w:proofErr w:type="gramStart"/>
+      <w:r>
+        <w:rPr>
+          <w:rFonts w:cs="Times New Roman"/>
+          <w:szCs w:val="24"/>
+        </w:rPr>
+        <w:t>questions is</w:t>
+      </w:r>
+      <w:proofErr w:type="gramEnd"/>
+      <w:r>
+        <w:rPr>
+          <w:rFonts w:cs="Times New Roman"/>
+          <w:szCs w:val="24"/>
+        </w:rPr>
+        <w:t xml:space="preserve"> always “unknown”. </w:t>
+      </w:r>
+    </w:p>
+    <w:p>
+      <w:pPr>
+        <w:pStyle w:val="Odstavecseseznamem"/>
+        <w:numPr>
+          <w:ilvl w:val="1"/>
+          <w:numId w:val="17"/>
+        </w:numPr>
+        <w:rPr>
+          <w:rFonts w:cs="Times New Roman"/>
+          <w:szCs w:val="24"/>
+        </w:rPr>
+      </w:pPr>
+      <w:r>
+        <w:rPr>
+          <w:rFonts w:cs="Times New Roman"/>
+          <w:szCs w:val="24"/>
+        </w:rPr>
+        <w:t xml:space="preserve">Jan </w:t>
+      </w:r>
+      <w:proofErr w:type="spellStart"/>
+      <w:r>
+        <w:rPr>
+          <w:rFonts w:cs="Times New Roman"/>
+          <w:szCs w:val="24"/>
+        </w:rPr>
+        <w:t>Hajič</w:t>
+      </w:r>
+      <w:proofErr w:type="spellEnd"/>
+      <w:r>
+        <w:rPr>
+          <w:rFonts w:cs="Times New Roman"/>
+          <w:szCs w:val="24"/>
+        </w:rPr>
+        <w:t xml:space="preserve">: ask Julia about the value “unknown”? In the data, it seems connected to questions. (Where do you… - the argument for Where is “unknown”). </w:t>
+      </w:r>
+    </w:p>
+    <w:p>
+      <w:pPr>
+        <w:pStyle w:val="Odstavecseseznamem"/>
+        <w:numPr>
+          <w:ilvl w:val="1"/>
+          <w:numId w:val="17"/>
+        </w:numPr>
+      </w:pPr>
+      <w:r>
+        <w:rPr>
+          <w:rFonts w:cs="Times New Roman"/>
+          <w:szCs w:val="24"/>
+        </w:rPr>
+        <w:t>Dan: so, it is not connected to yes/</w:t>
+      </w:r>
+      <w:proofErr w:type="spellStart"/>
+      <w:r>
+        <w:rPr>
+          <w:rFonts w:cs="Times New Roman"/>
+          <w:szCs w:val="24"/>
+        </w:rPr>
+        <w:t>not</w:t>
+      </w:r>
+      <w:proofErr w:type="spellEnd"/>
+      <w:r>
+        <w:rPr>
+          <w:rFonts w:cs="Times New Roman"/>
+          <w:szCs w:val="24"/>
+        </w:rPr>
+        <w:t xml:space="preserve"> questions only, but to questions in general</w:t>
+      </w:r>
+    </w:p>
+    <w:p>
+      <w:pPr>
+        <w:pStyle w:val="Odstavecseseznamem"/>
+        <w:numPr>
+          <w:ilvl w:val="1"/>
+          <w:numId w:val="17"/>
+        </w:numPr>
+      </w:pPr>
+      <w:r>
+        <w:rPr>
+          <w:rFonts w:cs="Times New Roman"/>
+          <w:szCs w:val="24"/>
+        </w:rPr>
+        <w:t>Federica</w:t>
+      </w:r>
+      <w:r>
+        <w:rPr>
+          <w:rFonts w:cs="Times New Roman"/>
+          <w:szCs w:val="24"/>
+        </w:rPr>
+        <w:t xml:space="preserve">: + to indirect </w:t>
+      </w:r>
+      <w:proofErr w:type="spellStart"/>
+      <w:r>
+        <w:rPr>
+          <w:rFonts w:cs="Times New Roman"/>
+          <w:szCs w:val="24"/>
+        </w:rPr>
+        <w:t>questions</w:t>
+      </w:r>
+      <w:proofErr w:type="spellEnd"/>
+      <w:r>
+        <w:rPr>
+          <w:rFonts w:cs="Times New Roman"/>
+          <w:szCs w:val="24"/>
+        </w:rPr>
+        <w:t xml:space="preserve">: I </w:t>
+      </w:r>
+      <w:proofErr w:type="spellStart"/>
+      <w:r>
+        <w:rPr>
+          <w:rFonts w:cs="Times New Roman"/>
+          <w:szCs w:val="24"/>
+        </w:rPr>
+        <w:t>don’t</w:t>
+      </w:r>
+      <w:proofErr w:type="spellEnd"/>
+      <w:r>
+        <w:rPr>
+          <w:rFonts w:cs="Times New Roman"/>
+          <w:szCs w:val="24"/>
+        </w:rPr>
+        <w:t xml:space="preserve"> </w:t>
+      </w:r>
+      <w:proofErr w:type="spellStart"/>
+      <w:r>
+        <w:rPr>
+          <w:rFonts w:cs="Times New Roman"/>
+          <w:szCs w:val="24"/>
+        </w:rPr>
+        <w:t>know</w:t>
+      </w:r>
+      <w:proofErr w:type="spellEnd"/>
+      <w:r>
+        <w:rPr>
+          <w:rFonts w:cs="Times New Roman"/>
+          <w:szCs w:val="24"/>
+        </w:rPr>
+        <w:t xml:space="preserve"> </w:t>
+      </w:r>
+      <w:r>
+        <w:t>if that's important or not</w:t>
+      </w:r>
+    </w:p>
+    <w:p>
+      <w:pPr>
+        <w:pStyle w:val="Odstavecseseznamem"/>
+        <w:numPr>
+          <w:ilvl w:val="1"/>
+          <w:numId w:val="17"/>
+        </w:numPr>
+      </w:pPr>
+      <w:r>
+        <w:t>Dan: can we see in the annotation the interrogative mode, elsewhere?</w:t>
+      </w:r>
+      <w:r>
+        <w:t xml:space="preserve"> </w:t>
+      </w:r>
+    </w:p>
+    <w:p>
+      <w:pPr>
+        <w:pStyle w:val="Odstavecseseznamem"/>
+        <w:numPr>
+          <w:ilvl w:val="1"/>
+          <w:numId w:val="17"/>
+        </w:numPr>
+      </w:pPr>
+      <w:proofErr w:type="spellStart"/>
+      <w:r>
+        <w:lastRenderedPageBreak/>
+        <w:t>Zdeňka</w:t>
+      </w:r>
+      <w:proofErr w:type="spellEnd"/>
+      <w:r>
+        <w:t>: in AMR manual, they say “unknown” is used to mark questions.</w:t>
+      </w:r>
+      <w:r>
+        <w:t xml:space="preserve"> Used specifically for yes/no questions (what is the truth about the assertion).</w:t>
+      </w:r>
+    </w:p>
+    <w:p>
+      <w:pPr>
+        <w:pStyle w:val="Odstavecseseznamem"/>
+        <w:numPr>
+          <w:ilvl w:val="2"/>
+          <w:numId w:val="17"/>
+        </w:numPr>
+      </w:pPr>
+      <w:r>
+        <w:t>With relative dependent clauses, instead of “unknown”, the “truth-value” should be used.</w:t>
+      </w:r>
+    </w:p>
+    <w:p>
+      <w:pPr>
+        <w:pStyle w:val="Odstavecseseznamem"/>
+        <w:numPr>
+          <w:ilvl w:val="2"/>
+          <w:numId w:val="17"/>
+        </w:numPr>
+      </w:pPr>
+      <w:r>
+        <w:t xml:space="preserve">Federica: this is not in accordance with the example from the UMR manual: </w:t>
+      </w:r>
+      <w:r>
+        <w:rPr>
+          <w:rFonts w:cs="Times New Roman"/>
+          <w:szCs w:val="24"/>
+        </w:rPr>
+        <w:t xml:space="preserve">I don’t know </w:t>
+      </w:r>
+      <w:r>
+        <w:t>if that's important or not</w:t>
+      </w:r>
+      <w:r>
+        <w:t xml:space="preserve"> (using “unknown” value). </w:t>
+      </w:r>
+    </w:p>
+    <w:p>
+      <w:pPr>
+        <w:pStyle w:val="Odstavecseseznamem"/>
+        <w:numPr>
+          <w:ilvl w:val="0"/>
+          <w:numId w:val="17"/>
+        </w:numPr>
+      </w:pPr>
+      <w:r>
+        <w:rPr>
+          <w:b/>
+        </w:rPr>
+        <w:t>Tense:</w:t>
+      </w:r>
+      <w:r>
+        <w:t xml:space="preserve"> the PDT recognizes the following values: simultaneous, preceding, </w:t>
+      </w:r>
+      <w:proofErr w:type="gramStart"/>
+      <w:r>
+        <w:t>subsequent</w:t>
+      </w:r>
+      <w:proofErr w:type="gramEnd"/>
+      <w:r>
+        <w:t>. They cover absolute as well as relative tenses</w:t>
+      </w:r>
+    </w:p>
+    <w:p>
+      <w:pPr>
+        <w:pStyle w:val="Odstavecseseznamem"/>
+        <w:numPr>
+          <w:ilvl w:val="1"/>
+          <w:numId w:val="17"/>
+        </w:numPr>
+      </w:pPr>
+      <w:proofErr w:type="spellStart"/>
+      <w:r>
+        <w:t>Šárka</w:t>
+      </w:r>
+      <w:proofErr w:type="spellEnd"/>
+      <w:r>
+        <w:t>:</w:t>
+      </w:r>
+      <w:r>
+        <w:t xml:space="preserve"> this can be misleading when transferring this annotation of tenses to the UMR</w:t>
+      </w:r>
+    </w:p>
+    <w:p>
+      <w:pPr>
+        <w:pStyle w:val="Odstavecseseznamem"/>
+        <w:numPr>
+          <w:ilvl w:val="1"/>
+          <w:numId w:val="17"/>
+        </w:numPr>
+      </w:pPr>
+      <w:r>
+        <w:t>Dan: w</w:t>
+      </w:r>
+      <w:r>
+        <w:t>e have to check the tense annotation and know exactly what can be transferred to the UMR</w:t>
+      </w:r>
+      <w:r>
+        <w:t>.</w:t>
+      </w:r>
+    </w:p>
+    <w:p/>
+    <w:p/>
+    <w:p/>
+    <w:p/>
+    <w:p>
+      <w:pPr>
+        <w:rPr>
+          <w:rFonts w:cs="Times New Roman"/>
+          <w:b/>
+          <w:color w:val="0070C0"/>
+          <w:szCs w:val="24"/>
+        </w:rPr>
+      </w:pPr>
+      <w:r>
+        <w:rPr>
+          <w:rFonts w:cs="Times New Roman"/>
+          <w:b/>
+          <w:color w:val="0070C0"/>
+          <w:szCs w:val="24"/>
+        </w:rPr>
+        <w:br w:type="page"/>
+      </w:r>
+    </w:p>
+    <w:p>
+      <w:pPr>
+        <w:rPr>
+          <w:rFonts w:cs="Times New Roman"/>
+          <w:b/>
+          <w:color w:val="0070C0"/>
+          <w:szCs w:val="24"/>
+        </w:rPr>
+      </w:pPr>
+      <w:r>
+        <w:rPr>
+          <w:rFonts w:cs="Times New Roman"/>
+          <w:b/>
+          <w:color w:val="0070C0"/>
+          <w:szCs w:val="24"/>
+        </w:rPr>
+        <w:lastRenderedPageBreak/>
+        <w:t>Meeting October 23, 2023 (</w:t>
+      </w:r>
+      <w:proofErr w:type="spellStart"/>
+      <w:r>
+        <w:rPr>
+          <w:rFonts w:cs="Times New Roman"/>
+          <w:b/>
+          <w:color w:val="0070C0"/>
+          <w:szCs w:val="24"/>
+        </w:rPr>
+        <w:t>Markéta</w:t>
+      </w:r>
+      <w:proofErr w:type="spellEnd"/>
+      <w:r>
+        <w:rPr>
+          <w:rFonts w:cs="Times New Roman"/>
+          <w:b/>
+          <w:color w:val="0070C0"/>
+          <w:szCs w:val="24"/>
+        </w:rPr>
+        <w:t xml:space="preserve">, Dan, Federica, </w:t>
+      </w:r>
+      <w:proofErr w:type="spellStart"/>
+      <w:r>
+        <w:rPr>
+          <w:rFonts w:cs="Times New Roman"/>
+          <w:b/>
+          <w:color w:val="0070C0"/>
+          <w:szCs w:val="24"/>
+        </w:rPr>
+        <w:t>Šárka</w:t>
+      </w:r>
+      <w:proofErr w:type="spellEnd"/>
+      <w:r>
+        <w:rPr>
+          <w:rFonts w:cs="Times New Roman"/>
+          <w:b/>
+          <w:color w:val="0070C0"/>
+          <w:szCs w:val="24"/>
+        </w:rPr>
+        <w:t>)</w:t>
+      </w:r>
+    </w:p>
+    <w:p/>
+    <w:p>
+      <w:pPr>
+        <w:rPr>
+          <w:rFonts w:cs="Times New Roman"/>
+          <w:b/>
+          <w:color w:val="FF0000"/>
+          <w:szCs w:val="24"/>
+        </w:rPr>
+      </w:pPr>
+      <w:r>
+        <w:rPr>
+          <w:rFonts w:cs="Times New Roman"/>
+          <w:b/>
+          <w:color w:val="FF0000"/>
+          <w:szCs w:val="24"/>
+        </w:rPr>
         <w:t xml:space="preserve">Next meeting: Monday October 30, </w:t>
       </w:r>
-      <w:proofErr w:type="spellStart"/>
       <w:proofErr w:type="gramStart"/>
       <w:r>
         <w:rPr>
@@ -29,9 +1319,9 @@
           <w:color w:val="FF0000"/>
           <w:szCs w:val="24"/>
         </w:rPr>
-        <w:t>1pm</w:t>
-      </w:r>
-      <w:proofErr w:type="spellEnd"/>
+        <w:t>1pm ,</w:t>
+      </w:r>
+      <w:proofErr w:type="gramEnd"/>
       <w:r>
         <w:rPr>
           <w:rFonts w:cs="Times New Roman"/>
@@ -39,16 +1329,6 @@
           <w:color w:val="FF0000"/>
           <w:szCs w:val="24"/>
         </w:rPr>
-        <w:t xml:space="preserve"> ,</w:t>
-      </w:r>
-      <w:proofErr w:type="gramEnd"/>
-      <w:r>
-        <w:rPr>
-          <w:rFonts w:cs="Times New Roman"/>
-          <w:b/>
-          <w:color w:val="FF0000"/>
-          <w:szCs w:val="24"/>
-        </w:rPr>
         <w:t xml:space="preserve"> eastern corridor</w:t>
       </w:r>
     </w:p>
@@ -81,95 +1361,6 @@
           <w:szCs w:val="24"/>
         </w:rPr>
         <w:t xml:space="preserve"> is not coming.)</w:t>
-      </w:r>
-    </w:p>
-    <w:p>
-      <w:pPr>
-        <w:rPr>
-          <w:rFonts w:cs="Times New Roman"/>
-          <w:b/>
-          <w:color w:val="0070C0"/>
-          <w:szCs w:val="24"/>
-        </w:rPr>
-      </w:pPr>
-    </w:p>
-    <w:p>
-      <w:pPr>
-        <w:rPr>
-          <w:rFonts w:cs="Times New Roman"/>
-          <w:b/>
-          <w:color w:val="0070C0"/>
-          <w:szCs w:val="24"/>
-        </w:rPr>
-      </w:pPr>
-    </w:p>
-    <w:p>
-      <w:pPr>
-        <w:rPr>
-          <w:rFonts w:cs="Times New Roman"/>
-          <w:b/>
-          <w:color w:val="0070C0"/>
-          <w:szCs w:val="24"/>
-        </w:rPr>
-      </w:pPr>
-    </w:p>
-    <w:p>
-      <w:pPr>
-        <w:rPr>
-          <w:rFonts w:cs="Times New Roman"/>
-          <w:b/>
-          <w:color w:val="0070C0"/>
-          <w:szCs w:val="24"/>
-        </w:rPr>
-      </w:pPr>
-      <w:r>
-        <w:rPr>
-          <w:rFonts w:cs="Times New Roman"/>
-          <w:b/>
-          <w:color w:val="0070C0"/>
-          <w:szCs w:val="24"/>
-        </w:rPr>
-        <w:t>Meeting October 23, 2023 (</w:t>
-      </w:r>
-      <w:proofErr w:type="spellStart"/>
-      <w:r>
-        <w:rPr>
-          <w:rFonts w:cs="Times New Roman"/>
-          <w:b/>
-          <w:color w:val="0070C0"/>
-          <w:szCs w:val="24"/>
-        </w:rPr>
-        <w:t>Markéta</w:t>
-      </w:r>
-      <w:proofErr w:type="spellEnd"/>
-      <w:r>
-        <w:rPr>
-          <w:rFonts w:cs="Times New Roman"/>
-          <w:b/>
-          <w:color w:val="0070C0"/>
-          <w:szCs w:val="24"/>
-        </w:rPr>
-        <w:t xml:space="preserve">, Dan, Federica, </w:t>
-      </w:r>
-      <w:proofErr w:type="spellStart"/>
-      <w:r>
-        <w:rPr>
-          <w:rFonts w:cs="Times New Roman"/>
-          <w:b/>
-          <w:color w:val="0070C0"/>
-          <w:szCs w:val="24"/>
-        </w:rPr>
-        <w:t>Šárka</w:t>
-      </w:r>
-      <w:proofErr w:type="spellEnd"/>
-      <w:r>
-        <w:rPr>
-          <w:rFonts w:cs="Times New Roman"/>
-          <w:b/>
-          <w:color w:val="0070C0"/>
-          <w:szCs w:val="24"/>
-        </w:rPr>
-        <w:t>)</w:t>
       </w:r>
     </w:p>
     <w:p/>
@@ -279,21 +1470,10 @@
       </w:r>
       <w:proofErr w:type="spellEnd"/>
       <w:r>
-        <w:t xml:space="preserve"> and mark when and how they are already reflected in the </w:t>
-      </w:r>
-      <w:proofErr w:type="spellStart"/>
-      <w:r>
-        <w:t>UMR</w:t>
-      </w:r>
-      <w:proofErr w:type="spellEnd"/>
-      <w:r>
-        <w:t xml:space="preserve"> scenario.</w:t>
-      </w:r>
-    </w:p>
-    <w:p>
-      <w:bookmarkStart w:id="0" w:name="_GoBack"/>
-      <w:bookmarkEnd w:id="0"/>
-    </w:p>
+        <w:t xml:space="preserve"> and mark when and how they are already reflected in the UMR scenario.</w:t>
+      </w:r>
+    </w:p>
+    <w:p/>
     <w:p>
       <w:pPr>
         <w:rPr>
@@ -320,15 +1500,7 @@
     <w:p/>
     <w:p>
       <w:r>
-        <w:t xml:space="preserve">Dan: there was a google link about concepts, entities etc. </w:t>
-      </w:r>
-      <w:proofErr w:type="spellStart"/>
-      <w:r>
-        <w:t>UMR</w:t>
-      </w:r>
-      <w:proofErr w:type="spellEnd"/>
-      <w:r>
-        <w:t xml:space="preserve"> is using – </w:t>
+        <w:t xml:space="preserve">Dan: there was a google link about concepts, entities etc. UMR is using – </w:t>
       </w:r>
       <w:proofErr w:type="spellStart"/>
       <w:r>
@@ -340,7 +1512,7 @@
       </w:r>
     </w:p>
     <w:p>
-      <w:hyperlink r:id="rId9" w:anchor="gid=1927108453" w:history="1">
+      <w:hyperlink r:id="rId13" w:anchor="gid=1927108453" w:history="1">
         <w:r>
           <w:rPr>
             <w:rStyle w:val="Hypertextovodkaz"/>
@@ -422,21 +1594,7 @@
         <w:rPr>
           <w:b/>
         </w:rPr>
-        <w:t xml:space="preserve">The difference between </w:t>
-      </w:r>
-      <w:proofErr w:type="spellStart"/>
-      <w:r>
-        <w:rPr>
-          <w:b/>
-        </w:rPr>
-        <w:t>UMR</w:t>
-      </w:r>
-      <w:proofErr w:type="spellEnd"/>
-      <w:r>
-        <w:rPr>
-          <w:b/>
-        </w:rPr>
-        <w:t xml:space="preserve"> manual and released data</w:t>
+        <w:t>The difference between UMR manual and released data</w:t>
       </w:r>
     </w:p>
     <w:p>
@@ -477,7 +1635,7 @@
       <w:r>
         <w:t xml:space="preserve">On the main page </w:t>
       </w:r>
-      <w:hyperlink r:id="rId10" w:history="1">
+      <w:hyperlink r:id="rId14" w:history="1">
         <w:r>
           <w:rPr>
             <w:rStyle w:val="Hypertextovodkaz"/>
@@ -561,32 +1719,24 @@
         <w:rPr>
           <w:b/>
         </w:rPr>
+        <w:t>Relative clauses with state verbs</w:t>
+      </w:r>
+      <w:r>
+        <w:rPr>
+          <w:b/>
+        </w:rPr>
+        <w:t xml:space="preserve"> + adjective as a property (being X) vs pure adjective (modification)</w:t>
+      </w:r>
+    </w:p>
+    <w:p>
+      <w:proofErr w:type="spellStart"/>
+      <w:r>
         <w:lastRenderedPageBreak/>
-        <w:t>Relative clauses with state verbs</w:t>
-      </w:r>
-      <w:r>
-        <w:rPr>
-          <w:b/>
-        </w:rPr>
-        <w:t xml:space="preserve"> + adjective as a property (being X) vs pure adjective (modification)</w:t>
-      </w:r>
-    </w:p>
-    <w:p>
-      <w:proofErr w:type="spellStart"/>
-      <w:r>
         <w:t>Markéta</w:t>
       </w:r>
       <w:proofErr w:type="spellEnd"/>
       <w:r>
-        <w:t xml:space="preserve">: doesn’t like that </w:t>
-      </w:r>
-      <w:proofErr w:type="spellStart"/>
-      <w:r>
-        <w:t>UMR</w:t>
-      </w:r>
-      <w:proofErr w:type="spellEnd"/>
-      <w:r>
-        <w:t xml:space="preserve"> annotates in a different way “a man who is tall” vs “a man who is coming”</w:t>
+        <w:t>: doesn’t like that UMR annotates in a different way “a man who is tall” vs “a man who is coming”</w:t>
       </w:r>
     </w:p>
     <w:p/>
@@ -702,6 +1852,26 @@
           <w:color w:val="0070C0"/>
           <w:szCs w:val="24"/>
         </w:rPr>
+        <w:br w:type="page"/>
+      </w:r>
+    </w:p>
+    <w:p>
+      <w:pPr>
+        <w:rPr>
+          <w:rFonts w:cs="Times New Roman"/>
+          <w:b/>
+          <w:color w:val="0070C0"/>
+          <w:szCs w:val="24"/>
+        </w:rPr>
+      </w:pPr>
+      <w:r>
+        <w:rPr>
+          <w:rFonts w:cs="Times New Roman"/>
+          <w:b/>
+          <w:color w:val="0070C0"/>
+          <w:szCs w:val="24"/>
+        </w:rPr>
+        <w:lastRenderedPageBreak/>
         <w:t xml:space="preserve">Meeting Oct </w:t>
       </w:r>
       <w:r>
@@ -808,7 +1978,7 @@
       <w:r>
         <w:t xml:space="preserve"> and view it through </w:t>
       </w:r>
-      <w:hyperlink r:id="rId11" w:history="1">
+      <w:hyperlink r:id="rId15" w:history="1">
         <w:r>
           <w:rPr>
             <w:rStyle w:val="Hypertextovodkaz"/>
@@ -897,6 +2067,26 @@
           <w:color w:val="0070C0"/>
           <w:szCs w:val="24"/>
         </w:rPr>
+        <w:br w:type="page"/>
+      </w:r>
+    </w:p>
+    <w:p>
+      <w:pPr>
+        <w:rPr>
+          <w:rFonts w:cs="Times New Roman"/>
+          <w:b/>
+          <w:color w:val="0070C0"/>
+          <w:szCs w:val="24"/>
+        </w:rPr>
+      </w:pPr>
+      <w:r>
+        <w:rPr>
+          <w:rFonts w:cs="Times New Roman"/>
+          <w:b/>
+          <w:color w:val="0070C0"/>
+          <w:szCs w:val="24"/>
+        </w:rPr>
+        <w:lastRenderedPageBreak/>
         <w:t>Meeting Oct 9, 2023 (Dan, Markéta, Jan H., Zdeňka, Federica, Šárka)</w:t>
       </w:r>
     </w:p>
@@ -993,7 +2183,6 @@
         <w:suppressAutoHyphens w:val="0"/>
       </w:pPr>
       <w:r>
-        <w:lastRenderedPageBreak/>
         <w:t xml:space="preserve">It doesn’t help too much to write </w:t>
       </w:r>
       <w:proofErr w:type="spellStart"/>
@@ -1206,6 +2395,26 @@
           <w:color w:val="0070C0"/>
           <w:szCs w:val="24"/>
         </w:rPr>
+        <w:br w:type="page"/>
+      </w:r>
+    </w:p>
+    <w:p>
+      <w:pPr>
+        <w:rPr>
+          <w:rFonts w:cs="Times New Roman"/>
+          <w:b/>
+          <w:color w:val="0070C0"/>
+          <w:szCs w:val="24"/>
+        </w:rPr>
+      </w:pPr>
+      <w:r>
+        <w:rPr>
+          <w:rFonts w:cs="Times New Roman"/>
+          <w:b/>
+          <w:color w:val="0070C0"/>
+          <w:szCs w:val="24"/>
+        </w:rPr>
+        <w:lastRenderedPageBreak/>
         <w:t>Meeting Oct 2, 2023 (Míša, Federica, Markéta, Dan)</w:t>
       </w:r>
     </w:p>
@@ -1252,42 +2461,7 @@
           <w:szCs w:val="24"/>
         </w:rPr>
         <w:tab/>
-      </w:r>
-      <w:proofErr w:type="spellStart"/>
-      <w:r>
-        <w:rPr>
-          <w:rFonts w:cs="Times New Roman"/>
-          <w:color w:val="000000" w:themeColor="text1"/>
-          <w:szCs w:val="24"/>
-        </w:rPr>
-        <w:t>UFAL</w:t>
-      </w:r>
-      <w:proofErr w:type="spellEnd"/>
-      <w:r>
-        <w:rPr>
-          <w:rFonts w:cs="Times New Roman"/>
-          <w:color w:val="000000" w:themeColor="text1"/>
-          <w:szCs w:val="24"/>
-        </w:rPr>
-        <w:t>/</w:t>
-      </w:r>
-      <w:proofErr w:type="spellStart"/>
-      <w:r>
-        <w:rPr>
-          <w:rFonts w:cs="Times New Roman"/>
-          <w:color w:val="000000" w:themeColor="text1"/>
-          <w:szCs w:val="24"/>
-        </w:rPr>
-        <w:t>UMR</w:t>
-      </w:r>
-      <w:proofErr w:type="spellEnd"/>
-      <w:r>
-        <w:rPr>
-          <w:rFonts w:cs="Times New Roman"/>
-          <w:color w:val="000000" w:themeColor="text1"/>
-          <w:szCs w:val="24"/>
-        </w:rPr>
-        <w:t xml:space="preserve"> </w:t>
+        <w:t xml:space="preserve">UFAL/UMR </w:t>
       </w:r>
       <w:proofErr w:type="spellStart"/>
       <w:r>
@@ -1519,7 +2693,7 @@
           <w:szCs w:val="24"/>
         </w:rPr>
       </w:pPr>
-      <w:hyperlink r:id="rId12" w:history="1">
+      <w:hyperlink r:id="rId16" w:history="1">
         <w:r>
           <w:rPr>
             <w:rStyle w:val="Hypertextovodkaz"/>
@@ -1572,7 +2746,7 @@
         </w:rPr>
         <w:t xml:space="preserve">online tutorial available: </w:t>
       </w:r>
-      <w:hyperlink r:id="rId13" w:history="1">
+      <w:hyperlink r:id="rId17" w:history="1">
         <w:r>
           <w:rPr>
             <w:rStyle w:val="Hypertextovodkaz"/>
@@ -1605,7 +2779,7 @@
         </w:rPr>
         <w:t xml:space="preserve">online documentation: </w:t>
       </w:r>
-      <w:hyperlink r:id="rId14" w:history="1">
+      <w:hyperlink r:id="rId18" w:history="1">
         <w:r>
           <w:rPr>
             <w:rStyle w:val="Hypertextovodkaz"/>
@@ -1635,7 +2809,7 @@
         </w:rPr>
         <w:t xml:space="preserve">user guide for Python on Windows: </w:t>
       </w:r>
-      <w:hyperlink r:id="rId15" w:history="1">
+      <w:hyperlink r:id="rId19" w:history="1">
         <w:r>
           <w:rPr>
             <w:rStyle w:val="Hypertextovodkaz"/>
@@ -1813,7 +2987,6 @@
           <w:rFonts w:cs="Times New Roman"/>
           <w:szCs w:val="24"/>
         </w:rPr>
-        <w:lastRenderedPageBreak/>
         <w:t>move to the sandbox folder (use the cd command)</w:t>
       </w:r>
     </w:p>
@@ -2262,6 +3435,7 @@
           <w:color w:val="808080" w:themeColor="background1" w:themeShade="80"/>
           <w:szCs w:val="24"/>
         </w:rPr>
+        <w:lastRenderedPageBreak/>
         <w:t xml:space="preserve">collect your files for validation in the same folder </w:t>
       </w:r>
     </w:p>
@@ -2427,7 +3601,6 @@
         <w:rPr>
           <w:noProof/>
         </w:rPr>
-        <w:lastRenderedPageBreak/>
         <mc:AlternateContent>
           <mc:Choice Requires="wps">
             <w:drawing>
@@ -2526,7 +3699,7 @@
                     <pic:cNvPicPr/>
                   </pic:nvPicPr>
                   <pic:blipFill>
-                    <a:blip r:embed="rId16"/>
+                    <a:blip r:embed="rId20"/>
                     <a:stretch>
                       <a:fillRect/>
                     </a:stretch>
@@ -2985,6 +4158,7 @@
           <w:rFonts w:cs="Times New Roman"/>
           <w:szCs w:val="24"/>
         </w:rPr>
+        <w:lastRenderedPageBreak/>
         <w:t xml:space="preserve">… </w:t>
       </w:r>
       <w:proofErr w:type="gramStart"/>
@@ -3139,7 +4313,6 @@
           <w:rFonts w:cs="Times New Roman"/>
           <w:szCs w:val="24"/>
         </w:rPr>
-        <w:lastRenderedPageBreak/>
         <w:t>--allow-forward-references (do not report forward node references within a sentence level graph)</w:t>
       </w:r>
     </w:p>
@@ -3666,7 +4839,7 @@
         </w:rPr>
         <w:t xml:space="preserve"> also </w:t>
       </w:r>
-      <w:hyperlink r:id="rId17" w:history="1">
+      <w:hyperlink r:id="rId21" w:history="1">
         <w:r>
           <w:rPr>
             <w:rStyle w:val="Hypertextovodkaz"/>
@@ -3712,6 +4885,22 @@
           <w:b/>
           <w:color w:val="0070C0"/>
         </w:rPr>
+        <w:br w:type="page"/>
+      </w:r>
+    </w:p>
+    <w:p>
+      <w:pPr>
+        <w:rPr>
+          <w:b/>
+          <w:color w:val="0070C0"/>
+        </w:rPr>
+      </w:pPr>
+      <w:r>
+        <w:rPr>
+          <w:b/>
+          <w:color w:val="0070C0"/>
+        </w:rPr>
+        <w:lastRenderedPageBreak/>
         <w:t>Meeting Sep 25, 2023 (Cristina, Federica, Šárka, Dan, Mišo)</w:t>
       </w:r>
     </w:p>
@@ -3926,7 +5115,7 @@
       </w:r>
     </w:p>
     <w:p>
-      <w:hyperlink r:id="rId18" w:history="1">
+      <w:hyperlink r:id="rId22" w:history="1">
         <w:r>
           <w:rPr>
             <w:rStyle w:val="Hypertextovodkaz"/>
@@ -4004,6 +5193,7 @@
     <w:p/>
     <w:p>
       <w:r>
+        <w:lastRenderedPageBreak/>
         <w:t>Šárka: so, it is important to mark the coreference correctly and make at least one wiki-link.</w:t>
       </w:r>
     </w:p>
@@ -4060,7 +5250,6 @@
     </w:p>
     <w:p>
       <w:r>
-        <w:lastRenderedPageBreak/>
         <w:t>Míša: going to work on the conversion and on the population of the conversion rules.</w:t>
       </w:r>
     </w:p>
@@ -4079,6 +5268,22 @@
           <w:b/>
           <w:color w:val="0070C0"/>
         </w:rPr>
+        <w:br w:type="page"/>
+      </w:r>
+    </w:p>
+    <w:p>
+      <w:pPr>
+        <w:rPr>
+          <w:b/>
+          <w:color w:val="0070C0"/>
+        </w:rPr>
+      </w:pPr>
+      <w:r>
+        <w:rPr>
+          <w:b/>
+          <w:color w:val="0070C0"/>
+        </w:rPr>
+        <w:lastRenderedPageBreak/>
         <w:t xml:space="preserve">Meeting Sep 11, 2023 (Prof. </w:t>
       </w:r>
       <w:proofErr w:type="spellStart"/>
@@ -4203,7 +5408,7 @@
         </w:rPr>
         <w:t xml:space="preserve">Markéta: </w:t>
       </w:r>
-      <w:hyperlink r:id="rId19">
+      <w:hyperlink r:id="rId23">
         <w:r>
           <w:rPr>
             <w:rStyle w:val="Hypertextovodkaz"/>
@@ -4224,7 +5429,7 @@
       <w:r>
         <w:t xml:space="preserve">Dan: </w:t>
       </w:r>
-      <w:hyperlink r:id="rId20">
+      <w:hyperlink r:id="rId24">
         <w:r>
           <w:rPr>
             <w:rStyle w:val="Hypertextovodkaz"/>
@@ -4563,17 +5768,13 @@
       <w:r>
         <w:t xml:space="preserve"> annotation: it is a part of document-level annotation</w:t>
       </w:r>
+    </w:p>
+    <w:p>
       <w:r>
         <w:br w:type="page"/>
       </w:r>
     </w:p>
     <w:p>
-      <w:pPr>
-        <w:rPr>
-          <w:b/>
-          <w:color w:val="0070C0"/>
-        </w:rPr>
-      </w:pPr>
       <w:r>
         <w:rPr>
           <w:b/>
@@ -4714,7 +5915,7 @@
       <w:r>
         <w:t>I adjusted the AMR Reader tool (</w:t>
       </w:r>
-      <w:hyperlink r:id="rId21" w:tgtFrame="_blank">
+      <w:hyperlink r:id="rId25" w:tgtFrame="_blank">
         <w:r>
           <w:rPr>
             <w:rStyle w:val="Hypertextovodkaz"/>
@@ -4731,15 +5932,7 @@
       </w:r>
       <w:proofErr w:type="spellEnd"/>
       <w:r>
-        <w:t xml:space="preserve"> on </w:t>
-      </w:r>
-      <w:proofErr w:type="spellStart"/>
-      <w:r>
-        <w:t>UFAL</w:t>
-      </w:r>
-      <w:proofErr w:type="spellEnd"/>
-      <w:r>
-        <w:t xml:space="preserve"> GitHub soon.</w:t>
+        <w:t xml:space="preserve"> on UFAL GitHub soon.</w:t>
       </w:r>
     </w:p>
     <w:p/>
@@ -4747,7 +5940,7 @@
       <w:r>
         <w:t xml:space="preserve">I used the tool to visualize the documents from the recent UMR 1.0 release. You can browse the documents here: </w:t>
       </w:r>
-      <w:hyperlink r:id="rId22" w:tgtFrame="_blank">
+      <w:hyperlink r:id="rId26" w:tgtFrame="_blank">
         <w:r>
           <w:rPr>
             <w:rStyle w:val="Hypertextovodkaz"/>
@@ -4799,7 +5992,7 @@
       <w:r>
         <w:t xml:space="preserve"> sentence in its surface form is not displayed for some languages (e.g. Arapaho, Navajo). The reason is that the format of representing this information has slightly changed in the official release (compared to </w:t>
       </w:r>
-      <w:hyperlink r:id="rId23" w:tgtFrame="_blank">
+      <w:hyperlink r:id="rId27" w:tgtFrame="_blank">
         <w:r>
           <w:rPr>
             <w:rStyle w:val="Hypertextovodkaz"/>
@@ -5229,8 +6422,19 @@
         <w:t xml:space="preserve">, we can compare it. In a text format, then Míša can converse it to his visualization. </w:t>
       </w:r>
     </w:p>
-    <w:p>
-      <w:r>
+    <w:p/>
+    <w:p>
+      <w:pPr>
+        <w:rPr>
+          <w:b/>
+          <w:color w:val="0070C0"/>
+        </w:rPr>
+      </w:pPr>
+      <w:r>
+        <w:rPr>
+          <w:b/>
+          <w:color w:val="0070C0"/>
+        </w:rPr>
         <w:br w:type="page"/>
       </w:r>
     </w:p>
@@ -5475,29 +6679,21 @@
       </w:r>
       <w:proofErr w:type="spellEnd"/>
       <w:r>
-        <w:t xml:space="preserve"> – official </w:t>
-      </w:r>
-      <w:proofErr w:type="spellStart"/>
-      <w:r>
-        <w:t>UMR</w:t>
+        <w:t xml:space="preserve"> – official UMR. </w:t>
+      </w:r>
+    </w:p>
+    <w:p>
+      <w:r>
+        <w:t xml:space="preserve">It will soon be in </w:t>
+      </w:r>
+      <w:proofErr w:type="spellStart"/>
+      <w:r>
+        <w:t>Lindat</w:t>
       </w:r>
       <w:proofErr w:type="spellEnd"/>
       <w:r>
         <w:t xml:space="preserve">. </w:t>
       </w:r>
-    </w:p>
-    <w:p>
-      <w:r>
-        <w:t xml:space="preserve">It will soon be in </w:t>
-      </w:r>
-      <w:proofErr w:type="spellStart"/>
-      <w:r>
-        <w:t>Lindat</w:t>
-      </w:r>
-      <w:proofErr w:type="spellEnd"/>
-      <w:r>
-        <w:t xml:space="preserve">. </w:t>
-      </w:r>
       <w:proofErr w:type="gramStart"/>
       <w:r>
         <w:t>Examples for us.</w:t>
@@ -5533,15 +6729,7 @@
     </w:p>
     <w:p>
       <w:r>
-        <w:t xml:space="preserve">Probably the same version of data is on the </w:t>
-      </w:r>
-      <w:proofErr w:type="spellStart"/>
-      <w:r>
-        <w:t>UMR</w:t>
-      </w:r>
-      <w:proofErr w:type="spellEnd"/>
-      <w:r>
-        <w:t xml:space="preserve"> </w:t>
+        <w:t xml:space="preserve">Probably the same version of data is on the UMR </w:t>
       </w:r>
       <w:proofErr w:type="spellStart"/>
       <w:r>
@@ -5720,7 +6908,7 @@
       </w:r>
     </w:p>
     <w:p>
-      <w:hyperlink r:id="rId24">
+      <w:hyperlink r:id="rId28">
         <w:r>
           <w:rPr>
             <w:rStyle w:val="Hypertextovodkaz"/>
@@ -5925,7 +7113,7 @@
       </w:r>
     </w:p>
     <w:p>
-      <w:hyperlink r:id="rId25">
+      <w:hyperlink r:id="rId29">
         <w:r>
           <w:rPr>
             <w:rStyle w:val="Hypertextovodkaz"/>
@@ -5974,21 +7162,7 @@
         <w:rPr>
           <w:b/>
         </w:rPr>
-        <w:t xml:space="preserve"> </w:t>
-      </w:r>
-      <w:proofErr w:type="spellStart"/>
-      <w:r>
-        <w:rPr>
-          <w:b/>
-        </w:rPr>
-        <w:t>UMR</w:t>
-      </w:r>
-      <w:proofErr w:type="spellEnd"/>
-      <w:r>
-        <w:rPr>
-          <w:b/>
-        </w:rPr>
-        <w:t xml:space="preserve"> relations/attributes conversion</w:t>
+        <w:t xml:space="preserve"> UMR relations/attributes conversion</w:t>
       </w:r>
     </w:p>
     <w:p>
@@ -6013,7 +7187,7 @@
       </w:r>
     </w:p>
     <w:p>
-      <w:hyperlink r:id="rId26">
+      <w:hyperlink r:id="rId30">
         <w:r>
           <w:rPr>
             <w:rStyle w:val="Hypertextovodkaz"/>
@@ -6097,21 +7271,7 @@
         <w:rPr>
           <w:b/>
         </w:rPr>
-        <w:t xml:space="preserve"> </w:t>
-      </w:r>
-      <w:proofErr w:type="spellStart"/>
-      <w:r>
-        <w:rPr>
-          <w:b/>
-        </w:rPr>
-        <w:t>UMR</w:t>
-      </w:r>
-      <w:proofErr w:type="spellEnd"/>
-      <w:r>
-        <w:rPr>
-          <w:b/>
-        </w:rPr>
-        <w:t xml:space="preserve"> relations conversion</w:t>
+        <w:t xml:space="preserve"> UMR relations conversion</w:t>
       </w:r>
     </w:p>
     <w:p>
@@ -7782,7 +8942,7 @@
       <w:r>
         <w:t xml:space="preserve"> of attributes/relations </w:t>
       </w:r>
-      <w:hyperlink r:id="rId27">
+      <w:hyperlink r:id="rId31">
         <w:r>
           <w:rPr>
             <w:rStyle w:val="Hypertextovodkaz"/>
@@ -7840,19 +9000,11 @@
       <w:r>
         <w:t xml:space="preserve"> </w:t>
       </w:r>
-      <w:proofErr w:type="spellStart"/>
-      <w:r>
-        <w:rPr>
-          <w:b/>
-        </w:rPr>
-        <w:t>UMR</w:t>
-      </w:r>
-      <w:proofErr w:type="spellEnd"/>
-      <w:r>
-        <w:rPr>
-          <w:b/>
-        </w:rPr>
-        <w:t xml:space="preserve"> relations/attributes</w:t>
+      <w:r>
+        <w:rPr>
+          <w:b/>
+        </w:rPr>
+        <w:t>UMR relations/attributes</w:t>
       </w:r>
       <w:r>
         <w:t xml:space="preserve"> </w:t>
@@ -8159,7 +9311,7 @@
       <w:r>
         <w:t xml:space="preserve">: to be changed/stressed in the internal guidelines </w:t>
       </w:r>
-      <w:hyperlink r:id="rId28">
+      <w:hyperlink r:id="rId32">
         <w:r>
           <w:rPr>
             <w:rStyle w:val="Hypertextovodkaz"/>
@@ -8222,15 +9374,7 @@
       </w:r>
       <w:proofErr w:type="spellEnd"/>
       <w:r>
-        <w:t xml:space="preserve"> … should not be represented as </w:t>
-      </w:r>
-      <w:proofErr w:type="spellStart"/>
-      <w:r>
-        <w:t>ARG1of</w:t>
-      </w:r>
-      <w:proofErr w:type="spellEnd"/>
-      <w:r>
-        <w:t xml:space="preserve"> </w:t>
+        <w:t xml:space="preserve"> … should not be represented as ARG1of </w:t>
       </w:r>
       <w:proofErr w:type="spellStart"/>
       <w:r>
@@ -8385,7 +9529,7 @@
       <w:r>
         <w:t xml:space="preserve">: to be changed in the internal guidelines </w:t>
       </w:r>
-      <w:hyperlink r:id="rId29">
+      <w:hyperlink r:id="rId33">
         <w:r>
           <w:rPr>
             <w:rStyle w:val="Hypertextovodkaz"/>
@@ -8449,16 +9593,8 @@
         <w:rPr>
           <w:b/>
         </w:rPr>
-        <w:t xml:space="preserve"> </w:t>
-      </w:r>
-      <w:proofErr w:type="spellStart"/>
-      <w:r>
-        <w:rPr>
-          <w:b/>
-        </w:rPr>
-        <w:t>1b</w:t>
-      </w:r>
-      <w:proofErr w:type="spellEnd"/>
+        <w:t xml:space="preserve"> 1b</w:t>
+      </w:r>
       <w:r>
         <w:t xml:space="preserve">: clear </w:t>
       </w:r>
@@ -9015,7 +10151,7 @@
       </w:r>
     </w:p>
     <w:p>
-      <w:hyperlink r:id="rId30" w:anchor="adjectives-that-invoke-predicates" w:history="1">
+      <w:hyperlink r:id="rId34" w:anchor="adjectives-that-invoke-predicates" w:history="1">
         <w:r>
           <w:rPr>
             <w:rStyle w:val="Hypertextovodkaz"/>
@@ -9657,7 +10793,7 @@
       <w:r>
         <w:t xml:space="preserve">: if agreed, then to be changed in the internal guidelines </w:t>
       </w:r>
-      <w:hyperlink r:id="rId31">
+      <w:hyperlink r:id="rId35">
         <w:r>
           <w:rPr>
             <w:rStyle w:val="Hypertextovodkaz"/>
@@ -9731,7 +10867,7 @@
       <w:pPr>
         <w:ind w:firstLine="708"/>
       </w:pPr>
-      <w:hyperlink r:id="rId32">
+      <w:hyperlink r:id="rId36">
         <w:r>
           <w:rPr>
             <w:rStyle w:val="Hypertextovodkaz"/>
@@ -9757,7 +10893,7 @@
       <w:pPr>
         <w:ind w:firstLine="708"/>
       </w:pPr>
-      <w:hyperlink r:id="rId33">
+      <w:hyperlink r:id="rId37">
         <w:r>
           <w:rPr>
             <w:rStyle w:val="Hypertextovodkaz"/>
@@ -10382,25 +11518,7 @@
           <w:sz w:val="20"/>
           <w:szCs w:val="20"/>
         </w:rPr>
-        <w:t xml:space="preserve"> (n/ name :</w:t>
-      </w:r>
-      <w:proofErr w:type="spellStart"/>
-      <w:r>
-        <w:rPr>
-          <w:rFonts w:ascii="Courier New" w:eastAsia="Times New Roman" w:hAnsi="Courier New" w:cs="Courier New"/>
-          <w:sz w:val="20"/>
-          <w:szCs w:val="20"/>
-        </w:rPr>
-        <w:t>op1</w:t>
-      </w:r>
-      <w:proofErr w:type="spellEnd"/>
-      <w:r>
-        <w:rPr>
-          <w:rFonts w:ascii="Courier New" w:eastAsia="Times New Roman" w:hAnsi="Courier New" w:cs="Courier New"/>
-          <w:sz w:val="20"/>
-          <w:szCs w:val="20"/>
-        </w:rPr>
-        <w:t xml:space="preserve"> "</w:t>
+        <w:t xml:space="preserve"> (n/ name :op1 "</w:t>
       </w:r>
       <w:proofErr w:type="spellStart"/>
       <w:r>
@@ -10802,7 +11920,7 @@
       </w:r>
     </w:p>
     <w:p>
-      <w:hyperlink r:id="rId34">
+      <w:hyperlink r:id="rId38">
         <w:r>
           <w:rPr>
             <w:rStyle w:val="Hypertextovodkaz"/>
@@ -10903,17 +12021,9 @@
     <w:p/>
     <w:p>
       <w:r>
-        <w:t xml:space="preserve">JH: </w:t>
-      </w:r>
-      <w:proofErr w:type="spellStart"/>
-      <w:r>
-        <w:t>UMR</w:t>
-      </w:r>
-      <w:proofErr w:type="spellEnd"/>
-      <w:r>
-        <w:t xml:space="preserve">-writer 2.0 – </w:t>
-      </w:r>
-      <w:hyperlink r:id="rId35">
+        <w:t xml:space="preserve">JH: UMR-writer 2.0 – </w:t>
+      </w:r>
+      <w:hyperlink r:id="rId39">
         <w:proofErr w:type="spellStart"/>
         <w:r>
           <w:rPr>
@@ -10950,7 +12060,7 @@
       <w:r>
         <w:t xml:space="preserve"> </w:t>
       </w:r>
-      <w:hyperlink r:id="rId36">
+      <w:hyperlink r:id="rId40">
         <w:r>
           <w:rPr>
             <w:rStyle w:val="Hypertextovodkaz"/>
@@ -11059,20 +12169,12 @@
       <w:r>
         <w:t xml:space="preserve"> (official </w:t>
       </w:r>
-      <w:hyperlink r:id="rId37">
-        <w:proofErr w:type="spellStart"/>
+      <w:hyperlink r:id="rId41">
         <w:r>
           <w:rPr>
             <w:rStyle w:val="Hypertextovodkaz"/>
           </w:rPr>
-          <w:t>UMR</w:t>
-        </w:r>
-        <w:proofErr w:type="spellEnd"/>
-        <w:r>
-          <w:rPr>
-            <w:rStyle w:val="Hypertextovodkaz"/>
-          </w:rPr>
-          <w:t xml:space="preserve"> </w:t>
+          <w:t xml:space="preserve">UMR </w:t>
         </w:r>
         <w:proofErr w:type="spellStart"/>
         <w:r>
@@ -11786,15 +12888,7 @@
       </w:r>
       <w:proofErr w:type="spellEnd"/>
       <w:r>
-        <w:t xml:space="preserve"> named entities (name of a product – many things); what about the Estonians – nationality in </w:t>
-      </w:r>
-      <w:proofErr w:type="spellStart"/>
-      <w:r>
-        <w:t>UMR</w:t>
-      </w:r>
-      <w:proofErr w:type="spellEnd"/>
-      <w:r>
-        <w:t xml:space="preserve">; </w:t>
+        <w:t xml:space="preserve"> named entities (name of a product – many things); what about the Estonians – nationality in UMR; </w:t>
       </w:r>
       <w:proofErr w:type="spellStart"/>
       <w:r>
@@ -11894,7 +12988,7 @@
       </w:r>
     </w:p>
     <w:sectPr>
-      <w:footerReference w:type="default" r:id="rId38"/>
+      <w:footerReference w:type="default" r:id="rId42"/>
       <w:pgSz w:w="12240" w:h="15840"/>
       <w:pgMar w:top="1440" w:right="1440" w:bottom="1440" w:left="1440" w:header="0" w:footer="720" w:gutter="0"/>
       <w:cols w:space="708"/>
@@ -11934,7 +13028,6 @@
         <w:docPartUnique/>
       </w:docPartObj>
     </w:sdtPr>
-    <w:sdtEndPr/>
     <w:sdtContent>
       <w:p>
         <w:pPr>
@@ -12294,6 +13387,119 @@
     </w:lvl>
   </w:abstractNum>
   <w:abstractNum w:abstractNumId="2">
+    <w:nsid w:val="1BAA764F"/>
+    <w:multiLevelType w:val="hybridMultilevel"/>
+    <w:tmpl w:val="8AA6734A"/>
+    <w:lvl w:ilvl="0" w:tplc="26B409AC">
+      <w:start w:val="1"/>
+      <w:numFmt w:val="bullet"/>
+      <w:lvlText w:val="-"/>
+      <w:lvlJc w:val="left"/>
+      <w:pPr>
+        <w:ind w:left="720" w:hanging="360"/>
+      </w:pPr>
+      <w:rPr>
+        <w:rFonts w:ascii="Times New Roman" w:eastAsiaTheme="minorEastAsia" w:hAnsi="Times New Roman" w:cs="Times New Roman" w:hint="default"/>
+      </w:rPr>
+    </w:lvl>
+    <w:lvl w:ilvl="1" w:tplc="04090003" w:tentative="1">
+      <w:start w:val="1"/>
+      <w:numFmt w:val="bullet"/>
+      <w:lvlText w:val="o"/>
+      <w:lvlJc w:val="left"/>
+      <w:pPr>
+        <w:ind w:left="1440" w:hanging="360"/>
+      </w:pPr>
+      <w:rPr>
+        <w:rFonts w:ascii="Courier New" w:hAnsi="Courier New" w:cs="Courier New" w:hint="default"/>
+      </w:rPr>
+    </w:lvl>
+    <w:lvl w:ilvl="2" w:tplc="04090005" w:tentative="1">
+      <w:start w:val="1"/>
+      <w:numFmt w:val="bullet"/>
+      <w:lvlText w:val=""/>
+      <w:lvlJc w:val="left"/>
+      <w:pPr>
+        <w:ind w:left="2160" w:hanging="360"/>
+      </w:pPr>
+      <w:rPr>
+        <w:rFonts w:ascii="Wingdings" w:hAnsi="Wingdings" w:hint="default"/>
+      </w:rPr>
+    </w:lvl>
+    <w:lvl w:ilvl="3" w:tplc="04090001" w:tentative="1">
+      <w:start w:val="1"/>
+      <w:numFmt w:val="bullet"/>
+      <w:lvlText w:val=""/>
+      <w:lvlJc w:val="left"/>
+      <w:pPr>
+        <w:ind w:left="2880" w:hanging="360"/>
+      </w:pPr>
+      <w:rPr>
+        <w:rFonts w:ascii="Symbol" w:hAnsi="Symbol" w:hint="default"/>
+      </w:rPr>
+    </w:lvl>
+    <w:lvl w:ilvl="4" w:tplc="04090003" w:tentative="1">
+      <w:start w:val="1"/>
+      <w:numFmt w:val="bullet"/>
+      <w:lvlText w:val="o"/>
+      <w:lvlJc w:val="left"/>
+      <w:pPr>
+        <w:ind w:left="3600" w:hanging="360"/>
+      </w:pPr>
+      <w:rPr>
+        <w:rFonts w:ascii="Courier New" w:hAnsi="Courier New" w:cs="Courier New" w:hint="default"/>
+      </w:rPr>
+    </w:lvl>
+    <w:lvl w:ilvl="5" w:tplc="04090005" w:tentative="1">
+      <w:start w:val="1"/>
+      <w:numFmt w:val="bullet"/>
+      <w:lvlText w:val=""/>
+      <w:lvlJc w:val="left"/>
+      <w:pPr>
+        <w:ind w:left="4320" w:hanging="360"/>
+      </w:pPr>
+      <w:rPr>
+        <w:rFonts w:ascii="Wingdings" w:hAnsi="Wingdings" w:hint="default"/>
+      </w:rPr>
+    </w:lvl>
+    <w:lvl w:ilvl="6" w:tplc="04090001" w:tentative="1">
+      <w:start w:val="1"/>
+      <w:numFmt w:val="bullet"/>
+      <w:lvlText w:val=""/>
+      <w:lvlJc w:val="left"/>
+      <w:pPr>
+        <w:ind w:left="5040" w:hanging="360"/>
+      </w:pPr>
+      <w:rPr>
+        <w:rFonts w:ascii="Symbol" w:hAnsi="Symbol" w:hint="default"/>
+      </w:rPr>
+    </w:lvl>
+    <w:lvl w:ilvl="7" w:tplc="04090003" w:tentative="1">
+      <w:start w:val="1"/>
+      <w:numFmt w:val="bullet"/>
+      <w:lvlText w:val="o"/>
+      <w:lvlJc w:val="left"/>
+      <w:pPr>
+        <w:ind w:left="5760" w:hanging="360"/>
+      </w:pPr>
+      <w:rPr>
+        <w:rFonts w:ascii="Courier New" w:hAnsi="Courier New" w:cs="Courier New" w:hint="default"/>
+      </w:rPr>
+    </w:lvl>
+    <w:lvl w:ilvl="8" w:tplc="04090005" w:tentative="1">
+      <w:start w:val="1"/>
+      <w:numFmt w:val="bullet"/>
+      <w:lvlText w:val=""/>
+      <w:lvlJc w:val="left"/>
+      <w:pPr>
+        <w:ind w:left="6480" w:hanging="360"/>
+      </w:pPr>
+      <w:rPr>
+        <w:rFonts w:ascii="Wingdings" w:hAnsi="Wingdings" w:hint="default"/>
+      </w:rPr>
+    </w:lvl>
+  </w:abstractNum>
+  <w:abstractNum w:abstractNumId="3">
     <w:nsid w:val="20DB3BEF"/>
     <w:multiLevelType w:val="hybridMultilevel"/>
     <w:tmpl w:val="04BC1BA8"/>
@@ -12406,7 +13612,7 @@
       </w:rPr>
     </w:lvl>
   </w:abstractNum>
-  <w:abstractNum w:abstractNumId="3">
+  <w:abstractNum w:abstractNumId="4">
     <w:nsid w:val="28FB6C83"/>
     <w:multiLevelType w:val="hybridMultilevel"/>
     <w:tmpl w:val="A6A0D16E"/>
@@ -12518,7 +13724,7 @@
       </w:rPr>
     </w:lvl>
   </w:abstractNum>
-  <w:abstractNum w:abstractNumId="4">
+  <w:abstractNum w:abstractNumId="5">
     <w:nsid w:val="28FD3E08"/>
     <w:multiLevelType w:val="hybridMultilevel"/>
     <w:tmpl w:val="41BE8928"/>
@@ -12630,7 +13836,121 @@
       </w:rPr>
     </w:lvl>
   </w:abstractNum>
-  <w:abstractNum w:abstractNumId="5">
+  <w:abstractNum w:abstractNumId="6">
+    <w:nsid w:val="2C0F7BE6"/>
+    <w:multiLevelType w:val="hybridMultilevel"/>
+    <w:tmpl w:val="324E37B8"/>
+    <w:lvl w:ilvl="0" w:tplc="D14CD51C">
+      <w:numFmt w:val="bullet"/>
+      <w:lvlText w:val="-"/>
+      <w:lvlJc w:val="left"/>
+      <w:pPr>
+        <w:ind w:left="720" w:hanging="360"/>
+      </w:pPr>
+      <w:rPr>
+        <w:rFonts w:ascii="Times New Roman" w:eastAsiaTheme="minorEastAsia" w:hAnsi="Times New Roman" w:cs="Times New Roman" w:hint="default"/>
+        <w:b w:val="0"/>
+        <w:color w:val="auto"/>
+      </w:rPr>
+    </w:lvl>
+    <w:lvl w:ilvl="1" w:tplc="04090003">
+      <w:start w:val="1"/>
+      <w:numFmt w:val="bullet"/>
+      <w:lvlText w:val="o"/>
+      <w:lvlJc w:val="left"/>
+      <w:pPr>
+        <w:ind w:left="1440" w:hanging="360"/>
+      </w:pPr>
+      <w:rPr>
+        <w:rFonts w:ascii="Courier New" w:hAnsi="Courier New" w:cs="Courier New" w:hint="default"/>
+      </w:rPr>
+    </w:lvl>
+    <w:lvl w:ilvl="2" w:tplc="04090005">
+      <w:start w:val="1"/>
+      <w:numFmt w:val="bullet"/>
+      <w:lvlText w:val=""/>
+      <w:lvlJc w:val="left"/>
+      <w:pPr>
+        <w:ind w:left="2160" w:hanging="360"/>
+      </w:pPr>
+      <w:rPr>
+        <w:rFonts w:ascii="Wingdings" w:hAnsi="Wingdings" w:hint="default"/>
+      </w:rPr>
+    </w:lvl>
+    <w:lvl w:ilvl="3" w:tplc="04090001" w:tentative="1">
+      <w:start w:val="1"/>
+      <w:numFmt w:val="bullet"/>
+      <w:lvlText w:val=""/>
+      <w:lvlJc w:val="left"/>
+      <w:pPr>
+        <w:ind w:left="2880" w:hanging="360"/>
+      </w:pPr>
+      <w:rPr>
+        <w:rFonts w:ascii="Symbol" w:hAnsi="Symbol" w:hint="default"/>
+      </w:rPr>
+    </w:lvl>
+    <w:lvl w:ilvl="4" w:tplc="04090003" w:tentative="1">
+      <w:start w:val="1"/>
+      <w:numFmt w:val="bullet"/>
+      <w:lvlText w:val="o"/>
+      <w:lvlJc w:val="left"/>
+      <w:pPr>
+        <w:ind w:left="3600" w:hanging="360"/>
+      </w:pPr>
+      <w:rPr>
+        <w:rFonts w:ascii="Courier New" w:hAnsi="Courier New" w:cs="Courier New" w:hint="default"/>
+      </w:rPr>
+    </w:lvl>
+    <w:lvl w:ilvl="5" w:tplc="04090005" w:tentative="1">
+      <w:start w:val="1"/>
+      <w:numFmt w:val="bullet"/>
+      <w:lvlText w:val=""/>
+      <w:lvlJc w:val="left"/>
+      <w:pPr>
+        <w:ind w:left="4320" w:hanging="360"/>
+      </w:pPr>
+      <w:rPr>
+        <w:rFonts w:ascii="Wingdings" w:hAnsi="Wingdings" w:hint="default"/>
+      </w:rPr>
+    </w:lvl>
+    <w:lvl w:ilvl="6" w:tplc="04090001" w:tentative="1">
+      <w:start w:val="1"/>
+      <w:numFmt w:val="bullet"/>
+      <w:lvlText w:val=""/>
+      <w:lvlJc w:val="left"/>
+      <w:pPr>
+        <w:ind w:left="5040" w:hanging="360"/>
+      </w:pPr>
+      <w:rPr>
+        <w:rFonts w:ascii="Symbol" w:hAnsi="Symbol" w:hint="default"/>
+      </w:rPr>
+    </w:lvl>
+    <w:lvl w:ilvl="7" w:tplc="04090003" w:tentative="1">
+      <w:start w:val="1"/>
+      <w:numFmt w:val="bullet"/>
+      <w:lvlText w:val="o"/>
+      <w:lvlJc w:val="left"/>
+      <w:pPr>
+        <w:ind w:left="5760" w:hanging="360"/>
+      </w:pPr>
+      <w:rPr>
+        <w:rFonts w:ascii="Courier New" w:hAnsi="Courier New" w:cs="Courier New" w:hint="default"/>
+      </w:rPr>
+    </w:lvl>
+    <w:lvl w:ilvl="8" w:tplc="04090005" w:tentative="1">
+      <w:start w:val="1"/>
+      <w:numFmt w:val="bullet"/>
+      <w:lvlText w:val=""/>
+      <w:lvlJc w:val="left"/>
+      <w:pPr>
+        <w:ind w:left="6480" w:hanging="360"/>
+      </w:pPr>
+      <w:rPr>
+        <w:rFonts w:ascii="Wingdings" w:hAnsi="Wingdings" w:hint="default"/>
+      </w:rPr>
+    </w:lvl>
+  </w:abstractNum>
+  <w:abstractNum w:abstractNumId="7">
     <w:nsid w:val="31E42B33"/>
     <w:multiLevelType w:val="multilevel"/>
     <w:tmpl w:val="E530DEC4"/>
@@ -12770,7 +14090,7 @@
       </w:rPr>
     </w:lvl>
   </w:abstractNum>
-  <w:abstractNum w:abstractNumId="6">
+  <w:abstractNum w:abstractNumId="8">
     <w:nsid w:val="3DFB0169"/>
     <w:multiLevelType w:val="hybridMultilevel"/>
     <w:tmpl w:val="84042A94"/>
@@ -12882,7 +14202,7 @@
       </w:rPr>
     </w:lvl>
   </w:abstractNum>
-  <w:abstractNum w:abstractNumId="7">
+  <w:abstractNum w:abstractNumId="9">
     <w:nsid w:val="3EEC33E4"/>
     <w:multiLevelType w:val="hybridMultilevel"/>
     <w:tmpl w:val="3C80768A"/>
@@ -12995,7 +14315,7 @@
       </w:rPr>
     </w:lvl>
   </w:abstractNum>
-  <w:abstractNum w:abstractNumId="8">
+  <w:abstractNum w:abstractNumId="10">
     <w:nsid w:val="407B72F0"/>
     <w:multiLevelType w:val="multilevel"/>
     <w:tmpl w:val="5B10D8AC"/>
@@ -13134,7 +14454,7 @@
       </w:rPr>
     </w:lvl>
   </w:abstractNum>
-  <w:abstractNum w:abstractNumId="9">
+  <w:abstractNum w:abstractNumId="11">
     <w:nsid w:val="4F007120"/>
     <w:multiLevelType w:val="multilevel"/>
     <w:tmpl w:val="537AF94E"/>
@@ -13273,7 +14593,7 @@
       </w:rPr>
     </w:lvl>
   </w:abstractNum>
-  <w:abstractNum w:abstractNumId="10">
+  <w:abstractNum w:abstractNumId="12">
     <w:nsid w:val="5BCC7D66"/>
     <w:multiLevelType w:val="multilevel"/>
     <w:tmpl w:val="F590283E"/>
@@ -13412,7 +14732,7 @@
       </w:rPr>
     </w:lvl>
   </w:abstractNum>
-  <w:abstractNum w:abstractNumId="11">
+  <w:abstractNum w:abstractNumId="13">
     <w:nsid w:val="632A0A7A"/>
     <w:multiLevelType w:val="hybridMultilevel"/>
     <w:tmpl w:val="3BFC814A"/>
@@ -13525,7 +14845,7 @@
       </w:rPr>
     </w:lvl>
   </w:abstractNum>
-  <w:abstractNum w:abstractNumId="12">
+  <w:abstractNum w:abstractNumId="14">
     <w:nsid w:val="66EE1288"/>
     <w:multiLevelType w:val="multilevel"/>
     <w:tmpl w:val="2200D59A"/>
@@ -13664,7 +14984,7 @@
       </w:rPr>
     </w:lvl>
   </w:abstractNum>
-  <w:abstractNum w:abstractNumId="13">
+  <w:abstractNum w:abstractNumId="15">
     <w:nsid w:val="6D1939E6"/>
     <w:multiLevelType w:val="hybridMultilevel"/>
     <w:tmpl w:val="73C8369A"/>
@@ -13753,7 +15073,96 @@
       </w:pPr>
     </w:lvl>
   </w:abstractNum>
-  <w:abstractNum w:abstractNumId="14">
+  <w:abstractNum w:abstractNumId="16">
+    <w:nsid w:val="6D786B41"/>
+    <w:multiLevelType w:val="hybridMultilevel"/>
+    <w:tmpl w:val="5CBE7588"/>
+    <w:lvl w:ilvl="0" w:tplc="0409000F">
+      <w:start w:val="1"/>
+      <w:numFmt w:val="decimal"/>
+      <w:lvlText w:val="%1."/>
+      <w:lvlJc w:val="left"/>
+      <w:pPr>
+        <w:ind w:left="720" w:hanging="360"/>
+      </w:pPr>
+      <w:rPr>
+        <w:rFonts w:eastAsia="Times New Roman" w:hint="default"/>
+      </w:rPr>
+    </w:lvl>
+    <w:lvl w:ilvl="1" w:tplc="04090019" w:tentative="1">
+      <w:start w:val="1"/>
+      <w:numFmt w:val="lowerLetter"/>
+      <w:lvlText w:val="%2."/>
+      <w:lvlJc w:val="left"/>
+      <w:pPr>
+        <w:ind w:left="1440" w:hanging="360"/>
+      </w:pPr>
+    </w:lvl>
+    <w:lvl w:ilvl="2" w:tplc="0409001B" w:tentative="1">
+      <w:start w:val="1"/>
+      <w:numFmt w:val="lowerRoman"/>
+      <w:lvlText w:val="%3."/>
+      <w:lvlJc w:val="right"/>
+      <w:pPr>
+        <w:ind w:left="2160" w:hanging="180"/>
+      </w:pPr>
+    </w:lvl>
+    <w:lvl w:ilvl="3" w:tplc="0409000F" w:tentative="1">
+      <w:start w:val="1"/>
+      <w:numFmt w:val="decimal"/>
+      <w:lvlText w:val="%4."/>
+      <w:lvlJc w:val="left"/>
+      <w:pPr>
+        <w:ind w:left="2880" w:hanging="360"/>
+      </w:pPr>
+    </w:lvl>
+    <w:lvl w:ilvl="4" w:tplc="04090019" w:tentative="1">
+      <w:start w:val="1"/>
+      <w:numFmt w:val="lowerLetter"/>
+      <w:lvlText w:val="%5."/>
+      <w:lvlJc w:val="left"/>
+      <w:pPr>
+        <w:ind w:left="3600" w:hanging="360"/>
+      </w:pPr>
+    </w:lvl>
+    <w:lvl w:ilvl="5" w:tplc="0409001B" w:tentative="1">
+      <w:start w:val="1"/>
+      <w:numFmt w:val="lowerRoman"/>
+      <w:lvlText w:val="%6."/>
+      <w:lvlJc w:val="right"/>
+      <w:pPr>
+        <w:ind w:left="4320" w:hanging="180"/>
+      </w:pPr>
+    </w:lvl>
+    <w:lvl w:ilvl="6" w:tplc="0409000F" w:tentative="1">
+      <w:start w:val="1"/>
+      <w:numFmt w:val="decimal"/>
+      <w:lvlText w:val="%7."/>
+      <w:lvlJc w:val="left"/>
+      <w:pPr>
+        <w:ind w:left="5040" w:hanging="360"/>
+      </w:pPr>
+    </w:lvl>
+    <w:lvl w:ilvl="7" w:tplc="04090019" w:tentative="1">
+      <w:start w:val="1"/>
+      <w:numFmt w:val="lowerLetter"/>
+      <w:lvlText w:val="%8."/>
+      <w:lvlJc w:val="left"/>
+      <w:pPr>
+        <w:ind w:left="5760" w:hanging="360"/>
+      </w:pPr>
+    </w:lvl>
+    <w:lvl w:ilvl="8" w:tplc="0409001B" w:tentative="1">
+      <w:start w:val="1"/>
+      <w:numFmt w:val="lowerRoman"/>
+      <w:lvlText w:val="%9."/>
+      <w:lvlJc w:val="right"/>
+      <w:pPr>
+        <w:ind w:left="6480" w:hanging="180"/>
+      </w:pPr>
+    </w:lvl>
+  </w:abstractNum>
+  <w:abstractNum w:abstractNumId="17">
     <w:nsid w:val="6EF6118C"/>
     <w:multiLevelType w:val="multilevel"/>
     <w:tmpl w:val="9F68E7FE"/>
@@ -13875,7 +15284,7 @@
       </w:pPr>
     </w:lvl>
   </w:abstractNum>
-  <w:abstractNum w:abstractNumId="15">
+  <w:abstractNum w:abstractNumId="18">
     <w:nsid w:val="784E218E"/>
     <w:multiLevelType w:val="hybridMultilevel"/>
     <w:tmpl w:val="B7247664"/>
@@ -13988,52 +15397,61 @@
     </w:lvl>
   </w:abstractNum>
   <w:num w:numId="1">
-    <w:abstractNumId w:val="12"/>
+    <w:abstractNumId w:val="14"/>
   </w:num>
   <w:num w:numId="2">
     <w:abstractNumId w:val="0"/>
   </w:num>
   <w:num w:numId="3">
-    <w:abstractNumId w:val="5"/>
+    <w:abstractNumId w:val="7"/>
   </w:num>
   <w:num w:numId="4">
-    <w:abstractNumId w:val="8"/>
+    <w:abstractNumId w:val="10"/>
   </w:num>
   <w:num w:numId="5">
-    <w:abstractNumId w:val="10"/>
+    <w:abstractNumId w:val="12"/>
   </w:num>
   <w:num w:numId="6">
     <w:abstractNumId w:val="1"/>
   </w:num>
   <w:num w:numId="7">
+    <w:abstractNumId w:val="11"/>
+  </w:num>
+  <w:num w:numId="8">
+    <w:abstractNumId w:val="17"/>
+  </w:num>
+  <w:num w:numId="9">
+    <w:abstractNumId w:val="15"/>
+  </w:num>
+  <w:num w:numId="10">
     <w:abstractNumId w:val="9"/>
   </w:num>
-  <w:num w:numId="8">
-    <w:abstractNumId w:val="14"/>
-  </w:num>
-  <w:num w:numId="9">
+  <w:num w:numId="11">
     <w:abstractNumId w:val="13"/>
   </w:num>
-  <w:num w:numId="10">
-    <w:abstractNumId w:val="7"/>
-  </w:num>
-  <w:num w:numId="11">
-    <w:abstractNumId w:val="11"/>
-  </w:num>
   <w:num w:numId="12">
-    <w:abstractNumId w:val="15"/>
+    <w:abstractNumId w:val="18"/>
   </w:num>
   <w:num w:numId="13">
-    <w:abstractNumId w:val="2"/>
+    <w:abstractNumId w:val="3"/>
   </w:num>
   <w:num w:numId="14">
-    <w:abstractNumId w:val="3"/>
+    <w:abstractNumId w:val="4"/>
   </w:num>
   <w:num w:numId="15">
+    <w:abstractNumId w:val="8"/>
+  </w:num>
+  <w:num w:numId="16">
+    <w:abstractNumId w:val="5"/>
+  </w:num>
+  <w:num w:numId="17">
     <w:abstractNumId w:val="6"/>
   </w:num>
-  <w:num w:numId="16">
-    <w:abstractNumId w:val="4"/>
+  <w:num w:numId="18">
+    <w:abstractNumId w:val="16"/>
+  </w:num>
+  <w:num w:numId="19">
+    <w:abstractNumId w:val="2"/>
   </w:num>
 </w:numbering>
 </file>
@@ -15458,7 +16876,7 @@
 </file>
 
 <file path=customXml/itemProps1.xml><?xml version="1.0" encoding="utf-8"?>
-<ds:datastoreItem xmlns:ds="http://schemas.openxmlformats.org/officeDocument/2006/customXml" ds:itemID="{C176AF8B-775D-4D2B-9DC2-DDDC43528D78}">
+<ds:datastoreItem xmlns:ds="http://schemas.openxmlformats.org/officeDocument/2006/customXml" ds:itemID="{C37FDB76-DE34-4623-BD19-6FF00509939F}">
   <ds:schemaRefs>
     <ds:schemaRef ds:uri="http://schemas.openxmlformats.org/officeDocument/2006/bibliography"/>
   </ds:schemaRefs>

</xml_diff>

<commit_message>
Minutes: Added info on the new option in the validator.
</commit_message>
<xml_diff>
--- a/doc/minutes-from-meetings/ufal-umr-meeting-minutes.docx
+++ b/doc/minutes-from-meetings/ufal-umr-meeting-minutes.docx
@@ -18,44 +18,151 @@
           <w:color w:val="0070C0"/>
           <w:szCs w:val="24"/>
         </w:rPr>
-        <w:t xml:space="preserve">Meeting October 30 (Dan, JH, </w:t>
-      </w:r>
-      <w:proofErr w:type="spellStart"/>
-      <w:r>
-        <w:rPr>
-          <w:rFonts w:cs="Times New Roman"/>
-          <w:b/>
-          <w:color w:val="0070C0"/>
-          <w:szCs w:val="24"/>
-        </w:rPr>
-        <w:t>Zdeňka</w:t>
-      </w:r>
-      <w:proofErr w:type="spellEnd"/>
-      <w:r>
-        <w:rPr>
-          <w:rFonts w:cs="Times New Roman"/>
-          <w:b/>
-          <w:color w:val="0070C0"/>
-          <w:szCs w:val="24"/>
-        </w:rPr>
-        <w:t xml:space="preserve">, Federica, </w:t>
-      </w:r>
-      <w:proofErr w:type="spellStart"/>
-      <w:r>
-        <w:rPr>
-          <w:rFonts w:cs="Times New Roman"/>
-          <w:b/>
-          <w:color w:val="0070C0"/>
-          <w:szCs w:val="24"/>
-        </w:rPr>
-        <w:t>Šárka</w:t>
-      </w:r>
-      <w:proofErr w:type="spellEnd"/>
-      <w:r>
-        <w:rPr>
-          <w:rFonts w:cs="Times New Roman"/>
-          <w:b/>
-          <w:color w:val="0070C0"/>
+        <w:t>Meeting October 30 (Dan, JH, Zdeňka, Federica, Šárka)</w:t>
+      </w:r>
+    </w:p>
+    <w:p>
+      <w:pPr>
+        <w:rPr>
+          <w:rFonts w:cs="Times New Roman"/>
+          <w:b/>
+          <w:color w:val="FF0000"/>
+          <w:szCs w:val="24"/>
+        </w:rPr>
+      </w:pPr>
+    </w:p>
+    <w:p>
+      <w:pPr>
+        <w:rPr>
+          <w:rFonts w:cs="Times New Roman"/>
+          <w:b/>
+          <w:color w:val="FF0000"/>
+          <w:szCs w:val="24"/>
+        </w:rPr>
+      </w:pPr>
+      <w:r>
+        <w:rPr>
+          <w:rFonts w:cs="Times New Roman"/>
+          <w:b/>
+          <w:color w:val="FF0000"/>
+          <w:szCs w:val="24"/>
+        </w:rPr>
+        <w:t xml:space="preserve">Next meeting: Monday </w:t>
+      </w:r>
+      <w:r>
+        <w:rPr>
+          <w:rFonts w:cs="Times New Roman"/>
+          <w:b/>
+          <w:color w:val="FF0000"/>
+          <w:szCs w:val="24"/>
+        </w:rPr>
+        <w:t>November 6</w:t>
+      </w:r>
+      <w:r>
+        <w:rPr>
+          <w:rFonts w:cs="Times New Roman"/>
+          <w:b/>
+          <w:color w:val="FF0000"/>
+          <w:szCs w:val="24"/>
+        </w:rPr>
+        <w:t xml:space="preserve">, </w:t>
+      </w:r>
+      <w:proofErr w:type="gramStart"/>
+      <w:r>
+        <w:rPr>
+          <w:rFonts w:cs="Times New Roman"/>
+          <w:b/>
+          <w:color w:val="FF0000"/>
+          <w:szCs w:val="24"/>
+        </w:rPr>
+        <w:t>1pm ,</w:t>
+      </w:r>
+      <w:proofErr w:type="gramEnd"/>
+      <w:r>
+        <w:rPr>
+          <w:rFonts w:cs="Times New Roman"/>
+          <w:b/>
+          <w:color w:val="FF0000"/>
+          <w:szCs w:val="24"/>
+        </w:rPr>
+        <w:t xml:space="preserve"> </w:t>
+      </w:r>
+      <w:r>
+        <w:rPr>
+          <w:rFonts w:cs="Times New Roman"/>
+          <w:b/>
+          <w:color w:val="FF0000"/>
+          <w:szCs w:val="24"/>
+        </w:rPr>
+        <w:t>room 510</w:t>
+      </w:r>
+    </w:p>
+    <w:p>
+      <w:pPr>
+        <w:rPr>
+          <w:rFonts w:cs="Times New Roman"/>
+          <w:szCs w:val="24"/>
+        </w:rPr>
+      </w:pPr>
+      <w:r>
+        <w:rPr>
+          <w:rFonts w:cs="Times New Roman"/>
+          <w:szCs w:val="24"/>
+        </w:rPr>
+        <w:t>(Šárka has vacations, two weeks.)</w:t>
+      </w:r>
+    </w:p>
+    <w:p>
+      <w:pPr>
+        <w:rPr>
+          <w:rFonts w:cs="Times New Roman"/>
+          <w:szCs w:val="24"/>
+        </w:rPr>
+      </w:pPr>
+    </w:p>
+    <w:p>
+      <w:pPr>
+        <w:rPr>
+          <w:rFonts w:cs="Times New Roman"/>
+          <w:b/>
+          <w:color w:val="FF0000"/>
+          <w:szCs w:val="24"/>
+        </w:rPr>
+      </w:pPr>
+      <w:r>
+        <w:rPr>
+          <w:rFonts w:cs="Times New Roman"/>
+          <w:b/>
+          <w:color w:val="FF0000"/>
+          <w:szCs w:val="24"/>
+        </w:rPr>
+        <w:t>(The meeting after that: Monday November 13, 1pm, room 510)</w:t>
+      </w:r>
+    </w:p>
+    <w:p>
+      <w:pPr>
+        <w:rPr>
+          <w:rFonts w:cs="Times New Roman"/>
+          <w:szCs w:val="24"/>
+        </w:rPr>
+      </w:pPr>
+      <w:r>
+        <w:rPr>
+          <w:rFonts w:cs="Times New Roman"/>
+          <w:szCs w:val="24"/>
+        </w:rPr>
+        <w:t xml:space="preserve">(Šárka has vacations, </w:t>
+      </w:r>
+      <w:r>
+        <w:rPr>
+          <w:rFonts w:cs="Times New Roman"/>
+          <w:szCs w:val="24"/>
+        </w:rPr>
+        <w:t>the other week.</w:t>
+      </w:r>
+      <w:r>
+        <w:rPr>
+          <w:rFonts w:cs="Times New Roman"/>
           <w:szCs w:val="24"/>
         </w:rPr>
         <w:t>)</w:t>
@@ -76,248 +183,64 @@
         <w:rPr>
           <w:rFonts w:cs="Times New Roman"/>
           <w:b/>
+          <w:szCs w:val="24"/>
+          <w:lang w:val="pl-PL"/>
+        </w:rPr>
+      </w:pPr>
+      <w:r>
+        <w:rPr>
+          <w:rFonts w:cs="Times New Roman"/>
+          <w:b/>
+          <w:szCs w:val="24"/>
+          <w:lang w:val="pl-PL"/>
+        </w:rPr>
+        <w:t>Míša: V</w:t>
+      </w:r>
+      <w:r>
+        <w:rPr>
+          <w:rFonts w:cs="Times New Roman"/>
+          <w:b/>
+          <w:szCs w:val="24"/>
+          <w:lang w:val="pl-PL"/>
+        </w:rPr>
+        <w:t>isualiz</w:t>
+      </w:r>
+      <w:r>
+        <w:rPr>
+          <w:rFonts w:cs="Times New Roman"/>
+          <w:b/>
+          <w:szCs w:val="24"/>
+          <w:lang w:val="pl-PL"/>
+        </w:rPr>
+        <w:t>er</w:t>
+      </w:r>
+    </w:p>
+    <w:p>
+      <w:pPr>
+        <w:rPr>
+          <w:rFonts w:cs="Times New Roman"/>
+          <w:b/>
           <w:color w:val="FF0000"/>
           <w:szCs w:val="24"/>
-        </w:rPr>
-      </w:pPr>
-      <w:r>
+          <w:lang w:val="pl-PL"/>
+        </w:rPr>
+      </w:pPr>
+    </w:p>
+    <w:p>
+      <w:pPr>
         <w:rPr>
           <w:rFonts w:cs="Times New Roman"/>
           <w:b/>
           <w:color w:val="FF0000"/>
           <w:szCs w:val="24"/>
-        </w:rPr>
-        <w:t xml:space="preserve">Next meeting: Monday </w:t>
-      </w:r>
-      <w:r>
-        <w:rPr>
-          <w:rFonts w:cs="Times New Roman"/>
-          <w:b/>
-          <w:color w:val="FF0000"/>
-          <w:szCs w:val="24"/>
-        </w:rPr>
-        <w:t>November 6</w:t>
-      </w:r>
-      <w:r>
-        <w:rPr>
-          <w:rFonts w:cs="Times New Roman"/>
-          <w:b/>
-          <w:color w:val="FF0000"/>
-          <w:szCs w:val="24"/>
-        </w:rPr>
-        <w:t xml:space="preserve">, </w:t>
-      </w:r>
-      <w:proofErr w:type="gramStart"/>
-      <w:r>
-        <w:rPr>
-          <w:rFonts w:cs="Times New Roman"/>
-          <w:b/>
-          <w:color w:val="FF0000"/>
-          <w:szCs w:val="24"/>
-        </w:rPr>
-        <w:t>1pm ,</w:t>
-      </w:r>
-      <w:proofErr w:type="gramEnd"/>
-      <w:r>
-        <w:rPr>
-          <w:rFonts w:cs="Times New Roman"/>
-          <w:b/>
-          <w:color w:val="FF0000"/>
-          <w:szCs w:val="24"/>
-        </w:rPr>
-        <w:t xml:space="preserve"> </w:t>
-      </w:r>
-      <w:r>
-        <w:rPr>
-          <w:rFonts w:cs="Times New Roman"/>
-          <w:b/>
-          <w:color w:val="FF0000"/>
-          <w:szCs w:val="24"/>
-        </w:rPr>
-        <w:t>room 510</w:t>
-      </w:r>
-    </w:p>
-    <w:p>
-      <w:pPr>
-        <w:rPr>
-          <w:rFonts w:cs="Times New Roman"/>
-          <w:szCs w:val="24"/>
-        </w:rPr>
-      </w:pPr>
-      <w:r>
-        <w:rPr>
-          <w:rFonts w:cs="Times New Roman"/>
-          <w:szCs w:val="24"/>
-        </w:rPr>
-        <w:t>(</w:t>
-      </w:r>
-      <w:proofErr w:type="spellStart"/>
-      <w:r>
-        <w:rPr>
-          <w:rFonts w:cs="Times New Roman"/>
-          <w:szCs w:val="24"/>
-        </w:rPr>
-        <w:t>Šárka</w:t>
-      </w:r>
-      <w:proofErr w:type="spellEnd"/>
-      <w:r>
-        <w:rPr>
-          <w:rFonts w:cs="Times New Roman"/>
-          <w:szCs w:val="24"/>
-        </w:rPr>
-        <w:t xml:space="preserve"> has vacations, two weeks.)</w:t>
-      </w:r>
-    </w:p>
-    <w:p>
-      <w:pPr>
-        <w:rPr>
-          <w:rFonts w:cs="Times New Roman"/>
-          <w:szCs w:val="24"/>
-        </w:rPr>
-      </w:pPr>
-    </w:p>
-    <w:p>
-      <w:pPr>
-        <w:rPr>
-          <w:rFonts w:cs="Times New Roman"/>
-          <w:b/>
-          <w:color w:val="FF0000"/>
-          <w:szCs w:val="24"/>
-        </w:rPr>
-      </w:pPr>
-      <w:r>
-        <w:rPr>
-          <w:rFonts w:cs="Times New Roman"/>
-          <w:b/>
-          <w:color w:val="FF0000"/>
-          <w:szCs w:val="24"/>
-        </w:rPr>
-        <w:t>(The meeting after that: Monday November 13, 1pm, room 510)</w:t>
-      </w:r>
-    </w:p>
-    <w:p>
-      <w:pPr>
-        <w:rPr>
-          <w:rFonts w:cs="Times New Roman"/>
-          <w:szCs w:val="24"/>
-        </w:rPr>
-      </w:pPr>
-      <w:r>
-        <w:rPr>
-          <w:rFonts w:cs="Times New Roman"/>
-          <w:szCs w:val="24"/>
-        </w:rPr>
-        <w:t>(</w:t>
-      </w:r>
-      <w:proofErr w:type="spellStart"/>
-      <w:r>
-        <w:rPr>
-          <w:rFonts w:cs="Times New Roman"/>
-          <w:szCs w:val="24"/>
-        </w:rPr>
-        <w:t>Šárka</w:t>
-      </w:r>
-      <w:proofErr w:type="spellEnd"/>
-      <w:r>
-        <w:rPr>
-          <w:rFonts w:cs="Times New Roman"/>
-          <w:szCs w:val="24"/>
-        </w:rPr>
-        <w:t xml:space="preserve"> has vacations, </w:t>
-      </w:r>
-      <w:r>
-        <w:rPr>
-          <w:rFonts w:cs="Times New Roman"/>
-          <w:szCs w:val="24"/>
-        </w:rPr>
-        <w:t>the other week.</w:t>
-      </w:r>
-      <w:r>
-        <w:rPr>
-          <w:rFonts w:cs="Times New Roman"/>
-          <w:szCs w:val="24"/>
-        </w:rPr>
-        <w:t>)</w:t>
-      </w:r>
-    </w:p>
-    <w:p>
-      <w:pPr>
-        <w:rPr>
-          <w:rFonts w:cs="Times New Roman"/>
-          <w:b/>
-          <w:color w:val="FF0000"/>
-          <w:szCs w:val="24"/>
-        </w:rPr>
-      </w:pPr>
-      <w:bookmarkStart w:id="0" w:name="_GoBack"/>
-      <w:bookmarkEnd w:id="0"/>
-    </w:p>
-    <w:p>
-      <w:pPr>
-        <w:rPr>
-          <w:rFonts w:cs="Times New Roman"/>
-          <w:b/>
-          <w:szCs w:val="24"/>
-        </w:rPr>
-      </w:pPr>
-      <w:proofErr w:type="spellStart"/>
-      <w:r>
-        <w:rPr>
-          <w:rFonts w:cs="Times New Roman"/>
-          <w:b/>
-          <w:szCs w:val="24"/>
-        </w:rPr>
-        <w:t>Míša</w:t>
-      </w:r>
-      <w:proofErr w:type="spellEnd"/>
-      <w:r>
-        <w:rPr>
-          <w:rFonts w:cs="Times New Roman"/>
-          <w:b/>
-          <w:szCs w:val="24"/>
-        </w:rPr>
-        <w:t>: V</w:t>
-      </w:r>
-      <w:r>
-        <w:rPr>
-          <w:rFonts w:cs="Times New Roman"/>
-          <w:b/>
-          <w:szCs w:val="24"/>
-        </w:rPr>
-        <w:t>isualiz</w:t>
-      </w:r>
-      <w:r>
-        <w:rPr>
-          <w:rFonts w:cs="Times New Roman"/>
-          <w:b/>
-          <w:szCs w:val="24"/>
-        </w:rPr>
-        <w:t>er</w:t>
-      </w:r>
-    </w:p>
-    <w:p>
-      <w:pPr>
-        <w:rPr>
-          <w:rFonts w:cs="Times New Roman"/>
-          <w:b/>
-          <w:color w:val="FF0000"/>
-          <w:szCs w:val="24"/>
-        </w:rPr>
-      </w:pPr>
-    </w:p>
-    <w:p>
-      <w:pPr>
-        <w:rPr>
-          <w:rFonts w:cs="Times New Roman"/>
-          <w:b/>
-          <w:color w:val="FF0000"/>
-          <w:szCs w:val="24"/>
+          <w:lang w:val="pl-PL"/>
         </w:rPr>
       </w:pPr>
       <w:hyperlink r:id="rId9" w:tgtFrame="_blank" w:history="1">
         <w:r>
           <w:rPr>
             <w:rStyle w:val="Hypertextovodkaz"/>
+            <w:lang w:val="pl-PL"/>
           </w:rPr>
           <w:t>https://colab.research.google.com/drive/1pbmJ3k3_qFuVM44neVHikiJKe81xsAHD?usp=sharing</w:t>
         </w:r>
@@ -330,6 +253,7 @@
           <w:b/>
           <w:color w:val="FF0000"/>
           <w:szCs w:val="24"/>
+          <w:lang w:val="pl-PL"/>
         </w:rPr>
       </w:pPr>
     </w:p>
@@ -417,15 +341,7 @@
           <w:bCs/>
           <w:szCs w:val="24"/>
         </w:rPr>
-        <w:t>press the button (triangle in a circle)</w:t>
-      </w:r>
-      <w:r>
-        <w:rPr>
-          <w:rFonts w:eastAsia="Times New Roman" w:cs="Times New Roman"/>
-          <w:bCs/>
-          <w:szCs w:val="24"/>
-        </w:rPr>
-        <w:t>. It will run till you browse there and choose a file.</w:t>
+        <w:t>press the button (triangle in a circle). It will run till you browse there and choose a file.</w:t>
       </w:r>
     </w:p>
     <w:p>
@@ -453,15 +369,7 @@
           <w:bCs/>
           <w:szCs w:val="24"/>
         </w:rPr>
-        <w:t>press the button (triangle in a circle).</w:t>
-      </w:r>
-      <w:r>
-        <w:rPr>
-          <w:rFonts w:eastAsia="Times New Roman" w:cs="Times New Roman"/>
-          <w:bCs/>
-          <w:szCs w:val="24"/>
-        </w:rPr>
-        <w:t xml:space="preserve"> You will find the visualization below. </w:t>
+        <w:t xml:space="preserve">press the button (triangle in a circle). You will find the visualization below. </w:t>
       </w:r>
     </w:p>
     <w:p>
@@ -555,23 +463,13 @@
           <w:szCs w:val="24"/>
         </w:rPr>
       </w:pPr>
-      <w:proofErr w:type="spellStart"/>
-      <w:r>
-        <w:rPr>
-          <w:rFonts w:cs="Times New Roman"/>
-          <w:b/>
-          <w:szCs w:val="24"/>
-        </w:rPr>
-        <w:t>Šárka</w:t>
-      </w:r>
-      <w:proofErr w:type="spellEnd"/>
-      <w:r>
-        <w:rPr>
-          <w:rFonts w:cs="Times New Roman"/>
-          <w:b/>
-          <w:szCs w:val="24"/>
-        </w:rPr>
-        <w:t xml:space="preserve">: the first part of the Estonian file is annotated on </w:t>
+      <w:r>
+        <w:rPr>
+          <w:rFonts w:cs="Times New Roman"/>
+          <w:b/>
+          <w:szCs w:val="24"/>
+        </w:rPr>
+        <w:t xml:space="preserve">Šárka: the first part of the Estonian file is annotated on </w:t>
       </w:r>
       <w:proofErr w:type="spellStart"/>
       <w:r>
@@ -688,50 +586,60 @@
           <w:rFonts w:cs="Times New Roman"/>
           <w:szCs w:val="24"/>
         </w:rPr>
-        <w:t>We will check it later</w:t>
-      </w:r>
-    </w:p>
-    <w:p>
-      <w:pPr>
-        <w:rPr>
-          <w:rFonts w:cs="Times New Roman"/>
-          <w:szCs w:val="24"/>
-        </w:rPr>
-      </w:pPr>
-    </w:p>
-    <w:p>
-      <w:pPr>
-        <w:rPr>
-          <w:rFonts w:cs="Times New Roman"/>
-          <w:b/>
-          <w:szCs w:val="24"/>
-        </w:rPr>
-      </w:pPr>
-      <w:r>
-        <w:rPr>
-          <w:rFonts w:cs="Times New Roman"/>
-          <w:b/>
-          <w:szCs w:val="24"/>
-        </w:rPr>
-        <w:t xml:space="preserve">Federica: went through the PDT </w:t>
-      </w:r>
-      <w:proofErr w:type="spellStart"/>
-      <w:r>
-        <w:rPr>
-          <w:rFonts w:cs="Times New Roman"/>
-          <w:b/>
-          <w:szCs w:val="24"/>
-        </w:rPr>
-        <w:t>grammatemes</w:t>
-      </w:r>
-      <w:proofErr w:type="spellEnd"/>
-      <w:r>
-        <w:rPr>
-          <w:rFonts w:cs="Times New Roman"/>
-          <w:b/>
-          <w:szCs w:val="24"/>
-        </w:rPr>
-        <w:t xml:space="preserve"> searching for correspondence.</w:t>
+        <w:t>At present it can print all nodes, attributes and events found in the document. This is done on demand only: use the option “</w:t>
+      </w:r>
+      <w:r>
+        <w:rPr>
+          <w:rFonts w:ascii="Courier New" w:hAnsi="Courier New" w:cs="Courier New"/>
+          <w:szCs w:val="24"/>
+        </w:rPr>
+        <w:t>--print-relations</w:t>
+      </w:r>
+      <w:r>
+        <w:rPr>
+          <w:rFonts w:cs="Times New Roman"/>
+          <w:szCs w:val="24"/>
+        </w:rPr>
+        <w:t xml:space="preserve">” (or run </w:t>
+      </w:r>
+      <w:r>
+        <w:rPr>
+          <w:rFonts w:ascii="Courier New" w:hAnsi="Courier New" w:cs="Courier New"/>
+          <w:szCs w:val="24"/>
+        </w:rPr>
+        <w:t>validate.py -h</w:t>
+      </w:r>
+      <w:r>
+        <w:rPr>
+          <w:rFonts w:cs="Times New Roman"/>
+          <w:szCs w:val="24"/>
+        </w:rPr>
+        <w:t xml:space="preserve"> and it will tell you what to do).</w:t>
+      </w:r>
+    </w:p>
+    <w:p>
+      <w:pPr>
+        <w:rPr>
+          <w:rFonts w:cs="Times New Roman"/>
+          <w:szCs w:val="24"/>
+        </w:rPr>
+      </w:pPr>
+    </w:p>
+    <w:p>
+      <w:pPr>
+        <w:rPr>
+          <w:rFonts w:cs="Times New Roman"/>
+          <w:b/>
+          <w:szCs w:val="24"/>
+        </w:rPr>
+      </w:pPr>
+      <w:r>
+        <w:rPr>
+          <w:rFonts w:cs="Times New Roman"/>
+          <w:b/>
+          <w:szCs w:val="24"/>
+        </w:rPr>
+        <w:t>Federica: went through the PDT grammatemes searching for correspondence.</w:t>
       </w:r>
       <w:r>
         <w:rPr>
@@ -797,6 +705,8 @@
         </w:rPr>
         <w:t xml:space="preserve"> </w:t>
       </w:r>
+      <w:bookmarkStart w:id="0" w:name="_GoBack"/>
+      <w:bookmarkEnd w:id="0"/>
     </w:p>
     <w:p>
       <w:pPr>
@@ -824,23 +734,7 @@
           <w:rFonts w:cs="Times New Roman"/>
           <w:szCs w:val="24"/>
         </w:rPr>
-        <w:t>: doc/</w:t>
-      </w:r>
-      <w:proofErr w:type="spellStart"/>
-      <w:r>
-        <w:rPr>
-          <w:rFonts w:cs="Times New Roman"/>
-          <w:szCs w:val="24"/>
-        </w:rPr>
-        <w:t>grammatemes</w:t>
-      </w:r>
-      <w:proofErr w:type="spellEnd"/>
-      <w:r>
-        <w:rPr>
-          <w:rFonts w:cs="Times New Roman"/>
-          <w:szCs w:val="24"/>
-        </w:rPr>
-        <w:t>-attributes</w:t>
+        <w:t>: doc/grammatemes-attributes</w:t>
       </w:r>
     </w:p>
     <w:p>
@@ -1018,55 +912,7 @@
           <w:rFonts w:cs="Times New Roman"/>
           <w:szCs w:val="24"/>
         </w:rPr>
-        <w:t xml:space="preserve">: + to indirect </w:t>
-      </w:r>
-      <w:proofErr w:type="spellStart"/>
-      <w:r>
-        <w:rPr>
-          <w:rFonts w:cs="Times New Roman"/>
-          <w:szCs w:val="24"/>
-        </w:rPr>
-        <w:t>questions</w:t>
-      </w:r>
-      <w:proofErr w:type="spellEnd"/>
-      <w:r>
-        <w:rPr>
-          <w:rFonts w:cs="Times New Roman"/>
-          <w:szCs w:val="24"/>
-        </w:rPr>
-        <w:t xml:space="preserve">: I </w:t>
-      </w:r>
-      <w:proofErr w:type="spellStart"/>
-      <w:r>
-        <w:rPr>
-          <w:rFonts w:cs="Times New Roman"/>
-          <w:szCs w:val="24"/>
-        </w:rPr>
-        <w:t>don’t</w:t>
-      </w:r>
-      <w:proofErr w:type="spellEnd"/>
-      <w:r>
-        <w:rPr>
-          <w:rFonts w:cs="Times New Roman"/>
-          <w:szCs w:val="24"/>
-        </w:rPr>
-        <w:t xml:space="preserve"> </w:t>
-      </w:r>
-      <w:proofErr w:type="spellStart"/>
-      <w:r>
-        <w:rPr>
-          <w:rFonts w:cs="Times New Roman"/>
-          <w:szCs w:val="24"/>
-        </w:rPr>
-        <w:t>know</w:t>
-      </w:r>
-      <w:proofErr w:type="spellEnd"/>
-      <w:r>
-        <w:rPr>
-          <w:rFonts w:cs="Times New Roman"/>
-          <w:szCs w:val="24"/>
-        </w:rPr>
-        <w:t xml:space="preserve"> </w:t>
+        <w:t xml:space="preserve">: + to indirect questions: I don’t know </w:t>
       </w:r>
       <w:r>
         <w:t>if that's important or not</w:t>
@@ -1081,6 +927,7 @@
         </w:numPr>
       </w:pPr>
       <w:r>
+        <w:lastRenderedPageBreak/>
         <w:t>Dan: can we see in the annotation the interrogative mode, elsewhere?</w:t>
       </w:r>
       <w:r>
@@ -1095,14 +942,8 @@
           <w:numId w:val="17"/>
         </w:numPr>
       </w:pPr>
-      <w:proofErr w:type="spellStart"/>
-      <w:r>
-        <w:lastRenderedPageBreak/>
-        <w:t>Zdeňka</w:t>
-      </w:r>
-      <w:proofErr w:type="spellEnd"/>
-      <w:r>
-        <w:t>: in AMR manual, they say “unknown” is used to mark questions.</w:t>
+      <w:r>
+        <w:t>Zdeňka: in AMR manual, they say “unknown” is used to mark questions.</w:t>
       </w:r>
       <w:r>
         <w:t xml:space="preserve"> Used specifically for yes/no questions (what is the truth about the assertion).</w:t>
@@ -1179,13 +1020,8 @@
           <w:numId w:val="17"/>
         </w:numPr>
       </w:pPr>
-      <w:proofErr w:type="spellStart"/>
-      <w:r>
-        <w:t>Šárka</w:t>
-      </w:r>
-      <w:proofErr w:type="spellEnd"/>
-      <w:r>
-        <w:t>:</w:t>
+      <w:r>
+        <w:t>Šárka:</w:t>
       </w:r>
       <w:r>
         <w:t xml:space="preserve"> this can be misleading when transferring this annotation of tenses to the UMR</w:t>
@@ -1249,47 +1085,7 @@
           <w:szCs w:val="24"/>
         </w:rPr>
         <w:lastRenderedPageBreak/>
-        <w:t>Meeting October 23, 2023 (</w:t>
-      </w:r>
-      <w:proofErr w:type="spellStart"/>
-      <w:r>
-        <w:rPr>
-          <w:rFonts w:cs="Times New Roman"/>
-          <w:b/>
-          <w:color w:val="0070C0"/>
-          <w:szCs w:val="24"/>
-        </w:rPr>
-        <w:t>Markéta</w:t>
-      </w:r>
-      <w:proofErr w:type="spellEnd"/>
-      <w:r>
-        <w:rPr>
-          <w:rFonts w:cs="Times New Roman"/>
-          <w:b/>
-          <w:color w:val="0070C0"/>
-          <w:szCs w:val="24"/>
-        </w:rPr>
-        <w:t xml:space="preserve">, Dan, Federica, </w:t>
-      </w:r>
-      <w:proofErr w:type="spellStart"/>
-      <w:r>
-        <w:rPr>
-          <w:rFonts w:cs="Times New Roman"/>
-          <w:b/>
-          <w:color w:val="0070C0"/>
-          <w:szCs w:val="24"/>
-        </w:rPr>
-        <w:t>Šárka</w:t>
-      </w:r>
-      <w:proofErr w:type="spellEnd"/>
-      <w:r>
-        <w:rPr>
-          <w:rFonts w:cs="Times New Roman"/>
-          <w:b/>
-          <w:color w:val="0070C0"/>
-          <w:szCs w:val="24"/>
-        </w:rPr>
-        <w:t>)</w:t>
+        <w:t>Meeting October 23, 2023 (Markéta, Dan, Federica, Šárka)</w:t>
       </w:r>
     </w:p>
     <w:p/>
@@ -1344,23 +1140,7 @@
           <w:rFonts w:cs="Times New Roman"/>
           <w:szCs w:val="24"/>
         </w:rPr>
-        <w:t>(</w:t>
-      </w:r>
-      <w:proofErr w:type="spellStart"/>
-      <w:r>
-        <w:rPr>
-          <w:rFonts w:cs="Times New Roman"/>
-          <w:szCs w:val="24"/>
-        </w:rPr>
-        <w:t>Markéta</w:t>
-      </w:r>
-      <w:proofErr w:type="spellEnd"/>
-      <w:r>
-        <w:rPr>
-          <w:rFonts w:cs="Times New Roman"/>
-          <w:szCs w:val="24"/>
-        </w:rPr>
-        <w:t xml:space="preserve"> is not coming.)</w:t>
+        <w:t>(Markéta is not coming.)</w:t>
       </w:r>
     </w:p>
     <w:p/>
@@ -1392,44 +1172,26 @@
       </w:r>
     </w:p>
     <w:p>
-      <w:proofErr w:type="spellStart"/>
-      <w:r>
-        <w:t>Šárka</w:t>
-      </w:r>
-      <w:proofErr w:type="spellEnd"/>
-      <w:r>
-        <w:t>: sending the answer about gender by Julia</w:t>
+      <w:r>
+        <w:t>Šárka: sending the answer about gender by Julia</w:t>
       </w:r>
     </w:p>
     <w:p/>
     <w:p>
-      <w:proofErr w:type="spellStart"/>
-      <w:r>
-        <w:t>Markéta</w:t>
-      </w:r>
-      <w:proofErr w:type="spellEnd"/>
-      <w:r>
-        <w:t>:</w:t>
+      <w:r>
+        <w:t>Markéta:</w:t>
       </w:r>
       <w:r>
         <w:t xml:space="preserve"> </w:t>
       </w:r>
       <w:r>
-        <w:t xml:space="preserve">What about going through PDT </w:t>
-      </w:r>
-      <w:proofErr w:type="spellStart"/>
-      <w:r>
-        <w:t>gra</w:t>
+        <w:t>What about going through PDT gra</w:t>
       </w:r>
       <w:r>
         <w:t>m</w:t>
       </w:r>
       <w:r>
-        <w:t>matemes</w:t>
-      </w:r>
-      <w:proofErr w:type="spellEnd"/>
-      <w:r>
-        <w:t xml:space="preserve"> and deciding which one of them are semantic</w:t>
+        <w:t>matemes and deciding which one of them are semantic</w:t>
       </w:r>
     </w:p>
     <w:p>
@@ -1456,21 +1218,13 @@
         <w:t xml:space="preserve"> thro</w:t>
       </w:r>
       <w:r>
-        <w:t xml:space="preserve">ugh the list of </w:t>
-      </w:r>
-      <w:proofErr w:type="spellStart"/>
-      <w:r>
-        <w:t>gram</w:t>
+        <w:t>ugh the list of gram</w:t>
       </w:r>
       <w:r>
         <w:t>m</w:t>
       </w:r>
       <w:r>
-        <w:t>atemes</w:t>
-      </w:r>
-      <w:proofErr w:type="spellEnd"/>
-      <w:r>
-        <w:t xml:space="preserve"> and mark when and how they are already reflected in the UMR scenario.</w:t>
+        <w:t>atemes and mark when and how they are already reflected in the UMR scenario.</w:t>
       </w:r>
     </w:p>
     <w:p/>
@@ -1488,27 +1242,14 @@
       </w:r>
     </w:p>
     <w:p>
-      <w:proofErr w:type="spellStart"/>
-      <w:r>
-        <w:t>Markéta</w:t>
-      </w:r>
-      <w:proofErr w:type="spellEnd"/>
-      <w:r>
-        <w:t xml:space="preserve"> has the full annotation, many questions for Dan</w:t>
+      <w:r>
+        <w:t>Markéta has the full annotation, many questions for Dan</w:t>
       </w:r>
     </w:p>
     <w:p/>
     <w:p>
       <w:r>
-        <w:t xml:space="preserve">Dan: there was a google link about concepts, entities etc. UMR is using – </w:t>
-      </w:r>
-      <w:proofErr w:type="spellStart"/>
-      <w:r>
-        <w:t>Markéta</w:t>
-      </w:r>
-      <w:proofErr w:type="spellEnd"/>
-      <w:r>
-        <w:t>: yes, it being updated, probably by Julia, it is extremely useful.</w:t>
+        <w:t>Dan: there was a google link about concepts, entities etc. UMR is using – Markéta: yes, it being updated, probably by Julia, it is extremely useful.</w:t>
       </w:r>
     </w:p>
     <w:p>
@@ -1550,37 +1291,13 @@
         <w:t>TASK</w:t>
       </w:r>
       <w:r>
-        <w:t xml:space="preserve"> </w:t>
-      </w:r>
-      <w:proofErr w:type="spellStart"/>
-      <w:r>
-        <w:t>Šárka</w:t>
-      </w:r>
-      <w:proofErr w:type="spellEnd"/>
-      <w:r>
-        <w:t xml:space="preserve"> – finish the Estonian file</w:t>
+        <w:t xml:space="preserve"> Šárka – finish the Estonian file</w:t>
       </w:r>
     </w:p>
     <w:p/>
     <w:p>
       <w:r>
-        <w:t xml:space="preserve">Dan (to </w:t>
-      </w:r>
-      <w:proofErr w:type="spellStart"/>
-      <w:r>
-        <w:t>Markéta</w:t>
-      </w:r>
-      <w:proofErr w:type="spellEnd"/>
-      <w:r>
-        <w:t xml:space="preserve"> and </w:t>
-      </w:r>
-      <w:proofErr w:type="spellStart"/>
-      <w:r>
-        <w:t>Šárka</w:t>
-      </w:r>
-      <w:proofErr w:type="spellEnd"/>
-      <w:r>
-        <w:t>): collect the problems in a list, they will be solved step-by-step</w:t>
+        <w:t>Dan (to Markéta and Šárka): collect the problems in a list, they will be solved step-by-step</w:t>
       </w:r>
     </w:p>
     <w:p/>
@@ -1598,13 +1315,8 @@
       </w:r>
     </w:p>
     <w:p>
-      <w:proofErr w:type="spellStart"/>
-      <w:r>
-        <w:t>Markéta</w:t>
-      </w:r>
-      <w:proofErr w:type="spellEnd"/>
-      <w:r>
-        <w:t xml:space="preserve">: there are the same nine sentences in both of them, but the annotations are not the same. The data is inconsistent, there just some halves of sentences annotated there. The manual is changing gradually. </w:t>
+      <w:r>
+        <w:t xml:space="preserve">Markéta: there are the same nine sentences in both of them, but the annotations are not the same. The data is inconsistent, there just some halves of sentences annotated there. The manual is changing gradually. </w:t>
       </w:r>
     </w:p>
     <w:p/>
@@ -1622,13 +1334,8 @@
       </w:r>
     </w:p>
     <w:p>
-      <w:proofErr w:type="spellStart"/>
-      <w:r>
-        <w:t>Markéta</w:t>
-      </w:r>
-      <w:proofErr w:type="spellEnd"/>
-      <w:r>
-        <w:t xml:space="preserve"> went through the whole sentence-level part, except for the aspect. She commented on problems and particular problems there. </w:t>
+      <w:r>
+        <w:t xml:space="preserve">Markéta went through the whole sentence-level part, except for the aspect. She commented on problems and particular problems there. </w:t>
       </w:r>
     </w:p>
     <w:p>
@@ -1662,13 +1369,8 @@
       </w:r>
     </w:p>
     <w:p>
-      <w:proofErr w:type="spellStart"/>
-      <w:r>
-        <w:t>Šárka</w:t>
-      </w:r>
-      <w:proofErr w:type="spellEnd"/>
-      <w:r>
-        <w:t xml:space="preserve">: a teacher teaches habitually vs. for a murderer, it is enough to commit just one murder to be a murderer. Do we want to mark the aspect at the verb </w:t>
+      <w:r>
+        <w:t xml:space="preserve">Šárka: a teacher teaches habitually vs. for a murderer, it is enough to commit just one murder to be a murderer. Do we want to mark the aspect at the verb </w:t>
       </w:r>
       <w:proofErr w:type="spellStart"/>
       <w:r>
@@ -1689,23 +1391,7 @@
     </w:p>
     <w:p>
       <w:r>
-        <w:t xml:space="preserve">Dan, </w:t>
-      </w:r>
-      <w:proofErr w:type="spellStart"/>
-      <w:r>
-        <w:t>Markéta</w:t>
-      </w:r>
-      <w:proofErr w:type="spellEnd"/>
-      <w:r>
-        <w:t xml:space="preserve">, </w:t>
-      </w:r>
-      <w:proofErr w:type="spellStart"/>
-      <w:r>
-        <w:t>Šárka</w:t>
-      </w:r>
-      <w:proofErr w:type="spellEnd"/>
-      <w:r>
-        <w:t xml:space="preserve"> – solution of the discussion: we want to mark these verbs in a specific way (e.g., aspect: 0) so that we are able to find them later again and mark the aspect there consistently later.</w:t>
+        <w:t>Dan, Markéta, Šárka – solution of the discussion: we want to mark these verbs in a specific way (e.g., aspect: 0) so that we are able to find them later again and mark the aspect there consistently later.</w:t>
       </w:r>
     </w:p>
     <w:p/>
@@ -1729,14 +1415,9 @@
       </w:r>
     </w:p>
     <w:p>
-      <w:proofErr w:type="spellStart"/>
       <w:r>
         <w:lastRenderedPageBreak/>
-        <w:t>Markéta</w:t>
-      </w:r>
-      <w:proofErr w:type="spellEnd"/>
-      <w:r>
-        <w:t>: doesn’t like that UMR annotates in a different way “a man who is tall” vs “a man who is coming”</w:t>
+        <w:t>Markéta: doesn’t like that UMR annotates in a different way “a man who is tall” vs “a man who is coming”</w:t>
       </w:r>
     </w:p>
     <w:p/>
@@ -1751,13 +1432,8 @@
       <w:proofErr w:type="spellEnd"/>
     </w:p>
     <w:p>
-      <w:proofErr w:type="spellStart"/>
-      <w:r>
-        <w:t>Markéta</w:t>
-      </w:r>
-      <w:proofErr w:type="spellEnd"/>
-      <w:r>
-        <w:t>: temporal relations may be annotated at the document level</w:t>
+      <w:r>
+        <w:t>Markéta: temporal relations may be annotated at the document level</w:t>
       </w:r>
     </w:p>
     <w:p>
@@ -1774,24 +1450,14 @@
       </w:r>
     </w:p>
     <w:p>
-      <w:proofErr w:type="spellStart"/>
-      <w:r>
-        <w:t>Markéta</w:t>
-      </w:r>
-      <w:proofErr w:type="spellEnd"/>
-      <w:r>
-        <w:t>: loving husband – love is a state verb, therefore the phrase would not be treated as an event. Does it mean that the aspect should not be marked there?</w:t>
+      <w:r>
+        <w:t>Markéta: loving husband – love is a state verb, therefore the phrase would not be treated as an event. Does it mean that the aspect should not be marked there?</w:t>
       </w:r>
     </w:p>
     <w:p/>
     <w:p>
-      <w:proofErr w:type="spellStart"/>
-      <w:r>
-        <w:t>Markéta</w:t>
-      </w:r>
-      <w:proofErr w:type="spellEnd"/>
-      <w:r>
-        <w:t>: other questions concerning verbs</w:t>
+      <w:r>
+        <w:t>Markéta: other questions concerning verbs</w:t>
       </w:r>
     </w:p>
     <w:p>
@@ -2308,15 +1974,7 @@
         <w:fldChar w:fldCharType="end"/>
       </w:r>
       <w:r>
-        <w:t xml:space="preserve"> (</w:t>
-      </w:r>
-      <w:proofErr w:type="spellStart"/>
-      <w:r>
-        <w:t>Šárka</w:t>
-      </w:r>
-      <w:proofErr w:type="spellEnd"/>
-      <w:r>
-        <w:t xml:space="preserve"> sent the e-mail right now.)</w:t>
+        <w:t xml:space="preserve"> (Šárka sent the e-mail right now.)</w:t>
       </w:r>
     </w:p>
     <w:p/>
@@ -3600,6 +3258,7 @@
       <w:r>
         <w:rPr>
           <w:noProof/>
+          <w:lang w:val="cs-CZ" w:eastAsia="cs-CZ"/>
         </w:rPr>
         <mc:AlternateContent>
           <mc:Choice Requires="wps">
@@ -3674,6 +3333,7 @@
       <w:r>
         <w:rPr>
           <w:noProof/>
+          <w:lang w:val="cs-CZ" w:eastAsia="cs-CZ"/>
         </w:rPr>
         <w:drawing>
           <wp:anchor distT="0" distB="0" distL="114300" distR="114300" simplePos="0" relativeHeight="251659264" behindDoc="0" locked="0" layoutInCell="1" allowOverlap="1" wp14:anchorId="1ED4B50D" wp14:editId="613263FA">
@@ -5316,23 +4976,7 @@
           <w:b/>
           <w:color w:val="0070C0"/>
         </w:rPr>
-        <w:t xml:space="preserve">, </w:t>
-      </w:r>
-      <w:proofErr w:type="spellStart"/>
-      <w:r>
-        <w:rPr>
-          <w:b/>
-          <w:color w:val="0070C0"/>
-        </w:rPr>
-        <w:t>Míša</w:t>
-      </w:r>
-      <w:proofErr w:type="spellEnd"/>
-      <w:r>
-        <w:rPr>
-          <w:b/>
-          <w:color w:val="0070C0"/>
-        </w:rPr>
-        <w:t>, Federica, Eva F., Markéta, Šárka, Zdeňka)</w:t>
+        <w:t>, Míša, Federica, Eva F., Markéta, Šárka, Zdeňka)</w:t>
       </w:r>
     </w:p>
     <w:p>
@@ -5367,16 +5011,8 @@
         <w:rPr>
           <w:u w:val="single"/>
         </w:rPr>
-        <w:t xml:space="preserve"> by </w:t>
-      </w:r>
-      <w:proofErr w:type="spellStart"/>
-      <w:r>
-        <w:rPr>
-          <w:u w:val="single"/>
-        </w:rPr>
-        <w:t>Míša</w:t>
-      </w:r>
-      <w:proofErr w:type="spellEnd"/>
+        <w:t xml:space="preserve"> by Míša</w:t>
+      </w:r>
     </w:p>
     <w:p/>
     <w:p>
@@ -5408,15 +5044,32 @@
         </w:rPr>
         <w:t xml:space="preserve">Markéta: </w:t>
       </w:r>
-      <w:hyperlink r:id="rId23">
-        <w:r>
-          <w:rPr>
-            <w:rStyle w:val="Hypertextovodkaz"/>
-            <w:lang w:val="pl-PL"/>
-          </w:rPr>
-          <w:t>http://ufallab.ms.mff.cuni.cz/~mnovak/umr/graphs/ufal/czech/mf020922_estonsko-ML.txt/visualization.html</w:t>
-        </w:r>
-      </w:hyperlink>
+      <w:r>
+        <w:fldChar w:fldCharType="begin"/>
+      </w:r>
+      <w:r>
+        <w:rPr>
+          <w:lang w:val="pl-PL"/>
+        </w:rPr>
+        <w:instrText xml:space="preserve"> HYPERLINK "http://ufallab.ms.mff.cuni.cz/~mnovak/umr/graphs/ufal/czech/mf020922_estonsko-ML.txt/visualization.html" \h </w:instrText>
+      </w:r>
+      <w:r>
+        <w:fldChar w:fldCharType="separate"/>
+      </w:r>
+      <w:r>
+        <w:rPr>
+          <w:rStyle w:val="Hypertextovodkaz"/>
+          <w:lang w:val="pl-PL"/>
+        </w:rPr>
+        <w:t>http://ufallab.ms.mff.cuni.cz/~mnovak/umr/graphs/ufal/czech/mf020922_estonsko-ML.txt/visualization.html</w:t>
+      </w:r>
+      <w:r>
+        <w:rPr>
+          <w:rStyle w:val="Hypertextovodkaz"/>
+          <w:lang w:val="pl-PL"/>
+        </w:rPr>
+        <w:fldChar w:fldCharType="end"/>
+      </w:r>
     </w:p>
     <w:p>
       <w:pPr>
@@ -5429,7 +5082,7 @@
       <w:r>
         <w:t xml:space="preserve">Dan: </w:t>
       </w:r>
-      <w:hyperlink r:id="rId24">
+      <w:hyperlink r:id="rId23">
         <w:r>
           <w:rPr>
             <w:rStyle w:val="Hypertextovodkaz"/>
@@ -5678,13 +5331,8 @@
       </w:r>
     </w:p>
     <w:p>
-      <w:proofErr w:type="spellStart"/>
-      <w:r>
-        <w:t>Markéta</w:t>
-      </w:r>
-      <w:proofErr w:type="spellEnd"/>
-      <w:r>
-        <w:t xml:space="preserve">: </w:t>
+      <w:r>
+        <w:t xml:space="preserve">Markéta: </w:t>
       </w:r>
       <w:proofErr w:type="spellStart"/>
       <w:r>
@@ -5797,23 +5445,7 @@
           <w:b/>
           <w:color w:val="0070C0"/>
         </w:rPr>
-        <w:t xml:space="preserve">, </w:t>
-      </w:r>
-      <w:proofErr w:type="spellStart"/>
-      <w:r>
-        <w:rPr>
-          <w:b/>
-          <w:color w:val="0070C0"/>
-        </w:rPr>
-        <w:t>Míša</w:t>
-      </w:r>
-      <w:proofErr w:type="spellEnd"/>
-      <w:r>
-        <w:rPr>
-          <w:b/>
-          <w:color w:val="0070C0"/>
-        </w:rPr>
-        <w:t>, Cristina)</w:t>
+        <w:t>, Míša, Cristina)</w:t>
       </w:r>
     </w:p>
     <w:p>
@@ -5915,7 +5547,7 @@
       <w:r>
         <w:t>I adjusted the AMR Reader tool (</w:t>
       </w:r>
-      <w:hyperlink r:id="rId25" w:tgtFrame="_blank">
+      <w:hyperlink r:id="rId24" w:tgtFrame="_blank">
         <w:r>
           <w:rPr>
             <w:rStyle w:val="Hypertextovodkaz"/>
@@ -5940,7 +5572,7 @@
       <w:r>
         <w:t xml:space="preserve">I used the tool to visualize the documents from the recent UMR 1.0 release. You can browse the documents here: </w:t>
       </w:r>
-      <w:hyperlink r:id="rId26" w:tgtFrame="_blank">
+      <w:hyperlink r:id="rId25" w:tgtFrame="_blank">
         <w:r>
           <w:rPr>
             <w:rStyle w:val="Hypertextovodkaz"/>
@@ -5992,7 +5624,7 @@
       <w:r>
         <w:t xml:space="preserve"> sentence in its surface form is not displayed for some languages (e.g. Arapaho, Navajo). The reason is that the format of representing this information has slightly changed in the official release (compared to </w:t>
       </w:r>
-      <w:hyperlink r:id="rId27" w:tgtFrame="_blank">
+      <w:hyperlink r:id="rId26" w:tgtFrame="_blank">
         <w:r>
           <w:rPr>
             <w:rStyle w:val="Hypertextovodkaz"/>
@@ -6052,13 +5684,8 @@
     </w:p>
     <w:p/>
     <w:p>
-      <w:proofErr w:type="spellStart"/>
-      <w:r>
-        <w:t>Markéta</w:t>
-      </w:r>
-      <w:proofErr w:type="spellEnd"/>
-      <w:r>
-        <w:t xml:space="preserve">: </w:t>
+      <w:r>
+        <w:t xml:space="preserve">Markéta: </w:t>
       </w:r>
       <w:proofErr w:type="spellStart"/>
       <w:r>
@@ -6296,13 +5923,8 @@
     </w:p>
     <w:p/>
     <w:p>
-      <w:proofErr w:type="spellStart"/>
-      <w:r>
-        <w:t>Zdeňka</w:t>
-      </w:r>
-      <w:proofErr w:type="spellEnd"/>
-      <w:r>
-        <w:t xml:space="preserve">: </w:t>
+      <w:r>
+        <w:t xml:space="preserve">Zdeňka: </w:t>
       </w:r>
       <w:proofErr w:type="spellStart"/>
       <w:r>
@@ -6908,7 +6530,7 @@
       </w:r>
     </w:p>
     <w:p>
-      <w:hyperlink r:id="rId28">
+      <w:hyperlink r:id="rId27">
         <w:r>
           <w:rPr>
             <w:rStyle w:val="Hypertextovodkaz"/>
@@ -7093,15 +6715,7 @@
       <w:proofErr w:type="spellEnd"/>
       <w:proofErr w:type="gramEnd"/>
       <w:r>
-        <w:t xml:space="preserve"> (</w:t>
-      </w:r>
-      <w:proofErr w:type="spellStart"/>
-      <w:r>
-        <w:t>Markéta</w:t>
-      </w:r>
-      <w:proofErr w:type="spellEnd"/>
-      <w:r>
-        <w:t xml:space="preserve">): update the </w:t>
+        <w:t xml:space="preserve"> (Markéta): update the </w:t>
       </w:r>
       <w:proofErr w:type="spellStart"/>
       <w:r>
@@ -7113,7 +6727,7 @@
       </w:r>
     </w:p>
     <w:p>
-      <w:hyperlink r:id="rId29">
+      <w:hyperlink r:id="rId28">
         <w:r>
           <w:rPr>
             <w:rStyle w:val="Hypertextovodkaz"/>
@@ -7187,7 +6801,7 @@
       </w:r>
     </w:p>
     <w:p>
-      <w:hyperlink r:id="rId30">
+      <w:hyperlink r:id="rId29">
         <w:r>
           <w:rPr>
             <w:rStyle w:val="Hypertextovodkaz"/>
@@ -7208,15 +6822,7 @@
       <w:proofErr w:type="spellEnd"/>
       <w:proofErr w:type="gramEnd"/>
       <w:r>
-        <w:t xml:space="preserve"> (</w:t>
-      </w:r>
-      <w:proofErr w:type="spellStart"/>
-      <w:r>
-        <w:t>Markéta</w:t>
-      </w:r>
-      <w:proofErr w:type="spellEnd"/>
-      <w:r>
-        <w:t>): further refinements needed</w:t>
+        <w:t xml:space="preserve"> (Markéta): further refinements needed</w:t>
       </w:r>
     </w:p>
     <w:p/>
@@ -7522,7 +7128,6 @@
         </w:rPr>
         <w:t xml:space="preserve">(2) </w:t>
       </w:r>
-      <w:proofErr w:type="spellStart"/>
       <w:proofErr w:type="gramStart"/>
       <w:r>
         <w:rPr>
@@ -7530,7 +7135,6 @@
         </w:rPr>
         <w:t>coreference</w:t>
       </w:r>
-      <w:proofErr w:type="spellEnd"/>
       <w:proofErr w:type="gramEnd"/>
       <w:r>
         <w:rPr>
@@ -7666,6 +7270,7 @@
       <w:r>
         <w:rPr>
           <w:noProof/>
+          <w:lang w:val="cs-CZ" w:eastAsia="cs-CZ"/>
         </w:rPr>
         <mc:AlternateContent>
           <mc:Choice Requires="wpg">
@@ -8942,7 +8547,7 @@
       <w:r>
         <w:t xml:space="preserve"> of attributes/relations </w:t>
       </w:r>
-      <w:hyperlink r:id="rId31">
+      <w:hyperlink r:id="rId30">
         <w:r>
           <w:rPr>
             <w:rStyle w:val="Hypertextovodkaz"/>
@@ -9310,6 +8915,224 @@
       </w:r>
       <w:r>
         <w:t xml:space="preserve">: to be changed/stressed in the internal guidelines </w:t>
+      </w:r>
+      <w:hyperlink r:id="rId31">
+        <w:r>
+          <w:rPr>
+            <w:rStyle w:val="Hypertextovodkaz"/>
+          </w:rPr>
+          <w:t>https://github.com/ufal/UMR/blob/main/doc/eventive-concepts.md</w:t>
+        </w:r>
+      </w:hyperlink>
+    </w:p>
+    <w:p>
+      <w:pPr>
+        <w:rPr>
+          <w:b/>
+          <w:i/>
+        </w:rPr>
+      </w:pPr>
+    </w:p>
+    <w:p>
+      <w:pPr>
+        <w:rPr>
+          <w:b/>
+          <w:i/>
+        </w:rPr>
+      </w:pPr>
+      <w:r>
+        <w:rPr>
+          <w:rFonts w:ascii="Wingdings" w:eastAsia="Wingdings" w:hAnsi="Wingdings" w:cs="Wingdings"/>
+        </w:rPr>
+        <w:sym w:font="Wingdings" w:char="F0E0"/>
+      </w:r>
+      <w:r>
+        <w:t xml:space="preserve"> </w:t>
+      </w:r>
+      <w:proofErr w:type="gramStart"/>
+      <w:r>
+        <w:rPr>
+          <w:b/>
+          <w:i/>
+        </w:rPr>
+        <w:t>nouns</w:t>
+      </w:r>
+      <w:proofErr w:type="gramEnd"/>
+      <w:r>
+        <w:rPr>
+          <w:b/>
+          <w:i/>
+        </w:rPr>
+        <w:t>:</w:t>
+      </w:r>
+    </w:p>
+    <w:p>
+      <w:r>
+        <w:t xml:space="preserve">e.g., </w:t>
+      </w:r>
+      <w:proofErr w:type="spellStart"/>
+      <w:r>
+        <w:rPr>
+          <w:i/>
+        </w:rPr>
+        <w:t>jídlo</w:t>
+      </w:r>
+      <w:proofErr w:type="spellEnd"/>
+      <w:r>
+        <w:t xml:space="preserve"> … should not be represented as ARG1of </w:t>
+      </w:r>
+      <w:proofErr w:type="spellStart"/>
+      <w:r>
+        <w:rPr>
+          <w:i/>
+        </w:rPr>
+        <w:t>jíst</w:t>
+      </w:r>
+      <w:proofErr w:type="spellEnd"/>
+      <w:r>
+        <w:t xml:space="preserve"> but as an entity</w:t>
+      </w:r>
+    </w:p>
+    <w:p>
+      <w:pPr>
+        <w:ind w:firstLine="720"/>
+      </w:pPr>
+      <w:r>
+        <w:t>(</w:t>
+      </w:r>
+      <w:proofErr w:type="gramStart"/>
+      <w:r>
+        <w:t>as</w:t>
+      </w:r>
+      <w:proofErr w:type="gramEnd"/>
+      <w:r>
+        <w:t xml:space="preserve"> it can be related also to other </w:t>
+      </w:r>
+      <w:proofErr w:type="spellStart"/>
+      <w:r>
+        <w:t>eventive</w:t>
+      </w:r>
+      <w:proofErr w:type="spellEnd"/>
+      <w:r>
+        <w:t xml:space="preserve"> concepts as, e.g., </w:t>
+      </w:r>
+      <w:proofErr w:type="spellStart"/>
+      <w:r>
+        <w:rPr>
+          <w:i/>
+        </w:rPr>
+        <w:t>vařit</w:t>
+      </w:r>
+      <w:proofErr w:type="spellEnd"/>
+      <w:r>
+        <w:t>)</w:t>
+      </w:r>
+    </w:p>
+    <w:p>
+      <w:pPr>
+        <w:ind w:left="720" w:hanging="720"/>
+        <w:rPr>
+          <w:b/>
+          <w:i/>
+          <w:u w:val="single"/>
+        </w:rPr>
+      </w:pPr>
+      <w:r>
+        <w:t xml:space="preserve">BUT agentive nouns like </w:t>
+      </w:r>
+      <w:r>
+        <w:rPr>
+          <w:i/>
+        </w:rPr>
+        <w:t>teacher</w:t>
+      </w:r>
+      <w:r>
+        <w:t xml:space="preserve">, </w:t>
+      </w:r>
+      <w:r>
+        <w:rPr>
+          <w:i/>
+        </w:rPr>
+        <w:t>driver</w:t>
+      </w:r>
+      <w:r>
+        <w:t xml:space="preserve"> … as ARG0 of the respective verb (</w:t>
+      </w:r>
+      <w:r>
+        <w:rPr>
+          <w:i/>
+        </w:rPr>
+        <w:t>teach-01</w:t>
+      </w:r>
+      <w:r>
+        <w:t xml:space="preserve">, </w:t>
+      </w:r>
+      <w:r>
+        <w:rPr>
+          <w:i/>
+        </w:rPr>
+        <w:t>drive-01</w:t>
+      </w:r>
+      <w:r>
+        <w:t>) even in context different than teaching, driving (intention of the speaker to use just these nouns)</w:t>
+      </w:r>
+      <w:r>
+        <w:tab/>
+      </w:r>
+      <w:r>
+        <w:tab/>
+      </w:r>
+      <w:r>
+        <w:tab/>
+      </w:r>
+      <w:r>
+        <w:tab/>
+      </w:r>
+      <w:r>
+        <w:tab/>
+      </w:r>
+      <w:r>
+        <w:tab/>
+      </w:r>
+      <w:r>
+        <w:rPr>
+          <w:b/>
+          <w:i/>
+          <w:u w:val="single"/>
+        </w:rPr>
+        <w:t xml:space="preserve">!! </w:t>
+      </w:r>
+      <w:proofErr w:type="gramStart"/>
+      <w:r>
+        <w:rPr>
+          <w:b/>
+          <w:i/>
+          <w:u w:val="single"/>
+        </w:rPr>
+        <w:t>in</w:t>
+      </w:r>
+      <w:proofErr w:type="gramEnd"/>
+      <w:r>
+        <w:rPr>
+          <w:b/>
+          <w:i/>
+          <w:u w:val="single"/>
+        </w:rPr>
+        <w:t xml:space="preserve"> conflict with some UMR examples !!  </w:t>
+      </w:r>
+    </w:p>
+    <w:p>
+      <w:pPr>
+        <w:ind w:left="720" w:hanging="720"/>
+      </w:pPr>
+      <w:r>
+        <w:rPr>
+          <w:highlight w:val="yellow"/>
+        </w:rPr>
+        <w:t>TODO</w:t>
+      </w:r>
+      <w:r>
+        <w:t xml:space="preserve">: to be changed in the internal guidelines </w:t>
       </w:r>
       <w:hyperlink r:id="rId32">
         <w:r>
@@ -9325,6 +9148,7 @@
         <w:rPr>
           <w:b/>
           <w:i/>
+          <w:u w:val="single"/>
         </w:rPr>
       </w:pPr>
     </w:p>
@@ -9350,7 +9174,7 @@
           <w:b/>
           <w:i/>
         </w:rPr>
-        <w:t>nouns</w:t>
+        <w:t>adjectives</w:t>
       </w:r>
       <w:proofErr w:type="gramEnd"/>
       <w:r>
@@ -9362,6 +9186,60 @@
       </w:r>
     </w:p>
     <w:p>
+      <w:proofErr w:type="gramStart"/>
+      <w:r>
+        <w:rPr>
+          <w:b/>
+        </w:rPr>
+        <w:t>rule</w:t>
+      </w:r>
+      <w:proofErr w:type="gramEnd"/>
+      <w:r>
+        <w:rPr>
+          <w:b/>
+        </w:rPr>
+        <w:t xml:space="preserve"> 1b</w:t>
+      </w:r>
+      <w:r>
+        <w:t xml:space="preserve">: clear </w:t>
+      </w:r>
+      <w:proofErr w:type="spellStart"/>
+      <w:r>
+        <w:rPr>
+          <w:u w:val="single"/>
+        </w:rPr>
+        <w:t>deverbal</w:t>
+      </w:r>
+      <w:proofErr w:type="spellEnd"/>
+      <w:r>
+        <w:t xml:space="preserve"> cases should be represented as events </w:t>
+      </w:r>
+    </w:p>
+    <w:p>
+      <w:pPr>
+        <w:ind w:firstLine="720"/>
+      </w:pPr>
+      <w:r>
+        <w:t>(</w:t>
+      </w:r>
+      <w:proofErr w:type="gramStart"/>
+      <w:r>
+        <w:t>mapped</w:t>
+      </w:r>
+      <w:proofErr w:type="gramEnd"/>
+      <w:r>
+        <w:t xml:space="preserve"> onto respective verbs in the lexicon, as </w:t>
+      </w:r>
+      <w:proofErr w:type="spellStart"/>
+      <w:r>
+        <w:t>ARGx</w:t>
+      </w:r>
+      <w:proofErr w:type="spellEnd"/>
+      <w:r>
+        <w:t>-of …)</w:t>
+      </w:r>
+    </w:p>
+    <w:p>
       <w:r>
         <w:t xml:space="preserve">e.g., </w:t>
       </w:r>
@@ -9370,22 +9248,635 @@
         <w:rPr>
           <w:i/>
         </w:rPr>
-        <w:t>jídlo</w:t>
-      </w:r>
-      <w:proofErr w:type="spellEnd"/>
-      <w:r>
-        <w:t xml:space="preserve"> … should not be represented as ARG1of </w:t>
+        <w:t>podobný</w:t>
+      </w:r>
+      <w:proofErr w:type="spellEnd"/>
+      <w:r>
+        <w:t xml:space="preserve"> ‘</w:t>
+      </w:r>
+      <w:proofErr w:type="spellStart"/>
+      <w:r>
+        <w:t>resembing</w:t>
+      </w:r>
+      <w:proofErr w:type="spellEnd"/>
+      <w:r>
+        <w:t xml:space="preserve">’ </w:t>
+      </w:r>
+      <w:r>
+        <w:rPr>
+          <w:rFonts w:ascii="Wingdings" w:eastAsia="Wingdings" w:hAnsi="Wingdings" w:cs="Wingdings"/>
+        </w:rPr>
+        <w:sym w:font="Wingdings" w:char="F0E0"/>
+      </w:r>
+      <w:r>
+        <w:t xml:space="preserve"> </w:t>
       </w:r>
       <w:proofErr w:type="spellStart"/>
       <w:r>
         <w:rPr>
           <w:i/>
         </w:rPr>
-        <w:t>jíst</w:t>
-      </w:r>
-      <w:proofErr w:type="spellEnd"/>
-      <w:r>
-        <w:t xml:space="preserve"> but as an entity</w:t>
+        <w:t>podobat</w:t>
+      </w:r>
+      <w:proofErr w:type="spellEnd"/>
+      <w:r>
+        <w:rPr>
+          <w:i/>
+        </w:rPr>
+        <w:t xml:space="preserve"> se</w:t>
+      </w:r>
+      <w:r>
+        <w:t xml:space="preserve"> </w:t>
+      </w:r>
+      <w:proofErr w:type="gramStart"/>
+      <w:r>
+        <w:t>‘</w:t>
+      </w:r>
+      <w:proofErr w:type="spellStart"/>
+      <w:r>
+        <w:t>resembe</w:t>
+      </w:r>
+      <w:proofErr w:type="spellEnd"/>
+      <w:r>
+        <w:t>’(</w:t>
+      </w:r>
+      <w:proofErr w:type="gramEnd"/>
+      <w:r>
+        <w:t>morphology!)</w:t>
+      </w:r>
+    </w:p>
+    <w:p>
+      <w:proofErr w:type="gramStart"/>
+      <w:r>
+        <w:rPr>
+          <w:b/>
+        </w:rPr>
+        <w:t>rule</w:t>
+      </w:r>
+      <w:proofErr w:type="gramEnd"/>
+      <w:r>
+        <w:rPr>
+          <w:b/>
+        </w:rPr>
+        <w:t xml:space="preserve"> 2a</w:t>
+      </w:r>
+      <w:r>
+        <w:t xml:space="preserve">: primary adjectives (like </w:t>
+      </w:r>
+      <w:proofErr w:type="spellStart"/>
+      <w:r>
+        <w:rPr>
+          <w:i/>
+        </w:rPr>
+        <w:t>chytrý</w:t>
+      </w:r>
+      <w:proofErr w:type="spellEnd"/>
+      <w:r>
+        <w:rPr>
+          <w:i/>
+        </w:rPr>
+        <w:t xml:space="preserve">, </w:t>
+      </w:r>
+      <w:proofErr w:type="spellStart"/>
+      <w:r>
+        <w:rPr>
+          <w:i/>
+        </w:rPr>
+        <w:t>vysoký</w:t>
+      </w:r>
+      <w:proofErr w:type="spellEnd"/>
+      <w:r>
+        <w:rPr>
+          <w:i/>
+        </w:rPr>
+        <w:t>, clever, high</w:t>
+      </w:r>
+      <w:r>
+        <w:t>) as non-</w:t>
+      </w:r>
+      <w:proofErr w:type="spellStart"/>
+      <w:r>
+        <w:t>eventive</w:t>
+      </w:r>
+      <w:proofErr w:type="spellEnd"/>
+      <w:r>
+        <w:t xml:space="preserve"> concepts</w:t>
+      </w:r>
+    </w:p>
+    <w:p/>
+    <w:p>
+      <w:proofErr w:type="gramStart"/>
+      <w:r>
+        <w:t>compare</w:t>
+      </w:r>
+      <w:proofErr w:type="gramEnd"/>
+      <w:r>
+        <w:t xml:space="preserve"> with UMR examples </w:t>
+      </w:r>
+    </w:p>
+    <w:p>
+      <w:pPr>
+        <w:pStyle w:val="FormtovanvHTML"/>
+        <w:rPr>
+          <w:lang w:val="en-US"/>
+        </w:rPr>
+      </w:pPr>
+      <w:r>
+        <w:rPr>
+          <w:lang w:val="en-US"/>
+        </w:rPr>
+        <w:t xml:space="preserve">3-1-1-3 (2a) </w:t>
+      </w:r>
+      <w:proofErr w:type="gramStart"/>
+      <w:r>
+        <w:rPr>
+          <w:lang w:val="en-US"/>
+        </w:rPr>
+        <w:t>The</w:t>
+      </w:r>
+      <w:proofErr w:type="gramEnd"/>
+      <w:r>
+        <w:rPr>
+          <w:lang w:val="en-US"/>
+        </w:rPr>
+        <w:t xml:space="preserve"> </w:t>
+      </w:r>
+      <w:r>
+        <w:rPr>
+          <w:rStyle w:val="Zvraznn"/>
+          <w:lang w:val="en-US"/>
+        </w:rPr>
+        <w:t>tall</w:t>
+      </w:r>
+      <w:r>
+        <w:rPr>
+          <w:lang w:val="en-US"/>
+        </w:rPr>
+        <w:t xml:space="preserve"> man...</w:t>
+      </w:r>
+    </w:p>
+    <w:p>
+      <w:pPr>
+        <w:pStyle w:val="FormtovanvHTML"/>
+        <w:rPr>
+          <w:rStyle w:val="KdHTML"/>
+          <w:lang w:val="en-US"/>
+        </w:rPr>
+      </w:pPr>
+      <w:r>
+        <w:rPr>
+          <w:lang w:val="en-US"/>
+        </w:rPr>
+        <w:t xml:space="preserve">3-1-1-3 (2b) </w:t>
+      </w:r>
+      <w:proofErr w:type="gramStart"/>
+      <w:r>
+        <w:rPr>
+          <w:lang w:val="en-US"/>
+        </w:rPr>
+        <w:t>The</w:t>
+      </w:r>
+      <w:proofErr w:type="gramEnd"/>
+      <w:r>
+        <w:rPr>
+          <w:lang w:val="en-US"/>
+        </w:rPr>
+        <w:t xml:space="preserve"> man, </w:t>
+      </w:r>
+      <w:r>
+        <w:rPr>
+          <w:rStyle w:val="Zvraznn"/>
+          <w:lang w:val="en-US"/>
+        </w:rPr>
+        <w:t>who is tall</w:t>
+      </w:r>
+      <w:r>
+        <w:rPr>
+          <w:lang w:val="en-US"/>
+        </w:rPr>
+        <w:t>...</w:t>
+      </w:r>
+    </w:p>
+    <w:p>
+      <w:pPr>
+        <w:pStyle w:val="FormtovanvHTML"/>
+        <w:rPr>
+          <w:rStyle w:val="KdHTML"/>
+          <w:lang w:val="en-US"/>
+        </w:rPr>
+      </w:pPr>
+    </w:p>
+    <w:p>
+      <w:pPr>
+        <w:pStyle w:val="FormtovanvHTML"/>
+        <w:rPr>
+          <w:rStyle w:val="KdHTML"/>
+          <w:lang w:val="en-US"/>
+        </w:rPr>
+      </w:pPr>
+      <w:r>
+        <w:rPr>
+          <w:rStyle w:val="KdHTML"/>
+          <w:lang w:val="en-US"/>
+        </w:rPr>
+        <w:t xml:space="preserve"> (</w:t>
+      </w:r>
+      <w:proofErr w:type="gramStart"/>
+      <w:r>
+        <w:rPr>
+          <w:rStyle w:val="KdHTML"/>
+          <w:lang w:val="en-US"/>
+        </w:rPr>
+        <w:t>m</w:t>
+      </w:r>
+      <w:proofErr w:type="gramEnd"/>
+      <w:r>
+        <w:rPr>
+          <w:rStyle w:val="KdHTML"/>
+          <w:lang w:val="en-US"/>
+        </w:rPr>
+        <w:t>/ man</w:t>
+      </w:r>
+    </w:p>
+    <w:p>
+      <w:pPr>
+        <w:pStyle w:val="FormtovanvHTML"/>
+        <w:rPr>
+          <w:rFonts w:ascii="Times New Roman" w:hAnsi="Times New Roman" w:cs="Times New Roman"/>
+          <w:lang w:val="en-US"/>
+        </w:rPr>
+      </w:pPr>
+      <w:r>
+        <w:rPr>
+          <w:rStyle w:val="KdHTML"/>
+          <w:lang w:val="en-US"/>
+        </w:rPr>
+        <w:tab/>
+      </w:r>
+      <w:proofErr w:type="gramStart"/>
+      <w:r>
+        <w:rPr>
+          <w:rStyle w:val="KdHTML"/>
+          <w:lang w:val="en-US"/>
+        </w:rPr>
+        <w:t>:mod</w:t>
+      </w:r>
+      <w:proofErr w:type="gramEnd"/>
+      <w:r>
+        <w:rPr>
+          <w:rStyle w:val="KdHTML"/>
+          <w:lang w:val="en-US"/>
+        </w:rPr>
+        <w:t>(t/ tall))</w:t>
+      </w:r>
+      <w:r>
+        <w:rPr>
+          <w:rStyle w:val="KdHTML"/>
+          <w:lang w:val="en-US"/>
+        </w:rPr>
+        <w:tab/>
+      </w:r>
+      <w:r>
+        <w:rPr>
+          <w:rStyle w:val="KdHTML"/>
+          <w:lang w:val="en-US"/>
+        </w:rPr>
+        <w:tab/>
+      </w:r>
+      <w:r>
+        <w:rPr>
+          <w:rStyle w:val="KdHTML"/>
+          <w:rFonts w:ascii="Times New Roman" w:hAnsi="Times New Roman" w:cs="Times New Roman"/>
+          <w:lang w:val="en-US"/>
+        </w:rPr>
+        <w:t xml:space="preserve">(the UMR graph by ML, </w:t>
+      </w:r>
+      <w:proofErr w:type="spellStart"/>
+      <w:r>
+        <w:rPr>
+          <w:rStyle w:val="KdHTML"/>
+          <w:rFonts w:ascii="Times New Roman" w:hAnsi="Times New Roman" w:cs="Times New Roman"/>
+          <w:lang w:val="en-US"/>
+        </w:rPr>
+        <w:t>guidlines</w:t>
+      </w:r>
+      <w:proofErr w:type="spellEnd"/>
+      <w:r>
+        <w:rPr>
+          <w:rStyle w:val="KdHTML"/>
+          <w:rFonts w:ascii="Times New Roman" w:hAnsi="Times New Roman" w:cs="Times New Roman"/>
+          <w:lang w:val="en-US"/>
+        </w:rPr>
+        <w:t xml:space="preserve"> only says that this is not an event)</w:t>
+      </w:r>
+    </w:p>
+    <w:p>
+      <w:pPr>
+        <w:pStyle w:val="FormtovanvHTML"/>
+        <w:rPr>
+          <w:rStyle w:val="KdHTML"/>
+          <w:lang w:val="en-US"/>
+        </w:rPr>
+      </w:pPr>
+    </w:p>
+    <w:p>
+      <w:pPr>
+        <w:pStyle w:val="FormtovanvHTML"/>
+        <w:rPr>
+          <w:lang w:val="en-US"/>
+        </w:rPr>
+      </w:pPr>
+      <w:r>
+        <w:rPr>
+          <w:lang w:val="en-US"/>
+        </w:rPr>
+        <w:t>3-3-1-3 (1b</w:t>
+      </w:r>
+      <w:proofErr w:type="gramStart"/>
+      <w:r>
+        <w:rPr>
+          <w:lang w:val="en-US"/>
+        </w:rPr>
+        <w:t>)</w:t>
+      </w:r>
+      <w:r>
+        <w:rPr>
+          <w:rStyle w:val="KdHTML"/>
+          <w:lang w:val="en-US"/>
+        </w:rPr>
+        <w:t>The</w:t>
+      </w:r>
+      <w:proofErr w:type="gramEnd"/>
+      <w:r>
+        <w:rPr>
+          <w:rStyle w:val="KdHTML"/>
+          <w:lang w:val="en-US"/>
+        </w:rPr>
+        <w:t xml:space="preserve"> doctor is tall.</w:t>
+      </w:r>
+    </w:p>
+    <w:p>
+      <w:pPr>
+        <w:pStyle w:val="FormtovanvHTML"/>
+        <w:rPr>
+          <w:rStyle w:val="KdHTML"/>
+          <w:lang w:val="en-US"/>
+        </w:rPr>
+      </w:pPr>
+      <w:r>
+        <w:rPr>
+          <w:rStyle w:val="KdHTML"/>
+          <w:lang w:val="en-US"/>
+        </w:rPr>
+        <w:t>(</w:t>
+      </w:r>
+      <w:proofErr w:type="gramStart"/>
+      <w:r>
+        <w:rPr>
+          <w:rStyle w:val="KdHTML"/>
+          <w:lang w:val="en-US"/>
+        </w:rPr>
+        <w:t>h</w:t>
+      </w:r>
+      <w:proofErr w:type="gramEnd"/>
+      <w:r>
+        <w:rPr>
+          <w:rStyle w:val="KdHTML"/>
+          <w:lang w:val="en-US"/>
+        </w:rPr>
+        <w:t>/ have-mod-91</w:t>
+      </w:r>
+    </w:p>
+    <w:p>
+      <w:pPr>
+        <w:pStyle w:val="FormtovanvHTML"/>
+        <w:rPr>
+          <w:rStyle w:val="KdHTML"/>
+          <w:lang w:val="en-US"/>
+        </w:rPr>
+      </w:pPr>
+      <w:r>
+        <w:rPr>
+          <w:rStyle w:val="KdHTML"/>
+          <w:lang w:val="en-US"/>
+        </w:rPr>
+        <w:tab/>
+      </w:r>
+      <w:proofErr w:type="gramStart"/>
+      <w:r>
+        <w:rPr>
+          <w:rStyle w:val="KdHTML"/>
+          <w:lang w:val="en-US"/>
+        </w:rPr>
+        <w:t>:ARG1</w:t>
+      </w:r>
+      <w:proofErr w:type="gramEnd"/>
+      <w:r>
+        <w:rPr>
+          <w:rStyle w:val="KdHTML"/>
+          <w:lang w:val="en-US"/>
+        </w:rPr>
+        <w:t xml:space="preserve"> (d/ doctor</w:t>
+      </w:r>
+    </w:p>
+    <w:p>
+      <w:pPr>
+        <w:pStyle w:val="FormtovanvHTML"/>
+        <w:rPr>
+          <w:rStyle w:val="KdHTML"/>
+          <w:lang w:val="en-US"/>
+        </w:rPr>
+      </w:pPr>
+      <w:r>
+        <w:rPr>
+          <w:rStyle w:val="KdHTML"/>
+          <w:lang w:val="en-US"/>
+        </w:rPr>
+        <w:tab/>
+      </w:r>
+      <w:r>
+        <w:rPr>
+          <w:rStyle w:val="KdHTML"/>
+          <w:lang w:val="en-US"/>
+        </w:rPr>
+        <w:tab/>
+      </w:r>
+      <w:proofErr w:type="gramStart"/>
+      <w:r>
+        <w:rPr>
+          <w:rStyle w:val="KdHTML"/>
+          <w:lang w:val="en-US"/>
+        </w:rPr>
+        <w:t>:ref</w:t>
+      </w:r>
+      <w:proofErr w:type="gramEnd"/>
+      <w:r>
+        <w:rPr>
+          <w:rStyle w:val="KdHTML"/>
+          <w:lang w:val="en-US"/>
+        </w:rPr>
+        <w:t>-number Singular)</w:t>
+      </w:r>
+    </w:p>
+    <w:p>
+      <w:pPr>
+        <w:pStyle w:val="FormtovanvHTML"/>
+        <w:rPr>
+          <w:lang w:val="en-US"/>
+        </w:rPr>
+      </w:pPr>
+      <w:r>
+        <w:rPr>
+          <w:rStyle w:val="KdHTML"/>
+          <w:lang w:val="en-US"/>
+        </w:rPr>
+        <w:tab/>
+      </w:r>
+      <w:proofErr w:type="gramStart"/>
+      <w:r>
+        <w:rPr>
+          <w:rStyle w:val="KdHTML"/>
+          <w:lang w:val="en-US"/>
+        </w:rPr>
+        <w:t>:ARG2</w:t>
+      </w:r>
+      <w:proofErr w:type="gramEnd"/>
+      <w:r>
+        <w:rPr>
+          <w:rStyle w:val="KdHTML"/>
+          <w:lang w:val="en-US"/>
+        </w:rPr>
+        <w:t xml:space="preserve"> (t/ tall))</w:t>
+      </w:r>
+    </w:p>
+    <w:p/>
+    <w:p>
+      <w:r>
+        <w:t>Compare also to AMR guidelines, sect. Adjectives that invoke predicates</w:t>
+      </w:r>
+    </w:p>
+    <w:p>
+      <w:hyperlink r:id="rId33" w:anchor="adjectives-that-invoke-predicates" w:history="1">
+        <w:r>
+          <w:rPr>
+            <w:rStyle w:val="Hypertextovodkaz"/>
+          </w:rPr>
+          <w:t>https://github.com/amrisi/amr-guidelines/blob/master/amr.md#adjectives-that-invoke-predicates</w:t>
+        </w:r>
+      </w:hyperlink>
+    </w:p>
+    <w:p>
+      <w:r>
+        <w:t xml:space="preserve">   (</w:t>
+      </w:r>
+      <w:proofErr w:type="spellStart"/>
+      <w:r>
+        <w:t>i</w:t>
+      </w:r>
+      <w:proofErr w:type="spellEnd"/>
+      <w:r>
+        <w:t>)</w:t>
+      </w:r>
+      <w:r>
+        <w:rPr>
+          <w:b/>
+        </w:rPr>
+        <w:t xml:space="preserve"> </w:t>
+      </w:r>
+      <w:proofErr w:type="gramStart"/>
+      <w:r>
+        <w:rPr>
+          <w:i/>
+        </w:rPr>
+        <w:t>the</w:t>
+      </w:r>
+      <w:proofErr w:type="gramEnd"/>
+      <w:r>
+        <w:rPr>
+          <w:i/>
+        </w:rPr>
+        <w:t xml:space="preserve"> attractive man</w:t>
+      </w:r>
+      <w:r>
+        <w:t xml:space="preserve"> = the man who is ARG0-of attract-01 … </w:t>
+      </w:r>
+      <w:r>
+        <w:rPr>
+          <w:b/>
+        </w:rPr>
+        <w:t xml:space="preserve">OK for CZ </w:t>
+      </w:r>
+      <w:r>
+        <w:t>(morphology!)</w:t>
+      </w:r>
+    </w:p>
+    <w:p>
+      <w:r>
+        <w:tab/>
+      </w:r>
+      <w:proofErr w:type="gramStart"/>
+      <w:r>
+        <w:t>the</w:t>
+      </w:r>
+      <w:proofErr w:type="gramEnd"/>
+      <w:r>
+        <w:t xml:space="preserve"> same solution for Eng. adjectives ending with -</w:t>
+      </w:r>
+      <w:proofErr w:type="spellStart"/>
+      <w:r>
+        <w:t>ed</w:t>
+      </w:r>
+      <w:proofErr w:type="spellEnd"/>
+      <w:r>
+        <w:t xml:space="preserve"> (acquainted)</w:t>
+      </w:r>
+    </w:p>
+    <w:p>
+      <w:r>
+        <w:tab/>
+      </w:r>
+      <w:proofErr w:type="gramStart"/>
+      <w:r>
+        <w:t>the</w:t>
+      </w:r>
+      <w:proofErr w:type="gramEnd"/>
+      <w:r>
+        <w:t xml:space="preserve"> same solution for other types of endings, like -able (edible) -</w:t>
+      </w:r>
+      <w:proofErr w:type="spellStart"/>
+      <w:r>
+        <w:t>ful</w:t>
+      </w:r>
+      <w:proofErr w:type="spellEnd"/>
+      <w:r>
+        <w:t xml:space="preserve">,  </w:t>
+      </w:r>
+    </w:p>
+    <w:p>
+      <w:r>
+        <w:t xml:space="preserve">   (ii) </w:t>
+      </w:r>
+      <w:proofErr w:type="gramStart"/>
+      <w:r>
+        <w:t>to</w:t>
+      </w:r>
+      <w:proofErr w:type="gramEnd"/>
+      <w:r>
+        <w:t xml:space="preserve"> </w:t>
+      </w:r>
+      <w:proofErr w:type="spellStart"/>
+      <w:r>
+        <w:t>be+adjectives</w:t>
+      </w:r>
+      <w:proofErr w:type="spellEnd"/>
+      <w:r>
+        <w:t xml:space="preserve"> … often exist natural corresponding verbal predicates … </w:t>
+      </w:r>
+      <w:r>
+        <w:rPr>
+          <w:b/>
+        </w:rPr>
+        <w:t>NOT for CZ ??</w:t>
       </w:r>
     </w:p>
     <w:p>
@@ -9393,128 +9884,506 @@
         <w:ind w:firstLine="720"/>
       </w:pPr>
       <w:r>
-        <w:t>(</w:t>
+        <w:rPr>
+          <w:i/>
+        </w:rPr>
+        <w:t>The soldier was aware of the battle.</w:t>
+      </w:r>
+      <w:r>
+        <w:t xml:space="preserve"> … </w:t>
       </w:r>
       <w:proofErr w:type="gramStart"/>
       <w:r>
-        <w:t>as</w:t>
+        <w:rPr>
+          <w:i/>
+        </w:rPr>
+        <w:t>be</w:t>
       </w:r>
       <w:proofErr w:type="gramEnd"/>
       <w:r>
-        <w:t xml:space="preserve"> it can be related also to other </w:t>
-      </w:r>
-      <w:proofErr w:type="spellStart"/>
-      <w:r>
-        <w:t>eventive</w:t>
-      </w:r>
-      <w:proofErr w:type="spellEnd"/>
-      <w:r>
-        <w:t xml:space="preserve"> concepts as, e.g., </w:t>
-      </w:r>
-      <w:proofErr w:type="spellStart"/>
-      <w:r>
         <w:rPr>
           <w:i/>
         </w:rPr>
-        <w:t>vařit</w:t>
-      </w:r>
-      <w:proofErr w:type="spellEnd"/>
-      <w:r>
-        <w:t>)</w:t>
-      </w:r>
-    </w:p>
-    <w:p>
-      <w:pPr>
-        <w:ind w:left="720" w:hanging="720"/>
-        <w:rPr>
-          <w:b/>
+        <w:t xml:space="preserve"> aware (of X)</w:t>
+      </w:r>
+      <w:r>
+        <w:t xml:space="preserve"> </w:t>
+      </w:r>
+      <w:r>
+        <w:rPr>
+          <w:rFonts w:ascii="Wingdings" w:eastAsia="Wingdings" w:hAnsi="Wingdings" w:cs="Wingdings"/>
+        </w:rPr>
+        <w:sym w:font="Wingdings" w:char="F0E0"/>
+      </w:r>
+      <w:r>
+        <w:t xml:space="preserve"> </w:t>
+      </w:r>
+      <w:r>
+        <w:rPr>
+          <w:i/>
+        </w:rPr>
+        <w:t>realize-01</w:t>
+      </w:r>
+    </w:p>
+    <w:p>
+      <w:r>
+        <w:t xml:space="preserve">   (iii) </w:t>
+      </w:r>
+      <w:proofErr w:type="gramStart"/>
+      <w:r>
+        <w:t>adjectives</w:t>
+      </w:r>
+      <w:proofErr w:type="gramEnd"/>
+      <w:r>
+        <w:t xml:space="preserve"> without natural verbal predicates … create predicate … </w:t>
+      </w:r>
+      <w:r>
+        <w:rPr>
+          <w:b/>
+        </w:rPr>
+        <w:t>NOT for CZ ??</w:t>
+      </w:r>
+    </w:p>
+    <w:p>
+      <w:pPr>
+        <w:ind w:left="1440" w:hanging="720"/>
+        <w:rPr>
+          <w:rFonts w:eastAsia="Times New Roman" w:cs="Times New Roman"/>
+          <w:szCs w:val="24"/>
+          <w:lang w:eastAsia="cs-CZ"/>
+        </w:rPr>
+      </w:pPr>
+      <w:proofErr w:type="gramStart"/>
+      <w:r>
+        <w:rPr>
+          <w:rFonts w:eastAsia="Times New Roman" w:cs="Times New Roman"/>
+          <w:i/>
+          <w:szCs w:val="24"/>
+          <w:lang w:eastAsia="cs-CZ"/>
+        </w:rPr>
+        <w:t>be</w:t>
+      </w:r>
+      <w:proofErr w:type="gramEnd"/>
+      <w:r>
+        <w:rPr>
+          <w:rFonts w:eastAsia="Times New Roman" w:cs="Times New Roman"/>
+          <w:i/>
+          <w:szCs w:val="24"/>
+          <w:lang w:eastAsia="cs-CZ"/>
+        </w:rPr>
+        <w:t xml:space="preserve"> responsible (for X)</w:t>
+      </w:r>
+      <w:r>
+        <w:rPr>
+          <w:rFonts w:eastAsia="Times New Roman" w:cs="Times New Roman"/>
+          <w:szCs w:val="24"/>
+          <w:lang w:eastAsia="cs-CZ"/>
+        </w:rPr>
+        <w:t xml:space="preserve"> </w:t>
+      </w:r>
+      <w:r>
+        <w:rPr>
+          <w:rFonts w:ascii="Wingdings" w:eastAsia="Wingdings" w:hAnsi="Wingdings" w:cs="Wingdings"/>
+        </w:rPr>
+        <w:sym w:font="Wingdings" w:char="F0E0"/>
+      </w:r>
+      <w:r>
+        <w:rPr>
+          <w:rFonts w:eastAsia="Times New Roman" w:cs="Times New Roman"/>
+          <w:szCs w:val="24"/>
+          <w:lang w:eastAsia="cs-CZ"/>
+        </w:rPr>
+        <w:t xml:space="preserve"> </w:t>
+      </w:r>
+      <w:r>
+        <w:rPr>
+          <w:rFonts w:eastAsia="Times New Roman" w:cs="Times New Roman"/>
+          <w:i/>
+          <w:szCs w:val="24"/>
+          <w:lang w:eastAsia="cs-CZ"/>
+        </w:rPr>
+        <w:t>responsible-01</w:t>
+      </w:r>
+      <w:r>
+        <w:rPr>
+          <w:rFonts w:eastAsia="Times New Roman" w:cs="Times New Roman"/>
+          <w:szCs w:val="24"/>
+          <w:lang w:eastAsia="cs-CZ"/>
+        </w:rPr>
+        <w:t xml:space="preserve"> (cause), </w:t>
+      </w:r>
+      <w:r>
+        <w:rPr>
+          <w:rFonts w:eastAsia="Times New Roman" w:cs="Times New Roman"/>
+          <w:i/>
+          <w:szCs w:val="24"/>
+          <w:lang w:eastAsia="cs-CZ"/>
+        </w:rPr>
+        <w:t>responsible-02</w:t>
+      </w:r>
+      <w:r>
+        <w:rPr>
+          <w:rFonts w:eastAsia="Times New Roman" w:cs="Times New Roman"/>
+          <w:szCs w:val="24"/>
+          <w:lang w:eastAsia="cs-CZ"/>
+        </w:rPr>
+        <w:t xml:space="preserve"> (trustworthy), </w:t>
+      </w:r>
+      <w:r>
+        <w:rPr>
+          <w:rFonts w:eastAsia="Times New Roman" w:cs="Times New Roman"/>
+          <w:i/>
+          <w:szCs w:val="24"/>
+          <w:lang w:eastAsia="cs-CZ"/>
+        </w:rPr>
+        <w:t>responsible-03</w:t>
+      </w:r>
+      <w:r>
+        <w:rPr>
+          <w:rFonts w:eastAsia="Times New Roman" w:cs="Times New Roman"/>
+          <w:szCs w:val="24"/>
+          <w:lang w:eastAsia="cs-CZ"/>
+        </w:rPr>
+        <w:t xml:space="preserve"> (duty) </w:t>
+      </w:r>
+    </w:p>
+    <w:p>
+      <w:pPr>
+        <w:ind w:firstLine="720"/>
+        <w:rPr>
+          <w:rFonts w:eastAsia="Times New Roman" w:cs="Times New Roman"/>
+          <w:szCs w:val="24"/>
+          <w:lang w:eastAsia="cs-CZ"/>
+        </w:rPr>
+      </w:pPr>
+      <w:proofErr w:type="gramStart"/>
+      <w:r>
+        <w:rPr>
+          <w:rFonts w:eastAsia="Times New Roman" w:cs="Times New Roman"/>
+          <w:i/>
+          <w:szCs w:val="24"/>
+          <w:lang w:eastAsia="cs-CZ"/>
+        </w:rPr>
+        <w:t>be</w:t>
+      </w:r>
+      <w:proofErr w:type="gramEnd"/>
+      <w:r>
+        <w:rPr>
+          <w:rFonts w:eastAsia="Times New Roman" w:cs="Times New Roman"/>
+          <w:i/>
+          <w:szCs w:val="24"/>
+          <w:lang w:eastAsia="cs-CZ"/>
+        </w:rPr>
+        <w:t xml:space="preserve"> nervous (about X)</w:t>
+      </w:r>
+      <w:r>
+        <w:rPr>
+          <w:rFonts w:eastAsia="Times New Roman" w:cs="Times New Roman"/>
+          <w:szCs w:val="24"/>
+          <w:lang w:eastAsia="cs-CZ"/>
+        </w:rPr>
+        <w:t xml:space="preserve"> </w:t>
+      </w:r>
+      <w:r>
+        <w:rPr>
+          <w:rFonts w:ascii="Wingdings" w:eastAsia="Wingdings" w:hAnsi="Wingdings" w:cs="Wingdings"/>
+        </w:rPr>
+        <w:sym w:font="Wingdings" w:char="F0E0"/>
+      </w:r>
+      <w:r>
+        <w:rPr>
+          <w:rFonts w:eastAsia="Times New Roman" w:cs="Times New Roman"/>
+          <w:szCs w:val="24"/>
+          <w:lang w:eastAsia="cs-CZ"/>
+        </w:rPr>
+        <w:t xml:space="preserve"> </w:t>
+      </w:r>
+      <w:r>
+        <w:rPr>
+          <w:rFonts w:eastAsia="Times New Roman" w:cs="Times New Roman"/>
+          <w:i/>
+          <w:szCs w:val="24"/>
+          <w:lang w:eastAsia="cs-CZ"/>
+        </w:rPr>
+        <w:t>nervous-01</w:t>
+      </w:r>
+      <w:r>
+        <w:rPr>
+          <w:rFonts w:eastAsia="Times New Roman" w:cs="Times New Roman"/>
+          <w:szCs w:val="24"/>
+          <w:lang w:eastAsia="cs-CZ"/>
+        </w:rPr>
+        <w:t xml:space="preserve"> </w:t>
+      </w:r>
+    </w:p>
+    <w:p>
+      <w:pPr>
+        <w:ind w:firstLine="720"/>
+        <w:rPr>
+          <w:rFonts w:cs="Times New Roman"/>
+          <w:szCs w:val="24"/>
+        </w:rPr>
+      </w:pPr>
+      <w:proofErr w:type="gramStart"/>
+      <w:r>
+        <w:rPr>
+          <w:rFonts w:eastAsia="Times New Roman" w:cs="Times New Roman"/>
+          <w:i/>
+          <w:szCs w:val="24"/>
+          <w:lang w:eastAsia="cs-CZ"/>
+        </w:rPr>
+        <w:t>be</w:t>
+      </w:r>
+      <w:proofErr w:type="gramEnd"/>
+      <w:r>
+        <w:rPr>
+          <w:rFonts w:eastAsia="Times New Roman" w:cs="Times New Roman"/>
+          <w:i/>
+          <w:szCs w:val="24"/>
+          <w:lang w:eastAsia="cs-CZ"/>
+        </w:rPr>
+        <w:t xml:space="preserve"> serious (about X) </w:t>
+      </w:r>
+      <w:r>
+        <w:rPr>
+          <w:rFonts w:ascii="Wingdings" w:eastAsia="Wingdings" w:hAnsi="Wingdings" w:cs="Wingdings"/>
+        </w:rPr>
+        <w:sym w:font="Wingdings" w:char="F0E0"/>
+      </w:r>
+      <w:r>
+        <w:rPr>
+          <w:rFonts w:eastAsia="Times New Roman" w:cs="Times New Roman"/>
+          <w:szCs w:val="24"/>
+          <w:lang w:eastAsia="cs-CZ"/>
+        </w:rPr>
+        <w:t xml:space="preserve"> </w:t>
+      </w:r>
+      <w:r>
+        <w:rPr>
+          <w:rFonts w:eastAsia="Times New Roman" w:cs="Times New Roman"/>
+          <w:i/>
+          <w:szCs w:val="24"/>
+          <w:lang w:eastAsia="cs-CZ"/>
+        </w:rPr>
+        <w:t>serious-01</w:t>
+      </w:r>
+      <w:r>
+        <w:rPr>
+          <w:rFonts w:eastAsia="Times New Roman" w:cs="Times New Roman"/>
+          <w:szCs w:val="24"/>
+          <w:lang w:eastAsia="cs-CZ"/>
+        </w:rPr>
+        <w:t xml:space="preserve"> (no kidding), </w:t>
+      </w:r>
+      <w:r>
+        <w:rPr>
+          <w:rFonts w:eastAsia="Times New Roman" w:cs="Times New Roman"/>
+          <w:i/>
+          <w:szCs w:val="24"/>
+          <w:lang w:eastAsia="cs-CZ"/>
+        </w:rPr>
+        <w:t>serious-02</w:t>
+      </w:r>
+      <w:r>
+        <w:rPr>
+          <w:rFonts w:eastAsia="Times New Roman" w:cs="Times New Roman"/>
+          <w:szCs w:val="24"/>
+          <w:lang w:eastAsia="cs-CZ"/>
+        </w:rPr>
+        <w:t xml:space="preserve"> (grave)</w:t>
+      </w:r>
+    </w:p>
+    <w:p>
+      <w:r>
+        <w:t xml:space="preserve">   (iv) </w:t>
+      </w:r>
+      <w:proofErr w:type="gramStart"/>
+      <w:r>
+        <w:t>adjectives</w:t>
+      </w:r>
+      <w:proofErr w:type="gramEnd"/>
+      <w:r>
+        <w:t xml:space="preserve"> like </w:t>
+      </w:r>
+      <w:r>
+        <w:rPr>
+          <w:i/>
+        </w:rPr>
+        <w:t>sad, white, and free</w:t>
+      </w:r>
+      <w:r>
+        <w:t xml:space="preserve"> … as predicates if there is an implied event or </w:t>
+      </w:r>
+      <w:proofErr w:type="spellStart"/>
+      <w:r>
+        <w:t>proces</w:t>
+      </w:r>
+      <w:proofErr w:type="spellEnd"/>
+    </w:p>
+    <w:p>
+      <w:r>
+        <w:tab/>
+      </w:r>
+      <w:r>
+        <w:tab/>
+      </w:r>
+      <w:r>
+        <w:tab/>
+      </w:r>
+      <w:r>
+        <w:tab/>
+      </w:r>
+      <w:r>
+        <w:tab/>
+      </w:r>
+      <w:r>
+        <w:tab/>
+      </w:r>
+      <w:r>
+        <w:tab/>
+      </w:r>
+      <w:r>
+        <w:tab/>
+      </w:r>
+      <w:r>
+        <w:tab/>
+        <w:t xml:space="preserve">… </w:t>
+      </w:r>
+      <w:r>
+        <w:rPr>
+          <w:b/>
+        </w:rPr>
+        <w:t xml:space="preserve">NOT for </w:t>
+      </w:r>
+      <w:proofErr w:type="gramStart"/>
+      <w:r>
+        <w:rPr>
+          <w:b/>
+        </w:rPr>
+        <w:t>Czech ??</w:t>
+      </w:r>
+      <w:proofErr w:type="gramEnd"/>
+    </w:p>
+    <w:p>
+      <w:proofErr w:type="gramStart"/>
+      <w:r>
+        <w:rPr>
+          <w:u w:val="single"/>
+        </w:rPr>
+        <w:t>general</w:t>
+      </w:r>
+      <w:proofErr w:type="gramEnd"/>
+      <w:r>
+        <w:rPr>
+          <w:u w:val="single"/>
+        </w:rPr>
+        <w:t xml:space="preserve"> question</w:t>
+      </w:r>
+      <w:r>
+        <w:t>: How much inferencing we want to include in the annotation?</w:t>
+      </w:r>
+    </w:p>
+    <w:p>
+      <w:r>
+        <w:t xml:space="preserve">JH: Be conservative with </w:t>
+      </w:r>
+      <w:r>
+        <w:rPr>
+          <w:b/>
+          <w:i/>
+        </w:rPr>
+        <w:t>reification</w:t>
+      </w:r>
+      <w:r>
+        <w:t xml:space="preserve"> (reification = converting a role into a concept is called reification)! </w:t>
+      </w:r>
+    </w:p>
+    <w:p>
+      <w:r>
+        <w:t>Reification is used, e.g., for the change of TFA in AMR guidelines (“One reason is to make a relation the focus of an AMR fragment.”)</w:t>
+      </w:r>
+    </w:p>
+    <w:p/>
+    <w:p>
+      <w:pPr>
+        <w:rPr>
+          <w:b/>
+        </w:rPr>
+      </w:pPr>
+      <w:proofErr w:type="gramStart"/>
+      <w:r>
+        <w:rPr>
+          <w:u w:val="single"/>
+        </w:rPr>
+        <w:t>more</w:t>
+      </w:r>
+      <w:proofErr w:type="gramEnd"/>
+      <w:r>
+        <w:rPr>
+          <w:u w:val="single"/>
+        </w:rPr>
+        <w:t xml:space="preserve"> advanced solution</w:t>
+      </w:r>
+      <w:r>
+        <w:t xml:space="preserve">: create more general predicates like </w:t>
+      </w:r>
+      <w:r>
+        <w:rPr>
+          <w:i/>
+        </w:rPr>
+        <w:t>color-01</w:t>
+      </w:r>
+      <w:r>
+        <w:t xml:space="preserve"> … </w:t>
+      </w:r>
+      <w:r>
+        <w:rPr>
+          <w:b/>
+        </w:rPr>
+        <w:t xml:space="preserve">?? </w:t>
+      </w:r>
+      <w:proofErr w:type="gramStart"/>
+      <w:r>
+        <w:rPr>
+          <w:b/>
+        </w:rPr>
+        <w:t>not</w:t>
+      </w:r>
+      <w:proofErr w:type="gramEnd"/>
+      <w:r>
+        <w:rPr>
+          <w:b/>
+        </w:rPr>
+        <w:t xml:space="preserve"> now for CZ</w:t>
+      </w:r>
+    </w:p>
+    <w:p/>
+    <w:p>
+      <w:r>
+        <w:t>“</w:t>
+      </w:r>
+      <w:proofErr w:type="gramStart"/>
+      <w:r>
+        <w:t>ideal</w:t>
+      </w:r>
+      <w:proofErr w:type="gramEnd"/>
+      <w:r>
+        <w:t xml:space="preserve">” solution: JH: all adjectives as predicates (like the proposal by Dan), but </w:t>
+      </w:r>
+      <w:r>
+        <w:rPr>
+          <w:b/>
+        </w:rPr>
+        <w:t>not now for CZ</w:t>
+      </w:r>
+    </w:p>
+    <w:p>
+      <w:pPr>
+        <w:rPr>
           <w:i/>
           <w:u w:val="single"/>
         </w:rPr>
       </w:pPr>
-      <w:r>
-        <w:t xml:space="preserve">BUT agentive nouns like </w:t>
-      </w:r>
-      <w:r>
-        <w:rPr>
-          <w:i/>
-        </w:rPr>
-        <w:t>teacher</w:t>
-      </w:r>
-      <w:r>
-        <w:t xml:space="preserve">, </w:t>
-      </w:r>
-      <w:r>
-        <w:rPr>
-          <w:i/>
-        </w:rPr>
-        <w:t>driver</w:t>
-      </w:r>
-      <w:r>
-        <w:t xml:space="preserve"> … as ARG0 of the respective verb (</w:t>
-      </w:r>
-      <w:r>
-        <w:rPr>
-          <w:i/>
-        </w:rPr>
-        <w:t>teach-01</w:t>
-      </w:r>
-      <w:r>
-        <w:t xml:space="preserve">, </w:t>
-      </w:r>
-      <w:r>
-        <w:rPr>
-          <w:i/>
-        </w:rPr>
-        <w:t>drive-01</w:t>
-      </w:r>
-      <w:r>
-        <w:t>) even in context different than teaching, driving (intention of the speaker to use just these nouns)</w:t>
-      </w:r>
-      <w:r>
-        <w:tab/>
-      </w:r>
-      <w:r>
-        <w:tab/>
-      </w:r>
-      <w:r>
-        <w:tab/>
-      </w:r>
-      <w:r>
-        <w:tab/>
-      </w:r>
-      <w:r>
-        <w:tab/>
-      </w:r>
-      <w:r>
-        <w:tab/>
-      </w:r>
-      <w:r>
-        <w:rPr>
-          <w:b/>
-          <w:i/>
-          <w:u w:val="single"/>
-        </w:rPr>
-        <w:t xml:space="preserve">!! </w:t>
-      </w:r>
-      <w:proofErr w:type="gramStart"/>
-      <w:r>
-        <w:rPr>
-          <w:b/>
-          <w:i/>
-          <w:u w:val="single"/>
-        </w:rPr>
-        <w:t>in</w:t>
-      </w:r>
-      <w:proofErr w:type="gramEnd"/>
-      <w:r>
-        <w:rPr>
-          <w:b/>
-          <w:i/>
-          <w:u w:val="single"/>
-        </w:rPr>
-        <w:t xml:space="preserve"> conflict with some UMR examples !!  </w:t>
-      </w:r>
     </w:p>
     <w:p>
       <w:pPr>
@@ -9527,9 +10396,9 @@
         <w:t>TODO</w:t>
       </w:r>
       <w:r>
-        <w:t xml:space="preserve">: to be changed in the internal guidelines </w:t>
-      </w:r>
-      <w:hyperlink r:id="rId33">
+        <w:t xml:space="preserve">: if agreed, then to be changed in the internal guidelines </w:t>
+      </w:r>
+      <w:hyperlink r:id="rId34">
         <w:r>
           <w:rPr>
             <w:rStyle w:val="Hypertextovodkaz"/>
@@ -9541,1270 +10410,6 @@
     <w:p>
       <w:pPr>
         <w:rPr>
-          <w:b/>
-          <w:i/>
-          <w:u w:val="single"/>
-        </w:rPr>
-      </w:pPr>
-    </w:p>
-    <w:p>
-      <w:pPr>
-        <w:rPr>
-          <w:b/>
-          <w:i/>
-        </w:rPr>
-      </w:pPr>
-      <w:r>
-        <w:rPr>
-          <w:rFonts w:ascii="Wingdings" w:eastAsia="Wingdings" w:hAnsi="Wingdings" w:cs="Wingdings"/>
-        </w:rPr>
-        <w:sym w:font="Wingdings" w:char="F0E0"/>
-      </w:r>
-      <w:r>
-        <w:t xml:space="preserve"> </w:t>
-      </w:r>
-      <w:proofErr w:type="gramStart"/>
-      <w:r>
-        <w:rPr>
-          <w:b/>
-          <w:i/>
-        </w:rPr>
-        <w:t>adjectives</w:t>
-      </w:r>
-      <w:proofErr w:type="gramEnd"/>
-      <w:r>
-        <w:rPr>
-          <w:b/>
-          <w:i/>
-        </w:rPr>
-        <w:t>:</w:t>
-      </w:r>
-    </w:p>
-    <w:p>
-      <w:proofErr w:type="gramStart"/>
-      <w:r>
-        <w:rPr>
-          <w:b/>
-        </w:rPr>
-        <w:t>rule</w:t>
-      </w:r>
-      <w:proofErr w:type="gramEnd"/>
-      <w:r>
-        <w:rPr>
-          <w:b/>
-        </w:rPr>
-        <w:t xml:space="preserve"> 1b</w:t>
-      </w:r>
-      <w:r>
-        <w:t xml:space="preserve">: clear </w:t>
-      </w:r>
-      <w:proofErr w:type="spellStart"/>
-      <w:r>
-        <w:rPr>
-          <w:u w:val="single"/>
-        </w:rPr>
-        <w:t>deverbal</w:t>
-      </w:r>
-      <w:proofErr w:type="spellEnd"/>
-      <w:r>
-        <w:t xml:space="preserve"> cases should be represented as events </w:t>
-      </w:r>
-    </w:p>
-    <w:p>
-      <w:pPr>
-        <w:ind w:firstLine="720"/>
-      </w:pPr>
-      <w:r>
-        <w:t>(</w:t>
-      </w:r>
-      <w:proofErr w:type="gramStart"/>
-      <w:r>
-        <w:t>mapped</w:t>
-      </w:r>
-      <w:proofErr w:type="gramEnd"/>
-      <w:r>
-        <w:t xml:space="preserve"> onto respective verbs in the lexicon, as </w:t>
-      </w:r>
-      <w:proofErr w:type="spellStart"/>
-      <w:r>
-        <w:t>ARGx</w:t>
-      </w:r>
-      <w:proofErr w:type="spellEnd"/>
-      <w:r>
-        <w:t>-of …)</w:t>
-      </w:r>
-    </w:p>
-    <w:p>
-      <w:r>
-        <w:t xml:space="preserve">e.g., </w:t>
-      </w:r>
-      <w:proofErr w:type="spellStart"/>
-      <w:r>
-        <w:rPr>
-          <w:i/>
-        </w:rPr>
-        <w:t>podobný</w:t>
-      </w:r>
-      <w:proofErr w:type="spellEnd"/>
-      <w:r>
-        <w:t xml:space="preserve"> ‘</w:t>
-      </w:r>
-      <w:proofErr w:type="spellStart"/>
-      <w:r>
-        <w:t>resembing</w:t>
-      </w:r>
-      <w:proofErr w:type="spellEnd"/>
-      <w:r>
-        <w:t xml:space="preserve">’ </w:t>
-      </w:r>
-      <w:r>
-        <w:rPr>
-          <w:rFonts w:ascii="Wingdings" w:eastAsia="Wingdings" w:hAnsi="Wingdings" w:cs="Wingdings"/>
-        </w:rPr>
-        <w:sym w:font="Wingdings" w:char="F0E0"/>
-      </w:r>
-      <w:r>
-        <w:t xml:space="preserve"> </w:t>
-      </w:r>
-      <w:proofErr w:type="spellStart"/>
-      <w:r>
-        <w:rPr>
-          <w:i/>
-        </w:rPr>
-        <w:t>podobat</w:t>
-      </w:r>
-      <w:proofErr w:type="spellEnd"/>
-      <w:r>
-        <w:rPr>
-          <w:i/>
-        </w:rPr>
-        <w:t xml:space="preserve"> se</w:t>
-      </w:r>
-      <w:r>
-        <w:t xml:space="preserve"> </w:t>
-      </w:r>
-      <w:proofErr w:type="gramStart"/>
-      <w:r>
-        <w:t>‘</w:t>
-      </w:r>
-      <w:proofErr w:type="spellStart"/>
-      <w:r>
-        <w:t>resembe</w:t>
-      </w:r>
-      <w:proofErr w:type="spellEnd"/>
-      <w:r>
-        <w:t>’(</w:t>
-      </w:r>
-      <w:proofErr w:type="gramEnd"/>
-      <w:r>
-        <w:t>morphology!)</w:t>
-      </w:r>
-    </w:p>
-    <w:p>
-      <w:proofErr w:type="gramStart"/>
-      <w:r>
-        <w:rPr>
-          <w:b/>
-        </w:rPr>
-        <w:t>rule</w:t>
-      </w:r>
-      <w:proofErr w:type="gramEnd"/>
-      <w:r>
-        <w:rPr>
-          <w:b/>
-        </w:rPr>
-        <w:t xml:space="preserve"> 2a</w:t>
-      </w:r>
-      <w:r>
-        <w:t xml:space="preserve">: primary adjectives (like </w:t>
-      </w:r>
-      <w:proofErr w:type="spellStart"/>
-      <w:r>
-        <w:rPr>
-          <w:i/>
-        </w:rPr>
-        <w:t>chytrý</w:t>
-      </w:r>
-      <w:proofErr w:type="spellEnd"/>
-      <w:r>
-        <w:rPr>
-          <w:i/>
-        </w:rPr>
-        <w:t xml:space="preserve">, </w:t>
-      </w:r>
-      <w:proofErr w:type="spellStart"/>
-      <w:r>
-        <w:rPr>
-          <w:i/>
-        </w:rPr>
-        <w:t>vysoký</w:t>
-      </w:r>
-      <w:proofErr w:type="spellEnd"/>
-      <w:r>
-        <w:rPr>
-          <w:i/>
-        </w:rPr>
-        <w:t>, clever, high</w:t>
-      </w:r>
-      <w:r>
-        <w:t>) as non-</w:t>
-      </w:r>
-      <w:proofErr w:type="spellStart"/>
-      <w:r>
-        <w:t>eventive</w:t>
-      </w:r>
-      <w:proofErr w:type="spellEnd"/>
-      <w:r>
-        <w:t xml:space="preserve"> concepts</w:t>
-      </w:r>
-    </w:p>
-    <w:p/>
-    <w:p>
-      <w:proofErr w:type="gramStart"/>
-      <w:r>
-        <w:t>compare</w:t>
-      </w:r>
-      <w:proofErr w:type="gramEnd"/>
-      <w:r>
-        <w:t xml:space="preserve"> with UMR examples </w:t>
-      </w:r>
-    </w:p>
-    <w:p>
-      <w:pPr>
-        <w:pStyle w:val="FormtovanvHTML"/>
-        <w:rPr>
-          <w:lang w:val="en-US"/>
-        </w:rPr>
-      </w:pPr>
-      <w:r>
-        <w:rPr>
-          <w:lang w:val="en-US"/>
-        </w:rPr>
-        <w:t xml:space="preserve">3-1-1-3 (2a) </w:t>
-      </w:r>
-      <w:proofErr w:type="gramStart"/>
-      <w:r>
-        <w:rPr>
-          <w:lang w:val="en-US"/>
-        </w:rPr>
-        <w:t>The</w:t>
-      </w:r>
-      <w:proofErr w:type="gramEnd"/>
-      <w:r>
-        <w:rPr>
-          <w:lang w:val="en-US"/>
-        </w:rPr>
-        <w:t xml:space="preserve"> </w:t>
-      </w:r>
-      <w:r>
-        <w:rPr>
-          <w:rStyle w:val="Zvraznn"/>
-          <w:lang w:val="en-US"/>
-        </w:rPr>
-        <w:t>tall</w:t>
-      </w:r>
-      <w:r>
-        <w:rPr>
-          <w:lang w:val="en-US"/>
-        </w:rPr>
-        <w:t xml:space="preserve"> man...</w:t>
-      </w:r>
-    </w:p>
-    <w:p>
-      <w:pPr>
-        <w:pStyle w:val="FormtovanvHTML"/>
-        <w:rPr>
-          <w:rStyle w:val="KdHTML"/>
-          <w:lang w:val="en-US"/>
-        </w:rPr>
-      </w:pPr>
-      <w:r>
-        <w:rPr>
-          <w:lang w:val="en-US"/>
-        </w:rPr>
-        <w:t xml:space="preserve">3-1-1-3 (2b) </w:t>
-      </w:r>
-      <w:proofErr w:type="gramStart"/>
-      <w:r>
-        <w:rPr>
-          <w:lang w:val="en-US"/>
-        </w:rPr>
-        <w:t>The</w:t>
-      </w:r>
-      <w:proofErr w:type="gramEnd"/>
-      <w:r>
-        <w:rPr>
-          <w:lang w:val="en-US"/>
-        </w:rPr>
-        <w:t xml:space="preserve"> man, </w:t>
-      </w:r>
-      <w:r>
-        <w:rPr>
-          <w:rStyle w:val="Zvraznn"/>
-          <w:lang w:val="en-US"/>
-        </w:rPr>
-        <w:t>who is tall</w:t>
-      </w:r>
-      <w:r>
-        <w:rPr>
-          <w:lang w:val="en-US"/>
-        </w:rPr>
-        <w:t>...</w:t>
-      </w:r>
-    </w:p>
-    <w:p>
-      <w:pPr>
-        <w:pStyle w:val="FormtovanvHTML"/>
-        <w:rPr>
-          <w:rStyle w:val="KdHTML"/>
-          <w:lang w:val="en-US"/>
-        </w:rPr>
-      </w:pPr>
-    </w:p>
-    <w:p>
-      <w:pPr>
-        <w:pStyle w:val="FormtovanvHTML"/>
-        <w:rPr>
-          <w:rStyle w:val="KdHTML"/>
-          <w:lang w:val="en-US"/>
-        </w:rPr>
-      </w:pPr>
-      <w:r>
-        <w:rPr>
-          <w:rStyle w:val="KdHTML"/>
-          <w:lang w:val="en-US"/>
-        </w:rPr>
-        <w:t xml:space="preserve"> (</w:t>
-      </w:r>
-      <w:proofErr w:type="gramStart"/>
-      <w:r>
-        <w:rPr>
-          <w:rStyle w:val="KdHTML"/>
-          <w:lang w:val="en-US"/>
-        </w:rPr>
-        <w:t>m</w:t>
-      </w:r>
-      <w:proofErr w:type="gramEnd"/>
-      <w:r>
-        <w:rPr>
-          <w:rStyle w:val="KdHTML"/>
-          <w:lang w:val="en-US"/>
-        </w:rPr>
-        <w:t>/ man</w:t>
-      </w:r>
-    </w:p>
-    <w:p>
-      <w:pPr>
-        <w:pStyle w:val="FormtovanvHTML"/>
-        <w:rPr>
-          <w:rFonts w:ascii="Times New Roman" w:hAnsi="Times New Roman" w:cs="Times New Roman"/>
-          <w:lang w:val="en-US"/>
-        </w:rPr>
-      </w:pPr>
-      <w:r>
-        <w:rPr>
-          <w:rStyle w:val="KdHTML"/>
-          <w:lang w:val="en-US"/>
-        </w:rPr>
-        <w:tab/>
-      </w:r>
-      <w:proofErr w:type="gramStart"/>
-      <w:r>
-        <w:rPr>
-          <w:rStyle w:val="KdHTML"/>
-          <w:lang w:val="en-US"/>
-        </w:rPr>
-        <w:t>:mod</w:t>
-      </w:r>
-      <w:proofErr w:type="gramEnd"/>
-      <w:r>
-        <w:rPr>
-          <w:rStyle w:val="KdHTML"/>
-          <w:lang w:val="en-US"/>
-        </w:rPr>
-        <w:t>(t/ tall))</w:t>
-      </w:r>
-      <w:r>
-        <w:rPr>
-          <w:rStyle w:val="KdHTML"/>
-          <w:lang w:val="en-US"/>
-        </w:rPr>
-        <w:tab/>
-      </w:r>
-      <w:r>
-        <w:rPr>
-          <w:rStyle w:val="KdHTML"/>
-          <w:lang w:val="en-US"/>
-        </w:rPr>
-        <w:tab/>
-      </w:r>
-      <w:r>
-        <w:rPr>
-          <w:rStyle w:val="KdHTML"/>
-          <w:rFonts w:ascii="Times New Roman" w:hAnsi="Times New Roman" w:cs="Times New Roman"/>
-          <w:lang w:val="en-US"/>
-        </w:rPr>
-        <w:t xml:space="preserve">(the UMR graph by ML, </w:t>
-      </w:r>
-      <w:proofErr w:type="spellStart"/>
-      <w:r>
-        <w:rPr>
-          <w:rStyle w:val="KdHTML"/>
-          <w:rFonts w:ascii="Times New Roman" w:hAnsi="Times New Roman" w:cs="Times New Roman"/>
-          <w:lang w:val="en-US"/>
-        </w:rPr>
-        <w:t>guidlines</w:t>
-      </w:r>
-      <w:proofErr w:type="spellEnd"/>
-      <w:r>
-        <w:rPr>
-          <w:rStyle w:val="KdHTML"/>
-          <w:rFonts w:ascii="Times New Roman" w:hAnsi="Times New Roman" w:cs="Times New Roman"/>
-          <w:lang w:val="en-US"/>
-        </w:rPr>
-        <w:t xml:space="preserve"> only says that this is not an event)</w:t>
-      </w:r>
-    </w:p>
-    <w:p>
-      <w:pPr>
-        <w:pStyle w:val="FormtovanvHTML"/>
-        <w:rPr>
-          <w:rStyle w:val="KdHTML"/>
-          <w:lang w:val="en-US"/>
-        </w:rPr>
-      </w:pPr>
-    </w:p>
-    <w:p>
-      <w:pPr>
-        <w:pStyle w:val="FormtovanvHTML"/>
-        <w:rPr>
-          <w:lang w:val="en-US"/>
-        </w:rPr>
-      </w:pPr>
-      <w:r>
-        <w:rPr>
-          <w:lang w:val="en-US"/>
-        </w:rPr>
-        <w:t>3-3-1-3 (1b</w:t>
-      </w:r>
-      <w:proofErr w:type="gramStart"/>
-      <w:r>
-        <w:rPr>
-          <w:lang w:val="en-US"/>
-        </w:rPr>
-        <w:t>)</w:t>
-      </w:r>
-      <w:r>
-        <w:rPr>
-          <w:rStyle w:val="KdHTML"/>
-          <w:lang w:val="en-US"/>
-        </w:rPr>
-        <w:t>The</w:t>
-      </w:r>
-      <w:proofErr w:type="gramEnd"/>
-      <w:r>
-        <w:rPr>
-          <w:rStyle w:val="KdHTML"/>
-          <w:lang w:val="en-US"/>
-        </w:rPr>
-        <w:t xml:space="preserve"> doctor is tall.</w:t>
-      </w:r>
-    </w:p>
-    <w:p>
-      <w:pPr>
-        <w:pStyle w:val="FormtovanvHTML"/>
-        <w:rPr>
-          <w:rStyle w:val="KdHTML"/>
-          <w:lang w:val="en-US"/>
-        </w:rPr>
-      </w:pPr>
-      <w:r>
-        <w:rPr>
-          <w:rStyle w:val="KdHTML"/>
-          <w:lang w:val="en-US"/>
-        </w:rPr>
-        <w:t>(</w:t>
-      </w:r>
-      <w:proofErr w:type="gramStart"/>
-      <w:r>
-        <w:rPr>
-          <w:rStyle w:val="KdHTML"/>
-          <w:lang w:val="en-US"/>
-        </w:rPr>
-        <w:t>h</w:t>
-      </w:r>
-      <w:proofErr w:type="gramEnd"/>
-      <w:r>
-        <w:rPr>
-          <w:rStyle w:val="KdHTML"/>
-          <w:lang w:val="en-US"/>
-        </w:rPr>
-        <w:t>/ have-mod-91</w:t>
-      </w:r>
-    </w:p>
-    <w:p>
-      <w:pPr>
-        <w:pStyle w:val="FormtovanvHTML"/>
-        <w:rPr>
-          <w:rStyle w:val="KdHTML"/>
-          <w:lang w:val="en-US"/>
-        </w:rPr>
-      </w:pPr>
-      <w:r>
-        <w:rPr>
-          <w:rStyle w:val="KdHTML"/>
-          <w:lang w:val="en-US"/>
-        </w:rPr>
-        <w:tab/>
-      </w:r>
-      <w:proofErr w:type="gramStart"/>
-      <w:r>
-        <w:rPr>
-          <w:rStyle w:val="KdHTML"/>
-          <w:lang w:val="en-US"/>
-        </w:rPr>
-        <w:t>:ARG1</w:t>
-      </w:r>
-      <w:proofErr w:type="gramEnd"/>
-      <w:r>
-        <w:rPr>
-          <w:rStyle w:val="KdHTML"/>
-          <w:lang w:val="en-US"/>
-        </w:rPr>
-        <w:t xml:space="preserve"> (d/ doctor</w:t>
-      </w:r>
-    </w:p>
-    <w:p>
-      <w:pPr>
-        <w:pStyle w:val="FormtovanvHTML"/>
-        <w:rPr>
-          <w:rStyle w:val="KdHTML"/>
-          <w:lang w:val="en-US"/>
-        </w:rPr>
-      </w:pPr>
-      <w:r>
-        <w:rPr>
-          <w:rStyle w:val="KdHTML"/>
-          <w:lang w:val="en-US"/>
-        </w:rPr>
-        <w:tab/>
-      </w:r>
-      <w:r>
-        <w:rPr>
-          <w:rStyle w:val="KdHTML"/>
-          <w:lang w:val="en-US"/>
-        </w:rPr>
-        <w:tab/>
-      </w:r>
-      <w:proofErr w:type="gramStart"/>
-      <w:r>
-        <w:rPr>
-          <w:rStyle w:val="KdHTML"/>
-          <w:lang w:val="en-US"/>
-        </w:rPr>
-        <w:t>:ref</w:t>
-      </w:r>
-      <w:proofErr w:type="gramEnd"/>
-      <w:r>
-        <w:rPr>
-          <w:rStyle w:val="KdHTML"/>
-          <w:lang w:val="en-US"/>
-        </w:rPr>
-        <w:t>-number Singular)</w:t>
-      </w:r>
-    </w:p>
-    <w:p>
-      <w:pPr>
-        <w:pStyle w:val="FormtovanvHTML"/>
-        <w:rPr>
-          <w:lang w:val="en-US"/>
-        </w:rPr>
-      </w:pPr>
-      <w:r>
-        <w:rPr>
-          <w:rStyle w:val="KdHTML"/>
-          <w:lang w:val="en-US"/>
-        </w:rPr>
-        <w:tab/>
-      </w:r>
-      <w:proofErr w:type="gramStart"/>
-      <w:r>
-        <w:rPr>
-          <w:rStyle w:val="KdHTML"/>
-          <w:lang w:val="en-US"/>
-        </w:rPr>
-        <w:t>:ARG2</w:t>
-      </w:r>
-      <w:proofErr w:type="gramEnd"/>
-      <w:r>
-        <w:rPr>
-          <w:rStyle w:val="KdHTML"/>
-          <w:lang w:val="en-US"/>
-        </w:rPr>
-        <w:t xml:space="preserve"> (t/ tall))</w:t>
-      </w:r>
-    </w:p>
-    <w:p/>
-    <w:p>
-      <w:r>
-        <w:t>Compare also to AMR guidelines, sect. Adjectives that invoke predicates</w:t>
-      </w:r>
-    </w:p>
-    <w:p>
-      <w:hyperlink r:id="rId34" w:anchor="adjectives-that-invoke-predicates" w:history="1">
-        <w:r>
-          <w:rPr>
-            <w:rStyle w:val="Hypertextovodkaz"/>
-          </w:rPr>
-          <w:t>https://github.com/amrisi/amr-guidelines/blob/master/amr.md#adjectives-that-invoke-predicates</w:t>
-        </w:r>
-      </w:hyperlink>
-    </w:p>
-    <w:p>
-      <w:r>
-        <w:t xml:space="preserve">   (</w:t>
-      </w:r>
-      <w:proofErr w:type="spellStart"/>
-      <w:r>
-        <w:t>i</w:t>
-      </w:r>
-      <w:proofErr w:type="spellEnd"/>
-      <w:r>
-        <w:t>)</w:t>
-      </w:r>
-      <w:r>
-        <w:rPr>
-          <w:b/>
-        </w:rPr>
-        <w:t xml:space="preserve"> </w:t>
-      </w:r>
-      <w:proofErr w:type="gramStart"/>
-      <w:r>
-        <w:rPr>
-          <w:i/>
-        </w:rPr>
-        <w:t>the</w:t>
-      </w:r>
-      <w:proofErr w:type="gramEnd"/>
-      <w:r>
-        <w:rPr>
-          <w:i/>
-        </w:rPr>
-        <w:t xml:space="preserve"> attractive man</w:t>
-      </w:r>
-      <w:r>
-        <w:t xml:space="preserve"> = the man who is ARG0-of attract-01 … </w:t>
-      </w:r>
-      <w:r>
-        <w:rPr>
-          <w:b/>
-        </w:rPr>
-        <w:t xml:space="preserve">OK for CZ </w:t>
-      </w:r>
-      <w:r>
-        <w:t>(morphology!)</w:t>
-      </w:r>
-    </w:p>
-    <w:p>
-      <w:r>
-        <w:tab/>
-      </w:r>
-      <w:proofErr w:type="gramStart"/>
-      <w:r>
-        <w:t>the</w:t>
-      </w:r>
-      <w:proofErr w:type="gramEnd"/>
-      <w:r>
-        <w:t xml:space="preserve"> same solution for Eng. adjectives ending with -</w:t>
-      </w:r>
-      <w:proofErr w:type="spellStart"/>
-      <w:r>
-        <w:t>ed</w:t>
-      </w:r>
-      <w:proofErr w:type="spellEnd"/>
-      <w:r>
-        <w:t xml:space="preserve"> (acquainted)</w:t>
-      </w:r>
-    </w:p>
-    <w:p>
-      <w:r>
-        <w:tab/>
-      </w:r>
-      <w:proofErr w:type="gramStart"/>
-      <w:r>
-        <w:t>the</w:t>
-      </w:r>
-      <w:proofErr w:type="gramEnd"/>
-      <w:r>
-        <w:t xml:space="preserve"> same solution for other types of endings, like -able (edible) -</w:t>
-      </w:r>
-      <w:proofErr w:type="spellStart"/>
-      <w:r>
-        <w:t>ful</w:t>
-      </w:r>
-      <w:proofErr w:type="spellEnd"/>
-      <w:r>
-        <w:t xml:space="preserve">,  </w:t>
-      </w:r>
-    </w:p>
-    <w:p>
-      <w:r>
-        <w:t xml:space="preserve">   (ii) </w:t>
-      </w:r>
-      <w:proofErr w:type="gramStart"/>
-      <w:r>
-        <w:t>to</w:t>
-      </w:r>
-      <w:proofErr w:type="gramEnd"/>
-      <w:r>
-        <w:t xml:space="preserve"> </w:t>
-      </w:r>
-      <w:proofErr w:type="spellStart"/>
-      <w:r>
-        <w:t>be+adjectives</w:t>
-      </w:r>
-      <w:proofErr w:type="spellEnd"/>
-      <w:r>
-        <w:t xml:space="preserve"> … often exist natural corresponding verbal predicates … </w:t>
-      </w:r>
-      <w:r>
-        <w:rPr>
-          <w:b/>
-        </w:rPr>
-        <w:t>NOT for CZ ??</w:t>
-      </w:r>
-    </w:p>
-    <w:p>
-      <w:pPr>
-        <w:ind w:firstLine="720"/>
-      </w:pPr>
-      <w:r>
-        <w:rPr>
-          <w:i/>
-        </w:rPr>
-        <w:t>The soldier was aware of the battle.</w:t>
-      </w:r>
-      <w:r>
-        <w:t xml:space="preserve"> … </w:t>
-      </w:r>
-      <w:proofErr w:type="gramStart"/>
-      <w:r>
-        <w:rPr>
-          <w:i/>
-        </w:rPr>
-        <w:t>be</w:t>
-      </w:r>
-      <w:proofErr w:type="gramEnd"/>
-      <w:r>
-        <w:rPr>
-          <w:i/>
-        </w:rPr>
-        <w:t xml:space="preserve"> aware (of X)</w:t>
-      </w:r>
-      <w:r>
-        <w:t xml:space="preserve"> </w:t>
-      </w:r>
-      <w:r>
-        <w:rPr>
-          <w:rFonts w:ascii="Wingdings" w:eastAsia="Wingdings" w:hAnsi="Wingdings" w:cs="Wingdings"/>
-        </w:rPr>
-        <w:sym w:font="Wingdings" w:char="F0E0"/>
-      </w:r>
-      <w:r>
-        <w:t xml:space="preserve"> </w:t>
-      </w:r>
-      <w:r>
-        <w:rPr>
-          <w:i/>
-        </w:rPr>
-        <w:t>realize-01</w:t>
-      </w:r>
-    </w:p>
-    <w:p>
-      <w:r>
-        <w:t xml:space="preserve">   (iii) </w:t>
-      </w:r>
-      <w:proofErr w:type="gramStart"/>
-      <w:r>
-        <w:t>adjectives</w:t>
-      </w:r>
-      <w:proofErr w:type="gramEnd"/>
-      <w:r>
-        <w:t xml:space="preserve"> without natural verbal predicates … create predicate … </w:t>
-      </w:r>
-      <w:r>
-        <w:rPr>
-          <w:b/>
-        </w:rPr>
-        <w:t>NOT for CZ ??</w:t>
-      </w:r>
-    </w:p>
-    <w:p>
-      <w:pPr>
-        <w:ind w:left="1440" w:hanging="720"/>
-        <w:rPr>
-          <w:rFonts w:eastAsia="Times New Roman" w:cs="Times New Roman"/>
-          <w:szCs w:val="24"/>
-          <w:lang w:eastAsia="cs-CZ"/>
-        </w:rPr>
-      </w:pPr>
-      <w:proofErr w:type="gramStart"/>
-      <w:r>
-        <w:rPr>
-          <w:rFonts w:eastAsia="Times New Roman" w:cs="Times New Roman"/>
-          <w:i/>
-          <w:szCs w:val="24"/>
-          <w:lang w:eastAsia="cs-CZ"/>
-        </w:rPr>
-        <w:t>be</w:t>
-      </w:r>
-      <w:proofErr w:type="gramEnd"/>
-      <w:r>
-        <w:rPr>
-          <w:rFonts w:eastAsia="Times New Roman" w:cs="Times New Roman"/>
-          <w:i/>
-          <w:szCs w:val="24"/>
-          <w:lang w:eastAsia="cs-CZ"/>
-        </w:rPr>
-        <w:t xml:space="preserve"> responsible (for X)</w:t>
-      </w:r>
-      <w:r>
-        <w:rPr>
-          <w:rFonts w:eastAsia="Times New Roman" w:cs="Times New Roman"/>
-          <w:szCs w:val="24"/>
-          <w:lang w:eastAsia="cs-CZ"/>
-        </w:rPr>
-        <w:t xml:space="preserve"> </w:t>
-      </w:r>
-      <w:r>
-        <w:rPr>
-          <w:rFonts w:ascii="Wingdings" w:eastAsia="Wingdings" w:hAnsi="Wingdings" w:cs="Wingdings"/>
-        </w:rPr>
-        <w:sym w:font="Wingdings" w:char="F0E0"/>
-      </w:r>
-      <w:r>
-        <w:rPr>
-          <w:rFonts w:eastAsia="Times New Roman" w:cs="Times New Roman"/>
-          <w:szCs w:val="24"/>
-          <w:lang w:eastAsia="cs-CZ"/>
-        </w:rPr>
-        <w:t xml:space="preserve"> </w:t>
-      </w:r>
-      <w:r>
-        <w:rPr>
-          <w:rFonts w:eastAsia="Times New Roman" w:cs="Times New Roman"/>
-          <w:i/>
-          <w:szCs w:val="24"/>
-          <w:lang w:eastAsia="cs-CZ"/>
-        </w:rPr>
-        <w:t>responsible-01</w:t>
-      </w:r>
-      <w:r>
-        <w:rPr>
-          <w:rFonts w:eastAsia="Times New Roman" w:cs="Times New Roman"/>
-          <w:szCs w:val="24"/>
-          <w:lang w:eastAsia="cs-CZ"/>
-        </w:rPr>
-        <w:t xml:space="preserve"> (cause), </w:t>
-      </w:r>
-      <w:r>
-        <w:rPr>
-          <w:rFonts w:eastAsia="Times New Roman" w:cs="Times New Roman"/>
-          <w:i/>
-          <w:szCs w:val="24"/>
-          <w:lang w:eastAsia="cs-CZ"/>
-        </w:rPr>
-        <w:t>responsible-02</w:t>
-      </w:r>
-      <w:r>
-        <w:rPr>
-          <w:rFonts w:eastAsia="Times New Roman" w:cs="Times New Roman"/>
-          <w:szCs w:val="24"/>
-          <w:lang w:eastAsia="cs-CZ"/>
-        </w:rPr>
-        <w:t xml:space="preserve"> (trustworthy), </w:t>
-      </w:r>
-      <w:r>
-        <w:rPr>
-          <w:rFonts w:eastAsia="Times New Roman" w:cs="Times New Roman"/>
-          <w:i/>
-          <w:szCs w:val="24"/>
-          <w:lang w:eastAsia="cs-CZ"/>
-        </w:rPr>
-        <w:t>responsible-03</w:t>
-      </w:r>
-      <w:r>
-        <w:rPr>
-          <w:rFonts w:eastAsia="Times New Roman" w:cs="Times New Roman"/>
-          <w:szCs w:val="24"/>
-          <w:lang w:eastAsia="cs-CZ"/>
-        </w:rPr>
-        <w:t xml:space="preserve"> (duty) </w:t>
-      </w:r>
-    </w:p>
-    <w:p>
-      <w:pPr>
-        <w:ind w:firstLine="720"/>
-        <w:rPr>
-          <w:rFonts w:eastAsia="Times New Roman" w:cs="Times New Roman"/>
-          <w:szCs w:val="24"/>
-          <w:lang w:eastAsia="cs-CZ"/>
-        </w:rPr>
-      </w:pPr>
-      <w:proofErr w:type="gramStart"/>
-      <w:r>
-        <w:rPr>
-          <w:rFonts w:eastAsia="Times New Roman" w:cs="Times New Roman"/>
-          <w:i/>
-          <w:szCs w:val="24"/>
-          <w:lang w:eastAsia="cs-CZ"/>
-        </w:rPr>
-        <w:t>be</w:t>
-      </w:r>
-      <w:proofErr w:type="gramEnd"/>
-      <w:r>
-        <w:rPr>
-          <w:rFonts w:eastAsia="Times New Roman" w:cs="Times New Roman"/>
-          <w:i/>
-          <w:szCs w:val="24"/>
-          <w:lang w:eastAsia="cs-CZ"/>
-        </w:rPr>
-        <w:t xml:space="preserve"> nervous (about X)</w:t>
-      </w:r>
-      <w:r>
-        <w:rPr>
-          <w:rFonts w:eastAsia="Times New Roman" w:cs="Times New Roman"/>
-          <w:szCs w:val="24"/>
-          <w:lang w:eastAsia="cs-CZ"/>
-        </w:rPr>
-        <w:t xml:space="preserve"> </w:t>
-      </w:r>
-      <w:r>
-        <w:rPr>
-          <w:rFonts w:ascii="Wingdings" w:eastAsia="Wingdings" w:hAnsi="Wingdings" w:cs="Wingdings"/>
-        </w:rPr>
-        <w:sym w:font="Wingdings" w:char="F0E0"/>
-      </w:r>
-      <w:r>
-        <w:rPr>
-          <w:rFonts w:eastAsia="Times New Roman" w:cs="Times New Roman"/>
-          <w:szCs w:val="24"/>
-          <w:lang w:eastAsia="cs-CZ"/>
-        </w:rPr>
-        <w:t xml:space="preserve"> </w:t>
-      </w:r>
-      <w:r>
-        <w:rPr>
-          <w:rFonts w:eastAsia="Times New Roman" w:cs="Times New Roman"/>
-          <w:i/>
-          <w:szCs w:val="24"/>
-          <w:lang w:eastAsia="cs-CZ"/>
-        </w:rPr>
-        <w:t>nervous-01</w:t>
-      </w:r>
-      <w:r>
-        <w:rPr>
-          <w:rFonts w:eastAsia="Times New Roman" w:cs="Times New Roman"/>
-          <w:szCs w:val="24"/>
-          <w:lang w:eastAsia="cs-CZ"/>
-        </w:rPr>
-        <w:t xml:space="preserve"> </w:t>
-      </w:r>
-    </w:p>
-    <w:p>
-      <w:pPr>
-        <w:ind w:firstLine="720"/>
-        <w:rPr>
-          <w:rFonts w:cs="Times New Roman"/>
-          <w:szCs w:val="24"/>
-        </w:rPr>
-      </w:pPr>
-      <w:proofErr w:type="gramStart"/>
-      <w:r>
-        <w:rPr>
-          <w:rFonts w:eastAsia="Times New Roman" w:cs="Times New Roman"/>
-          <w:i/>
-          <w:szCs w:val="24"/>
-          <w:lang w:eastAsia="cs-CZ"/>
-        </w:rPr>
-        <w:t>be</w:t>
-      </w:r>
-      <w:proofErr w:type="gramEnd"/>
-      <w:r>
-        <w:rPr>
-          <w:rFonts w:eastAsia="Times New Roman" w:cs="Times New Roman"/>
-          <w:i/>
-          <w:szCs w:val="24"/>
-          <w:lang w:eastAsia="cs-CZ"/>
-        </w:rPr>
-        <w:t xml:space="preserve"> serious (about X) </w:t>
-      </w:r>
-      <w:r>
-        <w:rPr>
-          <w:rFonts w:ascii="Wingdings" w:eastAsia="Wingdings" w:hAnsi="Wingdings" w:cs="Wingdings"/>
-        </w:rPr>
-        <w:sym w:font="Wingdings" w:char="F0E0"/>
-      </w:r>
-      <w:r>
-        <w:rPr>
-          <w:rFonts w:eastAsia="Times New Roman" w:cs="Times New Roman"/>
-          <w:szCs w:val="24"/>
-          <w:lang w:eastAsia="cs-CZ"/>
-        </w:rPr>
-        <w:t xml:space="preserve"> </w:t>
-      </w:r>
-      <w:r>
-        <w:rPr>
-          <w:rFonts w:eastAsia="Times New Roman" w:cs="Times New Roman"/>
-          <w:i/>
-          <w:szCs w:val="24"/>
-          <w:lang w:eastAsia="cs-CZ"/>
-        </w:rPr>
-        <w:t>serious-01</w:t>
-      </w:r>
-      <w:r>
-        <w:rPr>
-          <w:rFonts w:eastAsia="Times New Roman" w:cs="Times New Roman"/>
-          <w:szCs w:val="24"/>
-          <w:lang w:eastAsia="cs-CZ"/>
-        </w:rPr>
-        <w:t xml:space="preserve"> (no kidding), </w:t>
-      </w:r>
-      <w:r>
-        <w:rPr>
-          <w:rFonts w:eastAsia="Times New Roman" w:cs="Times New Roman"/>
-          <w:i/>
-          <w:szCs w:val="24"/>
-          <w:lang w:eastAsia="cs-CZ"/>
-        </w:rPr>
-        <w:t>serious-02</w:t>
-      </w:r>
-      <w:r>
-        <w:rPr>
-          <w:rFonts w:eastAsia="Times New Roman" w:cs="Times New Roman"/>
-          <w:szCs w:val="24"/>
-          <w:lang w:eastAsia="cs-CZ"/>
-        </w:rPr>
-        <w:t xml:space="preserve"> (grave)</w:t>
-      </w:r>
-    </w:p>
-    <w:p>
-      <w:r>
-        <w:t xml:space="preserve">   (iv) </w:t>
-      </w:r>
-      <w:proofErr w:type="gramStart"/>
-      <w:r>
-        <w:t>adjectives</w:t>
-      </w:r>
-      <w:proofErr w:type="gramEnd"/>
-      <w:r>
-        <w:t xml:space="preserve"> like </w:t>
-      </w:r>
-      <w:r>
-        <w:rPr>
-          <w:i/>
-        </w:rPr>
-        <w:t>sad, white, and free</w:t>
-      </w:r>
-      <w:r>
-        <w:t xml:space="preserve"> … as predicates if there is an implied event or </w:t>
-      </w:r>
-      <w:proofErr w:type="spellStart"/>
-      <w:r>
-        <w:t>proces</w:t>
-      </w:r>
-      <w:proofErr w:type="spellEnd"/>
-    </w:p>
-    <w:p>
-      <w:r>
-        <w:tab/>
-      </w:r>
-      <w:r>
-        <w:tab/>
-      </w:r>
-      <w:r>
-        <w:tab/>
-      </w:r>
-      <w:r>
-        <w:tab/>
-      </w:r>
-      <w:r>
-        <w:tab/>
-      </w:r>
-      <w:r>
-        <w:tab/>
-      </w:r>
-      <w:r>
-        <w:tab/>
-      </w:r>
-      <w:r>
-        <w:tab/>
-      </w:r>
-      <w:r>
-        <w:tab/>
-        <w:t xml:space="preserve">… </w:t>
-      </w:r>
-      <w:r>
-        <w:rPr>
-          <w:b/>
-        </w:rPr>
-        <w:t xml:space="preserve">NOT for </w:t>
-      </w:r>
-      <w:proofErr w:type="gramStart"/>
-      <w:r>
-        <w:rPr>
-          <w:b/>
-        </w:rPr>
-        <w:t>Czech ??</w:t>
-      </w:r>
-      <w:proofErr w:type="gramEnd"/>
-    </w:p>
-    <w:p>
-      <w:proofErr w:type="gramStart"/>
-      <w:r>
-        <w:rPr>
-          <w:u w:val="single"/>
-        </w:rPr>
-        <w:t>general</w:t>
-      </w:r>
-      <w:proofErr w:type="gramEnd"/>
-      <w:r>
-        <w:rPr>
-          <w:u w:val="single"/>
-        </w:rPr>
-        <w:t xml:space="preserve"> question</w:t>
-      </w:r>
-      <w:r>
-        <w:t>: How much inferencing we want to include in the annotation?</w:t>
-      </w:r>
-    </w:p>
-    <w:p>
-      <w:r>
-        <w:t xml:space="preserve">JH: Be conservative with </w:t>
-      </w:r>
-      <w:r>
-        <w:rPr>
-          <w:b/>
-          <w:i/>
-        </w:rPr>
-        <w:t>reification</w:t>
-      </w:r>
-      <w:r>
-        <w:t xml:space="preserve"> (reification = converting a role into a concept is called reification)! </w:t>
-      </w:r>
-    </w:p>
-    <w:p>
-      <w:r>
-        <w:t>Reification is used, e.g., for the change of TFA in AMR guidelines (“One reason is to make a relation the focus of an AMR fragment.”)</w:t>
-      </w:r>
-    </w:p>
-    <w:p/>
-    <w:p>
-      <w:pPr>
-        <w:rPr>
-          <w:b/>
-        </w:rPr>
-      </w:pPr>
-      <w:proofErr w:type="gramStart"/>
-      <w:r>
-        <w:rPr>
-          <w:u w:val="single"/>
-        </w:rPr>
-        <w:t>more</w:t>
-      </w:r>
-      <w:proofErr w:type="gramEnd"/>
-      <w:r>
-        <w:rPr>
-          <w:u w:val="single"/>
-        </w:rPr>
-        <w:t xml:space="preserve"> advanced solution</w:t>
-      </w:r>
-      <w:r>
-        <w:t xml:space="preserve">: create more general predicates like </w:t>
-      </w:r>
-      <w:r>
-        <w:rPr>
-          <w:i/>
-        </w:rPr>
-        <w:t>color-01</w:t>
-      </w:r>
-      <w:r>
-        <w:t xml:space="preserve"> … </w:t>
-      </w:r>
-      <w:r>
-        <w:rPr>
-          <w:b/>
-        </w:rPr>
-        <w:t xml:space="preserve">?? </w:t>
-      </w:r>
-      <w:proofErr w:type="gramStart"/>
-      <w:r>
-        <w:rPr>
-          <w:b/>
-        </w:rPr>
-        <w:t>not</w:t>
-      </w:r>
-      <w:proofErr w:type="gramEnd"/>
-      <w:r>
-        <w:rPr>
-          <w:b/>
-        </w:rPr>
-        <w:t xml:space="preserve"> now for CZ</w:t>
-      </w:r>
-    </w:p>
-    <w:p/>
-    <w:p>
-      <w:r>
-        <w:t>“</w:t>
-      </w:r>
-      <w:proofErr w:type="gramStart"/>
-      <w:r>
-        <w:t>ideal</w:t>
-      </w:r>
-      <w:proofErr w:type="gramEnd"/>
-      <w:r>
-        <w:t xml:space="preserve">” solution: JH: all adjectives as predicates (like the proposal by Dan), but </w:t>
-      </w:r>
-      <w:r>
-        <w:rPr>
-          <w:b/>
-        </w:rPr>
-        <w:t>not now for CZ</w:t>
-      </w:r>
-    </w:p>
-    <w:p>
-      <w:pPr>
-        <w:rPr>
-          <w:i/>
-          <w:u w:val="single"/>
-        </w:rPr>
-      </w:pPr>
-    </w:p>
-    <w:p>
-      <w:pPr>
-        <w:ind w:left="720" w:hanging="720"/>
-      </w:pPr>
-      <w:r>
-        <w:rPr>
-          <w:highlight w:val="yellow"/>
-        </w:rPr>
-        <w:t>TODO</w:t>
-      </w:r>
-      <w:r>
-        <w:t xml:space="preserve">: if agreed, then to be changed in the internal guidelines </w:t>
-      </w:r>
-      <w:hyperlink r:id="rId35">
-        <w:r>
-          <w:rPr>
-            <w:rStyle w:val="Hypertextovodkaz"/>
-          </w:rPr>
-          <w:t>https://github.com/ufal/UMR/blob/main/doc/eventive-concepts.md</w:t>
-        </w:r>
-      </w:hyperlink>
-    </w:p>
-    <w:p>
-      <w:pPr>
-        <w:rPr>
           <w:rFonts w:asciiTheme="majorHAnsi" w:eastAsiaTheme="majorEastAsia" w:hAnsiTheme="majorHAnsi" w:cstheme="majorBidi"/>
           <w:b/>
           <w:bCs/>
@@ -10867,7 +10472,7 @@
       <w:pPr>
         <w:ind w:firstLine="708"/>
       </w:pPr>
-      <w:hyperlink r:id="rId36">
+      <w:hyperlink r:id="rId35">
         <w:r>
           <w:rPr>
             <w:rStyle w:val="Hypertextovodkaz"/>
@@ -10893,7 +10498,7 @@
       <w:pPr>
         <w:ind w:firstLine="708"/>
       </w:pPr>
-      <w:hyperlink r:id="rId37">
+      <w:hyperlink r:id="rId36">
         <w:r>
           <w:rPr>
             <w:rStyle w:val="Hypertextovodkaz"/>
@@ -11920,7 +11525,7 @@
       </w:r>
     </w:p>
     <w:p>
-      <w:hyperlink r:id="rId38">
+      <w:hyperlink r:id="rId37">
         <w:r>
           <w:rPr>
             <w:rStyle w:val="Hypertextovodkaz"/>
@@ -12023,7 +11628,7 @@
       <w:r>
         <w:t xml:space="preserve">JH: UMR-writer 2.0 – </w:t>
       </w:r>
-      <w:hyperlink r:id="rId39">
+      <w:hyperlink r:id="rId38">
         <w:proofErr w:type="spellStart"/>
         <w:r>
           <w:rPr>
@@ -12060,7 +11665,7 @@
       <w:r>
         <w:t xml:space="preserve"> </w:t>
       </w:r>
-      <w:hyperlink r:id="rId40">
+      <w:hyperlink r:id="rId39">
         <w:r>
           <w:rPr>
             <w:rStyle w:val="Hypertextovodkaz"/>
@@ -12169,7 +11774,7 @@
       <w:r>
         <w:t xml:space="preserve"> (official </w:t>
       </w:r>
-      <w:hyperlink r:id="rId41">
+      <w:hyperlink r:id="rId40">
         <w:r>
           <w:rPr>
             <w:rStyle w:val="Hypertextovodkaz"/>
@@ -12545,15 +12150,7 @@
     <w:p/>
     <w:p>
       <w:r>
-        <w:t xml:space="preserve">Federica: tried the annotation for Latin, comparing it to the Czech </w:t>
-      </w:r>
-      <w:proofErr w:type="spellStart"/>
-      <w:r>
-        <w:t>valency</w:t>
-      </w:r>
-      <w:proofErr w:type="spellEnd"/>
-      <w:r>
-        <w:t xml:space="preserve"> files on </w:t>
+        <w:t xml:space="preserve">Federica: tried the annotation for Latin, comparing it to the Czech valency files on </w:t>
       </w:r>
       <w:proofErr w:type="spellStart"/>
       <w:r>
@@ -12988,7 +12585,7 @@
       </w:r>
     </w:p>
     <w:sectPr>
-      <w:footerReference w:type="default" r:id="rId42"/>
+      <w:footerReference w:type="default" r:id="rId41"/>
       <w:pgSz w:w="12240" w:h="15840"/>
       <w:pgMar w:top="1440" w:right="1440" w:bottom="1440" w:left="1440" w:header="0" w:footer="720" w:gutter="0"/>
       <w:cols w:space="708"/>
@@ -13028,6 +12625,7 @@
         <w:docPartUnique/>
       </w:docPartObj>
     </w:sdtPr>
+    <w:sdtEndPr/>
     <w:sdtContent>
       <w:p>
         <w:pPr>
@@ -16876,7 +16474,7 @@
 </file>
 
 <file path=customXml/itemProps1.xml><?xml version="1.0" encoding="utf-8"?>
-<ds:datastoreItem xmlns:ds="http://schemas.openxmlformats.org/officeDocument/2006/customXml" ds:itemID="{C37FDB76-DE34-4623-BD19-6FF00509939F}">
+<ds:datastoreItem xmlns:ds="http://schemas.openxmlformats.org/officeDocument/2006/customXml" ds:itemID="{9D195C5E-0448-4A63-B5C4-4584E101537F}">
   <ds:schemaRefs>
     <ds:schemaRef ds:uri="http://schemas.openxmlformats.org/officeDocument/2006/bibliography"/>
   </ds:schemaRefs>

</xml_diff>

<commit_message>
Minutes from today's meeting.
</commit_message>
<xml_diff>
--- a/doc/minutes-from-meetings/ufal-umr-meeting-minutes.docx
+++ b/doc/minutes-from-meetings/ufal-umr-meeting-minutes.docx
@@ -18,6 +18,519 @@
           <w:color w:val="0070C0"/>
           <w:szCs w:val="24"/>
         </w:rPr>
+        <w:t>Zoom Meeting November 13 (</w:t>
+      </w:r>
+      <w:r>
+        <w:rPr>
+          <w:rFonts w:cs="Times New Roman"/>
+          <w:b/>
+          <w:color w:val="0070C0"/>
+          <w:szCs w:val="24"/>
+          <w:lang w:val="cs-CZ"/>
+        </w:rPr>
+        <w:t xml:space="preserve">Markéta, Dan, Jan, </w:t>
+      </w:r>
+      <w:r>
+        <w:rPr>
+          <w:rFonts w:cs="Times New Roman"/>
+          <w:b/>
+          <w:color w:val="0070C0"/>
+          <w:szCs w:val="24"/>
+        </w:rPr>
+        <w:t xml:space="preserve">Federica, </w:t>
+      </w:r>
+      <w:r>
+        <w:rPr>
+          <w:rFonts w:cs="Times New Roman"/>
+          <w:b/>
+          <w:color w:val="0070C0"/>
+          <w:szCs w:val="24"/>
+          <w:lang w:val="cs-CZ"/>
+        </w:rPr>
+        <w:t>Mišo</w:t>
+      </w:r>
+      <w:r>
+        <w:rPr>
+          <w:rFonts w:cs="Times New Roman"/>
+          <w:b/>
+          <w:color w:val="0070C0"/>
+          <w:szCs w:val="24"/>
+        </w:rPr>
+        <w:t xml:space="preserve">, </w:t>
+      </w:r>
+      <w:r>
+        <w:rPr>
+          <w:rFonts w:cs="Times New Roman"/>
+          <w:b/>
+          <w:color w:val="0070C0"/>
+          <w:szCs w:val="24"/>
+          <w:lang w:val="cs-CZ"/>
+        </w:rPr>
+        <w:t>Zdeňka</w:t>
+      </w:r>
+      <w:r>
+        <w:rPr>
+          <w:rFonts w:cs="Times New Roman"/>
+          <w:b/>
+          <w:color w:val="0070C0"/>
+          <w:szCs w:val="24"/>
+        </w:rPr>
+        <w:t>)</w:t>
+      </w:r>
+    </w:p>
+    <w:p>
+      <w:pPr>
+        <w:rPr>
+          <w:rFonts w:cs="Times New Roman"/>
+          <w:b/>
+          <w:color w:val="FF0000"/>
+          <w:szCs w:val="24"/>
+        </w:rPr>
+      </w:pPr>
+    </w:p>
+    <w:p>
+      <w:pPr>
+        <w:rPr>
+          <w:rFonts w:cs="Times New Roman"/>
+          <w:b/>
+          <w:color w:val="FF0000"/>
+          <w:szCs w:val="24"/>
+        </w:rPr>
+      </w:pPr>
+      <w:r>
+        <w:rPr>
+          <w:rFonts w:cs="Times New Roman"/>
+          <w:b/>
+          <w:color w:val="FF0000"/>
+          <w:szCs w:val="24"/>
+        </w:rPr>
+        <w:t>Next meeting: Monday November 20, 13:00, room 510</w:t>
+      </w:r>
+    </w:p>
+    <w:p>
+      <w:pPr>
+        <w:rPr>
+          <w:rFonts w:cs="Times New Roman"/>
+          <w:szCs w:val="24"/>
+        </w:rPr>
+      </w:pPr>
+      <w:r>
+        <w:rPr>
+          <w:rFonts w:cs="Times New Roman"/>
+          <w:szCs w:val="24"/>
+        </w:rPr>
+        <w:t>(And the room is now also booked for November 27, 13:00.)</w:t>
+      </w:r>
+    </w:p>
+    <w:p>
+      <w:pPr>
+        <w:rPr>
+          <w:rFonts w:cs="Times New Roman"/>
+          <w:szCs w:val="24"/>
+        </w:rPr>
+      </w:pPr>
+    </w:p>
+    <w:p>
+      <w:r>
+        <w:t xml:space="preserve">We returned to the discussion of </w:t>
+      </w:r>
+      <w:r>
+        <w:rPr>
+          <w:b/>
+        </w:rPr>
+        <w:t xml:space="preserve">what is </w:t>
+      </w:r>
+      <w:r>
+        <w:rPr>
+          <w:b/>
+        </w:rPr>
+        <w:t>event.</w:t>
+      </w:r>
+      <w:r>
+        <w:t xml:space="preserve"> The new incentive is that according to the guidelines (</w:t>
+      </w:r>
+      <w:hyperlink r:id="rId9" w:anchor="part-3-3-1-Aspect" w:history="1">
+        <w:r>
+          <w:rPr>
+            <w:rStyle w:val="Hypertextovodkaz"/>
+          </w:rPr>
+          <w:t>Part 3-3-1</w:t>
+        </w:r>
+      </w:hyperlink>
+      <w:r>
+        <w:t xml:space="preserve">), every event node </w:t>
+      </w:r>
+      <w:r>
+        <w:rPr>
+          <w:b/>
+        </w:rPr>
+        <w:t xml:space="preserve">should have </w:t>
+      </w:r>
+      <w:proofErr w:type="gramStart"/>
+      <w:r>
+        <w:rPr>
+          <w:b/>
+        </w:rPr>
+        <w:t xml:space="preserve">the </w:t>
+      </w:r>
+      <w:r>
+        <w:rPr>
+          <w:rFonts w:ascii="Courier New" w:hAnsi="Courier New" w:cs="Courier New"/>
+          <w:b/>
+        </w:rPr>
+        <w:t>:aspect</w:t>
+      </w:r>
+      <w:proofErr w:type="gramEnd"/>
+      <w:r>
+        <w:rPr>
+          <w:b/>
+        </w:rPr>
+        <w:t xml:space="preserve"> attribute.</w:t>
+      </w:r>
+      <w:r>
+        <w:t xml:space="preserve"> The annotators need to know where to annotate aspect, and the validator may try to check that aspect is present if it can recognize an event automatically. As of today, the validator assumes that the presence of </w:t>
+      </w:r>
+      <w:proofErr w:type="gramStart"/>
+      <w:r>
+        <w:t xml:space="preserve">an </w:t>
+      </w:r>
+      <w:r>
+        <w:rPr>
+          <w:rFonts w:ascii="Courier New" w:hAnsi="Courier New" w:cs="Courier New"/>
+        </w:rPr>
+        <w:t>:</w:t>
+      </w:r>
+      <w:proofErr w:type="spellStart"/>
+      <w:r>
+        <w:rPr>
+          <w:rFonts w:ascii="Courier New" w:hAnsi="Courier New" w:cs="Courier New"/>
+        </w:rPr>
+        <w:t>ARGx</w:t>
+      </w:r>
+      <w:proofErr w:type="spellEnd"/>
+      <w:proofErr w:type="gramEnd"/>
+      <w:r>
+        <w:t xml:space="preserve"> relation means that the parent node is event. This assumption is incorrect if the parent node represents a state (rather than process) and it is used in reference or modification (rather than predication).</w:t>
+      </w:r>
+      <w:r>
+        <w:t xml:space="preserve"> We decided to ignore this detail in the case of stative verbs such as </w:t>
+      </w:r>
+      <w:r>
+        <w:rPr>
+          <w:i/>
+          <w:lang w:val="cs-CZ"/>
+        </w:rPr>
+        <w:t>milovat</w:t>
+      </w:r>
+      <w:r>
+        <w:t xml:space="preserve"> “love”: If they occur as concepts, they will be treated as events regardless whether they are used in predication </w:t>
+      </w:r>
+      <w:r>
+        <w:rPr>
+          <w:i/>
+          <w:lang w:val="cs-CZ"/>
+        </w:rPr>
+        <w:t>(on ji miluje)</w:t>
+      </w:r>
+      <w:r>
+        <w:rPr>
+          <w:lang w:val="cs-CZ"/>
+        </w:rPr>
+        <w:t xml:space="preserve">, </w:t>
+      </w:r>
+      <w:r>
+        <w:t>modification</w:t>
+      </w:r>
+      <w:r>
+        <w:rPr>
+          <w:lang w:val="cs-CZ"/>
+        </w:rPr>
+        <w:t xml:space="preserve"> </w:t>
+      </w:r>
+      <w:r>
+        <w:rPr>
+          <w:i/>
+          <w:lang w:val="cs-CZ"/>
+        </w:rPr>
+        <w:t>(muž, který ji miluje)</w:t>
+      </w:r>
+      <w:r>
+        <w:t xml:space="preserve"> or reference </w:t>
+      </w:r>
+      <w:r>
+        <w:rPr>
+          <w:i/>
+          <w:lang w:val="cs-CZ"/>
+        </w:rPr>
+        <w:t>(milovat ji je jeho osud)</w:t>
+      </w:r>
+      <w:r>
+        <w:t>. We also tentatively (</w:t>
+      </w:r>
+      <w:r>
+        <w:t>pending feedback from Julia</w:t>
+      </w:r>
+      <w:r>
+        <w:t xml:space="preserve">) decided that the abstract predicates (reifications), such as </w:t>
+      </w:r>
+      <w:r>
+        <w:rPr>
+          <w:rFonts w:ascii="Courier New" w:hAnsi="Courier New" w:cs="Courier New"/>
+        </w:rPr>
+        <w:t>have-mod-91</w:t>
+      </w:r>
+      <w:r>
+        <w:t>, will in general be treated as stative verbs, i.e., as events.</w:t>
+      </w:r>
+      <w:r>
+        <w:t xml:space="preserve"> Reifications are used less frequently in modification because then we can use the relation they reify, e.g</w:t>
+      </w:r>
+      <w:proofErr w:type="gramStart"/>
+      <w:r>
+        <w:t xml:space="preserve">., </w:t>
+      </w:r>
+      <w:r>
+        <w:rPr>
+          <w:rFonts w:ascii="Courier New" w:hAnsi="Courier New" w:cs="Courier New"/>
+        </w:rPr>
+        <w:t>:mod</w:t>
+      </w:r>
+      <w:proofErr w:type="gramEnd"/>
+      <w:r>
+        <w:t>. H</w:t>
+      </w:r>
+      <w:r>
+        <w:t xml:space="preserve">owever (again pending feedback from Julia), abstract predicates that the </w:t>
+      </w:r>
+      <w:hyperlink r:id="rId10" w:anchor="gid=1927108453" w:history="1">
+        <w:r>
+          <w:rPr>
+            <w:rStyle w:val="Hypertextovodkaz"/>
+          </w:rPr>
+          <w:t>UMR spreadsheet</w:t>
+        </w:r>
+      </w:hyperlink>
+      <w:r>
+        <w:t xml:space="preserve"> lists under “discourse relation </w:t>
+      </w:r>
+      <w:proofErr w:type="spellStart"/>
+      <w:r>
+        <w:t>rolesets</w:t>
+      </w:r>
+      <w:proofErr w:type="spellEnd"/>
+      <w:r>
+        <w:t xml:space="preserve">/reifications” will not be treated as events. In the future we may want to extend this exception to a few other abstract predicates, such as </w:t>
+      </w:r>
+      <w:r>
+        <w:rPr>
+          <w:rFonts w:ascii="Courier New" w:hAnsi="Courier New" w:cs="Courier New"/>
+        </w:rPr>
+        <w:t>publication-91</w:t>
+      </w:r>
+      <w:r>
+        <w:t>.</w:t>
+      </w:r>
+    </w:p>
+    <w:p/>
+    <w:p>
+      <w:r>
+        <w:t xml:space="preserve">Summary: The validator will tentatively keep the current test but we may later modify it to exclude the discourse relations. </w:t>
+      </w:r>
+      <w:r>
+        <w:rPr>
+          <w:lang w:val="cs-CZ"/>
+        </w:rPr>
+        <w:t>Markéta</w:t>
+      </w:r>
+      <w:r>
+        <w:t xml:space="preserve"> will ask Julia whether it is the right approach.</w:t>
+      </w:r>
+    </w:p>
+    <w:p/>
+    <w:p>
+      <w:r>
+        <w:t xml:space="preserve">Another question for Julia: Why </w:t>
+      </w:r>
+      <w:proofErr w:type="gramStart"/>
+      <w:r>
+        <w:t>are</w:t>
+      </w:r>
+      <w:proofErr w:type="gramEnd"/>
+      <w:r>
+        <w:t xml:space="preserve"> </w:t>
+      </w:r>
+      <w:r>
+        <w:rPr>
+          <w:b/>
+        </w:rPr>
+        <w:t>discourse relations</w:t>
+      </w:r>
+      <w:r>
+        <w:t xml:space="preserve"> annotated in three different ways?</w:t>
+      </w:r>
+    </w:p>
+    <w:p>
+      <w:pPr>
+        <w:pStyle w:val="Odstavecseseznamem"/>
+        <w:numPr>
+          <w:ilvl w:val="0"/>
+          <w:numId w:val="17"/>
+        </w:numPr>
+      </w:pPr>
+      <w:r>
+        <w:t xml:space="preserve">Using an abstract concept </w:t>
+      </w:r>
+      <w:proofErr w:type="gramStart"/>
+      <w:r>
+        <w:t>with :op1</w:t>
+      </w:r>
+      <w:proofErr w:type="gramEnd"/>
+      <w:r>
+        <w:t xml:space="preserve">, :op2, … relations, e.g. </w:t>
+      </w:r>
+      <w:r>
+        <w:rPr>
+          <w:rFonts w:ascii="Courier New" w:hAnsi="Courier New" w:cs="Courier New"/>
+        </w:rPr>
+        <w:t>and</w:t>
+      </w:r>
+      <w:r>
+        <w:t>.</w:t>
+      </w:r>
+    </w:p>
+    <w:p>
+      <w:pPr>
+        <w:pStyle w:val="Odstavecseseznamem"/>
+        <w:numPr>
+          <w:ilvl w:val="0"/>
+          <w:numId w:val="17"/>
+        </w:numPr>
+      </w:pPr>
+      <w:r>
+        <w:t xml:space="preserve">Using an abstract </w:t>
+      </w:r>
+      <w:proofErr w:type="spellStart"/>
+      <w:r>
+        <w:t>roleset</w:t>
+      </w:r>
+      <w:proofErr w:type="spellEnd"/>
+      <w:r>
+        <w:t xml:space="preserve"> </w:t>
+      </w:r>
+      <w:proofErr w:type="gramStart"/>
+      <w:r>
+        <w:t>with :ARG1</w:t>
+      </w:r>
+      <w:proofErr w:type="gramEnd"/>
+      <w:r>
+        <w:t xml:space="preserve">, :ARG2, …, e.g. </w:t>
+      </w:r>
+      <w:r>
+        <w:rPr>
+          <w:rFonts w:ascii="Courier New" w:hAnsi="Courier New" w:cs="Courier New"/>
+        </w:rPr>
+        <w:t>contrast-91</w:t>
+      </w:r>
+      <w:r>
+        <w:t>.</w:t>
+      </w:r>
+    </w:p>
+    <w:p>
+      <w:pPr>
+        <w:pStyle w:val="Odstavecseseznamem"/>
+        <w:numPr>
+          <w:ilvl w:val="0"/>
+          <w:numId w:val="17"/>
+        </w:numPr>
+      </w:pPr>
+      <w:r>
+        <w:t xml:space="preserve">Incorporating one event as child of another event via the </w:t>
+      </w:r>
+      <w:proofErr w:type="gramStart"/>
+      <w:r>
+        <w:t xml:space="preserve">relation </w:t>
+      </w:r>
+      <w:r>
+        <w:rPr>
+          <w:rFonts w:ascii="Courier New" w:hAnsi="Courier New" w:cs="Courier New"/>
+        </w:rPr>
+        <w:t>:pure</w:t>
+      </w:r>
+      <w:proofErr w:type="gramEnd"/>
+      <w:r>
+        <w:rPr>
+          <w:rFonts w:ascii="Courier New" w:hAnsi="Courier New" w:cs="Courier New"/>
+        </w:rPr>
+        <w:t>-addition</w:t>
+      </w:r>
+      <w:r>
+        <w:t xml:space="preserve"> (see example (4b) in </w:t>
+      </w:r>
+      <w:hyperlink r:id="rId11" w:anchor="part-3-1-6-discourse-relations" w:history="1">
+        <w:r>
+          <w:rPr>
+            <w:rStyle w:val="Hypertextovodkaz"/>
+          </w:rPr>
+          <w:t>Part 3-1-6</w:t>
+        </w:r>
+      </w:hyperlink>
+      <w:r>
+        <w:t>).</w:t>
+      </w:r>
+    </w:p>
+    <w:p/>
+    <w:p>
+      <w:r>
+        <w:t xml:space="preserve">For information: Dan has created </w:t>
+      </w:r>
+      <w:hyperlink r:id="rId12" w:history="1">
+        <w:r>
+          <w:rPr>
+            <w:rStyle w:val="Hypertextovodkaz"/>
+          </w:rPr>
+          <w:t>our own fork of the UMR guidelines</w:t>
+        </w:r>
+      </w:hyperlink>
+      <w:r>
+        <w:t xml:space="preserve"> </w:t>
+      </w:r>
+      <w:proofErr w:type="spellStart"/>
+      <w:r>
+        <w:t>Github</w:t>
+      </w:r>
+      <w:proofErr w:type="spellEnd"/>
+      <w:r>
+        <w:t xml:space="preserve"> repository. There are some things fixed in comparison to the original repository (e.g., the attribute :ref-number has been renamed to :refer-number right before releasing UMR 1.0 but the original guidelines still do not reflect the change).</w:t>
+      </w:r>
+      <w:bookmarkStart w:id="0" w:name="_GoBack"/>
+      <w:bookmarkEnd w:id="0"/>
+    </w:p>
+    <w:p>
+      <w:pPr>
+        <w:rPr>
+          <w:rFonts w:cs="Times New Roman"/>
+          <w:b/>
+          <w:color w:val="FF0000"/>
+          <w:szCs w:val="24"/>
+        </w:rPr>
+      </w:pPr>
+    </w:p>
+    <w:p>
+      <w:pPr>
+        <w:rPr>
+          <w:rFonts w:cs="Times New Roman"/>
+          <w:b/>
+          <w:color w:val="0070C0"/>
+          <w:szCs w:val="24"/>
+        </w:rPr>
+      </w:pPr>
+      <w:r>
+        <w:rPr>
+          <w:rFonts w:cs="Times New Roman"/>
+          <w:b/>
+          <w:color w:val="0070C0"/>
+          <w:szCs w:val="24"/>
+        </w:rPr>
         <w:t>Meeting November 6 (Dan, Zdeňka, Federica, Markéta, Míša)</w:t>
       </w:r>
     </w:p>
@@ -137,17 +650,15 @@
     </w:p>
     <w:p>
       <w:r>
-        <w:t>The validator has been updated. N</w:t>
-      </w:r>
-      <w:r>
-        <w:t>ow it checks for known relations and prints a warning if it finds an unknown relation.</w:t>
-      </w:r>
-    </w:p>
-    <w:p>
-      <w:r>
+        <w:t>The validator has been updated. Now it checks for known relations and prints a warning if it finds an unknown relation.</w:t>
+      </w:r>
+    </w:p>
+    <w:p>
+      <w:r>
+        <w:lastRenderedPageBreak/>
         <w:t xml:space="preserve">Dan will check the </w:t>
       </w:r>
-      <w:hyperlink r:id="rId9" w:anchor="gid=1927108453" w:history="1">
+      <w:hyperlink r:id="rId13" w:anchor="gid=1927108453" w:history="1">
         <w:r>
           <w:rPr>
             <w:rStyle w:val="Hypertextovodkaz"/>
@@ -156,10 +667,7 @@
         </w:r>
       </w:hyperlink>
       <w:r>
-        <w:t xml:space="preserve"> with lists of r</w:t>
-      </w:r>
-      <w:r>
-        <w:t>elations/abstract predicates/... for the UMR tool to see if his validation list is exhaustive, and possibly expand it.</w:t>
+        <w:t xml:space="preserve"> with lists of relations/abstract predicates/... for the UMR tool to see if his validation list is exhaustive, and possibly expand it.</w:t>
       </w:r>
     </w:p>
     <w:p>
@@ -198,14 +706,7 @@
           <w:b/>
           <w:bCs/>
         </w:rPr>
-        <w:t>qu</w:t>
-      </w:r>
-      <w:r>
-        <w:rPr>
-          <w:b/>
-          <w:bCs/>
-        </w:rPr>
-        <w:t>ot</w:t>
+        <w:t>quot</w:t>
       </w:r>
       <w:proofErr w:type="spellEnd"/>
       <w:proofErr w:type="gramEnd"/>
@@ -222,13 +723,7 @@
       <w:proofErr w:type="spellEnd"/>
       <w:proofErr w:type="gramEnd"/>
       <w:r>
-        <w:t xml:space="preserve"> </w:t>
-      </w:r>
-      <w:r>
-        <w:t>relation</w:t>
-      </w:r>
-      <w:r>
-        <w:t xml:space="preserve"> indicates that an event is being reported. Cf. snt3 of the first English file:</w:t>
+        <w:t xml:space="preserve"> relation indicates that an event is being reported. Cf. snt3 of the first English file:</w:t>
       </w:r>
     </w:p>
     <w:p>
@@ -259,149 +754,127 @@
           <w:i/>
           <w:iCs/>
         </w:rPr>
-        <w:t xml:space="preserve"> the Re</w:t>
+        <w:t xml:space="preserve"> the Red Cross said .</w:t>
+      </w:r>
+    </w:p>
+    <w:p/>
+    <w:p>
+      <w:r>
+        <w:t xml:space="preserve">N.B.: in the released data </w:t>
+      </w:r>
+      <w:proofErr w:type="gramStart"/>
+      <w:r>
+        <w:t>it's</w:t>
+      </w:r>
+      <w:proofErr w:type="gramEnd"/>
+      <w:r>
+        <w:t xml:space="preserve"> </w:t>
       </w:r>
       <w:r>
         <w:rPr>
           <w:i/>
           <w:iCs/>
         </w:rPr>
-        <w:t>d Cross said .</w:t>
-      </w:r>
-    </w:p>
-    <w:p/>
-    <w:p>
-      <w:r>
-        <w:t xml:space="preserve">N.B.: in the released data </w:t>
-      </w:r>
-      <w:proofErr w:type="gramStart"/>
-      <w:r>
-        <w:t>it's</w:t>
-      </w:r>
-      <w:proofErr w:type="gramEnd"/>
-      <w:r>
-        <w:t xml:space="preserve"> </w:t>
+        <w:t>quote</w:t>
+      </w:r>
+      <w:r>
+        <w:t xml:space="preserve">, while in the guidelines it is called </w:t>
       </w:r>
       <w:r>
         <w:rPr>
           <w:i/>
           <w:iCs/>
         </w:rPr>
-        <w:t>quote</w:t>
-      </w:r>
-      <w:r>
-        <w:t xml:space="preserve">, while in the guidelines it is called </w:t>
+        <w:t>quot</w:t>
+      </w:r>
+      <w:r>
+        <w:t>.</w:t>
+      </w:r>
+    </w:p>
+    <w:p/>
+    <w:p/>
+    <w:p>
+      <w:pPr>
+        <w:rPr>
+          <w:b/>
+          <w:bCs/>
+        </w:rPr>
+      </w:pPr>
+      <w:r>
+        <w:rPr>
+          <w:b/>
+          <w:bCs/>
+        </w:rPr>
+        <w:t>Alignment</w:t>
+      </w:r>
+    </w:p>
+    <w:p>
+      <w:r>
+        <w:t>We need more specific guidelines about alignment. Several issues:</w:t>
+      </w:r>
+    </w:p>
+    <w:p/>
+    <w:p>
+      <w:r>
+        <w:t>1. Alignment of Named Entities</w:t>
+      </w:r>
+    </w:p>
+    <w:p>
+      <w:r>
+        <w:t xml:space="preserve">Cf. </w:t>
       </w:r>
       <w:r>
         <w:rPr>
           <w:i/>
           <w:iCs/>
         </w:rPr>
-        <w:t>quot</w:t>
-      </w:r>
-      <w:r>
-        <w:t>.</w:t>
-      </w:r>
-    </w:p>
-    <w:p/>
-    <w:p/>
-    <w:p>
-      <w:pPr>
-        <w:rPr>
-          <w:b/>
-          <w:bCs/>
-        </w:rPr>
-      </w:pPr>
-      <w:r>
-        <w:rPr>
-          <w:b/>
-          <w:bCs/>
-        </w:rPr>
-        <w:t>Alignment</w:t>
-      </w:r>
-    </w:p>
-    <w:p>
-      <w:r>
-        <w:t>We need more specific guidelines about alignment. Several issues:</w:t>
-      </w:r>
-    </w:p>
-    <w:p/>
-    <w:p>
-      <w:r>
-        <w:t>1.</w:t>
-      </w:r>
-      <w:r>
-        <w:t xml:space="preserve"> Alignment of Named Entities</w:t>
-      </w:r>
-    </w:p>
-    <w:p>
-      <w:r>
-        <w:t xml:space="preserve">Cf. </w:t>
-      </w:r>
+        <w:t>Estonians</w:t>
+      </w:r>
+      <w:r>
+        <w:t xml:space="preserve"> file. The alignment of the first sentence </w:t>
+      </w:r>
+      <w:proofErr w:type="spellStart"/>
       <w:r>
         <w:rPr>
           <w:i/>
           <w:iCs/>
         </w:rPr>
-        <w:t>Estonians</w:t>
-      </w:r>
-      <w:r>
-        <w:t xml:space="preserve"> file. The alignment of the first s</w:t>
-      </w:r>
-      <w:r>
-        <w:t xml:space="preserve">entence </w:t>
-      </w:r>
-      <w:proofErr w:type="spellStart"/>
+        <w:t>Estonsko</w:t>
+      </w:r>
+      <w:proofErr w:type="spellEnd"/>
+      <w:r>
+        <w:t xml:space="preserve"> is s1c: 1-1, all the other nodes are unaligned (0-0). It appears that in the case of named entities it is the parent node </w:t>
+      </w:r>
       <w:r>
         <w:rPr>
           <w:i/>
           <w:iCs/>
         </w:rPr>
-        <w:t>Estonsko</w:t>
-      </w:r>
-      <w:proofErr w:type="spellEnd"/>
-      <w:r>
-        <w:t xml:space="preserve"> is s1c: 1-1, all the other nodes are unaligned (0-0). It appears that in the case of </w:t>
-      </w:r>
-      <w:r>
-        <w:t xml:space="preserve">named entities it is the parent node </w:t>
-      </w:r>
+        <w:t>country</w:t>
+      </w:r>
+      <w:r>
+        <w:t xml:space="preserve"> which gets an alignment, not the name of the country (</w:t>
+      </w:r>
+      <w:proofErr w:type="spellStart"/>
       <w:r>
         <w:rPr>
           <w:i/>
           <w:iCs/>
         </w:rPr>
-        <w:t>country</w:t>
-      </w:r>
-      <w:r>
-        <w:t xml:space="preserve"> which gets an alignment, not the name of the country (</w:t>
-      </w:r>
-      <w:proofErr w:type="spellStart"/>
+        <w:t>Estonsko</w:t>
+      </w:r>
+      <w:proofErr w:type="spellEnd"/>
       <w:r>
         <w:rPr>
           <w:i/>
           <w:iCs/>
         </w:rPr>
-        <w:t>Estonsko</w:t>
-      </w:r>
-      <w:proofErr w:type="spellEnd"/>
-      <w:r>
-        <w:rPr>
-          <w:i/>
-          <w:iCs/>
-        </w:rPr>
         <w:t>).</w:t>
       </w:r>
     </w:p>
     <w:p>
       <w:r>
-        <w:t>Marketa: m</w:t>
-      </w:r>
-      <w:r>
-        <w:t>aybe it would be better to align t</w:t>
-      </w:r>
-      <w:r>
-        <w:t>he name of the NE itself.</w:t>
+        <w:t>Marketa: maybe it would be better to align the name of the NE itself.</w:t>
       </w:r>
     </w:p>
     <w:p/>
@@ -412,18 +885,12 @@
     </w:p>
     <w:p>
       <w:r>
-        <w:t xml:space="preserve">Dan created a GitHub issue today about negative alignment (e.g., -1:-1), which </w:t>
-      </w:r>
-      <w:r>
-        <w:t>may be an</w:t>
-      </w:r>
-      <w:r>
-        <w:t xml:space="preserve"> error or it needs to be explained.</w:t>
+        <w:t>Dan created a GitHub issue today about negative alignment (e.g., -1:-1), which may be an error or it needs to be explained.</w:t>
       </w:r>
       <w:r>
         <w:t xml:space="preserve"> (</w:t>
       </w:r>
-      <w:hyperlink r:id="rId10" w:history="1">
+      <w:hyperlink r:id="rId14" w:history="1">
         <w:r>
           <w:rPr>
             <w:rStyle w:val="Hypertextovodkaz"/>
@@ -434,8 +901,6 @@
       <w:r>
         <w:t>)</w:t>
       </w:r>
-      <w:bookmarkStart w:id="0" w:name="_GoBack"/>
-      <w:bookmarkEnd w:id="0"/>
     </w:p>
     <w:p/>
     <w:p>
@@ -459,10 +924,7 @@
       </w:r>
       <w:proofErr w:type="gramEnd"/>
       <w:r>
-        <w:t xml:space="preserve"> we need to define a </w:t>
-      </w:r>
-      <w:r>
-        <w:t>way to annotate it.</w:t>
+        <w:t xml:space="preserve"> we need to define a way to annotate it.</w:t>
       </w:r>
     </w:p>
     <w:p>
@@ -492,16 +954,7 @@
         </w:numPr>
       </w:pPr>
       <w:r>
-        <w:t>For instance, prepo</w:t>
-      </w:r>
-      <w:r>
-        <w:t xml:space="preserve">sitions: we may align them to the noun </w:t>
-      </w:r>
-      <w:r>
-        <w:t>in the same way</w:t>
-      </w:r>
-      <w:r>
-        <w:t xml:space="preserve"> it is done in the tectogrammatical layer, but the alignment could still be discontinuous - for example if an adjective occurs between the preposition and the noun.</w:t>
+        <w:t>For instance, prepositions: we may align them to the noun in the same way it is done in the tectogrammatical layer, but the alignment could still be discontinuous - for example if an adjective occurs between the preposition and the noun.</w:t>
       </w:r>
     </w:p>
     <w:p>
@@ -512,11 +965,7 @@
         </w:numPr>
       </w:pPr>
       <w:r>
-        <w:lastRenderedPageBreak/>
-        <w:t>Also, the validator complains if it f</w:t>
-      </w:r>
-      <w:r>
-        <w:t>inds alignments like 1-1, 2-2, because it assumes that the correct format should be 1-2.</w:t>
+        <w:t>Also, the validator complains if it finds alignments like 1-1, 2-2, because it assumes that the correct format should be 1-2.</w:t>
       </w:r>
     </w:p>
     <w:p/>
@@ -596,8 +1045,9 @@
           <w:color w:val="FF0000"/>
           <w:szCs w:val="24"/>
         </w:rPr>
-        <w:t>N</w:t>
-      </w:r>
+        <w:t xml:space="preserve">Next meeting: Monday November 6, </w:t>
+      </w:r>
+      <w:proofErr w:type="gramStart"/>
       <w:r>
         <w:rPr>
           <w:rFonts w:cs="Times New Roman"/>
@@ -605,9 +1055,9 @@
           <w:color w:val="FF0000"/>
           <w:szCs w:val="24"/>
         </w:rPr>
-        <w:t xml:space="preserve">ext meeting: Monday November 6, </w:t>
-      </w:r>
-      <w:proofErr w:type="gramStart"/>
+        <w:t>1pm ,</w:t>
+      </w:r>
+      <w:proofErr w:type="gramEnd"/>
       <w:r>
         <w:rPr>
           <w:rFonts w:cs="Times New Roman"/>
@@ -615,74 +1065,93 @@
           <w:color w:val="FF0000"/>
           <w:szCs w:val="24"/>
         </w:rPr>
-        <w:t>1pm ,</w:t>
-      </w:r>
-      <w:proofErr w:type="gramEnd"/>
-      <w:r>
+        <w:t xml:space="preserve"> room 510</w:t>
+      </w:r>
+    </w:p>
+    <w:p>
+      <w:pPr>
+        <w:rPr>
+          <w:rFonts w:cs="Times New Roman"/>
+          <w:szCs w:val="24"/>
+        </w:rPr>
+      </w:pPr>
+      <w:r>
+        <w:rPr>
+          <w:rFonts w:cs="Times New Roman"/>
+          <w:szCs w:val="24"/>
+        </w:rPr>
+        <w:t>(Šárka has vacations, two weeks.)</w:t>
+      </w:r>
+    </w:p>
+    <w:p>
+      <w:pPr>
+        <w:rPr>
+          <w:rFonts w:cs="Times New Roman"/>
+          <w:szCs w:val="24"/>
+        </w:rPr>
+      </w:pPr>
+    </w:p>
+    <w:p>
+      <w:pPr>
         <w:rPr>
           <w:rFonts w:cs="Times New Roman"/>
           <w:b/>
           <w:color w:val="FF0000"/>
           <w:szCs w:val="24"/>
         </w:rPr>
-        <w:t xml:space="preserve"> room 510</w:t>
-      </w:r>
-    </w:p>
-    <w:p>
-      <w:pPr>
-        <w:rPr>
-          <w:rFonts w:cs="Times New Roman"/>
-          <w:szCs w:val="24"/>
-        </w:rPr>
-      </w:pPr>
-      <w:r>
-        <w:rPr>
-          <w:rFonts w:cs="Times New Roman"/>
-          <w:szCs w:val="24"/>
-        </w:rPr>
-        <w:t>(Šárka has vacations, two weeks.)</w:t>
-      </w:r>
-    </w:p>
-    <w:p>
-      <w:pPr>
-        <w:rPr>
-          <w:rFonts w:cs="Times New Roman"/>
-          <w:szCs w:val="24"/>
-        </w:rPr>
-      </w:pPr>
-    </w:p>
-    <w:p>
-      <w:pPr>
+      </w:pPr>
+      <w:r>
         <w:rPr>
           <w:rFonts w:cs="Times New Roman"/>
           <w:b/>
           <w:color w:val="FF0000"/>
           <w:szCs w:val="24"/>
         </w:rPr>
-      </w:pPr>
-      <w:r>
+        <w:t>(The meeting after that: Monday November 13, 1pm, room 510)</w:t>
+      </w:r>
+    </w:p>
+    <w:p>
+      <w:pPr>
+        <w:rPr>
+          <w:rFonts w:cs="Times New Roman"/>
+          <w:szCs w:val="24"/>
+        </w:rPr>
+      </w:pPr>
+      <w:r>
+        <w:rPr>
+          <w:rFonts w:cs="Times New Roman"/>
+          <w:szCs w:val="24"/>
+        </w:rPr>
+        <w:t>(Šárka has vacations, the other week.)</w:t>
+      </w:r>
+    </w:p>
+    <w:p>
+      <w:pPr>
         <w:rPr>
           <w:rFonts w:cs="Times New Roman"/>
           <w:b/>
           <w:color w:val="FF0000"/>
           <w:szCs w:val="24"/>
         </w:rPr>
-        <w:t>(The meeting after that: Monday November 13, 1pm, room 510)</w:t>
-      </w:r>
-    </w:p>
-    <w:p>
-      <w:pPr>
-        <w:rPr>
-          <w:rFonts w:cs="Times New Roman"/>
-          <w:szCs w:val="24"/>
-        </w:rPr>
-      </w:pPr>
-      <w:r>
-        <w:rPr>
-          <w:rFonts w:cs="Times New Roman"/>
-          <w:szCs w:val="24"/>
-        </w:rPr>
-        <w:t>(Šárka has vacations, the other week.)</w:t>
+      </w:pPr>
+    </w:p>
+    <w:p>
+      <w:pPr>
+        <w:rPr>
+          <w:rFonts w:cs="Times New Roman"/>
+          <w:b/>
+          <w:szCs w:val="24"/>
+          <w:lang w:val="pl-PL"/>
+        </w:rPr>
+      </w:pPr>
+      <w:r>
+        <w:rPr>
+          <w:rFonts w:cs="Times New Roman"/>
+          <w:b/>
+          <w:szCs w:val="24"/>
+          <w:lang w:val="pl-PL"/>
+        </w:rPr>
+        <w:t>Míša: Visualizer</w:t>
       </w:r>
     </w:p>
     <w:p>
@@ -692,50 +1161,21 @@
           <w:b/>
           <w:color w:val="FF0000"/>
           <w:szCs w:val="24"/>
-        </w:rPr>
-      </w:pPr>
-    </w:p>
-    <w:p>
-      <w:pPr>
-        <w:rPr>
-          <w:rFonts w:cs="Times New Roman"/>
-          <w:b/>
-          <w:szCs w:val="24"/>
           <w:lang w:val="pl-PL"/>
         </w:rPr>
       </w:pPr>
-      <w:r>
-        <w:rPr>
-          <w:rFonts w:cs="Times New Roman"/>
-          <w:b/>
+    </w:p>
+    <w:p>
+      <w:pPr>
+        <w:rPr>
+          <w:rFonts w:cs="Times New Roman"/>
+          <w:b/>
+          <w:color w:val="FF0000"/>
           <w:szCs w:val="24"/>
           <w:lang w:val="pl-PL"/>
         </w:rPr>
-        <w:t>Míša: Visualizer</w:t>
-      </w:r>
-    </w:p>
-    <w:p>
-      <w:pPr>
-        <w:rPr>
-          <w:rFonts w:cs="Times New Roman"/>
-          <w:b/>
-          <w:color w:val="FF0000"/>
-          <w:szCs w:val="24"/>
-          <w:lang w:val="pl-PL"/>
-        </w:rPr>
-      </w:pPr>
-    </w:p>
-    <w:p>
-      <w:pPr>
-        <w:rPr>
-          <w:rFonts w:cs="Times New Roman"/>
-          <w:b/>
-          <w:color w:val="FF0000"/>
-          <w:szCs w:val="24"/>
-          <w:lang w:val="pl-PL"/>
-        </w:rPr>
-      </w:pPr>
-      <w:hyperlink r:id="rId11" w:tgtFrame="_blank">
+      </w:pPr>
+      <w:hyperlink r:id="rId15" w:tgtFrame="_blank">
         <w:r>
           <w:rPr>
             <w:rStyle w:val="Hypertextovodkaz"/>
@@ -804,15 +1244,7 @@
           <w:bCs/>
           <w:szCs w:val="24"/>
         </w:rPr>
-        <w:t xml:space="preserve">Initialize the environment – press the button </w:t>
-      </w:r>
-      <w:r>
-        <w:rPr>
-          <w:rFonts w:eastAsia="Times New Roman" w:cs="Times New Roman"/>
-          <w:bCs/>
-          <w:szCs w:val="24"/>
-        </w:rPr>
-        <w:t>(triangle in a circle)</w:t>
+        <w:t>Initialize the environment – press the button (triangle in a circle)</w:t>
       </w:r>
     </w:p>
     <w:p>
@@ -893,14 +1325,7 @@
           <w:rFonts w:cs="Times New Roman"/>
           <w:szCs w:val="24"/>
         </w:rPr>
-        <w:t xml:space="preserve">The issues </w:t>
-      </w:r>
-      <w:r>
-        <w:rPr>
-          <w:rFonts w:cs="Times New Roman"/>
-          <w:szCs w:val="24"/>
-        </w:rPr>
-        <w:t>and questions should be written here:</w:t>
+        <w:t>The issues and questions should be written here:</w:t>
       </w:r>
     </w:p>
     <w:p>
@@ -911,7 +1336,7 @@
           <w:szCs w:val="24"/>
         </w:rPr>
       </w:pPr>
-      <w:hyperlink r:id="rId12">
+      <w:hyperlink r:id="rId16">
         <w:r>
           <w:rPr>
             <w:rStyle w:val="Hypertextovodkaz"/>
@@ -930,7 +1355,7 @@
           <w:szCs w:val="24"/>
         </w:rPr>
       </w:pPr>
-      <w:hyperlink r:id="rId13">
+      <w:hyperlink r:id="rId17">
         <w:r>
           <w:rPr>
             <w:rStyle w:val="Hypertextovodkaz"/>
@@ -975,15 +1400,7 @@
           <w:b/>
           <w:szCs w:val="24"/>
         </w:rPr>
-        <w:t>Šárka: the first par</w:t>
-      </w:r>
-      <w:r>
-        <w:rPr>
-          <w:rFonts w:cs="Times New Roman"/>
-          <w:b/>
-          <w:szCs w:val="24"/>
-        </w:rPr>
-        <w:t xml:space="preserve">t of the Estonian file is annotated on </w:t>
+        <w:t xml:space="preserve">Šárka: the first part of the Estonian file is annotated on </w:t>
       </w:r>
       <w:proofErr w:type="spellStart"/>
       <w:r>
@@ -1080,14 +1497,7 @@
           <w:rFonts w:cs="Times New Roman"/>
           <w:szCs w:val="24"/>
         </w:rPr>
-        <w:t>Not f</w:t>
-      </w:r>
-      <w:r>
-        <w:rPr>
-          <w:rFonts w:cs="Times New Roman"/>
-          <w:szCs w:val="24"/>
-        </w:rPr>
-        <w:t>inished yet</w:t>
+        <w:t>Not finished yet</w:t>
       </w:r>
     </w:p>
     <w:p>
@@ -1160,15 +1570,7 @@
           <w:b/>
           <w:szCs w:val="24"/>
         </w:rPr>
-        <w:t>Federica: went through the PDT grammatemes</w:t>
-      </w:r>
-      <w:r>
-        <w:rPr>
-          <w:rFonts w:cs="Times New Roman"/>
-          <w:b/>
-          <w:szCs w:val="24"/>
-        </w:rPr>
-        <w:t xml:space="preserve"> searching for correspondence. </w:t>
+        <w:t xml:space="preserve">Federica: went through the PDT grammatemes searching for correspondence. </w:t>
       </w:r>
       <w:proofErr w:type="gramStart"/>
       <w:r>
@@ -1268,22 +1670,14 @@
           <w:szCs w:val="24"/>
         </w:rPr>
       </w:pPr>
-      <w:hyperlink r:id="rId14">
+      <w:hyperlink r:id="rId18">
         <w:r>
           <w:rPr>
             <w:rStyle w:val="Hypertextovodkaz"/>
             <w:rFonts w:cs="Times New Roman"/>
             <w:szCs w:val="24"/>
           </w:rPr>
-          <w:t>https://github.com/ufa</w:t>
-        </w:r>
-        <w:r>
-          <w:rPr>
-            <w:rStyle w:val="Hypertextovodkaz"/>
-            <w:rFonts w:cs="Times New Roman"/>
-            <w:szCs w:val="24"/>
-          </w:rPr>
-          <w:t>l/UMR/blob/main/doc/grammatemes-attributes.md</w:t>
+          <w:t>https://github.com/ufal/UMR/blob/main/doc/grammatemes-attributes.md</w:t>
         </w:r>
       </w:hyperlink>
     </w:p>
@@ -1384,14 +1778,7 @@
           <w:rFonts w:cs="Times New Roman"/>
           <w:szCs w:val="24"/>
         </w:rPr>
-        <w:t>: ask Julia about the value “unknown”</w:t>
-      </w:r>
-      <w:r>
-        <w:rPr>
-          <w:rFonts w:cs="Times New Roman"/>
-          <w:szCs w:val="24"/>
-        </w:rPr>
-        <w:t xml:space="preserve">? In the data, it seems connected to questions. (Where do you… - the argument for Where is “unknown”). </w:t>
+        <w:t xml:space="preserve">: ask Julia about the value “unknown”? In the data, it seems connected to questions. (Where do you… - the argument for Where is “unknown”). </w:t>
       </w:r>
     </w:p>
     <w:p>
@@ -1442,10 +1829,7 @@
         <w:t xml:space="preserve">Federica: + to indirect questions: I don’t know </w:t>
       </w:r>
       <w:r>
-        <w:t xml:space="preserve">if that's important </w:t>
-      </w:r>
-      <w:r>
-        <w:t>or not</w:t>
+        <w:t>if that's important or not</w:t>
       </w:r>
     </w:p>
     <w:p>
@@ -1482,10 +1866,7 @@
         </w:numPr>
       </w:pPr>
       <w:r>
-        <w:t xml:space="preserve">With relative dependent </w:t>
-      </w:r>
-      <w:r>
-        <w:t>clauses, instead of “unknown”, the “truth-value” should be used.</w:t>
+        <w:t>With relative dependent clauses, instead of “unknown”, the “truth-value” should be used.</w:t>
       </w:r>
     </w:p>
     <w:p>
@@ -1557,10 +1938,7 @@
         </w:numPr>
       </w:pPr>
       <w:r>
-        <w:t>Dan: we have to check the tense annotation an</w:t>
-      </w:r>
-      <w:r>
-        <w:t>d know exactly what can be transferred to the UMR.</w:t>
+        <w:t>Dan: we have to check the tense annotation and know exactly what can be transferred to the UMR.</w:t>
       </w:r>
     </w:p>
     <w:p/>
@@ -1729,13 +2107,7 @@
         <w:rPr>
           <w:b/>
         </w:rPr>
-        <w:t>A</w:t>
-      </w:r>
-      <w:r>
-        <w:rPr>
-          <w:b/>
-        </w:rPr>
-        <w:t>nnotation – Estonian file</w:t>
+        <w:t>Annotation – Estonian file</w:t>
       </w:r>
     </w:p>
     <w:p>
@@ -1750,7 +2122,7 @@
       </w:r>
     </w:p>
     <w:p>
-      <w:hyperlink r:id="rId15" w:anchor="gid=1927108453" w:history="1">
+      <w:hyperlink r:id="rId19" w:anchor="gid=1927108453" w:history="1">
         <w:r>
           <w:rPr>
             <w:rStyle w:val="Hypertextovodkaz"/>
@@ -1813,10 +2185,7 @@
     </w:p>
     <w:p>
       <w:r>
-        <w:t>Markéta: there are the same nine sentences in both of them, but the annotat</w:t>
-      </w:r>
-      <w:r>
-        <w:t xml:space="preserve">ions are not the same. The data is inconsistent, there just some halves of sentences annotated there. The manual is changing gradually. </w:t>
+        <w:t xml:space="preserve">Markéta: there are the same nine sentences in both of them, but the annotations are not the same. The data is inconsistent, there just some halves of sentences annotated there. The manual is changing gradually. </w:t>
       </w:r>
     </w:p>
     <w:p/>
@@ -1835,17 +2204,14 @@
     </w:p>
     <w:p>
       <w:r>
-        <w:t>Markéta went through the whole sentence-level part, except for the aspect. She comme</w:t>
-      </w:r>
-      <w:r>
-        <w:t xml:space="preserve">nted on problems and particular problems there. </w:t>
+        <w:t xml:space="preserve">Markéta went through the whole sentence-level part, except for the aspect. She commented on problems and particular problems there. </w:t>
       </w:r>
     </w:p>
     <w:p>
       <w:r>
         <w:t xml:space="preserve">On the main page </w:t>
       </w:r>
-      <w:hyperlink r:id="rId16">
+      <w:hyperlink r:id="rId20">
         <w:r>
           <w:rPr>
             <w:rStyle w:val="Hypertextovodkaz"/>
@@ -1868,13 +2234,7 @@
         <w:rPr>
           <w:b/>
         </w:rPr>
-        <w:t xml:space="preserve">Aspect with the verbs in the description of people (teacher – a </w:t>
-      </w:r>
-      <w:r>
-        <w:rPr>
-          <w:b/>
-        </w:rPr>
-        <w:t>person who teaches)</w:t>
+        <w:t>Aspect with the verbs in the description of people (teacher – a person who teaches)</w:t>
       </w:r>
     </w:p>
     <w:p>
@@ -1900,10 +2260,7 @@
     </w:p>
     <w:p>
       <w:r>
-        <w:t>Dan, Markéta, Šárka – solution of the discussion: we want to m</w:t>
-      </w:r>
-      <w:r>
-        <w:t>ark these verbs in a specific way (e.g., aspect: 0) so that we are able to find them later again and mark the aspect there consistently later.</w:t>
+        <w:t>Dan, Markéta, Šárka – solution of the discussion: we want to mark these verbs in a specific way (e.g., aspect: 0) so that we are able to find them later again and mark the aspect there consistently later.</w:t>
       </w:r>
     </w:p>
     <w:p/>
@@ -1923,10 +2280,7 @@
     <w:p>
       <w:r>
         <w:lastRenderedPageBreak/>
-        <w:t xml:space="preserve">Markéta: </w:t>
-      </w:r>
-      <w:r>
-        <w:t>doesn’t like that UMR annotates in a different way “a man who is tall” vs “a man who is coming”</w:t>
+        <w:t>Markéta: doesn’t like that UMR annotates in a different way “a man who is tall” vs “a man who is coming”</w:t>
       </w:r>
     </w:p>
     <w:p/>
@@ -1947,10 +2301,7 @@
     </w:p>
     <w:p>
       <w:r>
-        <w:t>Dan: w</w:t>
-      </w:r>
-      <w:r>
-        <w:t xml:space="preserve">e can extend the validator in such a way it would understand that the concept was treated as an event. (All the </w:t>
+        <w:t xml:space="preserve">Dan: we can extend the validator in such a way it would understand that the concept was treated as an event. (All the </w:t>
       </w:r>
       <w:proofErr w:type="spellStart"/>
       <w:r>
@@ -1963,10 +2314,7 @@
     </w:p>
     <w:p>
       <w:r>
-        <w:t xml:space="preserve">Markéta: loving husband – love is a state verb, therefore the </w:t>
-      </w:r>
-      <w:r>
-        <w:t>phrase would not be treated as an event. Does it mean that the aspect should not be marked there?</w:t>
+        <w:t>Markéta: loving husband – love is a state verb, therefore the phrase would not be treated as an event. Does it mean that the aspect should not be marked there?</w:t>
       </w:r>
     </w:p>
     <w:p/>
@@ -1983,10 +2331,7 @@
     <w:p/>
     <w:p>
       <w:r>
-        <w:t>Dan: we need examples from o</w:t>
-      </w:r>
-      <w:r>
-        <w:t>ur data (Czech, Latin) and solve the question about state and action verbs.</w:t>
+        <w:t>Dan: we need examples from our data (Czech, Latin) and solve the question about state and action verbs.</w:t>
       </w:r>
     </w:p>
     <w:p/>
@@ -2101,10 +2446,7 @@
       </w:r>
       <w:proofErr w:type="spellEnd"/>
       <w:r>
-        <w:t xml:space="preserve">, which cannot be installed without Microsoft Visual C++ (meaning you invest several gigabytes of your disk space, wait an hour or so for the installation to </w:t>
-      </w:r>
-      <w:r>
-        <w:t xml:space="preserve">complete, without a guarantee that it will then actually work). Dan tried the same on his laptop but gave up. It should be easier to run the visualizer on </w:t>
+        <w:t xml:space="preserve">, which cannot be installed without Microsoft Visual C++ (meaning you invest several gigabytes of your disk space, wait an hour or so for the installation to complete, without a guarantee that it will then actually work). Dan tried the same on his laptop but gave up. It should be easier to run the visualizer on </w:t>
       </w:r>
       <w:r>
         <w:rPr>
@@ -2113,10 +2455,7 @@
         <w:t>ÚFAL</w:t>
       </w:r>
       <w:r>
-        <w:t xml:space="preserve"> Linux network (can be done even remotely through the Putty SSH terminal), then put the result to</w:t>
-      </w:r>
-      <w:r>
-        <w:t xml:space="preserve"> $HOME/</w:t>
+        <w:t xml:space="preserve"> Linux network (can be done even remotely through the Putty SSH terminal), then put the result to $HOME/</w:t>
       </w:r>
       <w:proofErr w:type="spellStart"/>
       <w:r>
@@ -2126,7 +2465,7 @@
       <w:r>
         <w:t xml:space="preserve"> and view it through </w:t>
       </w:r>
-      <w:hyperlink r:id="rId17">
+      <w:hyperlink r:id="rId21">
         <w:r>
           <w:rPr>
             <w:rStyle w:val="Hypertextovodkaz"/>
@@ -2229,16 +2568,7 @@
           <w:szCs w:val="24"/>
         </w:rPr>
         <w:lastRenderedPageBreak/>
-        <w:t>Me</w:t>
-      </w:r>
-      <w:r>
-        <w:rPr>
-          <w:rFonts w:cs="Times New Roman"/>
-          <w:b/>
-          <w:color w:val="0070C0"/>
-          <w:szCs w:val="24"/>
-        </w:rPr>
-        <w:t>eting Oct 9, 2023 (Dan, Markéta, Jan H., Zdeňka, Federica, Šárka)</w:t>
+        <w:t>Meeting Oct 9, 2023 (Dan, Markéta, Jan H., Zdeňka, Federica, Šárka)</w:t>
       </w:r>
     </w:p>
     <w:p>
@@ -2300,10 +2630,7 @@
         <w:suppressAutoHyphens w:val="0"/>
       </w:pPr>
       <w:r>
-        <w:t>JH</w:t>
-      </w:r>
-      <w:r>
-        <w:t xml:space="preserve">: solve it via </w:t>
+        <w:t xml:space="preserve">JH: solve it via </w:t>
       </w:r>
       <w:proofErr w:type="spellStart"/>
       <w:r>
@@ -2398,10 +2725,7 @@
         <w:suppressAutoHyphens w:val="0"/>
       </w:pPr>
       <w:r>
-        <w:t xml:space="preserve">Šárka: we should have an overview of Czech grammatical categories and their semantic </w:t>
-      </w:r>
-      <w:r>
-        <w:t>relevance</w:t>
+        <w:t>Šárka: we should have an overview of Czech grammatical categories and their semantic relevance</w:t>
       </w:r>
     </w:p>
     <w:p>
@@ -2495,10 +2819,7 @@
         <w:t>Dan:</w:t>
       </w:r>
       <w:r>
-        <w:t xml:space="preserve"> we need to talk with the US</w:t>
-      </w:r>
-      <w:r>
-        <w:t xml:space="preserve"> side about the validator and the reliability of the data.</w:t>
+        <w:t xml:space="preserve"> we need to talk with the US side about the validator and the reliability of the data.</w:t>
       </w:r>
     </w:p>
     <w:p/>
@@ -2655,93 +2976,76 @@
           <w:color w:val="000000" w:themeColor="text1"/>
           <w:szCs w:val="24"/>
         </w:rPr>
-        <w:t>, Dan – problems with data consistency even within</w:t>
-      </w:r>
-      <w:r>
-        <w:rPr>
-          <w:rFonts w:cs="Times New Roman"/>
-          <w:b/>
+        <w:t>, Dan – problems with data consistency even within the already released data!</w:t>
+      </w:r>
+    </w:p>
+    <w:p>
+      <w:pPr>
+        <w:rPr>
+          <w:rFonts w:cs="Times New Roman"/>
           <w:color w:val="000000" w:themeColor="text1"/>
           <w:szCs w:val="24"/>
         </w:rPr>
-        <w:t xml:space="preserve"> the already released data!</w:t>
-      </w:r>
-    </w:p>
-    <w:p>
-      <w:pPr>
+      </w:pPr>
+      <w:r>
         <w:rPr>
           <w:rFonts w:cs="Times New Roman"/>
           <w:color w:val="000000" w:themeColor="text1"/>
           <w:szCs w:val="24"/>
         </w:rPr>
-      </w:pPr>
-      <w:r>
+        <w:t xml:space="preserve">Inconsistencies also between the released data and the guidelines (e.g., different names of attributes/values) </w:t>
+      </w:r>
+    </w:p>
+    <w:p>
+      <w:pPr>
         <w:rPr>
           <w:rFonts w:cs="Times New Roman"/>
           <w:color w:val="000000" w:themeColor="text1"/>
           <w:szCs w:val="24"/>
         </w:rPr>
-        <w:t xml:space="preserve">Inconsistencies also between the released data and the guidelines (e.g., different names of attributes/values) </w:t>
-      </w:r>
-    </w:p>
-    <w:p>
-      <w:pPr>
+      </w:pPr>
+      <w:r>
         <w:rPr>
           <w:rFonts w:cs="Times New Roman"/>
           <w:color w:val="000000" w:themeColor="text1"/>
           <w:szCs w:val="24"/>
         </w:rPr>
-      </w:pPr>
+        <w:t xml:space="preserve">No formal data format - only what can be inferred from the released </w:t>
+      </w:r>
+      <w:proofErr w:type="gramStart"/>
       <w:r>
         <w:rPr>
           <w:rFonts w:cs="Times New Roman"/>
           <w:color w:val="000000" w:themeColor="text1"/>
           <w:szCs w:val="24"/>
         </w:rPr>
-        <w:t xml:space="preserve">No formal data format - only what can be inferred from the released </w:t>
-      </w:r>
-      <w:proofErr w:type="gramStart"/>
+        <w:t>data  :</w:t>
+      </w:r>
+      <w:proofErr w:type="gramEnd"/>
       <w:r>
         <w:rPr>
           <w:rFonts w:cs="Times New Roman"/>
           <w:color w:val="000000" w:themeColor="text1"/>
           <w:szCs w:val="24"/>
         </w:rPr>
-        <w:t>data  :</w:t>
-      </w:r>
-      <w:proofErr w:type="gramEnd"/>
-      <w:r>
+        <w:t>-(</w:t>
+      </w:r>
+    </w:p>
+    <w:p>
+      <w:pPr>
         <w:rPr>
           <w:rFonts w:cs="Times New Roman"/>
           <w:color w:val="000000" w:themeColor="text1"/>
           <w:szCs w:val="24"/>
         </w:rPr>
-        <w:t>-(</w:t>
-      </w:r>
-    </w:p>
-    <w:p>
-      <w:pPr>
+      </w:pPr>
+      <w:r>
         <w:rPr>
           <w:rFonts w:cs="Times New Roman"/>
           <w:color w:val="000000" w:themeColor="text1"/>
           <w:szCs w:val="24"/>
         </w:rPr>
-      </w:pPr>
-      <w:r>
-        <w:rPr>
-          <w:rFonts w:cs="Times New Roman"/>
-          <w:color w:val="000000" w:themeColor="text1"/>
-          <w:szCs w:val="24"/>
-        </w:rPr>
-        <w:t>Not sure how strict the validator shou</w:t>
-      </w:r>
-      <w:r>
-        <w:rPr>
-          <w:rFonts w:cs="Times New Roman"/>
-          <w:color w:val="000000" w:themeColor="text1"/>
-          <w:szCs w:val="24"/>
-        </w:rPr>
-        <w:t>ld be!</w:t>
+        <w:t>Not sure how strict the validator should be!</w:t>
       </w:r>
     </w:p>
     <w:p>
@@ -2833,7 +3137,7 @@
           <w:szCs w:val="24"/>
         </w:rPr>
       </w:pPr>
-      <w:hyperlink r:id="rId18">
+      <w:hyperlink r:id="rId22">
         <w:r>
           <w:rPr>
             <w:rStyle w:val="Hypertextovodkaz"/>
@@ -2861,14 +3165,7 @@
           <w:rFonts w:cs="Times New Roman"/>
           <w:szCs w:val="24"/>
         </w:rPr>
-        <w:t>install it (double click) – "basic"</w:t>
-      </w:r>
-      <w:r>
-        <w:rPr>
-          <w:rFonts w:cs="Times New Roman"/>
-          <w:szCs w:val="24"/>
-        </w:rPr>
-        <w:t xml:space="preserve"> installation (not customized), follow the instructions </w:t>
+        <w:t xml:space="preserve">install it (double click) – "basic" installation (not customized), follow the instructions </w:t>
       </w:r>
     </w:p>
     <w:p>
@@ -2893,7 +3190,7 @@
         </w:rPr>
         <w:t xml:space="preserve">online tutorial available: </w:t>
       </w:r>
-      <w:hyperlink r:id="rId19">
+      <w:hyperlink r:id="rId23">
         <w:r>
           <w:rPr>
             <w:rStyle w:val="Hypertextovodkaz"/>
@@ -2926,7 +3223,7 @@
         </w:rPr>
         <w:t xml:space="preserve">online documentation: </w:t>
       </w:r>
-      <w:hyperlink r:id="rId20">
+      <w:hyperlink r:id="rId24">
         <w:r>
           <w:rPr>
             <w:rStyle w:val="Hypertextovodkaz"/>
@@ -2956,7 +3253,7 @@
         </w:rPr>
         <w:t xml:space="preserve">user guide for Python on Windows: </w:t>
       </w:r>
-      <w:hyperlink r:id="rId21">
+      <w:hyperlink r:id="rId25">
         <w:r>
           <w:rPr>
             <w:rStyle w:val="Hypertextovodkaz"/>
@@ -2991,16 +3288,7 @@
           <w:i/>
           <w:szCs w:val="24"/>
         </w:rPr>
-        <w:t>How to ru</w:t>
-      </w:r>
-      <w:r>
-        <w:rPr>
-          <w:rFonts w:cs="Times New Roman"/>
-          <w:b/>
-          <w:i/>
-          <w:szCs w:val="24"/>
-        </w:rPr>
-        <w:t>n the validator (with Windows PowerShell):</w:t>
+        <w:t>How to run the validator (with Windows PowerShell):</w:t>
       </w:r>
     </w:p>
     <w:p>
@@ -3094,14 +3382,7 @@
           <w:rFonts w:cs="Times New Roman"/>
           <w:szCs w:val="24"/>
         </w:rPr>
-        <w:t>collect your files for validation in the sa</w:t>
-      </w:r>
-      <w:r>
-        <w:rPr>
-          <w:rFonts w:cs="Times New Roman"/>
-          <w:szCs w:val="24"/>
-        </w:rPr>
-        <w:t xml:space="preserve">me folder </w:t>
+        <w:t xml:space="preserve">collect your files for validation in the same folder </w:t>
       </w:r>
     </w:p>
     <w:p>
@@ -3219,14 +3500,7 @@
           <w:rFonts w:cs="Times New Roman"/>
           <w:szCs w:val="24"/>
         </w:rPr>
-        <w:t xml:space="preserve"> the command "pip" … it serves for installing missing </w:t>
-      </w:r>
-      <w:r>
-        <w:rPr>
-          <w:rFonts w:cs="Times New Roman"/>
-          <w:szCs w:val="24"/>
-        </w:rPr>
-        <w:t>libraries and will give you basic help (which you probably will not understand:-)</w:t>
+        <w:t xml:space="preserve"> the command "pip" … it serves for installing missing libraries and will give you basic help (which you probably will not understand:-)</w:t>
       </w:r>
     </w:p>
     <w:p>
@@ -3264,14 +3538,7 @@
           <w:rFonts w:cs="Times New Roman"/>
           <w:szCs w:val="24"/>
         </w:rPr>
-        <w:t>Now it should be pr</w:t>
-      </w:r>
-      <w:r>
-        <w:rPr>
-          <w:rFonts w:cs="Times New Roman"/>
-          <w:szCs w:val="24"/>
-        </w:rPr>
-        <w:t xml:space="preserve">epared! </w:t>
+        <w:t xml:space="preserve">Now it should be prepared! </w:t>
       </w:r>
     </w:p>
     <w:p>
@@ -3369,15 +3636,7 @@
           <w:color w:val="000000" w:themeColor="text1"/>
           <w:szCs w:val="24"/>
         </w:rPr>
-        <w:t>--allow-forward-references (do</w:t>
-      </w:r>
-      <w:r>
-        <w:rPr>
-          <w:rFonts w:cs="Times New Roman"/>
-          <w:color w:val="000000" w:themeColor="text1"/>
-          <w:szCs w:val="24"/>
-        </w:rPr>
-        <w:t xml:space="preserve"> not report forward node references within a sentence level graph)</w:t>
+        <w:t>--allow-forward-references (do not report forward node references within a sentence level graph)</w:t>
       </w:r>
     </w:p>
     <w:p>
@@ -3459,14 +3718,7 @@
           <w:rFonts w:cs="Times New Roman"/>
           <w:szCs w:val="24"/>
         </w:rPr>
-        <w:t>: ***FAILED *** with 3 errors for engli</w:t>
-      </w:r>
-      <w:r>
-        <w:rPr>
-          <w:rFonts w:cs="Times New Roman"/>
-          <w:szCs w:val="24"/>
-        </w:rPr>
-        <w:t>sh_umr-0001.txt  :-((</w:t>
+        <w:t>: ***FAILED *** with 3 errors for english_umr-0001.txt  :-((</w:t>
       </w:r>
     </w:p>
     <w:p>
@@ -3609,14 +3861,7 @@
           <w:rFonts w:cs="Times New Roman"/>
           <w:szCs w:val="24"/>
         </w:rPr>
-        <w:t xml:space="preserve"> the Windows command line (press th</w:t>
-      </w:r>
-      <w:r>
-        <w:rPr>
-          <w:rFonts w:cs="Times New Roman"/>
-          <w:szCs w:val="24"/>
-        </w:rPr>
-        <w:t>e Windows key + R, then type "cmd.exe" and press Enter)</w:t>
+        <w:t xml:space="preserve"> the Windows command line (press the Windows key + R, then type "cmd.exe" and press Enter)</w:t>
       </w:r>
       <w:r>
         <w:rPr>
@@ -3740,14 +3985,7 @@
           <w:rFonts w:cs="Times New Roman"/>
           <w:szCs w:val="24"/>
         </w:rPr>
-        <w:t xml:space="preserve">It opens "System properties" </w:t>
-      </w:r>
-      <w:r>
-        <w:rPr>
-          <w:rFonts w:cs="Times New Roman"/>
-          <w:szCs w:val="24"/>
-        </w:rPr>
-        <w:t>dialog box, click on "Environment Variables"</w:t>
+        <w:t>It opens "System properties" dialog box, click on "Environment Variables"</w:t>
       </w:r>
     </w:p>
     <w:p>
@@ -3863,7 +4101,7 @@
                     </pic:cNvPicPr>
                   </pic:nvPicPr>
                   <pic:blipFill>
-                    <a:blip r:embed="rId22"/>
+                    <a:blip r:embed="rId26"/>
                     <a:stretch>
                       <a:fillRect/>
                     </a:stretch>
@@ -3949,14 +4187,7 @@
           <w:rFonts w:cs="Times New Roman"/>
           <w:szCs w:val="24"/>
         </w:rPr>
-        <w:t>Click on New and enter the path where</w:t>
-      </w:r>
-      <w:r>
-        <w:rPr>
-          <w:rFonts w:cs="Times New Roman"/>
-          <w:szCs w:val="24"/>
-        </w:rPr>
-        <w:t xml:space="preserve"> your Python is installed</w:t>
+        <w:t>Click on New and enter the path where your Python is installed</w:t>
       </w:r>
       <w:r>
         <w:rPr>
@@ -4081,14 +4312,7 @@
           <w:rFonts w:cs="Times New Roman"/>
           <w:szCs w:val="24"/>
         </w:rPr>
-        <w:t xml:space="preserve">Insert Variable Value  … the path where your Python is installed </w:t>
-      </w:r>
-      <w:r>
-        <w:rPr>
-          <w:rFonts w:cs="Times New Roman"/>
-          <w:szCs w:val="24"/>
-        </w:rPr>
-        <w:t xml:space="preserve"> (as above)</w:t>
+        <w:t>Insert Variable Value  … the path where your Python is installed  (as above)</w:t>
       </w:r>
     </w:p>
     <w:p>
@@ -4213,14 +4437,7 @@
           <w:rFonts w:cs="Times New Roman"/>
           <w:szCs w:val="24"/>
         </w:rPr>
-        <w:t xml:space="preserve">write the command "python -m </w:t>
-      </w:r>
-      <w:r>
-        <w:rPr>
-          <w:rFonts w:cs="Times New Roman"/>
-          <w:szCs w:val="24"/>
-        </w:rPr>
-        <w:t>pip install regex"</w:t>
+        <w:t>write the command "python -m pip install regex"</w:t>
       </w:r>
     </w:p>
     <w:p>
@@ -4314,14 +4531,7 @@
           <w:rFonts w:cs="Times New Roman"/>
           <w:szCs w:val="24"/>
         </w:rPr>
-        <w:t xml:space="preserve"> validate&gt;" (tip: start with one o</w:t>
-      </w:r>
-      <w:r>
-        <w:rPr>
-          <w:rFonts w:cs="Times New Roman"/>
-          <w:szCs w:val="24"/>
-        </w:rPr>
-        <w:t>f the released files)</w:t>
+        <w:t xml:space="preserve"> validate&gt;" (tip: start with one of the released files)</w:t>
       </w:r>
     </w:p>
     <w:p>
@@ -4767,14 +4977,7 @@
           <w:szCs w:val="24"/>
         </w:rPr>
         <w:tab/>
-        <w:t>American businessman as NE America ex</w:t>
-      </w:r>
-      <w:r>
-        <w:rPr>
-          <w:rFonts w:cs="Times New Roman"/>
-          <w:szCs w:val="24"/>
-        </w:rPr>
-        <w:t xml:space="preserve">. </w:t>
+        <w:t xml:space="preserve">American businessman as NE America ex. </w:t>
       </w:r>
       <w:r>
         <w:t>1(2)?</w:t>
@@ -4794,14 +4997,7 @@
           <w:szCs w:val="24"/>
         </w:rPr>
         <w:br/>
-        <w:t>The annotation as ethnic-group was confirmed, as the context here does not make any reference to the citizenship of Romans (not treated as a political group, which would have justified the annotation of p/ person from a certain c/ country), but th</w:t>
-      </w:r>
-      <w:r>
-        <w:rPr>
-          <w:rFonts w:cs="Times New Roman"/>
-          <w:szCs w:val="24"/>
-        </w:rPr>
-        <w:t>e focus is on the fact that they speak the same language (i.e. ethnic/cultural feature).</w:t>
+        <w:t>The annotation as ethnic-group was confirmed, as the context here does not make any reference to the citizenship of Romans (not treated as a political group, which would have justified the annotation of p/ person from a certain c/ country), but the focus is on the fact that they speak the same language (i.e. ethnic/cultural feature).</w:t>
       </w:r>
     </w:p>
     <w:p>
@@ -4861,7 +5057,7 @@
         </w:rPr>
         <w:t xml:space="preserve"> also </w:t>
       </w:r>
-      <w:hyperlink r:id="rId23">
+      <w:hyperlink r:id="rId27">
         <w:r>
           <w:rPr>
             <w:rStyle w:val="Hypertextovodkaz"/>
@@ -4969,10 +5165,7 @@
       </w:r>
       <w:proofErr w:type="spellEnd"/>
       <w:r>
-        <w:t xml:space="preserve">; </w:t>
-      </w:r>
-      <w:r>
-        <w:t>1.000 entries</w:t>
+        <w:t>; 1.000 entries</w:t>
       </w:r>
     </w:p>
     <w:p>
@@ -5009,10 +5202,7 @@
         <w:suppressAutoHyphens w:val="0"/>
       </w:pPr>
       <w:r>
-        <w:t xml:space="preserve">Yes, 4 sentences were annotated (sentence-level annotation, without the document </w:t>
-      </w:r>
-      <w:r>
-        <w:t>ann</w:t>
+        <w:t>Yes, 4 sentences were annotated (sentence-level annotation, without the document ann</w:t>
       </w:r>
       <w:r>
         <w:t>o</w:t>
@@ -5129,23 +5319,17 @@
         <w:suppressAutoHyphens w:val="0"/>
       </w:pPr>
       <w:r>
-        <w:t>Dan: proposed solu</w:t>
-      </w:r>
-      <w:r>
-        <w:t>tion: if the form says you the number and you agree with that from the semantic point of view, write there the number as you feel it. If you are not sure, write there “?” so that these examples can be found later.</w:t>
+        <w:t>Dan: proposed solution: if the form says you the number and you agree with that from the semantic point of view, write there the number as you feel it. If you are not sure, write there “?” so that these examples can be found later.</w:t>
       </w:r>
     </w:p>
     <w:p/>
     <w:p>
       <w:r>
-        <w:t>Míša: prepared a visualization of Federic</w:t>
-      </w:r>
-      <w:r>
-        <w:t>a’s annotation</w:t>
-      </w:r>
-    </w:p>
-    <w:p>
-      <w:hyperlink r:id="rId24">
+        <w:t>Míša: prepared a visualization of Federica’s annotation</w:t>
+      </w:r>
+    </w:p>
+    <w:p>
+      <w:hyperlink r:id="rId28">
         <w:r>
           <w:rPr>
             <w:rStyle w:val="Hypertextovodkaz"/>
@@ -5158,10 +5342,7 @@
     <w:p/>
     <w:p>
       <w:r>
-        <w:t>Šárka: are we going to connect each oc</w:t>
-      </w:r>
-      <w:r>
-        <w:t xml:space="preserve">currence of mentioning a person in a text to Wikipedia, or will we do it each time? </w:t>
+        <w:t xml:space="preserve">Šárka: are we going to connect each occurrence of mentioning a person in a text to Wikipedia, or will we do it each time? </w:t>
       </w:r>
       <w:proofErr w:type="gramStart"/>
       <w:r>
@@ -5178,10 +5359,7 @@
     <w:p/>
     <w:p>
       <w:r>
-        <w:t>Šárka: maybe just the first occurrence in the coreferential ch</w:t>
-      </w:r>
-      <w:r>
-        <w:t>ains should be connected to Wikipedia?</w:t>
+        <w:t>Šárka: maybe just the first occurrence in the coreferential chains should be connected to Wikipedia?</w:t>
       </w:r>
     </w:p>
     <w:p/>
@@ -5218,10 +5396,7 @@
         <w:suppressAutoHyphens w:val="0"/>
       </w:pPr>
       <w:r>
-        <w:t xml:space="preserve">In the first / third / four </w:t>
-      </w:r>
-      <w:r>
-        <w:t>sentence there is a wiki-link (i.e. from the Named Entity)</w:t>
+        <w:t>In the first / third / four sentence there is a wiki-link (i.e. from the Named Entity)</w:t>
       </w:r>
     </w:p>
     <w:p>
@@ -5239,19 +5414,13 @@
     <w:p/>
     <w:p>
       <w:r>
-        <w:t>Dan, Míša: we can check it then automa</w:t>
-      </w:r>
-      <w:r>
-        <w:t>tically: e.g., when we have one coreference chain with two wiki-links, it should be the same wiki-link. If we have two coreferential chains with the same wiki-link, the coreferential chains should be probably connected.</w:t>
+        <w:t>Dan, Míša: we can check it then automatically: e.g., when we have one coreference chain with two wiki-links, it should be the same wiki-link. If we have two coreferential chains with the same wiki-link, the coreferential chains should be probably connected.</w:t>
       </w:r>
     </w:p>
     <w:p/>
     <w:p>
       <w:r>
-        <w:t>Šárka: what about marking the gende</w:t>
-      </w:r>
-      <w:r>
-        <w:t>r (with the people and maybe animals?). It can be important for coreference annotation.</w:t>
+        <w:t>Šárka: what about marking the gender (with the people and maybe animals?). It can be important for coreference annotation.</w:t>
       </w:r>
     </w:p>
     <w:p>
@@ -5261,10 +5430,7 @@
     </w:p>
     <w:p>
       <w:r>
-        <w:t>Šárka: yes, we (in Czech)</w:t>
-      </w:r>
-      <w:r>
-        <w:t xml:space="preserve"> need it to be able to imagine the situation</w:t>
+        <w:t>Šárka: yes, we (in Czech) need it to be able to imagine the situation</w:t>
       </w:r>
     </w:p>
     <w:p>
@@ -5293,10 +5459,7 @@
     </w:p>
     <w:p>
       <w:r>
-        <w:t>We should put more emphasize on the validation of the data. – going to</w:t>
-      </w:r>
-      <w:r>
-        <w:t xml:space="preserve"> work on that for the next weeks.</w:t>
+        <w:t>We should put more emphasize on the validation of the data. – going to work on that for the next weeks.</w:t>
       </w:r>
     </w:p>
     <w:p>
@@ -5384,13 +5547,7 @@
         <w:rPr>
           <w:u w:val="single"/>
         </w:rPr>
-        <w:t>Comparison of 3 variants of anno</w:t>
-      </w:r>
-      <w:r>
-        <w:rPr>
-          <w:u w:val="single"/>
-        </w:rPr>
-        <w:t xml:space="preserve">tation (Estonian file), with the </w:t>
+        <w:t xml:space="preserve">Comparison of 3 variants of annotation (Estonian file), with the </w:t>
       </w:r>
       <w:proofErr w:type="spellStart"/>
       <w:r>
@@ -5437,32 +5594,15 @@
         </w:rPr>
         <w:t xml:space="preserve">Markéta: </w:t>
       </w:r>
-      <w:r>
-        <w:fldChar w:fldCharType="begin"/>
-      </w:r>
-      <w:r>
-        <w:rPr>
-          <w:lang w:val="pl-PL"/>
-        </w:rPr>
-        <w:instrText xml:space="preserve"> HYPERLINK "http://ufallab.ms.mff.cuni.cz/~mnovak/umr/graphs/ufal/czech/mf020922_estonsko-ML.txt/visualization.html" \h </w:instrText>
-      </w:r>
-      <w:r>
-        <w:fldChar w:fldCharType="separate"/>
-      </w:r>
-      <w:r>
-        <w:rPr>
-          <w:rStyle w:val="Hypertextovodkaz"/>
-          <w:lang w:val="pl-PL"/>
-        </w:rPr>
-        <w:t>http://ufallab.ms.mff.cuni.cz/~mnovak/umr/graphs/ufal/czech/mf020922_estonsko-ML.txt/visualization.html</w:t>
-      </w:r>
-      <w:r>
-        <w:rPr>
-          <w:rStyle w:val="Hypertextovodkaz"/>
-          <w:lang w:val="pl-PL"/>
-        </w:rPr>
-        <w:fldChar w:fldCharType="end"/>
-      </w:r>
+      <w:hyperlink r:id="rId29">
+        <w:r>
+          <w:rPr>
+            <w:rStyle w:val="Hypertextovodkaz"/>
+            <w:lang w:val="pl-PL"/>
+          </w:rPr>
+          <w:t>http://ufallab.ms.mff.cuni.cz/~mnovak/umr/graphs/ufal/czech/mf020922_estonsko-ML.txt/visualization.html</w:t>
+        </w:r>
+      </w:hyperlink>
     </w:p>
     <w:p>
       <w:pPr>
@@ -5475,18 +5615,12 @@
       <w:r>
         <w:t xml:space="preserve">Dan: </w:t>
       </w:r>
-      <w:hyperlink r:id="rId25">
+      <w:hyperlink r:id="rId30">
         <w:r>
           <w:rPr>
             <w:rStyle w:val="Hypertextovodkaz"/>
           </w:rPr>
-          <w:t>http://ufallab.ms.mff.cu</w:t>
-        </w:r>
-        <w:r>
-          <w:rPr>
-            <w:rStyle w:val="Hypertextovodkaz"/>
-          </w:rPr>
-          <w:t>ni.cz/~mnovak/umr/graphs/ufal/czech/mf020922_estonsko-DZ.txt/visualization.html</w:t>
+          <w:t>http://ufallab.ms.mff.cuni.cz/~mnovak/umr/graphs/ufal/czech/mf020922_estonsko-DZ.txt/visualization.html</w:t>
         </w:r>
       </w:hyperlink>
     </w:p>
@@ -5537,10 +5671,7 @@
         </w:numPr>
       </w:pPr>
       <w:r>
-        <w:t>Argument structure – from the Engl</w:t>
-      </w:r>
-      <w:r>
-        <w:t>ish released data</w:t>
+        <w:t>Argument structure – from the English released data</w:t>
       </w:r>
     </w:p>
     <w:p>
@@ -5626,10 +5757,7 @@
         </w:numPr>
       </w:pPr>
       <w:r>
-        <w:t>State – US st</w:t>
-      </w:r>
-      <w:r>
-        <w:t xml:space="preserve">ates </w:t>
+        <w:t xml:space="preserve">State – US states </w:t>
       </w:r>
     </w:p>
     <w:p>
@@ -5727,10 +5855,7 @@
       </w:r>
       <w:proofErr w:type="spellEnd"/>
       <w:r>
-        <w:t xml:space="preserve"> on the interpretation of the ellipsis (either follow</w:t>
-      </w:r>
-      <w:r>
-        <w:t>ing of the English annotation, or based on the PDT manual)</w:t>
+        <w:t xml:space="preserve"> on the interpretation of the ellipsis (either following of the English annotation, or based on the PDT manual)</w:t>
       </w:r>
     </w:p>
     <w:p>
@@ -5777,17 +5902,25 @@
           <w:b/>
           <w:bCs/>
         </w:rPr>
-        <w:t>number marking w</w:t>
+        <w:t>number marking with verbs</w:t>
+      </w:r>
+      <w:r>
+        <w:t xml:space="preserve"> – Dan: no, this is a feature of nouns</w:t>
+      </w:r>
+    </w:p>
+    <w:p>
+      <w:r>
+        <w:t xml:space="preserve">What about </w:t>
       </w:r>
       <w:r>
         <w:rPr>
           <w:b/>
           <w:bCs/>
         </w:rPr>
-        <w:t>ith verbs</w:t>
-      </w:r>
-      <w:r>
-        <w:t xml:space="preserve"> – Dan: no, this is a feature of nouns</w:t>
+        <w:t>gender</w:t>
+      </w:r>
+      <w:r>
+        <w:t xml:space="preserve"> – Dan: just the semantic gender should be marked </w:t>
       </w:r>
     </w:p>
     <w:p>
@@ -5799,28 +5932,10 @@
           <w:b/>
           <w:bCs/>
         </w:rPr>
-        <w:t>gender</w:t>
-      </w:r>
-      <w:r>
-        <w:t xml:space="preserve"> – Dan: just the semantic gender should be marked </w:t>
-      </w:r>
-    </w:p>
-    <w:p>
-      <w:r>
-        <w:t xml:space="preserve">What about </w:t>
-      </w:r>
-      <w:r>
-        <w:rPr>
-          <w:b/>
-          <w:bCs/>
-        </w:rPr>
         <w:t>aspect</w:t>
       </w:r>
       <w:r>
-        <w:t xml:space="preserve"> – Šárka: the aspect classification in UMR is more detailed than in PDT. Markéta: if we want to take the aspect from PDT au</w:t>
-      </w:r>
-      <w:r>
-        <w:t xml:space="preserve">tomatically, we can distinguish perfective and imperfective aspects only. </w:t>
+        <w:t xml:space="preserve"> – Šárka: the aspect classification in UMR is more detailed than in PDT. Markéta: if we want to take the aspect from PDT automatically, we can distinguish perfective and imperfective aspects only. </w:t>
       </w:r>
     </w:p>
     <w:p>
@@ -5901,10 +6016,7 @@
       </w:r>
       <w:proofErr w:type="gramEnd"/>
       <w:r>
-        <w:t xml:space="preserve"> introduction of the </w:t>
-      </w:r>
-      <w:r>
-        <w:t>new release of the UMR data, as described in the email.</w:t>
+        <w:t xml:space="preserve"> introduction of the new release of the UMR data, as described in the email.</w:t>
       </w:r>
     </w:p>
     <w:p>
@@ -5949,10 +6061,7 @@
         </w:numPr>
       </w:pPr>
       <w:r>
-        <w:t xml:space="preserve">We can </w:t>
-      </w:r>
-      <w:r>
-        <w:t>let the UMR team know this tool exists. It is not publishable yet.</w:t>
+        <w:t>We can let the UMR team know this tool exists. It is not publishable yet.</w:t>
       </w:r>
     </w:p>
     <w:p>
@@ -5971,70 +6080,55 @@
       <w:r>
         <w:t>I adjusted the AMR Reader tool (</w:t>
       </w:r>
-      <w:hyperlink r:id="rId26" w:tgtFrame="_blank">
+      <w:hyperlink r:id="rId31" w:tgtFrame="_blank">
         <w:r>
           <w:rPr>
             <w:rStyle w:val="Hypertextovodkaz"/>
           </w:rPr>
-          <w:t>https://github.com/panx27/amr-rea</w:t>
+          <w:t>https://github.com/panx27/amr-reader</w:t>
         </w:r>
+      </w:hyperlink>
+      <w:r>
+        <w:t xml:space="preserve">) to be able to read UMR files and visualize them. Following our discussion two weeks ago, I also changed the visualization so that atomic values are displayed as nodes' attributes, which makes the final visualization less messy even for large graphs. I will publish </w:t>
+      </w:r>
+      <w:proofErr w:type="spellStart"/>
+      <w:r>
+        <w:t>UMRGraphViz</w:t>
+      </w:r>
+      <w:proofErr w:type="spellEnd"/>
+      <w:r>
+        <w:t xml:space="preserve"> on UFAL GitHub soon.</w:t>
+      </w:r>
+    </w:p>
+    <w:p/>
+    <w:p>
+      <w:r>
+        <w:t xml:space="preserve">I used the tool to visualize the documents from the recent UMR 1.0 release. You can browse the documents here: </w:t>
+      </w:r>
+      <w:hyperlink r:id="rId32" w:tgtFrame="_blank">
         <w:r>
           <w:rPr>
             <w:rStyle w:val="Hypertextovodkaz"/>
           </w:rPr>
-          <w:t>der</w:t>
+          <w:t>https://ufallab.ms.mff.cuni.cz/~mnovak/umr/graphs/umr-v1.0/</w:t>
         </w:r>
       </w:hyperlink>
       <w:r>
-        <w:t>) to be able to read UMR files and visualize them. Following our discussion two weeks ago, I also changed the visualization so that atomic values are displayed as nodes' attributes, which makes the final visualization less messy even for large graphs. I</w:t>
-      </w:r>
-      <w:r>
-        <w:t xml:space="preserve"> will publish </w:t>
-      </w:r>
-      <w:proofErr w:type="spellStart"/>
-      <w:r>
-        <w:t>UMRGraphViz</w:t>
-      </w:r>
-      <w:proofErr w:type="spellEnd"/>
-      <w:r>
-        <w:t xml:space="preserve"> on UFAL GitHub soon.</w:t>
+        <w:t xml:space="preserve"> (open </w:t>
+      </w:r>
+      <w:r>
+        <w:rPr>
+          <w:rFonts w:ascii="Courier New" w:hAnsi="Courier New" w:cs="Courier New"/>
+        </w:rPr>
+        <w:t>visualization.html</w:t>
+      </w:r>
+      <w:r>
+        <w:t xml:space="preserve"> for a given language and document to visualize it).</w:t>
       </w:r>
     </w:p>
     <w:p/>
     <w:p>
       <w:r>
-        <w:t xml:space="preserve">I used the tool to visualize the documents from the recent UMR 1.0 release. You can browse the documents here: </w:t>
-      </w:r>
-      <w:hyperlink r:id="rId27" w:tgtFrame="_blank">
-        <w:r>
-          <w:rPr>
-            <w:rStyle w:val="Hypertextovodkaz"/>
-          </w:rPr>
-          <w:t>https:</w:t>
-        </w:r>
-        <w:r>
-          <w:rPr>
-            <w:rStyle w:val="Hypertextovodkaz"/>
-          </w:rPr>
-          <w:t>//ufallab.ms.mff.cuni.cz/~mnovak/umr/graphs/umr-v1.0/</w:t>
-        </w:r>
-      </w:hyperlink>
-      <w:r>
-        <w:t xml:space="preserve"> (open </w:t>
-      </w:r>
-      <w:r>
-        <w:rPr>
-          <w:rFonts w:ascii="Courier New" w:hAnsi="Courier New" w:cs="Courier New"/>
-        </w:rPr>
-        <w:t>visualization.html</w:t>
-      </w:r>
-      <w:r>
-        <w:t xml:space="preserve"> for a given language and document to visualize it).</w:t>
-      </w:r>
-    </w:p>
-    <w:p/>
-    <w:p>
-      <w:r>
         <w:t>Known issues:</w:t>
       </w:r>
     </w:p>
@@ -6061,12 +6155,9 @@
       </w:r>
       <w:proofErr w:type="gramEnd"/>
       <w:r>
-        <w:t xml:space="preserve"> sentence i</w:t>
-      </w:r>
-      <w:r>
-        <w:t xml:space="preserve">n its surface form is not displayed for some languages (e.g. Arapaho, Navajo). The reason is that the format of representing this information has slightly changed in the official release (compared to </w:t>
-      </w:r>
-      <w:hyperlink r:id="rId28" w:tgtFrame="_blank">
+        <w:t xml:space="preserve"> sentence in its surface form is not displayed for some languages (e.g. Arapaho, Navajo). The reason is that the format of representing this information has slightly changed in the official release (compared to </w:t>
+      </w:r>
+      <w:hyperlink r:id="rId33" w:tgtFrame="_blank">
         <w:r>
           <w:rPr>
             <w:rStyle w:val="Hypertextovodkaz"/>
@@ -6121,10 +6212,7 @@
         </w:numPr>
       </w:pPr>
       <w:r>
-        <w:t xml:space="preserve">Plan: </w:t>
-      </w:r>
-      <w:r>
-        <w:t>small adjustments, then release</w:t>
+        <w:t>Plan: small adjustments, then release</w:t>
       </w:r>
     </w:p>
     <w:p/>
@@ -6187,10 +6275,7 @@
       </w:r>
       <w:proofErr w:type="spellStart"/>
       <w:r>
-        <w:t>Valle</w:t>
-      </w:r>
-      <w:r>
-        <w:t>x</w:t>
+        <w:t>Vallex</w:t>
       </w:r>
       <w:proofErr w:type="spellEnd"/>
       <w:r>
@@ -6214,10 +6299,7 @@
       </w:r>
       <w:proofErr w:type="gramEnd"/>
       <w:r>
-        <w:t xml:space="preserve"> nevertheless, it does not mean th</w:t>
-      </w:r>
-      <w:r>
-        <w:t>at a book is an event.</w:t>
+        <w:t xml:space="preserve"> nevertheless, it does not mean that a book is an event.</w:t>
       </w:r>
     </w:p>
     <w:p>
@@ -6321,10 +6403,7 @@
     <w:p/>
     <w:p>
       <w:r>
-        <w:t>Markéta: with some words, there can be connection</w:t>
-      </w:r>
-      <w:r>
-        <w:t xml:space="preserve"> to the Wiki (as entities) as well as to a valency frame (e.g., WW2). Can we connect one concept with both features (valency frame and Wiki)?</w:t>
+        <w:t>Markéta: with some words, there can be connection to the Wiki (as entities) as well as to a valency frame (e.g., WW2). Can we connect one concept with both features (valency frame and Wiki)?</w:t>
       </w:r>
     </w:p>
     <w:p>
@@ -6339,10 +6418,7 @@
     </w:p>
     <w:p>
       <w:r>
-        <w:t>JH: Most events do no</w:t>
-      </w:r>
-      <w:r>
-        <w:t>t have Wikipedia entries, it is rather entities.</w:t>
+        <w:t>JH: Most events do not have Wikipedia entries, it is rather entities.</w:t>
       </w:r>
     </w:p>
     <w:p>
@@ -6352,10 +6428,7 @@
     </w:p>
     <w:p>
       <w:r>
-        <w:t>JH: maybe it would be good to make a</w:t>
-      </w:r>
-      <w:r>
-        <w:t xml:space="preserve"> differences (and mark it) between a type and an occurrence (</w:t>
+        <w:t>JH: maybe it would be good to make a differences (and mark it) between a type and an occurrence (</w:t>
       </w:r>
       <w:proofErr w:type="spellStart"/>
       <w:r>
@@ -6401,10 +6474,7 @@
       </w:r>
       <w:proofErr w:type="spellEnd"/>
       <w:r>
-        <w:t xml:space="preserve"> (my writing) – how to interpret it? Either I am the author, or just an o</w:t>
-      </w:r>
-      <w:r>
-        <w:t>wner.</w:t>
+        <w:t xml:space="preserve"> (my writing) – how to interpret it? Either I am the author, or just an owner.</w:t>
       </w:r>
     </w:p>
     <w:p>
@@ -6420,10 +6490,7 @@
     </w:p>
     <w:p>
       <w:r>
-        <w:t>The primary database for us i</w:t>
-      </w:r>
-      <w:r>
-        <w:t>s “</w:t>
+        <w:t>The primary database for us is “</w:t>
       </w:r>
       <w:proofErr w:type="spellStart"/>
       <w:r>
@@ -6459,10 +6526,7 @@
       </w:r>
       <w:proofErr w:type="gramStart"/>
       <w:r>
-        <w:t>Trying to prepare a PDT-like fil</w:t>
-      </w:r>
-      <w:r>
-        <w:t>e that could be later converted to UMR-like file.</w:t>
+        <w:t>Trying to prepare a PDT-like file that could be later converted to UMR-like file.</w:t>
       </w:r>
       <w:proofErr w:type="gramEnd"/>
       <w:r>
@@ -6503,10 +6567,7 @@
       </w:r>
       <w:proofErr w:type="spellEnd"/>
       <w:r>
-        <w:t>) to a</w:t>
-      </w:r>
-      <w:r>
-        <w:t xml:space="preserve">nnotate at least a part of Estonian part. In </w:t>
+        <w:t xml:space="preserve">) to annotate at least a part of Estonian part. In </w:t>
       </w:r>
       <w:proofErr w:type="spellStart"/>
       <w:r>
@@ -6582,10 +6643,7 @@
       </w:r>
       <w:proofErr w:type="spellEnd"/>
       <w:r>
-        <w:t xml:space="preserve"> concept documen</w:t>
-      </w:r>
-      <w:r>
-        <w:t xml:space="preserve">t – </w:t>
+        <w:t xml:space="preserve"> concept document – </w:t>
       </w:r>
       <w:r>
         <w:rPr>
@@ -6665,10 +6723,7 @@
       </w:r>
       <w:proofErr w:type="spellEnd"/>
       <w:r>
-        <w:t xml:space="preserve">, they are </w:t>
-      </w:r>
-      <w:r>
-        <w:t>solved in a different way in AMR.</w:t>
+        <w:t>, they are solved in a different way in AMR.</w:t>
       </w:r>
     </w:p>
     <w:p>
@@ -6720,10 +6775,7 @@
     </w:p>
     <w:p>
       <w:r>
-        <w:t>Dan – revise the annotation of the Estonian fi</w:t>
-      </w:r>
-      <w:r>
-        <w:t>le</w:t>
+        <w:t>Dan – revise the annotation of the Estonian file</w:t>
       </w:r>
     </w:p>
     <w:p>
@@ -6800,10 +6852,7 @@
       </w:r>
       <w:proofErr w:type="gramEnd"/>
       <w:r>
-        <w:t xml:space="preserve"> The release is being </w:t>
-      </w:r>
-      <w:r>
-        <w:t xml:space="preserve">prepared by </w:t>
+        <w:t xml:space="preserve"> The release is being prepared by </w:t>
       </w:r>
       <w:proofErr w:type="spellStart"/>
       <w:r>
@@ -6873,13 +6922,7 @@
         <w:rPr>
           <w:b/>
         </w:rPr>
-        <w:t>Reservations for Octo</w:t>
-      </w:r>
-      <w:r>
-        <w:rPr>
-          <w:b/>
-        </w:rPr>
-        <w:t>ber:</w:t>
+        <w:t>Reservations for October:</w:t>
       </w:r>
       <w:r>
         <w:t xml:space="preserve"> 510 – ask </w:t>
@@ -7017,7 +7060,7 @@
       </w:r>
     </w:p>
     <w:p>
-      <w:hyperlink r:id="rId29">
+      <w:hyperlink r:id="rId34">
         <w:r>
           <w:rPr>
             <w:rStyle w:val="Hypertextovodkaz"/>
@@ -7028,10 +7071,7 @@
     </w:p>
     <w:p>
       <w:r>
-        <w:t>Dan did not have a</w:t>
-      </w:r>
-      <w:r>
-        <w:t>n access to the repository – he should send an email to JH (he will ask Julia to add Dan as a member).</w:t>
+        <w:t>Dan did not have an access to the repository – he should send an email to JH (he will ask Julia to add Dan as a member).</w:t>
       </w:r>
     </w:p>
     <w:p/>
@@ -7094,10 +7134,7 @@
     <w:p>
       <w:proofErr w:type="gramStart"/>
       <w:r>
-        <w:t>p</w:t>
-      </w:r>
-      <w:r>
-        <w:t>roblem</w:t>
+        <w:t>problem</w:t>
       </w:r>
       <w:proofErr w:type="gramEnd"/>
       <w:r>
@@ -7155,10 +7192,7 @@
       </w:r>
       <w:proofErr w:type="gramEnd"/>
       <w:r>
-        <w:t xml:space="preserve"> (with pre-def</w:t>
-      </w:r>
-      <w:r>
-        <w:t>ined set of values) should be represented as attributes of individual nodes</w:t>
+        <w:t xml:space="preserve"> (with pre-defined set of values) should be represented as attributes of individual nodes</w:t>
       </w:r>
     </w:p>
     <w:p/>
@@ -7223,7 +7257,7 @@
       </w:r>
     </w:p>
     <w:p>
-      <w:hyperlink r:id="rId30">
+      <w:hyperlink r:id="rId35">
         <w:r>
           <w:rPr>
             <w:rStyle w:val="Hypertextovodkaz"/>
@@ -7297,7 +7331,7 @@
       </w:r>
     </w:p>
     <w:p>
-      <w:hyperlink r:id="rId31">
+      <w:hyperlink r:id="rId36">
         <w:r>
           <w:rPr>
             <w:rStyle w:val="Hypertextovodkaz"/>
@@ -7378,10 +7412,7 @@
     </w:p>
     <w:p>
       <w:r>
-        <w:t>Eva: extracted conversions for individual SSC</w:t>
-      </w:r>
-      <w:r>
-        <w:t xml:space="preserve"> classes</w:t>
+        <w:t>Eva: extracted conversions for individual SSC classes</w:t>
       </w:r>
     </w:p>
     <w:p>
@@ -7463,10 +7494,7 @@
       </w:r>
       <w:r>
         <w:tab/>
-        <w:t>JH +, Dan +, Federica +, Markéta +,</w:t>
-      </w:r>
-      <w:r>
-        <w:t xml:space="preserve"> Zdeňka +</w:t>
+        <w:t>JH +, Dan +, Federica +, Markéta +, Zdeňka +</w:t>
       </w:r>
     </w:p>
     <w:p>
@@ -7526,10 +7554,7 @@
     </w:p>
     <w:p>
       <w:r>
-        <w:t>Does it arrive to everybody? If not, send an email to JH, he will ask her to add</w:t>
-      </w:r>
-      <w:r>
-        <w:t xml:space="preserve"> you as a member.</w:t>
+        <w:t>Does it arrive to everybody? If not, send an email to JH, he will ask her to add you as a member.</w:t>
       </w:r>
     </w:p>
     <w:p>
@@ -8167,210 +8192,115 @@
           </mc:Choice>
           <mc:Fallback>
             <w:pict>
-              <v:group id="shape_0" alt="Group 19" style="position:absolute;margin-left:341.55pt;margin-top:0.6pt;width:178.55pt;height:75.2pt" coordorigin="6831,12" coordsize="3571,1504">
-                <v:rect id="shape_0" ID="TextBox 8" stroked="f" style="position:absolute;left:9536;top:921;width:865;height:409;mso-wrap-style:square;v-text-anchor:top">
-                  <v:textbox>
+              <v:group id="Group 19" o:spid="_x0000_s1026" style="position:absolute;left:0;text-align:left;margin-left:341.55pt;margin-top:.6pt;width:178.6pt;height:78.1pt;z-index:2;mso-wrap-distance-left:0;mso-wrap-distance-right:0" coordsize="0,0" o:gfxdata="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" o:allowincell="f">
+                <v:rect id="Obdélník 4" o:spid="_x0000_s1027" style="position:absolute;left:1717560;top:577080;width:550080;height:260280;visibility:visible;mso-wrap-style:square;v-text-anchor:top" o:gfxdata="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" filled="f" stroked="f" strokeweight="0">
+                  <v:textbox inset="0,0,0,0">
                     <w:txbxContent>
                       <w:p>
                         <w:pPr>
-                          <w:overflowPunct w:val="false"/>
-                          <w:spacing w:before="0" w:after="0" w:lineRule="auto" w:line="240"/>
-                          <w:jc w:val="left"/>
-                          <w:rPr/>
+                          <w:overflowPunct w:val="0"/>
                         </w:pPr>
                         <w:r>
                           <w:rPr>
-                            <w:spacing w:val="0"/>
-                            <w:smallCaps w:val="false"/>
-                            <w:caps w:val="false"/>
-                            <w:iCs w:val="false"/>
-                            <w:bCs w:val="false"/>
-                            <w:szCs w:val="22"/>
-                            <w:vertAlign w:val="baseline"/>
-                            <w:position w:val="0"/>
+                            <w:rFonts w:ascii="Calibri" w:eastAsiaTheme="minorHAnsi" w:hAnsi="Calibri"/>
+                            <w:color w:val="000000"/>
                             <w:sz w:val="22"/>
-                            <w:i w:val="false"/>
-                            <w:dstrike w:val="false"/>
-                            <w:strike w:val="false"/>
-                            <w:u w:val="none"/>
-                            <w:b w:val="false"/>
-                            <w:sz w:val="22"/>
-                            <w:rFonts w:eastAsia="Calibri" w:cstheme="minorBidi" w:eastAsiaTheme="minorHAnsi" w:ascii="Calibri" w:hAnsi="Calibri"/>
-                            <w:color w:val="000000"/>
-                            <w:lang w:val="en-US"/>
                           </w:rPr>
                           <w:t>#Ref</w:t>
                         </w:r>
                       </w:p>
                     </w:txbxContent>
                   </v:textbox>
-                  <v:fill o:detectmouseclick="t" on="false"/>
-                  <v:stroke color="#3465a4" joinstyle="round" endcap="flat"/>
-                  <w10:wrap type="none"/>
                 </v:rect>
-                <v:rect id="shape_0" ID="TextBox 4" stroked="f" style="position:absolute;left:8984;top:12;width:694;height:409;mso-wrap-style:square;v-text-anchor:top">
-                  <v:textbox>
+                <v:rect id="Obdélník 5" o:spid="_x0000_s1028" style="position:absolute;left:1367280;width:441360;height:260280;visibility:visible;mso-wrap-style:square;v-text-anchor:top" o:gfxdata="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" filled="f" stroked="f" strokeweight="0">
+                  <v:textbox inset="0,0,0,0">
                     <w:txbxContent>
                       <w:p>
                         <w:pPr>
-                          <w:overflowPunct w:val="false"/>
-                          <w:spacing w:before="0" w:after="0" w:lineRule="auto" w:line="240"/>
-                          <w:jc w:val="left"/>
-                          <w:rPr/>
+                          <w:overflowPunct w:val="0"/>
                         </w:pPr>
+                        <w:proofErr w:type="gramStart"/>
                         <w:r>
                           <w:rPr>
+                            <w:rFonts w:ascii="Calibri" w:eastAsiaTheme="minorHAnsi" w:hAnsi="Calibri"/>
+                            <w:color w:val="000000"/>
                             <w:sz w:val="22"/>
-                            <w:b w:val="false"/>
-                            <w:u w:val="none"/>
-                            <w:dstrike w:val="false"/>
-                            <w:strike w:val="false"/>
-                            <w:i w:val="false"/>
-                            <w:vertAlign w:val="baseline"/>
-                            <w:position w:val="0"/>
-                            <w:spacing w:val="0"/>
-                            <w:szCs w:val="22"/>
-                            <w:bCs w:val="false"/>
-                            <w:iCs w:val="false"/>
-                            <w:smallCaps w:val="false"/>
-                            <w:caps w:val="false"/>
-                            <w:rFonts w:eastAsia="Calibri" w:cstheme="minorBidi" w:eastAsiaTheme="minorHAnsi" w:ascii="Calibri" w:hAnsi="Calibri"/>
-                            <w:color w:val="000000"/>
                           </w:rPr>
                           <w:t>l/like</w:t>
                         </w:r>
+                        <w:proofErr w:type="gramEnd"/>
                       </w:p>
                     </w:txbxContent>
                   </v:textbox>
-                  <v:fill o:detectmouseclick="t" on="false"/>
-                  <v:stroke color="#3465a4" joinstyle="round" endcap="flat"/>
                 </v:rect>
-                <v:rect id="shape_0" ID="TextBox 7" stroked="f" style="position:absolute;left:8351;top:906;width:865;height:409;mso-wrap-style:square;v-text-anchor:top">
-                  <v:textbox>
+                <v:rect id="Obdélník 6" o:spid="_x0000_s1029" style="position:absolute;left:965160;top:567720;width:550080;height:260280;visibility:visible;mso-wrap-style:square;v-text-anchor:top" o:gfxdata="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" filled="f" stroked="f" strokeweight="0">
+                  <v:textbox inset="0,0,0,0">
                     <w:txbxContent>
                       <w:p>
                         <w:pPr>
-                          <w:overflowPunct w:val="false"/>
-                          <w:spacing w:before="0" w:after="0" w:lineRule="auto" w:line="240"/>
-                          <w:jc w:val="left"/>
-                          <w:rPr/>
+                          <w:overflowPunct w:val="0"/>
                         </w:pPr>
+                        <w:proofErr w:type="gramStart"/>
                         <w:r>
                           <w:rPr>
+                            <w:rFonts w:ascii="Calibri" w:eastAsiaTheme="minorHAnsi" w:hAnsi="Calibri"/>
+                            <w:color w:val="000000"/>
                             <w:sz w:val="22"/>
-                            <w:b w:val="false"/>
-                            <w:u w:val="none"/>
-                            <w:dstrike w:val="false"/>
-                            <w:strike w:val="false"/>
-                            <w:i w:val="false"/>
-                            <w:vertAlign w:val="baseline"/>
-                            <w:position w:val="0"/>
-                            <w:spacing w:val="0"/>
-                            <w:szCs w:val="22"/>
-                            <w:bCs w:val="false"/>
-                            <w:iCs w:val="false"/>
-                            <w:smallCaps w:val="false"/>
-                            <w:caps w:val="false"/>
-                            <w:rFonts w:eastAsia="Calibri" w:cstheme="minorBidi" w:eastAsiaTheme="minorHAnsi" w:ascii="Calibri" w:hAnsi="Calibri"/>
-                            <w:color w:val="000000"/>
                           </w:rPr>
                           <w:t>p/Peter</w:t>
                         </w:r>
+                        <w:proofErr w:type="gramEnd"/>
                       </w:p>
                     </w:txbxContent>
                   </v:textbox>
-                  <v:fill o:detectmouseclick="t" on="false"/>
-                  <v:stroke color="#3465a4" joinstyle="round" endcap="flat"/>
                 </v:rect>
-                <v:arc id="shape_0" ID="Arc 5" stroked="t" style="position:absolute;left:8581;top:395;width:1234;height:1120;mso-wrap-style:none;v-text-anchor:middle;rotation:90">
-                  <v:fill o:detectmouseclick="t" on="false"/>
-                  <v:stroke color="#4a7ebb" weight="19080" endarrow="open" endarrowwidth="medium" endarrowlength="medium" joinstyle="round" endcap="flat"/>
-                </v:arc>
-                <v:line id="shape_0" from="6831,211" to="7094,539" ID="Přímá spojnice 6" stroked="t" style="position:absolute;flip:x">
-                  <v:stroke color="black" weight="12600" joinstyle="round" endcap="flat"/>
-                  <v:fill o:detectmouseclick="t" on="false"/>
-                </v:line>
-                <v:line id="shape_0" from="7128,211" to="7386,548" ID="Přímá spojnice 7" stroked="t" style="position:absolute">
-                  <v:stroke color="black" weight="12600" joinstyle="round" endcap="flat"/>
-                  <v:fill o:detectmouseclick="t" on="false"/>
-                </v:line>
-                <v:rect id="shape_0" ID="TextBox 17" stroked="f" style="position:absolute;left:8482;top:382;width:694;height:410;mso-wrap-style:square;v-text-anchor:top">
-                  <v:textbox>
+                <v:shape id="Oblouk 7" o:spid="_x0000_s1030" style="position:absolute;left:1146960;top:207000;width:784080;height:711720;rotation:90;visibility:visible;mso-wrap-style:square;v-text-anchor:top" coordsize="784080,711720" o:gfxdata="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" path="m526878,21710nsc677586,71818,779424,200249,783926,345879v4536,146740,-90662,280950,-239703,337935l392040,355860,526878,21710xem526878,21710nfc677586,71818,779424,200249,783926,345879v4536,146740,-90662,280950,-239703,337935e" filled="f" strokecolor="#4a7ebb" strokeweight="1.5pt">
+                  <v:stroke endarrow="open"/>
+                  <v:path arrowok="t" o:connecttype="custom" o:connectlocs="526878,21710;783926,345879;544223,683814" o:connectangles="0,0,0"/>
+                </v:shape>
+                <v:line id="Přímá spojnice 8" o:spid="_x0000_s1031" style="position:absolute;flip:x;visibility:visible;mso-wrap-style:square" from="0,126360" to="167760,335160" o:connectortype="straight" o:gfxdata="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" strokeweight="1pt"/>
+                <v:line id="Přímá spojnice 9" o:spid="_x0000_s1032" style="position:absolute;visibility:visible;mso-wrap-style:square" from="188640,126360" to="353160,340920" o:connectortype="straight" o:gfxdata="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" strokeweight="1pt"/>
+                <v:rect id="Obdélník 10" o:spid="_x0000_s1033" style="position:absolute;left:1048320;top:235080;width:441360;height:261000;visibility:visible;mso-wrap-style:square;v-text-anchor:top" o:gfxdata="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" filled="f" stroked="f" strokeweight="0">
+                  <v:textbox inset="0,0,0,0">
                     <w:txbxContent>
                       <w:p>
                         <w:pPr>
-                          <w:overflowPunct w:val="false"/>
-                          <w:spacing w:before="0" w:after="0" w:lineRule="auto" w:line="240"/>
-                          <w:jc w:val="left"/>
-                          <w:rPr/>
+                          <w:overflowPunct w:val="0"/>
                         </w:pPr>
+                        <w:proofErr w:type="gramStart"/>
                         <w:r>
                           <w:rPr>
-                            <w:spacing w:val="0"/>
-                            <w:smallCaps w:val="false"/>
-                            <w:caps w:val="false"/>
-                            <w:iCs w:val="false"/>
-                            <w:bCs w:val="false"/>
-                            <w:szCs w:val="22"/>
-                            <w:vertAlign w:val="baseline"/>
-                            <w:position w:val="0"/>
+                            <w:rFonts w:ascii="Calibri" w:eastAsiaTheme="minorHAnsi" w:hAnsi="Calibri"/>
+                            <w:color w:val="000000"/>
                             <w:sz w:val="22"/>
-                            <w:i w:val="false"/>
-                            <w:dstrike w:val="false"/>
-                            <w:strike w:val="false"/>
-                            <w:u w:val="none"/>
-                            <w:b w:val="false"/>
-                            <w:sz w:val="22"/>
-                            <w:rFonts w:eastAsia="Calibri" w:cstheme="minorBidi" w:eastAsiaTheme="minorHAnsi" w:ascii="Calibri" w:hAnsi="Calibri"/>
-                            <w:color w:val="000000"/>
-                            <w:lang w:val="en-US"/>
                           </w:rPr>
                           <w:t>:ARG0</w:t>
                         </w:r>
+                        <w:proofErr w:type="gramEnd"/>
                       </w:p>
                     </w:txbxContent>
                   </v:textbox>
-                  <v:fill o:detectmouseclick="t" on="false"/>
-                  <v:stroke color="#3465a4" joinstyle="round" endcap="flat"/>
                 </v:rect>
-                <v:rect id="shape_0" ID="TextBox 18" stroked="f" style="position:absolute;left:9350;top:392;width:694;height:410;mso-wrap-style:square;v-text-anchor:top">
-                  <v:textbox>
+                <v:rect id="Obdélník 11" o:spid="_x0000_s1034" style="position:absolute;left:1599480;top:241200;width:441360;height:261000;visibility:visible;mso-wrap-style:square;v-text-anchor:top" o:gfxdata="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" filled="f" stroked="f" strokeweight="0">
+                  <v:textbox inset="0,0,0,0">
                     <w:txbxContent>
                       <w:p>
                         <w:pPr>
-                          <w:overflowPunct w:val="false"/>
-                          <w:spacing w:before="0" w:after="0" w:lineRule="auto" w:line="240"/>
-                          <w:jc w:val="left"/>
-                          <w:rPr/>
+                          <w:overflowPunct w:val="0"/>
                         </w:pPr>
+                        <w:proofErr w:type="gramStart"/>
                         <w:r>
                           <w:rPr>
-                            <w:spacing w:val="0"/>
-                            <w:smallCaps w:val="false"/>
-                            <w:caps w:val="false"/>
-                            <w:iCs w:val="false"/>
-                            <w:bCs w:val="false"/>
-                            <w:szCs w:val="22"/>
-                            <w:vertAlign w:val="baseline"/>
-                            <w:position w:val="0"/>
+                            <w:rFonts w:ascii="Calibri" w:eastAsiaTheme="minorHAnsi" w:hAnsi="Calibri"/>
+                            <w:color w:val="000000"/>
                             <w:sz w:val="22"/>
-                            <w:i w:val="false"/>
-                            <w:dstrike w:val="false"/>
-                            <w:strike w:val="false"/>
-                            <w:u w:val="none"/>
-                            <w:b w:val="false"/>
-                            <w:sz w:val="22"/>
-                            <w:rFonts w:eastAsia="Calibri" w:cstheme="minorBidi" w:eastAsiaTheme="minorHAnsi" w:ascii="Calibri" w:hAnsi="Calibri"/>
-                            <w:color w:val="000000"/>
-                            <w:lang w:val="en-US"/>
                           </w:rPr>
                           <w:t>:ARG1</w:t>
                         </w:r>
+                        <w:proofErr w:type="gramEnd"/>
                       </w:p>
                     </w:txbxContent>
                   </v:textbox>
-                  <v:fill o:detectmouseclick="t" on="false"/>
-                  <v:stroke color="#3465a4" joinstyle="round" endcap="flat"/>
                 </v:rect>
               </v:group>
             </w:pict>
@@ -9056,14 +8986,7 @@
           <w:b/>
           <w:i/>
         </w:rPr>
-        <w:t xml:space="preserve"> solution for</w:t>
-      </w:r>
-      <w:r>
-        <w:rPr>
-          <w:b/>
-          <w:i/>
-        </w:rPr>
-        <w:t xml:space="preserve"> u-layer</w:t>
+        <w:t xml:space="preserve"> solution for u-layer</w:t>
       </w:r>
       <w:r>
         <w:t>:</w:t>
@@ -9102,7 +9025,7 @@
       <w:r>
         <w:t xml:space="preserve"> of attributes/relations </w:t>
       </w:r>
-      <w:hyperlink r:id="rId32">
+      <w:hyperlink r:id="rId37">
         <w:r>
           <w:rPr>
             <w:rStyle w:val="Hypertextovodkaz"/>
@@ -9332,10 +9255,7 @@
         <w:ind w:left="720"/>
       </w:pPr>
       <w:r>
-        <w:t xml:space="preserve">i.e.: We do not want to add a big number of nouns </w:t>
-      </w:r>
-      <w:r>
-        <w:t xml:space="preserve">/ adjectives to the lexicon OR represent them as verbs, unless we have a clear case of a </w:t>
+        <w:t xml:space="preserve">i.e.: We do not want to add a big number of nouns / adjectives to the lexicon OR represent them as verbs, unless we have a clear case of a </w:t>
       </w:r>
       <w:proofErr w:type="spellStart"/>
       <w:r>
@@ -9422,10 +9342,7 @@
       </w:r>
       <w:proofErr w:type="spellEnd"/>
       <w:r>
-        <w:t xml:space="preserve"> concepts (both action</w:t>
-      </w:r>
-      <w:r>
-        <w:t xml:space="preserve"> and state/stative verbs)</w:t>
+        <w:t xml:space="preserve"> concepts (both action and state/stative verbs)</w:t>
       </w:r>
     </w:p>
     <w:p>
@@ -9477,237 +9394,7 @@
       <w:r>
         <w:t xml:space="preserve">: to be changed/stressed in the internal guidelines </w:t>
       </w:r>
-      <w:hyperlink r:id="rId33">
-        <w:r>
-          <w:rPr>
-            <w:rStyle w:val="Hypertextovodkaz"/>
-          </w:rPr>
-          <w:t>https://github.com/ufal/UMR/blob/main/doc/eventiv</w:t>
-        </w:r>
-        <w:r>
-          <w:rPr>
-            <w:rStyle w:val="Hypertextovodkaz"/>
-          </w:rPr>
-          <w:t>e-concepts.md</w:t>
-        </w:r>
-      </w:hyperlink>
-    </w:p>
-    <w:p>
-      <w:pPr>
-        <w:rPr>
-          <w:b/>
-          <w:i/>
-        </w:rPr>
-      </w:pPr>
-    </w:p>
-    <w:p>
-      <w:pPr>
-        <w:rPr>
-          <w:b/>
-          <w:i/>
-        </w:rPr>
-      </w:pPr>
-      <w:r>
-        <w:rPr>
-          <w:rFonts w:ascii="Wingdings" w:eastAsia="Wingdings" w:hAnsi="Wingdings" w:cs="Wingdings"/>
-        </w:rPr>
-        <w:t></w:t>
-      </w:r>
-      <w:r>
-        <w:t xml:space="preserve"> </w:t>
-      </w:r>
-      <w:proofErr w:type="gramStart"/>
-      <w:r>
-        <w:rPr>
-          <w:b/>
-          <w:i/>
-        </w:rPr>
-        <w:t>nouns</w:t>
-      </w:r>
-      <w:proofErr w:type="gramEnd"/>
-      <w:r>
-        <w:rPr>
-          <w:b/>
-          <w:i/>
-        </w:rPr>
-        <w:t>:</w:t>
-      </w:r>
-    </w:p>
-    <w:p>
-      <w:r>
-        <w:t xml:space="preserve">e.g., </w:t>
-      </w:r>
-      <w:proofErr w:type="spellStart"/>
-      <w:r>
-        <w:rPr>
-          <w:i/>
-        </w:rPr>
-        <w:t>jídlo</w:t>
-      </w:r>
-      <w:proofErr w:type="spellEnd"/>
-      <w:r>
-        <w:t xml:space="preserve"> … should not be represented as ARG1of </w:t>
-      </w:r>
-      <w:proofErr w:type="spellStart"/>
-      <w:r>
-        <w:rPr>
-          <w:i/>
-        </w:rPr>
-        <w:t>jíst</w:t>
-      </w:r>
-      <w:proofErr w:type="spellEnd"/>
-      <w:r>
-        <w:t xml:space="preserve"> but as an entity</w:t>
-      </w:r>
-    </w:p>
-    <w:p>
-      <w:pPr>
-        <w:ind w:firstLine="720"/>
-      </w:pPr>
-      <w:r>
-        <w:t>(</w:t>
-      </w:r>
-      <w:proofErr w:type="gramStart"/>
-      <w:r>
-        <w:t>as</w:t>
-      </w:r>
-      <w:proofErr w:type="gramEnd"/>
-      <w:r>
-        <w:t xml:space="preserve"> it can be related also to other </w:t>
-      </w:r>
-      <w:proofErr w:type="spellStart"/>
-      <w:r>
-        <w:t>eventive</w:t>
-      </w:r>
-      <w:proofErr w:type="spellEnd"/>
-      <w:r>
-        <w:t xml:space="preserve"> concepts as, e.g., </w:t>
-      </w:r>
-      <w:proofErr w:type="spellStart"/>
-      <w:r>
-        <w:rPr>
-          <w:i/>
-        </w:rPr>
-        <w:t>vařit</w:t>
-      </w:r>
-      <w:proofErr w:type="spellEnd"/>
-      <w:r>
-        <w:t>)</w:t>
-      </w:r>
-    </w:p>
-    <w:p>
-      <w:pPr>
-        <w:ind w:left="720" w:hanging="720"/>
-        <w:rPr>
-          <w:b/>
-          <w:i/>
-          <w:u w:val="single"/>
-        </w:rPr>
-      </w:pPr>
-      <w:r>
-        <w:t xml:space="preserve">BUT agentive nouns like </w:t>
-      </w:r>
-      <w:r>
-        <w:rPr>
-          <w:i/>
-        </w:rPr>
-        <w:t>teacher</w:t>
-      </w:r>
-      <w:r>
-        <w:t xml:space="preserve">, </w:t>
-      </w:r>
-      <w:r>
-        <w:rPr>
-          <w:i/>
-        </w:rPr>
-        <w:t>driver</w:t>
-      </w:r>
-      <w:r>
-        <w:t xml:space="preserve"> … as ARG0 of the respective verb (</w:t>
-      </w:r>
-      <w:r>
-        <w:rPr>
-          <w:i/>
-        </w:rPr>
-        <w:t>teach-01</w:t>
-      </w:r>
-      <w:r>
-        <w:t xml:space="preserve">, </w:t>
-      </w:r>
-      <w:r>
-        <w:rPr>
-          <w:i/>
-        </w:rPr>
-        <w:t>drive</w:t>
-      </w:r>
-      <w:r>
-        <w:rPr>
-          <w:i/>
-        </w:rPr>
-        <w:t>-01</w:t>
-      </w:r>
-      <w:r>
-        <w:t>) even in context different than teaching, driving (intention of the speaker to use just these nouns)</w:t>
-      </w:r>
-      <w:r>
-        <w:tab/>
-      </w:r>
-      <w:r>
-        <w:tab/>
-      </w:r>
-      <w:r>
-        <w:tab/>
-      </w:r>
-      <w:r>
-        <w:tab/>
-      </w:r>
-      <w:r>
-        <w:tab/>
-      </w:r>
-      <w:r>
-        <w:tab/>
-      </w:r>
-      <w:r>
-        <w:rPr>
-          <w:b/>
-          <w:i/>
-          <w:u w:val="single"/>
-        </w:rPr>
-        <w:t xml:space="preserve">!! </w:t>
-      </w:r>
-      <w:proofErr w:type="gramStart"/>
-      <w:r>
-        <w:rPr>
-          <w:b/>
-          <w:i/>
-          <w:u w:val="single"/>
-        </w:rPr>
-        <w:t>in</w:t>
-      </w:r>
-      <w:proofErr w:type="gramEnd"/>
-      <w:r>
-        <w:rPr>
-          <w:b/>
-          <w:i/>
-          <w:u w:val="single"/>
-        </w:rPr>
-        <w:t xml:space="preserve"> conflict with some UMR examples !!  </w:t>
-      </w:r>
-    </w:p>
-    <w:p>
-      <w:pPr>
-        <w:ind w:left="720" w:hanging="720"/>
-      </w:pPr>
-      <w:r>
-        <w:rPr>
-          <w:highlight w:val="yellow"/>
-        </w:rPr>
-        <w:t>TODO</w:t>
-      </w:r>
-      <w:r>
-        <w:t xml:space="preserve">: to be changed in the internal guidelines </w:t>
-      </w:r>
-      <w:hyperlink r:id="rId34">
+      <w:hyperlink r:id="rId38">
         <w:r>
           <w:rPr>
             <w:rStyle w:val="Hypertextovodkaz"/>
@@ -9721,6 +9408,224 @@
         <w:rPr>
           <w:b/>
           <w:i/>
+        </w:rPr>
+      </w:pPr>
+    </w:p>
+    <w:p>
+      <w:pPr>
+        <w:rPr>
+          <w:b/>
+          <w:i/>
+        </w:rPr>
+      </w:pPr>
+      <w:r>
+        <w:rPr>
+          <w:rFonts w:ascii="Wingdings" w:eastAsia="Wingdings" w:hAnsi="Wingdings" w:cs="Wingdings"/>
+        </w:rPr>
+        <w:t></w:t>
+      </w:r>
+      <w:r>
+        <w:t xml:space="preserve"> </w:t>
+      </w:r>
+      <w:proofErr w:type="gramStart"/>
+      <w:r>
+        <w:rPr>
+          <w:b/>
+          <w:i/>
+        </w:rPr>
+        <w:t>nouns</w:t>
+      </w:r>
+      <w:proofErr w:type="gramEnd"/>
+      <w:r>
+        <w:rPr>
+          <w:b/>
+          <w:i/>
+        </w:rPr>
+        <w:t>:</w:t>
+      </w:r>
+    </w:p>
+    <w:p>
+      <w:r>
+        <w:t xml:space="preserve">e.g., </w:t>
+      </w:r>
+      <w:proofErr w:type="spellStart"/>
+      <w:r>
+        <w:rPr>
+          <w:i/>
+        </w:rPr>
+        <w:t>jídlo</w:t>
+      </w:r>
+      <w:proofErr w:type="spellEnd"/>
+      <w:r>
+        <w:t xml:space="preserve"> … should not be represented as ARG1of </w:t>
+      </w:r>
+      <w:proofErr w:type="spellStart"/>
+      <w:r>
+        <w:rPr>
+          <w:i/>
+        </w:rPr>
+        <w:t>jíst</w:t>
+      </w:r>
+      <w:proofErr w:type="spellEnd"/>
+      <w:r>
+        <w:t xml:space="preserve"> but as an entity</w:t>
+      </w:r>
+    </w:p>
+    <w:p>
+      <w:pPr>
+        <w:ind w:firstLine="720"/>
+      </w:pPr>
+      <w:r>
+        <w:t>(</w:t>
+      </w:r>
+      <w:proofErr w:type="gramStart"/>
+      <w:r>
+        <w:t>as</w:t>
+      </w:r>
+      <w:proofErr w:type="gramEnd"/>
+      <w:r>
+        <w:t xml:space="preserve"> it can be related also to other </w:t>
+      </w:r>
+      <w:proofErr w:type="spellStart"/>
+      <w:r>
+        <w:t>eventive</w:t>
+      </w:r>
+      <w:proofErr w:type="spellEnd"/>
+      <w:r>
+        <w:t xml:space="preserve"> concepts as, e.g., </w:t>
+      </w:r>
+      <w:proofErr w:type="spellStart"/>
+      <w:r>
+        <w:rPr>
+          <w:i/>
+        </w:rPr>
+        <w:t>vařit</w:t>
+      </w:r>
+      <w:proofErr w:type="spellEnd"/>
+      <w:r>
+        <w:t>)</w:t>
+      </w:r>
+    </w:p>
+    <w:p>
+      <w:pPr>
+        <w:ind w:left="720" w:hanging="720"/>
+        <w:rPr>
+          <w:b/>
+          <w:i/>
+          <w:u w:val="single"/>
+        </w:rPr>
+      </w:pPr>
+      <w:r>
+        <w:t xml:space="preserve">BUT agentive nouns like </w:t>
+      </w:r>
+      <w:r>
+        <w:rPr>
+          <w:i/>
+        </w:rPr>
+        <w:t>teacher</w:t>
+      </w:r>
+      <w:r>
+        <w:t xml:space="preserve">, </w:t>
+      </w:r>
+      <w:r>
+        <w:rPr>
+          <w:i/>
+        </w:rPr>
+        <w:t>driver</w:t>
+      </w:r>
+      <w:r>
+        <w:t xml:space="preserve"> … as ARG0 of the respective verb (</w:t>
+      </w:r>
+      <w:r>
+        <w:rPr>
+          <w:i/>
+        </w:rPr>
+        <w:t>teach-01</w:t>
+      </w:r>
+      <w:r>
+        <w:t xml:space="preserve">, </w:t>
+      </w:r>
+      <w:r>
+        <w:rPr>
+          <w:i/>
+        </w:rPr>
+        <w:t>drive-01</w:t>
+      </w:r>
+      <w:r>
+        <w:t>) even in context different than teaching, driving (intention of the speaker to use just these nouns)</w:t>
+      </w:r>
+      <w:r>
+        <w:tab/>
+      </w:r>
+      <w:r>
+        <w:tab/>
+      </w:r>
+      <w:r>
+        <w:tab/>
+      </w:r>
+      <w:r>
+        <w:tab/>
+      </w:r>
+      <w:r>
+        <w:tab/>
+      </w:r>
+      <w:r>
+        <w:tab/>
+      </w:r>
+      <w:r>
+        <w:rPr>
+          <w:b/>
+          <w:i/>
+          <w:u w:val="single"/>
+        </w:rPr>
+        <w:t xml:space="preserve">!! </w:t>
+      </w:r>
+      <w:proofErr w:type="gramStart"/>
+      <w:r>
+        <w:rPr>
+          <w:b/>
+          <w:i/>
+          <w:u w:val="single"/>
+        </w:rPr>
+        <w:t>in</w:t>
+      </w:r>
+      <w:proofErr w:type="gramEnd"/>
+      <w:r>
+        <w:rPr>
+          <w:b/>
+          <w:i/>
+          <w:u w:val="single"/>
+        </w:rPr>
+        <w:t xml:space="preserve"> conflict with some UMR examples !!  </w:t>
+      </w:r>
+    </w:p>
+    <w:p>
+      <w:pPr>
+        <w:ind w:left="720" w:hanging="720"/>
+      </w:pPr>
+      <w:r>
+        <w:rPr>
+          <w:highlight w:val="yellow"/>
+        </w:rPr>
+        <w:t>TODO</w:t>
+      </w:r>
+      <w:r>
+        <w:t xml:space="preserve">: to be changed in the internal guidelines </w:t>
+      </w:r>
+      <w:hyperlink r:id="rId39">
+        <w:r>
+          <w:rPr>
+            <w:rStyle w:val="Hypertextovodkaz"/>
+          </w:rPr>
+          <w:t>https://github.com/ufal/UMR/blob/main/doc/eventive-concepts.md</w:t>
+        </w:r>
+      </w:hyperlink>
+    </w:p>
+    <w:p>
+      <w:pPr>
+        <w:rPr>
+          <w:b/>
+          <w:i/>
           <w:u w:val="single"/>
         </w:rPr>
       </w:pPr>
@@ -10122,32 +10027,24 @@
           <w:rFonts w:ascii="Times New Roman" w:hAnsi="Times New Roman" w:cs="Times New Roman"/>
           <w:lang w:val="en-US"/>
         </w:rPr>
-        <w:t xml:space="preserve">(the UMR </w:t>
-      </w:r>
+        <w:t xml:space="preserve">(the UMR graph by ML, </w:t>
+      </w:r>
+      <w:proofErr w:type="spellStart"/>
       <w:r>
         <w:rPr>
           <w:rStyle w:val="KdHTML"/>
           <w:rFonts w:ascii="Times New Roman" w:hAnsi="Times New Roman" w:cs="Times New Roman"/>
           <w:lang w:val="en-US"/>
         </w:rPr>
-        <w:t xml:space="preserve">graph by ML, </w:t>
-      </w:r>
-      <w:proofErr w:type="spellStart"/>
+        <w:t>guidlines</w:t>
+      </w:r>
+      <w:proofErr w:type="spellEnd"/>
       <w:r>
         <w:rPr>
           <w:rStyle w:val="KdHTML"/>
           <w:rFonts w:ascii="Times New Roman" w:hAnsi="Times New Roman" w:cs="Times New Roman"/>
           <w:lang w:val="en-US"/>
         </w:rPr>
-        <w:t>guidlines</w:t>
-      </w:r>
-      <w:proofErr w:type="spellEnd"/>
-      <w:r>
-        <w:rPr>
-          <w:rStyle w:val="KdHTML"/>
-          <w:rFonts w:ascii="Times New Roman" w:hAnsi="Times New Roman" w:cs="Times New Roman"/>
-          <w:lang w:val="en-US"/>
-        </w:rPr>
         <w:t xml:space="preserve"> only says that this is not an event)</w:t>
       </w:r>
     </w:p>
@@ -10337,7 +10234,7 @@
       </w:r>
     </w:p>
     <w:p>
-      <w:hyperlink r:id="rId35" w:anchor="adjectives-that-invoke-predicates" w:history="1">
+      <w:hyperlink r:id="rId40" w:anchor="adjectives-that-invoke-predicates" w:history="1">
         <w:r>
           <w:rPr>
             <w:rStyle w:val="Hypertextovodkaz"/>
@@ -10379,75 +10276,72 @@
         <w:t xml:space="preserve"> attractive man</w:t>
       </w:r>
       <w:r>
-        <w:t xml:space="preserve"> = the man who is ARG0-of attract-01 …</w:t>
-      </w:r>
+        <w:t xml:space="preserve"> = the man who is ARG0-of attract-01 … </w:t>
+      </w:r>
+      <w:r>
+        <w:rPr>
+          <w:b/>
+        </w:rPr>
+        <w:t xml:space="preserve">OK for CZ </w:t>
+      </w:r>
+      <w:r>
+        <w:t>(morphology!)</w:t>
+      </w:r>
+    </w:p>
+    <w:p>
+      <w:r>
+        <w:tab/>
+      </w:r>
+      <w:proofErr w:type="gramStart"/>
+      <w:r>
+        <w:t>the</w:t>
+      </w:r>
+      <w:proofErr w:type="gramEnd"/>
+      <w:r>
+        <w:t xml:space="preserve"> same solution for Eng. adjectives ending with -</w:t>
+      </w:r>
+      <w:proofErr w:type="spellStart"/>
+      <w:r>
+        <w:t>ed</w:t>
+      </w:r>
+      <w:proofErr w:type="spellEnd"/>
+      <w:r>
+        <w:t xml:space="preserve"> (acquainted)</w:t>
+      </w:r>
+    </w:p>
+    <w:p>
+      <w:r>
+        <w:tab/>
+      </w:r>
+      <w:proofErr w:type="gramStart"/>
+      <w:r>
+        <w:t>the</w:t>
+      </w:r>
+      <w:proofErr w:type="gramEnd"/>
+      <w:r>
+        <w:t xml:space="preserve"> same solution for other types of endings, like -able (edible) -</w:t>
+      </w:r>
+      <w:proofErr w:type="spellStart"/>
+      <w:r>
+        <w:t>ful</w:t>
+      </w:r>
+      <w:proofErr w:type="spellEnd"/>
+      <w:r>
+        <w:t xml:space="preserve">,  </w:t>
+      </w:r>
+    </w:p>
+    <w:p>
+      <w:r>
+        <w:t xml:space="preserve">   (ii) </w:t>
+      </w:r>
+      <w:proofErr w:type="gramStart"/>
+      <w:r>
+        <w:t>to</w:t>
+      </w:r>
+      <w:proofErr w:type="gramEnd"/>
       <w:r>
         <w:t xml:space="preserve"> </w:t>
       </w:r>
-      <w:r>
-        <w:rPr>
-          <w:b/>
-        </w:rPr>
-        <w:t xml:space="preserve">OK for CZ </w:t>
-      </w:r>
-      <w:r>
-        <w:t>(morphology!)</w:t>
-      </w:r>
-    </w:p>
-    <w:p>
-      <w:r>
-        <w:tab/>
-      </w:r>
-      <w:proofErr w:type="gramStart"/>
-      <w:r>
-        <w:t>the</w:t>
-      </w:r>
-      <w:proofErr w:type="gramEnd"/>
-      <w:r>
-        <w:t xml:space="preserve"> same solution for Eng. adjectives ending with -</w:t>
-      </w:r>
-      <w:proofErr w:type="spellStart"/>
-      <w:r>
-        <w:t>ed</w:t>
-      </w:r>
-      <w:proofErr w:type="spellEnd"/>
-      <w:r>
-        <w:t xml:space="preserve"> (acquainted)</w:t>
-      </w:r>
-    </w:p>
-    <w:p>
-      <w:r>
-        <w:tab/>
-      </w:r>
-      <w:proofErr w:type="gramStart"/>
-      <w:r>
-        <w:t>the</w:t>
-      </w:r>
-      <w:proofErr w:type="gramEnd"/>
-      <w:r>
-        <w:t xml:space="preserve"> same solution for other types of endings, like -able (edible) -</w:t>
-      </w:r>
-      <w:proofErr w:type="spellStart"/>
-      <w:r>
-        <w:t>ful</w:t>
-      </w:r>
-      <w:proofErr w:type="spellEnd"/>
-      <w:r>
-        <w:t xml:space="preserve">,  </w:t>
-      </w:r>
-    </w:p>
-    <w:p>
-      <w:r>
-        <w:t xml:space="preserve">   (ii) </w:t>
-      </w:r>
-      <w:proofErr w:type="gramStart"/>
-      <w:r>
-        <w:t>to</w:t>
-      </w:r>
-      <w:proofErr w:type="gramEnd"/>
-      <w:r>
-        <w:t xml:space="preserve"> </w:t>
-      </w:r>
       <w:proofErr w:type="spellStart"/>
       <w:r>
         <w:t>be+adjectives</w:t>
@@ -10460,13 +10354,7 @@
         <w:rPr>
           <w:b/>
         </w:rPr>
-        <w:t>NOT for</w:t>
-      </w:r>
-      <w:r>
-        <w:rPr>
-          <w:b/>
-        </w:rPr>
-        <w:t xml:space="preserve"> CZ ??</w:t>
+        <w:t>NOT for CZ ??</w:t>
       </w:r>
     </w:p>
     <w:p>
@@ -10860,19 +10748,13 @@
         <w:rPr>
           <w:u w:val="single"/>
         </w:rPr>
-        <w:t>gen</w:t>
-      </w:r>
+        <w:t>general</w:t>
+      </w:r>
+      <w:proofErr w:type="gramEnd"/>
       <w:r>
         <w:rPr>
           <w:u w:val="single"/>
         </w:rPr>
-        <w:t>eral</w:t>
-      </w:r>
-      <w:proofErr w:type="gramEnd"/>
-      <w:r>
-        <w:rPr>
-          <w:u w:val="single"/>
-        </w:rPr>
         <w:t xml:space="preserve"> question</w:t>
       </w:r>
       <w:r>
@@ -10896,10 +10778,7 @@
     </w:p>
     <w:p>
       <w:r>
-        <w:t>Reification is used, e.g., for the change of TFA in AMR guidelines (“One</w:t>
-      </w:r>
-      <w:r>
-        <w:t xml:space="preserve"> reason is to make a relation the focus of an AMR fragment.”)</w:t>
+        <w:t>Reification is used, e.g., for the change of TFA in AMR guidelines (“One reason is to make a relation the focus of an AMR fragment.”)</w:t>
       </w:r>
     </w:p>
     <w:p/>
@@ -10997,7 +10876,7 @@
       <w:r>
         <w:t xml:space="preserve">: if agreed, then to be changed in the internal guidelines </w:t>
       </w:r>
-      <w:hyperlink r:id="rId36">
+      <w:hyperlink r:id="rId41">
         <w:r>
           <w:rPr>
             <w:rStyle w:val="Hypertextovodkaz"/>
@@ -11029,10 +10908,7 @@
       </w:pPr>
       <w:r>
         <w:lastRenderedPageBreak/>
-        <w:t xml:space="preserve">Meeting 2023-07-24 (Dan, Michal, Eva, Markéta, </w:t>
-      </w:r>
-      <w:r>
-        <w:t>Federica)</w:t>
+        <w:t>Meeting 2023-07-24 (Dan, Michal, Eva, Markéta, Federica)</w:t>
       </w:r>
     </w:p>
     <w:p>
@@ -11074,7 +10950,7 @@
       <w:pPr>
         <w:ind w:firstLine="708"/>
       </w:pPr>
-      <w:hyperlink r:id="rId37">
+      <w:hyperlink r:id="rId42">
         <w:r>
           <w:rPr>
             <w:rStyle w:val="Hypertextovodkaz"/>
@@ -11100,7 +10976,7 @@
       <w:pPr>
         <w:ind w:firstLine="708"/>
       </w:pPr>
-      <w:hyperlink r:id="rId38">
+      <w:hyperlink r:id="rId43">
         <w:r>
           <w:rPr>
             <w:rStyle w:val="Hypertextovodkaz"/>
@@ -11150,10 +11026,7 @@
       </w:r>
       <w:proofErr w:type="gramEnd"/>
       <w:r>
-        <w:t>, e.g., :ARG0 is understood as a relation between the predi</w:t>
-      </w:r>
-      <w:r>
-        <w:t>cate and its participant</w:t>
+        <w:t>, e.g., :ARG0 is understood as a relation between the predicate and its participant</w:t>
       </w:r>
     </w:p>
     <w:p>
@@ -11308,10 +11181,7 @@
       </w:r>
       <w:proofErr w:type="spellEnd"/>
       <w:r>
-        <w:t xml:space="preserve"> from 2014), based on AMR guidelines (and on sample English annotation, where nec</w:t>
-      </w:r>
-      <w:r>
-        <w:t>essary) (Markéta:)</w:t>
+        <w:t xml:space="preserve"> from 2014), based on AMR guidelines (and on sample English annotation, where necessary) (Markéta:)</w:t>
       </w:r>
     </w:p>
     <w:p/>
@@ -11368,10 +11238,7 @@
         </w:numPr>
       </w:pPr>
       <w:r>
-        <w:t>inversed</w:t>
-      </w:r>
-      <w:r>
-        <w:t xml:space="preserve"> participant roles</w:t>
+        <w:t>inversed participant roles</w:t>
       </w:r>
     </w:p>
     <w:p>
@@ -11421,10 +11288,7 @@
       <w:proofErr w:type="spellEnd"/>
       <w:proofErr w:type="gramEnd"/>
       <w:r>
-        <w:t xml:space="preserve"> attribute for two (or more) mentions of the same entity within a singl</w:t>
-      </w:r>
-      <w:r>
-        <w:t>e sentence only when necessary (i.e., when some of their values differ)</w:t>
+        <w:t xml:space="preserve"> attribute for two (or more) mentions of the same entity within a single sentence only when necessary (i.e., when some of their values differ)</w:t>
       </w:r>
     </w:p>
     <w:p>
@@ -11665,13 +11529,6 @@
           <w:szCs w:val="20"/>
         </w:rPr>
         <w:tab/>
-      </w:r>
-      <w:r>
-        <w:rPr>
-          <w:rFonts w:ascii="Courier New" w:eastAsia="Times New Roman" w:hAnsi="Courier New" w:cs="Courier New"/>
-          <w:sz w:val="20"/>
-          <w:szCs w:val="20"/>
-        </w:rPr>
         <w:t xml:space="preserve">        </w:t>
       </w:r>
       <w:proofErr w:type="gramStart"/>
@@ -11831,10 +11688,7 @@
         </w:numPr>
       </w:pPr>
       <w:r>
-        <w:t xml:space="preserve">but sometimes understood as a </w:t>
-      </w:r>
-      <w:r>
-        <w:t>relation … approximate cardinalities (</w:t>
+        <w:t>but sometimes understood as a relation … approximate cardinalities (</w:t>
       </w:r>
       <w:r>
         <w:rPr>
@@ -11927,10 +11781,7 @@
       </w:r>
       <w:proofErr w:type="gramEnd"/>
       <w:r>
-        <w:t xml:space="preserve"> to use Czech concept words and where</w:t>
-      </w:r>
-      <w:r>
-        <w:t xml:space="preserve"> to stick to English ones</w:t>
+        <w:t xml:space="preserve"> to use Czech concept words and where to stick to English ones</w:t>
       </w:r>
     </w:p>
     <w:p>
@@ -12016,13 +11867,7 @@
         <w:rPr>
           <w:rStyle w:val="Zvraznn"/>
         </w:rPr>
-        <w:t xml:space="preserve"> than 3 an</w:t>
-      </w:r>
-      <w:r>
-        <w:rPr>
-          <w:rStyle w:val="Zvraznn"/>
-        </w:rPr>
-        <w:t xml:space="preserve">notated as the </w:t>
+        <w:t xml:space="preserve"> than 3 annotated as the </w:t>
       </w:r>
       <w:r>
         <w:rPr>
@@ -12136,14 +11981,7 @@
           <w:b/>
           <w:i/>
         </w:rPr>
-        <w:t xml:space="preserve">only </w:t>
-      </w:r>
-      <w:r>
-        <w:rPr>
-          <w:b/>
-          <w:i/>
-        </w:rPr>
-        <w:t>when annotated as such in PDT</w:t>
+        <w:t>only when annotated as such in PDT</w:t>
       </w:r>
       <w:r>
         <w:t xml:space="preserve">) and </w:t>
@@ -12165,7 +12003,7 @@
       </w:r>
     </w:p>
     <w:p>
-      <w:hyperlink r:id="rId39">
+      <w:hyperlink r:id="rId44">
         <w:r>
           <w:rPr>
             <w:rStyle w:val="Hypertextovodkaz"/>
@@ -12190,10 +12028,7 @@
     </w:p>
     <w:p>
       <w:r>
-        <w:t>We will definitely need an UMR validat</w:t>
-      </w:r>
-      <w:r>
-        <w:t xml:space="preserve">or! </w:t>
+        <w:t xml:space="preserve">We will definitely need an UMR validator! </w:t>
       </w:r>
     </w:p>
     <w:p/>
@@ -12263,10 +12098,7 @@
     </w:p>
     <w:p>
       <w:r>
-        <w:t xml:space="preserve">JH: somebody (everybody) in our </w:t>
-      </w:r>
-      <w:r>
-        <w:t>group should be able to work with it. The American group will develop the tool later and we yet need to stay in contact.</w:t>
+        <w:t>JH: somebody (everybody) in our group should be able to work with it. The American group will develop the tool later and we yet need to stay in contact.</w:t>
       </w:r>
     </w:p>
     <w:p/>
@@ -12274,7 +12106,7 @@
       <w:r>
         <w:t xml:space="preserve">JH: UMR-writer 2.0 – </w:t>
       </w:r>
-      <w:hyperlink r:id="rId40">
+      <w:hyperlink r:id="rId45">
         <w:proofErr w:type="spellStart"/>
         <w:r>
           <w:rPr>
@@ -12291,10 +12123,7 @@
         </w:r>
       </w:hyperlink>
       <w:r>
-        <w:t xml:space="preserve"> from ACL meeting (Boulder) is going to de</w:t>
-      </w:r>
-      <w:r>
-        <w:t xml:space="preserve">velop it. It should be better. This guy is from China, employed just </w:t>
+        <w:t xml:space="preserve"> from ACL meeting (Boulder) is going to develop it. It should be better. This guy is from China, employed just </w:t>
       </w:r>
       <w:proofErr w:type="spellStart"/>
       <w:r>
@@ -12314,7 +12143,7 @@
       <w:r>
         <w:t xml:space="preserve"> </w:t>
       </w:r>
-      <w:hyperlink r:id="rId41">
+      <w:hyperlink r:id="rId46">
         <w:r>
           <w:rPr>
             <w:rStyle w:val="Hypertextovodkaz"/>
@@ -12347,10 +12176,7 @@
     </w:p>
     <w:p>
       <w:r>
-        <w:t>JH: I</w:t>
-      </w:r>
-      <w:r>
-        <w:t xml:space="preserve">t would be good to work in </w:t>
+        <w:t xml:space="preserve">JH: It would be good to work in </w:t>
       </w:r>
       <w:proofErr w:type="spellStart"/>
       <w:r>
@@ -12395,10 +12221,7 @@
     </w:p>
     <w:p>
       <w:r>
-        <w:t>Three types how coreference is represented in UMR (describ</w:t>
-      </w:r>
-      <w:r>
-        <w:t xml:space="preserve">ed in the documentation on </w:t>
+        <w:t xml:space="preserve">Three types how coreference is represented in UMR (described in the documentation on </w:t>
       </w:r>
       <w:proofErr w:type="spellStart"/>
       <w:r>
@@ -12429,7 +12252,7 @@
       <w:r>
         <w:t xml:space="preserve"> (official </w:t>
       </w:r>
-      <w:hyperlink r:id="rId42">
+      <w:hyperlink r:id="rId47">
         <w:r>
           <w:rPr>
             <w:rStyle w:val="Hypertextovodkaz"/>
@@ -12478,10 +12301,7 @@
     </w:p>
     <w:p>
       <w:r>
-        <w:t>Basically: event (ARG0, ARG1…), and then adding att</w:t>
-      </w:r>
-      <w:r>
-        <w:t>ributes which are usual for entities (name, link to Wikipedia)</w:t>
+        <w:t>Basically: event (ARG0, ARG1…), and then adding attributes which are usual for entities (name, link to Wikipedia)</w:t>
       </w:r>
     </w:p>
     <w:p/>
@@ -12499,10 +12319,7 @@
     <w:p/>
     <w:p>
       <w:r>
-        <w:t>JH: AMR classic problem: entity vs. type. It is clear with named en</w:t>
-      </w:r>
-      <w:r>
-        <w:t>tities (the type does not show up). IBM – name, type: company-entity.</w:t>
+        <w:t>JH: AMR classic problem: entity vs. type. It is clear with named entities (the type does not show up). IBM – name, type: company-entity.</w:t>
       </w:r>
     </w:p>
     <w:p>
@@ -12517,10 +12334,7 @@
     </w:p>
     <w:p>
       <w:r>
-        <w:t xml:space="preserve">JH: more or less, they are the same. The most </w:t>
-      </w:r>
-      <w:r>
-        <w:t xml:space="preserve">important difference is between specific cases (my running at Marathon) and concepts (running </w:t>
+        <w:t xml:space="preserve">JH: more or less, they are the same. The most important difference is between specific cases (my running at Marathon) and concepts (running </w:t>
       </w:r>
       <w:proofErr w:type="gramStart"/>
       <w:r>
@@ -12575,10 +12389,7 @@
         </w:numPr>
       </w:pPr>
       <w:r>
-        <w:t xml:space="preserve">In the UMR representation it would </w:t>
-      </w:r>
-      <w:r>
-        <w:t>be different (modification – event / predicate)</w:t>
+        <w:t>In the UMR representation it would be different (modification – event / predicate)</w:t>
       </w:r>
     </w:p>
     <w:p>
@@ -12622,13 +12433,7 @@
         <w:rPr>
           <w:b/>
         </w:rPr>
-        <w:t>How far should our annotat</w:t>
-      </w:r>
-      <w:r>
-        <w:rPr>
-          <w:b/>
-        </w:rPr>
-        <w:t xml:space="preserve">ion be based on the word formation? </w:t>
+        <w:t xml:space="preserve">How far should our annotation be based on the word formation? </w:t>
       </w:r>
     </w:p>
     <w:p>
@@ -12713,10 +12518,7 @@
     </w:p>
     <w:p>
       <w:r>
-        <w:t xml:space="preserve">JH: within “UMR Light-Contact project” we </w:t>
-      </w:r>
-      <w:r>
-        <w:t>should be as close as possible.</w:t>
+        <w:t>JH: within “UMR Light-Contact project” we should be as close as possible.</w:t>
       </w:r>
     </w:p>
     <w:p>
@@ -12731,10 +12533,7 @@
     </w:p>
     <w:p>
       <w:r>
-        <w:t>Zdeňka: could we join internal Bolder etc. me</w:t>
-      </w:r>
-      <w:r>
-        <w:t>eting?</w:t>
+        <w:t>Zdeňka: could we join internal Bolder etc. meeting?</w:t>
       </w:r>
     </w:p>
     <w:p/>
@@ -12757,10 +12556,7 @@
     </w:p>
     <w:p>
       <w:r>
-        <w:t>JH: We are preparing an example file; the proper annotation will follo</w:t>
-      </w:r>
-      <w:r>
-        <w:t>w.</w:t>
+        <w:t>JH: We are preparing an example file; the proper annotation will follow.</w:t>
       </w:r>
     </w:p>
     <w:p/>
@@ -12840,10 +12636,7 @@
       </w:r>
       <w:proofErr w:type="spellEnd"/>
       <w:r>
-        <w:t xml:space="preserve"> </w:t>
-      </w:r>
-      <w:r>
-        <w:t>(frames)</w:t>
+        <w:t xml:space="preserve"> (frames)</w:t>
       </w:r>
     </w:p>
     <w:p>
@@ -12909,10 +12702,7 @@
       </w:pPr>
       <w:r>
         <w:lastRenderedPageBreak/>
-        <w:t>Meeting 2023-07-10 (Markéta, Dan, Z</w:t>
-      </w:r>
-      <w:r>
-        <w:t>deňka, Federica, Cris, Šárka)</w:t>
+        <w:t>Meeting 2023-07-10 (Markéta, Dan, Zdeňka, Federica, Cris, Šárka)</w:t>
       </w:r>
     </w:p>
     <w:p>
@@ -13000,13 +12790,7 @@
         <w:rPr>
           <w:b/>
         </w:rPr>
-        <w:t xml:space="preserve"> concepts (a document by </w:t>
-      </w:r>
-      <w:r>
-        <w:rPr>
-          <w:b/>
-        </w:rPr>
-        <w:t xml:space="preserve">Markéta) – comments on the document on </w:t>
+        <w:t xml:space="preserve"> concepts (a document by Markéta) – comments on the document on </w:t>
       </w:r>
       <w:proofErr w:type="spellStart"/>
       <w:r>
@@ -13050,10 +12834,7 @@
         </w:numPr>
       </w:pPr>
       <w:r>
-        <w:t>Markéta: there are books on information packaging by Bill Croft;</w:t>
-      </w:r>
-      <w:r>
-        <w:t xml:space="preserve"> Federica has the book Radical Construction Grammar</w:t>
+        <w:t>Markéta: there are books on information packaging by Bill Croft; Federica has the book Radical Construction Grammar</w:t>
       </w:r>
     </w:p>
     <w:p>
@@ -13123,10 +12904,7 @@
       </w:r>
       <w:proofErr w:type="spellEnd"/>
       <w:r>
-        <w:t xml:space="preserve"> Fried about construction g</w:t>
-      </w:r>
-      <w:r>
-        <w:t>rammar</w:t>
+        <w:t xml:space="preserve"> Fried about construction grammar</w:t>
       </w:r>
     </w:p>
     <w:p>
@@ -13189,10 +12967,7 @@
       </w:r>
       <w:proofErr w:type="spellStart"/>
       <w:r>
-        <w:t>Novák</w:t>
-      </w:r>
-      <w:r>
-        <w:t>ovi</w:t>
+        <w:t>Novákovi</w:t>
       </w:r>
       <w:proofErr w:type="spellEnd"/>
       <w:r>
@@ -13267,10 +13042,7 @@
         </w:numPr>
       </w:pPr>
       <w:r>
-        <w:t>Is connection</w:t>
-      </w:r>
-      <w:r>
-        <w:t xml:space="preserve"> to a valency lexicon AND Wikipedia possible (like a specific war – a fight would be in a valency lexicon, the name of the war, as a named entity, would be in Wikipedia)</w:t>
+        <w:t>Is connection to a valency lexicon AND Wikipedia possible (like a specific war – a fight would be in a valency lexicon, the name of the war, as a named entity, would be in Wikipedia)</w:t>
       </w:r>
     </w:p>
     <w:p/>
@@ -13287,14 +13059,11 @@
     </w:p>
     <w:p>
       <w:r>
-        <w:t>Fi</w:t>
-      </w:r>
-      <w:r>
-        <w:t>nd a nice sentence with the WW2 (classification event / entity) and ask JH, Julia…</w:t>
+        <w:t>Find a nice sentence with the WW2 (classification event / entity) and ask JH, Julia…</w:t>
       </w:r>
     </w:p>
     <w:sectPr>
-      <w:footerReference w:type="default" r:id="rId43"/>
+      <w:footerReference w:type="default" r:id="rId48"/>
       <w:pgSz w:w="12240" w:h="15840"/>
       <w:pgMar w:top="1440" w:right="1440" w:bottom="1440" w:left="1440" w:header="0" w:footer="720" w:gutter="0"/>
       <w:cols w:space="708"/>
@@ -13334,7 +13103,6 @@
         <w:docPartUnique/>
       </w:docPartObj>
     </w:sdtPr>
-    <w:sdtEndPr/>
     <w:sdtContent>
       <w:p>
         <w:pPr>
@@ -13424,10 +13192,7 @@
         <w:footnoteRef/>
       </w:r>
       <w:r>
-        <w:t xml:space="preserve"> In my </w:t>
-      </w:r>
-      <w:r>
-        <w:t xml:space="preserve">case … C:\Users\lopatkova\AppData\Local\Programs\Python\Python312 </w:t>
+        <w:t xml:space="preserve"> In my case … C:\Users\lopatkova\AppData\Local\Programs\Python\Python312 </w:t>
       </w:r>
     </w:p>
     <w:p>
@@ -14121,6 +13886,119 @@
     </w:lvl>
   </w:abstractNum>
   <w:abstractNum w:abstractNumId="5">
+    <w:nsid w:val="35BE7E08"/>
+    <w:multiLevelType w:val="hybridMultilevel"/>
+    <w:tmpl w:val="85C6A18A"/>
+    <w:lvl w:ilvl="0" w:tplc="04050001">
+      <w:start w:val="1"/>
+      <w:numFmt w:val="bullet"/>
+      <w:lvlText w:val=""/>
+      <w:lvlJc w:val="left"/>
+      <w:pPr>
+        <w:ind w:left="720" w:hanging="360"/>
+      </w:pPr>
+      <w:rPr>
+        <w:rFonts w:ascii="Symbol" w:hAnsi="Symbol" w:hint="default"/>
+      </w:rPr>
+    </w:lvl>
+    <w:lvl w:ilvl="1" w:tplc="04050003" w:tentative="1">
+      <w:start w:val="1"/>
+      <w:numFmt w:val="bullet"/>
+      <w:lvlText w:val="o"/>
+      <w:lvlJc w:val="left"/>
+      <w:pPr>
+        <w:ind w:left="1440" w:hanging="360"/>
+      </w:pPr>
+      <w:rPr>
+        <w:rFonts w:ascii="Courier New" w:hAnsi="Courier New" w:cs="Courier New" w:hint="default"/>
+      </w:rPr>
+    </w:lvl>
+    <w:lvl w:ilvl="2" w:tplc="04050005" w:tentative="1">
+      <w:start w:val="1"/>
+      <w:numFmt w:val="bullet"/>
+      <w:lvlText w:val=""/>
+      <w:lvlJc w:val="left"/>
+      <w:pPr>
+        <w:ind w:left="2160" w:hanging="360"/>
+      </w:pPr>
+      <w:rPr>
+        <w:rFonts w:ascii="Wingdings" w:hAnsi="Wingdings" w:hint="default"/>
+      </w:rPr>
+    </w:lvl>
+    <w:lvl w:ilvl="3" w:tplc="04050001" w:tentative="1">
+      <w:start w:val="1"/>
+      <w:numFmt w:val="bullet"/>
+      <w:lvlText w:val=""/>
+      <w:lvlJc w:val="left"/>
+      <w:pPr>
+        <w:ind w:left="2880" w:hanging="360"/>
+      </w:pPr>
+      <w:rPr>
+        <w:rFonts w:ascii="Symbol" w:hAnsi="Symbol" w:hint="default"/>
+      </w:rPr>
+    </w:lvl>
+    <w:lvl w:ilvl="4" w:tplc="04050003" w:tentative="1">
+      <w:start w:val="1"/>
+      <w:numFmt w:val="bullet"/>
+      <w:lvlText w:val="o"/>
+      <w:lvlJc w:val="left"/>
+      <w:pPr>
+        <w:ind w:left="3600" w:hanging="360"/>
+      </w:pPr>
+      <w:rPr>
+        <w:rFonts w:ascii="Courier New" w:hAnsi="Courier New" w:cs="Courier New" w:hint="default"/>
+      </w:rPr>
+    </w:lvl>
+    <w:lvl w:ilvl="5" w:tplc="04050005" w:tentative="1">
+      <w:start w:val="1"/>
+      <w:numFmt w:val="bullet"/>
+      <w:lvlText w:val=""/>
+      <w:lvlJc w:val="left"/>
+      <w:pPr>
+        <w:ind w:left="4320" w:hanging="360"/>
+      </w:pPr>
+      <w:rPr>
+        <w:rFonts w:ascii="Wingdings" w:hAnsi="Wingdings" w:hint="default"/>
+      </w:rPr>
+    </w:lvl>
+    <w:lvl w:ilvl="6" w:tplc="04050001" w:tentative="1">
+      <w:start w:val="1"/>
+      <w:numFmt w:val="bullet"/>
+      <w:lvlText w:val=""/>
+      <w:lvlJc w:val="left"/>
+      <w:pPr>
+        <w:ind w:left="5040" w:hanging="360"/>
+      </w:pPr>
+      <w:rPr>
+        <w:rFonts w:ascii="Symbol" w:hAnsi="Symbol" w:hint="default"/>
+      </w:rPr>
+    </w:lvl>
+    <w:lvl w:ilvl="7" w:tplc="04050003" w:tentative="1">
+      <w:start w:val="1"/>
+      <w:numFmt w:val="bullet"/>
+      <w:lvlText w:val="o"/>
+      <w:lvlJc w:val="left"/>
+      <w:pPr>
+        <w:ind w:left="5760" w:hanging="360"/>
+      </w:pPr>
+      <w:rPr>
+        <w:rFonts w:ascii="Courier New" w:hAnsi="Courier New" w:cs="Courier New" w:hint="default"/>
+      </w:rPr>
+    </w:lvl>
+    <w:lvl w:ilvl="8" w:tplc="04050005" w:tentative="1">
+      <w:start w:val="1"/>
+      <w:numFmt w:val="bullet"/>
+      <w:lvlText w:val=""/>
+      <w:lvlJc w:val="left"/>
+      <w:pPr>
+        <w:ind w:left="6480" w:hanging="360"/>
+      </w:pPr>
+      <w:rPr>
+        <w:rFonts w:ascii="Wingdings" w:hAnsi="Wingdings" w:hint="default"/>
+      </w:rPr>
+    </w:lvl>
+  </w:abstractNum>
+  <w:abstractNum w:abstractNumId="6">
     <w:nsid w:val="436B19BF"/>
     <w:multiLevelType w:val="multilevel"/>
     <w:tmpl w:val="E83C0C64"/>
@@ -14260,7 +14138,7 @@
       </w:rPr>
     </w:lvl>
   </w:abstractNum>
-  <w:abstractNum w:abstractNumId="6">
+  <w:abstractNum w:abstractNumId="7">
     <w:nsid w:val="547A00EC"/>
     <w:multiLevelType w:val="multilevel"/>
     <w:tmpl w:val="202EFA66"/>
@@ -14399,7 +14277,7 @@
       </w:rPr>
     </w:lvl>
   </w:abstractNum>
-  <w:abstractNum w:abstractNumId="7">
+  <w:abstractNum w:abstractNumId="8">
     <w:nsid w:val="57547EB1"/>
     <w:multiLevelType w:val="multilevel"/>
     <w:tmpl w:val="5DC0EEE4"/>
@@ -14538,7 +14416,7 @@
       </w:rPr>
     </w:lvl>
   </w:abstractNum>
-  <w:abstractNum w:abstractNumId="8">
+  <w:abstractNum w:abstractNumId="9">
     <w:nsid w:val="5BEF38C5"/>
     <w:multiLevelType w:val="multilevel"/>
     <w:tmpl w:val="13CCC756"/>
@@ -14677,7 +14555,7 @@
       </w:rPr>
     </w:lvl>
   </w:abstractNum>
-  <w:abstractNum w:abstractNumId="9">
+  <w:abstractNum w:abstractNumId="10">
     <w:nsid w:val="5FD00BB4"/>
     <w:multiLevelType w:val="multilevel"/>
     <w:tmpl w:val="7730078A"/>
@@ -14799,7 +14677,7 @@
       </w:pPr>
     </w:lvl>
   </w:abstractNum>
-  <w:abstractNum w:abstractNumId="10">
+  <w:abstractNum w:abstractNumId="11">
     <w:nsid w:val="62C31B15"/>
     <w:multiLevelType w:val="multilevel"/>
     <w:tmpl w:val="530EB26A"/>
@@ -14912,7 +14790,7 @@
       </w:pPr>
     </w:lvl>
   </w:abstractNum>
-  <w:abstractNum w:abstractNumId="11">
+  <w:abstractNum w:abstractNumId="12">
     <w:nsid w:val="62DB2983"/>
     <w:multiLevelType w:val="multilevel"/>
     <w:tmpl w:val="71C62C50"/>
@@ -15051,7 +14929,7 @@
       </w:rPr>
     </w:lvl>
   </w:abstractNum>
-  <w:abstractNum w:abstractNumId="12">
+  <w:abstractNum w:abstractNumId="13">
     <w:nsid w:val="63116040"/>
     <w:multiLevelType w:val="multilevel"/>
     <w:tmpl w:val="A7388106"/>
@@ -15190,7 +15068,7 @@
       </w:rPr>
     </w:lvl>
   </w:abstractNum>
-  <w:abstractNum w:abstractNumId="13">
+  <w:abstractNum w:abstractNumId="14">
     <w:nsid w:val="661E57AE"/>
     <w:multiLevelType w:val="multilevel"/>
     <w:tmpl w:val="D2CEE3A6"/>
@@ -15303,7 +15181,7 @@
       </w:pPr>
     </w:lvl>
   </w:abstractNum>
-  <w:abstractNum w:abstractNumId="14">
+  <w:abstractNum w:abstractNumId="15">
     <w:nsid w:val="73747A33"/>
     <w:multiLevelType w:val="multilevel"/>
     <w:tmpl w:val="7A103E3A"/>
@@ -15443,7 +15321,7 @@
       </w:rPr>
     </w:lvl>
   </w:abstractNum>
-  <w:abstractNum w:abstractNumId="15">
+  <w:abstractNum w:abstractNumId="16">
     <w:nsid w:val="77250F8F"/>
     <w:multiLevelType w:val="multilevel"/>
     <w:tmpl w:val="12A6BB52"/>
@@ -15584,19 +15462,19 @@
     </w:lvl>
   </w:abstractNum>
   <w:num w:numId="1">
-    <w:abstractNumId w:val="8"/>
+    <w:abstractNumId w:val="9"/>
   </w:num>
   <w:num w:numId="2">
-    <w:abstractNumId w:val="10"/>
+    <w:abstractNumId w:val="11"/>
   </w:num>
   <w:num w:numId="3">
     <w:abstractNumId w:val="0"/>
   </w:num>
   <w:num w:numId="4">
-    <w:abstractNumId w:val="6"/>
+    <w:abstractNumId w:val="7"/>
   </w:num>
   <w:num w:numId="5">
-    <w:abstractNumId w:val="11"/>
+    <w:abstractNumId w:val="12"/>
   </w:num>
   <w:num w:numId="6">
     <w:abstractNumId w:val="3"/>
@@ -15605,31 +15483,34 @@
     <w:abstractNumId w:val="2"/>
   </w:num>
   <w:num w:numId="8">
-    <w:abstractNumId w:val="13"/>
+    <w:abstractNumId w:val="14"/>
   </w:num>
   <w:num w:numId="9">
-    <w:abstractNumId w:val="15"/>
+    <w:abstractNumId w:val="16"/>
   </w:num>
   <w:num w:numId="10">
-    <w:abstractNumId w:val="12"/>
+    <w:abstractNumId w:val="13"/>
   </w:num>
   <w:num w:numId="11">
     <w:abstractNumId w:val="4"/>
   </w:num>
   <w:num w:numId="12">
-    <w:abstractNumId w:val="7"/>
+    <w:abstractNumId w:val="8"/>
   </w:num>
   <w:num w:numId="13">
     <w:abstractNumId w:val="1"/>
   </w:num>
   <w:num w:numId="14">
-    <w:abstractNumId w:val="14"/>
+    <w:abstractNumId w:val="15"/>
   </w:num>
   <w:num w:numId="15">
-    <w:abstractNumId w:val="5"/>
+    <w:abstractNumId w:val="6"/>
   </w:num>
   <w:num w:numId="16">
-    <w:abstractNumId w:val="9"/>
+    <w:abstractNumId w:val="10"/>
+  </w:num>
+  <w:num w:numId="17">
+    <w:abstractNumId w:val="5"/>
   </w:num>
 </w:numbering>
 </file>
@@ -17104,7 +16985,7 @@
 </file>
 
 <file path=customXml/itemProps1.xml><?xml version="1.0" encoding="utf-8"?>
-<ds:datastoreItem xmlns:ds="http://schemas.openxmlformats.org/officeDocument/2006/customXml" ds:itemID="{6570407F-9292-44F9-AD74-68000F0841A8}">
+<ds:datastoreItem xmlns:ds="http://schemas.openxmlformats.org/officeDocument/2006/customXml" ds:itemID="{4C87B185-A0AA-4344-AB35-1CCD08B6D3E8}">
   <ds:schemaRefs>
     <ds:schemaRef ds:uri="http://schemas.openxmlformats.org/officeDocument/2006/bibliography"/>
   </ds:schemaRefs>

</xml_diff>

<commit_message>
incorporated results of discussion from Monday
</commit_message>
<xml_diff>
--- a/doc/minutes-from-meetings/ufal-umr-meeting-minutes.docx
+++ b/doc/minutes-from-meetings/ufal-umr-meeting-minutes.docx
@@ -98,13 +98,7 @@
     </w:p>
     <w:p>
       <w:r>
-        <w:t>But: O</w:t>
-      </w:r>
-      <w:r>
-        <w:t xml:space="preserve">verlapping alignment </w:t>
-      </w:r>
-      <w:r>
-        <w:t xml:space="preserve">seems necessary for e.g. coordinated structures with ellipses (as in </w:t>
+        <w:t xml:space="preserve">But: Overlapping alignment seems necessary for e.g. coordinated structures with ellipses (as in </w:t>
       </w:r>
       <w:r>
         <w:rPr>
@@ -161,10 +155,7 @@
     </w:p>
     <w:p>
       <w:r>
-        <w:t>(</w:t>
-      </w:r>
-      <w:r>
-        <w:t>B</w:t>
+        <w:t>(B</w:t>
       </w:r>
       <w:r>
         <w:t>oth of the</w:t>
@@ -176,13 +167,7 @@
         <w:t xml:space="preserve"> probably cannot be strict tests (jus</w:t>
       </w:r>
       <w:r>
-        <w:t>t warnings, can be turned off)</w:t>
-      </w:r>
-      <w:r>
-        <w:t>.</w:t>
-      </w:r>
-      <w:r>
-        <w:t>)</w:t>
+        <w:t>t warnings, can be turned off).)</w:t>
       </w:r>
     </w:p>
     <w:p/>
@@ -261,16 +246,115 @@
     </w:p>
     <w:p>
       <w:r>
-        <w:t xml:space="preserve">But: What about, e.g., a NE denoting 1 entity with plural :name (as </w:t>
+        <w:rPr>
+          <w:b/>
+          <w:highlight w:val="yellow"/>
+        </w:rPr>
+        <w:t>???</w:t>
+      </w:r>
+      <w:r>
+        <w:t xml:space="preserve"> even with quantitative modification (like in </w:t>
       </w:r>
       <w:r>
         <w:rPr>
           <w:i/>
         </w:rPr>
+        <w:t>1</w:t>
+      </w:r>
+      <w:r>
+        <w:rPr>
+          <w:i/>
+        </w:rPr>
+        <w:t>8 mandátů</w:t>
+      </w:r>
+      <w:r>
+        <w:t xml:space="preserve">, </w:t>
+      </w:r>
+      <w:r>
+        <w:rPr>
+          <w:i/>
+        </w:rPr>
+        <w:t>13.9 % hlasů</w:t>
+      </w:r>
+      <w:r>
+        <w:t>)</w:t>
+      </w:r>
+    </w:p>
+    <w:p>
+      <w:r>
+        <w:t xml:space="preserve">But: What about, e.g., a NE denoting 1 entity with </w:t>
+      </w:r>
+      <w:r>
+        <w:t xml:space="preserve">a </w:t>
+      </w:r>
+      <w:r>
+        <w:t>plural :name (as</w:t>
+      </w:r>
+      <w:r>
+        <w:t xml:space="preserve"> in</w:t>
+      </w:r>
+      <w:r>
+        <w:t xml:space="preserve"> </w:t>
+      </w:r>
+      <w:r>
+        <w:rPr>
+          <w:i/>
+        </w:rPr>
         <w:t>Zbabělci</w:t>
       </w:r>
       <w:r>
         <w:t>)</w:t>
+      </w:r>
+      <w:r>
+        <w:t>.</w:t>
+      </w:r>
+    </w:p>
+    <w:p>
+      <w:r>
+        <w:rPr>
+          <w:b/>
+          <w:highlight w:val="yellow"/>
+        </w:rPr>
+        <w:t>But</w:t>
+      </w:r>
+      <w:r>
+        <w:t xml:space="preserve">: NOT for “place holders” like </w:t>
+      </w:r>
+      <w:r>
+        <w:t xml:space="preserve">in snt2 </w:t>
+      </w:r>
+      <w:r>
+        <w:rPr>
+          <w:i/>
+        </w:rPr>
+        <w:t>Estonsko:</w:t>
+      </w:r>
+      <w:r>
+        <w:t xml:space="preserve"> with </w:t>
+      </w:r>
+      <w:r>
+        <w:t xml:space="preserve">ARG3 </w:t>
+      </w:r>
+      <w:r>
+        <w:rPr>
+          <w:lang w:val="cs-CZ"/>
+        </w:rPr>
+        <w:t>(</w:t>
+      </w:r>
+      <w:r>
+        <w:t>thing)</w:t>
+      </w:r>
+      <w:r>
+        <w:t xml:space="preserve"> for the </w:t>
+      </w:r>
+      <w:r>
+        <w:rPr>
+          <w:i/>
+        </w:rPr>
+        <w:t>publication-91</w:t>
+      </w:r>
+      <w:r>
+        <w:t xml:space="preserve"> abstract predicate! </w:t>
       </w:r>
     </w:p>
     <w:p/>
@@ -420,19 +504,7 @@
           <w:rPr>
             <w:rStyle w:val="Hyperlink"/>
           </w:rPr>
-          <w:t>htt</w:t>
-        </w:r>
-        <w:r>
-          <w:rPr>
-            <w:rStyle w:val="Hyperlink"/>
-          </w:rPr>
-          <w:t>p</w:t>
-        </w:r>
-        <w:r>
-          <w:rPr>
-            <w:rStyle w:val="Hyperlink"/>
-          </w:rPr>
-          <w:t>s://lindat.mff.cuni.cz/services/SynSemClassSearch/?version=synsemclass5.0</w:t>
+          <w:t>https://lindat.mff.cuni.cz/services/SynSemClassSearch/?version=synsemclass5.0</w:t>
         </w:r>
       </w:hyperlink>
       <w:r>
@@ -472,7 +544,10 @@
         <w:t xml:space="preserve"> (corresponding to NORM and CRIT functors).</w:t>
       </w:r>
     </w:p>
-    <w:p/>
+    <w:p>
+      <w:bookmarkStart w:id="0" w:name="_GoBack"/>
+      <w:bookmarkEnd w:id="0"/>
+    </w:p>
     <w:p>
       <w:pPr>
         <w:rPr>
@@ -492,14 +567,68 @@
           <w:i/>
           <w:u w:val="single"/>
         </w:rPr>
-        <w:t xml:space="preserve"> </w:t>
-      </w:r>
-      <w:r>
-        <w:rPr>
+        <w:t xml:space="preserve"> vs. </w:t>
+      </w:r>
+      <w:r>
+        <w:rPr>
+          <w:b/>
           <w:i/>
           <w:u w:val="single"/>
         </w:rPr>
-        <w:t xml:space="preserve">vs. </w:t>
+        <w:t>have-quant-91:</w:t>
+      </w:r>
+      <w:r>
+        <w:rPr>
+          <w:b/>
+        </w:rPr>
+        <w:t xml:space="preserve"> </w:t>
+      </w:r>
+    </w:p>
+    <w:p>
+      <w:r>
+        <w:t xml:space="preserve">Where we should use the </w:t>
+      </w:r>
+      <w:r>
+        <w:rPr>
+          <w:b/>
+        </w:rPr>
+        <w:t>:quant</w:t>
+      </w:r>
+      <w:r>
+        <w:t xml:space="preserve"> </w:t>
+      </w:r>
+      <w:r>
+        <w:t xml:space="preserve">attribute (not relation, see below!!) </w:t>
+      </w:r>
+      <w:r>
+        <w:t xml:space="preserve">and where the </w:t>
+      </w:r>
+      <w:r>
+        <w:rPr>
+          <w:b/>
+        </w:rPr>
+        <w:t>have-quant-91</w:t>
+      </w:r>
+      <w:r>
+        <w:t xml:space="preserve"> predicate? </w:t>
+      </w:r>
+    </w:p>
+    <w:p>
+      <w:r>
+        <w:t xml:space="preserve">Possible solution: </w:t>
+      </w:r>
+      <w:r>
+        <w:rPr>
+          <w:u w:val="single"/>
+        </w:rPr>
+        <w:t xml:space="preserve">Reserve </w:t>
+      </w:r>
+      <w:r>
+        <w:rPr>
+          <w:b/>
+          <w:u w:val="single"/>
+        </w:rPr>
+        <w:t>have-quant-91</w:t>
       </w:r>
       <w:r>
         <w:rPr>
@@ -507,106 +636,13 @@
           <w:i/>
           <w:u w:val="single"/>
         </w:rPr>
-        <w:t>have-quant-91</w:t>
-      </w:r>
-      <w:r>
-        <w:rPr>
-          <w:b/>
-          <w:i/>
+        <w:t xml:space="preserve"> </w:t>
+      </w:r>
+      <w:r>
+        <w:rPr>
           <w:u w:val="single"/>
         </w:rPr>
-        <w:t>:</w:t>
-      </w:r>
-      <w:r>
-        <w:rPr>
-          <w:b/>
-        </w:rPr>
-        <w:t xml:space="preserve"> </w:t>
-      </w:r>
-    </w:p>
-    <w:p>
-      <w:r>
-        <w:t xml:space="preserve">Where we should use the </w:t>
-      </w:r>
-      <w:r>
-        <w:rPr>
-          <w:b/>
-        </w:rPr>
-        <w:t>:quant</w:t>
-      </w:r>
-      <w:r>
-        <w:t xml:space="preserve"> </w:t>
-      </w:r>
-      <w:r>
-        <w:t xml:space="preserve">attribute (not relation, see below!!) </w:t>
-      </w:r>
-      <w:r>
-        <w:t xml:space="preserve">and where the </w:t>
-      </w:r>
-      <w:r>
-        <w:rPr>
-          <w:b/>
-        </w:rPr>
-        <w:t>have-</w:t>
-      </w:r>
-      <w:r>
-        <w:rPr>
-          <w:b/>
-        </w:rPr>
-        <w:t>quant</w:t>
-      </w:r>
-      <w:r>
-        <w:rPr>
-          <w:b/>
-        </w:rPr>
-        <w:t>-91</w:t>
-      </w:r>
-      <w:r>
-        <w:t xml:space="preserve"> predicate? </w:t>
-      </w:r>
-    </w:p>
-    <w:p>
-      <w:r>
-        <w:t xml:space="preserve">Possible solution: </w:t>
-      </w:r>
-      <w:r>
-        <w:rPr>
-          <w:u w:val="single"/>
-        </w:rPr>
-        <w:t xml:space="preserve">Reserve </w:t>
-      </w:r>
-      <w:r>
-        <w:rPr>
-          <w:b/>
-          <w:u w:val="single"/>
-        </w:rPr>
-        <w:t>have-quant-91</w:t>
-      </w:r>
-      <w:r>
-        <w:rPr>
-          <w:b/>
-          <w:i/>
-          <w:u w:val="single"/>
-        </w:rPr>
-        <w:t xml:space="preserve"> </w:t>
-      </w:r>
-      <w:r>
-        <w:rPr>
-          <w:u w:val="single"/>
-        </w:rPr>
-        <w:t xml:space="preserve">only for </w:t>
-      </w:r>
-      <w:r>
-        <w:rPr>
-          <w:u w:val="single"/>
-        </w:rPr>
-        <w:t xml:space="preserve">explicitly expressed </w:t>
-      </w:r>
-      <w:r>
-        <w:rPr>
-          <w:u w:val="single"/>
-        </w:rPr>
-        <w:t>comparisons and superlatives</w:t>
+        <w:t>only for explicitly expressed comparisons and superlatives</w:t>
       </w:r>
       <w:r>
         <w:rPr>
@@ -775,6 +811,7 @@
           <w:i/>
           <w:u w:val="single"/>
         </w:rPr>
+        <w:lastRenderedPageBreak/>
         <w:t>Wikification</w:t>
       </w:r>
       <w:r>
@@ -821,7 +858,6 @@
         <w:rPr>
           <w:b/>
         </w:rPr>
-        <w:lastRenderedPageBreak/>
         <w:t>snt5</w:t>
       </w:r>
       <w:r>
@@ -899,13 +935,7 @@
         <w:t>TODO:</w:t>
       </w:r>
       <w:r>
-        <w:t xml:space="preserve"> </w:t>
-      </w:r>
-      <w:r>
-        <w:t xml:space="preserve">Dan looks OK, </w:t>
-      </w:r>
-      <w:r>
-        <w:t>M</w:t>
+        <w:t xml:space="preserve"> Dan looks OK, M</w:t>
       </w:r>
       <w:r>
         <w:t xml:space="preserve">arkéta will </w:t>
@@ -986,27 +1016,7 @@
         <w:t>TODO:</w:t>
       </w:r>
       <w:r>
-        <w:t xml:space="preserve"> </w:t>
-      </w:r>
-      <w:r>
-        <w:t>Prepare c</w:t>
-      </w:r>
-      <w:r>
-        <w:t>ompar</w:t>
-      </w:r>
-      <w:r>
-        <w:t>ison</w:t>
-      </w:r>
-      <w:r>
-        <w:t xml:space="preserve"> </w:t>
-      </w:r>
-      <w:r>
-        <w:t>with Šárka</w:t>
-      </w:r>
-      <w:bookmarkStart w:id="0" w:name="_GoBack"/>
-      <w:bookmarkEnd w:id="0"/>
-      <w:r>
-        <w:t>.</w:t>
+        <w:t xml:space="preserve"> Prepare comparison with Šárka.</w:t>
       </w:r>
     </w:p>
     <w:p/>
@@ -1213,7 +1223,11 @@
         <w:t>“podle předběžných výsledků” – Dan has (s5p2 / podle :op1 (s5v2 / výsledek :ARG0-of (s5p3 / předbíhat-001 … ))).</w:t>
       </w:r>
       <w:r>
-        <w:t xml:space="preserve"> Markéta has :source (s4v2 / výsledek :mod (s4p2 / předběžný)). The guidelines do not say what is better. :source seems to be used in a more physical sense (“to take something from a place”), not as source of information. In UMR English 1.0, when “according to someone” appears in the data, they create an implicit event with the concept say-01. In PDT t-layer, we have the functor CRIT (criterion). Perhaps we could tentatively define our own relation :crit for UMR annotation. It could be converted automatically to say-01 (or říkat-001) if needed; but we will lose information if we use the verb right away.</w:t>
+        <w:t xml:space="preserve"> Markéta has :source (s4v2 / výsledek :mod (s4p2 / předběžný)). The guidelines do not say what is better. :source seems to be used in a more physical sense (“to take something from a place”), not as source of information. In UMR English 1.0, when “according to someone” appears in the data, they create an implicit event with the concept say-01. In PDT t-layer, we have the functor CRIT (criterion). </w:t>
+      </w:r>
+      <w:r>
+        <w:lastRenderedPageBreak/>
+        <w:t>Perhaps we could tentatively define our own relation :crit for UMR annotation. It could be converted automatically to say-01 (or říkat-001) if needed; but we will lose information if we use the verb right away.</w:t>
       </w:r>
     </w:p>
     <w:p>
@@ -1225,7 +1239,6 @@
         </w:numPr>
       </w:pPr>
       <w:r>
-        <w:lastRenderedPageBreak/>
         <w:t>:location vs. :place … Dan uses :location but it is obsolete (inherited from AMR). It should be changed to :place in the data. It should also be fixed in the UMR guidelines, which still mention :location at a few places.</w:t>
       </w:r>
     </w:p>
@@ -4879,6 +4892,7 @@
       <w:r>
         <w:rPr>
           <w:rFonts w:cs="Times New Roman"/>
+          <w:noProof/>
           <w:szCs w:val="24"/>
         </w:rPr>
         <mc:AlternateContent>
@@ -4942,7 +4956,7 @@
           </mc:Choice>
           <mc:Fallback>
             <w:pict>
-              <v:roundrect w14:anchorId="70F932F6" id="Zaoblený obdélník 11" o:spid="_x0000_s1026" style="position:absolute;margin-left:221.75pt;margin-top:196.15pt;width:127.35pt;height:30pt;z-index:4;visibility:visible;mso-wrap-style:square;mso-wrap-distance-left:0;mso-wrap-distance-top:0;mso-wrap-distance-right:0;mso-wrap-distance-bottom:0;mso-position-horizontal:absolute;mso-position-horizontal-relative:text;mso-position-vertical:absolute;mso-position-vertical-relative:text;v-text-anchor:top" arcsize="10923f" o:gfxdata="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" o:allowincell="f" filled="f" strokecolor="red" strokeweight="2pt"/>
+              <v:roundrect w14:anchorId="6ED31E75" id="Zaoblený obdélník 11" o:spid="_x0000_s1026" style="position:absolute;margin-left:221.75pt;margin-top:196.15pt;width:127.35pt;height:30pt;z-index:4;visibility:visible;mso-wrap-style:square;mso-wrap-distance-left:0;mso-wrap-distance-top:0;mso-wrap-distance-right:0;mso-wrap-distance-bottom:0;mso-position-horizontal:absolute;mso-position-horizontal-relative:text;mso-position-vertical:absolute;mso-position-vertical-relative:text;v-text-anchor:top" arcsize="10923f" o:gfxdata="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" o:allowincell="f" filled="f" strokecolor="red" strokeweight="2pt"/>
             </w:pict>
           </mc:Fallback>
         </mc:AlternateContent>
@@ -4950,6 +4964,7 @@
       <w:r>
         <w:rPr>
           <w:rFonts w:cs="Times New Roman"/>
+          <w:noProof/>
           <w:szCs w:val="24"/>
         </w:rPr>
         <w:drawing>
@@ -7488,6 +7503,9 @@
         </w:rPr>
       </w:pPr>
       <w:r>
+        <w:rPr>
+          <w:noProof/>
+        </w:rPr>
         <mc:AlternateContent>
           <mc:Choice Requires="wpg">
             <w:drawing>
@@ -11443,7 +11461,7 @@
           <w:rPr>
             <w:noProof/>
           </w:rPr>
-          <w:t>22</w:t>
+          <w:t>20</w:t>
         </w:r>
         <w:r>
           <w:fldChar w:fldCharType="end"/>
@@ -15423,7 +15441,7 @@
 </file>
 
 <file path=customXml/itemProps1.xml><?xml version="1.0" encoding="utf-8"?>
-<ds:datastoreItem xmlns:ds="http://schemas.openxmlformats.org/officeDocument/2006/customXml" ds:itemID="{66AF3D61-59D8-4F8A-B148-D5518DDDCF37}">
+<ds:datastoreItem xmlns:ds="http://schemas.openxmlformats.org/officeDocument/2006/customXml" ds:itemID="{050E34B0-C37D-4476-B208-1DFFA74F16A0}">
   <ds:schemaRefs>
     <ds:schemaRef ds:uri="http://schemas.openxmlformats.org/officeDocument/2006/bibliography"/>
   </ds:schemaRefs>

</xml_diff>

<commit_message>
links to new table with functors to args conversion
</commit_message>
<xml_diff>
--- a/doc/minutes-from-meetings/ufal-umr-meeting-minutes.docx
+++ b/doc/minutes-from-meetings/ufal-umr-meeting-minutes.docx
@@ -394,15 +394,7 @@
         <w:rPr>
           <w:b/>
         </w:rPr>
-        <w:t>Markéta: There is a problem wit</w:t>
-      </w:r>
-      <w:bookmarkStart w:id="0" w:name="_GoBack"/>
-      <w:bookmarkEnd w:id="0"/>
-      <w:r>
-        <w:rPr>
-          <w:b/>
-        </w:rPr>
-        <w:t>h :part / :part-of and :poss / :poss-</w:t>
+        <w:t>Markéta: There is a problem with :part / :part-of and :poss / :poss-</w:t>
       </w:r>
       <w:r>
         <w:rPr>
@@ -478,14 +470,27 @@
     </w:p>
     <w:p>
       <w:pPr>
+        <w:pStyle w:val="ListParagraph"/>
         <w:ind w:left="360"/>
       </w:pPr>
-      <w:hyperlink r:id="rId8" w:anchor="gid=1231600085" w:history="1">
+      <w:hyperlink r:id="rId8" w:history="1">
         <w:r>
           <w:rPr>
             <w:rStyle w:val="Hyperlink"/>
           </w:rPr>
-          <w:t>https://docs.google.com/spreadsheets/d/1AuIASjkdAdKom7bgjDN5BxMKeRUefHlN/edit#gid=1231600085</w:t>
+          <w:t>https://docs.google.</w:t>
+        </w:r>
+        <w:r>
+          <w:rPr>
+            <w:rStyle w:val="Hyperlink"/>
+          </w:rPr>
+          <w:t>c</w:t>
+        </w:r>
+        <w:r>
+          <w:rPr>
+            <w:rStyle w:val="Hyperlink"/>
+          </w:rPr>
+          <w:t>om/spreadsheets/d/1lVo7a8hPBReI4VrgNkUGem8uC_sCQCXJJvLFCbwPuok/edit#gid=1270330829</w:t>
         </w:r>
       </w:hyperlink>
     </w:p>
@@ -497,6 +502,8 @@
           <w:numId w:val="25"/>
         </w:numPr>
       </w:pPr>
+      <w:bookmarkStart w:id="0" w:name="_GoBack"/>
+      <w:bookmarkEnd w:id="0"/>
       <w:r>
         <w:t>The conversion is based on mappings available in SSC and CEV – the description is here (in Czech):</w:t>
       </w:r>
@@ -6700,7 +6707,7 @@
           </mc:Choice>
           <mc:Fallback>
             <w:pict>
-              <v:roundrect w14:anchorId="414C8757" id="Zaoblený obdélník 11" o:spid="_x0000_s1026" style="position:absolute;margin-left:221.75pt;margin-top:196.15pt;width:127.45pt;height:30.1pt;z-index:4;visibility:visible;mso-wrap-style:square;mso-wrap-distance-left:0;mso-wrap-distance-top:0;mso-wrap-distance-right:0;mso-wrap-distance-bottom:0;mso-position-horizontal:absolute;mso-position-horizontal-relative:text;mso-position-vertical:absolute;mso-position-vertical-relative:text;v-text-anchor:top" arcsize="10923f" o:gfxdata="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" o:allowincell="f" filled="f" strokecolor="red" strokeweight="2pt"/>
+              <v:roundrect w14:anchorId="3FAB20B0" id="Zaoblený obdélník 11" o:spid="_x0000_s1026" style="position:absolute;margin-left:221.75pt;margin-top:196.15pt;width:127.45pt;height:30.1pt;z-index:4;visibility:visible;mso-wrap-style:square;mso-wrap-distance-left:0;mso-wrap-distance-top:0;mso-wrap-distance-right:0;mso-wrap-distance-bottom:0;mso-position-horizontal:absolute;mso-position-horizontal-relative:text;mso-position-vertical:absolute;mso-position-vertical-relative:text;v-text-anchor:top" arcsize="10923f" o:gfxdata="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" o:allowincell="f" filled="f" strokecolor="red" strokeweight="2pt"/>
             </w:pict>
           </mc:Fallback>
         </mc:AlternateContent>
@@ -17898,7 +17905,7 @@
 </file>
 
 <file path=customXml/itemProps1.xml><?xml version="1.0" encoding="utf-8"?>
-<ds:datastoreItem xmlns:ds="http://schemas.openxmlformats.org/officeDocument/2006/customXml" ds:itemID="{6DE7507F-9FA2-445D-AEC6-54DC31B6C476}">
+<ds:datastoreItem xmlns:ds="http://schemas.openxmlformats.org/officeDocument/2006/customXml" ds:itemID="{EBAAEDCF-CBD4-4ACE-8A2D-DF74D48F4D28}">
   <ds:schemaRefs>
     <ds:schemaRef ds:uri="http://schemas.openxmlformats.org/officeDocument/2006/bibliography"/>
   </ds:schemaRefs>

</xml_diff>

<commit_message>
notes on part-whole relation (completed)
</commit_message>
<xml_diff>
--- a/doc/minutes-from-meetings/ufal-umr-meeting-minutes.docx
+++ b/doc/minutes-from-meetings/ufal-umr-meeting-minutes.docx
@@ -1,6 +1,6 @@
 
 <file path=word/document.xml><?xml version="1.0" encoding="utf-8"?>
-<w:document xmlns:wpc="http://schemas.microsoft.com/office/word/2010/wordprocessingCanvas" xmlns:cx="http://schemas.microsoft.com/office/drawing/2014/chartex" xmlns:cx1="http://schemas.microsoft.com/office/drawing/2015/9/8/chartex" xmlns:cx2="http://schemas.microsoft.com/office/drawing/2015/10/21/chartex" xmlns:cx3="http://schemas.microsoft.com/office/drawing/2016/5/9/chartex" xmlns:cx4="http://schemas.microsoft.com/office/drawing/2016/5/10/chartex" xmlns:cx5="http://schemas.microsoft.com/office/drawing/2016/5/11/chartex" xmlns:cx6="http://schemas.microsoft.com/office/drawing/2016/5/12/chartex" xmlns:cx7="http://schemas.microsoft.com/office/drawing/2016/5/13/chartex" xmlns:cx8="http://schemas.microsoft.com/office/drawing/2016/5/14/chartex" xmlns:mc="http://schemas.openxmlformats.org/markup-compatibility/2006" xmlns:aink="http://schemas.microsoft.com/office/drawing/2016/ink" xmlns:am3d="http://schemas.microsoft.com/office/drawing/2017/model3d" xmlns:o="urn:schemas-microsoft-com:office:office" xmlns:oel="http://schemas.microsoft.com/office/2019/extlst" xmlns:r="http://schemas.openxmlformats.org/officeDocument/2006/relationships" xmlns:m="http://schemas.openxmlformats.org/officeDocument/2006/math" xmlns:v="urn:schemas-microsoft-com:vml" xmlns:wp14="http://schemas.microsoft.com/office/word/2010/wordprocessingDrawing" xmlns:wp="http://schemas.openxmlformats.org/drawingml/2006/wordprocessingDrawing" xmlns:w10="urn:schemas-microsoft-com:office:word" xmlns:w="http://schemas.openxmlformats.org/wordprocessingml/2006/main" xmlns:w14="http://schemas.microsoft.com/office/word/2010/wordml" xmlns:w15="http://schemas.microsoft.com/office/word/2012/wordml" xmlns:w16cex="http://schemas.microsoft.com/office/word/2018/wordml/cex" xmlns:w16cid="http://schemas.microsoft.com/office/word/2016/wordml/cid" xmlns:w16="http://schemas.microsoft.com/office/word/2018/wordml" xmlns:w16du="http://schemas.microsoft.com/office/word/2023/wordml/word16du" xmlns:w16sdtdh="http://schemas.microsoft.com/office/word/2020/wordml/sdtdatahash" xmlns:w16se="http://schemas.microsoft.com/office/word/2015/wordml/symex" xmlns:wpg="http://schemas.microsoft.com/office/word/2010/wordprocessingGroup" xmlns:wpi="http://schemas.microsoft.com/office/word/2010/wordprocessingInk" xmlns:wne="http://schemas.microsoft.com/office/word/2006/wordml" xmlns:wps="http://schemas.microsoft.com/office/word/2010/wordprocessingShape" mc:Ignorable="w14 w15 w16se w16cid w16 w16cex w16sdtdh w16du wp14">
+<w:document xmlns:wpc="http://schemas.microsoft.com/office/word/2010/wordprocessingCanvas" xmlns:mc="http://schemas.openxmlformats.org/markup-compatibility/2006" xmlns:o="urn:schemas-microsoft-com:office:office" xmlns:r="http://schemas.openxmlformats.org/officeDocument/2006/relationships" xmlns:m="http://schemas.openxmlformats.org/officeDocument/2006/math" xmlns:v="urn:schemas-microsoft-com:vml" xmlns:wp14="http://schemas.microsoft.com/office/word/2010/wordprocessingDrawing" xmlns:wp="http://schemas.openxmlformats.org/drawingml/2006/wordprocessingDrawing" xmlns:w10="urn:schemas-microsoft-com:office:word" xmlns:w="http://schemas.openxmlformats.org/wordprocessingml/2006/main" xmlns:w14="http://schemas.microsoft.com/office/word/2010/wordml" xmlns:w15="http://schemas.microsoft.com/office/word/2012/wordml" xmlns:wpg="http://schemas.microsoft.com/office/word/2010/wordprocessingGroup" xmlns:wpi="http://schemas.microsoft.com/office/word/2010/wordprocessingInk" xmlns:wne="http://schemas.microsoft.com/office/word/2006/wordml" xmlns:wps="http://schemas.microsoft.com/office/word/2010/wordprocessingShape" mc:Ignorable="w14 w15 wp14">
   <w:body>
     <w:p>
       <w:pPr>
@@ -53,7 +53,7 @@
     </w:p>
     <w:p>
       <w:pPr>
-        <w:pStyle w:val="Titolo1"/>
+        <w:pStyle w:val="Heading1"/>
       </w:pPr>
       <w:r>
         <w:t xml:space="preserve">Meeting February </w:t>
@@ -65,19 +65,13 @@
         <w:t>, 2024</w:t>
       </w:r>
       <w:r>
-        <w:t xml:space="preserve"> (Míša, Šárka, Federica, Dan</w:t>
-      </w:r>
-      <w:r>
-        <w:t>, Mark</w:t>
+        <w:t xml:space="preserve"> (Míša, Šárka, Federica, Dan, Mark</w:t>
       </w:r>
       <w:r>
         <w:t>é</w:t>
       </w:r>
       <w:r>
-        <w:t>ta</w:t>
-      </w:r>
-      <w:r>
-        <w:t>)</w:t>
+        <w:t>ta)</w:t>
       </w:r>
     </w:p>
     <w:p>
@@ -125,7 +119,7 @@
     </w:p>
     <w:p>
       <w:pPr>
-        <w:pStyle w:val="Paragrafoelenco"/>
+        <w:pStyle w:val="ListParagraph"/>
         <w:numPr>
           <w:ilvl w:val="0"/>
           <w:numId w:val="27"/>
@@ -135,16 +129,7 @@
         </w:rPr>
       </w:pPr>
       <w:r>
-        <w:t xml:space="preserve">the alignment part of the annotation </w:t>
-      </w:r>
-      <w:r>
-        <w:t xml:space="preserve">is now incorporated </w:t>
-      </w:r>
-      <w:r>
-        <w:t>into the visualization</w:t>
-      </w:r>
-      <w:r>
-        <w:t>. In each node, the token to which the node is aligned is printed</w:t>
+        <w:t>the alignment part of the annotation is now incorporated into the visualization. In each node, the token to which the node is aligned is printed</w:t>
       </w:r>
       <w:r>
         <w:t>.</w:t>
@@ -152,7 +137,7 @@
     </w:p>
     <w:p>
       <w:pPr>
-        <w:pStyle w:val="Paragrafoelenco"/>
+        <w:pStyle w:val="ListParagraph"/>
         <w:numPr>
           <w:ilvl w:val="0"/>
           <w:numId w:val="27"/>
@@ -279,7 +264,34 @@
         <w:t>The part-whole relation is inconsistent in the English annotated data, but consistent in the guidelines. The direction of :part should be (part :part whole).</w:t>
       </w:r>
       <w:r>
-        <w:t xml:space="preserve"> Unintuitive because it’s the opposite direction of :poss (possessum :poss possessor).</w:t>
+        <w:t xml:space="preserve"> </w:t>
+      </w:r>
+      <w:r>
+        <w:rPr>
+          <w:dstrike/>
+        </w:rPr>
+        <w:t>Unintuitive because it’s the opposite direction of :poss (possessum :poss possessor).</w:t>
+      </w:r>
+      <w:r>
+        <w:t xml:space="preserve">   </w:t>
+      </w:r>
+      <w:r>
+        <w:rPr>
+          <w:color w:val="00B050"/>
+        </w:rPr>
+        <w:t>(</w:t>
+      </w:r>
+      <w:r>
+        <w:rPr>
+          <w:color w:val="00B050"/>
+        </w:rPr>
+        <w:t>corrected by M.</w:t>
+      </w:r>
+      <w:r>
+        <w:rPr>
+          <w:color w:val="00B050"/>
+        </w:rPr>
+        <w:t>)</w:t>
       </w:r>
     </w:p>
     <w:p>
@@ -291,6 +303,29 @@
     <w:p>
       <w:r>
         <w:t>kluk</w:t>
+      </w:r>
+      <w:r>
+        <w:tab/>
+      </w:r>
+      <w:r>
+        <w:tab/>
+      </w:r>
+      <w:r>
+        <w:tab/>
+      </w:r>
+      <w:r>
+        <w:tab/>
+      </w:r>
+      <w:r>
+        <w:tab/>
+        <w:t xml:space="preserve">vs. </w:t>
+      </w:r>
+      <w:r>
+        <w:tab/>
+      </w:r>
+      <w:r>
+        <w:tab/>
+        <w:t>noha</w:t>
       </w:r>
     </w:p>
     <w:p>
@@ -298,9 +333,31 @@
         <w:tab/>
         <w:t>:part-of (noha)</w:t>
       </w:r>
+      <w:r>
+        <w:tab/>
+      </w:r>
+      <w:r>
+        <w:tab/>
+      </w:r>
+      <w:r>
+        <w:tab/>
+      </w:r>
+      <w:r>
+        <w:tab/>
+      </w:r>
+      <w:r>
+        <w:tab/>
+      </w:r>
+      <w:r>
+        <w:tab/>
+        <w:t>:part (kluk)</w:t>
+      </w:r>
     </w:p>
     <w:p/>
     <w:p>
+      <w:pPr>
+        <w:ind w:left="4320" w:firstLine="720"/>
+      </w:pPr>
       <w:r>
         <w:t>míč</w:t>
       </w:r>
@@ -308,6 +365,29 @@
     <w:p>
       <w:r>
         <w:tab/>
+      </w:r>
+      <w:r>
+        <w:tab/>
+      </w:r>
+      <w:r>
+        <w:tab/>
+      </w:r>
+      <w:r>
+        <w:tab/>
+      </w:r>
+      <w:r>
+        <w:tab/>
+      </w:r>
+      <w:r>
+        <w:tab/>
+      </w:r>
+      <w:r>
+        <w:tab/>
+      </w:r>
+      <w:r>
+        <w:tab/>
+      </w:r>
+      <w:r>
         <w:t>:possessor (kluk)</w:t>
       </w:r>
     </w:p>
@@ -330,7 +410,7 @@
     </w:p>
     <w:p>
       <w:pPr>
-        <w:pStyle w:val="Paragrafoelenco"/>
+        <w:pStyle w:val="ListParagraph"/>
         <w:numPr>
           <w:ilvl w:val="0"/>
           <w:numId w:val="27"/>
@@ -364,14 +444,29 @@
     </w:p>
     <w:p>
       <w:pPr>
-        <w:pStyle w:val="Paragrafoelenco"/>
+        <w:pStyle w:val="ListParagraph"/>
         <w:numPr>
           <w:ilvl w:val="0"/>
           <w:numId w:val="27"/>
         </w:numPr>
       </w:pPr>
       <w:r>
-        <w:t xml:space="preserve">BUT the guidelines say to use grammatical number. So for now we stick to that, </w:t>
+        <w:t>BUT the</w:t>
+      </w:r>
+      <w:r>
+        <w:rPr>
+          <w:color w:val="00B050"/>
+        </w:rPr>
+        <w:t xml:space="preserve"> </w:t>
+      </w:r>
+      <w:r>
+        <w:rPr>
+          <w:color w:val="00B050"/>
+        </w:rPr>
+        <w:t xml:space="preserve">UMR </w:t>
+      </w:r>
+      <w:r>
+        <w:t xml:space="preserve">guidelines say to use grammatical number. So for now we stick to that, </w:t>
       </w:r>
       <w:r>
         <w:t>but</w:t>
@@ -388,7 +483,7 @@
     </w:p>
     <w:p>
       <w:pPr>
-        <w:pStyle w:val="Titolo1"/>
+        <w:pStyle w:val="Heading1"/>
       </w:pPr>
       <w:r>
         <w:lastRenderedPageBreak/>
@@ -449,7 +544,7 @@
     <w:p/>
     <w:p>
       <w:pPr>
-        <w:pStyle w:val="Titolo1"/>
+        <w:pStyle w:val="Heading1"/>
       </w:pPr>
       <w:r>
         <w:t>Meeting February 19, 2024</w:t>
@@ -539,7 +634,7 @@
     </w:p>
     <w:p>
       <w:pPr>
-        <w:pStyle w:val="Paragrafoelenco"/>
+        <w:pStyle w:val="ListParagraph"/>
         <w:numPr>
           <w:ilvl w:val="0"/>
           <w:numId w:val="26"/>
@@ -573,7 +668,7 @@
     </w:p>
     <w:p>
       <w:pPr>
-        <w:pStyle w:val="Paragrafoelenco"/>
+        <w:pStyle w:val="ListParagraph"/>
         <w:numPr>
           <w:ilvl w:val="0"/>
           <w:numId w:val="26"/>
@@ -593,7 +688,7 @@
     </w:p>
     <w:p>
       <w:pPr>
-        <w:pStyle w:val="Paragrafoelenco"/>
+        <w:pStyle w:val="ListParagraph"/>
         <w:numPr>
           <w:ilvl w:val="0"/>
           <w:numId w:val="26"/>
@@ -620,7 +715,7 @@
     </w:p>
     <w:p>
       <w:pPr>
-        <w:pStyle w:val="Paragrafoelenco"/>
+        <w:pStyle w:val="ListParagraph"/>
         <w:numPr>
           <w:ilvl w:val="0"/>
           <w:numId w:val="26"/>
@@ -676,7 +771,7 @@
     </w:p>
     <w:p>
       <w:pPr>
-        <w:pStyle w:val="Paragrafoelenco"/>
+        <w:pStyle w:val="ListParagraph"/>
         <w:numPr>
           <w:ilvl w:val="0"/>
           <w:numId w:val="26"/>
@@ -711,7 +806,7 @@
     </w:p>
     <w:p>
       <w:pPr>
-        <w:pStyle w:val="Paragrafoelenco"/>
+        <w:pStyle w:val="ListParagraph"/>
         <w:numPr>
           <w:ilvl w:val="0"/>
           <w:numId w:val="26"/>
@@ -886,6 +981,8 @@
           <w:szCs w:val="24"/>
         </w:rPr>
       </w:pPr>
+      <w:bookmarkStart w:id="0" w:name="_GoBack"/>
+      <w:bookmarkEnd w:id="0"/>
     </w:p>
     <w:p>
       <w:pPr>
@@ -1000,7 +1097,7 @@
     </w:p>
     <w:p>
       <w:pPr>
-        <w:pStyle w:val="Titolo1"/>
+        <w:pStyle w:val="Heading1"/>
       </w:pPr>
       <w:r>
         <w:t>Meeting January 29, 2024 (Dan, Markéta, Federica, Šárka)</w:t>
@@ -1022,7 +1119,7 @@
     </w:p>
     <w:p>
       <w:pPr>
-        <w:pStyle w:val="Paragrafoelenco"/>
+        <w:pStyle w:val="ListParagraph"/>
         <w:numPr>
           <w:ilvl w:val="0"/>
           <w:numId w:val="25"/>
@@ -1034,7 +1131,7 @@
     </w:p>
     <w:p>
       <w:pPr>
-        <w:pStyle w:val="Paragrafoelenco"/>
+        <w:pStyle w:val="ListParagraph"/>
         <w:numPr>
           <w:ilvl w:val="0"/>
           <w:numId w:val="25"/>
@@ -1046,7 +1143,7 @@
     </w:p>
     <w:p>
       <w:pPr>
-        <w:pStyle w:val="Paragrafoelenco"/>
+        <w:pStyle w:val="ListParagraph"/>
         <w:numPr>
           <w:ilvl w:val="0"/>
           <w:numId w:val="25"/>
@@ -1058,7 +1155,7 @@
     </w:p>
     <w:p>
       <w:pPr>
-        <w:pStyle w:val="Paragrafoelenco"/>
+        <w:pStyle w:val="ListParagraph"/>
         <w:numPr>
           <w:ilvl w:val="1"/>
           <w:numId w:val="25"/>
@@ -1070,7 +1167,7 @@
     </w:p>
     <w:p>
       <w:pPr>
-        <w:pStyle w:val="Paragrafoelenco"/>
+        <w:pStyle w:val="ListParagraph"/>
         <w:numPr>
           <w:ilvl w:val="1"/>
           <w:numId w:val="25"/>
@@ -1082,7 +1179,7 @@
     </w:p>
     <w:p>
       <w:pPr>
-        <w:pStyle w:val="Paragrafoelenco"/>
+        <w:pStyle w:val="ListParagraph"/>
         <w:numPr>
           <w:ilvl w:val="1"/>
           <w:numId w:val="25"/>
@@ -1094,7 +1191,7 @@
     </w:p>
     <w:p>
       <w:pPr>
-        <w:pStyle w:val="Paragrafoelenco"/>
+        <w:pStyle w:val="ListParagraph"/>
         <w:numPr>
           <w:ilvl w:val="1"/>
           <w:numId w:val="25"/>
@@ -1133,7 +1230,7 @@
     </w:p>
     <w:p>
       <w:pPr>
-        <w:pStyle w:val="Paragrafoelenco"/>
+        <w:pStyle w:val="ListParagraph"/>
         <w:numPr>
           <w:ilvl w:val="0"/>
           <w:numId w:val="25"/>
@@ -1145,7 +1242,7 @@
     </w:p>
     <w:p>
       <w:pPr>
-        <w:pStyle w:val="Paragrafoelenco"/>
+        <w:pStyle w:val="ListParagraph"/>
         <w:numPr>
           <w:ilvl w:val="0"/>
           <w:numId w:val="25"/>
@@ -1157,7 +1254,7 @@
     </w:p>
     <w:p>
       <w:pPr>
-        <w:pStyle w:val="Paragrafoelenco"/>
+        <w:pStyle w:val="ListParagraph"/>
         <w:numPr>
           <w:ilvl w:val="1"/>
           <w:numId w:val="25"/>
@@ -1169,7 +1266,7 @@
     </w:p>
     <w:p>
       <w:pPr>
-        <w:pStyle w:val="Paragrafoelenco"/>
+        <w:pStyle w:val="ListParagraph"/>
         <w:numPr>
           <w:ilvl w:val="1"/>
           <w:numId w:val="25"/>
@@ -1181,7 +1278,7 @@
     </w:p>
     <w:p>
       <w:pPr>
-        <w:pStyle w:val="Paragrafoelenco"/>
+        <w:pStyle w:val="ListParagraph"/>
         <w:numPr>
           <w:ilvl w:val="1"/>
           <w:numId w:val="25"/>
@@ -1193,7 +1290,7 @@
     </w:p>
     <w:p>
       <w:pPr>
-        <w:pStyle w:val="Paragrafoelenco"/>
+        <w:pStyle w:val="ListParagraph"/>
         <w:numPr>
           <w:ilvl w:val="1"/>
           <w:numId w:val="25"/>
@@ -1215,7 +1312,7 @@
     </w:p>
     <w:p>
       <w:pPr>
-        <w:pStyle w:val="Paragrafoelenco"/>
+        <w:pStyle w:val="ListParagraph"/>
         <w:numPr>
           <w:ilvl w:val="1"/>
           <w:numId w:val="25"/>
@@ -1227,7 +1324,7 @@
     </w:p>
     <w:p>
       <w:pPr>
-        <w:pStyle w:val="Paragrafoelenco"/>
+        <w:pStyle w:val="ListParagraph"/>
         <w:ind w:left="2160"/>
       </w:pPr>
       <w:r>
@@ -1236,7 +1333,7 @@
     </w:p>
     <w:p>
       <w:pPr>
-        <w:pStyle w:val="Paragrafoelenco"/>
+        <w:pStyle w:val="ListParagraph"/>
         <w:ind w:left="1440"/>
       </w:pPr>
       <w:r>
@@ -1252,7 +1349,7 @@
     </w:p>
     <w:p>
       <w:pPr>
-        <w:pStyle w:val="Paragrafoelenco"/>
+        <w:pStyle w:val="ListParagraph"/>
         <w:ind w:left="1440"/>
       </w:pPr>
       <w:r>
@@ -1268,7 +1365,7 @@
     </w:p>
     <w:p>
       <w:pPr>
-        <w:pStyle w:val="Paragrafoelenco"/>
+        <w:pStyle w:val="ListParagraph"/>
         <w:ind w:left="1440"/>
       </w:pPr>
       <w:r>
@@ -1284,7 +1381,7 @@
     </w:p>
     <w:p>
       <w:pPr>
-        <w:pStyle w:val="Paragrafoelenco"/>
+        <w:pStyle w:val="ListParagraph"/>
         <w:ind w:left="3600"/>
       </w:pPr>
       <w:r>
@@ -1361,7 +1458,7 @@
     </w:p>
     <w:p>
       <w:pPr>
-        <w:pStyle w:val="Paragrafoelenco"/>
+        <w:pStyle w:val="ListParagraph"/>
         <w:numPr>
           <w:ilvl w:val="0"/>
           <w:numId w:val="25"/>
@@ -1373,13 +1470,13 @@
     </w:p>
     <w:p>
       <w:pPr>
-        <w:pStyle w:val="Paragrafoelenco"/>
+        <w:pStyle w:val="ListParagraph"/>
         <w:ind w:left="360"/>
       </w:pPr>
       <w:hyperlink r:id="rId8" w:anchor="gid=1270330829" w:history="1">
         <w:r>
           <w:rPr>
-            <w:rStyle w:val="Collegamentoipertestuale"/>
+            <w:rStyle w:val="Hyperlink"/>
           </w:rPr>
           <w:t>https://docs.google.com/spreadsheets/d/1lVo7a8hPBReI4VrgNkUGem8uC_sCQCXJJvLFCbwPuok/edit#gid=1270330829</w:t>
         </w:r>
@@ -1387,7 +1484,7 @@
     </w:p>
     <w:p>
       <w:pPr>
-        <w:pStyle w:val="Paragrafoelenco"/>
+        <w:pStyle w:val="ListParagraph"/>
         <w:numPr>
           <w:ilvl w:val="0"/>
           <w:numId w:val="25"/>
@@ -1404,7 +1501,7 @@
       <w:hyperlink r:id="rId9" w:history="1">
         <w:r>
           <w:rPr>
-            <w:rStyle w:val="Collegamentoipertestuale"/>
+            <w:rStyle w:val="Hyperlink"/>
           </w:rPr>
           <w:t>https://github.com/ufal/UMR/blob/main/tecto2umr/functors-to-args-mapping-instructions.md</w:t>
         </w:r>
@@ -1412,7 +1509,7 @@
     </w:p>
     <w:p>
       <w:pPr>
-        <w:pStyle w:val="Paragrafoelenco"/>
+        <w:pStyle w:val="ListParagraph"/>
         <w:numPr>
           <w:ilvl w:val="0"/>
           <w:numId w:val="25"/>
@@ -1424,7 +1521,7 @@
     </w:p>
     <w:p>
       <w:pPr>
-        <w:pStyle w:val="Paragrafoelenco"/>
+        <w:pStyle w:val="ListParagraph"/>
         <w:numPr>
           <w:ilvl w:val="1"/>
           <w:numId w:val="25"/>
@@ -1436,7 +1533,7 @@
     </w:p>
     <w:p>
       <w:pPr>
-        <w:pStyle w:val="Paragrafoelenco"/>
+        <w:pStyle w:val="ListParagraph"/>
         <w:numPr>
           <w:ilvl w:val="1"/>
           <w:numId w:val="25"/>
@@ -1448,7 +1545,7 @@
     </w:p>
     <w:p>
       <w:pPr>
-        <w:pStyle w:val="Paragrafoelenco"/>
+        <w:pStyle w:val="ListParagraph"/>
         <w:numPr>
           <w:ilvl w:val="1"/>
           <w:numId w:val="25"/>
@@ -1460,7 +1557,7 @@
     </w:p>
     <w:p>
       <w:pPr>
-        <w:pStyle w:val="Paragrafoelenco"/>
+        <w:pStyle w:val="ListParagraph"/>
         <w:numPr>
           <w:ilvl w:val="1"/>
           <w:numId w:val="25"/>
@@ -1472,7 +1569,7 @@
     </w:p>
     <w:p>
       <w:pPr>
-        <w:pStyle w:val="Paragrafoelenco"/>
+        <w:pStyle w:val="ListParagraph"/>
         <w:ind w:left="1080"/>
       </w:pPr>
       <w:r>
@@ -1572,7 +1669,7 @@
     </w:p>
     <w:p>
       <w:pPr>
-        <w:pStyle w:val="Paragrafoelenco"/>
+        <w:pStyle w:val="ListParagraph"/>
         <w:numPr>
           <w:ilvl w:val="0"/>
           <w:numId w:val="23"/>
@@ -1584,7 +1681,7 @@
     </w:p>
     <w:p>
       <w:pPr>
-        <w:pStyle w:val="Paragrafoelenco"/>
+        <w:pStyle w:val="ListParagraph"/>
         <w:numPr>
           <w:ilvl w:val="1"/>
           <w:numId w:val="23"/>
@@ -1623,7 +1720,7 @@
     </w:p>
     <w:p>
       <w:pPr>
-        <w:pStyle w:val="Paragrafoelenco"/>
+        <w:pStyle w:val="ListParagraph"/>
         <w:numPr>
           <w:ilvl w:val="0"/>
           <w:numId w:val="23"/>
@@ -1635,7 +1732,7 @@
     </w:p>
     <w:p>
       <w:pPr>
-        <w:pStyle w:val="Paragrafoelenco"/>
+        <w:pStyle w:val="ListParagraph"/>
         <w:numPr>
           <w:ilvl w:val="1"/>
           <w:numId w:val="23"/>
@@ -1726,7 +1823,7 @@
     </w:p>
     <w:p>
       <w:pPr>
-        <w:pStyle w:val="Paragrafoelenco"/>
+        <w:pStyle w:val="ListParagraph"/>
         <w:numPr>
           <w:ilvl w:val="0"/>
           <w:numId w:val="23"/>
@@ -1738,7 +1835,7 @@
     </w:p>
     <w:p>
       <w:pPr>
-        <w:pStyle w:val="Paragrafoelenco"/>
+        <w:pStyle w:val="ListParagraph"/>
         <w:numPr>
           <w:ilvl w:val="1"/>
           <w:numId w:val="23"/>
@@ -1762,7 +1859,7 @@
     </w:p>
     <w:p>
       <w:pPr>
-        <w:pStyle w:val="Paragrafoelenco"/>
+        <w:pStyle w:val="ListParagraph"/>
         <w:numPr>
           <w:ilvl w:val="0"/>
           <w:numId w:val="24"/>
@@ -1828,7 +1925,7 @@
     </w:p>
     <w:p>
       <w:pPr>
-        <w:pStyle w:val="Paragrafoelenco"/>
+        <w:pStyle w:val="ListParagraph"/>
         <w:numPr>
           <w:ilvl w:val="0"/>
           <w:numId w:val="24"/>
@@ -1911,7 +2008,7 @@
     </w:p>
     <w:p>
       <w:pPr>
-        <w:pStyle w:val="Paragrafoelenco"/>
+        <w:pStyle w:val="ListParagraph"/>
         <w:numPr>
           <w:ilvl w:val="0"/>
           <w:numId w:val="22"/>
@@ -1923,7 +2020,7 @@
     </w:p>
     <w:p>
       <w:pPr>
-        <w:pStyle w:val="Paragrafoelenco"/>
+        <w:pStyle w:val="ListParagraph"/>
         <w:numPr>
           <w:ilvl w:val="0"/>
           <w:numId w:val="22"/>
@@ -2025,7 +2122,7 @@
       <w:hyperlink r:id="rId10" w:anchor="gid=452142481" w:history="1">
         <w:r>
           <w:rPr>
-            <w:rStyle w:val="Collegamentoipertestuale"/>
+            <w:rStyle w:val="Hyperlink"/>
           </w:rPr>
           <w:t>https://docs.google.com/spreadsheets/d/1AuIASjkdAdKom7bgjDN5BxMKeRUefHlN/edit#gid=452142481</w:t>
         </w:r>
@@ -2046,7 +2143,7 @@
       <w:hyperlink r:id="rId11">
         <w:r>
           <w:rPr>
-            <w:rStyle w:val="Collegamentoipertestuale"/>
+            <w:rStyle w:val="Hyperlink"/>
           </w:rPr>
           <w:t>https://github.com/ufal/UMR/blob/main/tecto2umr/functors-to-args-mapping-instructions.md</w:t>
         </w:r>
@@ -2102,7 +2199,7 @@
       <w:hyperlink r:id="rId12">
         <w:r>
           <w:rPr>
-            <w:rStyle w:val="Collegamentoipertestuale"/>
+            <w:rStyle w:val="Hyperlink"/>
             <w:rFonts w:cs="Times New Roman"/>
             <w:szCs w:val="24"/>
           </w:rPr>
@@ -2150,7 +2247,7 @@
     </w:p>
     <w:p>
       <w:pPr>
-        <w:pStyle w:val="Paragrafoelenco"/>
+        <w:pStyle w:val="ListParagraph"/>
         <w:numPr>
           <w:ilvl w:val="0"/>
           <w:numId w:val="20"/>
@@ -2171,7 +2268,7 @@
     </w:p>
     <w:p>
       <w:pPr>
-        <w:pStyle w:val="Paragrafoelenco"/>
+        <w:pStyle w:val="ListParagraph"/>
         <w:ind w:left="360"/>
         <w:rPr>
           <w:rFonts w:cs="Times New Roman"/>
@@ -2202,7 +2299,7 @@
       <w:hyperlink r:id="rId13">
         <w:r>
           <w:rPr>
-            <w:rStyle w:val="Collegamentoipertestuale"/>
+            <w:rStyle w:val="Hyperlink"/>
             <w:rFonts w:cs="Times New Roman"/>
             <w:szCs w:val="24"/>
           </w:rPr>
@@ -2219,7 +2316,7 @@
     </w:p>
     <w:p>
       <w:pPr>
-        <w:pStyle w:val="Paragrafoelenco"/>
+        <w:pStyle w:val="ListParagraph"/>
         <w:numPr>
           <w:ilvl w:val="0"/>
           <w:numId w:val="20"/>
@@ -2240,7 +2337,7 @@
     </w:p>
     <w:p>
       <w:pPr>
-        <w:pStyle w:val="Paragrafoelenco"/>
+        <w:pStyle w:val="ListParagraph"/>
         <w:ind w:left="360"/>
         <w:rPr>
           <w:rFonts w:cs="Times New Roman"/>
@@ -2258,7 +2355,7 @@
     </w:p>
     <w:p>
       <w:pPr>
-        <w:pStyle w:val="Paragrafoelenco"/>
+        <w:pStyle w:val="ListParagraph"/>
         <w:numPr>
           <w:ilvl w:val="0"/>
           <w:numId w:val="20"/>
@@ -2279,7 +2376,7 @@
     </w:p>
     <w:p>
       <w:pPr>
-        <w:pStyle w:val="Paragrafoelenco"/>
+        <w:pStyle w:val="ListParagraph"/>
         <w:ind w:left="1080"/>
         <w:rPr>
           <w:rFonts w:cs="Times New Roman"/>
@@ -2296,7 +2393,7 @@
     </w:p>
     <w:p>
       <w:pPr>
-        <w:pStyle w:val="Paragrafoelenco"/>
+        <w:pStyle w:val="ListParagraph"/>
         <w:ind w:left="360"/>
         <w:rPr>
           <w:rFonts w:cs="Times New Roman"/>
@@ -2313,7 +2410,7 @@
     </w:p>
     <w:p>
       <w:pPr>
-        <w:pStyle w:val="Paragrafoelenco"/>
+        <w:pStyle w:val="ListParagraph"/>
         <w:ind w:left="360"/>
       </w:pPr>
       <w:r>
@@ -2359,7 +2456,7 @@
     </w:p>
     <w:p>
       <w:pPr>
-        <w:pStyle w:val="Paragrafoelenco"/>
+        <w:pStyle w:val="ListParagraph"/>
         <w:numPr>
           <w:ilvl w:val="0"/>
           <w:numId w:val="20"/>
@@ -2380,7 +2477,7 @@
     </w:p>
     <w:p>
       <w:pPr>
-        <w:pStyle w:val="Paragrafoelenco"/>
+        <w:pStyle w:val="ListParagraph"/>
         <w:ind w:left="360"/>
         <w:rPr>
           <w:rFonts w:cs="Times New Roman"/>
@@ -3051,7 +3148,7 @@
     </w:p>
     <w:p>
       <w:pPr>
-        <w:pStyle w:val="Paragrafoelenco"/>
+        <w:pStyle w:val="ListParagraph"/>
         <w:numPr>
           <w:ilvl w:val="0"/>
           <w:numId w:val="19"/>
@@ -3325,7 +3422,7 @@
       <w:hyperlink r:id="rId14">
         <w:r>
           <w:rPr>
-            <w:rStyle w:val="Collegamentoipertestuale"/>
+            <w:rStyle w:val="Hyperlink"/>
           </w:rPr>
           <w:t>https://lindat.mff.cuni.cz/services/SynSemClassSearch/?version=synsemclass5.0</w:t>
         </w:r>
@@ -3479,7 +3576,7 @@
       <w:hyperlink r:id="rId15">
         <w:r>
           <w:rPr>
-            <w:rStyle w:val="Collegamentoipertestuale"/>
+            <w:rStyle w:val="Hyperlink"/>
           </w:rPr>
           <w:t>https://github.com/ufal/UMR/blob/main/doc/quantity.md</w:t>
         </w:r>
@@ -3805,7 +3902,7 @@
       <w:hyperlink r:id="rId16">
         <w:r>
           <w:rPr>
-            <w:rStyle w:val="Collegamentoipertestuale"/>
+            <w:rStyle w:val="Hyperlink"/>
           </w:rPr>
           <w:t>issue tracker</w:t>
         </w:r>
@@ -3820,7 +3917,7 @@
       <w:hyperlink r:id="rId17">
         <w:r>
           <w:rPr>
-            <w:rStyle w:val="Collegamentoipertestuale"/>
+            <w:rStyle w:val="Hyperlink"/>
           </w:rPr>
           <w:t>Treex writer</w:t>
         </w:r>
@@ -3837,7 +3934,7 @@
     </w:p>
     <w:p>
       <w:pPr>
-        <w:pStyle w:val="Paragrafoelenco"/>
+        <w:pStyle w:val="ListParagraph"/>
         <w:numPr>
           <w:ilvl w:val="0"/>
           <w:numId w:val="18"/>
@@ -3858,7 +3955,7 @@
     </w:p>
     <w:p>
       <w:pPr>
-        <w:pStyle w:val="Paragrafoelenco"/>
+        <w:pStyle w:val="ListParagraph"/>
         <w:numPr>
           <w:ilvl w:val="0"/>
           <w:numId w:val="18"/>
@@ -3870,7 +3967,7 @@
     </w:p>
     <w:p>
       <w:pPr>
-        <w:pStyle w:val="Paragrafoelenco"/>
+        <w:pStyle w:val="ListParagraph"/>
         <w:numPr>
           <w:ilvl w:val="0"/>
           <w:numId w:val="18"/>
@@ -3882,7 +3979,7 @@
     </w:p>
     <w:p>
       <w:pPr>
-        <w:pStyle w:val="Paragrafoelenco"/>
+        <w:pStyle w:val="ListParagraph"/>
         <w:numPr>
           <w:ilvl w:val="0"/>
           <w:numId w:val="18"/>
@@ -3903,7 +4000,7 @@
     </w:p>
     <w:p>
       <w:pPr>
-        <w:pStyle w:val="Paragrafoelenco"/>
+        <w:pStyle w:val="ListParagraph"/>
         <w:numPr>
           <w:ilvl w:val="0"/>
           <w:numId w:val="18"/>
@@ -3924,7 +4021,7 @@
     </w:p>
     <w:p>
       <w:pPr>
-        <w:pStyle w:val="Paragrafoelenco"/>
+        <w:pStyle w:val="ListParagraph"/>
         <w:numPr>
           <w:ilvl w:val="0"/>
           <w:numId w:val="18"/>
@@ -3936,7 +4033,7 @@
     </w:p>
     <w:p>
       <w:pPr>
-        <w:pStyle w:val="Paragrafoelenco"/>
+        <w:pStyle w:val="ListParagraph"/>
         <w:numPr>
           <w:ilvl w:val="0"/>
           <w:numId w:val="18"/>
@@ -3948,7 +4045,7 @@
     </w:p>
     <w:p>
       <w:pPr>
-        <w:pStyle w:val="Paragrafoelenco"/>
+        <w:pStyle w:val="ListParagraph"/>
         <w:numPr>
           <w:ilvl w:val="0"/>
           <w:numId w:val="18"/>
@@ -4057,7 +4154,7 @@
     </w:p>
     <w:p>
       <w:pPr>
-        <w:pStyle w:val="Paragrafoelenco"/>
+        <w:pStyle w:val="ListParagraph"/>
         <w:numPr>
           <w:ilvl w:val="0"/>
           <w:numId w:val="17"/>
@@ -4077,7 +4174,7 @@
     </w:p>
     <w:p>
       <w:pPr>
-        <w:pStyle w:val="Paragrafoelenco"/>
+        <w:pStyle w:val="ListParagraph"/>
         <w:numPr>
           <w:ilvl w:val="0"/>
           <w:numId w:val="17"/>
@@ -4099,7 +4196,7 @@
     </w:p>
     <w:p>
       <w:pPr>
-        <w:pStyle w:val="Paragrafoelenco"/>
+        <w:pStyle w:val="ListParagraph"/>
         <w:numPr>
           <w:ilvl w:val="0"/>
           <w:numId w:val="17"/>
@@ -4122,7 +4219,7 @@
     </w:p>
     <w:p>
       <w:pPr>
-        <w:pStyle w:val="Paragrafoelenco"/>
+        <w:pStyle w:val="ListParagraph"/>
         <w:numPr>
           <w:ilvl w:val="0"/>
           <w:numId w:val="17"/>
@@ -4144,7 +4241,7 @@
     </w:p>
     <w:p>
       <w:pPr>
-        <w:pStyle w:val="Paragrafoelenco"/>
+        <w:pStyle w:val="ListParagraph"/>
         <w:numPr>
           <w:ilvl w:val="0"/>
           <w:numId w:val="17"/>
@@ -4193,7 +4290,7 @@
     </w:p>
     <w:p>
       <w:pPr>
-        <w:pStyle w:val="Paragrafoelenco"/>
+        <w:pStyle w:val="ListParagraph"/>
         <w:numPr>
           <w:ilvl w:val="0"/>
           <w:numId w:val="17"/>
@@ -4240,7 +4337,7 @@
     </w:p>
     <w:p>
       <w:pPr>
-        <w:pStyle w:val="Paragrafoelenco"/>
+        <w:pStyle w:val="ListParagraph"/>
         <w:numPr>
           <w:ilvl w:val="0"/>
           <w:numId w:val="17"/>
@@ -4260,7 +4357,7 @@
     </w:p>
     <w:p>
       <w:pPr>
-        <w:pStyle w:val="Paragrafoelenco"/>
+        <w:pStyle w:val="ListParagraph"/>
         <w:numPr>
           <w:ilvl w:val="0"/>
           <w:numId w:val="17"/>
@@ -4280,7 +4377,7 @@
     </w:p>
     <w:p>
       <w:pPr>
-        <w:pStyle w:val="Paragrafoelenco"/>
+        <w:pStyle w:val="ListParagraph"/>
         <w:numPr>
           <w:ilvl w:val="0"/>
           <w:numId w:val="17"/>
@@ -4407,7 +4504,7 @@
       <w:hyperlink r:id="rId18" w:anchor="part-3-3-1-Aspect" w:history="1">
         <w:r>
           <w:rPr>
-            <w:rStyle w:val="Collegamentoipertestuale"/>
+            <w:rStyle w:val="Hyperlink"/>
           </w:rPr>
           <w:t>Part 3-3-1</w:t>
         </w:r>
@@ -4503,7 +4600,7 @@
       <w:hyperlink r:id="rId19" w:anchor="gid=1927108453" w:history="1">
         <w:r>
           <w:rPr>
-            <w:rStyle w:val="Collegamentoipertestuale"/>
+            <w:rStyle w:val="Hyperlink"/>
           </w:rPr>
           <w:t>UMR spreadsheet</w:t>
         </w:r>
@@ -4544,7 +4641,7 @@
     </w:p>
     <w:p>
       <w:pPr>
-        <w:pStyle w:val="Paragrafoelenco"/>
+        <w:pStyle w:val="ListParagraph"/>
         <w:numPr>
           <w:ilvl w:val="0"/>
           <w:numId w:val="16"/>
@@ -4565,7 +4662,7 @@
     </w:p>
     <w:p>
       <w:pPr>
-        <w:pStyle w:val="Paragrafoelenco"/>
+        <w:pStyle w:val="ListParagraph"/>
         <w:numPr>
           <w:ilvl w:val="0"/>
           <w:numId w:val="16"/>
@@ -4586,7 +4683,7 @@
     </w:p>
     <w:p>
       <w:pPr>
-        <w:pStyle w:val="Paragrafoelenco"/>
+        <w:pStyle w:val="ListParagraph"/>
         <w:numPr>
           <w:ilvl w:val="0"/>
           <w:numId w:val="16"/>
@@ -4607,7 +4704,7 @@
       <w:hyperlink r:id="rId20" w:anchor="part-3-1-6-discourse-relations" w:history="1">
         <w:r>
           <w:rPr>
-            <w:rStyle w:val="Collegamentoipertestuale"/>
+            <w:rStyle w:val="Hyperlink"/>
           </w:rPr>
           <w:t>Part 3-1-6</w:t>
         </w:r>
@@ -4624,7 +4721,7 @@
       <w:hyperlink r:id="rId21">
         <w:r>
           <w:rPr>
-            <w:rStyle w:val="Collegamentoipertestuale"/>
+            <w:rStyle w:val="Hyperlink"/>
           </w:rPr>
           <w:t>our own fork of the UMR guidelines</w:t>
         </w:r>
@@ -4769,7 +4866,7 @@
       <w:hyperlink r:id="rId22" w:anchor="gid=1927108453" w:history="1">
         <w:r>
           <w:rPr>
-            <w:rStyle w:val="Collegamentoipertestuale"/>
+            <w:rStyle w:val="Hyperlink"/>
           </w:rPr>
           <w:t>spreadsheet</w:t>
         </w:r>
@@ -4934,7 +5031,7 @@
       <w:hyperlink r:id="rId23">
         <w:r>
           <w:rPr>
-            <w:rStyle w:val="Collegamentoipertestuale"/>
+            <w:rStyle w:val="Hyperlink"/>
           </w:rPr>
           <w:t>https://github.com/cu-clear/UMR-Annotation/issues/2</w:t>
         </w:r>
@@ -5189,7 +5286,7 @@
       <w:hyperlink r:id="rId24" w:tgtFrame="_blank">
         <w:r>
           <w:rPr>
-            <w:rStyle w:val="Collegamentoipertestuale"/>
+            <w:rStyle w:val="Hyperlink"/>
             <w:lang w:val="pl-PL"/>
           </w:rPr>
           <w:t>https://colab.research.google.com/drive/1pbmJ3k3_qFuVM44neVHikiJKe81xsAHD?usp=sharing</w:t>
@@ -5239,7 +5336,7 @@
     </w:p>
     <w:p>
       <w:pPr>
-        <w:pStyle w:val="Paragrafoelenco"/>
+        <w:pStyle w:val="ListParagraph"/>
         <w:numPr>
           <w:ilvl w:val="0"/>
           <w:numId w:val="13"/>
@@ -5260,7 +5357,7 @@
     </w:p>
     <w:p>
       <w:pPr>
-        <w:pStyle w:val="Paragrafoelenco"/>
+        <w:pStyle w:val="ListParagraph"/>
         <w:numPr>
           <w:ilvl w:val="0"/>
           <w:numId w:val="13"/>
@@ -5288,7 +5385,7 @@
     </w:p>
     <w:p>
       <w:pPr>
-        <w:pStyle w:val="Paragrafoelenco"/>
+        <w:pStyle w:val="ListParagraph"/>
         <w:numPr>
           <w:ilvl w:val="0"/>
           <w:numId w:val="13"/>
@@ -5350,7 +5447,7 @@
       <w:hyperlink r:id="rId25">
         <w:r>
           <w:rPr>
-            <w:rStyle w:val="Collegamentoipertestuale"/>
+            <w:rStyle w:val="Hyperlink"/>
             <w:rFonts w:cs="Times New Roman"/>
             <w:szCs w:val="24"/>
           </w:rPr>
@@ -5369,7 +5466,7 @@
       <w:hyperlink r:id="rId26">
         <w:r>
           <w:rPr>
-            <w:rStyle w:val="Collegamentoipertestuale"/>
+            <w:rStyle w:val="Hyperlink"/>
             <w:rFonts w:cs="Times New Roman"/>
             <w:szCs w:val="24"/>
           </w:rPr>
@@ -5416,7 +5513,7 @@
     </w:p>
     <w:p>
       <w:pPr>
-        <w:pStyle w:val="Paragrafoelenco"/>
+        <w:pStyle w:val="ListParagraph"/>
         <w:numPr>
           <w:ilvl w:val="0"/>
           <w:numId w:val="14"/>
@@ -5463,7 +5560,7 @@
     </w:p>
     <w:p>
       <w:pPr>
-        <w:pStyle w:val="Paragrafoelenco"/>
+        <w:pStyle w:val="ListParagraph"/>
         <w:numPr>
           <w:ilvl w:val="0"/>
           <w:numId w:val="12"/>
@@ -5483,7 +5580,7 @@
     </w:p>
     <w:p>
       <w:pPr>
-        <w:pStyle w:val="Paragrafoelenco"/>
+        <w:pStyle w:val="ListParagraph"/>
         <w:numPr>
           <w:ilvl w:val="0"/>
           <w:numId w:val="12"/>
@@ -5503,7 +5600,7 @@
     </w:p>
     <w:p>
       <w:pPr>
-        <w:pStyle w:val="Paragrafoelenco"/>
+        <w:pStyle w:val="ListParagraph"/>
         <w:numPr>
           <w:ilvl w:val="0"/>
           <w:numId w:val="12"/>
@@ -5591,7 +5688,7 @@
     </w:p>
     <w:p>
       <w:pPr>
-        <w:pStyle w:val="Paragrafoelenco"/>
+        <w:pStyle w:val="ListParagraph"/>
         <w:numPr>
           <w:ilvl w:val="0"/>
           <w:numId w:val="12"/>
@@ -5611,7 +5708,7 @@
     </w:p>
     <w:p>
       <w:pPr>
-        <w:pStyle w:val="Paragrafoelenco"/>
+        <w:pStyle w:val="ListParagraph"/>
         <w:numPr>
           <w:ilvl w:val="0"/>
           <w:numId w:val="12"/>
@@ -5624,7 +5721,7 @@
       <w:hyperlink r:id="rId27">
         <w:r>
           <w:rPr>
-            <w:rStyle w:val="Collegamentoipertestuale"/>
+            <w:rStyle w:val="Hyperlink"/>
             <w:rFonts w:cs="Times New Roman"/>
             <w:szCs w:val="24"/>
           </w:rPr>
@@ -5634,7 +5731,7 @@
     </w:p>
     <w:p>
       <w:pPr>
-        <w:pStyle w:val="Paragrafoelenco"/>
+        <w:pStyle w:val="ListParagraph"/>
         <w:numPr>
           <w:ilvl w:val="0"/>
           <w:numId w:val="12"/>
@@ -5662,7 +5759,7 @@
     </w:p>
     <w:p>
       <w:pPr>
-        <w:pStyle w:val="Paragrafoelenco"/>
+        <w:pStyle w:val="ListParagraph"/>
         <w:numPr>
           <w:ilvl w:val="1"/>
           <w:numId w:val="12"/>
@@ -5682,7 +5779,7 @@
     </w:p>
     <w:p>
       <w:pPr>
-        <w:pStyle w:val="Paragrafoelenco"/>
+        <w:pStyle w:val="ListParagraph"/>
         <w:numPr>
           <w:ilvl w:val="1"/>
           <w:numId w:val="12"/>
@@ -5702,7 +5799,7 @@
     </w:p>
     <w:p>
       <w:pPr>
-        <w:pStyle w:val="Paragrafoelenco"/>
+        <w:pStyle w:val="ListParagraph"/>
         <w:numPr>
           <w:ilvl w:val="1"/>
           <w:numId w:val="12"/>
@@ -5718,7 +5815,7 @@
     </w:p>
     <w:p>
       <w:pPr>
-        <w:pStyle w:val="Paragrafoelenco"/>
+        <w:pStyle w:val="ListParagraph"/>
         <w:numPr>
           <w:ilvl w:val="1"/>
           <w:numId w:val="12"/>
@@ -5737,7 +5834,7 @@
     </w:p>
     <w:p>
       <w:pPr>
-        <w:pStyle w:val="Paragrafoelenco"/>
+        <w:pStyle w:val="ListParagraph"/>
         <w:numPr>
           <w:ilvl w:val="1"/>
           <w:numId w:val="12"/>
@@ -5750,7 +5847,7 @@
     </w:p>
     <w:p>
       <w:pPr>
-        <w:pStyle w:val="Paragrafoelenco"/>
+        <w:pStyle w:val="ListParagraph"/>
         <w:numPr>
           <w:ilvl w:val="1"/>
           <w:numId w:val="12"/>
@@ -5762,7 +5859,7 @@
     </w:p>
     <w:p>
       <w:pPr>
-        <w:pStyle w:val="Paragrafoelenco"/>
+        <w:pStyle w:val="ListParagraph"/>
         <w:numPr>
           <w:ilvl w:val="2"/>
           <w:numId w:val="12"/>
@@ -5774,7 +5871,7 @@
     </w:p>
     <w:p>
       <w:pPr>
-        <w:pStyle w:val="Paragrafoelenco"/>
+        <w:pStyle w:val="ListParagraph"/>
         <w:numPr>
           <w:ilvl w:val="2"/>
           <w:numId w:val="12"/>
@@ -5796,7 +5893,7 @@
     </w:p>
     <w:p>
       <w:pPr>
-        <w:pStyle w:val="Paragrafoelenco"/>
+        <w:pStyle w:val="ListParagraph"/>
         <w:numPr>
           <w:ilvl w:val="0"/>
           <w:numId w:val="12"/>
@@ -5814,7 +5911,7 @@
     </w:p>
     <w:p>
       <w:pPr>
-        <w:pStyle w:val="Paragrafoelenco"/>
+        <w:pStyle w:val="ListParagraph"/>
         <w:numPr>
           <w:ilvl w:val="1"/>
           <w:numId w:val="12"/>
@@ -5826,7 +5923,7 @@
     </w:p>
     <w:p>
       <w:pPr>
-        <w:pStyle w:val="Paragrafoelenco"/>
+        <w:pStyle w:val="ListParagraph"/>
         <w:numPr>
           <w:ilvl w:val="1"/>
           <w:numId w:val="12"/>
@@ -5981,7 +6078,7 @@
       <w:hyperlink r:id="rId28" w:anchor="gid=1927108453" w:history="1">
         <w:r>
           <w:rPr>
-            <w:rStyle w:val="Collegamentoipertestuale"/>
+            <w:rStyle w:val="Hyperlink"/>
           </w:rPr>
           <w:t>https://docs.google.com/spreadsheets/d/1PVxgXW3ED3OWLieie9scr6iq_xuQ5RAA8YJKwbLwJ2E/edit#gid=1927108453</w:t>
         </w:r>
@@ -5989,7 +6086,7 @@
     </w:p>
     <w:p>
       <w:pPr>
-        <w:pStyle w:val="Paragrafoelenco"/>
+        <w:pStyle w:val="ListParagraph"/>
         <w:numPr>
           <w:ilvl w:val="0"/>
           <w:numId w:val="11"/>
@@ -6062,7 +6159,7 @@
       <w:hyperlink r:id="rId29">
         <w:r>
           <w:rPr>
-            <w:rStyle w:val="Collegamentoipertestuale"/>
+            <w:rStyle w:val="Hyperlink"/>
           </w:rPr>
           <w:t>https://github.com/ufal/UMR/tree/main</w:t>
         </w:r>
@@ -6247,7 +6344,7 @@
       <w:hyperlink r:id="rId30">
         <w:r>
           <w:rPr>
-            <w:rStyle w:val="Collegamentoipertestuale"/>
+            <w:rStyle w:val="Hyperlink"/>
           </w:rPr>
           <w:t>http://ufallab.ms.mff.cuni.cz/~$user/</w:t>
         </w:r>
@@ -6357,7 +6454,7 @@
     </w:p>
     <w:p>
       <w:pPr>
-        <w:pStyle w:val="Paragrafoelenco"/>
+        <w:pStyle w:val="ListParagraph"/>
         <w:numPr>
           <w:ilvl w:val="0"/>
           <w:numId w:val="10"/>
@@ -6370,7 +6467,7 @@
     </w:p>
     <w:p>
       <w:pPr>
-        <w:pStyle w:val="Paragrafoelenco"/>
+        <w:pStyle w:val="ListParagraph"/>
         <w:numPr>
           <w:ilvl w:val="0"/>
           <w:numId w:val="10"/>
@@ -6383,7 +6480,7 @@
     </w:p>
     <w:p>
       <w:pPr>
-        <w:pStyle w:val="Paragrafoelenco"/>
+        <w:pStyle w:val="ListParagraph"/>
         <w:numPr>
           <w:ilvl w:val="0"/>
           <w:numId w:val="10"/>
@@ -6396,7 +6493,7 @@
     </w:p>
     <w:p>
       <w:pPr>
-        <w:pStyle w:val="Paragrafoelenco"/>
+        <w:pStyle w:val="ListParagraph"/>
         <w:numPr>
           <w:ilvl w:val="0"/>
           <w:numId w:val="10"/>
@@ -6409,7 +6506,7 @@
     </w:p>
     <w:p>
       <w:pPr>
-        <w:pStyle w:val="Paragrafoelenco"/>
+        <w:pStyle w:val="ListParagraph"/>
         <w:numPr>
           <w:ilvl w:val="0"/>
           <w:numId w:val="10"/>
@@ -6436,7 +6533,7 @@
     </w:p>
     <w:p>
       <w:pPr>
-        <w:pStyle w:val="Paragrafoelenco"/>
+        <w:pStyle w:val="ListParagraph"/>
         <w:numPr>
           <w:ilvl w:val="0"/>
           <w:numId w:val="10"/>
@@ -6449,7 +6546,7 @@
     </w:p>
     <w:p>
       <w:pPr>
-        <w:pStyle w:val="Paragrafoelenco"/>
+        <w:pStyle w:val="ListParagraph"/>
         <w:numPr>
           <w:ilvl w:val="0"/>
           <w:numId w:val="10"/>
@@ -6462,7 +6559,7 @@
     </w:p>
     <w:p>
       <w:pPr>
-        <w:pStyle w:val="Paragrafoelenco"/>
+        <w:pStyle w:val="ListParagraph"/>
         <w:numPr>
           <w:ilvl w:val="0"/>
           <w:numId w:val="10"/>
@@ -6475,7 +6572,7 @@
     </w:p>
     <w:p>
       <w:pPr>
-        <w:pStyle w:val="Paragrafoelenco"/>
+        <w:pStyle w:val="ListParagraph"/>
         <w:numPr>
           <w:ilvl w:val="0"/>
           <w:numId w:val="10"/>
@@ -6488,7 +6585,7 @@
       <w:hyperlink r:id="rId31">
         <w:r>
           <w:rPr>
-            <w:rStyle w:val="Collegamentoipertestuale"/>
+            <w:rStyle w:val="Hyperlink"/>
           </w:rPr>
           <w:t>julia.bonn@colorado.edu</w:t>
         </w:r>
@@ -6513,7 +6610,7 @@
     </w:p>
     <w:p>
       <w:pPr>
-        <w:pStyle w:val="Paragrafoelenco"/>
+        <w:pStyle w:val="ListParagraph"/>
         <w:numPr>
           <w:ilvl w:val="0"/>
           <w:numId w:val="10"/>
@@ -6766,7 +6863,7 @@
     </w:p>
     <w:p>
       <w:pPr>
-        <w:pStyle w:val="Paragrafoelenco"/>
+        <w:pStyle w:val="ListParagraph"/>
         <w:numPr>
           <w:ilvl w:val="0"/>
           <w:numId w:val="7"/>
@@ -6795,7 +6892,7 @@
       <w:hyperlink r:id="rId32">
         <w:r>
           <w:rPr>
-            <w:rStyle w:val="Collegamentoipertestuale"/>
+            <w:rStyle w:val="Hyperlink"/>
             <w:rFonts w:cs="Times New Roman"/>
             <w:szCs w:val="24"/>
           </w:rPr>
@@ -6805,7 +6902,7 @@
     </w:p>
     <w:p>
       <w:pPr>
-        <w:pStyle w:val="Paragrafoelenco"/>
+        <w:pStyle w:val="ListParagraph"/>
         <w:numPr>
           <w:ilvl w:val="0"/>
           <w:numId w:val="7"/>
@@ -6825,7 +6922,7 @@
     </w:p>
     <w:p>
       <w:pPr>
-        <w:pStyle w:val="Paragrafoelenco"/>
+        <w:pStyle w:val="ListParagraph"/>
         <w:numPr>
           <w:ilvl w:val="0"/>
           <w:numId w:val="7"/>
@@ -6848,7 +6945,7 @@
       <w:hyperlink r:id="rId33">
         <w:r>
           <w:rPr>
-            <w:rStyle w:val="Collegamentoipertestuale"/>
+            <w:rStyle w:val="Hyperlink"/>
             <w:rFonts w:cs="Times New Roman"/>
             <w:szCs w:val="24"/>
           </w:rPr>
@@ -6858,13 +6955,13 @@
     </w:p>
     <w:p>
       <w:pPr>
-        <w:pStyle w:val="Paragrafoelenco"/>
+        <w:pStyle w:val="ListParagraph"/>
         <w:numPr>
           <w:ilvl w:val="0"/>
           <w:numId w:val="7"/>
         </w:numPr>
         <w:rPr>
-          <w:rStyle w:val="Collegamentoipertestuale"/>
+          <w:rStyle w:val="Hyperlink"/>
           <w:rFonts w:cs="Times New Roman"/>
           <w:color w:val="auto"/>
           <w:szCs w:val="24"/>
@@ -6883,7 +6980,7 @@
       <w:hyperlink r:id="rId34">
         <w:r>
           <w:rPr>
-            <w:rStyle w:val="Collegamentoipertestuale"/>
+            <w:rStyle w:val="Hyperlink"/>
             <w:rFonts w:cs="Times New Roman"/>
             <w:szCs w:val="24"/>
             <w:lang w:val="it-IT"/>
@@ -6894,7 +6991,7 @@
     </w:p>
     <w:p>
       <w:pPr>
-        <w:pStyle w:val="Paragrafoelenco"/>
+        <w:pStyle w:val="ListParagraph"/>
         <w:numPr>
           <w:ilvl w:val="0"/>
           <w:numId w:val="7"/>
@@ -6914,7 +7011,7 @@
       <w:hyperlink r:id="rId35">
         <w:r>
           <w:rPr>
-            <w:rStyle w:val="Collegamentoipertestuale"/>
+            <w:rStyle w:val="Hyperlink"/>
             <w:rFonts w:cs="Times New Roman"/>
             <w:szCs w:val="24"/>
           </w:rPr>
@@ -6980,7 +7077,7 @@
     </w:p>
     <w:p>
       <w:pPr>
-        <w:pStyle w:val="Paragrafoelenco"/>
+        <w:pStyle w:val="ListParagraph"/>
         <w:numPr>
           <w:ilvl w:val="0"/>
           <w:numId w:val="7"/>
@@ -7000,7 +7097,7 @@
     </w:p>
     <w:p>
       <w:pPr>
-        <w:pStyle w:val="Paragrafoelenco"/>
+        <w:pStyle w:val="ListParagraph"/>
         <w:numPr>
           <w:ilvl w:val="0"/>
           <w:numId w:val="7"/>
@@ -7020,7 +7117,7 @@
     </w:p>
     <w:p>
       <w:pPr>
-        <w:pStyle w:val="Paragrafoelenco"/>
+        <w:pStyle w:val="ListParagraph"/>
         <w:numPr>
           <w:ilvl w:val="0"/>
           <w:numId w:val="7"/>
@@ -7040,7 +7137,7 @@
     </w:p>
     <w:p>
       <w:pPr>
-        <w:pStyle w:val="Paragrafoelenco"/>
+        <w:pStyle w:val="ListParagraph"/>
         <w:numPr>
           <w:ilvl w:val="0"/>
           <w:numId w:val="7"/>
@@ -7060,7 +7157,7 @@
     </w:p>
     <w:p>
       <w:pPr>
-        <w:pStyle w:val="Paragrafoelenco"/>
+        <w:pStyle w:val="ListParagraph"/>
         <w:numPr>
           <w:ilvl w:val="0"/>
           <w:numId w:val="7"/>
@@ -7080,7 +7177,7 @@
     </w:p>
     <w:p>
       <w:pPr>
-        <w:pStyle w:val="Paragrafoelenco"/>
+        <w:pStyle w:val="ListParagraph"/>
         <w:numPr>
           <w:ilvl w:val="0"/>
           <w:numId w:val="7"/>
@@ -7100,7 +7197,7 @@
     </w:p>
     <w:p>
       <w:pPr>
-        <w:pStyle w:val="Paragrafoelenco"/>
+        <w:pStyle w:val="ListParagraph"/>
         <w:numPr>
           <w:ilvl w:val="0"/>
           <w:numId w:val="7"/>
@@ -7120,7 +7217,7 @@
     </w:p>
     <w:p>
       <w:pPr>
-        <w:pStyle w:val="Paragrafoelenco"/>
+        <w:pStyle w:val="ListParagraph"/>
         <w:numPr>
           <w:ilvl w:val="0"/>
           <w:numId w:val="7"/>
@@ -7140,7 +7237,7 @@
     </w:p>
     <w:p>
       <w:pPr>
-        <w:pStyle w:val="Paragrafoelenco"/>
+        <w:pStyle w:val="ListParagraph"/>
         <w:rPr>
           <w:rFonts w:cs="Times New Roman"/>
           <w:b/>
@@ -7158,7 +7255,7 @@
     </w:p>
     <w:p>
       <w:pPr>
-        <w:pStyle w:val="Paragrafoelenco"/>
+        <w:pStyle w:val="ListParagraph"/>
         <w:numPr>
           <w:ilvl w:val="0"/>
           <w:numId w:val="7"/>
@@ -7178,7 +7275,7 @@
     </w:p>
     <w:p>
       <w:pPr>
-        <w:pStyle w:val="Paragrafoelenco"/>
+        <w:pStyle w:val="ListParagraph"/>
         <w:rPr>
           <w:rFonts w:cs="Times New Roman"/>
           <w:color w:val="000000" w:themeColor="text1"/>
@@ -7196,7 +7293,7 @@
     </w:p>
     <w:p>
       <w:pPr>
-        <w:pStyle w:val="Paragrafoelenco"/>
+        <w:pStyle w:val="ListParagraph"/>
         <w:numPr>
           <w:ilvl w:val="1"/>
           <w:numId w:val="7"/>
@@ -7218,7 +7315,7 @@
     </w:p>
     <w:p>
       <w:pPr>
-        <w:pStyle w:val="Paragrafoelenco"/>
+        <w:pStyle w:val="ListParagraph"/>
         <w:numPr>
           <w:ilvl w:val="1"/>
           <w:numId w:val="7"/>
@@ -7240,7 +7337,7 @@
     </w:p>
     <w:p>
       <w:pPr>
-        <w:pStyle w:val="Paragrafoelenco"/>
+        <w:pStyle w:val="ListParagraph"/>
         <w:numPr>
           <w:ilvl w:val="0"/>
           <w:numId w:val="7"/>
@@ -7340,7 +7437,7 @@
     </w:p>
     <w:p>
       <w:pPr>
-        <w:pStyle w:val="Paragrafoelenco"/>
+        <w:pStyle w:val="ListParagraph"/>
         <w:numPr>
           <w:ilvl w:val="0"/>
           <w:numId w:val="7"/>
@@ -7362,7 +7459,7 @@
     </w:p>
     <w:p>
       <w:pPr>
-        <w:pStyle w:val="Paragrafoelenco"/>
+        <w:pStyle w:val="ListParagraph"/>
         <w:numPr>
           <w:ilvl w:val="0"/>
           <w:numId w:val="7"/>
@@ -7385,7 +7482,7 @@
     </w:p>
     <w:p>
       <w:pPr>
-        <w:pStyle w:val="Paragrafoelenco"/>
+        <w:pStyle w:val="ListParagraph"/>
         <w:rPr>
           <w:rFonts w:cs="Times New Roman"/>
           <w:szCs w:val="24"/>
@@ -7409,7 +7506,7 @@
     </w:p>
     <w:p>
       <w:pPr>
-        <w:pStyle w:val="Paragrafoelenco"/>
+        <w:pStyle w:val="ListParagraph"/>
         <w:numPr>
           <w:ilvl w:val="0"/>
           <w:numId w:val="7"/>
@@ -7429,7 +7526,7 @@
     </w:p>
     <w:p>
       <w:pPr>
-        <w:pStyle w:val="Paragrafoelenco"/>
+        <w:pStyle w:val="ListParagraph"/>
         <w:numPr>
           <w:ilvl w:val="1"/>
           <w:numId w:val="7"/>
@@ -7505,7 +7602,7 @@
     </w:p>
     <w:p>
       <w:pPr>
-        <w:pStyle w:val="Paragrafoelenco"/>
+        <w:pStyle w:val="ListParagraph"/>
         <w:numPr>
           <w:ilvl w:val="1"/>
           <w:numId w:val="7"/>
@@ -7525,7 +7622,7 @@
     </w:p>
     <w:p>
       <w:pPr>
-        <w:pStyle w:val="Paragrafoelenco"/>
+        <w:pStyle w:val="ListParagraph"/>
         <w:ind w:left="1440"/>
         <w:rPr>
           <w:rFonts w:cs="Times New Roman"/>
@@ -7599,7 +7696,7 @@
           </mc:Choice>
           <mc:Fallback>
             <w:pict>
-              <v:roundrect w14:anchorId="7A2C5F65" id="Zaoblený obdélník 11" o:spid="_x0000_s1026" style="position:absolute;margin-left:221.75pt;margin-top:196.15pt;width:127.45pt;height:30.1pt;z-index:4;visibility:visible;mso-wrap-style:square;mso-wrap-distance-left:0;mso-wrap-distance-top:0;mso-wrap-distance-right:0;mso-wrap-distance-bottom:0;mso-position-horizontal:absolute;mso-position-horizontal-relative:text;mso-position-vertical:absolute;mso-position-vertical-relative:text;v-text-anchor:top" arcsize="10923f" o:gfxdata="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" o:allowincell="f" filled="f" strokecolor="red" strokeweight="2pt"/>
+              <v:roundrect w14:anchorId="12888DFA" id="Zaoblený obdélník 11" o:spid="_x0000_s1026" style="position:absolute;margin-left:221.75pt;margin-top:196.15pt;width:127.45pt;height:30.1pt;z-index:4;visibility:visible;mso-wrap-style:square;mso-wrap-distance-left:0;mso-wrap-distance-top:0;mso-wrap-distance-right:0;mso-wrap-distance-bottom:0;mso-position-horizontal:absolute;mso-position-horizontal-relative:text;mso-position-vertical:absolute;mso-position-vertical-relative:text;v-text-anchor:top" arcsize="10923f" o:gfxdata="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" o:allowincell="f" filled="f" strokecolor="red" strokeweight="2pt"/>
             </w:pict>
           </mc:Fallback>
         </mc:AlternateContent>
@@ -7659,7 +7756,7 @@
     </w:p>
     <w:p>
       <w:pPr>
-        <w:pStyle w:val="Paragrafoelenco"/>
+        <w:pStyle w:val="ListParagraph"/>
         <w:numPr>
           <w:ilvl w:val="1"/>
           <w:numId w:val="7"/>
@@ -7679,7 +7776,7 @@
     </w:p>
     <w:p>
       <w:pPr>
-        <w:pStyle w:val="Paragrafoelenco"/>
+        <w:pStyle w:val="ListParagraph"/>
         <w:numPr>
           <w:ilvl w:val="2"/>
           <w:numId w:val="7"/>
@@ -7699,7 +7796,7 @@
     </w:p>
     <w:p>
       <w:pPr>
-        <w:pStyle w:val="Paragrafoelenco"/>
+        <w:pStyle w:val="ListParagraph"/>
         <w:numPr>
           <w:ilvl w:val="3"/>
           <w:numId w:val="7"/>
@@ -7734,7 +7831,7 @@
     </w:p>
     <w:p>
       <w:pPr>
-        <w:pStyle w:val="Paragrafoelenco"/>
+        <w:pStyle w:val="ListParagraph"/>
         <w:numPr>
           <w:ilvl w:val="3"/>
           <w:numId w:val="7"/>
@@ -7754,7 +7851,7 @@
     </w:p>
     <w:p>
       <w:pPr>
-        <w:pStyle w:val="Paragrafoelenco"/>
+        <w:pStyle w:val="ListParagraph"/>
         <w:numPr>
           <w:ilvl w:val="1"/>
           <w:numId w:val="7"/>
@@ -7784,7 +7881,7 @@
     </w:p>
     <w:p>
       <w:pPr>
-        <w:pStyle w:val="Paragrafoelenco"/>
+        <w:pStyle w:val="ListParagraph"/>
         <w:numPr>
           <w:ilvl w:val="2"/>
           <w:numId w:val="7"/>
@@ -7804,7 +7901,7 @@
     </w:p>
     <w:p>
       <w:pPr>
-        <w:pStyle w:val="Paragrafoelenco"/>
+        <w:pStyle w:val="ListParagraph"/>
         <w:numPr>
           <w:ilvl w:val="3"/>
           <w:numId w:val="7"/>
@@ -7824,7 +7921,7 @@
     </w:p>
     <w:p>
       <w:pPr>
-        <w:pStyle w:val="Paragrafoelenco"/>
+        <w:pStyle w:val="ListParagraph"/>
         <w:numPr>
           <w:ilvl w:val="3"/>
           <w:numId w:val="7"/>
@@ -7844,7 +7941,7 @@
     </w:p>
     <w:p>
       <w:pPr>
-        <w:pStyle w:val="Paragrafoelenco"/>
+        <w:pStyle w:val="ListParagraph"/>
         <w:numPr>
           <w:ilvl w:val="3"/>
           <w:numId w:val="7"/>
@@ -7880,7 +7977,7 @@
     </w:p>
     <w:p>
       <w:pPr>
-        <w:pStyle w:val="Paragrafoelenco"/>
+        <w:pStyle w:val="ListParagraph"/>
         <w:numPr>
           <w:ilvl w:val="0"/>
           <w:numId w:val="7"/>
@@ -7900,7 +7997,7 @@
     </w:p>
     <w:p>
       <w:pPr>
-        <w:pStyle w:val="Paragrafoelenco"/>
+        <w:pStyle w:val="ListParagraph"/>
         <w:numPr>
           <w:ilvl w:val="0"/>
           <w:numId w:val="7"/>
@@ -7920,7 +8017,7 @@
     </w:p>
     <w:p>
       <w:pPr>
-        <w:pStyle w:val="Paragrafoelenco"/>
+        <w:pStyle w:val="ListParagraph"/>
         <w:numPr>
           <w:ilvl w:val="0"/>
           <w:numId w:val="7"/>
@@ -7940,7 +8037,7 @@
     </w:p>
     <w:p>
       <w:pPr>
-        <w:pStyle w:val="Paragrafoelenco"/>
+        <w:pStyle w:val="ListParagraph"/>
         <w:numPr>
           <w:ilvl w:val="0"/>
           <w:numId w:val="7"/>
@@ -7977,7 +8074,7 @@
     </w:p>
     <w:p>
       <w:pPr>
-        <w:pStyle w:val="Paragrafoelenco"/>
+        <w:pStyle w:val="ListParagraph"/>
         <w:rPr>
           <w:rFonts w:cs="Times New Roman"/>
           <w:b/>
@@ -7994,7 +8091,7 @@
     </w:p>
     <w:p>
       <w:pPr>
-        <w:pStyle w:val="Paragrafoelenco"/>
+        <w:pStyle w:val="ListParagraph"/>
         <w:numPr>
           <w:ilvl w:val="0"/>
           <w:numId w:val="7"/>
@@ -8014,7 +8111,7 @@
     </w:p>
     <w:p>
       <w:pPr>
-        <w:pStyle w:val="Paragrafoelenco"/>
+        <w:pStyle w:val="ListParagraph"/>
         <w:rPr>
           <w:rFonts w:cs="Times New Roman"/>
           <w:szCs w:val="24"/>
@@ -8030,7 +8127,7 @@
     </w:p>
     <w:p>
       <w:pPr>
-        <w:pStyle w:val="Paragrafoelenco"/>
+        <w:pStyle w:val="ListParagraph"/>
         <w:numPr>
           <w:ilvl w:val="1"/>
           <w:numId w:val="7"/>
@@ -8050,7 +8147,7 @@
     </w:p>
     <w:p>
       <w:pPr>
-        <w:pStyle w:val="Paragrafoelenco"/>
+        <w:pStyle w:val="ListParagraph"/>
         <w:numPr>
           <w:ilvl w:val="1"/>
           <w:numId w:val="7"/>
@@ -8070,7 +8167,7 @@
     </w:p>
     <w:p>
       <w:pPr>
-        <w:pStyle w:val="Paragrafoelenco"/>
+        <w:pStyle w:val="ListParagraph"/>
         <w:numPr>
           <w:ilvl w:val="0"/>
           <w:numId w:val="7"/>
@@ -8357,7 +8454,7 @@
       <w:hyperlink r:id="rId37">
         <w:r>
           <w:rPr>
-            <w:rStyle w:val="Collegamentoipertestuale"/>
+            <w:rStyle w:val="Hyperlink"/>
             <w:rFonts w:cs="Times New Roman"/>
             <w:szCs w:val="24"/>
           </w:rPr>
@@ -8441,7 +8538,7 @@
     </w:p>
     <w:p>
       <w:pPr>
-        <w:pStyle w:val="Paragrafoelenco"/>
+        <w:pStyle w:val="ListParagraph"/>
         <w:numPr>
           <w:ilvl w:val="0"/>
           <w:numId w:val="8"/>
@@ -8454,7 +8551,7 @@
     </w:p>
     <w:p>
       <w:pPr>
-        <w:pStyle w:val="Paragrafoelenco"/>
+        <w:pStyle w:val="ListParagraph"/>
         <w:numPr>
           <w:ilvl w:val="0"/>
           <w:numId w:val="8"/>
@@ -8478,7 +8575,7 @@
     </w:p>
     <w:p>
       <w:pPr>
-        <w:pStyle w:val="Paragrafoelenco"/>
+        <w:pStyle w:val="ListParagraph"/>
         <w:numPr>
           <w:ilvl w:val="0"/>
           <w:numId w:val="9"/>
@@ -8491,7 +8588,7 @@
     </w:p>
     <w:p>
       <w:pPr>
-        <w:pStyle w:val="Paragrafoelenco"/>
+        <w:pStyle w:val="ListParagraph"/>
         <w:numPr>
           <w:ilvl w:val="0"/>
           <w:numId w:val="9"/>
@@ -8516,7 +8613,7 @@
     </w:p>
     <w:p>
       <w:pPr>
-        <w:pStyle w:val="Paragrafoelenco"/>
+        <w:pStyle w:val="ListParagraph"/>
         <w:numPr>
           <w:ilvl w:val="0"/>
           <w:numId w:val="9"/>
@@ -8529,7 +8626,7 @@
     </w:p>
     <w:p>
       <w:pPr>
-        <w:pStyle w:val="Paragrafoelenco"/>
+        <w:pStyle w:val="ListParagraph"/>
         <w:numPr>
           <w:ilvl w:val="0"/>
           <w:numId w:val="9"/>
@@ -8542,7 +8639,7 @@
     </w:p>
     <w:p>
       <w:pPr>
-        <w:pStyle w:val="Paragrafoelenco"/>
+        <w:pStyle w:val="ListParagraph"/>
         <w:numPr>
           <w:ilvl w:val="1"/>
           <w:numId w:val="9"/>
@@ -8555,7 +8652,7 @@
     </w:p>
     <w:p>
       <w:pPr>
-        <w:pStyle w:val="Paragrafoelenco"/>
+        <w:pStyle w:val="ListParagraph"/>
         <w:numPr>
           <w:ilvl w:val="2"/>
           <w:numId w:val="9"/>
@@ -8568,7 +8665,7 @@
     </w:p>
     <w:p>
       <w:pPr>
-        <w:pStyle w:val="Paragrafoelenco"/>
+        <w:pStyle w:val="ListParagraph"/>
         <w:numPr>
           <w:ilvl w:val="2"/>
           <w:numId w:val="9"/>
@@ -8589,7 +8686,7 @@
       <w:hyperlink r:id="rId38">
         <w:r>
           <w:rPr>
-            <w:rStyle w:val="Collegamentoipertestuale"/>
+            <w:rStyle w:val="Hyperlink"/>
           </w:rPr>
           <w:t>https://ufallab.ms.mff.cuni.cz/~mnovak/umr/graphs/ufal/latin/sample.txt/visualization.html</w:t>
         </w:r>
@@ -8627,7 +8724,7 @@
     </w:p>
     <w:p>
       <w:pPr>
-        <w:pStyle w:val="Paragrafoelenco"/>
+        <w:pStyle w:val="ListParagraph"/>
         <w:numPr>
           <w:ilvl w:val="0"/>
           <w:numId w:val="9"/>
@@ -8640,7 +8737,7 @@
     </w:p>
     <w:p>
       <w:pPr>
-        <w:pStyle w:val="Paragrafoelenco"/>
+        <w:pStyle w:val="ListParagraph"/>
         <w:numPr>
           <w:ilvl w:val="0"/>
           <w:numId w:val="9"/>
@@ -8760,7 +8857,7 @@
     <w:p/>
     <w:p>
       <w:pPr>
-        <w:pStyle w:val="Paragrafoelenco"/>
+        <w:pStyle w:val="ListParagraph"/>
         <w:numPr>
           <w:ilvl w:val="0"/>
           <w:numId w:val="1"/>
@@ -8772,7 +8869,7 @@
     </w:p>
     <w:p>
       <w:pPr>
-        <w:pStyle w:val="Paragrafoelenco"/>
+        <w:pStyle w:val="ListParagraph"/>
         <w:numPr>
           <w:ilvl w:val="1"/>
           <w:numId w:val="1"/>
@@ -8790,7 +8887,7 @@
       <w:hyperlink r:id="rId39">
         <w:r>
           <w:rPr>
-            <w:rStyle w:val="Collegamentoipertestuale"/>
+            <w:rStyle w:val="Hyperlink"/>
             <w:lang w:val="pl-PL"/>
           </w:rPr>
           <w:t>http://ufallab.ms.mff.cuni.cz/~mnovak/umr/graphs/ufal/czech/mf020922_estonsko-ML.txt/visualization.html</w:t>
@@ -8799,7 +8896,7 @@
     </w:p>
     <w:p>
       <w:pPr>
-        <w:pStyle w:val="Paragrafoelenco"/>
+        <w:pStyle w:val="ListParagraph"/>
         <w:numPr>
           <w:ilvl w:val="1"/>
           <w:numId w:val="1"/>
@@ -8811,7 +8908,7 @@
       <w:hyperlink r:id="rId40">
         <w:r>
           <w:rPr>
-            <w:rStyle w:val="Collegamentoipertestuale"/>
+            <w:rStyle w:val="Hyperlink"/>
           </w:rPr>
           <w:t>http://ufallab.ms.mff.cuni.cz/~mnovak/umr/graphs/ufal/czech/mf020922_estonsko-DZ.txt/visualization.html</w:t>
         </w:r>
@@ -8819,7 +8916,7 @@
     </w:p>
     <w:p>
       <w:pPr>
-        <w:pStyle w:val="Paragrafoelenco"/>
+        <w:pStyle w:val="ListParagraph"/>
         <w:numPr>
           <w:ilvl w:val="0"/>
           <w:numId w:val="1"/>
@@ -8831,7 +8928,7 @@
     </w:p>
     <w:p>
       <w:pPr>
-        <w:pStyle w:val="Paragrafoelenco"/>
+        <w:pStyle w:val="ListParagraph"/>
         <w:numPr>
           <w:ilvl w:val="1"/>
           <w:numId w:val="1"/>
@@ -8840,12 +8937,12 @@
       <w:r>
         <w:t>Predicate „publication“ – from the English published data</w:t>
       </w:r>
-      <w:bookmarkStart w:id="0" w:name="_GoBack_Copy_1"/>
-      <w:bookmarkEnd w:id="0"/>
-    </w:p>
-    <w:p>
-      <w:pPr>
-        <w:pStyle w:val="Paragrafoelenco"/>
+      <w:bookmarkStart w:id="1" w:name="_GoBack_Copy_1"/>
+      <w:bookmarkEnd w:id="1"/>
+    </w:p>
+    <w:p>
+      <w:pPr>
+        <w:pStyle w:val="ListParagraph"/>
         <w:numPr>
           <w:ilvl w:val="1"/>
           <w:numId w:val="1"/>
@@ -8857,7 +8954,7 @@
     </w:p>
     <w:p>
       <w:pPr>
-        <w:pStyle w:val="Paragrafoelenco"/>
+        <w:pStyle w:val="ListParagraph"/>
         <w:numPr>
           <w:ilvl w:val="1"/>
           <w:numId w:val="1"/>
@@ -8869,7 +8966,7 @@
     </w:p>
     <w:p>
       <w:pPr>
-        <w:pStyle w:val="Paragrafoelenco"/>
+        <w:pStyle w:val="ListParagraph"/>
         <w:numPr>
           <w:ilvl w:val="0"/>
           <w:numId w:val="1"/>
@@ -8881,7 +8978,7 @@
     </w:p>
     <w:p>
       <w:pPr>
-        <w:pStyle w:val="Paragrafoelenco"/>
+        <w:pStyle w:val="ListParagraph"/>
         <w:numPr>
           <w:ilvl w:val="1"/>
           <w:numId w:val="1"/>
@@ -8893,7 +8990,7 @@
     </w:p>
     <w:p>
       <w:pPr>
-        <w:pStyle w:val="Paragrafoelenco"/>
+        <w:pStyle w:val="ListParagraph"/>
         <w:numPr>
           <w:ilvl w:val="1"/>
           <w:numId w:val="1"/>
@@ -8910,7 +9007,7 @@
     </w:p>
     <w:p>
       <w:pPr>
-        <w:pStyle w:val="Paragrafoelenco"/>
+        <w:pStyle w:val="ListParagraph"/>
         <w:numPr>
           <w:ilvl w:val="0"/>
           <w:numId w:val="1"/>
@@ -8922,7 +9019,7 @@
     </w:p>
     <w:p>
       <w:pPr>
-        <w:pStyle w:val="Paragrafoelenco"/>
+        <w:pStyle w:val="ListParagraph"/>
         <w:numPr>
           <w:ilvl w:val="0"/>
           <w:numId w:val="1"/>
@@ -8939,7 +9036,7 @@
     </w:p>
     <w:p>
       <w:pPr>
-        <w:pStyle w:val="Paragrafoelenco"/>
+        <w:pStyle w:val="ListParagraph"/>
         <w:numPr>
           <w:ilvl w:val="0"/>
           <w:numId w:val="1"/>
@@ -8951,7 +9048,7 @@
     </w:p>
     <w:p>
       <w:pPr>
-        <w:pStyle w:val="Paragrafoelenco"/>
+        <w:pStyle w:val="ListParagraph"/>
         <w:numPr>
           <w:ilvl w:val="0"/>
           <w:numId w:val="1"/>
@@ -9067,7 +9164,7 @@
     </w:p>
     <w:p>
       <w:pPr>
-        <w:pStyle w:val="Paragrafoelenco"/>
+        <w:pStyle w:val="ListParagraph"/>
         <w:numPr>
           <w:ilvl w:val="0"/>
           <w:numId w:val="6"/>
@@ -9079,7 +9176,7 @@
     </w:p>
     <w:p>
       <w:pPr>
-        <w:pStyle w:val="Paragrafoelenco"/>
+        <w:pStyle w:val="ListParagraph"/>
         <w:numPr>
           <w:ilvl w:val="0"/>
           <w:numId w:val="6"/>
@@ -9100,7 +9197,7 @@
     </w:p>
     <w:p>
       <w:pPr>
-        <w:pStyle w:val="Paragrafoelenco"/>
+        <w:pStyle w:val="ListParagraph"/>
         <w:numPr>
           <w:ilvl w:val="0"/>
           <w:numId w:val="6"/>
@@ -9112,7 +9209,7 @@
     </w:p>
     <w:p>
       <w:pPr>
-        <w:pStyle w:val="Paragrafoelenco"/>
+        <w:pStyle w:val="ListParagraph"/>
         <w:numPr>
           <w:ilvl w:val="0"/>
           <w:numId w:val="6"/>
@@ -9141,7 +9238,7 @@
       <w:hyperlink r:id="rId41" w:tgtFrame="_blank">
         <w:r>
           <w:rPr>
-            <w:rStyle w:val="Collegamentoipertestuale"/>
+            <w:rStyle w:val="Hyperlink"/>
           </w:rPr>
           <w:t>https://github.com/panx27/amr-reader</w:t>
         </w:r>
@@ -9158,7 +9255,7 @@
       <w:hyperlink r:id="rId42" w:tgtFrame="_blank">
         <w:r>
           <w:rPr>
-            <w:rStyle w:val="Collegamentoipertestuale"/>
+            <w:rStyle w:val="Hyperlink"/>
           </w:rPr>
           <w:t>https://ufallab.ms.mff.cuni.cz/~mnovak/umr/graphs/umr-v1.0/</w:t>
         </w:r>
@@ -9194,7 +9291,7 @@
       <w:hyperlink r:id="rId43" w:tgtFrame="_blank">
         <w:r>
           <w:rPr>
-            <w:rStyle w:val="Collegamentoipertestuale"/>
+            <w:rStyle w:val="Hyperlink"/>
           </w:rPr>
           <w:t>https://github.com/cu-clear/UMR-Annotation/tree/main</w:t>
         </w:r>
@@ -9231,7 +9328,7 @@
     <w:p/>
     <w:p>
       <w:pPr>
-        <w:pStyle w:val="Paragrafoelenco"/>
+        <w:pStyle w:val="ListParagraph"/>
         <w:numPr>
           <w:ilvl w:val="0"/>
           <w:numId w:val="6"/>
@@ -9249,7 +9346,7 @@
     </w:p>
     <w:p>
       <w:pPr>
-        <w:pStyle w:val="Paragrafoelenco"/>
+        <w:pStyle w:val="ListParagraph"/>
         <w:numPr>
           <w:ilvl w:val="0"/>
           <w:numId w:val="6"/>
@@ -9270,7 +9367,7 @@
     </w:p>
     <w:p>
       <w:pPr>
-        <w:pStyle w:val="Paragrafoelenco"/>
+        <w:pStyle w:val="ListParagraph"/>
         <w:numPr>
           <w:ilvl w:val="0"/>
           <w:numId w:val="6"/>
@@ -9282,7 +9379,7 @@
     </w:p>
     <w:p>
       <w:pPr>
-        <w:pStyle w:val="Paragrafoelenco"/>
+        <w:pStyle w:val="ListParagraph"/>
       </w:pPr>
       <w:r>
         <w:t>Thus, even if the NP has a frame, it does not mean it is an event.</w:t>
@@ -9290,7 +9387,7 @@
     </w:p>
     <w:p>
       <w:pPr>
-        <w:pStyle w:val="Paragrafoelenco"/>
+        <w:pStyle w:val="ListParagraph"/>
       </w:pPr>
       <w:r>
         <w:t>Markéta: we need to know what this difference means for the annotation</w:t>
@@ -9319,7 +9416,7 @@
       <w:hyperlink r:id="rId44" w:tgtFrame="_blank">
         <w:r>
           <w:rPr>
-            <w:rStyle w:val="Collegamentoipertestuale"/>
+            <w:rStyle w:val="Hyperlink"/>
             <w:lang w:val="pl-PL"/>
           </w:rPr>
           <w:t>https://ufallab.ms.mff.cuni.cz/~mnovak/umr/graphs/umr-v1.0/</w:t>
@@ -9499,7 +9596,7 @@
     </w:p>
     <w:p>
       <w:pPr>
-        <w:pStyle w:val="Paragrafoelenco"/>
+        <w:pStyle w:val="ListParagraph"/>
         <w:numPr>
           <w:ilvl w:val="0"/>
           <w:numId w:val="7"/>
@@ -9511,7 +9608,7 @@
     </w:p>
     <w:p>
       <w:pPr>
-        <w:pStyle w:val="Paragrafoelenco"/>
+        <w:pStyle w:val="ListParagraph"/>
         <w:numPr>
           <w:ilvl w:val="0"/>
           <w:numId w:val="7"/>
@@ -9652,7 +9749,7 @@
     </w:p>
     <w:p>
       <w:pPr>
-        <w:pStyle w:val="Titolo1"/>
+        <w:pStyle w:val="Heading1"/>
       </w:pPr>
       <w:r>
         <w:lastRenderedPageBreak/>
@@ -9686,7 +9783,7 @@
     <w:p/>
     <w:p>
       <w:pPr>
-        <w:pStyle w:val="Titolo1"/>
+        <w:pStyle w:val="Heading1"/>
       </w:pPr>
       <w:r>
         <w:t xml:space="preserve">Meeting 2023-08-21 (Dan, Eva, Federica, Markéta, Michal) </w:t>
@@ -9721,7 +9818,7 @@
       <w:hyperlink r:id="rId45">
         <w:r>
           <w:rPr>
-            <w:rStyle w:val="Collegamentoipertestuale"/>
+            <w:rStyle w:val="Hyperlink"/>
           </w:rPr>
           <w:t>https://github.com/cu-clear/UMR-Annotation</w:t>
         </w:r>
@@ -9825,7 +9922,7 @@
       <w:hyperlink r:id="rId46">
         <w:r>
           <w:rPr>
-            <w:rStyle w:val="Collegamentoipertestuale"/>
+            <w:rStyle w:val="Hyperlink"/>
           </w:rPr>
           <w:t>https://github.com/ufal/UMR/blob/main/doc/eventive-concepts.md</w:t>
         </w:r>
@@ -9867,7 +9964,7 @@
       <w:hyperlink r:id="rId47">
         <w:r>
           <w:rPr>
-            <w:rStyle w:val="Collegamentoipertestuale"/>
+            <w:rStyle w:val="Hyperlink"/>
           </w:rPr>
           <w:t>https://github.com/ufal/UMR/tree/main/tecto2umr</w:t>
         </w:r>
@@ -9945,7 +10042,7 @@
     </w:p>
     <w:p>
       <w:pPr>
-        <w:pStyle w:val="Titolo1"/>
+        <w:pStyle w:val="Heading1"/>
       </w:pPr>
       <w:r>
         <w:lastRenderedPageBreak/>
@@ -10049,7 +10146,7 @@
     </w:p>
     <w:p>
       <w:pPr>
-        <w:pStyle w:val="Titolo1"/>
+        <w:pStyle w:val="Heading1"/>
       </w:pPr>
       <w:r>
         <w:t xml:space="preserve">Meeting 2023-07-31 (JH, Cris, Eva, Markéta, Michal, Zdeňka) </w:t>
@@ -10109,7 +10206,7 @@
     </w:p>
     <w:p>
       <w:pPr>
-        <w:pStyle w:val="Paragrafoelenco"/>
+        <w:pStyle w:val="ListParagraph"/>
         <w:numPr>
           <w:ilvl w:val="0"/>
           <w:numId w:val="5"/>
@@ -10121,7 +10218,7 @@
     </w:p>
     <w:p>
       <w:pPr>
-        <w:pStyle w:val="Paragrafoelenco"/>
+        <w:pStyle w:val="ListParagraph"/>
         <w:numPr>
           <w:ilvl w:val="0"/>
           <w:numId w:val="5"/>
@@ -10596,8 +10693,8 @@
           </mc:Choice>
           <mc:Fallback>
             <w:pict>
-              <v:group w14:anchorId="37D33592" id="Group 19" o:spid="_x0000_s1026" style="position:absolute;left:0;text-align:left;margin-left:341.55pt;margin-top:.6pt;width:178.7pt;height:78.2pt;z-index:2;mso-wrap-distance-left:0;mso-wrap-distance-right:0" coordsize="0,0" o:gfxdata="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" o:allowincell="f">
-                <v:rect id="Obdélník 4" o:spid="_x0000_s1027" style="position:absolute;left:2099880;top:697320;width:163800;height:295200;visibility:visible;mso-wrap-style:square;v-text-anchor:top" o:gfxdata="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" filled="f" stroked="f" strokeweight="0">
+              <v:group w14:anchorId="37D33592" id="Group 19" o:spid="_x0000_s1026" style="position:absolute;left:0;text-align:left;margin-left:341.55pt;margin-top:.6pt;width:178.7pt;height:78.2pt;z-index:2;mso-wrap-distance-left:0;mso-wrap-distance-right:0" coordsize="0,0" o:gfxdata="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" o:allowincell="f">
+                <v:rect id="Obdélník 4" o:spid="_x0000_s1027" style="position:absolute;left:2099880;top:697320;width:163800;height:295200;visibility:visible;mso-wrap-style:square;v-text-anchor:top" o:gfxdata="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" filled="f" stroked="f" strokeweight="0">
                   <v:textbox inset="0,0,0,0">
                     <w:txbxContent>
                       <w:p>
@@ -10616,7 +10713,7 @@
                     </w:txbxContent>
                   </v:textbox>
                 </v:rect>
-                <v:rect id="Obdélník 5" o:spid="_x0000_s1028" style="position:absolute;left:1995120;top:38160;width:131400;height:295920;visibility:visible;mso-wrap-style:square;v-text-anchor:top" o:gfxdata="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" filled="f" stroked="f" strokeweight="0">
+                <v:rect id="Obdélník 5" o:spid="_x0000_s1028" style="position:absolute;left:1995120;top:38160;width:131400;height:295920;visibility:visible;mso-wrap-style:square;v-text-anchor:top" o:gfxdata="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" filled="f" stroked="f" strokeweight="0">
                   <v:textbox inset="0,0,0,0">
                     <w:txbxContent>
                       <w:p>
@@ -10635,7 +10732,7 @@
                     </w:txbxContent>
                   </v:textbox>
                 </v:rect>
-                <v:rect id="Obdélník 6" o:spid="_x0000_s1029" style="position:absolute;left:1875240;top:685800;width:163800;height:295200;visibility:visible;mso-wrap-style:square;v-text-anchor:top" o:gfxdata="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" filled="f" stroked="f" strokeweight="0">
+                <v:rect id="Obdélník 6" o:spid="_x0000_s1029" style="position:absolute;left:1875240;top:685800;width:163800;height:295200;visibility:visible;mso-wrap-style:square;v-text-anchor:top" o:gfxdata="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" filled="f" stroked="f" strokeweight="0">
                   <v:textbox inset="0,0,0,0">
                     <w:txbxContent>
                       <w:p>
@@ -10654,13 +10751,13 @@
                     </w:txbxContent>
                   </v:textbox>
                 </v:rect>
-                <v:shape id="Oblouk 7" o:spid="_x0000_s1030" style="position:absolute;left:2056680;width:892800;height:212040;rotation:90;visibility:visible;mso-wrap-style:square;v-text-anchor:top" coordsize="892800,212040" o:gfxdata="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" path="m488987,484nsc699977,5286,867657,44664,890256,94717,916487,152815,739848,205002,495302,211403l446400,106020,488987,484xem488987,484nfc699977,5286,867657,44664,890256,94717,916487,152815,739848,205002,495302,211403e" filled="f" strokecolor="#4a7ebb" strokeweight="1.5pt">
+                <v:shape id="Oblouk 7" o:spid="_x0000_s1030" style="position:absolute;left:2056680;width:892800;height:212040;rotation:90;visibility:visible;mso-wrap-style:square;v-text-anchor:top" coordsize="892800,212040" o:gfxdata="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" path="m488987,484nsc699977,5286,867657,44664,890256,94717,916487,152815,739848,205002,495302,211403l446400,106020,488987,484xem488987,484nfc699977,5286,867657,44664,890256,94717,916487,152815,739848,205002,495302,211403e" filled="f" strokecolor="#4a7ebb" strokeweight="1.5pt">
                   <v:stroke endarrow="open"/>
                   <v:path arrowok="t" o:connecttype="custom" o:connectlocs="488987,484;890256,94717;495302,211403" o:connectangles="0,0,0"/>
                 </v:shape>
-                <v:line id="Přímá spojnice 8" o:spid="_x0000_s1031" style="position:absolute;flip:x;visibility:visible;mso-wrap-style:square" from="0,78840" to="15840,155160" o:connectortype="straight" o:gfxdata="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" strokeweight="1pt"/>
-                <v:line id="Přímá spojnice 9" o:spid="_x0000_s1032" style="position:absolute;visibility:visible;mso-wrap-style:square" from="17640,78840" to="33480,157680" o:connectortype="straight" o:gfxdata="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" strokeweight="1pt"/>
-                <v:rect id="Obdélník 10" o:spid="_x0000_s1033" style="position:absolute;left:1900080;top:306720;width:131400;height:295920;visibility:visible;mso-wrap-style:square;v-text-anchor:top" o:gfxdata="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" filled="f" stroked="f" strokeweight="0">
+                <v:line id="Přímá spojnice 8" o:spid="_x0000_s1031" style="position:absolute;flip:x;visibility:visible;mso-wrap-style:square" from="0,78840" to="15840,155160" o:connectortype="straight" o:gfxdata="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" strokeweight="1pt"/>
+                <v:line id="Přímá spojnice 9" o:spid="_x0000_s1032" style="position:absolute;visibility:visible;mso-wrap-style:square" from="17640,78840" to="33480,157680" o:connectortype="straight" o:gfxdata="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" strokeweight="1pt"/>
+                <v:rect id="Obdélník 10" o:spid="_x0000_s1033" style="position:absolute;left:1900080;top:306720;width:131400;height:295920;visibility:visible;mso-wrap-style:square;v-text-anchor:top" o:gfxdata="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" filled="f" stroked="f" strokeweight="0">
                   <v:textbox inset="0,0,0,0">
                     <w:txbxContent>
                       <w:p>
@@ -10679,7 +10776,7 @@
                     </w:txbxContent>
                   </v:textbox>
                 </v:rect>
-                <v:rect id="Obdélník 11" o:spid="_x0000_s1034" style="position:absolute;left:2064240;top:313560;width:131400;height:295920;visibility:visible;mso-wrap-style:square;v-text-anchor:top" o:gfxdata="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" filled="f" stroked="f" strokeweight="0">
+                <v:rect id="Obdélník 11" o:spid="_x0000_s1034" style="position:absolute;left:2064240;top:313560;width:131400;height:295920;visibility:visible;mso-wrap-style:square;v-text-anchor:top" o:gfxdata="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" filled="f" stroked="f" strokeweight="0">
                   <v:textbox inset="0,0,0,0">
                     <w:txbxContent>
                       <w:p>
@@ -10842,7 +10939,7 @@
     </w:p>
     <w:p>
       <w:pPr>
-        <w:pStyle w:val="Paragrafoelenco"/>
+        <w:pStyle w:val="ListParagraph"/>
         <w:numPr>
           <w:ilvl w:val="0"/>
           <w:numId w:val="5"/>
@@ -10854,7 +10951,7 @@
     </w:p>
     <w:p>
       <w:pPr>
-        <w:pStyle w:val="Paragrafoelenco"/>
+        <w:pStyle w:val="ListParagraph"/>
         <w:numPr>
           <w:ilvl w:val="0"/>
           <w:numId w:val="5"/>
@@ -10919,7 +11016,7 @@
     </w:p>
     <w:p>
       <w:pPr>
-        <w:pStyle w:val="PreformattatoHTML"/>
+        <w:pStyle w:val="HTMLPreformatted"/>
         <w:rPr>
           <w:lang w:val="en-US"/>
         </w:rPr>
@@ -10934,7 +11031,7 @@
     </w:p>
     <w:p>
       <w:pPr>
-        <w:pStyle w:val="PreformattatoHTML"/>
+        <w:pStyle w:val="HTMLPreformatted"/>
         <w:rPr>
           <w:lang w:val="en-US"/>
         </w:rPr>
@@ -11088,7 +11185,7 @@
     </w:p>
     <w:p>
       <w:pPr>
-        <w:pStyle w:val="PreformattatoHTML"/>
+        <w:pStyle w:val="HTMLPreformatted"/>
         <w:rPr>
           <w:lang w:val="en-US"/>
         </w:rPr>
@@ -11102,7 +11199,7 @@
     </w:p>
     <w:p>
       <w:pPr>
-        <w:pStyle w:val="PreformattatoHTML"/>
+        <w:pStyle w:val="HTMLPreformatted"/>
         <w:rPr>
           <w:lang w:val="en-US"/>
         </w:rPr>
@@ -11131,7 +11228,7 @@
     </w:p>
     <w:p>
       <w:pPr>
-        <w:pStyle w:val="PreformattatoHTML"/>
+        <w:pStyle w:val="HTMLPreformatted"/>
         <w:rPr>
           <w:lang w:val="en-US"/>
         </w:rPr>
@@ -11147,7 +11244,7 @@
     </w:p>
     <w:p>
       <w:pPr>
-        <w:pStyle w:val="PreformattatoHTML"/>
+        <w:pStyle w:val="HTMLPreformatted"/>
         <w:rPr>
           <w:lang w:val="en-US"/>
         </w:rPr>
@@ -11181,7 +11278,7 @@
     </w:p>
     <w:p>
       <w:pPr>
-        <w:pStyle w:val="Paragrafoelenco"/>
+        <w:pStyle w:val="ListParagraph"/>
         <w:numPr>
           <w:ilvl w:val="0"/>
           <w:numId w:val="5"/>
@@ -11193,7 +11290,7 @@
     </w:p>
     <w:p>
       <w:pPr>
-        <w:pStyle w:val="Paragrafoelenco"/>
+        <w:pStyle w:val="ListParagraph"/>
         <w:numPr>
           <w:ilvl w:val="0"/>
           <w:numId w:val="5"/>
@@ -11210,7 +11307,7 @@
       <w:hyperlink r:id="rId48">
         <w:r>
           <w:rPr>
-            <w:rStyle w:val="Collegamentoipertestuale"/>
+            <w:rStyle w:val="Hyperlink"/>
           </w:rPr>
           <w:t>https://github.com/ufal/UMR/blob/main/doc/relations-attributes.md</w:t>
         </w:r>
@@ -11428,7 +11525,7 @@
       <w:hyperlink r:id="rId49">
         <w:r>
           <w:rPr>
-            <w:rStyle w:val="Collegamentoipertestuale"/>
+            <w:rStyle w:val="Hyperlink"/>
           </w:rPr>
           <w:t>https://github.com/ufal/UMR/blob/main/doc/eventive-concepts.md</w:t>
         </w:r>
@@ -11597,7 +11694,7 @@
       <w:hyperlink r:id="rId50">
         <w:r>
           <w:rPr>
-            <w:rStyle w:val="Collegamentoipertestuale"/>
+            <w:rStyle w:val="Hyperlink"/>
           </w:rPr>
           <w:t>https://github.com/ufal/UMR/blob/main/doc/eventive-concepts.md</w:t>
         </w:r>
@@ -11724,7 +11821,7 @@
     </w:p>
     <w:p>
       <w:pPr>
-        <w:pStyle w:val="PreformattatoHTML"/>
+        <w:pStyle w:val="HTMLPreformatted"/>
         <w:rPr>
           <w:lang w:val="en-US"/>
         </w:rPr>
@@ -11737,7 +11834,7 @@
       </w:r>
       <w:r>
         <w:rPr>
-          <w:rStyle w:val="Enfasicorsivo"/>
+          <w:rStyle w:val="Emphasis"/>
           <w:lang w:val="en-US"/>
         </w:rPr>
         <w:t>tall</w:t>
@@ -11751,9 +11848,9 @@
     </w:p>
     <w:p>
       <w:pPr>
-        <w:pStyle w:val="PreformattatoHTML"/>
-        <w:rPr>
-          <w:rStyle w:val="CodiceHTML"/>
+        <w:pStyle w:val="HTMLPreformatted"/>
+        <w:rPr>
+          <w:rStyle w:val="HTMLCode"/>
           <w:lang w:val="en-US"/>
         </w:rPr>
       </w:pPr>
@@ -11765,7 +11862,7 @@
       </w:r>
       <w:r>
         <w:rPr>
-          <w:rStyle w:val="Enfasicorsivo"/>
+          <w:rStyle w:val="Emphasis"/>
           <w:lang w:val="en-US"/>
         </w:rPr>
         <w:t>who is tall</w:t>
@@ -11779,24 +11876,24 @@
     </w:p>
     <w:p>
       <w:pPr>
-        <w:pStyle w:val="PreformattatoHTML"/>
-        <w:rPr>
-          <w:rStyle w:val="CodiceHTML"/>
+        <w:pStyle w:val="HTMLPreformatted"/>
+        <w:rPr>
+          <w:rStyle w:val="HTMLCode"/>
           <w:lang w:val="en-US"/>
         </w:rPr>
       </w:pPr>
     </w:p>
     <w:p>
       <w:pPr>
-        <w:pStyle w:val="PreformattatoHTML"/>
-        <w:rPr>
-          <w:rStyle w:val="CodiceHTML"/>
+        <w:pStyle w:val="HTMLPreformatted"/>
+        <w:rPr>
+          <w:rStyle w:val="HTMLCode"/>
           <w:lang w:val="en-US"/>
         </w:rPr>
       </w:pPr>
       <w:r>
         <w:rPr>
-          <w:rStyle w:val="CodiceHTML"/>
+          <w:rStyle w:val="HTMLCode"/>
           <w:lang w:val="en-US"/>
         </w:rPr>
         <w:t xml:space="preserve"> (m/ man</w:t>
@@ -11804,7 +11901,7 @@
     </w:p>
     <w:p>
       <w:pPr>
-        <w:pStyle w:val="PreformattatoHTML"/>
+        <w:pStyle w:val="HTMLPreformatted"/>
         <w:rPr>
           <w:rFonts w:ascii="Times New Roman" w:hAnsi="Times New Roman" w:cs="Times New Roman"/>
           <w:lang w:val="en-US"/>
@@ -11812,7 +11909,7 @@
       </w:pPr>
       <w:r>
         <w:rPr>
-          <w:rStyle w:val="CodiceHTML"/>
+          <w:rStyle w:val="HTMLCode"/>
           <w:lang w:val="en-US"/>
         </w:rPr>
         <w:tab/>
@@ -11820,21 +11917,21 @@
       </w:r>
       <w:r>
         <w:rPr>
-          <w:rStyle w:val="CodiceHTML"/>
+          <w:rStyle w:val="HTMLCode"/>
           <w:lang w:val="en-US"/>
         </w:rPr>
         <w:tab/>
       </w:r>
       <w:r>
         <w:rPr>
-          <w:rStyle w:val="CodiceHTML"/>
+          <w:rStyle w:val="HTMLCode"/>
           <w:lang w:val="en-US"/>
         </w:rPr>
         <w:tab/>
       </w:r>
       <w:r>
         <w:rPr>
-          <w:rStyle w:val="CodiceHTML"/>
+          <w:rStyle w:val="HTMLCode"/>
           <w:rFonts w:ascii="Times New Roman" w:hAnsi="Times New Roman" w:cs="Times New Roman"/>
           <w:lang w:val="en-US"/>
         </w:rPr>
@@ -11843,16 +11940,16 @@
     </w:p>
     <w:p>
       <w:pPr>
-        <w:pStyle w:val="PreformattatoHTML"/>
-        <w:rPr>
-          <w:rStyle w:val="CodiceHTML"/>
+        <w:pStyle w:val="HTMLPreformatted"/>
+        <w:rPr>
+          <w:rStyle w:val="HTMLCode"/>
           <w:lang w:val="en-US"/>
         </w:rPr>
       </w:pPr>
     </w:p>
     <w:p>
       <w:pPr>
-        <w:pStyle w:val="PreformattatoHTML"/>
+        <w:pStyle w:val="HTMLPreformatted"/>
         <w:rPr>
           <w:lang w:val="en-US"/>
         </w:rPr>
@@ -11865,7 +11962,7 @@
       </w:r>
       <w:r>
         <w:rPr>
-          <w:rStyle w:val="CodiceHTML"/>
+          <w:rStyle w:val="HTMLCode"/>
           <w:lang w:val="en-US"/>
         </w:rPr>
         <w:t>The doctor is tall.</w:t>
@@ -11873,15 +11970,15 @@
     </w:p>
     <w:p>
       <w:pPr>
-        <w:pStyle w:val="PreformattatoHTML"/>
-        <w:rPr>
-          <w:rStyle w:val="CodiceHTML"/>
+        <w:pStyle w:val="HTMLPreformatted"/>
+        <w:rPr>
+          <w:rStyle w:val="HTMLCode"/>
           <w:lang w:val="en-US"/>
         </w:rPr>
       </w:pPr>
       <w:r>
         <w:rPr>
-          <w:rStyle w:val="CodiceHTML"/>
+          <w:rStyle w:val="HTMLCode"/>
           <w:lang w:val="en-US"/>
         </w:rPr>
         <w:t>(h/ have-mod-91</w:t>
@@ -11889,15 +11986,15 @@
     </w:p>
     <w:p>
       <w:pPr>
-        <w:pStyle w:val="PreformattatoHTML"/>
-        <w:rPr>
-          <w:rStyle w:val="CodiceHTML"/>
+        <w:pStyle w:val="HTMLPreformatted"/>
+        <w:rPr>
+          <w:rStyle w:val="HTMLCode"/>
           <w:lang w:val="en-US"/>
         </w:rPr>
       </w:pPr>
       <w:r>
         <w:rPr>
-          <w:rStyle w:val="CodiceHTML"/>
+          <w:rStyle w:val="HTMLCode"/>
           <w:lang w:val="en-US"/>
         </w:rPr>
         <w:tab/>
@@ -11906,22 +12003,22 @@
     </w:p>
     <w:p>
       <w:pPr>
-        <w:pStyle w:val="PreformattatoHTML"/>
-        <w:rPr>
-          <w:rStyle w:val="CodiceHTML"/>
+        <w:pStyle w:val="HTMLPreformatted"/>
+        <w:rPr>
+          <w:rStyle w:val="HTMLCode"/>
           <w:lang w:val="en-US"/>
         </w:rPr>
       </w:pPr>
       <w:r>
         <w:rPr>
-          <w:rStyle w:val="CodiceHTML"/>
+          <w:rStyle w:val="HTMLCode"/>
           <w:lang w:val="en-US"/>
         </w:rPr>
         <w:tab/>
       </w:r>
       <w:r>
         <w:rPr>
-          <w:rStyle w:val="CodiceHTML"/>
+          <w:rStyle w:val="HTMLCode"/>
           <w:lang w:val="en-US"/>
         </w:rPr>
         <w:tab/>
@@ -11930,14 +12027,14 @@
     </w:p>
     <w:p>
       <w:pPr>
-        <w:pStyle w:val="PreformattatoHTML"/>
+        <w:pStyle w:val="HTMLPreformatted"/>
         <w:rPr>
           <w:lang w:val="en-US"/>
         </w:rPr>
       </w:pPr>
       <w:r>
         <w:rPr>
-          <w:rStyle w:val="CodiceHTML"/>
+          <w:rStyle w:val="HTMLCode"/>
           <w:lang w:val="en-US"/>
         </w:rPr>
         <w:tab/>
@@ -11954,7 +12051,7 @@
       <w:hyperlink r:id="rId51" w:anchor="adjectives-that-invoke-predicates" w:history="1">
         <w:r>
           <w:rPr>
-            <w:rStyle w:val="Collegamentoipertestuale"/>
+            <w:rStyle w:val="Hyperlink"/>
           </w:rPr>
           <w:t>https://github.com/amrisi/amr-guidelines/blob/master/amr.md#adjectives-that-invoke-predicates</w:t>
         </w:r>
@@ -12426,7 +12523,7 @@
       <w:hyperlink r:id="rId52">
         <w:r>
           <w:rPr>
-            <w:rStyle w:val="Collegamentoipertestuale"/>
+            <w:rStyle w:val="Hyperlink"/>
           </w:rPr>
           <w:t>https://github.com/ufal/UMR/blob/main/doc/eventive-concepts.md</w:t>
         </w:r>
@@ -12451,7 +12548,7 @@
     </w:p>
     <w:p>
       <w:pPr>
-        <w:pStyle w:val="Titolo1"/>
+        <w:pStyle w:val="Heading1"/>
       </w:pPr>
       <w:r>
         <w:lastRenderedPageBreak/>
@@ -12500,7 +12597,7 @@
       <w:hyperlink r:id="rId53">
         <w:r>
           <w:rPr>
-            <w:rStyle w:val="Collegamentoipertestuale"/>
+            <w:rStyle w:val="Hyperlink"/>
           </w:rPr>
           <w:t>https://github.com/amrisi/amr-guidelines/blob/master/amr.md</w:t>
         </w:r>
@@ -12518,7 +12615,7 @@
       <w:hyperlink r:id="rId54">
         <w:r>
           <w:rPr>
-            <w:rStyle w:val="Collegamentoipertestuale"/>
+            <w:rStyle w:val="Hyperlink"/>
           </w:rPr>
           <w:t>http://propbank.github.io/v3.4.0/frames/index.html</w:t>
         </w:r>
@@ -12591,7 +12688,7 @@
     </w:p>
     <w:p>
       <w:pPr>
-        <w:pStyle w:val="Paragrafoelenco"/>
+        <w:pStyle w:val="ListParagraph"/>
         <w:numPr>
           <w:ilvl w:val="0"/>
           <w:numId w:val="5"/>
@@ -12603,7 +12700,7 @@
     </w:p>
     <w:p>
       <w:pPr>
-        <w:pStyle w:val="Paragrafoelenco"/>
+        <w:pStyle w:val="ListParagraph"/>
         <w:numPr>
           <w:ilvl w:val="0"/>
           <w:numId w:val="5"/>
@@ -12615,7 +12712,7 @@
     </w:p>
     <w:p>
       <w:pPr>
-        <w:pStyle w:val="Paragrafoelenco"/>
+        <w:pStyle w:val="ListParagraph"/>
         <w:numPr>
           <w:ilvl w:val="0"/>
           <w:numId w:val="5"/>
@@ -12627,7 +12724,7 @@
     </w:p>
     <w:p>
       <w:pPr>
-        <w:pStyle w:val="Paragrafoelenco"/>
+        <w:pStyle w:val="ListParagraph"/>
         <w:numPr>
           <w:ilvl w:val="0"/>
           <w:numId w:val="5"/>
@@ -12639,7 +12736,7 @@
     </w:p>
     <w:p>
       <w:pPr>
-        <w:pStyle w:val="Paragrafoelenco"/>
+        <w:pStyle w:val="ListParagraph"/>
         <w:numPr>
           <w:ilvl w:val="0"/>
           <w:numId w:val="5"/>
@@ -12694,7 +12791,7 @@
     </w:p>
     <w:p>
       <w:pPr>
-        <w:pStyle w:val="Paragrafoelenco"/>
+        <w:pStyle w:val="ListParagraph"/>
         <w:numPr>
           <w:ilvl w:val="0"/>
           <w:numId w:val="5"/>
@@ -12706,7 +12803,7 @@
     </w:p>
     <w:p>
       <w:pPr>
-        <w:pStyle w:val="Paragrafoelenco"/>
+        <w:pStyle w:val="ListParagraph"/>
         <w:numPr>
           <w:ilvl w:val="0"/>
           <w:numId w:val="5"/>
@@ -12718,7 +12815,7 @@
     </w:p>
     <w:p>
       <w:pPr>
-        <w:pStyle w:val="Paragrafoelenco"/>
+        <w:pStyle w:val="ListParagraph"/>
         <w:numPr>
           <w:ilvl w:val="0"/>
           <w:numId w:val="5"/>
@@ -12968,7 +13065,7 @@
       </w:pPr>
       <w:r>
         <w:rPr>
-          <w:rStyle w:val="CodiceHTML"/>
+          <w:rStyle w:val="HTMLCode"/>
           <w:rFonts w:asciiTheme="minorHAnsi" w:eastAsiaTheme="minorHAnsi" w:hAnsiTheme="minorHAnsi" w:cstheme="minorHAnsi"/>
           <w:sz w:val="22"/>
         </w:rPr>
@@ -12978,7 +13075,7 @@
     </w:p>
     <w:p>
       <w:pPr>
-        <w:pStyle w:val="Paragrafoelenco"/>
+        <w:pStyle w:val="ListParagraph"/>
         <w:numPr>
           <w:ilvl w:val="0"/>
           <w:numId w:val="4"/>
@@ -12990,7 +13087,7 @@
     </w:p>
     <w:p>
       <w:pPr>
-        <w:pStyle w:val="Paragrafoelenco"/>
+        <w:pStyle w:val="ListParagraph"/>
         <w:numPr>
           <w:ilvl w:val="0"/>
           <w:numId w:val="4"/>
@@ -13020,7 +13117,7 @@
       </w:r>
       <w:r>
         <w:rPr>
-          <w:rStyle w:val="Enfasigrassetto"/>
+          <w:rStyle w:val="Strong"/>
         </w:rPr>
         <w:t>indefinite quantity</w:t>
       </w:r>
@@ -13069,7 +13166,7 @@
     </w:p>
     <w:p>
       <w:pPr>
-        <w:pStyle w:val="Paragrafoelenco"/>
+        <w:pStyle w:val="ListParagraph"/>
         <w:numPr>
           <w:ilvl w:val="0"/>
           <w:numId w:val="4"/>
@@ -13081,7 +13178,7 @@
     </w:p>
     <w:p>
       <w:pPr>
-        <w:pStyle w:val="Paragrafoelenco"/>
+        <w:pStyle w:val="ListParagraph"/>
         <w:numPr>
           <w:ilvl w:val="0"/>
           <w:numId w:val="4"/>
@@ -13098,40 +13195,40 @@
     </w:p>
     <w:p>
       <w:pPr>
-        <w:pStyle w:val="Paragrafoelenco"/>
+        <w:pStyle w:val="ListParagraph"/>
         <w:numPr>
           <w:ilvl w:val="0"/>
           <w:numId w:val="4"/>
         </w:numPr>
         <w:rPr>
-          <w:rStyle w:val="Enfasicorsivo"/>
+          <w:rStyle w:val="Emphasis"/>
           <w:i w:val="0"/>
           <w:iCs w:val="0"/>
         </w:rPr>
       </w:pPr>
       <w:r>
         <w:rPr>
-          <w:rStyle w:val="Enfasicorsivo"/>
+          <w:rStyle w:val="Emphasis"/>
         </w:rPr>
         <w:t xml:space="preserve">more than 3 annotated as the </w:t>
       </w:r>
       <w:r>
         <w:rPr>
-          <w:rStyle w:val="CodiceHTML"/>
+          <w:rStyle w:val="HTMLCode"/>
           <w:rFonts w:eastAsiaTheme="minorHAnsi"/>
         </w:rPr>
         <w:t>more-than</w:t>
       </w:r>
       <w:r>
         <w:rPr>
-          <w:rStyle w:val="Enfasicorsivo"/>
+          <w:rStyle w:val="Emphasis"/>
         </w:rPr>
         <w:t xml:space="preserve"> relation … and for Czech?</w:t>
       </w:r>
     </w:p>
     <w:p>
       <w:pPr>
-        <w:pStyle w:val="Paragrafoelenco"/>
+        <w:pStyle w:val="ListParagraph"/>
         <w:numPr>
           <w:ilvl w:val="0"/>
           <w:numId w:val="4"/>
@@ -13139,7 +13236,7 @@
       </w:pPr>
       <w:r>
         <w:rPr>
-          <w:rStyle w:val="CodiceHTML"/>
+          <w:rStyle w:val="HTMLCode"/>
           <w:rFonts w:asciiTheme="minorHAnsi" w:eastAsiaTheme="minorHAnsi" w:hAnsiTheme="minorHAnsi" w:cstheme="minorHAnsi"/>
           <w:sz w:val="22"/>
         </w:rPr>
@@ -13147,14 +13244,14 @@
       </w:r>
       <w:r>
         <w:rPr>
-          <w:rStyle w:val="CodiceHTML"/>
+          <w:rStyle w:val="HTMLCode"/>
           <w:rFonts w:eastAsiaTheme="minorHAnsi"/>
         </w:rPr>
         <w:t>percentage-</w:t>
       </w:r>
       <w:r>
         <w:rPr>
-          <w:rStyle w:val="CodiceHTML"/>
+          <w:rStyle w:val="HTMLCode"/>
           <w:rFonts w:asciiTheme="minorHAnsi" w:eastAsiaTheme="minorHAnsi" w:hAnsiTheme="minorHAnsi" w:cstheme="minorHAnsi"/>
           <w:sz w:val="22"/>
         </w:rPr>
@@ -13171,7 +13268,7 @@
       </w:r>
       <w:r>
         <w:rPr>
-          <w:rStyle w:val="CodiceHTML"/>
+          <w:rStyle w:val="HTMLCode"/>
           <w:rFonts w:eastAsiaTheme="minorHAnsi"/>
         </w:rPr>
         <w:t>:value</w:t>
@@ -13250,7 +13347,7 @@
       <w:hyperlink r:id="rId55">
         <w:r>
           <w:rPr>
-            <w:rStyle w:val="Collegamentoipertestuale"/>
+            <w:rStyle w:val="Hyperlink"/>
           </w:rPr>
           <w:t>https://github.com/umr4nlp/umr-guidelines/blob/master/Guidelines_figures/Number%20Lattice.jpg</w:t>
         </w:r>
@@ -13293,7 +13390,7 @@
     </w:p>
     <w:p>
       <w:pPr>
-        <w:pStyle w:val="Titolo1"/>
+        <w:pStyle w:val="Heading1"/>
       </w:pPr>
       <w:r>
         <w:lastRenderedPageBreak/>
@@ -13345,7 +13442,7 @@
       <w:hyperlink r:id="rId56">
         <w:r>
           <w:rPr>
-            <w:rStyle w:val="Collegamentoipertestuale"/>
+            <w:rStyle w:val="Hyperlink"/>
           </w:rPr>
           <w:t>Sijia Ge</w:t>
         </w:r>
@@ -13361,7 +13458,7 @@
       <w:hyperlink r:id="rId57">
         <w:r>
           <w:rPr>
-            <w:rStyle w:val="Collegamentoipertestuale"/>
+            <w:rStyle w:val="Hyperlink"/>
           </w:rPr>
           <w:t>https://aclanthology.org/2023.law-1.21/</w:t>
         </w:r>
@@ -13438,7 +13535,7 @@
       <w:hyperlink r:id="rId58">
         <w:r>
           <w:rPr>
-            <w:rStyle w:val="Collegamentoipertestuale"/>
+            <w:rStyle w:val="Hyperlink"/>
           </w:rPr>
           <w:t>UMR github</w:t>
         </w:r>
@@ -13521,7 +13618,7 @@
     </w:p>
     <w:p>
       <w:pPr>
-        <w:pStyle w:val="Paragrafoelenco"/>
+        <w:pStyle w:val="ListParagraph"/>
         <w:numPr>
           <w:ilvl w:val="0"/>
           <w:numId w:val="3"/>
@@ -13533,7 +13630,7 @@
     </w:p>
     <w:p>
       <w:pPr>
-        <w:pStyle w:val="Paragrafoelenco"/>
+        <w:pStyle w:val="ListParagraph"/>
         <w:numPr>
           <w:ilvl w:val="0"/>
           <w:numId w:val="3"/>
@@ -13749,7 +13846,7 @@
     </w:p>
     <w:p>
       <w:pPr>
-        <w:pStyle w:val="Paragrafoelenco"/>
+        <w:pStyle w:val="ListParagraph"/>
         <w:numPr>
           <w:ilvl w:val="0"/>
           <w:numId w:val="3"/>
@@ -13761,7 +13858,7 @@
     </w:p>
     <w:p>
       <w:pPr>
-        <w:pStyle w:val="Paragrafoelenco"/>
+        <w:pStyle w:val="ListParagraph"/>
         <w:numPr>
           <w:ilvl w:val="0"/>
           <w:numId w:val="3"/>
@@ -13773,7 +13870,7 @@
     </w:p>
     <w:p>
       <w:pPr>
-        <w:pStyle w:val="Paragrafoelenco"/>
+        <w:pStyle w:val="ListParagraph"/>
         <w:numPr>
           <w:ilvl w:val="0"/>
           <w:numId w:val="3"/>
@@ -13801,7 +13898,7 @@
     </w:p>
     <w:p>
       <w:pPr>
-        <w:pStyle w:val="Titolo1"/>
+        <w:pStyle w:val="Heading1"/>
       </w:pPr>
       <w:r>
         <w:lastRenderedPageBreak/>
@@ -13817,7 +13914,7 @@
     </w:p>
     <w:p>
       <w:pPr>
-        <w:pStyle w:val="Paragrafoelenco"/>
+        <w:pStyle w:val="ListParagraph"/>
         <w:numPr>
           <w:ilvl w:val="0"/>
           <w:numId w:val="2"/>
@@ -13835,7 +13932,7 @@
     </w:p>
     <w:p>
       <w:pPr>
-        <w:pStyle w:val="Paragrafoelenco"/>
+        <w:pStyle w:val="ListParagraph"/>
         <w:numPr>
           <w:ilvl w:val="0"/>
           <w:numId w:val="1"/>
@@ -13847,7 +13944,7 @@
     </w:p>
     <w:p>
       <w:pPr>
-        <w:pStyle w:val="Paragrafoelenco"/>
+        <w:pStyle w:val="ListParagraph"/>
         <w:numPr>
           <w:ilvl w:val="0"/>
           <w:numId w:val="1"/>
@@ -13859,7 +13956,7 @@
     </w:p>
     <w:p>
       <w:pPr>
-        <w:pStyle w:val="Paragrafoelenco"/>
+        <w:pStyle w:val="ListParagraph"/>
         <w:numPr>
           <w:ilvl w:val="0"/>
           <w:numId w:val="1"/>
@@ -13872,7 +13969,7 @@
     <w:p/>
     <w:p>
       <w:pPr>
-        <w:pStyle w:val="Paragrafoelenco"/>
+        <w:pStyle w:val="ListParagraph"/>
         <w:numPr>
           <w:ilvl w:val="0"/>
           <w:numId w:val="2"/>
@@ -13890,7 +13987,7 @@
     </w:p>
     <w:p>
       <w:pPr>
-        <w:pStyle w:val="Paragrafoelenco"/>
+        <w:pStyle w:val="ListParagraph"/>
         <w:numPr>
           <w:ilvl w:val="0"/>
           <w:numId w:val="1"/>
@@ -13902,7 +13999,7 @@
     </w:p>
     <w:p>
       <w:pPr>
-        <w:pStyle w:val="Paragrafoelenco"/>
+        <w:pStyle w:val="ListParagraph"/>
         <w:numPr>
           <w:ilvl w:val="0"/>
           <w:numId w:val="1"/>
@@ -13914,7 +14011,7 @@
     </w:p>
     <w:p>
       <w:pPr>
-        <w:pStyle w:val="Paragrafoelenco"/>
+        <w:pStyle w:val="ListParagraph"/>
         <w:numPr>
           <w:ilvl w:val="0"/>
           <w:numId w:val="1"/>
@@ -13926,7 +14023,7 @@
     </w:p>
     <w:p>
       <w:pPr>
-        <w:pStyle w:val="Paragrafoelenco"/>
+        <w:pStyle w:val="ListParagraph"/>
         <w:numPr>
           <w:ilvl w:val="0"/>
           <w:numId w:val="1"/>
@@ -13938,7 +14035,7 @@
     </w:p>
     <w:p>
       <w:pPr>
-        <w:pStyle w:val="Paragrafoelenco"/>
+        <w:pStyle w:val="ListParagraph"/>
         <w:numPr>
           <w:ilvl w:val="0"/>
           <w:numId w:val="1"/>
@@ -13956,7 +14053,7 @@
     </w:p>
     <w:p>
       <w:pPr>
-        <w:pStyle w:val="Paragrafoelenco"/>
+        <w:pStyle w:val="ListParagraph"/>
         <w:numPr>
           <w:ilvl w:val="0"/>
           <w:numId w:val="1"/>
@@ -13968,7 +14065,7 @@
     </w:p>
     <w:p>
       <w:pPr>
-        <w:pStyle w:val="Paragrafoelenco"/>
+        <w:pStyle w:val="ListParagraph"/>
         <w:numPr>
           <w:ilvl w:val="0"/>
           <w:numId w:val="1"/>
@@ -13980,7 +14077,7 @@
     </w:p>
     <w:p>
       <w:pPr>
-        <w:pStyle w:val="Paragrafoelenco"/>
+        <w:pStyle w:val="ListParagraph"/>
         <w:numPr>
           <w:ilvl w:val="0"/>
           <w:numId w:val="1"/>
@@ -13993,7 +14090,7 @@
     <w:p/>
     <w:p>
       <w:pPr>
-        <w:pStyle w:val="Paragrafoelenco"/>
+        <w:pStyle w:val="ListParagraph"/>
         <w:numPr>
           <w:ilvl w:val="0"/>
           <w:numId w:val="2"/>
@@ -14011,7 +14108,7 @@
     </w:p>
     <w:p>
       <w:pPr>
-        <w:pStyle w:val="Paragrafoelenco"/>
+        <w:pStyle w:val="ListParagraph"/>
         <w:numPr>
           <w:ilvl w:val="0"/>
           <w:numId w:val="1"/>
@@ -14023,7 +14120,7 @@
     </w:p>
     <w:p>
       <w:pPr>
-        <w:pStyle w:val="Paragrafoelenco"/>
+        <w:pStyle w:val="ListParagraph"/>
         <w:numPr>
           <w:ilvl w:val="0"/>
           <w:numId w:val="1"/>
@@ -14035,7 +14132,7 @@
     </w:p>
     <w:p>
       <w:pPr>
-        <w:pStyle w:val="Paragrafoelenco"/>
+        <w:pStyle w:val="ListParagraph"/>
         <w:numPr>
           <w:ilvl w:val="0"/>
           <w:numId w:val="1"/>
@@ -14047,7 +14144,7 @@
     </w:p>
     <w:p>
       <w:pPr>
-        <w:pStyle w:val="Paragrafoelenco"/>
+        <w:pStyle w:val="ListParagraph"/>
         <w:numPr>
           <w:ilvl w:val="1"/>
           <w:numId w:val="1"/>
@@ -14059,7 +14156,7 @@
     </w:p>
     <w:p>
       <w:pPr>
-        <w:pStyle w:val="Paragrafoelenco"/>
+        <w:pStyle w:val="ListParagraph"/>
         <w:numPr>
           <w:ilvl w:val="1"/>
           <w:numId w:val="1"/>
@@ -14082,7 +14179,7 @@
     </w:p>
     <w:p>
       <w:pPr>
-        <w:pStyle w:val="Paragrafoelenco"/>
+        <w:pStyle w:val="ListParagraph"/>
         <w:numPr>
           <w:ilvl w:val="0"/>
           <w:numId w:val="1"/>
@@ -14122,7 +14219,7 @@
 </file>
 
 <file path=word/endnotes.xml><?xml version="1.0" encoding="utf-8"?>
-<w:endnotes xmlns:wpc="http://schemas.microsoft.com/office/word/2010/wordprocessingCanvas" xmlns:cx="http://schemas.microsoft.com/office/drawing/2014/chartex" xmlns:cx1="http://schemas.microsoft.com/office/drawing/2015/9/8/chartex" xmlns:cx2="http://schemas.microsoft.com/office/drawing/2015/10/21/chartex" xmlns:cx3="http://schemas.microsoft.com/office/drawing/2016/5/9/chartex" xmlns:cx4="http://schemas.microsoft.com/office/drawing/2016/5/10/chartex" xmlns:cx5="http://schemas.microsoft.com/office/drawing/2016/5/11/chartex" xmlns:cx6="http://schemas.microsoft.com/office/drawing/2016/5/12/chartex" xmlns:cx7="http://schemas.microsoft.com/office/drawing/2016/5/13/chartex" xmlns:cx8="http://schemas.microsoft.com/office/drawing/2016/5/14/chartex" xmlns:mc="http://schemas.openxmlformats.org/markup-compatibility/2006" xmlns:aink="http://schemas.microsoft.com/office/drawing/2016/ink" xmlns:am3d="http://schemas.microsoft.com/office/drawing/2017/model3d" xmlns:o="urn:schemas-microsoft-com:office:office" xmlns:oel="http://schemas.microsoft.com/office/2019/extlst" xmlns:r="http://schemas.openxmlformats.org/officeDocument/2006/relationships" xmlns:m="http://schemas.openxmlformats.org/officeDocument/2006/math" xmlns:v="urn:schemas-microsoft-com:vml" xmlns:wp14="http://schemas.microsoft.com/office/word/2010/wordprocessingDrawing" xmlns:wp="http://schemas.openxmlformats.org/drawingml/2006/wordprocessingDrawing" xmlns:w10="urn:schemas-microsoft-com:office:word" xmlns:w="http://schemas.openxmlformats.org/wordprocessingml/2006/main" xmlns:w14="http://schemas.microsoft.com/office/word/2010/wordml" xmlns:w15="http://schemas.microsoft.com/office/word/2012/wordml" xmlns:w16cex="http://schemas.microsoft.com/office/word/2018/wordml/cex" xmlns:w16cid="http://schemas.microsoft.com/office/word/2016/wordml/cid" xmlns:w16="http://schemas.microsoft.com/office/word/2018/wordml" xmlns:w16du="http://schemas.microsoft.com/office/word/2023/wordml/word16du" xmlns:w16sdtdh="http://schemas.microsoft.com/office/word/2020/wordml/sdtdatahash" xmlns:w16se="http://schemas.microsoft.com/office/word/2015/wordml/symex" xmlns:wpg="http://schemas.microsoft.com/office/word/2010/wordprocessingGroup" xmlns:wpi="http://schemas.microsoft.com/office/word/2010/wordprocessingInk" xmlns:wne="http://schemas.microsoft.com/office/word/2006/wordml" xmlns:wps="http://schemas.microsoft.com/office/word/2010/wordprocessingShape" mc:Ignorable="w14 w15 w16se w16cid w16 w16cex w16sdtdh w16du wp14">
+<w:endnotes xmlns:wpc="http://schemas.microsoft.com/office/word/2010/wordprocessingCanvas" xmlns:mc="http://schemas.openxmlformats.org/markup-compatibility/2006" xmlns:o="urn:schemas-microsoft-com:office:office" xmlns:r="http://schemas.openxmlformats.org/officeDocument/2006/relationships" xmlns:m="http://schemas.openxmlformats.org/officeDocument/2006/math" xmlns:v="urn:schemas-microsoft-com:vml" xmlns:wp14="http://schemas.microsoft.com/office/word/2010/wordprocessingDrawing" xmlns:wp="http://schemas.openxmlformats.org/drawingml/2006/wordprocessingDrawing" xmlns:w10="urn:schemas-microsoft-com:office:word" xmlns:w="http://schemas.openxmlformats.org/wordprocessingml/2006/main" xmlns:w14="http://schemas.microsoft.com/office/word/2010/wordml" xmlns:w15="http://schemas.microsoft.com/office/word/2012/wordml" xmlns:wpg="http://schemas.microsoft.com/office/word/2010/wordprocessingGroup" xmlns:wpi="http://schemas.microsoft.com/office/word/2010/wordprocessingInk" xmlns:wne="http://schemas.microsoft.com/office/word/2006/wordml" xmlns:wps="http://schemas.microsoft.com/office/word/2010/wordprocessingShape" mc:Ignorable="w14 w15 wp14">
   <w:endnote w:type="separator" w:id="-1">
     <w:p>
       <w:r>
@@ -14141,7 +14238,7 @@
 </file>
 
 <file path=word/footer1.xml><?xml version="1.0" encoding="utf-8"?>
-<w:ftr xmlns:wpc="http://schemas.microsoft.com/office/word/2010/wordprocessingCanvas" xmlns:cx="http://schemas.microsoft.com/office/drawing/2014/chartex" xmlns:cx1="http://schemas.microsoft.com/office/drawing/2015/9/8/chartex" xmlns:cx2="http://schemas.microsoft.com/office/drawing/2015/10/21/chartex" xmlns:cx3="http://schemas.microsoft.com/office/drawing/2016/5/9/chartex" xmlns:cx4="http://schemas.microsoft.com/office/drawing/2016/5/10/chartex" xmlns:cx5="http://schemas.microsoft.com/office/drawing/2016/5/11/chartex" xmlns:cx6="http://schemas.microsoft.com/office/drawing/2016/5/12/chartex" xmlns:cx7="http://schemas.microsoft.com/office/drawing/2016/5/13/chartex" xmlns:cx8="http://schemas.microsoft.com/office/drawing/2016/5/14/chartex" xmlns:mc="http://schemas.openxmlformats.org/markup-compatibility/2006" xmlns:aink="http://schemas.microsoft.com/office/drawing/2016/ink" xmlns:am3d="http://schemas.microsoft.com/office/drawing/2017/model3d" xmlns:o="urn:schemas-microsoft-com:office:office" xmlns:oel="http://schemas.microsoft.com/office/2019/extlst" xmlns:r="http://schemas.openxmlformats.org/officeDocument/2006/relationships" xmlns:m="http://schemas.openxmlformats.org/officeDocument/2006/math" xmlns:v="urn:schemas-microsoft-com:vml" xmlns:wp14="http://schemas.microsoft.com/office/word/2010/wordprocessingDrawing" xmlns:wp="http://schemas.openxmlformats.org/drawingml/2006/wordprocessingDrawing" xmlns:w10="urn:schemas-microsoft-com:office:word" xmlns:w="http://schemas.openxmlformats.org/wordprocessingml/2006/main" xmlns:w14="http://schemas.microsoft.com/office/word/2010/wordml" xmlns:w15="http://schemas.microsoft.com/office/word/2012/wordml" xmlns:w16cex="http://schemas.microsoft.com/office/word/2018/wordml/cex" xmlns:w16cid="http://schemas.microsoft.com/office/word/2016/wordml/cid" xmlns:w16="http://schemas.microsoft.com/office/word/2018/wordml" xmlns:w16du="http://schemas.microsoft.com/office/word/2023/wordml/word16du" xmlns:w16sdtdh="http://schemas.microsoft.com/office/word/2020/wordml/sdtdatahash" xmlns:w16se="http://schemas.microsoft.com/office/word/2015/wordml/symex" xmlns:wpg="http://schemas.microsoft.com/office/word/2010/wordprocessingGroup" xmlns:wpi="http://schemas.microsoft.com/office/word/2010/wordprocessingInk" xmlns:wne="http://schemas.microsoft.com/office/word/2006/wordml" xmlns:wps="http://schemas.microsoft.com/office/word/2010/wordprocessingShape" mc:Ignorable="w14 w15 w16se w16cid w16 w16cex w16sdtdh w16du wp14">
+<w:ftr xmlns:wpc="http://schemas.microsoft.com/office/word/2010/wordprocessingCanvas" xmlns:mc="http://schemas.openxmlformats.org/markup-compatibility/2006" xmlns:o="urn:schemas-microsoft-com:office:office" xmlns:r="http://schemas.openxmlformats.org/officeDocument/2006/relationships" xmlns:m="http://schemas.openxmlformats.org/officeDocument/2006/math" xmlns:v="urn:schemas-microsoft-com:vml" xmlns:wp14="http://schemas.microsoft.com/office/word/2010/wordprocessingDrawing" xmlns:wp="http://schemas.openxmlformats.org/drawingml/2006/wordprocessingDrawing" xmlns:w10="urn:schemas-microsoft-com:office:word" xmlns:w="http://schemas.openxmlformats.org/wordprocessingml/2006/main" xmlns:w14="http://schemas.microsoft.com/office/word/2010/wordml" xmlns:w15="http://schemas.microsoft.com/office/word/2012/wordml" xmlns:wpg="http://schemas.microsoft.com/office/word/2010/wordprocessingGroup" xmlns:wpi="http://schemas.microsoft.com/office/word/2010/wordprocessingInk" xmlns:wne="http://schemas.microsoft.com/office/word/2006/wordml" xmlns:wps="http://schemas.microsoft.com/office/word/2010/wordprocessingShape" mc:Ignorable="w14 w15 wp14">
   <w:sdt>
     <w:sdtPr>
       <w:id w:val="1553936573"/>
@@ -14150,10 +14247,11 @@
         <w:docPartUnique/>
       </w:docPartObj>
     </w:sdtPr>
+    <w:sdtEndPr/>
     <w:sdtContent>
       <w:p>
         <w:pPr>
-          <w:pStyle w:val="Pidipagina"/>
+          <w:pStyle w:val="Footer"/>
           <w:jc w:val="center"/>
         </w:pPr>
         <w:r>
@@ -14169,7 +14267,7 @@
           <w:rPr>
             <w:noProof/>
           </w:rPr>
-          <w:t>1</w:t>
+          <w:t>2</w:t>
         </w:r>
         <w:r>
           <w:fldChar w:fldCharType="end"/>
@@ -14179,14 +14277,14 @@
   </w:sdt>
   <w:p>
     <w:pPr>
-      <w:pStyle w:val="Pidipagina"/>
+      <w:pStyle w:val="Footer"/>
     </w:pPr>
   </w:p>
 </w:ftr>
 </file>
 
 <file path=word/footnotes.xml><?xml version="1.0" encoding="utf-8"?>
-<w:footnotes xmlns:wpc="http://schemas.microsoft.com/office/word/2010/wordprocessingCanvas" xmlns:cx="http://schemas.microsoft.com/office/drawing/2014/chartex" xmlns:cx1="http://schemas.microsoft.com/office/drawing/2015/9/8/chartex" xmlns:cx2="http://schemas.microsoft.com/office/drawing/2015/10/21/chartex" xmlns:cx3="http://schemas.microsoft.com/office/drawing/2016/5/9/chartex" xmlns:cx4="http://schemas.microsoft.com/office/drawing/2016/5/10/chartex" xmlns:cx5="http://schemas.microsoft.com/office/drawing/2016/5/11/chartex" xmlns:cx6="http://schemas.microsoft.com/office/drawing/2016/5/12/chartex" xmlns:cx7="http://schemas.microsoft.com/office/drawing/2016/5/13/chartex" xmlns:cx8="http://schemas.microsoft.com/office/drawing/2016/5/14/chartex" xmlns:mc="http://schemas.openxmlformats.org/markup-compatibility/2006" xmlns:aink="http://schemas.microsoft.com/office/drawing/2016/ink" xmlns:am3d="http://schemas.microsoft.com/office/drawing/2017/model3d" xmlns:o="urn:schemas-microsoft-com:office:office" xmlns:oel="http://schemas.microsoft.com/office/2019/extlst" xmlns:r="http://schemas.openxmlformats.org/officeDocument/2006/relationships" xmlns:m="http://schemas.openxmlformats.org/officeDocument/2006/math" xmlns:v="urn:schemas-microsoft-com:vml" xmlns:wp14="http://schemas.microsoft.com/office/word/2010/wordprocessingDrawing" xmlns:wp="http://schemas.openxmlformats.org/drawingml/2006/wordprocessingDrawing" xmlns:w10="urn:schemas-microsoft-com:office:word" xmlns:w="http://schemas.openxmlformats.org/wordprocessingml/2006/main" xmlns:w14="http://schemas.microsoft.com/office/word/2010/wordml" xmlns:w15="http://schemas.microsoft.com/office/word/2012/wordml" xmlns:w16cex="http://schemas.microsoft.com/office/word/2018/wordml/cex" xmlns:w16cid="http://schemas.microsoft.com/office/word/2016/wordml/cid" xmlns:w16="http://schemas.microsoft.com/office/word/2018/wordml" xmlns:w16du="http://schemas.microsoft.com/office/word/2023/wordml/word16du" xmlns:w16sdtdh="http://schemas.microsoft.com/office/word/2020/wordml/sdtdatahash" xmlns:w16se="http://schemas.microsoft.com/office/word/2015/wordml/symex" xmlns:wpg="http://schemas.microsoft.com/office/word/2010/wordprocessingGroup" xmlns:wpi="http://schemas.microsoft.com/office/word/2010/wordprocessingInk" xmlns:wne="http://schemas.microsoft.com/office/word/2006/wordml" xmlns:wps="http://schemas.microsoft.com/office/word/2010/wordprocessingShape" mc:Ignorable="w14 w15 w16se w16cid w16 w16cex w16sdtdh w16du wp14">
+<w:footnotes xmlns:wpc="http://schemas.microsoft.com/office/word/2010/wordprocessingCanvas" xmlns:mc="http://schemas.openxmlformats.org/markup-compatibility/2006" xmlns:o="urn:schemas-microsoft-com:office:office" xmlns:r="http://schemas.openxmlformats.org/officeDocument/2006/relationships" xmlns:m="http://schemas.openxmlformats.org/officeDocument/2006/math" xmlns:v="urn:schemas-microsoft-com:vml" xmlns:wp14="http://schemas.microsoft.com/office/word/2010/wordprocessingDrawing" xmlns:wp="http://schemas.openxmlformats.org/drawingml/2006/wordprocessingDrawing" xmlns:w10="urn:schemas-microsoft-com:office:word" xmlns:w="http://schemas.openxmlformats.org/wordprocessingml/2006/main" xmlns:w14="http://schemas.microsoft.com/office/word/2010/wordml" xmlns:w15="http://schemas.microsoft.com/office/word/2012/wordml" xmlns:wpg="http://schemas.microsoft.com/office/word/2010/wordprocessingGroup" xmlns:wpi="http://schemas.microsoft.com/office/word/2010/wordprocessingInk" xmlns:wne="http://schemas.microsoft.com/office/word/2006/wordml" xmlns:wps="http://schemas.microsoft.com/office/word/2010/wordprocessingShape" mc:Ignorable="w14 w15 wp14">
   <w:footnote w:type="separator" w:id="-1">
     <w:p>
       <w:pPr>
@@ -14214,7 +14312,7 @@
   <w:footnote w:id="1">
     <w:p>
       <w:pPr>
-        <w:pStyle w:val="Testonotaapidipagina"/>
+        <w:pStyle w:val="FootnoteText"/>
       </w:pPr>
       <w:r>
         <w:rPr>
@@ -14230,7 +14328,7 @@
   <w:footnote w:id="2">
     <w:p>
       <w:pPr>
-        <w:pStyle w:val="Testonotaapidipagina"/>
+        <w:pStyle w:val="FootnoteText"/>
       </w:pPr>
       <w:r>
         <w:rPr>
@@ -14244,7 +14342,7 @@
     </w:p>
     <w:p>
       <w:pPr>
-        <w:pStyle w:val="Testonotaapidipagina"/>
+        <w:pStyle w:val="FootnoteText"/>
         <w:rPr>
           <w:lang w:val="cs-CZ"/>
         </w:rPr>
@@ -14258,7 +14356,7 @@
 </file>
 
 <file path=word/numbering.xml><?xml version="1.0" encoding="utf-8"?>
-<w:numbering xmlns:wpc="http://schemas.microsoft.com/office/word/2010/wordprocessingCanvas" xmlns:cx="http://schemas.microsoft.com/office/drawing/2014/chartex" xmlns:cx1="http://schemas.microsoft.com/office/drawing/2015/9/8/chartex" xmlns:cx2="http://schemas.microsoft.com/office/drawing/2015/10/21/chartex" xmlns:cx3="http://schemas.microsoft.com/office/drawing/2016/5/9/chartex" xmlns:cx4="http://schemas.microsoft.com/office/drawing/2016/5/10/chartex" xmlns:cx5="http://schemas.microsoft.com/office/drawing/2016/5/11/chartex" xmlns:cx6="http://schemas.microsoft.com/office/drawing/2016/5/12/chartex" xmlns:cx7="http://schemas.microsoft.com/office/drawing/2016/5/13/chartex" xmlns:cx8="http://schemas.microsoft.com/office/drawing/2016/5/14/chartex" xmlns:mc="http://schemas.openxmlformats.org/markup-compatibility/2006" xmlns:aink="http://schemas.microsoft.com/office/drawing/2016/ink" xmlns:am3d="http://schemas.microsoft.com/office/drawing/2017/model3d" xmlns:o="urn:schemas-microsoft-com:office:office" xmlns:oel="http://schemas.microsoft.com/office/2019/extlst" xmlns:r="http://schemas.openxmlformats.org/officeDocument/2006/relationships" xmlns:m="http://schemas.openxmlformats.org/officeDocument/2006/math" xmlns:v="urn:schemas-microsoft-com:vml" xmlns:wp14="http://schemas.microsoft.com/office/word/2010/wordprocessingDrawing" xmlns:wp="http://schemas.openxmlformats.org/drawingml/2006/wordprocessingDrawing" xmlns:w10="urn:schemas-microsoft-com:office:word" xmlns:w="http://schemas.openxmlformats.org/wordprocessingml/2006/main" xmlns:w14="http://schemas.microsoft.com/office/word/2010/wordml" xmlns:w15="http://schemas.microsoft.com/office/word/2012/wordml" xmlns:w16cex="http://schemas.microsoft.com/office/word/2018/wordml/cex" xmlns:w16cid="http://schemas.microsoft.com/office/word/2016/wordml/cid" xmlns:w16="http://schemas.microsoft.com/office/word/2018/wordml" xmlns:w16du="http://schemas.microsoft.com/office/word/2023/wordml/word16du" xmlns:w16sdtdh="http://schemas.microsoft.com/office/word/2020/wordml/sdtdatahash" xmlns:w16se="http://schemas.microsoft.com/office/word/2015/wordml/symex" xmlns:wpg="http://schemas.microsoft.com/office/word/2010/wordprocessingGroup" xmlns:wpi="http://schemas.microsoft.com/office/word/2010/wordprocessingInk" xmlns:wne="http://schemas.microsoft.com/office/word/2006/wordml" xmlns:wps="http://schemas.microsoft.com/office/word/2010/wordprocessingShape" mc:Ignorable="w14 w15 w16se w16cid w16 w16cex w16sdtdh w16du wp14">
+<w:numbering xmlns:wpc="http://schemas.microsoft.com/office/word/2010/wordprocessingCanvas" xmlns:mc="http://schemas.openxmlformats.org/markup-compatibility/2006" xmlns:o="urn:schemas-microsoft-com:office:office" xmlns:r="http://schemas.openxmlformats.org/officeDocument/2006/relationships" xmlns:m="http://schemas.openxmlformats.org/officeDocument/2006/math" xmlns:v="urn:schemas-microsoft-com:vml" xmlns:wp14="http://schemas.microsoft.com/office/word/2010/wordprocessingDrawing" xmlns:wp="http://schemas.openxmlformats.org/drawingml/2006/wordprocessingDrawing" xmlns:w10="urn:schemas-microsoft-com:office:word" xmlns:w="http://schemas.openxmlformats.org/wordprocessingml/2006/main" xmlns:w14="http://schemas.microsoft.com/office/word/2010/wordml" xmlns:w15="http://schemas.microsoft.com/office/word/2012/wordml" xmlns:wpg="http://schemas.microsoft.com/office/word/2010/wordprocessingGroup" xmlns:wpi="http://schemas.microsoft.com/office/word/2010/wordprocessingInk" xmlns:wne="http://schemas.microsoft.com/office/word/2006/wordml" xmlns:wps="http://schemas.microsoft.com/office/word/2010/wordprocessingShape" mc:Ignorable="w14 w15 wp14">
   <w:abstractNum w:abstractNumId="0" w15:restartNumberingAfterBreak="0">
     <w:nsid w:val="06E52FF8"/>
     <w:multiLevelType w:val="multilevel"/>
@@ -17768,92 +17866,92 @@
       </w:rPr>
     </w:lvl>
   </w:abstractNum>
-  <w:num w:numId="1" w16cid:durableId="1019695008">
+  <w:num w:numId="1">
     <w:abstractNumId w:val="24"/>
   </w:num>
-  <w:num w:numId="2" w16cid:durableId="608322303">
+  <w:num w:numId="2">
     <w:abstractNumId w:val="14"/>
   </w:num>
-  <w:num w:numId="3" w16cid:durableId="1709185720">
+  <w:num w:numId="3">
     <w:abstractNumId w:val="26"/>
   </w:num>
-  <w:num w:numId="4" w16cid:durableId="443967342">
+  <w:num w:numId="4">
     <w:abstractNumId w:val="12"/>
   </w:num>
-  <w:num w:numId="5" w16cid:durableId="533425462">
+  <w:num w:numId="5">
     <w:abstractNumId w:val="3"/>
   </w:num>
-  <w:num w:numId="6" w16cid:durableId="251166457">
+  <w:num w:numId="6">
     <w:abstractNumId w:val="9"/>
   </w:num>
-  <w:num w:numId="7" w16cid:durableId="928537491">
+  <w:num w:numId="7">
     <w:abstractNumId w:val="20"/>
   </w:num>
-  <w:num w:numId="8" w16cid:durableId="50345529">
+  <w:num w:numId="8">
     <w:abstractNumId w:val="23"/>
   </w:num>
-  <w:num w:numId="9" w16cid:durableId="768476904">
+  <w:num w:numId="9">
     <w:abstractNumId w:val="2"/>
   </w:num>
-  <w:num w:numId="10" w16cid:durableId="580524532">
+  <w:num w:numId="10">
     <w:abstractNumId w:val="25"/>
   </w:num>
-  <w:num w:numId="11" w16cid:durableId="1284657757">
+  <w:num w:numId="11">
     <w:abstractNumId w:val="15"/>
   </w:num>
-  <w:num w:numId="12" w16cid:durableId="220141450">
+  <w:num w:numId="12">
     <w:abstractNumId w:val="0"/>
   </w:num>
-  <w:num w:numId="13" w16cid:durableId="835535352">
+  <w:num w:numId="13">
     <w:abstractNumId w:val="11"/>
   </w:num>
-  <w:num w:numId="14" w16cid:durableId="399137863">
+  <w:num w:numId="14">
     <w:abstractNumId w:val="4"/>
   </w:num>
-  <w:num w:numId="15" w16cid:durableId="1113206338">
+  <w:num w:numId="15">
     <w:abstractNumId w:val="1"/>
   </w:num>
-  <w:num w:numId="16" w16cid:durableId="431584745">
+  <w:num w:numId="16">
     <w:abstractNumId w:val="22"/>
   </w:num>
-  <w:num w:numId="17" w16cid:durableId="1211187561">
+  <w:num w:numId="17">
     <w:abstractNumId w:val="16"/>
   </w:num>
-  <w:num w:numId="18" w16cid:durableId="2038653637">
+  <w:num w:numId="18">
     <w:abstractNumId w:val="21"/>
   </w:num>
-  <w:num w:numId="19" w16cid:durableId="1912083185">
+  <w:num w:numId="19">
     <w:abstractNumId w:val="18"/>
   </w:num>
-  <w:num w:numId="20" w16cid:durableId="191112409">
+  <w:num w:numId="20">
     <w:abstractNumId w:val="7"/>
   </w:num>
-  <w:num w:numId="21" w16cid:durableId="490292694">
+  <w:num w:numId="21">
     <w:abstractNumId w:val="13"/>
   </w:num>
-  <w:num w:numId="22" w16cid:durableId="1385904934">
+  <w:num w:numId="22">
     <w:abstractNumId w:val="6"/>
   </w:num>
-  <w:num w:numId="23" w16cid:durableId="776481866">
+  <w:num w:numId="23">
     <w:abstractNumId w:val="5"/>
   </w:num>
-  <w:num w:numId="24" w16cid:durableId="1621380140">
+  <w:num w:numId="24">
     <w:abstractNumId w:val="17"/>
   </w:num>
-  <w:num w:numId="25" w16cid:durableId="1399792538">
+  <w:num w:numId="25">
     <w:abstractNumId w:val="10"/>
   </w:num>
-  <w:num w:numId="26" w16cid:durableId="1026753796">
+  <w:num w:numId="26">
     <w:abstractNumId w:val="8"/>
   </w:num>
-  <w:num w:numId="27" w16cid:durableId="812867107">
+  <w:num w:numId="27">
     <w:abstractNumId w:val="19"/>
   </w:num>
 </w:numbering>
 </file>
 
 <file path=word/styles.xml><?xml version="1.0" encoding="utf-8"?>
-<w:styles xmlns:mc="http://schemas.openxmlformats.org/markup-compatibility/2006" xmlns:r="http://schemas.openxmlformats.org/officeDocument/2006/relationships" xmlns:w="http://schemas.openxmlformats.org/wordprocessingml/2006/main" xmlns:w14="http://schemas.microsoft.com/office/word/2010/wordml" xmlns:w15="http://schemas.microsoft.com/office/word/2012/wordml" xmlns:w16cex="http://schemas.microsoft.com/office/word/2018/wordml/cex" xmlns:w16cid="http://schemas.microsoft.com/office/word/2016/wordml/cid" xmlns:w16="http://schemas.microsoft.com/office/word/2018/wordml" xmlns:w16du="http://schemas.microsoft.com/office/word/2023/wordml/word16du" xmlns:w16sdtdh="http://schemas.microsoft.com/office/word/2020/wordml/sdtdatahash" xmlns:w16se="http://schemas.microsoft.com/office/word/2015/wordml/symex" mc:Ignorable="w14 w15 w16se w16cid w16 w16cex w16sdtdh w16du">
+<w:styles xmlns:mc="http://schemas.openxmlformats.org/markup-compatibility/2006" xmlns:r="http://schemas.openxmlformats.org/officeDocument/2006/relationships" xmlns:w="http://schemas.openxmlformats.org/wordprocessingml/2006/main" xmlns:w14="http://schemas.microsoft.com/office/word/2010/wordml" xmlns:w15="http://schemas.microsoft.com/office/word/2012/wordml" mc:Ignorable="w14 w15">
   <w:docDefaults>
     <w:rPrDefault>
       <w:rPr>
@@ -17869,7 +17967,7 @@
       </w:pPr>
     </w:pPrDefault>
   </w:docDefaults>
-  <w:latentStyles w:defLockedState="0" w:defUIPriority="99" w:defSemiHidden="0" w:defUnhideWhenUsed="0" w:defQFormat="0" w:count="376">
+  <w:latentStyles w:defLockedState="0" w:defUIPriority="99" w:defSemiHidden="0" w:defUnhideWhenUsed="0" w:defQFormat="0" w:count="371">
     <w:lsdException w:name="Normal" w:uiPriority="0" w:qFormat="1"/>
     <w:lsdException w:name="heading 1" w:uiPriority="9" w:qFormat="1"/>
     <w:lsdException w:name="heading 2" w:semiHidden="1" w:uiPriority="9" w:unhideWhenUsed="1" w:qFormat="1"/>
@@ -18241,13 +18339,8 @@
     <w:lsdException w:name="List Table 5 Dark Accent 6" w:uiPriority="50"/>
     <w:lsdException w:name="List Table 6 Colorful Accent 6" w:uiPriority="51"/>
     <w:lsdException w:name="List Table 7 Colorful Accent 6" w:uiPriority="52"/>
-    <w:lsdException w:name="Mention" w:semiHidden="1" w:unhideWhenUsed="1"/>
-    <w:lsdException w:name="Smart Hyperlink" w:semiHidden="1" w:unhideWhenUsed="1"/>
-    <w:lsdException w:name="Hashtag" w:semiHidden="1" w:unhideWhenUsed="1"/>
-    <w:lsdException w:name="Unresolved Mention" w:semiHidden="1" w:unhideWhenUsed="1"/>
-    <w:lsdException w:name="Smart Link" w:semiHidden="1" w:unhideWhenUsed="1"/>
   </w:latentStyles>
-  <w:style w:type="paragraph" w:default="1" w:styleId="Normale">
+  <w:style w:type="paragraph" w:default="1" w:styleId="Normal">
     <w:name w:val="Normal"/>
     <w:qFormat/>
     <w:rsid w:val="00B87800"/>
@@ -18255,11 +18348,11 @@
       <w:rFonts w:eastAsiaTheme="minorEastAsia"/>
     </w:rPr>
   </w:style>
-  <w:style w:type="paragraph" w:styleId="Titolo1">
+  <w:style w:type="paragraph" w:styleId="Heading1">
     <w:name w:val="heading 1"/>
-    <w:basedOn w:val="Normale"/>
-    <w:next w:val="Normale"/>
-    <w:link w:val="Titolo1Carattere"/>
+    <w:basedOn w:val="Normal"/>
+    <w:next w:val="Normal"/>
+    <w:link w:val="Heading1Char"/>
     <w:uiPriority w:val="9"/>
     <w:qFormat/>
     <w:rsid w:val="00DC6EF0"/>
@@ -18278,11 +18371,11 @@
       <w:szCs w:val="28"/>
     </w:rPr>
   </w:style>
-  <w:style w:type="paragraph" w:styleId="Titolo2">
+  <w:style w:type="paragraph" w:styleId="Heading2">
     <w:name w:val="heading 2"/>
-    <w:basedOn w:val="Normale"/>
-    <w:next w:val="Normale"/>
-    <w:link w:val="Titolo2Carattere"/>
+    <w:basedOn w:val="Normal"/>
+    <w:next w:val="Normal"/>
+    <w:link w:val="Heading2Char"/>
     <w:uiPriority w:val="9"/>
     <w:semiHidden/>
     <w:unhideWhenUsed/>
@@ -18301,11 +18394,11 @@
       <w:szCs w:val="26"/>
     </w:rPr>
   </w:style>
-  <w:style w:type="paragraph" w:styleId="Titolo3">
+  <w:style w:type="paragraph" w:styleId="Heading3">
     <w:name w:val="heading 3"/>
-    <w:basedOn w:val="Normale"/>
-    <w:next w:val="Normale"/>
-    <w:link w:val="Titolo3Carattere"/>
+    <w:basedOn w:val="Normal"/>
+    <w:next w:val="Normal"/>
+    <w:link w:val="Heading3Char"/>
     <w:uiPriority w:val="9"/>
     <w:semiHidden/>
     <w:unhideWhenUsed/>
@@ -18323,11 +18416,11 @@
       <w:szCs w:val="24"/>
     </w:rPr>
   </w:style>
-  <w:style w:type="paragraph" w:styleId="Titolo4">
+  <w:style w:type="paragraph" w:styleId="Heading4">
     <w:name w:val="heading 4"/>
-    <w:basedOn w:val="Normale"/>
-    <w:next w:val="Normale"/>
-    <w:link w:val="Titolo4Carattere"/>
+    <w:basedOn w:val="Normal"/>
+    <w:next w:val="Normal"/>
+    <w:link w:val="Heading4Char"/>
     <w:uiPriority w:val="9"/>
     <w:semiHidden/>
     <w:unhideWhenUsed/>
@@ -18346,11 +18439,11 @@
       <w:color w:val="365F91" w:themeColor="accent1" w:themeShade="BF"/>
     </w:rPr>
   </w:style>
-  <w:style w:type="paragraph" w:styleId="Titolo5">
+  <w:style w:type="paragraph" w:styleId="Heading5">
     <w:name w:val="heading 5"/>
-    <w:basedOn w:val="Normale"/>
-    <w:next w:val="Normale"/>
-    <w:link w:val="Titolo5Carattere"/>
+    <w:basedOn w:val="Normal"/>
+    <w:next w:val="Normal"/>
+    <w:link w:val="Heading5Char"/>
     <w:uiPriority w:val="9"/>
     <w:semiHidden/>
     <w:unhideWhenUsed/>
@@ -18367,13 +18460,13 @@
       <w:color w:val="365F91" w:themeColor="accent1" w:themeShade="BF"/>
     </w:rPr>
   </w:style>
-  <w:style w:type="character" w:default="1" w:styleId="Carpredefinitoparagrafo">
+  <w:style w:type="character" w:default="1" w:styleId="DefaultParagraphFont">
     <w:name w:val="Default Paragraph Font"/>
     <w:uiPriority w:val="1"/>
     <w:semiHidden/>
     <w:unhideWhenUsed/>
   </w:style>
-  <w:style w:type="table" w:default="1" w:styleId="Tabellanormale">
+  <w:style w:type="table" w:default="1" w:styleId="TableNormal">
     <w:name w:val="Normal Table"/>
     <w:uiPriority w:val="99"/>
     <w:semiHidden/>
@@ -18388,16 +18481,16 @@
       </w:tblCellMar>
     </w:tblPr>
   </w:style>
-  <w:style w:type="numbering" w:default="1" w:styleId="Nessunelenco">
+  <w:style w:type="numbering" w:default="1" w:styleId="NoList">
     <w:name w:val="No List"/>
     <w:uiPriority w:val="99"/>
     <w:semiHidden/>
     <w:unhideWhenUsed/>
   </w:style>
-  <w:style w:type="character" w:customStyle="1" w:styleId="Titolo1Carattere">
-    <w:name w:val="Titolo 1 Carattere"/>
-    <w:basedOn w:val="Carpredefinitoparagrafo"/>
-    <w:link w:val="Titolo1"/>
+  <w:style w:type="character" w:customStyle="1" w:styleId="Heading1Char">
+    <w:name w:val="Heading 1 Char"/>
+    <w:basedOn w:val="DefaultParagraphFont"/>
+    <w:link w:val="Heading1"/>
     <w:uiPriority w:val="9"/>
     <w:qFormat/>
     <w:rsid w:val="00DC6EF0"/>
@@ -18410,9 +18503,9 @@
       <w:szCs w:val="28"/>
     </w:rPr>
   </w:style>
-  <w:style w:type="character" w:styleId="Collegamentoipertestuale">
+  <w:style w:type="character" w:styleId="Hyperlink">
     <w:name w:val="Hyperlink"/>
-    <w:basedOn w:val="Carpredefinitoparagrafo"/>
+    <w:basedOn w:val="DefaultParagraphFont"/>
     <w:uiPriority w:val="99"/>
     <w:unhideWhenUsed/>
     <w:rsid w:val="00DC6EF0"/>
@@ -18421,9 +18514,9 @@
       <w:u w:val="single"/>
     </w:rPr>
   </w:style>
-  <w:style w:type="character" w:styleId="CodiceHTML">
+  <w:style w:type="character" w:styleId="HTMLCode">
     <w:name w:val="HTML Code"/>
-    <w:basedOn w:val="Carpredefinitoparagrafo"/>
+    <w:basedOn w:val="DefaultParagraphFont"/>
     <w:uiPriority w:val="99"/>
     <w:semiHidden/>
     <w:unhideWhenUsed/>
@@ -18435,9 +18528,9 @@
       <w:szCs w:val="20"/>
     </w:rPr>
   </w:style>
-  <w:style w:type="character" w:styleId="Enfasicorsivo">
+  <w:style w:type="character" w:styleId="Emphasis">
     <w:name w:val="Emphasis"/>
-    <w:basedOn w:val="Carpredefinitoparagrafo"/>
+    <w:basedOn w:val="DefaultParagraphFont"/>
     <w:uiPriority w:val="20"/>
     <w:qFormat/>
     <w:rsid w:val="0035563A"/>
@@ -18446,9 +18539,9 @@
       <w:iCs/>
     </w:rPr>
   </w:style>
-  <w:style w:type="character" w:styleId="Enfasigrassetto">
+  <w:style w:type="character" w:styleId="Strong">
     <w:name w:val="Strong"/>
-    <w:basedOn w:val="Carpredefinitoparagrafo"/>
+    <w:basedOn w:val="DefaultParagraphFont"/>
     <w:uiPriority w:val="22"/>
     <w:qFormat/>
     <w:rsid w:val="0035563A"/>
@@ -18457,10 +18550,10 @@
       <w:bCs/>
     </w:rPr>
   </w:style>
-  <w:style w:type="character" w:customStyle="1" w:styleId="PreformattatoHTMLCarattere">
-    <w:name w:val="Preformattato HTML Carattere"/>
-    <w:basedOn w:val="Carpredefinitoparagrafo"/>
-    <w:link w:val="PreformattatoHTML"/>
+  <w:style w:type="character" w:customStyle="1" w:styleId="HTMLPreformattedChar">
+    <w:name w:val="HTML Preformatted Char"/>
+    <w:basedOn w:val="DefaultParagraphFont"/>
+    <w:link w:val="HTMLPreformatted"/>
     <w:uiPriority w:val="99"/>
     <w:qFormat/>
     <w:rsid w:val="00BF0EA1"/>
@@ -18471,9 +18564,9 @@
       <w:lang w:val="cs-CZ" w:eastAsia="cs-CZ"/>
     </w:rPr>
   </w:style>
-  <w:style w:type="character" w:styleId="Collegamentovisitato">
+  <w:style w:type="character" w:styleId="FollowedHyperlink">
     <w:name w:val="FollowedHyperlink"/>
-    <w:basedOn w:val="Carpredefinitoparagrafo"/>
+    <w:basedOn w:val="DefaultParagraphFont"/>
     <w:uiPriority w:val="99"/>
     <w:semiHidden/>
     <w:unhideWhenUsed/>
@@ -18483,10 +18576,10 @@
       <w:u w:val="single"/>
     </w:rPr>
   </w:style>
-  <w:style w:type="character" w:customStyle="1" w:styleId="Titolo2Carattere">
-    <w:name w:val="Titolo 2 Carattere"/>
-    <w:basedOn w:val="Carpredefinitoparagrafo"/>
-    <w:link w:val="Titolo2"/>
+  <w:style w:type="character" w:customStyle="1" w:styleId="Heading2Char">
+    <w:name w:val="Heading 2 Char"/>
+    <w:basedOn w:val="DefaultParagraphFont"/>
+    <w:link w:val="Heading2"/>
     <w:uiPriority w:val="9"/>
     <w:semiHidden/>
     <w:qFormat/>
@@ -18498,10 +18591,10 @@
       <w:szCs w:val="26"/>
     </w:rPr>
   </w:style>
-  <w:style w:type="character" w:customStyle="1" w:styleId="IntestazioneCarattere">
-    <w:name w:val="Intestazione Carattere"/>
-    <w:basedOn w:val="Carpredefinitoparagrafo"/>
-    <w:link w:val="Intestazione"/>
+  <w:style w:type="character" w:customStyle="1" w:styleId="HeaderChar">
+    <w:name w:val="Header Char"/>
+    <w:basedOn w:val="DefaultParagraphFont"/>
+    <w:link w:val="Header"/>
     <w:uiPriority w:val="99"/>
     <w:qFormat/>
     <w:rsid w:val="008E2E20"/>
@@ -18509,10 +18602,10 @@
       <w:rFonts w:eastAsiaTheme="minorEastAsia"/>
     </w:rPr>
   </w:style>
-  <w:style w:type="character" w:customStyle="1" w:styleId="PidipaginaCarattere">
-    <w:name w:val="Piè di pagina Carattere"/>
-    <w:basedOn w:val="Carpredefinitoparagrafo"/>
-    <w:link w:val="Pidipagina"/>
+  <w:style w:type="character" w:customStyle="1" w:styleId="FooterChar">
+    <w:name w:val="Footer Char"/>
+    <w:basedOn w:val="DefaultParagraphFont"/>
+    <w:link w:val="Footer"/>
     <w:uiPriority w:val="99"/>
     <w:qFormat/>
     <w:rsid w:val="008E2E20"/>
@@ -18522,14 +18615,14 @@
   </w:style>
   <w:style w:type="character" w:customStyle="1" w:styleId="object">
     <w:name w:val="object"/>
-    <w:basedOn w:val="Carpredefinitoparagrafo"/>
+    <w:basedOn w:val="DefaultParagraphFont"/>
     <w:qFormat/>
     <w:rsid w:val="00F728C8"/>
   </w:style>
-  <w:style w:type="character" w:customStyle="1" w:styleId="TestonotaapidipaginaCarattere">
-    <w:name w:val="Testo nota a piè di pagina Carattere"/>
-    <w:basedOn w:val="Carpredefinitoparagrafo"/>
-    <w:link w:val="Testonotaapidipagina"/>
+  <w:style w:type="character" w:customStyle="1" w:styleId="FootnoteTextChar">
+    <w:name w:val="Footnote Text Char"/>
+    <w:basedOn w:val="DefaultParagraphFont"/>
+    <w:link w:val="FootnoteText"/>
     <w:uiPriority w:val="99"/>
     <w:semiHidden/>
     <w:qFormat/>
@@ -18542,7 +18635,7 @@
   </w:style>
   <w:style w:type="character" w:customStyle="1" w:styleId="FootnoteCharacters">
     <w:name w:val="Footnote Characters"/>
-    <w:basedOn w:val="Carpredefinitoparagrafo"/>
+    <w:basedOn w:val="DefaultParagraphFont"/>
     <w:uiPriority w:val="99"/>
     <w:semiHidden/>
     <w:unhideWhenUsed/>
@@ -18575,10 +18668,10 @@
     <w:name w:val="Endnote Characters"/>
     <w:qFormat/>
   </w:style>
-  <w:style w:type="character" w:customStyle="1" w:styleId="Titolo3Carattere">
-    <w:name w:val="Titolo 3 Carattere"/>
-    <w:basedOn w:val="Carpredefinitoparagrafo"/>
-    <w:link w:val="Titolo3"/>
+  <w:style w:type="character" w:customStyle="1" w:styleId="Heading3Char">
+    <w:name w:val="Heading 3 Char"/>
+    <w:basedOn w:val="DefaultParagraphFont"/>
+    <w:link w:val="Heading3"/>
     <w:uiPriority w:val="9"/>
     <w:semiHidden/>
     <w:qFormat/>
@@ -18591,14 +18684,14 @@
   </w:style>
   <w:style w:type="character" w:customStyle="1" w:styleId="blob-code-inner">
     <w:name w:val="blob-code-inner"/>
-    <w:basedOn w:val="Carpredefinitoparagrafo"/>
+    <w:basedOn w:val="DefaultParagraphFont"/>
     <w:qFormat/>
     <w:rsid w:val="00140DE8"/>
   </w:style>
-  <w:style w:type="character" w:customStyle="1" w:styleId="Titolo4Carattere">
-    <w:name w:val="Titolo 4 Carattere"/>
-    <w:basedOn w:val="Carpredefinitoparagrafo"/>
-    <w:link w:val="Titolo4"/>
+  <w:style w:type="character" w:customStyle="1" w:styleId="Heading4Char">
+    <w:name w:val="Heading 4 Char"/>
+    <w:basedOn w:val="DefaultParagraphFont"/>
+    <w:link w:val="Heading4"/>
     <w:uiPriority w:val="9"/>
     <w:semiHidden/>
     <w:qFormat/>
@@ -18610,10 +18703,10 @@
       <w:color w:val="365F91" w:themeColor="accent1" w:themeShade="BF"/>
     </w:rPr>
   </w:style>
-  <w:style w:type="character" w:customStyle="1" w:styleId="Titolo5Carattere">
-    <w:name w:val="Titolo 5 Carattere"/>
-    <w:basedOn w:val="Carpredefinitoparagrafo"/>
-    <w:link w:val="Titolo5"/>
+  <w:style w:type="character" w:customStyle="1" w:styleId="Heading5Char">
+    <w:name w:val="Heading 5 Char"/>
+    <w:basedOn w:val="DefaultParagraphFont"/>
+    <w:link w:val="Heading5"/>
     <w:uiPriority w:val="9"/>
     <w:semiHidden/>
     <w:qFormat/>
@@ -18625,8 +18718,8 @@
   </w:style>
   <w:style w:type="paragraph" w:customStyle="1" w:styleId="Heading">
     <w:name w:val="Heading"/>
-    <w:basedOn w:val="Normale"/>
-    <w:next w:val="Corpotesto"/>
+    <w:basedOn w:val="Normal"/>
+    <w:next w:val="BodyText"/>
     <w:qFormat/>
     <w:pPr>
       <w:keepNext/>
@@ -18638,23 +18731,23 @@
       <w:szCs w:val="28"/>
     </w:rPr>
   </w:style>
-  <w:style w:type="paragraph" w:styleId="Corpotesto">
+  <w:style w:type="paragraph" w:styleId="BodyText">
     <w:name w:val="Body Text"/>
-    <w:basedOn w:val="Normale"/>
+    <w:basedOn w:val="Normal"/>
     <w:pPr>
       <w:spacing w:after="140" w:line="276" w:lineRule="auto"/>
     </w:pPr>
   </w:style>
-  <w:style w:type="paragraph" w:styleId="Elenco">
+  <w:style w:type="paragraph" w:styleId="List">
     <w:name w:val="List"/>
-    <w:basedOn w:val="Corpotesto"/>
+    <w:basedOn w:val="BodyText"/>
     <w:rPr>
       <w:rFonts w:cs="Lohit Devanagari"/>
     </w:rPr>
   </w:style>
-  <w:style w:type="paragraph" w:styleId="Didascalia">
+  <w:style w:type="paragraph" w:styleId="Caption">
     <w:name w:val="caption"/>
-    <w:basedOn w:val="Normale"/>
+    <w:basedOn w:val="Normal"/>
     <w:qFormat/>
     <w:pPr>
       <w:suppressLineNumbers/>
@@ -18669,7 +18762,7 @@
   </w:style>
   <w:style w:type="paragraph" w:customStyle="1" w:styleId="Index">
     <w:name w:val="Index"/>
-    <w:basedOn w:val="Normale"/>
+    <w:basedOn w:val="Normal"/>
     <w:qFormat/>
     <w:pPr>
       <w:suppressLineNumbers/>
@@ -18678,9 +18771,9 @@
       <w:rFonts w:cs="Lohit Devanagari"/>
     </w:rPr>
   </w:style>
-  <w:style w:type="paragraph" w:styleId="Paragrafoelenco">
+  <w:style w:type="paragraph" w:styleId="ListParagraph">
     <w:name w:val="List Paragraph"/>
-    <w:basedOn w:val="Normale"/>
+    <w:basedOn w:val="Normal"/>
     <w:uiPriority w:val="34"/>
     <w:qFormat/>
     <w:rsid w:val="00F55B57"/>
@@ -18689,9 +18782,9 @@
       <w:contextualSpacing/>
     </w:pPr>
   </w:style>
-  <w:style w:type="paragraph" w:styleId="NormaleWeb">
+  <w:style w:type="paragraph" w:styleId="NormalWeb">
     <w:name w:val="Normal (Web)"/>
-    <w:basedOn w:val="Normale"/>
+    <w:basedOn w:val="Normal"/>
     <w:uiPriority w:val="99"/>
     <w:semiHidden/>
     <w:unhideWhenUsed/>
@@ -18706,10 +18799,10 @@
       <w:lang w:val="cs-CZ" w:eastAsia="cs-CZ"/>
     </w:rPr>
   </w:style>
-  <w:style w:type="paragraph" w:styleId="PreformattatoHTML">
+  <w:style w:type="paragraph" w:styleId="HTMLPreformatted">
     <w:name w:val="HTML Preformatted"/>
-    <w:basedOn w:val="Normale"/>
-    <w:link w:val="PreformattatoHTMLCarattere"/>
+    <w:basedOn w:val="Normal"/>
+    <w:link w:val="HTMLPreformattedChar"/>
     <w:uiPriority w:val="99"/>
     <w:unhideWhenUsed/>
     <w:qFormat/>
@@ -18743,13 +18836,13 @@
   </w:style>
   <w:style w:type="paragraph" w:customStyle="1" w:styleId="HeaderandFooter">
     <w:name w:val="Header and Footer"/>
-    <w:basedOn w:val="Normale"/>
+    <w:basedOn w:val="Normal"/>
     <w:qFormat/>
   </w:style>
-  <w:style w:type="paragraph" w:styleId="Intestazione">
+  <w:style w:type="paragraph" w:styleId="Header">
     <w:name w:val="header"/>
-    <w:basedOn w:val="Normale"/>
-    <w:link w:val="IntestazioneCarattere"/>
+    <w:basedOn w:val="Normal"/>
+    <w:link w:val="HeaderChar"/>
     <w:uiPriority w:val="99"/>
     <w:unhideWhenUsed/>
     <w:rsid w:val="008E2E20"/>
@@ -18760,10 +18853,10 @@
       </w:tabs>
     </w:pPr>
   </w:style>
-  <w:style w:type="paragraph" w:styleId="Pidipagina">
+  <w:style w:type="paragraph" w:styleId="Footer">
     <w:name w:val="footer"/>
-    <w:basedOn w:val="Normale"/>
-    <w:link w:val="PidipaginaCarattere"/>
+    <w:basedOn w:val="Normal"/>
+    <w:link w:val="FooterChar"/>
     <w:uiPriority w:val="99"/>
     <w:unhideWhenUsed/>
     <w:rsid w:val="008E2E20"/>
@@ -18776,13 +18869,13 @@
   </w:style>
   <w:style w:type="paragraph" w:customStyle="1" w:styleId="FrameContents">
     <w:name w:val="Frame Contents"/>
-    <w:basedOn w:val="Normale"/>
+    <w:basedOn w:val="Normal"/>
     <w:qFormat/>
   </w:style>
-  <w:style w:type="paragraph" w:styleId="Testonotaapidipagina">
+  <w:style w:type="paragraph" w:styleId="FootnoteText">
     <w:name w:val="footnote text"/>
-    <w:basedOn w:val="Normale"/>
-    <w:link w:val="TestonotaapidipaginaCarattere"/>
+    <w:basedOn w:val="Normal"/>
+    <w:link w:val="FootnoteTextChar"/>
     <w:uiPriority w:val="99"/>
     <w:semiHidden/>
     <w:unhideWhenUsed/>
@@ -19085,7 +19178,7 @@
 </file>
 
 <file path=customXml/itemProps1.xml><?xml version="1.0" encoding="utf-8"?>
-<ds:datastoreItem xmlns:ds="http://schemas.openxmlformats.org/officeDocument/2006/customXml" ds:itemID="{D216A698-9F58-4155-882D-FDB7E7E456D4}">
+<ds:datastoreItem xmlns:ds="http://schemas.openxmlformats.org/officeDocument/2006/customXml" ds:itemID="{55342D12-ACA8-4981-AB41-3D4F5473B8E2}">
   <ds:schemaRefs>
     <ds:schemaRef ds:uri="http://schemas.openxmlformats.org/officeDocument/2006/bibliography"/>
   </ds:schemaRefs>

</xml_diff>

<commit_message>
We have decided that publication-91 is not an event, therefore it should not have :aspect and :modal-strength.
</commit_message>
<xml_diff>
--- a/doc/minutes-from-meetings/ufal-umr-meeting-minutes.docx
+++ b/doc/minutes-from-meetings/ufal-umr-meeting-minutes.docx
@@ -277,6 +277,32 @@
       <w:r>
         <w:t>checked by validator (error / warning if such annotation is present)</w:t>
       </w:r>
+      <w:r>
+        <w:t xml:space="preserve"> </w:t>
+      </w:r>
+      <w:r>
+        <w:rPr>
+          <w:rFonts w:ascii="Arial Black" w:hAnsi="Arial Black"/>
+          <w:color w:val="00B050"/>
+        </w:rPr>
+        <w:sym w:font="Wingdings" w:char="F0FC"/>
+      </w:r>
+      <w:r>
+        <w:rPr>
+          <w:rFonts w:ascii="Arial Black" w:hAnsi="Arial Black"/>
+          <w:color w:val="00B050"/>
+        </w:rPr>
+        <w:t xml:space="preserve"> D</w:t>
+      </w:r>
+      <w:r>
+        <w:rPr>
+          <w:rFonts w:ascii="Arial Black" w:hAnsi="Arial Black"/>
+          <w:color w:val="00B050"/>
+        </w:rPr>
+        <w:t>ONE.</w:t>
+      </w:r>
+      <w:bookmarkStart w:id="0" w:name="_GoBack"/>
+      <w:bookmarkEnd w:id="0"/>
     </w:p>
     <w:p>
       <w:pPr>
@@ -327,8 +353,6 @@
         </w:rPr>
         <w:t>ONE.</w:t>
       </w:r>
-      <w:bookmarkStart w:id="0" w:name="_GoBack"/>
-      <w:bookmarkEnd w:id="0"/>
     </w:p>
     <w:p/>
     <w:p>
@@ -791,14 +815,7 @@
           <w:rPr>
             <w:rStyle w:val="Hypertextovodkaz"/>
           </w:rPr>
-          <w:t>https://www.perseus.tufts.edu/hopper/text?doc=Perseus%3Atext%3A1999.02.0124%3Ac</w:t>
-        </w:r>
-        <w:r>
-          <w:rPr>
-            <w:rStyle w:val="Hypertextovodkaz"/>
-          </w:rPr>
-          <w:lastRenderedPageBreak/>
-          <w:t>hapter%3D1</w:t>
+          <w:t>https://www.perseus.tufts.edu/hopper/text?doc=Perseus%3Atext%3A1999.02.0124%3Achapter%3D1</w:t>
         </w:r>
       </w:hyperlink>
       <w:r>
@@ -20708,7 +20725,7 @@
           <w:rPr>
             <w:noProof/>
           </w:rPr>
-          <w:t>1</w:t>
+          <w:t>2</w:t>
         </w:r>
         <w:r>
           <w:fldChar w:fldCharType="end"/>
@@ -26712,7 +26729,7 @@
 </file>
 
 <file path=customXml/itemProps1.xml><?xml version="1.0" encoding="utf-8"?>
-<ds:datastoreItem xmlns:ds="http://schemas.openxmlformats.org/officeDocument/2006/customXml" ds:itemID="{6A316237-1B6B-480C-8123-AFAAB4B7E757}">
+<ds:datastoreItem xmlns:ds="http://schemas.openxmlformats.org/officeDocument/2006/customXml" ds:itemID="{EBF82DA6-70B3-4C0B-A644-F3B684ECD6EE}">
   <ds:schemaRefs>
     <ds:schemaRef ds:uri="http://schemas.openxmlformats.org/officeDocument/2006/bibliography"/>
   </ds:schemaRefs>

</xml_diff>

<commit_message>
minutes and updated estonian files
</commit_message>
<xml_diff>
--- a/doc/minutes-from-meetings/ufal-umr-meeting-minutes.docx
+++ b/doc/minutes-from-meetings/ufal-umr-meeting-minutes.docx
@@ -29,63 +29,31 @@
         <w:rPr>
           <w:color w:val="FF0000"/>
         </w:rPr>
-        <w:t>March, 25</w:t>
+        <w:t>April</w:t>
       </w:r>
       <w:r>
         <w:rPr>
           <w:color w:val="FF0000"/>
         </w:rPr>
-        <w:t xml:space="preserve"> – </w:t>
+        <w:t xml:space="preserve">, 1 – </w:t>
       </w:r>
       <w:r>
         <w:rPr>
           <w:color w:val="FF0000"/>
-          <w:highlight w:val="yellow"/>
-        </w:rPr>
-        <w:t>S519</w:t>
-      </w:r>
-      <w:r>
+        </w:rPr>
+        <w:t>Easter</w:t>
+      </w:r>
+    </w:p>
+    <w:p>
+      <w:pPr>
         <w:rPr>
           <w:color w:val="FF0000"/>
         </w:rPr>
-        <w:t xml:space="preserve"> is booked</w:t>
-      </w:r>
-    </w:p>
-    <w:p>
-      <w:pPr>
+      </w:pPr>
+      <w:r>
         <w:rPr>
           <w:color w:val="FF0000"/>
         </w:rPr>
-      </w:pPr>
-      <w:r>
-        <w:rPr>
-          <w:color w:val="FF0000"/>
-        </w:rPr>
-        <w:t>April</w:t>
-      </w:r>
-      <w:r>
-        <w:rPr>
-          <w:color w:val="FF0000"/>
-        </w:rPr>
-        <w:t xml:space="preserve">, 1 – </w:t>
-      </w:r>
-      <w:r>
-        <w:rPr>
-          <w:color w:val="FF0000"/>
-        </w:rPr>
-        <w:t>Easter</w:t>
-      </w:r>
-    </w:p>
-    <w:p>
-      <w:pPr>
-        <w:rPr>
-          <w:color w:val="FF0000"/>
-        </w:rPr>
-      </w:pPr>
-      <w:r>
-        <w:rPr>
-          <w:color w:val="FF0000"/>
-        </w:rPr>
         <w:t>April, 8 – S510 is booked</w:t>
       </w:r>
     </w:p>
@@ -94,6 +62,935 @@
         <w:pStyle w:val="Nadpis1"/>
       </w:pPr>
       <w:r>
+        <w:t>Meeting March 25</w:t>
+      </w:r>
+      <w:r>
+        <w:t>, 2024 (</w:t>
+      </w:r>
+      <w:proofErr w:type="spellStart"/>
+      <w:r>
+        <w:t>Šárka</w:t>
+      </w:r>
+      <w:proofErr w:type="spellEnd"/>
+      <w:r>
+        <w:t xml:space="preserve">, Federica, Dan, </w:t>
+      </w:r>
+      <w:proofErr w:type="spellStart"/>
+      <w:r>
+        <w:t>Markéta</w:t>
+      </w:r>
+      <w:proofErr w:type="spellEnd"/>
+      <w:r>
+        <w:t xml:space="preserve">, </w:t>
+      </w:r>
+      <w:proofErr w:type="spellStart"/>
+      <w:r>
+        <w:t>Mišo</w:t>
+      </w:r>
+      <w:proofErr w:type="spellEnd"/>
+      <w:r>
+        <w:t>)</w:t>
+      </w:r>
+    </w:p>
+    <w:p>
+      <w:pPr>
+        <w:rPr>
+          <w:b/>
+        </w:rPr>
+      </w:pPr>
+    </w:p>
+    <w:p>
+      <w:r>
+        <w:rPr>
+          <w:b/>
+        </w:rPr>
+        <w:t>Dan</w:t>
+      </w:r>
+      <w:r>
+        <w:t xml:space="preserve">: validator updated, see below </w:t>
+      </w:r>
+      <w:r>
+        <w:sym w:font="Wingdings" w:char="F04A"/>
+      </w:r>
+    </w:p>
+    <w:p/>
+    <w:p>
+      <w:pPr>
+        <w:rPr>
+          <w:b/>
+        </w:rPr>
+      </w:pPr>
+      <w:r>
+        <w:rPr>
+          <w:b/>
+        </w:rPr>
+        <w:t>How to visualize document level annotation?</w:t>
+      </w:r>
+    </w:p>
+    <w:p>
+      <w:pPr>
+        <w:rPr>
+          <w:b/>
+          <w:i/>
+        </w:rPr>
+      </w:pPr>
+      <w:proofErr w:type="spellStart"/>
+      <w:r>
+        <w:rPr>
+          <w:b/>
+          <w:i/>
+        </w:rPr>
+        <w:t>Coreference</w:t>
+      </w:r>
+      <w:proofErr w:type="spellEnd"/>
+      <w:r>
+        <w:rPr>
+          <w:b/>
+          <w:i/>
+        </w:rPr>
+        <w:t xml:space="preserve">: </w:t>
+      </w:r>
+    </w:p>
+    <w:p>
+      <w:r>
+        <w:t>W</w:t>
+      </w:r>
+      <w:r>
+        <w:t xml:space="preserve">e might find a way how to unify </w:t>
+      </w:r>
+      <w:proofErr w:type="spellStart"/>
+      <w:r>
+        <w:t>UMR</w:t>
+      </w:r>
+      <w:proofErr w:type="spellEnd"/>
+      <w:r>
+        <w:t xml:space="preserve"> variables (and thus makes the </w:t>
+      </w:r>
+      <w:r>
+        <w:t xml:space="preserve">comparison more </w:t>
+      </w:r>
+      <w:proofErr w:type="spellStart"/>
+      <w:r>
+        <w:t>strightforward</w:t>
+      </w:r>
+      <w:proofErr w:type="spellEnd"/>
+      <w:r>
+        <w:t xml:space="preserve">) </w:t>
+      </w:r>
+      <w:r>
+        <w:t>– we might try to use. e.g., the</w:t>
+      </w:r>
+      <w:r>
+        <w:t xml:space="preserve"> </w:t>
+      </w:r>
+      <w:proofErr w:type="spellStart"/>
+      <w:r>
+        <w:t>s</w:t>
+      </w:r>
+      <w:r>
+        <w:t>XaY</w:t>
+      </w:r>
+      <w:proofErr w:type="spellEnd"/>
+      <w:r>
+        <w:t xml:space="preserve"> pattern</w:t>
+      </w:r>
+      <w:r>
+        <w:t>, where</w:t>
+      </w:r>
+    </w:p>
+    <w:p>
+      <w:pPr>
+        <w:pStyle w:val="Odstavecseseznamem"/>
+        <w:numPr>
+          <w:ilvl w:val="0"/>
+          <w:numId w:val="35"/>
+        </w:numPr>
+      </w:pPr>
+      <w:r>
+        <w:t>s …  sentence</w:t>
+      </w:r>
+    </w:p>
+    <w:p>
+      <w:pPr>
+        <w:pStyle w:val="Odstavecseseznamem"/>
+        <w:numPr>
+          <w:ilvl w:val="0"/>
+          <w:numId w:val="35"/>
+        </w:numPr>
+      </w:pPr>
+      <w:r>
+        <w:t xml:space="preserve">X … sentence number </w:t>
+      </w:r>
+    </w:p>
+    <w:p>
+      <w:pPr>
+        <w:pStyle w:val="Odstavecseseznamem"/>
+        <w:numPr>
+          <w:ilvl w:val="0"/>
+          <w:numId w:val="35"/>
+        </w:numPr>
+      </w:pPr>
+      <w:r>
+        <w:t xml:space="preserve">a …  first letter of the </w:t>
+      </w:r>
+      <w:r>
+        <w:t>"head"</w:t>
+      </w:r>
+      <w:r>
+        <w:t xml:space="preserve"> concept </w:t>
+      </w:r>
+    </w:p>
+    <w:p>
+      <w:pPr>
+        <w:pStyle w:val="Odstavecseseznamem"/>
+        <w:numPr>
+          <w:ilvl w:val="0"/>
+          <w:numId w:val="35"/>
+        </w:numPr>
+      </w:pPr>
+      <w:r>
+        <w:t xml:space="preserve">Y … alignment of the </w:t>
+      </w:r>
+      <w:r>
+        <w:t>"head"</w:t>
+      </w:r>
+      <w:r>
+        <w:t xml:space="preserve"> concept (of its first part?)</w:t>
+      </w:r>
+    </w:p>
+    <w:p>
+      <w:r>
+        <w:t xml:space="preserve">For example, for </w:t>
+      </w:r>
+      <w:proofErr w:type="spellStart"/>
+      <w:r>
+        <w:t>snt5</w:t>
+      </w:r>
+      <w:proofErr w:type="spellEnd"/>
+      <w:r>
+        <w:t xml:space="preserve"> </w:t>
+      </w:r>
+    </w:p>
+    <w:p>
+      <w:proofErr w:type="gramStart"/>
+      <w:r>
+        <w:t>1  2</w:t>
+      </w:r>
+      <w:proofErr w:type="gramEnd"/>
+      <w:r>
+        <w:t xml:space="preserve">              3                      4            5 6             7        8           9       10    11    12</w:t>
+      </w:r>
+    </w:p>
+    <w:p>
+      <w:r>
+        <w:rPr>
+          <w:i/>
+        </w:rPr>
+        <w:t xml:space="preserve">V </w:t>
+      </w:r>
+      <w:proofErr w:type="spellStart"/>
+      <w:r>
+        <w:rPr>
+          <w:i/>
+        </w:rPr>
+        <w:t>nedělních</w:t>
+      </w:r>
+      <w:proofErr w:type="spellEnd"/>
+      <w:r>
+        <w:rPr>
+          <w:i/>
+        </w:rPr>
+        <w:t xml:space="preserve"> </w:t>
+      </w:r>
+      <w:proofErr w:type="spellStart"/>
+      <w:r>
+        <w:rPr>
+          <w:i/>
+        </w:rPr>
+        <w:t>parlamentních</w:t>
+      </w:r>
+      <w:proofErr w:type="spellEnd"/>
+      <w:r>
+        <w:rPr>
+          <w:i/>
+        </w:rPr>
+        <w:t xml:space="preserve"> </w:t>
+      </w:r>
+      <w:proofErr w:type="spellStart"/>
+      <w:r>
+        <w:rPr>
+          <w:i/>
+        </w:rPr>
+        <w:t>volbách</w:t>
+      </w:r>
+      <w:proofErr w:type="spellEnd"/>
+      <w:r>
+        <w:rPr>
+          <w:i/>
+        </w:rPr>
+        <w:t xml:space="preserve"> v </w:t>
+      </w:r>
+      <w:proofErr w:type="spellStart"/>
+      <w:r>
+        <w:rPr>
+          <w:i/>
+        </w:rPr>
+        <w:t>Estonsku</w:t>
+      </w:r>
+      <w:proofErr w:type="spellEnd"/>
+      <w:r>
+        <w:rPr>
+          <w:i/>
+        </w:rPr>
+        <w:t xml:space="preserve"> </w:t>
+      </w:r>
+      <w:proofErr w:type="spellStart"/>
+      <w:r>
+        <w:rPr>
+          <w:i/>
+        </w:rPr>
+        <w:t>získal</w:t>
+      </w:r>
+      <w:proofErr w:type="spellEnd"/>
+      <w:r>
+        <w:rPr>
+          <w:i/>
+        </w:rPr>
+        <w:t xml:space="preserve"> </w:t>
+      </w:r>
+      <w:proofErr w:type="spellStart"/>
+      <w:r>
+        <w:rPr>
+          <w:i/>
+        </w:rPr>
+        <w:t>nejvíce</w:t>
+      </w:r>
+      <w:proofErr w:type="spellEnd"/>
+      <w:r>
+        <w:rPr>
+          <w:i/>
+        </w:rPr>
+        <w:t xml:space="preserve"> </w:t>
+      </w:r>
+      <w:proofErr w:type="spellStart"/>
+      <w:r>
+        <w:rPr>
+          <w:i/>
+        </w:rPr>
+        <w:t>hlasů</w:t>
+      </w:r>
+      <w:proofErr w:type="spellEnd"/>
+      <w:r>
+        <w:rPr>
+          <w:i/>
+        </w:rPr>
+        <w:t xml:space="preserve"> </w:t>
+      </w:r>
+      <w:proofErr w:type="spellStart"/>
+      <w:r>
+        <w:rPr>
+          <w:i/>
+        </w:rPr>
+        <w:t>blok</w:t>
+      </w:r>
+      <w:proofErr w:type="spellEnd"/>
+      <w:r>
+        <w:rPr>
+          <w:i/>
+        </w:rPr>
+        <w:t xml:space="preserve"> </w:t>
+      </w:r>
+      <w:proofErr w:type="spellStart"/>
+      <w:proofErr w:type="gramStart"/>
+      <w:r>
+        <w:rPr>
+          <w:i/>
+        </w:rPr>
+        <w:t>Vlast</w:t>
+      </w:r>
+      <w:proofErr w:type="spellEnd"/>
+      <w:r>
+        <w:rPr>
+          <w:i/>
+        </w:rPr>
+        <w:t xml:space="preserve"> .</w:t>
+      </w:r>
+      <w:proofErr w:type="gramEnd"/>
+      <w:r>
+        <w:t xml:space="preserve"> </w:t>
+      </w:r>
+    </w:p>
+    <w:p>
+      <w:proofErr w:type="gramStart"/>
+      <w:r>
+        <w:t>we</w:t>
+      </w:r>
+      <w:proofErr w:type="gramEnd"/>
+      <w:r>
+        <w:t xml:space="preserve"> would get:</w:t>
+      </w:r>
+    </w:p>
+    <w:p>
+      <w:pPr>
+        <w:ind w:firstLine="720"/>
+      </w:pPr>
+      <w:proofErr w:type="spellStart"/>
+      <w:proofErr w:type="gramStart"/>
+      <w:r>
+        <w:t>s5z7</w:t>
+      </w:r>
+      <w:proofErr w:type="spellEnd"/>
+      <w:proofErr w:type="gramEnd"/>
+      <w:r>
+        <w:tab/>
+      </w:r>
+      <w:proofErr w:type="spellStart"/>
+      <w:r>
+        <w:t>získal</w:t>
+      </w:r>
+      <w:proofErr w:type="spellEnd"/>
+    </w:p>
+    <w:p>
+      <w:pPr>
+        <w:ind w:firstLine="720"/>
+      </w:pPr>
+      <w:proofErr w:type="spellStart"/>
+      <w:proofErr w:type="gramStart"/>
+      <w:r>
+        <w:t>s5</w:t>
+      </w:r>
+      <w:r>
+        <w:t>b10</w:t>
+      </w:r>
+      <w:proofErr w:type="spellEnd"/>
+      <w:proofErr w:type="gramEnd"/>
+      <w:r>
+        <w:tab/>
+      </w:r>
+      <w:proofErr w:type="spellStart"/>
+      <w:r>
+        <w:t>blok</w:t>
+      </w:r>
+      <w:proofErr w:type="spellEnd"/>
+      <w:r>
+        <w:t xml:space="preserve"> (</w:t>
+      </w:r>
+      <w:proofErr w:type="spellStart"/>
+      <w:r>
+        <w:t>pokrývá</w:t>
+      </w:r>
+      <w:proofErr w:type="spellEnd"/>
+      <w:r>
+        <w:t xml:space="preserve"> </w:t>
+      </w:r>
+      <w:proofErr w:type="spellStart"/>
+      <w:r>
+        <w:t>též</w:t>
+      </w:r>
+      <w:proofErr w:type="spellEnd"/>
+      <w:r>
+        <w:t xml:space="preserve"> </w:t>
+      </w:r>
+      <w:proofErr w:type="spellStart"/>
+      <w:r>
+        <w:t>pozici</w:t>
+      </w:r>
+      <w:proofErr w:type="spellEnd"/>
+      <w:r>
+        <w:t xml:space="preserve"> 12)</w:t>
+      </w:r>
+    </w:p>
+    <w:p>
+      <w:pPr>
+        <w:ind w:firstLine="720"/>
+      </w:pPr>
+      <w:proofErr w:type="spellStart"/>
+      <w:proofErr w:type="gramStart"/>
+      <w:r>
+        <w:t>s5</w:t>
+      </w:r>
+      <w:r>
+        <w:t>n10</w:t>
+      </w:r>
+      <w:proofErr w:type="spellEnd"/>
+      <w:proofErr w:type="gramEnd"/>
+      <w:r>
+        <w:tab/>
+      </w:r>
+      <w:proofErr w:type="spellStart"/>
+      <w:r>
+        <w:t>Vlast</w:t>
+      </w:r>
+      <w:proofErr w:type="spellEnd"/>
+      <w:r>
+        <w:t xml:space="preserve"> (</w:t>
+      </w:r>
+      <w:proofErr w:type="spellStart"/>
+      <w:r>
+        <w:t>protože</w:t>
+      </w:r>
+      <w:proofErr w:type="spellEnd"/>
+      <w:r>
+        <w:t xml:space="preserve"> je to </w:t>
+      </w:r>
+      <w:proofErr w:type="spellStart"/>
+      <w:r>
+        <w:t>EN</w:t>
+      </w:r>
+      <w:proofErr w:type="spellEnd"/>
+      <w:r>
+        <w:t xml:space="preserve">, a </w:t>
+      </w:r>
+      <w:proofErr w:type="spellStart"/>
+      <w:r>
+        <w:t>tedy</w:t>
+      </w:r>
+      <w:proofErr w:type="spellEnd"/>
+      <w:r>
+        <w:t xml:space="preserve"> n, </w:t>
+      </w:r>
+      <w:proofErr w:type="spellStart"/>
+      <w:r>
+        <w:t>který</w:t>
+      </w:r>
+      <w:proofErr w:type="spellEnd"/>
+      <w:r>
+        <w:t xml:space="preserve"> je </w:t>
+      </w:r>
+      <w:proofErr w:type="spellStart"/>
+      <w:r>
+        <w:t>pokrytý</w:t>
+      </w:r>
+      <w:proofErr w:type="spellEnd"/>
+      <w:r>
+        <w:t xml:space="preserve"> </w:t>
+      </w:r>
+      <w:proofErr w:type="spellStart"/>
+      <w:r>
+        <w:t>konceptem</w:t>
+      </w:r>
+      <w:proofErr w:type="spellEnd"/>
+      <w:r>
+        <w:t xml:space="preserve"> "</w:t>
+      </w:r>
+      <w:proofErr w:type="spellStart"/>
+      <w:r>
+        <w:t>blok</w:t>
+      </w:r>
+      <w:proofErr w:type="spellEnd"/>
+      <w:r>
+        <w:t>")</w:t>
+      </w:r>
+    </w:p>
+    <w:p>
+      <w:pPr>
+        <w:ind w:firstLine="720"/>
+      </w:pPr>
+      <w:proofErr w:type="spellStart"/>
+      <w:proofErr w:type="gramStart"/>
+      <w:r>
+        <w:t>s5</w:t>
+      </w:r>
+      <w:r>
+        <w:t>h9</w:t>
+      </w:r>
+      <w:proofErr w:type="spellEnd"/>
+      <w:proofErr w:type="gramEnd"/>
+      <w:r>
+        <w:tab/>
+      </w:r>
+      <w:proofErr w:type="spellStart"/>
+      <w:r>
+        <w:t>hlasů</w:t>
+      </w:r>
+      <w:proofErr w:type="spellEnd"/>
+    </w:p>
+    <w:p>
+      <w:pPr>
+        <w:ind w:firstLine="720"/>
+      </w:pPr>
+      <w:proofErr w:type="spellStart"/>
+      <w:proofErr w:type="gramStart"/>
+      <w:r>
+        <w:t>s5</w:t>
+      </w:r>
+      <w:r>
+        <w:t>n8</w:t>
+      </w:r>
+      <w:proofErr w:type="spellEnd"/>
+      <w:proofErr w:type="gramEnd"/>
+      <w:r>
+        <w:tab/>
+      </w:r>
+      <w:proofErr w:type="spellStart"/>
+      <w:r>
+        <w:t>nejvíce</w:t>
+      </w:r>
+      <w:proofErr w:type="spellEnd"/>
+    </w:p>
+    <w:p>
+      <w:pPr>
+        <w:ind w:firstLine="720"/>
+      </w:pPr>
+      <w:proofErr w:type="spellStart"/>
+      <w:proofErr w:type="gramStart"/>
+      <w:r>
+        <w:t>s5</w:t>
+      </w:r>
+      <w:r>
+        <w:t>v4</w:t>
+      </w:r>
+      <w:proofErr w:type="spellEnd"/>
+      <w:proofErr w:type="gramEnd"/>
+      <w:r>
+        <w:tab/>
+      </w:r>
+      <w:proofErr w:type="spellStart"/>
+      <w:r>
+        <w:t>volbách</w:t>
+      </w:r>
+      <w:proofErr w:type="spellEnd"/>
+      <w:r>
+        <w:t xml:space="preserve"> (</w:t>
+      </w:r>
+      <w:proofErr w:type="spellStart"/>
+      <w:r>
+        <w:t>pokrývá</w:t>
+      </w:r>
+      <w:proofErr w:type="spellEnd"/>
+      <w:r>
+        <w:t xml:space="preserve"> </w:t>
+      </w:r>
+      <w:proofErr w:type="spellStart"/>
+      <w:r>
+        <w:t>též</w:t>
+      </w:r>
+      <w:proofErr w:type="spellEnd"/>
+      <w:r>
+        <w:t xml:space="preserve"> </w:t>
+      </w:r>
+      <w:proofErr w:type="spellStart"/>
+      <w:r>
+        <w:t>pozici</w:t>
+      </w:r>
+      <w:proofErr w:type="spellEnd"/>
+      <w:r>
+        <w:t xml:space="preserve"> 1)</w:t>
+      </w:r>
+    </w:p>
+    <w:p>
+      <w:pPr>
+        <w:ind w:firstLine="720"/>
+      </w:pPr>
+      <w:proofErr w:type="spellStart"/>
+      <w:proofErr w:type="gramStart"/>
+      <w:r>
+        <w:t>s5</w:t>
+      </w:r>
+      <w:r>
+        <w:t>d2</w:t>
+      </w:r>
+      <w:proofErr w:type="spellEnd"/>
+      <w:proofErr w:type="gramEnd"/>
+      <w:r>
+        <w:tab/>
+      </w:r>
+      <w:proofErr w:type="spellStart"/>
+      <w:r>
+        <w:t>nedělních</w:t>
+      </w:r>
+      <w:proofErr w:type="spellEnd"/>
+      <w:r>
+        <w:t xml:space="preserve"> (</w:t>
+      </w:r>
+      <w:proofErr w:type="spellStart"/>
+      <w:r>
+        <w:t>protože</w:t>
+      </w:r>
+      <w:proofErr w:type="spellEnd"/>
+      <w:r>
+        <w:t xml:space="preserve"> to je date-entity)</w:t>
+      </w:r>
+    </w:p>
+    <w:p>
+      <w:pPr>
+        <w:ind w:firstLine="720"/>
+      </w:pPr>
+      <w:proofErr w:type="spellStart"/>
+      <w:proofErr w:type="gramStart"/>
+      <w:r>
+        <w:t>s5</w:t>
+      </w:r>
+      <w:r>
+        <w:t>p2</w:t>
+      </w:r>
+      <w:proofErr w:type="spellEnd"/>
+      <w:proofErr w:type="gramEnd"/>
+      <w:r>
+        <w:tab/>
+      </w:r>
+      <w:proofErr w:type="spellStart"/>
+      <w:r>
+        <w:t>parlamentních</w:t>
+      </w:r>
+      <w:proofErr w:type="spellEnd"/>
+    </w:p>
+    <w:p>
+      <w:pPr>
+        <w:ind w:firstLine="720"/>
+      </w:pPr>
+      <w:proofErr w:type="spellStart"/>
+      <w:proofErr w:type="gramStart"/>
+      <w:r>
+        <w:t>s5</w:t>
+      </w:r>
+      <w:r>
+        <w:t>c6</w:t>
+      </w:r>
+      <w:proofErr w:type="spellEnd"/>
+      <w:proofErr w:type="gramEnd"/>
+      <w:r>
+        <w:tab/>
+      </w:r>
+      <w:proofErr w:type="spellStart"/>
+      <w:r>
+        <w:t>Estonsko</w:t>
+      </w:r>
+      <w:proofErr w:type="spellEnd"/>
+      <w:r>
+        <w:t xml:space="preserve"> (</w:t>
+      </w:r>
+      <w:proofErr w:type="spellStart"/>
+      <w:r>
+        <w:t>protože</w:t>
+      </w:r>
+      <w:proofErr w:type="spellEnd"/>
+      <w:r>
+        <w:t xml:space="preserve"> to je country, </w:t>
+      </w:r>
+      <w:proofErr w:type="spellStart"/>
+      <w:r>
+        <w:t>pokrývá</w:t>
+      </w:r>
+      <w:proofErr w:type="spellEnd"/>
+      <w:r>
+        <w:t xml:space="preserve"> </w:t>
+      </w:r>
+      <w:proofErr w:type="spellStart"/>
+      <w:r>
+        <w:t>též</w:t>
+      </w:r>
+      <w:proofErr w:type="spellEnd"/>
+      <w:r>
+        <w:t xml:space="preserve"> </w:t>
+      </w:r>
+      <w:proofErr w:type="spellStart"/>
+      <w:r>
+        <w:t>pozici</w:t>
+      </w:r>
+      <w:proofErr w:type="spellEnd"/>
+      <w:r>
+        <w:t xml:space="preserve"> 5)</w:t>
+      </w:r>
+    </w:p>
+    <w:p/>
+    <w:p>
+      <w:pPr>
+        <w:rPr>
+          <w:i/>
+        </w:rPr>
+      </w:pPr>
+      <w:r>
+        <w:rPr>
+          <w:b/>
+          <w:i/>
+        </w:rPr>
+        <w:t>Temporal annotation</w:t>
+      </w:r>
+      <w:r>
+        <w:rPr>
+          <w:b/>
+          <w:i/>
+        </w:rPr>
+        <w:t>:</w:t>
+      </w:r>
+      <w:r>
+        <w:rPr>
+          <w:i/>
+        </w:rPr>
+        <w:t xml:space="preserve"> </w:t>
+      </w:r>
+    </w:p>
+    <w:p>
+      <w:r>
+        <w:t xml:space="preserve">All time expressions and all events should be captured in the document level annotation!  </w:t>
+      </w:r>
+    </w:p>
+    <w:p>
+      <w:pPr>
+        <w:rPr>
+          <w:b/>
+        </w:rPr>
+      </w:pPr>
+    </w:p>
+    <w:p>
+      <w:pPr>
+        <w:rPr>
+          <w:i/>
+        </w:rPr>
+      </w:pPr>
+      <w:r>
+        <w:rPr>
+          <w:b/>
+          <w:i/>
+        </w:rPr>
+        <w:t>Modality dependency</w:t>
+      </w:r>
+      <w:r>
+        <w:rPr>
+          <w:b/>
+          <w:i/>
+        </w:rPr>
+        <w:t>:</w:t>
+      </w:r>
+      <w:r>
+        <w:rPr>
+          <w:i/>
+        </w:rPr>
+        <w:t xml:space="preserve"> </w:t>
+      </w:r>
+    </w:p>
+    <w:p>
+      <w:r>
+        <w:t xml:space="preserve">Modality annotation </w:t>
+      </w:r>
+      <w:r>
+        <w:t>should be tree</w:t>
+      </w:r>
+      <w:r>
+        <w:t xml:space="preserve"> in the document-level annotation, with </w:t>
+      </w:r>
+      <w:r>
+        <w:t>nodes</w:t>
+      </w:r>
+      <w:r>
+        <w:t xml:space="preserve"> for </w:t>
+      </w:r>
+    </w:p>
+    <w:p>
+      <w:pPr>
+        <w:pStyle w:val="Odstavecseseznamem"/>
+        <w:numPr>
+          <w:ilvl w:val="0"/>
+          <w:numId w:val="35"/>
+        </w:numPr>
+      </w:pPr>
+      <w:r>
+        <w:t>all</w:t>
+      </w:r>
+      <w:r>
+        <w:t xml:space="preserve"> events</w:t>
+      </w:r>
+      <w:r>
+        <w:t xml:space="preserve">, </w:t>
+      </w:r>
+    </w:p>
+    <w:p>
+      <w:pPr>
+        <w:pStyle w:val="Odstavecseseznamem"/>
+        <w:numPr>
+          <w:ilvl w:val="0"/>
+          <w:numId w:val="35"/>
+        </w:numPr>
+      </w:pPr>
+      <w:r>
+        <w:t>conceiver</w:t>
+      </w:r>
+      <w:r>
+        <w:t>s</w:t>
+      </w:r>
+      <w:r>
+        <w:t>/source</w:t>
+      </w:r>
+      <w:r>
+        <w:t>s of modality strength,</w:t>
+      </w:r>
+    </w:p>
+    <w:p>
+      <w:pPr>
+        <w:pStyle w:val="Odstavecseseznamem"/>
+        <w:numPr>
+          <w:ilvl w:val="0"/>
+          <w:numId w:val="35"/>
+        </w:numPr>
+      </w:pPr>
+      <w:r>
+        <w:t>???</w:t>
+      </w:r>
+    </w:p>
+    <w:p/>
+    <w:p>
+      <w:pPr>
+        <w:rPr>
+          <w:b/>
+        </w:rPr>
+      </w:pPr>
+      <w:r>
+        <w:rPr>
+          <w:b/>
+        </w:rPr>
+        <w:t xml:space="preserve">Estonians – comparison </w:t>
+      </w:r>
+    </w:p>
+    <w:p>
+      <w:r>
+        <w:t xml:space="preserve">We went through sentences 1-4, </w:t>
+      </w:r>
+      <w:proofErr w:type="spellStart"/>
+      <w:r>
+        <w:t>Šárka</w:t>
+      </w:r>
+      <w:proofErr w:type="spellEnd"/>
+      <w:r>
+        <w:t xml:space="preserve"> and </w:t>
+      </w:r>
+      <w:proofErr w:type="spellStart"/>
+      <w:r>
+        <w:t>Markéta</w:t>
+      </w:r>
+      <w:proofErr w:type="spellEnd"/>
+      <w:r>
+        <w:t xml:space="preserve"> will update their files.</w:t>
+      </w:r>
+    </w:p>
+    <w:p>
+      <w:r>
+        <w:t xml:space="preserve">For sentences 5-6, </w:t>
+      </w:r>
+      <w:proofErr w:type="spellStart"/>
+      <w:r>
+        <w:t>Markéta</w:t>
+      </w:r>
+      <w:proofErr w:type="spellEnd"/>
+      <w:r>
+        <w:t xml:space="preserve"> will try to sketch a schema enabling us to compare and </w:t>
+      </w:r>
+      <w:proofErr w:type="gramStart"/>
+      <w:r>
+        <w:t>decide .</w:t>
+      </w:r>
+      <w:proofErr w:type="gramEnd"/>
+    </w:p>
+    <w:p>
+      <w:bookmarkStart w:id="0" w:name="_GoBack"/>
+      <w:bookmarkEnd w:id="0"/>
+    </w:p>
+    <w:p>
+      <w:pPr>
+        <w:pStyle w:val="Nadpis1"/>
+      </w:pPr>
+      <w:r>
+        <w:lastRenderedPageBreak/>
         <w:t>Meeting March 1</w:t>
       </w:r>
       <w:r>
@@ -301,8 +1198,6 @@
         </w:rPr>
         <w:t>ONE.</w:t>
       </w:r>
-      <w:bookmarkStart w:id="0" w:name="_GoBack"/>
-      <w:bookmarkEnd w:id="0"/>
     </w:p>
     <w:p>
       <w:pPr>
@@ -369,7 +1264,15 @@
         </w:numPr>
       </w:pPr>
       <w:r>
-        <w:t xml:space="preserve">ML: snt1, </w:t>
+        <w:t xml:space="preserve">ML: </w:t>
+      </w:r>
+      <w:proofErr w:type="spellStart"/>
+      <w:r>
+        <w:t>snt1</w:t>
+      </w:r>
+      <w:proofErr w:type="spellEnd"/>
+      <w:r>
+        <w:t xml:space="preserve">, </w:t>
       </w:r>
       <w:proofErr w:type="spellStart"/>
       <w:r>
@@ -397,7 +1300,15 @@
         </w:numPr>
       </w:pPr>
       <w:r>
-        <w:t>ML: snt3 :</w:t>
+        <w:t xml:space="preserve">ML: </w:t>
+      </w:r>
+      <w:proofErr w:type="spellStart"/>
+      <w:r>
+        <w:t>snt3</w:t>
+      </w:r>
+      <w:proofErr w:type="spellEnd"/>
+      <w:r>
+        <w:t xml:space="preserve"> :</w:t>
       </w:r>
       <w:proofErr w:type="spellStart"/>
       <w:r>
@@ -407,15 +1318,25 @@
       <w:r>
         <w:t xml:space="preserve"> (</w:t>
       </w:r>
-      <w:r>
-        <w:t>s1v :same-</w:t>
+      <w:proofErr w:type="spellStart"/>
+      <w:r>
+        <w:t>s1v</w:t>
+      </w:r>
+      <w:proofErr w:type="spellEnd"/>
+      <w:r>
+        <w:t xml:space="preserve"> :same-</w:t>
       </w:r>
       <w:r>
         <w:t>entity</w:t>
       </w:r>
       <w:r>
-        <w:t xml:space="preserve"> s3v</w:t>
-      </w:r>
+        <w:t xml:space="preserve"> </w:t>
+      </w:r>
+      <w:proofErr w:type="spellStart"/>
+      <w:r>
+        <w:t>s3v</w:t>
+      </w:r>
+      <w:proofErr w:type="spellEnd"/>
       <w:r>
         <w:t xml:space="preserve">) </w:t>
       </w:r>
@@ -456,8 +1377,13 @@
         <w:t>:</w:t>
       </w:r>
       <w:r>
-        <w:t xml:space="preserve"> snt4</w:t>
-      </w:r>
+        <w:t xml:space="preserve"> </w:t>
+      </w:r>
+      <w:proofErr w:type="spellStart"/>
+      <w:r>
+        <w:t>snt4</w:t>
+      </w:r>
+      <w:proofErr w:type="spellEnd"/>
       <w:r>
         <w:t xml:space="preserve"> :</w:t>
       </w:r>
@@ -469,15 +1395,25 @@
       <w:r>
         <w:t xml:space="preserve"> (</w:t>
       </w:r>
+      <w:proofErr w:type="spellStart"/>
       <w:r>
         <w:t>s</w:t>
       </w:r>
       <w:r>
-        <w:t>2p :same-entity s3</w:t>
+        <w:t>2p</w:t>
+      </w:r>
+      <w:proofErr w:type="spellEnd"/>
+      <w:r>
+        <w:t xml:space="preserve"> :same-entity </w:t>
+      </w:r>
+      <w:proofErr w:type="spellStart"/>
+      <w:r>
+        <w:t>s3</w:t>
       </w:r>
       <w:r>
         <w:t>p</w:t>
       </w:r>
+      <w:proofErr w:type="spellEnd"/>
       <w:r>
         <w:t xml:space="preserve">) </w:t>
       </w:r>
@@ -1050,7 +1986,6 @@
       <w:r>
         <w:rPr>
           <w:noProof/>
-          <w:lang w:val="cs-CZ" w:eastAsia="cs-CZ"/>
         </w:rPr>
         <mc:AlternateContent>
           <mc:Choice Requires="wps">
@@ -1474,7 +2409,6 @@
       </w:pPr>
       <w:proofErr w:type="gramStart"/>
       <w:r>
-        <w:lastRenderedPageBreak/>
         <w:t>right</w:t>
       </w:r>
       <w:proofErr w:type="gramEnd"/>
@@ -2529,12 +3463,21 @@
         </w:rPr>
         <w:t xml:space="preserve"> (being incomplete in itself) – </w:t>
       </w:r>
+      <w:proofErr w:type="spellStart"/>
       <w:r>
         <w:rPr>
           <w:rFonts w:eastAsia="Times New Roman" w:cs="Times New Roman"/>
           <w:szCs w:val="24"/>
         </w:rPr>
-        <w:t xml:space="preserve">Šárka: </w:t>
+        <w:t>Šárka</w:t>
+      </w:r>
+      <w:proofErr w:type="spellEnd"/>
+      <w:r>
+        <w:rPr>
+          <w:rFonts w:eastAsia="Times New Roman" w:cs="Times New Roman"/>
+          <w:szCs w:val="24"/>
+        </w:rPr>
+        <w:t xml:space="preserve">: </w:t>
       </w:r>
       <w:proofErr w:type="spellStart"/>
       <w:r>
@@ -3105,8 +4048,13 @@
           <w:numId w:val="25"/>
         </w:numPr>
       </w:pPr>
-      <w:r>
-        <w:t xml:space="preserve">Markéta: </w:t>
+      <w:proofErr w:type="spellStart"/>
+      <w:r>
+        <w:t>Markéta</w:t>
+      </w:r>
+      <w:proofErr w:type="spellEnd"/>
+      <w:r>
+        <w:t xml:space="preserve">: </w:t>
       </w:r>
       <w:proofErr w:type="spellStart"/>
       <w:r>
@@ -3186,7 +4134,15 @@
         </w:numPr>
       </w:pPr>
       <w:r>
-        <w:t xml:space="preserve">In tectogrammatical layer </w:t>
+        <w:t xml:space="preserve">In </w:t>
+      </w:r>
+      <w:proofErr w:type="spellStart"/>
+      <w:r>
+        <w:t>tectogrammatical</w:t>
+      </w:r>
+      <w:proofErr w:type="spellEnd"/>
+      <w:r>
+        <w:t xml:space="preserve"> layer </w:t>
       </w:r>
       <w:proofErr w:type="spellStart"/>
       <w:r>
@@ -3293,11 +4249,24 @@
       </w:r>
       <w:proofErr w:type="gramStart"/>
       <w:r>
-        <w:t>:ARG2</w:t>
-      </w:r>
+        <w:t>:</w:t>
+      </w:r>
+      <w:proofErr w:type="spellStart"/>
+      <w:r>
+        <w:t>ARG2</w:t>
+      </w:r>
+      <w:proofErr w:type="spellEnd"/>
       <w:proofErr w:type="gramEnd"/>
       <w:r>
-        <w:t xml:space="preserve"> (s4d / </w:t>
+        <w:t xml:space="preserve"> (</w:t>
+      </w:r>
+      <w:proofErr w:type="spellStart"/>
+      <w:r>
+        <w:t>s4d</w:t>
+      </w:r>
+      <w:proofErr w:type="spellEnd"/>
+      <w:r>
+        <w:t xml:space="preserve"> / </w:t>
       </w:r>
       <w:proofErr w:type="spellStart"/>
       <w:r>
@@ -4392,7 +5361,23 @@
           <w:rFonts w:cs="Times New Roman"/>
           <w:szCs w:val="24"/>
         </w:rPr>
-        <w:t xml:space="preserve"> ARGs? </w:t>
+        <w:t xml:space="preserve"> </w:t>
+      </w:r>
+      <w:proofErr w:type="spellStart"/>
+      <w:r>
+        <w:rPr>
+          <w:rFonts w:cs="Times New Roman"/>
+          <w:szCs w:val="24"/>
+        </w:rPr>
+        <w:t>ARGs</w:t>
+      </w:r>
+      <w:proofErr w:type="spellEnd"/>
+      <w:r>
+        <w:rPr>
+          <w:rFonts w:cs="Times New Roman"/>
+          <w:szCs w:val="24"/>
+        </w:rPr>
+        <w:t xml:space="preserve">? </w:t>
       </w:r>
     </w:p>
     <w:p>
@@ -5463,7 +6448,15 @@
       </w:r>
       <w:proofErr w:type="spellEnd"/>
       <w:r>
-        <w:t xml:space="preserve">: TWHEN in PDT justifies the choice </w:t>
+        <w:t xml:space="preserve">: </w:t>
+      </w:r>
+      <w:proofErr w:type="spellStart"/>
+      <w:r>
+        <w:t>TWHEN</w:t>
+      </w:r>
+      <w:proofErr w:type="spellEnd"/>
+      <w:r>
+        <w:t xml:space="preserve"> in PDT justifies the choice </w:t>
       </w:r>
       <w:proofErr w:type="gramStart"/>
       <w:r>
@@ -5933,7 +6926,15 @@
         <w:t>But</w:t>
       </w:r>
       <w:r>
-        <w:t xml:space="preserve">: NOT for “place holders” like in snt2 </w:t>
+        <w:t xml:space="preserve">: NOT for “place holders” like in </w:t>
+      </w:r>
+      <w:proofErr w:type="spellStart"/>
+      <w:r>
+        <w:t>snt2</w:t>
+      </w:r>
+      <w:proofErr w:type="spellEnd"/>
+      <w:r>
+        <w:t xml:space="preserve"> </w:t>
       </w:r>
       <w:proofErr w:type="spellStart"/>
       <w:r>
@@ -5950,7 +6951,15 @@
         <w:t>:</w:t>
       </w:r>
       <w:r>
-        <w:t xml:space="preserve"> with ARG3 (thing) for the </w:t>
+        <w:t xml:space="preserve"> with </w:t>
+      </w:r>
+      <w:proofErr w:type="spellStart"/>
+      <w:r>
+        <w:t>ARG3</w:t>
+      </w:r>
+      <w:proofErr w:type="spellEnd"/>
+      <w:r>
+        <w:t xml:space="preserve"> (thing) for the </w:t>
       </w:r>
       <w:r>
         <w:rPr>
@@ -6010,7 +7019,25 @@
           <w:i/>
           <w:u w:val="single"/>
         </w:rPr>
-        <w:t>-to-UMR mapping</w:t>
+        <w:t>-to-</w:t>
+      </w:r>
+      <w:proofErr w:type="spellStart"/>
+      <w:r>
+        <w:rPr>
+          <w:b/>
+          <w:i/>
+          <w:u w:val="single"/>
+        </w:rPr>
+        <w:t>UMR</w:t>
+      </w:r>
+      <w:proofErr w:type="spellEnd"/>
+      <w:r>
+        <w:rPr>
+          <w:b/>
+          <w:i/>
+          <w:u w:val="single"/>
+        </w:rPr>
+        <w:t xml:space="preserve"> mapping</w:t>
       </w:r>
       <w:r>
         <w:t xml:space="preserve">: Problems in mapping Prague </w:t>
@@ -6086,7 +7113,25 @@
           <w:i/>
           <w:u w:val="single"/>
         </w:rPr>
-        <w:t>-to-UMR mapping</w:t>
+        <w:t>-to-</w:t>
+      </w:r>
+      <w:proofErr w:type="spellStart"/>
+      <w:r>
+        <w:rPr>
+          <w:b/>
+          <w:i/>
+          <w:u w:val="single"/>
+        </w:rPr>
+        <w:t>UMR</w:t>
+      </w:r>
+      <w:proofErr w:type="spellEnd"/>
+      <w:r>
+        <w:rPr>
+          <w:b/>
+          <w:i/>
+          <w:u w:val="single"/>
+        </w:rPr>
+        <w:t xml:space="preserve"> mapping</w:t>
       </w:r>
       <w:r>
         <w:t xml:space="preserve">: We have (temporarily) </w:t>
@@ -6120,7 +7165,15 @@
         <w:t>-to</w:t>
       </w:r>
       <w:r>
-        <w:t xml:space="preserve"> (corresponding to NORM and CRIT </w:t>
+        <w:t xml:space="preserve"> (corresponding to NORM and </w:t>
+      </w:r>
+      <w:proofErr w:type="spellStart"/>
+      <w:r>
+        <w:t>CRIT</w:t>
+      </w:r>
+      <w:proofErr w:type="spellEnd"/>
+      <w:r>
+        <w:t xml:space="preserve"> </w:t>
       </w:r>
       <w:proofErr w:type="spellStart"/>
       <w:r>
@@ -6384,6 +7437,7 @@
       <w:r>
         <w:t xml:space="preserve"> … </w:t>
       </w:r>
+      <w:proofErr w:type="spellStart"/>
       <w:r>
         <w:rPr>
           <w:b/>
@@ -6393,6 +7447,7 @@
         </w:rPr>
         <w:t>TODO</w:t>
       </w:r>
+      <w:proofErr w:type="spellEnd"/>
       <w:r>
         <w:rPr>
           <w:b/>
@@ -6423,7 +7478,25 @@
           <w:i/>
           <w:u w:val="single"/>
         </w:rPr>
-        <w:t xml:space="preserve"> and coreferential chains:</w:t>
+        <w:t xml:space="preserve"> and </w:t>
+      </w:r>
+      <w:proofErr w:type="spellStart"/>
+      <w:r>
+        <w:rPr>
+          <w:b/>
+          <w:i/>
+          <w:u w:val="single"/>
+        </w:rPr>
+        <w:t>coreferential</w:t>
+      </w:r>
+      <w:proofErr w:type="spellEnd"/>
+      <w:r>
+        <w:rPr>
+          <w:b/>
+          <w:i/>
+          <w:u w:val="single"/>
+        </w:rPr>
+        <w:t xml:space="preserve"> chains:</w:t>
       </w:r>
       <w:r>
         <w:t xml:space="preserve"> We do not want to systematically repeat </w:t>
@@ -6434,7 +7507,15 @@
       </w:r>
       <w:proofErr w:type="spellEnd"/>
       <w:r>
-        <w:t xml:space="preserve"> within coreferential chains. However, if there are more links, they should be the same … </w:t>
+        <w:t xml:space="preserve"> within </w:t>
+      </w:r>
+      <w:proofErr w:type="spellStart"/>
+      <w:r>
+        <w:t>coreferential</w:t>
+      </w:r>
+      <w:proofErr w:type="spellEnd"/>
+      <w:r>
+        <w:t xml:space="preserve"> chains. However, if there are more links, they should be the same … </w:t>
       </w:r>
       <w:r>
         <w:rPr>
@@ -6457,11 +7538,19 @@
     </w:p>
     <w:p/>
     <w:p>
-      <w:r>
-        <w:rPr>
-          <w:b/>
-        </w:rPr>
-        <w:t>snt5:</w:t>
+      <w:proofErr w:type="spellStart"/>
+      <w:r>
+        <w:rPr>
+          <w:b/>
+        </w:rPr>
+        <w:t>snt5</w:t>
+      </w:r>
+      <w:proofErr w:type="spellEnd"/>
+      <w:r>
+        <w:rPr>
+          <w:b/>
+        </w:rPr>
+        <w:t>:</w:t>
       </w:r>
       <w:r>
         <w:t xml:space="preserve"> </w:t>
@@ -6472,7 +7561,15 @@
       </w:r>
       <w:proofErr w:type="spellEnd"/>
       <w:r>
-        <w:t xml:space="preserve"> = kandidovat-001? … </w:t>
+        <w:t xml:space="preserve"> = </w:t>
+      </w:r>
+      <w:proofErr w:type="spellStart"/>
+      <w:r>
+        <w:t>kandidovat</w:t>
+      </w:r>
+      <w:proofErr w:type="spellEnd"/>
+      <w:r>
+        <w:t xml:space="preserve">-001? … </w:t>
       </w:r>
       <w:r>
         <w:rPr>
@@ -6852,7 +7949,23 @@
       </w:r>
       <w:proofErr w:type="spellEnd"/>
       <w:r>
-        <w:t xml:space="preserve">); Markéta uses :ARG3 in have-quant to show that </w:t>
+        <w:t xml:space="preserve">); </w:t>
+      </w:r>
+      <w:proofErr w:type="spellStart"/>
+      <w:r>
+        <w:t>Markéta</w:t>
+      </w:r>
+      <w:proofErr w:type="spellEnd"/>
+      <w:r>
+        <w:t xml:space="preserve"> uses :</w:t>
+      </w:r>
+      <w:proofErr w:type="spellStart"/>
+      <w:r>
+        <w:t>ARG3</w:t>
+      </w:r>
+      <w:proofErr w:type="spellEnd"/>
+      <w:r>
+        <w:t xml:space="preserve"> in have-quant to show that </w:t>
       </w:r>
       <w:proofErr w:type="spellStart"/>
       <w:r>
@@ -6902,7 +8015,15 @@
       </w:r>
       <w:proofErr w:type="gramEnd"/>
       <w:r>
-        <w:t xml:space="preserve"> "Q40231") but it is a process, so it should probably use the verb concept.</w:t>
+        <w:t xml:space="preserve"> "</w:t>
+      </w:r>
+      <w:proofErr w:type="spellStart"/>
+      <w:r>
+        <w:t>Q40231</w:t>
+      </w:r>
+      <w:proofErr w:type="spellEnd"/>
+      <w:r>
+        <w:t>") but it is a process, so it should probably use the verb concept.</w:t>
       </w:r>
     </w:p>
     <w:p>
@@ -6940,7 +8061,15 @@
       </w:r>
       <w:proofErr w:type="spellEnd"/>
       <w:r>
-        <w:t xml:space="preserve">” – Dan has (s5p2 / </w:t>
+        <w:t>” – Dan has (</w:t>
+      </w:r>
+      <w:proofErr w:type="spellStart"/>
+      <w:r>
+        <w:t>s5p2</w:t>
+      </w:r>
+      <w:proofErr w:type="spellEnd"/>
+      <w:r>
+        <w:t xml:space="preserve"> / </w:t>
       </w:r>
       <w:proofErr w:type="spellStart"/>
       <w:r>
@@ -6948,7 +8077,23 @@
       </w:r>
       <w:proofErr w:type="spellEnd"/>
       <w:r>
-        <w:t xml:space="preserve"> :op1 (s5v2 / </w:t>
+        <w:t xml:space="preserve"> :</w:t>
+      </w:r>
+      <w:proofErr w:type="spellStart"/>
+      <w:r>
+        <w:t>op1</w:t>
+      </w:r>
+      <w:proofErr w:type="spellEnd"/>
+      <w:r>
+        <w:t xml:space="preserve"> (</w:t>
+      </w:r>
+      <w:proofErr w:type="spellStart"/>
+      <w:r>
+        <w:t>s5v2</w:t>
+      </w:r>
+      <w:proofErr w:type="spellEnd"/>
+      <w:r>
+        <w:t xml:space="preserve"> / </w:t>
       </w:r>
       <w:proofErr w:type="spellStart"/>
       <w:r>
@@ -6956,7 +8101,23 @@
       </w:r>
       <w:proofErr w:type="spellEnd"/>
       <w:r>
-        <w:t xml:space="preserve"> :ARG0-of (s5p3 / předbíhat-001 … ))). Markéta </w:t>
+        <w:t xml:space="preserve"> :</w:t>
+      </w:r>
+      <w:proofErr w:type="spellStart"/>
+      <w:r>
+        <w:t>ARG0</w:t>
+      </w:r>
+      <w:proofErr w:type="spellEnd"/>
+      <w:r>
+        <w:t>-of (</w:t>
+      </w:r>
+      <w:proofErr w:type="spellStart"/>
+      <w:r>
+        <w:t>s5p3</w:t>
+      </w:r>
+      <w:proofErr w:type="spellEnd"/>
+      <w:r>
+        <w:t xml:space="preserve"> / předbíhat-001 … ))). Markéta </w:t>
       </w:r>
       <w:proofErr w:type="gramStart"/>
       <w:r>
@@ -6964,7 +8125,15 @@
       </w:r>
       <w:proofErr w:type="gramEnd"/>
       <w:r>
-        <w:t xml:space="preserve"> (s4v2 / </w:t>
+        <w:t xml:space="preserve"> (</w:t>
+      </w:r>
+      <w:proofErr w:type="spellStart"/>
+      <w:r>
+        <w:t>s4v2</w:t>
+      </w:r>
+      <w:proofErr w:type="spellEnd"/>
+      <w:r>
+        <w:t xml:space="preserve"> / </w:t>
       </w:r>
       <w:proofErr w:type="spellStart"/>
       <w:r>
@@ -6972,7 +8141,15 @@
       </w:r>
       <w:proofErr w:type="spellEnd"/>
       <w:r>
-        <w:t xml:space="preserve"> :mod (s4p2 / </w:t>
+        <w:t xml:space="preserve"> :mod (</w:t>
+      </w:r>
+      <w:proofErr w:type="spellStart"/>
+      <w:r>
+        <w:t>s4p2</w:t>
+      </w:r>
+      <w:proofErr w:type="spellEnd"/>
+      <w:r>
+        <w:t xml:space="preserve"> / </w:t>
       </w:r>
       <w:proofErr w:type="spellStart"/>
       <w:r>
@@ -6996,7 +8173,15 @@
       </w:r>
       <w:proofErr w:type="spellEnd"/>
       <w:r>
-        <w:t xml:space="preserve"> CRIT (criterion). Perhaps we could tentatively define our own </w:t>
+        <w:t xml:space="preserve"> </w:t>
+      </w:r>
+      <w:proofErr w:type="spellStart"/>
+      <w:r>
+        <w:t>CRIT</w:t>
+      </w:r>
+      <w:proofErr w:type="spellEnd"/>
+      <w:r>
+        <w:t xml:space="preserve"> (criterion). Perhaps we could tentatively define our own </w:t>
       </w:r>
       <w:proofErr w:type="gramStart"/>
       <w:r>
@@ -7009,7 +8194,15 @@
       <w:proofErr w:type="spellEnd"/>
       <w:proofErr w:type="gramEnd"/>
       <w:r>
-        <w:t xml:space="preserve"> for UMR annotation. It could be converted automatically to say-01 (or říkat-001) if needed; but we will lose information if we use the verb right away.</w:t>
+        <w:t xml:space="preserve"> for </w:t>
+      </w:r>
+      <w:proofErr w:type="spellStart"/>
+      <w:r>
+        <w:t>UMR</w:t>
+      </w:r>
+      <w:proofErr w:type="spellEnd"/>
+      <w:r>
+        <w:t xml:space="preserve"> annotation. It could be converted automatically to say-01 (or říkat-001) if needed; but we will lose information if we use the verb right away.</w:t>
       </w:r>
     </w:p>
     <w:p>
@@ -7086,7 +8279,15 @@
       </w:r>
       <w:proofErr w:type="gramEnd"/>
       <w:r>
-        <w:t xml:space="preserve"> (=&gt; :place), Markéta had :temporal. There does not seem to be means to annotate placement “in an event”. Temporal relation is probably better than locational but it is still not precise (something could happen at the time of the elections but not be part of the elections). The t-layer in PDT uses the TWHEN </w:t>
+        <w:t xml:space="preserve"> (=&gt; :place), Markéta had :temporal. There does not seem to be means to annotate placement “in an event”. Temporal relation is probably better than locational but it is still not precise (something could happen at the time of the elections but not be part of the elections). The t-layer in PDT uses the </w:t>
+      </w:r>
+      <w:proofErr w:type="spellStart"/>
+      <w:r>
+        <w:t>TWHEN</w:t>
+      </w:r>
+      <w:proofErr w:type="spellEnd"/>
+      <w:r>
+        <w:t xml:space="preserve"> </w:t>
       </w:r>
       <w:proofErr w:type="spellStart"/>
       <w:r>
@@ -8056,11 +9257,24 @@
       </w:r>
       <w:proofErr w:type="gramStart"/>
       <w:r>
-        <w:t>with :ARG1</w:t>
-      </w:r>
+        <w:t>with :</w:t>
+      </w:r>
+      <w:proofErr w:type="spellStart"/>
+      <w:r>
+        <w:t>ARG1</w:t>
+      </w:r>
+      <w:proofErr w:type="spellEnd"/>
       <w:proofErr w:type="gramEnd"/>
       <w:r>
-        <w:t xml:space="preserve">, :ARG2, …, e.g. </w:t>
+        <w:t>, :</w:t>
+      </w:r>
+      <w:proofErr w:type="spellStart"/>
+      <w:r>
+        <w:t>ARG2</w:t>
+      </w:r>
+      <w:proofErr w:type="spellEnd"/>
+      <w:r>
+        <w:t xml:space="preserve">, …, e.g. </w:t>
       </w:r>
       <w:r>
         <w:rPr>
@@ -8125,7 +9339,21 @@
           <w:rPr>
             <w:rStyle w:val="Hypertextovodkaz"/>
           </w:rPr>
-          <w:t>our own fork of the UMR guidelines</w:t>
+          <w:t xml:space="preserve">our own fork of the </w:t>
+        </w:r>
+        <w:proofErr w:type="spellStart"/>
+        <w:r>
+          <w:rPr>
+            <w:rStyle w:val="Hypertextovodkaz"/>
+          </w:rPr>
+          <w:t>UMR</w:t>
+        </w:r>
+        <w:proofErr w:type="spellEnd"/>
+        <w:r>
+          <w:rPr>
+            <w:rStyle w:val="Hypertextovodkaz"/>
+          </w:rPr>
+          <w:t xml:space="preserve"> guidelines</w:t>
         </w:r>
       </w:hyperlink>
       <w:r>
@@ -8478,7 +9706,15 @@
       </w:r>
       <w:proofErr w:type="spellEnd"/>
       <w:r>
-        <w:t xml:space="preserve"> is s1c: 1-1, all the other nodes are unaligned (0-0). It appears that in the case of named entities it is the parent node </w:t>
+        <w:t xml:space="preserve"> is </w:t>
+      </w:r>
+      <w:proofErr w:type="spellStart"/>
+      <w:r>
+        <w:t>s1c</w:t>
+      </w:r>
+      <w:proofErr w:type="spellEnd"/>
+      <w:r>
+        <w:t xml:space="preserve">: 1-1, all the other nodes are unaligned (0-0). It appears that in the case of named entities it is the parent node </w:t>
       </w:r>
       <w:r>
         <w:rPr>
@@ -9287,7 +10523,23 @@
           <w:rFonts w:cs="Times New Roman"/>
           <w:szCs w:val="24"/>
         </w:rPr>
-        <w:t>: doc/grammatemes-attributes</w:t>
+        <w:t>: doc/</w:t>
+      </w:r>
+      <w:proofErr w:type="spellStart"/>
+      <w:r>
+        <w:rPr>
+          <w:rFonts w:cs="Times New Roman"/>
+          <w:szCs w:val="24"/>
+        </w:rPr>
+        <w:t>grammatemes</w:t>
+      </w:r>
+      <w:proofErr w:type="spellEnd"/>
+      <w:r>
+        <w:rPr>
+          <w:rFonts w:cs="Times New Roman"/>
+          <w:szCs w:val="24"/>
+        </w:rPr>
+        <w:t>-attributes</w:t>
       </w:r>
     </w:p>
     <w:p>
@@ -10379,7 +11631,15 @@
         <w:fldChar w:fldCharType="end"/>
       </w:r>
       <w:r>
-        <w:t xml:space="preserve"> (Šárka sent the e-mail right now.)</w:t>
+        <w:t xml:space="preserve"> (</w:t>
+      </w:r>
+      <w:proofErr w:type="spellStart"/>
+      <w:r>
+        <w:t>Šárka</w:t>
+      </w:r>
+      <w:proofErr w:type="spellEnd"/>
+      <w:r>
+        <w:t xml:space="preserve"> sent the e-mail right now.)</w:t>
       </w:r>
     </w:p>
     <w:p/>
@@ -10518,7 +11778,42 @@
           <w:szCs w:val="24"/>
         </w:rPr>
         <w:tab/>
-        <w:t xml:space="preserve">UFAL/UMR </w:t>
+      </w:r>
+      <w:proofErr w:type="spellStart"/>
+      <w:r>
+        <w:rPr>
+          <w:rFonts w:cs="Times New Roman"/>
+          <w:color w:val="000000" w:themeColor="text1"/>
+          <w:szCs w:val="24"/>
+        </w:rPr>
+        <w:t>UFAL</w:t>
+      </w:r>
+      <w:proofErr w:type="spellEnd"/>
+      <w:r>
+        <w:rPr>
+          <w:rFonts w:cs="Times New Roman"/>
+          <w:color w:val="000000" w:themeColor="text1"/>
+          <w:szCs w:val="24"/>
+        </w:rPr>
+        <w:t>/</w:t>
+      </w:r>
+      <w:proofErr w:type="spellStart"/>
+      <w:r>
+        <w:rPr>
+          <w:rFonts w:cs="Times New Roman"/>
+          <w:color w:val="000000" w:themeColor="text1"/>
+          <w:szCs w:val="24"/>
+        </w:rPr>
+        <w:t>UMR</w:t>
+      </w:r>
+      <w:proofErr w:type="spellEnd"/>
+      <w:r>
+        <w:rPr>
+          <w:rFonts w:cs="Times New Roman"/>
+          <w:color w:val="000000" w:themeColor="text1"/>
+          <w:szCs w:val="24"/>
+        </w:rPr>
+        <w:t xml:space="preserve"> </w:t>
       </w:r>
       <w:proofErr w:type="spellStart"/>
       <w:r>
@@ -11601,7 +12896,6 @@
           <w:rFonts w:cs="Times New Roman"/>
           <w:noProof/>
           <w:szCs w:val="24"/>
-          <w:lang w:val="cs-CZ" w:eastAsia="cs-CZ"/>
         </w:rPr>
         <mc:AlternateContent>
           <mc:Choice Requires="wps">
@@ -11674,7 +12968,6 @@
           <w:rFonts w:cs="Times New Roman"/>
           <w:noProof/>
           <w:szCs w:val="24"/>
-          <w:lang w:val="cs-CZ" w:eastAsia="cs-CZ"/>
         </w:rPr>
         <w:drawing>
           <wp:anchor distT="0" distB="0" distL="114300" distR="114300" simplePos="0" relativeHeight="251658240" behindDoc="0" locked="0" layoutInCell="0" allowOverlap="1" wp14:anchorId="66832EFE" wp14:editId="51AEBE9C">
@@ -13111,7 +14404,23 @@
           <w:b/>
           <w:color w:val="0070C0"/>
         </w:rPr>
-        <w:t>, Míša, Federica, Eva F., Markéta, Šárka, Zdeňka)</w:t>
+        <w:t xml:space="preserve">, </w:t>
+      </w:r>
+      <w:proofErr w:type="spellStart"/>
+      <w:r>
+        <w:rPr>
+          <w:b/>
+          <w:color w:val="0070C0"/>
+        </w:rPr>
+        <w:t>Míša</w:t>
+      </w:r>
+      <w:proofErr w:type="spellEnd"/>
+      <w:r>
+        <w:rPr>
+          <w:b/>
+          <w:color w:val="0070C0"/>
+        </w:rPr>
+        <w:t>, Federica, Eva F., Markéta, Šárka, Zdeňka)</w:t>
       </w:r>
     </w:p>
     <w:p>
@@ -13146,8 +14455,16 @@
         <w:rPr>
           <w:u w:val="single"/>
         </w:rPr>
-        <w:t xml:space="preserve"> by Míša</w:t>
-      </w:r>
+        <w:t xml:space="preserve"> by </w:t>
+      </w:r>
+      <w:proofErr w:type="spellStart"/>
+      <w:r>
+        <w:rPr>
+          <w:u w:val="single"/>
+        </w:rPr>
+        <w:t>Míša</w:t>
+      </w:r>
+      <w:proofErr w:type="spellEnd"/>
     </w:p>
     <w:p/>
     <w:p>
@@ -13179,32 +14496,15 @@
         </w:rPr>
         <w:t xml:space="preserve">Markéta: </w:t>
       </w:r>
-      <w:r>
-        <w:fldChar w:fldCharType="begin"/>
-      </w:r>
-      <w:r>
-        <w:rPr>
-          <w:lang w:val="pl-PL"/>
-        </w:rPr>
-        <w:instrText xml:space="preserve"> HYPERLINK "http://ufallab.ms.mff.cuni.cz/~mnovak/umr/graphs/ufal/czech/mf020922_estonsko-ML.txt/visualization.html" \h </w:instrText>
-      </w:r>
-      <w:r>
-        <w:fldChar w:fldCharType="separate"/>
-      </w:r>
-      <w:r>
-        <w:rPr>
-          <w:rStyle w:val="Hypertextovodkaz"/>
-          <w:lang w:val="pl-PL"/>
-        </w:rPr>
-        <w:t>http://ufallab.ms.mff.cuni.cz/~mnovak/umr/graphs/ufal/czech/mf020922_estonsko-ML.txt/visualization.html</w:t>
-      </w:r>
-      <w:r>
-        <w:rPr>
-          <w:rStyle w:val="Hypertextovodkaz"/>
-          <w:lang w:val="pl-PL"/>
-        </w:rPr>
-        <w:fldChar w:fldCharType="end"/>
-      </w:r>
+      <w:hyperlink r:id="rId45">
+        <w:r>
+          <w:rPr>
+            <w:rStyle w:val="Hypertextovodkaz"/>
+            <w:lang w:val="pl-PL"/>
+          </w:rPr>
+          <w:t>http://ufallab.ms.mff.cuni.cz/~mnovak/umr/graphs/ufal/czech/mf020922_estonsko-ML.txt/visualization.html</w:t>
+        </w:r>
+      </w:hyperlink>
     </w:p>
     <w:p>
       <w:pPr>
@@ -13217,7 +14517,7 @@
       <w:r>
         <w:t xml:space="preserve">Dan: </w:t>
       </w:r>
-      <w:hyperlink r:id="rId45">
+      <w:hyperlink r:id="rId46">
         <w:r>
           <w:rPr>
             <w:rStyle w:val="Hypertextovodkaz"/>
@@ -13466,8 +14766,13 @@
       </w:r>
     </w:p>
     <w:p>
-      <w:r>
-        <w:t xml:space="preserve">Markéta: </w:t>
+      <w:proofErr w:type="spellStart"/>
+      <w:r>
+        <w:t>Markéta</w:t>
+      </w:r>
+      <w:proofErr w:type="spellEnd"/>
+      <w:r>
+        <w:t xml:space="preserve">: </w:t>
       </w:r>
       <w:proofErr w:type="spellStart"/>
       <w:r>
@@ -13580,7 +14885,23 @@
           <w:b/>
           <w:color w:val="0070C0"/>
         </w:rPr>
-        <w:t>, Míša, Cristina)</w:t>
+        <w:t xml:space="preserve">, </w:t>
+      </w:r>
+      <w:proofErr w:type="spellStart"/>
+      <w:r>
+        <w:rPr>
+          <w:b/>
+          <w:color w:val="0070C0"/>
+        </w:rPr>
+        <w:t>Míša</w:t>
+      </w:r>
+      <w:proofErr w:type="spellEnd"/>
+      <w:r>
+        <w:rPr>
+          <w:b/>
+          <w:color w:val="0070C0"/>
+        </w:rPr>
+        <w:t>, Cristina)</w:t>
       </w:r>
     </w:p>
     <w:p>
@@ -13682,7 +15003,7 @@
       <w:r>
         <w:t>I adjusted the AMR Reader tool (</w:t>
       </w:r>
-      <w:hyperlink r:id="rId46" w:tgtFrame="_blank">
+      <w:hyperlink r:id="rId47" w:tgtFrame="_blank">
         <w:r>
           <w:rPr>
             <w:rStyle w:val="Hypertextovodkaz"/>
@@ -13699,7 +15020,15 @@
       </w:r>
       <w:proofErr w:type="spellEnd"/>
       <w:r>
-        <w:t xml:space="preserve"> on UFAL GitHub soon.</w:t>
+        <w:t xml:space="preserve"> on </w:t>
+      </w:r>
+      <w:proofErr w:type="spellStart"/>
+      <w:r>
+        <w:t>UFAL</w:t>
+      </w:r>
+      <w:proofErr w:type="spellEnd"/>
+      <w:r>
+        <w:t xml:space="preserve"> GitHub soon.</w:t>
       </w:r>
     </w:p>
     <w:p/>
@@ -13707,7 +15036,7 @@
       <w:r>
         <w:t xml:space="preserve">I used the tool to visualize the documents from the recent UMR 1.0 release. You can browse the documents here: </w:t>
       </w:r>
-      <w:hyperlink r:id="rId47" w:tgtFrame="_blank">
+      <w:hyperlink r:id="rId48" w:tgtFrame="_blank">
         <w:r>
           <w:rPr>
             <w:rStyle w:val="Hypertextovodkaz"/>
@@ -13759,7 +15088,7 @@
       <w:r>
         <w:t xml:space="preserve"> sentence in its surface form is not displayed for some languages (e.g. Arapaho, Navajo). The reason is that the format of representing this information has slightly changed in the official release (compared to </w:t>
       </w:r>
-      <w:hyperlink r:id="rId48" w:tgtFrame="_blank">
+      <w:hyperlink r:id="rId49" w:tgtFrame="_blank">
         <w:r>
           <w:rPr>
             <w:rStyle w:val="Hypertextovodkaz"/>
@@ -13819,8 +15148,13 @@
     </w:p>
     <w:p/>
     <w:p>
-      <w:r>
-        <w:t xml:space="preserve">Markéta: </w:t>
+      <w:proofErr w:type="spellStart"/>
+      <w:r>
+        <w:t>Markéta</w:t>
+      </w:r>
+      <w:proofErr w:type="spellEnd"/>
+      <w:r>
+        <w:t xml:space="preserve">: </w:t>
       </w:r>
       <w:proofErr w:type="spellStart"/>
       <w:r>
@@ -14059,8 +15393,13 @@
     </w:p>
     <w:p/>
     <w:p>
-      <w:r>
-        <w:t xml:space="preserve">Zdeňka: </w:t>
+      <w:proofErr w:type="spellStart"/>
+      <w:r>
+        <w:t>Zdeňka</w:t>
+      </w:r>
+      <w:proofErr w:type="spellEnd"/>
+      <w:r>
+        <w:t xml:space="preserve">: </w:t>
       </w:r>
       <w:proofErr w:type="spellStart"/>
       <w:r>
@@ -14433,7 +15772,15 @@
       </w:r>
       <w:proofErr w:type="spellEnd"/>
       <w:r>
-        <w:t xml:space="preserve"> – official UMR. </w:t>
+        <w:t xml:space="preserve"> – official </w:t>
+      </w:r>
+      <w:proofErr w:type="spellStart"/>
+      <w:r>
+        <w:t>UMR</w:t>
+      </w:r>
+      <w:proofErr w:type="spellEnd"/>
+      <w:r>
+        <w:t xml:space="preserve">. </w:t>
       </w:r>
     </w:p>
     <w:p>
@@ -14483,7 +15830,15 @@
     </w:p>
     <w:p>
       <w:r>
-        <w:t xml:space="preserve">Probably the same version of data is on the UMR </w:t>
+        <w:t xml:space="preserve">Probably the same version of data is on the </w:t>
+      </w:r>
+      <w:proofErr w:type="spellStart"/>
+      <w:r>
+        <w:t>UMR</w:t>
+      </w:r>
+      <w:proofErr w:type="spellEnd"/>
+      <w:r>
+        <w:t xml:space="preserve"> </w:t>
       </w:r>
       <w:proofErr w:type="spellStart"/>
       <w:r>
@@ -14662,7 +16017,7 @@
       </w:r>
     </w:p>
     <w:p>
-      <w:hyperlink r:id="rId49">
+      <w:hyperlink r:id="rId50">
         <w:r>
           <w:rPr>
             <w:rStyle w:val="Hypertextovodkaz"/>
@@ -14847,7 +16202,15 @@
       <w:proofErr w:type="spellEnd"/>
       <w:proofErr w:type="gramEnd"/>
       <w:r>
-        <w:t xml:space="preserve"> (Markéta): update the </w:t>
+        <w:t xml:space="preserve"> (</w:t>
+      </w:r>
+      <w:proofErr w:type="spellStart"/>
+      <w:r>
+        <w:t>Markéta</w:t>
+      </w:r>
+      <w:proofErr w:type="spellEnd"/>
+      <w:r>
+        <w:t xml:space="preserve">): update the </w:t>
       </w:r>
       <w:proofErr w:type="spellStart"/>
       <w:r>
@@ -14859,7 +16222,7 @@
       </w:r>
     </w:p>
     <w:p>
-      <w:hyperlink r:id="rId50">
+      <w:hyperlink r:id="rId51">
         <w:r>
           <w:rPr>
             <w:rStyle w:val="Hypertextovodkaz"/>
@@ -14908,7 +16271,21 @@
         <w:rPr>
           <w:b/>
         </w:rPr>
-        <w:t xml:space="preserve"> UMR relations/attributes conversion</w:t>
+        <w:t xml:space="preserve"> </w:t>
+      </w:r>
+      <w:proofErr w:type="spellStart"/>
+      <w:r>
+        <w:rPr>
+          <w:b/>
+        </w:rPr>
+        <w:t>UMR</w:t>
+      </w:r>
+      <w:proofErr w:type="spellEnd"/>
+      <w:r>
+        <w:rPr>
+          <w:b/>
+        </w:rPr>
+        <w:t xml:space="preserve"> relations/attributes conversion</w:t>
       </w:r>
     </w:p>
     <w:p>
@@ -14933,7 +16310,7 @@
       </w:r>
     </w:p>
     <w:p>
-      <w:hyperlink r:id="rId51">
+      <w:hyperlink r:id="rId52">
         <w:r>
           <w:rPr>
             <w:rStyle w:val="Hypertextovodkaz"/>
@@ -14954,7 +16331,15 @@
       <w:proofErr w:type="spellEnd"/>
       <w:proofErr w:type="gramEnd"/>
       <w:r>
-        <w:t xml:space="preserve"> (Markéta): further refinements needed</w:t>
+        <w:t xml:space="preserve"> (</w:t>
+      </w:r>
+      <w:proofErr w:type="spellStart"/>
+      <w:r>
+        <w:t>Markéta</w:t>
+      </w:r>
+      <w:proofErr w:type="spellEnd"/>
+      <w:r>
+        <w:t>): further refinements needed</w:t>
       </w:r>
     </w:p>
     <w:p/>
@@ -15009,7 +16394,21 @@
         <w:rPr>
           <w:b/>
         </w:rPr>
-        <w:t xml:space="preserve"> UMR relations conversion</w:t>
+        <w:t xml:space="preserve"> </w:t>
+      </w:r>
+      <w:proofErr w:type="spellStart"/>
+      <w:r>
+        <w:rPr>
+          <w:b/>
+        </w:rPr>
+        <w:t>UMR</w:t>
+      </w:r>
+      <w:proofErr w:type="spellEnd"/>
+      <w:r>
+        <w:rPr>
+          <w:b/>
+        </w:rPr>
+        <w:t xml:space="preserve"> relations conversion</w:t>
       </w:r>
     </w:p>
     <w:p>
@@ -15260,6 +16659,7 @@
         </w:rPr>
         <w:t xml:space="preserve">(2) </w:t>
       </w:r>
+      <w:proofErr w:type="spellStart"/>
       <w:proofErr w:type="gramStart"/>
       <w:r>
         <w:rPr>
@@ -15267,6 +16667,7 @@
         </w:rPr>
         <w:t>coreference</w:t>
       </w:r>
+      <w:proofErr w:type="spellEnd"/>
       <w:proofErr w:type="gramEnd"/>
       <w:r>
         <w:rPr>
@@ -15402,7 +16803,6 @@
       <w:r>
         <w:rPr>
           <w:noProof/>
-          <w:lang w:val="cs-CZ" w:eastAsia="cs-CZ"/>
         </w:rPr>
         <mc:AlternateContent>
           <mc:Choice Requires="wpg">
@@ -16627,7 +18027,7 @@
       <w:r>
         <w:t xml:space="preserve"> of attributes/relations </w:t>
       </w:r>
-      <w:hyperlink r:id="rId52">
+      <w:hyperlink r:id="rId53">
         <w:r>
           <w:rPr>
             <w:rStyle w:val="Hypertextovodkaz"/>
@@ -16685,11 +18085,19 @@
       <w:r>
         <w:t xml:space="preserve"> </w:t>
       </w:r>
-      <w:r>
-        <w:rPr>
-          <w:b/>
-        </w:rPr>
-        <w:t>UMR relations/attributes</w:t>
+      <w:proofErr w:type="spellStart"/>
+      <w:r>
+        <w:rPr>
+          <w:b/>
+        </w:rPr>
+        <w:t>UMR</w:t>
+      </w:r>
+      <w:proofErr w:type="spellEnd"/>
+      <w:r>
+        <w:rPr>
+          <w:b/>
+        </w:rPr>
+        <w:t xml:space="preserve"> relations/attributes</w:t>
       </w:r>
       <w:r>
         <w:t xml:space="preserve"> </w:t>
@@ -16995,224 +18403,6 @@
       </w:r>
       <w:r>
         <w:t xml:space="preserve">: to be changed/stressed in the internal guidelines </w:t>
-      </w:r>
-      <w:hyperlink r:id="rId53">
-        <w:r>
-          <w:rPr>
-            <w:rStyle w:val="Hypertextovodkaz"/>
-          </w:rPr>
-          <w:t>https://github.com/ufal/UMR/blob/main/doc/eventive-concepts.md</w:t>
-        </w:r>
-      </w:hyperlink>
-    </w:p>
-    <w:p>
-      <w:pPr>
-        <w:rPr>
-          <w:b/>
-          <w:i/>
-        </w:rPr>
-      </w:pPr>
-    </w:p>
-    <w:p>
-      <w:pPr>
-        <w:rPr>
-          <w:b/>
-          <w:i/>
-        </w:rPr>
-      </w:pPr>
-      <w:r>
-        <w:rPr>
-          <w:rFonts w:ascii="Wingdings" w:eastAsia="Wingdings" w:hAnsi="Wingdings" w:cs="Wingdings"/>
-        </w:rPr>
-        <w:t></w:t>
-      </w:r>
-      <w:r>
-        <w:t xml:space="preserve"> </w:t>
-      </w:r>
-      <w:proofErr w:type="gramStart"/>
-      <w:r>
-        <w:rPr>
-          <w:b/>
-          <w:i/>
-        </w:rPr>
-        <w:t>nouns</w:t>
-      </w:r>
-      <w:proofErr w:type="gramEnd"/>
-      <w:r>
-        <w:rPr>
-          <w:b/>
-          <w:i/>
-        </w:rPr>
-        <w:t>:</w:t>
-      </w:r>
-    </w:p>
-    <w:p>
-      <w:r>
-        <w:t xml:space="preserve">e.g., </w:t>
-      </w:r>
-      <w:proofErr w:type="spellStart"/>
-      <w:r>
-        <w:rPr>
-          <w:i/>
-        </w:rPr>
-        <w:t>jídlo</w:t>
-      </w:r>
-      <w:proofErr w:type="spellEnd"/>
-      <w:r>
-        <w:t xml:space="preserve"> … should not be represented as ARG1of </w:t>
-      </w:r>
-      <w:proofErr w:type="spellStart"/>
-      <w:r>
-        <w:rPr>
-          <w:i/>
-        </w:rPr>
-        <w:t>jíst</w:t>
-      </w:r>
-      <w:proofErr w:type="spellEnd"/>
-      <w:r>
-        <w:t xml:space="preserve"> but as an entity</w:t>
-      </w:r>
-    </w:p>
-    <w:p>
-      <w:pPr>
-        <w:ind w:firstLine="720"/>
-      </w:pPr>
-      <w:r>
-        <w:t>(</w:t>
-      </w:r>
-      <w:proofErr w:type="gramStart"/>
-      <w:r>
-        <w:t>as</w:t>
-      </w:r>
-      <w:proofErr w:type="gramEnd"/>
-      <w:r>
-        <w:t xml:space="preserve"> it can be related also to other </w:t>
-      </w:r>
-      <w:proofErr w:type="spellStart"/>
-      <w:r>
-        <w:t>eventive</w:t>
-      </w:r>
-      <w:proofErr w:type="spellEnd"/>
-      <w:r>
-        <w:t xml:space="preserve"> concepts as, e.g., </w:t>
-      </w:r>
-      <w:proofErr w:type="spellStart"/>
-      <w:r>
-        <w:rPr>
-          <w:i/>
-        </w:rPr>
-        <w:t>vařit</w:t>
-      </w:r>
-      <w:proofErr w:type="spellEnd"/>
-      <w:r>
-        <w:t>)</w:t>
-      </w:r>
-    </w:p>
-    <w:p>
-      <w:pPr>
-        <w:ind w:left="720" w:hanging="720"/>
-        <w:rPr>
-          <w:b/>
-          <w:i/>
-          <w:u w:val="single"/>
-        </w:rPr>
-      </w:pPr>
-      <w:r>
-        <w:t xml:space="preserve">BUT agentive nouns like </w:t>
-      </w:r>
-      <w:r>
-        <w:rPr>
-          <w:i/>
-        </w:rPr>
-        <w:t>teacher</w:t>
-      </w:r>
-      <w:r>
-        <w:t xml:space="preserve">, </w:t>
-      </w:r>
-      <w:r>
-        <w:rPr>
-          <w:i/>
-        </w:rPr>
-        <w:t>driver</w:t>
-      </w:r>
-      <w:r>
-        <w:t xml:space="preserve"> … as ARG0 of the respective verb (</w:t>
-      </w:r>
-      <w:r>
-        <w:rPr>
-          <w:i/>
-        </w:rPr>
-        <w:t>teach-01</w:t>
-      </w:r>
-      <w:r>
-        <w:t xml:space="preserve">, </w:t>
-      </w:r>
-      <w:r>
-        <w:rPr>
-          <w:i/>
-        </w:rPr>
-        <w:t>drive-01</w:t>
-      </w:r>
-      <w:r>
-        <w:t>) even in context different than teaching, driving (intention of the speaker to use just these nouns)</w:t>
-      </w:r>
-      <w:r>
-        <w:tab/>
-      </w:r>
-      <w:r>
-        <w:tab/>
-      </w:r>
-      <w:r>
-        <w:tab/>
-      </w:r>
-      <w:r>
-        <w:tab/>
-      </w:r>
-      <w:r>
-        <w:tab/>
-      </w:r>
-      <w:r>
-        <w:tab/>
-      </w:r>
-      <w:r>
-        <w:rPr>
-          <w:b/>
-          <w:i/>
-          <w:u w:val="single"/>
-        </w:rPr>
-        <w:t xml:space="preserve">!! </w:t>
-      </w:r>
-      <w:proofErr w:type="gramStart"/>
-      <w:r>
-        <w:rPr>
-          <w:b/>
-          <w:i/>
-          <w:u w:val="single"/>
-        </w:rPr>
-        <w:t>in</w:t>
-      </w:r>
-      <w:proofErr w:type="gramEnd"/>
-      <w:r>
-        <w:rPr>
-          <w:b/>
-          <w:i/>
-          <w:u w:val="single"/>
-        </w:rPr>
-        <w:t xml:space="preserve"> conflict with some UMR examples !!  </w:t>
-      </w:r>
-    </w:p>
-    <w:p>
-      <w:pPr>
-        <w:ind w:left="720" w:hanging="720"/>
-      </w:pPr>
-      <w:r>
-        <w:rPr>
-          <w:highlight w:val="yellow"/>
-        </w:rPr>
-        <w:t>TODO</w:t>
-      </w:r>
-      <w:r>
-        <w:t xml:space="preserve">: to be changed in the internal guidelines </w:t>
       </w:r>
       <w:hyperlink r:id="rId54">
         <w:r>
@@ -17228,16 +18418,242 @@
         <w:rPr>
           <w:b/>
           <w:i/>
+        </w:rPr>
+      </w:pPr>
+    </w:p>
+    <w:p>
+      <w:pPr>
+        <w:rPr>
+          <w:b/>
+          <w:i/>
+        </w:rPr>
+      </w:pPr>
+      <w:r>
+        <w:rPr>
+          <w:rFonts w:ascii="Wingdings" w:eastAsia="Wingdings" w:hAnsi="Wingdings" w:cs="Wingdings"/>
+        </w:rPr>
+        <w:t></w:t>
+      </w:r>
+      <w:r>
+        <w:t xml:space="preserve"> </w:t>
+      </w:r>
+      <w:proofErr w:type="gramStart"/>
+      <w:r>
+        <w:rPr>
+          <w:b/>
+          <w:i/>
+        </w:rPr>
+        <w:t>nouns</w:t>
+      </w:r>
+      <w:proofErr w:type="gramEnd"/>
+      <w:r>
+        <w:rPr>
+          <w:b/>
+          <w:i/>
+        </w:rPr>
+        <w:t>:</w:t>
+      </w:r>
+    </w:p>
+    <w:p>
+      <w:r>
+        <w:t xml:space="preserve">e.g., </w:t>
+      </w:r>
+      <w:proofErr w:type="spellStart"/>
+      <w:r>
+        <w:rPr>
+          <w:i/>
+        </w:rPr>
+        <w:t>jídlo</w:t>
+      </w:r>
+      <w:proofErr w:type="spellEnd"/>
+      <w:r>
+        <w:t xml:space="preserve"> … should not be represented as </w:t>
+      </w:r>
+      <w:proofErr w:type="spellStart"/>
+      <w:r>
+        <w:t>ARG1of</w:t>
+      </w:r>
+      <w:proofErr w:type="spellEnd"/>
+      <w:r>
+        <w:t xml:space="preserve"> </w:t>
+      </w:r>
+      <w:proofErr w:type="spellStart"/>
+      <w:r>
+        <w:rPr>
+          <w:i/>
+        </w:rPr>
+        <w:t>jíst</w:t>
+      </w:r>
+      <w:proofErr w:type="spellEnd"/>
+      <w:r>
+        <w:t xml:space="preserve"> but as an entity</w:t>
+      </w:r>
+    </w:p>
+    <w:p>
+      <w:pPr>
+        <w:ind w:firstLine="720"/>
+      </w:pPr>
+      <w:r>
+        <w:t>(</w:t>
+      </w:r>
+      <w:proofErr w:type="gramStart"/>
+      <w:r>
+        <w:t>as</w:t>
+      </w:r>
+      <w:proofErr w:type="gramEnd"/>
+      <w:r>
+        <w:t xml:space="preserve"> it can be related also to other </w:t>
+      </w:r>
+      <w:proofErr w:type="spellStart"/>
+      <w:r>
+        <w:t>eventive</w:t>
+      </w:r>
+      <w:proofErr w:type="spellEnd"/>
+      <w:r>
+        <w:t xml:space="preserve"> concepts as, e.g., </w:t>
+      </w:r>
+      <w:proofErr w:type="spellStart"/>
+      <w:r>
+        <w:rPr>
+          <w:i/>
+        </w:rPr>
+        <w:t>vařit</w:t>
+      </w:r>
+      <w:proofErr w:type="spellEnd"/>
+      <w:r>
+        <w:t>)</w:t>
+      </w:r>
+    </w:p>
+    <w:p>
+      <w:pPr>
+        <w:ind w:left="720" w:hanging="720"/>
+        <w:rPr>
+          <w:b/>
+          <w:i/>
           <w:u w:val="single"/>
         </w:rPr>
       </w:pPr>
-    </w:p>
-    <w:p>
-      <w:pPr>
-        <w:rPr>
-          <w:b/>
+      <w:r>
+        <w:t xml:space="preserve">BUT agentive nouns like </w:t>
+      </w:r>
+      <w:r>
+        <w:rPr>
           <w:i/>
         </w:rPr>
+        <w:t>teacher</w:t>
+      </w:r>
+      <w:r>
+        <w:t xml:space="preserve">, </w:t>
+      </w:r>
+      <w:r>
+        <w:rPr>
+          <w:i/>
+        </w:rPr>
+        <w:t>driver</w:t>
+      </w:r>
+      <w:r>
+        <w:t xml:space="preserve"> … as ARG0 of the respective verb (</w:t>
+      </w:r>
+      <w:r>
+        <w:rPr>
+          <w:i/>
+        </w:rPr>
+        <w:t>teach-01</w:t>
+      </w:r>
+      <w:r>
+        <w:t xml:space="preserve">, </w:t>
+      </w:r>
+      <w:r>
+        <w:rPr>
+          <w:i/>
+        </w:rPr>
+        <w:t>drive-01</w:t>
+      </w:r>
+      <w:r>
+        <w:t>) even in context different than teaching, driving (intention of the speaker to use just these nouns)</w:t>
+      </w:r>
+      <w:r>
+        <w:tab/>
+      </w:r>
+      <w:r>
+        <w:tab/>
+      </w:r>
+      <w:r>
+        <w:tab/>
+      </w:r>
+      <w:r>
+        <w:tab/>
+      </w:r>
+      <w:r>
+        <w:tab/>
+      </w:r>
+      <w:r>
+        <w:tab/>
+      </w:r>
+      <w:r>
+        <w:rPr>
+          <w:b/>
+          <w:i/>
+          <w:u w:val="single"/>
+        </w:rPr>
+        <w:t xml:space="preserve">!! </w:t>
+      </w:r>
+      <w:proofErr w:type="gramStart"/>
+      <w:r>
+        <w:rPr>
+          <w:b/>
+          <w:i/>
+          <w:u w:val="single"/>
+        </w:rPr>
+        <w:t>in</w:t>
+      </w:r>
+      <w:proofErr w:type="gramEnd"/>
+      <w:r>
+        <w:rPr>
+          <w:b/>
+          <w:i/>
+          <w:u w:val="single"/>
+        </w:rPr>
+        <w:t xml:space="preserve"> conflict with some UMR examples !!  </w:t>
+      </w:r>
+    </w:p>
+    <w:p>
+      <w:pPr>
+        <w:ind w:left="720" w:hanging="720"/>
+      </w:pPr>
+      <w:r>
+        <w:rPr>
+          <w:highlight w:val="yellow"/>
+        </w:rPr>
+        <w:t>TODO</w:t>
+      </w:r>
+      <w:r>
+        <w:t xml:space="preserve">: to be changed in the internal guidelines </w:t>
+      </w:r>
+      <w:hyperlink r:id="rId55">
+        <w:r>
+          <w:rPr>
+            <w:rStyle w:val="Hypertextovodkaz"/>
+          </w:rPr>
+          <w:t>https://github.com/ufal/UMR/blob/main/doc/eventive-concepts.md</w:t>
+        </w:r>
+      </w:hyperlink>
+    </w:p>
+    <w:p>
+      <w:pPr>
+        <w:rPr>
+          <w:b/>
+          <w:i/>
+          <w:u w:val="single"/>
+        </w:rPr>
+      </w:pPr>
+    </w:p>
+    <w:p>
+      <w:pPr>
+        <w:rPr>
+          <w:b/>
+          <w:i/>
+        </w:rPr>
       </w:pPr>
       <w:r>
         <w:rPr>
@@ -17278,8 +18694,16 @@
         <w:rPr>
           <w:b/>
         </w:rPr>
-        <w:t xml:space="preserve"> 1b</w:t>
-      </w:r>
+        <w:t xml:space="preserve"> </w:t>
+      </w:r>
+      <w:proofErr w:type="spellStart"/>
+      <w:r>
+        <w:rPr>
+          <w:b/>
+        </w:rPr>
+        <w:t>1b</w:t>
+      </w:r>
+      <w:proofErr w:type="spellEnd"/>
       <w:r>
         <w:t xml:space="preserve">: clear </w:t>
       </w:r>
@@ -17836,7 +19260,7 @@
       </w:r>
     </w:p>
     <w:p>
-      <w:hyperlink r:id="rId55" w:anchor="adjectives-that-invoke-predicates" w:history="1">
+      <w:hyperlink r:id="rId56" w:anchor="adjectives-that-invoke-predicates" w:history="1">
         <w:r>
           <w:rPr>
             <w:rStyle w:val="Hypertextovodkaz"/>
@@ -18478,7 +19902,7 @@
       <w:r>
         <w:t xml:space="preserve">: if agreed, then to be changed in the internal guidelines </w:t>
       </w:r>
-      <w:hyperlink r:id="rId56">
+      <w:hyperlink r:id="rId57">
         <w:r>
           <w:rPr>
             <w:rStyle w:val="Hypertextovodkaz"/>
@@ -18552,7 +19976,7 @@
       <w:pPr>
         <w:ind w:firstLine="708"/>
       </w:pPr>
-      <w:hyperlink r:id="rId57">
+      <w:hyperlink r:id="rId58">
         <w:r>
           <w:rPr>
             <w:rStyle w:val="Hypertextovodkaz"/>
@@ -18578,7 +20002,7 @@
       <w:pPr>
         <w:ind w:firstLine="708"/>
       </w:pPr>
-      <w:hyperlink r:id="rId58">
+      <w:hyperlink r:id="rId59">
         <w:r>
           <w:rPr>
             <w:rStyle w:val="Hypertextovodkaz"/>
@@ -19203,7 +20627,25 @@
           <w:sz w:val="20"/>
           <w:szCs w:val="20"/>
         </w:rPr>
-        <w:t xml:space="preserve"> (n/ name :op1 "</w:t>
+        <w:t xml:space="preserve"> (n/ name :</w:t>
+      </w:r>
+      <w:proofErr w:type="spellStart"/>
+      <w:r>
+        <w:rPr>
+          <w:rFonts w:ascii="Courier New" w:eastAsia="Times New Roman" w:hAnsi="Courier New" w:cs="Courier New"/>
+          <w:sz w:val="20"/>
+          <w:szCs w:val="20"/>
+        </w:rPr>
+        <w:t>op1</w:t>
+      </w:r>
+      <w:proofErr w:type="spellEnd"/>
+      <w:r>
+        <w:rPr>
+          <w:rFonts w:ascii="Courier New" w:eastAsia="Times New Roman" w:hAnsi="Courier New" w:cs="Courier New"/>
+          <w:sz w:val="20"/>
+          <w:szCs w:val="20"/>
+        </w:rPr>
+        <w:t xml:space="preserve"> "</w:t>
       </w:r>
       <w:proofErr w:type="spellStart"/>
       <w:r>
@@ -19605,7 +21047,7 @@
       </w:r>
     </w:p>
     <w:p>
-      <w:hyperlink r:id="rId59">
+      <w:hyperlink r:id="rId60">
         <w:r>
           <w:rPr>
             <w:rStyle w:val="Hypertextovodkaz"/>
@@ -19706,9 +21148,17 @@
     <w:p/>
     <w:p>
       <w:r>
-        <w:t xml:space="preserve">JH: UMR-writer 2.0 – </w:t>
-      </w:r>
-      <w:hyperlink r:id="rId60">
+        <w:t xml:space="preserve">JH: </w:t>
+      </w:r>
+      <w:proofErr w:type="spellStart"/>
+      <w:r>
+        <w:t>UMR</w:t>
+      </w:r>
+      <w:proofErr w:type="spellEnd"/>
+      <w:r>
+        <w:t xml:space="preserve">-writer 2.0 – </w:t>
+      </w:r>
+      <w:hyperlink r:id="rId61">
         <w:proofErr w:type="spellStart"/>
         <w:r>
           <w:rPr>
@@ -19745,7 +21195,7 @@
       <w:r>
         <w:t xml:space="preserve"> </w:t>
       </w:r>
-      <w:hyperlink r:id="rId61">
+      <w:hyperlink r:id="rId62">
         <w:r>
           <w:rPr>
             <w:rStyle w:val="Hypertextovodkaz"/>
@@ -19854,12 +21304,20 @@
       <w:r>
         <w:t xml:space="preserve"> (official </w:t>
       </w:r>
-      <w:hyperlink r:id="rId62">
+      <w:hyperlink r:id="rId63">
+        <w:proofErr w:type="spellStart"/>
         <w:r>
           <w:rPr>
             <w:rStyle w:val="Hypertextovodkaz"/>
           </w:rPr>
-          <w:t xml:space="preserve">UMR </w:t>
+          <w:t>UMR</w:t>
+        </w:r>
+        <w:proofErr w:type="spellEnd"/>
+        <w:r>
+          <w:rPr>
+            <w:rStyle w:val="Hypertextovodkaz"/>
+          </w:rPr>
+          <w:t xml:space="preserve"> </w:t>
         </w:r>
         <w:proofErr w:type="spellStart"/>
         <w:r>
@@ -20230,7 +21688,15 @@
     <w:p/>
     <w:p>
       <w:r>
-        <w:t xml:space="preserve">Federica: tried the annotation for Latin, comparing it to the Czech valency files on </w:t>
+        <w:t xml:space="preserve">Federica: tried the annotation for Latin, comparing it to the Czech </w:t>
+      </w:r>
+      <w:proofErr w:type="spellStart"/>
+      <w:r>
+        <w:t>valency</w:t>
+      </w:r>
+      <w:proofErr w:type="spellEnd"/>
+      <w:r>
+        <w:t xml:space="preserve"> files on </w:t>
       </w:r>
       <w:proofErr w:type="spellStart"/>
       <w:r>
@@ -20565,7 +22031,15 @@
       </w:r>
       <w:proofErr w:type="spellEnd"/>
       <w:r>
-        <w:t xml:space="preserve"> named entities (name of a product – many things); what about the Estonians – nationality in UMR; </w:t>
+        <w:t xml:space="preserve"> named entities (name of a product – many things); what about the Estonians – nationality in </w:t>
+      </w:r>
+      <w:proofErr w:type="spellStart"/>
+      <w:r>
+        <w:t>UMR</w:t>
+      </w:r>
+      <w:proofErr w:type="spellEnd"/>
+      <w:r>
+        <w:t xml:space="preserve">; </w:t>
       </w:r>
       <w:proofErr w:type="spellStart"/>
       <w:r>
@@ -20665,7 +22139,7 @@
       </w:r>
     </w:p>
     <w:sectPr>
-      <w:footerReference w:type="default" r:id="rId63"/>
+      <w:footerReference w:type="default" r:id="rId64"/>
       <w:pgSz w:w="12240" w:h="15840"/>
       <w:pgMar w:top="1440" w:right="1440" w:bottom="1440" w:left="1440" w:header="0" w:footer="720" w:gutter="0"/>
       <w:cols w:space="708"/>
@@ -20705,7 +22179,6 @@
         <w:docPartUnique/>
       </w:docPartObj>
     </w:sdtPr>
-    <w:sdtEndPr/>
     <w:sdtContent>
       <w:p>
         <w:pPr>
@@ -20725,7 +22198,7 @@
           <w:rPr>
             <w:noProof/>
           </w:rPr>
-          <w:t>2</w:t>
+          <w:t>4</w:t>
         </w:r>
         <w:r>
           <w:fldChar w:fldCharType="end"/>
@@ -20816,6 +22289,118 @@
 <file path=word/numbering.xml><?xml version="1.0" encoding="utf-8"?>
 <w:numbering xmlns:wpc="http://schemas.microsoft.com/office/word/2010/wordprocessingCanvas" xmlns:mc="http://schemas.openxmlformats.org/markup-compatibility/2006" xmlns:o="urn:schemas-microsoft-com:office:office" xmlns:r="http://schemas.openxmlformats.org/officeDocument/2006/relationships" xmlns:m="http://schemas.openxmlformats.org/officeDocument/2006/math" xmlns:v="urn:schemas-microsoft-com:vml" xmlns:wp14="http://schemas.microsoft.com/office/word/2010/wordprocessingDrawing" xmlns:wp="http://schemas.openxmlformats.org/drawingml/2006/wordprocessingDrawing" xmlns:w10="urn:schemas-microsoft-com:office:word" xmlns:w="http://schemas.openxmlformats.org/wordprocessingml/2006/main" xmlns:w14="http://schemas.microsoft.com/office/word/2010/wordml" xmlns:wpg="http://schemas.microsoft.com/office/word/2010/wordprocessingGroup" xmlns:wpi="http://schemas.microsoft.com/office/word/2010/wordprocessingInk" xmlns:wne="http://schemas.microsoft.com/office/word/2006/wordml" xmlns:wps="http://schemas.microsoft.com/office/word/2010/wordprocessingShape" mc:Ignorable="w14 wp14">
   <w:abstractNum w:abstractNumId="0">
+    <w:nsid w:val="02977F99"/>
+    <w:multiLevelType w:val="hybridMultilevel"/>
+    <w:tmpl w:val="3E942AD4"/>
+    <w:lvl w:ilvl="0" w:tplc="CD14094E">
+      <w:numFmt w:val="bullet"/>
+      <w:lvlText w:val="-"/>
+      <w:lvlJc w:val="left"/>
+      <w:pPr>
+        <w:ind w:left="720" w:hanging="360"/>
+      </w:pPr>
+      <w:rPr>
+        <w:rFonts w:ascii="Times New Roman" w:eastAsiaTheme="minorEastAsia" w:hAnsi="Times New Roman" w:cs="Times New Roman" w:hint="default"/>
+      </w:rPr>
+    </w:lvl>
+    <w:lvl w:ilvl="1" w:tplc="04090003">
+      <w:start w:val="1"/>
+      <w:numFmt w:val="bullet"/>
+      <w:lvlText w:val="o"/>
+      <w:lvlJc w:val="left"/>
+      <w:pPr>
+        <w:ind w:left="1440" w:hanging="360"/>
+      </w:pPr>
+      <w:rPr>
+        <w:rFonts w:ascii="Courier New" w:hAnsi="Courier New" w:cs="Courier New" w:hint="default"/>
+      </w:rPr>
+    </w:lvl>
+    <w:lvl w:ilvl="2" w:tplc="04090005">
+      <w:start w:val="1"/>
+      <w:numFmt w:val="bullet"/>
+      <w:lvlText w:val=""/>
+      <w:lvlJc w:val="left"/>
+      <w:pPr>
+        <w:ind w:left="2160" w:hanging="360"/>
+      </w:pPr>
+      <w:rPr>
+        <w:rFonts w:ascii="Wingdings" w:hAnsi="Wingdings" w:hint="default"/>
+      </w:rPr>
+    </w:lvl>
+    <w:lvl w:ilvl="3" w:tplc="04090001" w:tentative="1">
+      <w:start w:val="1"/>
+      <w:numFmt w:val="bullet"/>
+      <w:lvlText w:val=""/>
+      <w:lvlJc w:val="left"/>
+      <w:pPr>
+        <w:ind w:left="2880" w:hanging="360"/>
+      </w:pPr>
+      <w:rPr>
+        <w:rFonts w:ascii="Symbol" w:hAnsi="Symbol" w:hint="default"/>
+      </w:rPr>
+    </w:lvl>
+    <w:lvl w:ilvl="4" w:tplc="04090003" w:tentative="1">
+      <w:start w:val="1"/>
+      <w:numFmt w:val="bullet"/>
+      <w:lvlText w:val="o"/>
+      <w:lvlJc w:val="left"/>
+      <w:pPr>
+        <w:ind w:left="3600" w:hanging="360"/>
+      </w:pPr>
+      <w:rPr>
+        <w:rFonts w:ascii="Courier New" w:hAnsi="Courier New" w:cs="Courier New" w:hint="default"/>
+      </w:rPr>
+    </w:lvl>
+    <w:lvl w:ilvl="5" w:tplc="04090005" w:tentative="1">
+      <w:start w:val="1"/>
+      <w:numFmt w:val="bullet"/>
+      <w:lvlText w:val=""/>
+      <w:lvlJc w:val="left"/>
+      <w:pPr>
+        <w:ind w:left="4320" w:hanging="360"/>
+      </w:pPr>
+      <w:rPr>
+        <w:rFonts w:ascii="Wingdings" w:hAnsi="Wingdings" w:hint="default"/>
+      </w:rPr>
+    </w:lvl>
+    <w:lvl w:ilvl="6" w:tplc="04090001" w:tentative="1">
+      <w:start w:val="1"/>
+      <w:numFmt w:val="bullet"/>
+      <w:lvlText w:val=""/>
+      <w:lvlJc w:val="left"/>
+      <w:pPr>
+        <w:ind w:left="5040" w:hanging="360"/>
+      </w:pPr>
+      <w:rPr>
+        <w:rFonts w:ascii="Symbol" w:hAnsi="Symbol" w:hint="default"/>
+      </w:rPr>
+    </w:lvl>
+    <w:lvl w:ilvl="7" w:tplc="04090003" w:tentative="1">
+      <w:start w:val="1"/>
+      <w:numFmt w:val="bullet"/>
+      <w:lvlText w:val="o"/>
+      <w:lvlJc w:val="left"/>
+      <w:pPr>
+        <w:ind w:left="5760" w:hanging="360"/>
+      </w:pPr>
+      <w:rPr>
+        <w:rFonts w:ascii="Courier New" w:hAnsi="Courier New" w:cs="Courier New" w:hint="default"/>
+      </w:rPr>
+    </w:lvl>
+    <w:lvl w:ilvl="8" w:tplc="04090005" w:tentative="1">
+      <w:start w:val="1"/>
+      <w:numFmt w:val="bullet"/>
+      <w:lvlText w:val=""/>
+      <w:lvlJc w:val="left"/>
+      <w:pPr>
+        <w:ind w:left="6480" w:hanging="360"/>
+      </w:pPr>
+      <w:rPr>
+        <w:rFonts w:ascii="Wingdings" w:hAnsi="Wingdings" w:hint="default"/>
+      </w:rPr>
+    </w:lvl>
+  </w:abstractNum>
+  <w:abstractNum w:abstractNumId="1">
     <w:nsid w:val="06E52FF8"/>
     <w:multiLevelType w:val="multilevel"/>
     <w:tmpl w:val="D0AC0858"/>
@@ -20954,7 +22539,7 @@
       </w:rPr>
     </w:lvl>
   </w:abstractNum>
-  <w:abstractNum w:abstractNumId="1">
+  <w:abstractNum w:abstractNumId="2">
     <w:nsid w:val="087D4925"/>
     <w:multiLevelType w:val="multilevel"/>
     <w:tmpl w:val="A27E43BC"/>
@@ -21094,7 +22679,7 @@
       </w:rPr>
     </w:lvl>
   </w:abstractNum>
-  <w:abstractNum w:abstractNumId="2">
+  <w:abstractNum w:abstractNumId="3">
     <w:nsid w:val="0AAD4C39"/>
     <w:multiLevelType w:val="hybridMultilevel"/>
     <w:tmpl w:val="FB94EEE0"/>
@@ -21206,7 +22791,7 @@
       </w:rPr>
     </w:lvl>
   </w:abstractNum>
-  <w:abstractNum w:abstractNumId="3">
+  <w:abstractNum w:abstractNumId="4">
     <w:nsid w:val="10222DEC"/>
     <w:multiLevelType w:val="hybridMultilevel"/>
     <w:tmpl w:val="49FA6ABA"/>
@@ -21295,7 +22880,7 @@
       </w:pPr>
     </w:lvl>
   </w:abstractNum>
-  <w:abstractNum w:abstractNumId="4">
+  <w:abstractNum w:abstractNumId="5">
     <w:nsid w:val="1186754D"/>
     <w:multiLevelType w:val="multilevel"/>
     <w:tmpl w:val="C32E6884"/>
@@ -21435,7 +23020,7 @@
       </w:rPr>
     </w:lvl>
   </w:abstractNum>
-  <w:abstractNum w:abstractNumId="5">
+  <w:abstractNum w:abstractNumId="6">
     <w:nsid w:val="12033E85"/>
     <w:multiLevelType w:val="multilevel"/>
     <w:tmpl w:val="88A47114"/>
@@ -21574,7 +23159,7 @@
       </w:rPr>
     </w:lvl>
   </w:abstractNum>
-  <w:abstractNum w:abstractNumId="6">
+  <w:abstractNum w:abstractNumId="7">
     <w:nsid w:val="18CF70E8"/>
     <w:multiLevelType w:val="multilevel"/>
     <w:tmpl w:val="8966A276"/>
@@ -21714,7 +23299,7 @@
       </w:rPr>
     </w:lvl>
   </w:abstractNum>
-  <w:abstractNum w:abstractNumId="7">
+  <w:abstractNum w:abstractNumId="8">
     <w:nsid w:val="202323FC"/>
     <w:multiLevelType w:val="hybridMultilevel"/>
     <w:tmpl w:val="6932158A"/>
@@ -21827,7 +23412,7 @@
       </w:rPr>
     </w:lvl>
   </w:abstractNum>
-  <w:abstractNum w:abstractNumId="8">
+  <w:abstractNum w:abstractNumId="9">
     <w:nsid w:val="24516500"/>
     <w:multiLevelType w:val="hybridMultilevel"/>
     <w:tmpl w:val="2D86B30C"/>
@@ -21939,7 +23524,7 @@
       </w:rPr>
     </w:lvl>
   </w:abstractNum>
-  <w:abstractNum w:abstractNumId="9">
+  <w:abstractNum w:abstractNumId="10">
     <w:nsid w:val="2D177703"/>
     <w:multiLevelType w:val="multilevel"/>
     <w:tmpl w:val="DC02EECA"/>
@@ -22078,7 +23663,119 @@
       </w:rPr>
     </w:lvl>
   </w:abstractNum>
-  <w:abstractNum w:abstractNumId="10">
+  <w:abstractNum w:abstractNumId="11">
+    <w:nsid w:val="3270299C"/>
+    <w:multiLevelType w:val="hybridMultilevel"/>
+    <w:tmpl w:val="81B8046E"/>
+    <w:lvl w:ilvl="0" w:tplc="62A02C08">
+      <w:numFmt w:val="bullet"/>
+      <w:lvlText w:val="-"/>
+      <w:lvlJc w:val="left"/>
+      <w:pPr>
+        <w:ind w:left="720" w:hanging="360"/>
+      </w:pPr>
+      <w:rPr>
+        <w:rFonts w:ascii="Times New Roman" w:eastAsiaTheme="minorEastAsia" w:hAnsi="Times New Roman" w:cs="Times New Roman" w:hint="default"/>
+      </w:rPr>
+    </w:lvl>
+    <w:lvl w:ilvl="1" w:tplc="04090003" w:tentative="1">
+      <w:start w:val="1"/>
+      <w:numFmt w:val="bullet"/>
+      <w:lvlText w:val="o"/>
+      <w:lvlJc w:val="left"/>
+      <w:pPr>
+        <w:ind w:left="1440" w:hanging="360"/>
+      </w:pPr>
+      <w:rPr>
+        <w:rFonts w:ascii="Courier New" w:hAnsi="Courier New" w:cs="Courier New" w:hint="default"/>
+      </w:rPr>
+    </w:lvl>
+    <w:lvl w:ilvl="2" w:tplc="04090005" w:tentative="1">
+      <w:start w:val="1"/>
+      <w:numFmt w:val="bullet"/>
+      <w:lvlText w:val=""/>
+      <w:lvlJc w:val="left"/>
+      <w:pPr>
+        <w:ind w:left="2160" w:hanging="360"/>
+      </w:pPr>
+      <w:rPr>
+        <w:rFonts w:ascii="Wingdings" w:hAnsi="Wingdings" w:hint="default"/>
+      </w:rPr>
+    </w:lvl>
+    <w:lvl w:ilvl="3" w:tplc="04090001" w:tentative="1">
+      <w:start w:val="1"/>
+      <w:numFmt w:val="bullet"/>
+      <w:lvlText w:val=""/>
+      <w:lvlJc w:val="left"/>
+      <w:pPr>
+        <w:ind w:left="2880" w:hanging="360"/>
+      </w:pPr>
+      <w:rPr>
+        <w:rFonts w:ascii="Symbol" w:hAnsi="Symbol" w:hint="default"/>
+      </w:rPr>
+    </w:lvl>
+    <w:lvl w:ilvl="4" w:tplc="04090003" w:tentative="1">
+      <w:start w:val="1"/>
+      <w:numFmt w:val="bullet"/>
+      <w:lvlText w:val="o"/>
+      <w:lvlJc w:val="left"/>
+      <w:pPr>
+        <w:ind w:left="3600" w:hanging="360"/>
+      </w:pPr>
+      <w:rPr>
+        <w:rFonts w:ascii="Courier New" w:hAnsi="Courier New" w:cs="Courier New" w:hint="default"/>
+      </w:rPr>
+    </w:lvl>
+    <w:lvl w:ilvl="5" w:tplc="04090005" w:tentative="1">
+      <w:start w:val="1"/>
+      <w:numFmt w:val="bullet"/>
+      <w:lvlText w:val=""/>
+      <w:lvlJc w:val="left"/>
+      <w:pPr>
+        <w:ind w:left="4320" w:hanging="360"/>
+      </w:pPr>
+      <w:rPr>
+        <w:rFonts w:ascii="Wingdings" w:hAnsi="Wingdings" w:hint="default"/>
+      </w:rPr>
+    </w:lvl>
+    <w:lvl w:ilvl="6" w:tplc="04090001" w:tentative="1">
+      <w:start w:val="1"/>
+      <w:numFmt w:val="bullet"/>
+      <w:lvlText w:val=""/>
+      <w:lvlJc w:val="left"/>
+      <w:pPr>
+        <w:ind w:left="5040" w:hanging="360"/>
+      </w:pPr>
+      <w:rPr>
+        <w:rFonts w:ascii="Symbol" w:hAnsi="Symbol" w:hint="default"/>
+      </w:rPr>
+    </w:lvl>
+    <w:lvl w:ilvl="7" w:tplc="04090003" w:tentative="1">
+      <w:start w:val="1"/>
+      <w:numFmt w:val="bullet"/>
+      <w:lvlText w:val="o"/>
+      <w:lvlJc w:val="left"/>
+      <w:pPr>
+        <w:ind w:left="5760" w:hanging="360"/>
+      </w:pPr>
+      <w:rPr>
+        <w:rFonts w:ascii="Courier New" w:hAnsi="Courier New" w:cs="Courier New" w:hint="default"/>
+      </w:rPr>
+    </w:lvl>
+    <w:lvl w:ilvl="8" w:tplc="04090005" w:tentative="1">
+      <w:start w:val="1"/>
+      <w:numFmt w:val="bullet"/>
+      <w:lvlText w:val=""/>
+      <w:lvlJc w:val="left"/>
+      <w:pPr>
+        <w:ind w:left="6480" w:hanging="360"/>
+      </w:pPr>
+      <w:rPr>
+        <w:rFonts w:ascii="Wingdings" w:hAnsi="Wingdings" w:hint="default"/>
+      </w:rPr>
+    </w:lvl>
+  </w:abstractNum>
+  <w:abstractNum w:abstractNumId="12">
     <w:nsid w:val="3302191C"/>
     <w:multiLevelType w:val="hybridMultilevel"/>
     <w:tmpl w:val="0BCCE524"/>
@@ -22191,7 +23888,7 @@
       </w:rPr>
     </w:lvl>
   </w:abstractNum>
-  <w:abstractNum w:abstractNumId="11">
+  <w:abstractNum w:abstractNumId="13">
     <w:nsid w:val="371E36DB"/>
     <w:multiLevelType w:val="hybridMultilevel"/>
     <w:tmpl w:val="B61CF802"/>
@@ -22280,7 +23977,7 @@
       </w:pPr>
     </w:lvl>
   </w:abstractNum>
-  <w:abstractNum w:abstractNumId="12">
+  <w:abstractNum w:abstractNumId="14">
     <w:nsid w:val="389D147B"/>
     <w:multiLevelType w:val="hybridMultilevel"/>
     <w:tmpl w:val="85A6A542"/>
@@ -22369,7 +24066,7 @@
       </w:pPr>
     </w:lvl>
   </w:abstractNum>
-  <w:abstractNum w:abstractNumId="13">
+  <w:abstractNum w:abstractNumId="15">
     <w:nsid w:val="3907103F"/>
     <w:multiLevelType w:val="hybridMultilevel"/>
     <w:tmpl w:val="A2CE27A4"/>
@@ -22481,7 +24178,7 @@
       </w:rPr>
     </w:lvl>
   </w:abstractNum>
-  <w:abstractNum w:abstractNumId="14">
+  <w:abstractNum w:abstractNumId="16">
     <w:nsid w:val="3C8A403F"/>
     <w:multiLevelType w:val="hybridMultilevel"/>
     <w:tmpl w:val="E7868610"/>
@@ -22594,7 +24291,7 @@
       </w:rPr>
     </w:lvl>
   </w:abstractNum>
-  <w:abstractNum w:abstractNumId="15">
+  <w:abstractNum w:abstractNumId="17">
     <w:nsid w:val="3CC47320"/>
     <w:multiLevelType w:val="multilevel"/>
     <w:tmpl w:val="B8A4EEDA"/>
@@ -22733,7 +24430,7 @@
       </w:rPr>
     </w:lvl>
   </w:abstractNum>
-  <w:abstractNum w:abstractNumId="16">
+  <w:abstractNum w:abstractNumId="18">
     <w:nsid w:val="3D9372F2"/>
     <w:multiLevelType w:val="multilevel"/>
     <w:tmpl w:val="E5B606A0"/>
@@ -22872,7 +24569,7 @@
       </w:rPr>
     </w:lvl>
   </w:abstractNum>
-  <w:abstractNum w:abstractNumId="17">
+  <w:abstractNum w:abstractNumId="19">
     <w:nsid w:val="3DD12A70"/>
     <w:multiLevelType w:val="multilevel"/>
     <w:tmpl w:val="76A29E58"/>
@@ -22988,7 +24685,7 @@
       </w:pPr>
     </w:lvl>
   </w:abstractNum>
-  <w:abstractNum w:abstractNumId="18">
+  <w:abstractNum w:abstractNumId="20">
     <w:nsid w:val="3EDE1B42"/>
     <w:multiLevelType w:val="multilevel"/>
     <w:tmpl w:val="B180FEF8"/>
@@ -23127,7 +24824,7 @@
       </w:rPr>
     </w:lvl>
   </w:abstractNum>
-  <w:abstractNum w:abstractNumId="19">
+  <w:abstractNum w:abstractNumId="21">
     <w:nsid w:val="3EE94096"/>
     <w:multiLevelType w:val="multilevel"/>
     <w:tmpl w:val="DF380DB8"/>
@@ -23249,7 +24946,7 @@
       </w:pPr>
     </w:lvl>
   </w:abstractNum>
-  <w:abstractNum w:abstractNumId="20">
+  <w:abstractNum w:abstractNumId="22">
     <w:nsid w:val="41E373BC"/>
     <w:multiLevelType w:val="multilevel"/>
     <w:tmpl w:val="7CC8A6A8"/>
@@ -23362,7 +25059,7 @@
       </w:pPr>
     </w:lvl>
   </w:abstractNum>
-  <w:abstractNum w:abstractNumId="21">
+  <w:abstractNum w:abstractNumId="23">
     <w:nsid w:val="455759B0"/>
     <w:multiLevelType w:val="multilevel"/>
     <w:tmpl w:val="DB1203DA"/>
@@ -23501,7 +25198,7 @@
       </w:rPr>
     </w:lvl>
   </w:abstractNum>
-  <w:abstractNum w:abstractNumId="22">
+  <w:abstractNum w:abstractNumId="24">
     <w:nsid w:val="475F4760"/>
     <w:multiLevelType w:val="multilevel"/>
     <w:tmpl w:val="ED7C6C0E"/>
@@ -23640,7 +25337,7 @@
       </w:rPr>
     </w:lvl>
   </w:abstractNum>
-  <w:abstractNum w:abstractNumId="23">
+  <w:abstractNum w:abstractNumId="25">
     <w:nsid w:val="4DB30F36"/>
     <w:multiLevelType w:val="hybridMultilevel"/>
     <w:tmpl w:val="599A0216"/>
@@ -23753,7 +25450,7 @@
       </w:rPr>
     </w:lvl>
   </w:abstractNum>
-  <w:abstractNum w:abstractNumId="24">
+  <w:abstractNum w:abstractNumId="26">
     <w:nsid w:val="4FD440D1"/>
     <w:multiLevelType w:val="multilevel"/>
     <w:tmpl w:val="B4AE00EA"/>
@@ -23866,7 +25563,7 @@
       </w:pPr>
     </w:lvl>
   </w:abstractNum>
-  <w:abstractNum w:abstractNumId="25">
+  <w:abstractNum w:abstractNumId="27">
     <w:nsid w:val="57647276"/>
     <w:multiLevelType w:val="hybridMultilevel"/>
     <w:tmpl w:val="F9607F7E"/>
@@ -23979,7 +25676,7 @@
       </w:rPr>
     </w:lvl>
   </w:abstractNum>
-  <w:abstractNum w:abstractNumId="26">
+  <w:abstractNum w:abstractNumId="28">
     <w:nsid w:val="610D7DBA"/>
     <w:multiLevelType w:val="multilevel"/>
     <w:tmpl w:val="2FE2440C"/>
@@ -24118,7 +25815,7 @@
       </w:rPr>
     </w:lvl>
   </w:abstractNum>
-  <w:abstractNum w:abstractNumId="27">
+  <w:abstractNum w:abstractNumId="29">
     <w:nsid w:val="6B3D4E58"/>
     <w:multiLevelType w:val="multilevel"/>
     <w:tmpl w:val="A4422610"/>
@@ -24258,7 +25955,7 @@
       </w:rPr>
     </w:lvl>
   </w:abstractNum>
-  <w:abstractNum w:abstractNumId="28">
+  <w:abstractNum w:abstractNumId="30">
     <w:nsid w:val="6C1A73C3"/>
     <w:multiLevelType w:val="multilevel"/>
     <w:tmpl w:val="B47EF8FC"/>
@@ -24398,7 +26095,7 @@
       </w:rPr>
     </w:lvl>
   </w:abstractNum>
-  <w:abstractNum w:abstractNumId="29">
+  <w:abstractNum w:abstractNumId="31">
     <w:nsid w:val="728F33C4"/>
     <w:multiLevelType w:val="multilevel"/>
     <w:tmpl w:val="5D06248A"/>
@@ -24511,7 +26208,7 @@
       </w:pPr>
     </w:lvl>
   </w:abstractNum>
-  <w:abstractNum w:abstractNumId="30">
+  <w:abstractNum w:abstractNumId="32">
     <w:nsid w:val="747B627E"/>
     <w:multiLevelType w:val="multilevel"/>
     <w:tmpl w:val="8E7CA592"/>
@@ -24650,7 +26347,7 @@
       </w:rPr>
     </w:lvl>
   </w:abstractNum>
-  <w:abstractNum w:abstractNumId="31">
+  <w:abstractNum w:abstractNumId="33">
     <w:nsid w:val="75D423F7"/>
     <w:multiLevelType w:val="multilevel"/>
     <w:tmpl w:val="E60E48B4"/>
@@ -24789,7 +26486,7 @@
       </w:rPr>
     </w:lvl>
   </w:abstractNum>
-  <w:abstractNum w:abstractNumId="32">
+  <w:abstractNum w:abstractNumId="34">
     <w:nsid w:val="7BD57111"/>
     <w:multiLevelType w:val="multilevel"/>
     <w:tmpl w:val="DCFAF69C"/>
@@ -24930,103 +26627,109 @@
     </w:lvl>
   </w:abstractNum>
   <w:num w:numId="1">
+    <w:abstractNumId w:val="32"/>
+  </w:num>
+  <w:num w:numId="2">
+    <w:abstractNumId w:val="22"/>
+  </w:num>
+  <w:num w:numId="3">
+    <w:abstractNumId w:val="34"/>
+  </w:num>
+  <w:num w:numId="4">
+    <w:abstractNumId w:val="20"/>
+  </w:num>
+  <w:num w:numId="5">
+    <w:abstractNumId w:val="6"/>
+  </w:num>
+  <w:num w:numId="6">
+    <w:abstractNumId w:val="17"/>
+  </w:num>
+  <w:num w:numId="7">
+    <w:abstractNumId w:val="28"/>
+  </w:num>
+  <w:num w:numId="8">
+    <w:abstractNumId w:val="31"/>
+  </w:num>
+  <w:num w:numId="9">
+    <w:abstractNumId w:val="5"/>
+  </w:num>
+  <w:num w:numId="10">
+    <w:abstractNumId w:val="33"/>
+  </w:num>
+  <w:num w:numId="11">
+    <w:abstractNumId w:val="23"/>
+  </w:num>
+  <w:num w:numId="12">
+    <w:abstractNumId w:val="1"/>
+  </w:num>
+  <w:num w:numId="13">
+    <w:abstractNumId w:val="19"/>
+  </w:num>
+  <w:num w:numId="14">
+    <w:abstractNumId w:val="7"/>
+  </w:num>
+  <w:num w:numId="15">
+    <w:abstractNumId w:val="2"/>
+  </w:num>
+  <w:num w:numId="16">
     <w:abstractNumId w:val="30"/>
   </w:num>
-  <w:num w:numId="2">
-    <w:abstractNumId w:val="20"/>
+  <w:num w:numId="17">
+    <w:abstractNumId w:val="24"/>
   </w:num>
-  <w:num w:numId="3">
-    <w:abstractNumId w:val="32"/>
+  <w:num w:numId="18">
+    <w:abstractNumId w:val="29"/>
   </w:num>
-  <w:num w:numId="4">
+  <w:num w:numId="19">
+    <w:abstractNumId w:val="26"/>
+  </w:num>
+  <w:num w:numId="20">
+    <w:abstractNumId w:val="10"/>
+  </w:num>
+  <w:num w:numId="21">
+    <w:abstractNumId w:val="21"/>
+  </w:num>
+  <w:num w:numId="22">
+    <w:abstractNumId w:val="9"/>
+  </w:num>
+  <w:num w:numId="23">
+    <w:abstractNumId w:val="8"/>
+  </w:num>
+  <w:num w:numId="24">
+    <w:abstractNumId w:val="25"/>
+  </w:num>
+  <w:num w:numId="25">
     <w:abstractNumId w:val="18"/>
   </w:num>
-  <w:num w:numId="5">
-    <w:abstractNumId w:val="5"/>
-  </w:num>
-  <w:num w:numId="6">
+  <w:num w:numId="26">
     <w:abstractNumId w:val="15"/>
   </w:num>
-  <w:num w:numId="7">
-    <w:abstractNumId w:val="26"/>
+  <w:num w:numId="27">
+    <w:abstractNumId w:val="27"/>
   </w:num>
-  <w:num w:numId="8">
-    <w:abstractNumId w:val="29"/>
+  <w:num w:numId="28">
+    <w:abstractNumId w:val="3"/>
   </w:num>
-  <w:num w:numId="9">
+  <w:num w:numId="29">
+    <w:abstractNumId w:val="14"/>
+  </w:num>
+  <w:num w:numId="30">
+    <w:abstractNumId w:val="12"/>
+  </w:num>
+  <w:num w:numId="31">
+    <w:abstractNumId w:val="16"/>
+  </w:num>
+  <w:num w:numId="32">
+    <w:abstractNumId w:val="13"/>
+  </w:num>
+  <w:num w:numId="33">
     <w:abstractNumId w:val="4"/>
   </w:num>
-  <w:num w:numId="10">
-    <w:abstractNumId w:val="31"/>
-  </w:num>
-  <w:num w:numId="11">
-    <w:abstractNumId w:val="21"/>
-  </w:num>
-  <w:num w:numId="12">
-    <w:abstractNumId w:val="0"/>
-  </w:num>
-  <w:num w:numId="13">
-    <w:abstractNumId w:val="17"/>
-  </w:num>
-  <w:num w:numId="14">
-    <w:abstractNumId w:val="6"/>
-  </w:num>
-  <w:num w:numId="15">
-    <w:abstractNumId w:val="1"/>
-  </w:num>
-  <w:num w:numId="16">
-    <w:abstractNumId w:val="28"/>
-  </w:num>
-  <w:num w:numId="17">
-    <w:abstractNumId w:val="22"/>
-  </w:num>
-  <w:num w:numId="18">
-    <w:abstractNumId w:val="27"/>
-  </w:num>
-  <w:num w:numId="19">
-    <w:abstractNumId w:val="24"/>
-  </w:num>
-  <w:num w:numId="20">
-    <w:abstractNumId w:val="9"/>
-  </w:num>
-  <w:num w:numId="21">
-    <w:abstractNumId w:val="19"/>
-  </w:num>
-  <w:num w:numId="22">
-    <w:abstractNumId w:val="8"/>
-  </w:num>
-  <w:num w:numId="23">
-    <w:abstractNumId w:val="7"/>
-  </w:num>
-  <w:num w:numId="24">
-    <w:abstractNumId w:val="23"/>
-  </w:num>
-  <w:num w:numId="25">
-    <w:abstractNumId w:val="16"/>
-  </w:num>
-  <w:num w:numId="26">
-    <w:abstractNumId w:val="13"/>
-  </w:num>
-  <w:num w:numId="27">
-    <w:abstractNumId w:val="25"/>
-  </w:num>
-  <w:num w:numId="28">
-    <w:abstractNumId w:val="2"/>
-  </w:num>
-  <w:num w:numId="29">
-    <w:abstractNumId w:val="12"/>
-  </w:num>
-  <w:num w:numId="30">
-    <w:abstractNumId w:val="10"/>
-  </w:num>
-  <w:num w:numId="31">
-    <w:abstractNumId w:val="14"/>
-  </w:num>
-  <w:num w:numId="32">
+  <w:num w:numId="34">
     <w:abstractNumId w:val="11"/>
   </w:num>
-  <w:num w:numId="33">
-    <w:abstractNumId w:val="3"/>
+  <w:num w:numId="35">
+    <w:abstractNumId w:val="0"/>
   </w:num>
 </w:numbering>
 </file>
@@ -26729,7 +28432,7 @@
 </file>
 
 <file path=customXml/itemProps1.xml><?xml version="1.0" encoding="utf-8"?>
-<ds:datastoreItem xmlns:ds="http://schemas.openxmlformats.org/officeDocument/2006/customXml" ds:itemID="{EBF82DA6-70B3-4C0B-A644-F3B684ECD6EE}">
+<ds:datastoreItem xmlns:ds="http://schemas.openxmlformats.org/officeDocument/2006/customXml" ds:itemID="{03C1C97F-5A08-4788-AC38-C58186016C38}">
   <ds:schemaRefs>
     <ds:schemaRef ds:uri="http://schemas.openxmlformats.org/officeDocument/2006/bibliography"/>
   </ds:schemaRefs>

</xml_diff>

<commit_message>
Minutes from today; suggestions for validator
</commit_message>
<xml_diff>
--- a/doc/minutes-from-meetings/ufal-umr-meeting-minutes.docx
+++ b/doc/minutes-from-meetings/ufal-umr-meeting-minutes.docx
@@ -29,32 +29,1868 @@
         <w:rPr>
           <w:color w:val="FF0000"/>
         </w:rPr>
+        <w:t>May</w:t>
+      </w:r>
+      <w:r>
+        <w:rPr>
+          <w:color w:val="FF0000"/>
+        </w:rPr>
+        <w:t xml:space="preserve">, </w:t>
+      </w:r>
+      <w:proofErr w:type="gramStart"/>
+      <w:r>
+        <w:rPr>
+          <w:color w:val="FF0000"/>
+        </w:rPr>
+        <w:t xml:space="preserve">6 </w:t>
+      </w:r>
+      <w:r>
+        <w:rPr>
+          <w:color w:val="FF0000"/>
+        </w:rPr>
+        <w:t xml:space="preserve"> –</w:t>
+      </w:r>
+      <w:proofErr w:type="gramEnd"/>
+      <w:r>
+        <w:rPr>
+          <w:color w:val="FF0000"/>
+        </w:rPr>
+        <w:t xml:space="preserve"> </w:t>
+      </w:r>
+      <w:proofErr w:type="spellStart"/>
+      <w:r>
+        <w:rPr>
+          <w:color w:val="FF0000"/>
+        </w:rPr>
+        <w:t>S510</w:t>
+      </w:r>
+      <w:proofErr w:type="spellEnd"/>
+      <w:r>
+        <w:rPr>
+          <w:color w:val="FF0000"/>
+        </w:rPr>
+        <w:t xml:space="preserve"> booked</w:t>
+      </w:r>
+    </w:p>
+    <w:p>
+      <w:pPr>
+        <w:rPr>
+          <w:color w:val="FF0000"/>
+        </w:rPr>
+      </w:pPr>
+      <w:r>
+        <w:rPr>
+          <w:color w:val="FF0000"/>
+        </w:rPr>
+        <w:t>May</w:t>
+      </w:r>
+      <w:r>
+        <w:rPr>
+          <w:color w:val="FF0000"/>
+        </w:rPr>
+        <w:t xml:space="preserve">, </w:t>
+      </w:r>
+      <w:r>
+        <w:rPr>
+          <w:color w:val="FF0000"/>
+        </w:rPr>
+        <w:t>13</w:t>
+      </w:r>
+      <w:r>
+        <w:rPr>
+          <w:color w:val="FF0000"/>
+        </w:rPr>
+        <w:t xml:space="preserve"> – </w:t>
+      </w:r>
+      <w:proofErr w:type="spellStart"/>
+      <w:r>
+        <w:rPr>
+          <w:color w:val="FF0000"/>
+        </w:rPr>
+        <w:t>S510</w:t>
+      </w:r>
+      <w:proofErr w:type="spellEnd"/>
+      <w:r>
+        <w:rPr>
+          <w:color w:val="FF0000"/>
+        </w:rPr>
+        <w:t xml:space="preserve"> booked</w:t>
+      </w:r>
+    </w:p>
+    <w:p>
+      <w:pPr>
+        <w:rPr>
+          <w:color w:val="FF0000"/>
+        </w:rPr>
+      </w:pPr>
+      <w:r>
+        <w:rPr>
+          <w:color w:val="FF0000"/>
+        </w:rPr>
+        <w:t>May, 20</w:t>
+      </w:r>
+      <w:r>
+        <w:rPr>
+          <w:color w:val="FF0000"/>
+        </w:rPr>
+        <w:t xml:space="preserve"> – </w:t>
+      </w:r>
+      <w:proofErr w:type="spellStart"/>
+      <w:r>
+        <w:rPr>
+          <w:color w:val="FF0000"/>
+        </w:rPr>
+        <w:t>S510</w:t>
+      </w:r>
+      <w:proofErr w:type="spellEnd"/>
+      <w:r>
+        <w:rPr>
+          <w:color w:val="FF0000"/>
+        </w:rPr>
+        <w:t xml:space="preserve"> booked</w:t>
+      </w:r>
+      <w:r>
+        <w:rPr>
+          <w:color w:val="FF0000"/>
+        </w:rPr>
+        <w:t xml:space="preserve"> … </w:t>
+      </w:r>
+      <w:proofErr w:type="spellStart"/>
+      <w:r>
+        <w:rPr>
+          <w:color w:val="FF0000"/>
+        </w:rPr>
+        <w:t>LREC</w:t>
+      </w:r>
+      <w:proofErr w:type="spellEnd"/>
+    </w:p>
+    <w:p>
+      <w:pPr>
+        <w:rPr>
+          <w:color w:val="FF0000"/>
+        </w:rPr>
+      </w:pPr>
+      <w:r>
+        <w:rPr>
+          <w:color w:val="FF0000"/>
+        </w:rPr>
+        <w:t xml:space="preserve">May, 27 – </w:t>
+      </w:r>
+      <w:proofErr w:type="spellStart"/>
+      <w:r>
+        <w:rPr>
+          <w:color w:val="FF0000"/>
+        </w:rPr>
+        <w:t>S510</w:t>
+      </w:r>
+      <w:proofErr w:type="spellEnd"/>
+      <w:r>
+        <w:rPr>
+          <w:color w:val="FF0000"/>
+        </w:rPr>
+        <w:t xml:space="preserve"> booked</w:t>
+      </w:r>
+    </w:p>
+    <w:p>
+      <w:pPr>
+        <w:rPr>
+          <w:color w:val="FF0000"/>
+        </w:rPr>
+      </w:pPr>
+      <w:r>
+        <w:rPr>
+          <w:color w:val="FF0000"/>
+        </w:rPr>
+        <w:t xml:space="preserve">June, 3 – </w:t>
+      </w:r>
+      <w:proofErr w:type="spellStart"/>
+      <w:r>
+        <w:rPr>
+          <w:color w:val="FF0000"/>
+        </w:rPr>
+        <w:t>S510</w:t>
+      </w:r>
+      <w:proofErr w:type="spellEnd"/>
+      <w:r>
+        <w:rPr>
+          <w:color w:val="FF0000"/>
+        </w:rPr>
+        <w:t xml:space="preserve"> booked</w:t>
+      </w:r>
+    </w:p>
+    <w:p>
+      <w:pPr>
+        <w:rPr>
+          <w:color w:val="FF0000"/>
+        </w:rPr>
+      </w:pPr>
+      <w:r>
+        <w:rPr>
+          <w:color w:val="FF0000"/>
+        </w:rPr>
+        <w:t>June, 10</w:t>
+      </w:r>
+      <w:r>
+        <w:rPr>
+          <w:color w:val="FF0000"/>
+        </w:rPr>
+        <w:t xml:space="preserve"> – </w:t>
+      </w:r>
+      <w:proofErr w:type="spellStart"/>
+      <w:r>
+        <w:rPr>
+          <w:color w:val="FF0000"/>
+        </w:rPr>
+        <w:t>S510</w:t>
+      </w:r>
+      <w:proofErr w:type="spellEnd"/>
+      <w:r>
+        <w:rPr>
+          <w:color w:val="FF0000"/>
+        </w:rPr>
+        <w:t xml:space="preserve"> booked</w:t>
+      </w:r>
+    </w:p>
+    <w:p>
+      <w:pPr>
+        <w:rPr>
+          <w:color w:val="FF0000"/>
+        </w:rPr>
+      </w:pPr>
+      <w:r>
+        <w:rPr>
+          <w:color w:val="FF0000"/>
+        </w:rPr>
+        <w:t xml:space="preserve">June, </w:t>
+      </w:r>
+      <w:r>
+        <w:rPr>
+          <w:color w:val="FF0000"/>
+        </w:rPr>
+        <w:t>17</w:t>
+      </w:r>
+      <w:r>
+        <w:rPr>
+          <w:color w:val="FF0000"/>
+        </w:rPr>
+        <w:t xml:space="preserve"> – </w:t>
+      </w:r>
+      <w:proofErr w:type="spellStart"/>
+      <w:r>
+        <w:rPr>
+          <w:color w:val="FF0000"/>
+        </w:rPr>
+        <w:t>S510</w:t>
+      </w:r>
+      <w:proofErr w:type="spellEnd"/>
+      <w:r>
+        <w:rPr>
+          <w:color w:val="FF0000"/>
+        </w:rPr>
+        <w:t xml:space="preserve"> booked</w:t>
+      </w:r>
+      <w:r>
+        <w:rPr>
+          <w:color w:val="FF0000"/>
+        </w:rPr>
+        <w:t xml:space="preserve"> </w:t>
+      </w:r>
+      <w:r>
+        <w:rPr>
+          <w:color w:val="FF0000"/>
+        </w:rPr>
+        <w:t xml:space="preserve">… </w:t>
+      </w:r>
+      <w:r>
+        <w:rPr>
+          <w:color w:val="FF0000"/>
+        </w:rPr>
+        <w:t>ML</w:t>
+      </w:r>
+      <w:r>
+        <w:rPr>
+          <w:color w:val="FF0000"/>
+        </w:rPr>
+        <w:t xml:space="preserve"> project meeting</w:t>
+      </w:r>
+    </w:p>
+    <w:p>
+      <w:pPr>
+        <w:pStyle w:val="Nadpis1"/>
+      </w:pPr>
+      <w:r>
+        <w:t xml:space="preserve">Meeting </w:t>
+      </w:r>
+      <w:r>
         <w:t>April</w:t>
       </w:r>
       <w:r>
+        <w:t xml:space="preserve"> 2</w:t>
+      </w:r>
+      <w:r>
+        <w:t>9</w:t>
+      </w:r>
+      <w:r>
+        <w:t xml:space="preserve">, 2024 (Federica, Dan, </w:t>
+      </w:r>
+      <w:proofErr w:type="spellStart"/>
+      <w:r>
+        <w:t>Markéta</w:t>
+      </w:r>
+      <w:proofErr w:type="spellEnd"/>
+      <w:r>
+        <w:t xml:space="preserve">, </w:t>
+      </w:r>
+      <w:proofErr w:type="spellStart"/>
+      <w:r>
+        <w:t>Honza</w:t>
+      </w:r>
+      <w:proofErr w:type="spellEnd"/>
+      <w:r>
+        <w:t>)</w:t>
+      </w:r>
+    </w:p>
+    <w:p>
+      <w:pPr>
+        <w:rPr>
+          <w:b/>
+        </w:rPr>
+      </w:pPr>
+    </w:p>
+    <w:p>
+      <w:r>
+        <w:t>D</w:t>
+      </w:r>
+      <w:r>
+        <w:t xml:space="preserve">iscussion on </w:t>
+      </w:r>
+      <w:r>
+        <w:rPr>
+          <w:b/>
+        </w:rPr>
+        <w:t xml:space="preserve">temporal </w:t>
+      </w:r>
+      <w:r>
+        <w:rPr>
+          <w:b/>
+        </w:rPr>
+        <w:t>REPRESENTATION</w:t>
+      </w:r>
+      <w:r>
+        <w:t xml:space="preserve"> </w:t>
+      </w:r>
+      <w:r>
+        <w:t>(</w:t>
+      </w:r>
+      <w:r>
+        <w:t xml:space="preserve">see also our internal comments </w:t>
+      </w:r>
+      <w:hyperlink r:id="rId9" w:history="1">
+        <w:r>
+          <w:rPr>
+            <w:rStyle w:val="Hypertextovodkaz"/>
+          </w:rPr>
+          <w:t>https://github.com/ufal/UMR/blob/main/doc/temporal.md</w:t>
+        </w:r>
+      </w:hyperlink>
+      <w:r>
+        <w:t>)</w:t>
+      </w:r>
+    </w:p>
+    <w:p/>
+    <w:p>
+      <w:r>
+        <w:t xml:space="preserve">As a result, the following </w:t>
+      </w:r>
+      <w:r>
+        <w:rPr>
+          <w:b/>
+        </w:rPr>
+        <w:t>suggestions for the validator appeared</w:t>
+      </w:r>
+      <w:r>
+        <w:t>:</w:t>
+      </w:r>
+    </w:p>
+    <w:p>
+      <w:pPr>
+        <w:pStyle w:val="Odstavecseseznamem"/>
+        <w:numPr>
+          <w:ilvl w:val="0"/>
+          <w:numId w:val="38"/>
+        </w:numPr>
+        <w:ind w:left="426"/>
+      </w:pPr>
+      <w:r>
+        <w:t>with temporal/modal/</w:t>
+      </w:r>
+      <w:proofErr w:type="spellStart"/>
+      <w:r>
+        <w:t>coreference</w:t>
+      </w:r>
+      <w:proofErr w:type="spellEnd"/>
+      <w:r>
+        <w:t xml:space="preserve"> annotation, the </w:t>
+      </w:r>
+      <w:r>
+        <w:rPr>
+          <w:b/>
+        </w:rPr>
+        <w:t>parent should be already specified</w:t>
+      </w:r>
+      <w:r>
+        <w:t xml:space="preserve"> in the structure (this is the "old" one), a </w:t>
+      </w:r>
+      <w:r>
+        <w:rPr>
+          <w:b/>
+        </w:rPr>
+        <w:t>"new" entity/event is added as a child</w:t>
+      </w:r>
+      <w:r>
+        <w:t>;</w:t>
+      </w:r>
+    </w:p>
+    <w:p>
+      <w:pPr>
+        <w:pStyle w:val="Odstavecseseznamem"/>
+        <w:numPr>
+          <w:ilvl w:val="0"/>
+          <w:numId w:val="36"/>
+        </w:numPr>
+        <w:ind w:hanging="294"/>
+      </w:pPr>
+      <w:r>
+        <w:t xml:space="preserve">repeated mentions of an event (annotated as </w:t>
+      </w:r>
+      <w:proofErr w:type="spellStart"/>
+      <w:r>
+        <w:t>coreferential</w:t>
+      </w:r>
+      <w:proofErr w:type="spellEnd"/>
+      <w:r>
+        <w:t>) should have consistent temporal annotation,</w:t>
+      </w:r>
+      <w:r>
+        <w:t xml:space="preserve"> namely</w:t>
+      </w:r>
+      <w:r>
+        <w:t xml:space="preserve"> </w:t>
+      </w:r>
+    </w:p>
+    <w:p>
+      <w:pPr>
+        <w:pStyle w:val="Odstavecseseznamem"/>
+        <w:numPr>
+          <w:ilvl w:val="1"/>
+          <w:numId w:val="36"/>
+        </w:numPr>
+      </w:pPr>
+      <w:r>
+        <w:t xml:space="preserve">the two (or more) mentions must have the same relation to </w:t>
+      </w:r>
+      <w:proofErr w:type="spellStart"/>
+      <w:r>
+        <w:t>DCT</w:t>
+      </w:r>
+      <w:proofErr w:type="spellEnd"/>
+      <w:r>
+        <w:t>;</w:t>
+      </w:r>
+    </w:p>
+    <w:p>
+      <w:pPr>
+        <w:pStyle w:val="Odstavecseseznamem"/>
+        <w:numPr>
+          <w:ilvl w:val="1"/>
+          <w:numId w:val="36"/>
+        </w:numPr>
+      </w:pPr>
+      <w:r>
+        <w:t xml:space="preserve">??? </w:t>
+      </w:r>
+      <w:proofErr w:type="gramStart"/>
+      <w:r>
+        <w:t>more</w:t>
+      </w:r>
+      <w:proofErr w:type="gramEnd"/>
+      <w:r>
+        <w:t xml:space="preserve"> complex situations?</w:t>
+      </w:r>
+    </w:p>
+    <w:p>
+      <w:pPr>
+        <w:pStyle w:val="Odstavecseseznamem"/>
+        <w:numPr>
+          <w:ilvl w:val="0"/>
+          <w:numId w:val="38"/>
+        </w:numPr>
+        <w:ind w:left="426"/>
+      </w:pPr>
+      <w:r>
+        <w:rPr>
+          <w:b/>
+        </w:rPr>
+        <w:t>:</w:t>
+      </w:r>
+      <w:r>
+        <w:rPr>
+          <w:b/>
+        </w:rPr>
+        <w:t>refer-number</w:t>
+      </w:r>
+      <w:r>
+        <w:t xml:space="preserve"> </w:t>
+      </w:r>
+      <w:r>
+        <w:t>attribute</w:t>
+      </w:r>
+      <w:r>
+        <w:t xml:space="preserve"> </w:t>
+      </w:r>
+      <w:r>
+        <w:t>(</w:t>
+      </w:r>
+      <w:r>
+        <w:rPr>
+          <w:u w:val="single"/>
+        </w:rPr>
+        <w:t>singular</w:t>
+      </w:r>
+      <w:r>
+        <w:t>,</w:t>
+      </w:r>
+      <w:r>
+        <w:t xml:space="preserve"> </w:t>
+      </w:r>
+      <w:r>
+        <w:rPr>
+          <w:u w:val="single"/>
+        </w:rPr>
+        <w:t>plural</w:t>
+      </w:r>
+      <w:r>
+        <w:t>,</w:t>
+      </w:r>
+      <w:r>
+        <w:t xml:space="preserve"> </w:t>
+      </w:r>
+      <w:r>
+        <w:rPr>
+          <w:u w:val="single"/>
+        </w:rPr>
+        <w:t>dual</w:t>
+      </w:r>
+      <w:r>
+        <w:t xml:space="preserve"> (only</w:t>
+      </w:r>
+      <w:bookmarkStart w:id="0" w:name="_GoBack"/>
+      <w:bookmarkEnd w:id="0"/>
+      <w:r>
+        <w:t xml:space="preserve"> when annotated as such in PDT) and plural</w:t>
+      </w:r>
+      <w:r>
+        <w:t xml:space="preserve">) </w:t>
+      </w:r>
+      <w:r>
+        <w:t>should appear whenever we report to an entity;</w:t>
+      </w:r>
+    </w:p>
+    <w:p>
+      <w:pPr>
+        <w:ind w:left="426"/>
+        <w:rPr>
+          <w:lang w:val="cs-CZ"/>
+        </w:rPr>
+      </w:pPr>
+      <w:proofErr w:type="gramStart"/>
+      <w:r>
+        <w:t>in</w:t>
+      </w:r>
+      <w:proofErr w:type="gramEnd"/>
+      <w:r>
+        <w:t xml:space="preserve"> particular</w:t>
+      </w:r>
+      <w:r>
+        <w:t>,</w:t>
+      </w:r>
+      <w:r>
+        <w:t xml:space="preserve"> </w:t>
+      </w:r>
+      <w:r>
+        <w:t>this is applicable to entities represented as the following abstract concepts</w:t>
+      </w:r>
+      <w:r>
+        <w:rPr>
+          <w:lang w:val="cs-CZ"/>
+        </w:rPr>
+        <w:t>:</w:t>
+      </w:r>
+    </w:p>
+    <w:p>
+      <w:pPr>
+        <w:pStyle w:val="Odstavecseseznamem"/>
+        <w:numPr>
+          <w:ilvl w:val="1"/>
+          <w:numId w:val="36"/>
+        </w:numPr>
+      </w:pPr>
+      <w:r>
+        <w:rPr>
+          <w:b/>
+          <w:i/>
+        </w:rPr>
+        <w:t>person</w:t>
+      </w:r>
+      <w:r>
+        <w:t xml:space="preserve">, </w:t>
+      </w:r>
+      <w:r>
+        <w:rPr>
+          <w:b/>
+          <w:i/>
+        </w:rPr>
+        <w:t>thing</w:t>
+      </w:r>
+      <w:r>
+        <w:t xml:space="preserve">, </w:t>
+      </w:r>
+      <w:r>
+        <w:rPr>
+          <w:b/>
+          <w:i/>
+        </w:rPr>
+        <w:t>place</w:t>
+      </w:r>
+      <w:r>
+        <w:t xml:space="preserve">, </w:t>
+      </w:r>
+      <w:r>
+        <w:rPr>
+          <w:b/>
+          <w:i/>
+        </w:rPr>
+        <w:t>event</w:t>
+      </w:r>
+      <w:r>
+        <w:t>;</w:t>
+      </w:r>
+    </w:p>
+    <w:p>
+      <w:pPr>
+        <w:pStyle w:val="Odstavecseseznamem"/>
+        <w:numPr>
+          <w:ilvl w:val="1"/>
+          <w:numId w:val="36"/>
+        </w:numPr>
         <w:rPr>
           <w:color w:val="FF0000"/>
         </w:rPr>
-        <w:t xml:space="preserve">, 1 – </w:t>
-      </w:r>
+      </w:pPr>
       <w:r>
         <w:rPr>
           <w:color w:val="FF0000"/>
         </w:rPr>
-        <w:t>Easter</w:t>
-      </w:r>
-    </w:p>
-    <w:p>
-      <w:pPr>
+        <w:t xml:space="preserve">?? </w:t>
+      </w:r>
+      <w:proofErr w:type="gramStart"/>
+      <w:r>
         <w:rPr>
           <w:color w:val="FF0000"/>
         </w:rPr>
-      </w:pPr>
+        <w:t>including</w:t>
+      </w:r>
+      <w:proofErr w:type="gramEnd"/>
       <w:r>
         <w:rPr>
           <w:color w:val="FF0000"/>
         </w:rPr>
-        <w:t>April, 8 – S510 is booked</w:t>
+        <w:t xml:space="preserve"> the “place holders” like in </w:t>
+      </w:r>
+      <w:proofErr w:type="spellStart"/>
+      <w:r>
+        <w:rPr>
+          <w:color w:val="FF0000"/>
+        </w:rPr>
+        <w:t>snt2</w:t>
+      </w:r>
+      <w:proofErr w:type="spellEnd"/>
+      <w:r>
+        <w:rPr>
+          <w:color w:val="FF0000"/>
+        </w:rPr>
+        <w:t xml:space="preserve"> </w:t>
+      </w:r>
+      <w:proofErr w:type="spellStart"/>
+      <w:r>
+        <w:rPr>
+          <w:color w:val="FF0000"/>
+        </w:rPr>
+        <w:t>Estonsko</w:t>
+      </w:r>
+      <w:proofErr w:type="spellEnd"/>
+      <w:r>
+        <w:rPr>
+          <w:color w:val="FF0000"/>
+        </w:rPr>
+        <w:t xml:space="preserve">: with </w:t>
+      </w:r>
+      <w:proofErr w:type="spellStart"/>
+      <w:r>
+        <w:rPr>
+          <w:color w:val="FF0000"/>
+        </w:rPr>
+        <w:t>ARG3</w:t>
+      </w:r>
+      <w:proofErr w:type="spellEnd"/>
+      <w:r>
+        <w:rPr>
+          <w:color w:val="FF0000"/>
+        </w:rPr>
+        <w:t xml:space="preserve"> (thing) for the publication-91 abstract predicate ??</w:t>
+      </w:r>
+    </w:p>
+    <w:p>
+      <w:pPr>
+        <w:pStyle w:val="Odstavecseseznamem"/>
+        <w:numPr>
+          <w:ilvl w:val="1"/>
+          <w:numId w:val="36"/>
+        </w:numPr>
+      </w:pPr>
+      <w:r>
+        <w:t xml:space="preserve">the same is applied to abstract concepts representing </w:t>
+      </w:r>
+      <w:r>
+        <w:rPr>
+          <w:b/>
+          <w:i/>
+        </w:rPr>
+        <w:t>named entities</w:t>
+      </w:r>
+      <w:r>
+        <w:t>;</w:t>
+      </w:r>
+    </w:p>
+    <w:p>
+      <w:pPr>
+        <w:pStyle w:val="Odstavecseseznamem"/>
+        <w:numPr>
+          <w:ilvl w:val="1"/>
+          <w:numId w:val="36"/>
+        </w:numPr>
+        <w:rPr>
+          <w:rFonts w:cs="Times New Roman"/>
+          <w:szCs w:val="24"/>
+        </w:rPr>
+      </w:pPr>
+      <w:r>
+        <w:t>for entity-concepts (e.g., date-entity, string</w:t>
+      </w:r>
+      <w:r>
+        <w:rPr>
+          <w:rFonts w:cs="Times New Roman"/>
+          <w:szCs w:val="24"/>
+        </w:rPr>
+        <w:t xml:space="preserve">-entity, </w:t>
+      </w:r>
+      <w:r>
+        <w:rPr>
+          <w:rFonts w:cs="Times New Roman"/>
+          <w:color w:val="000000"/>
+          <w:szCs w:val="24"/>
+        </w:rPr>
+        <w:t>email-address-entity</w:t>
+      </w:r>
+      <w:r>
+        <w:rPr>
+          <w:rFonts w:cs="Times New Roman"/>
+          <w:color w:val="000000"/>
+          <w:szCs w:val="24"/>
+        </w:rPr>
+        <w:t xml:space="preserve"> etc.</w:t>
+      </w:r>
+      <w:r>
+        <w:rPr>
+          <w:rFonts w:cs="Times New Roman"/>
+          <w:szCs w:val="24"/>
+        </w:rPr>
+        <w:t>) or quantity-conc</w:t>
+      </w:r>
+      <w:r>
+        <w:rPr>
+          <w:rFonts w:cs="Times New Roman"/>
+          <w:szCs w:val="24"/>
+        </w:rPr>
+        <w:t>e</w:t>
+      </w:r>
+      <w:r>
+        <w:rPr>
+          <w:rFonts w:cs="Times New Roman"/>
+          <w:szCs w:val="24"/>
+        </w:rPr>
+        <w:t>pts</w:t>
+      </w:r>
+      <w:r>
+        <w:rPr>
+          <w:rFonts w:cs="Times New Roman"/>
+          <w:szCs w:val="24"/>
+        </w:rPr>
+        <w:t xml:space="preserve"> (e.g., </w:t>
+      </w:r>
+      <w:r>
+        <w:rPr>
+          <w:rFonts w:cs="Times New Roman"/>
+          <w:szCs w:val="24"/>
+        </w:rPr>
+        <w:t>monetary-quantity</w:t>
+      </w:r>
+      <w:r>
+        <w:rPr>
+          <w:rFonts w:cs="Times New Roman"/>
+          <w:szCs w:val="24"/>
+        </w:rPr>
+        <w:t>,</w:t>
+      </w:r>
+      <w:r>
+        <w:t xml:space="preserve"> </w:t>
+      </w:r>
+      <w:r>
+        <w:rPr>
+          <w:rFonts w:cs="Times New Roman"/>
+          <w:szCs w:val="24"/>
+        </w:rPr>
+        <w:t>temporal-quantity</w:t>
+      </w:r>
+      <w:r>
+        <w:rPr>
+          <w:rFonts w:cs="Times New Roman"/>
+          <w:szCs w:val="24"/>
+        </w:rPr>
+        <w:t xml:space="preserve"> etc.) use :</w:t>
+      </w:r>
+      <w:r>
+        <w:rPr>
+          <w:rFonts w:cs="Times New Roman"/>
+          <w:szCs w:val="24"/>
+        </w:rPr>
+        <w:t>refer-number</w:t>
+      </w:r>
+      <w:r>
+        <w:rPr>
+          <w:rFonts w:cs="Times New Roman"/>
+          <w:szCs w:val="24"/>
+        </w:rPr>
+        <w:t xml:space="preserve"> whenever it seems appropriate</w:t>
+      </w:r>
+    </w:p>
+    <w:p>
+      <w:pPr>
+        <w:ind w:left="426"/>
+        <w:rPr>
+          <w:rFonts w:cs="Times New Roman"/>
+          <w:szCs w:val="24"/>
+        </w:rPr>
+      </w:pPr>
+      <w:r>
+        <w:rPr>
+          <w:rFonts w:cs="Times New Roman"/>
+          <w:szCs w:val="24"/>
+        </w:rPr>
+        <w:t xml:space="preserve">In addition, </w:t>
+      </w:r>
+      <w:proofErr w:type="gramStart"/>
+      <w:r>
+        <w:rPr>
+          <w:rFonts w:cs="Times New Roman"/>
+          <w:szCs w:val="24"/>
+        </w:rPr>
+        <w:t>use :refer</w:t>
+      </w:r>
+      <w:proofErr w:type="gramEnd"/>
+      <w:r>
+        <w:rPr>
+          <w:rFonts w:cs="Times New Roman"/>
+          <w:szCs w:val="24"/>
+        </w:rPr>
+        <w:t xml:space="preserve">-number attribute also </w:t>
+      </w:r>
+    </w:p>
+    <w:p>
+      <w:pPr>
+        <w:pStyle w:val="Odstavecseseznamem"/>
+        <w:numPr>
+          <w:ilvl w:val="1"/>
+          <w:numId w:val="36"/>
+        </w:numPr>
+      </w:pPr>
+      <w:r>
+        <w:t xml:space="preserve">with </w:t>
+      </w:r>
+      <w:r>
+        <w:rPr>
+          <w:b/>
+        </w:rPr>
+        <w:t>quantitative modifications</w:t>
+      </w:r>
+      <w:r>
+        <w:t xml:space="preserve">, as in </w:t>
+      </w:r>
+    </w:p>
+    <w:p>
+      <w:pPr>
+        <w:pStyle w:val="Odstavecseseznamem"/>
+        <w:ind w:left="1440" w:firstLine="720"/>
+      </w:pPr>
+      <w:r>
+        <w:t xml:space="preserve">18 </w:t>
+      </w:r>
+      <w:proofErr w:type="spellStart"/>
+      <w:r>
+        <w:t>mandátů</w:t>
+      </w:r>
+      <w:proofErr w:type="spellEnd"/>
+      <w:r>
+        <w:t xml:space="preserve"> </w:t>
+      </w:r>
+      <w:r>
+        <w:tab/>
+        <w:t>(</w:t>
+      </w:r>
+      <w:proofErr w:type="spellStart"/>
+      <w:proofErr w:type="gramStart"/>
+      <w:r>
+        <w:t>mandát</w:t>
+      </w:r>
+      <w:proofErr w:type="spellEnd"/>
+      <w:r>
+        <w:t xml:space="preserve"> </w:t>
+      </w:r>
+      <w:r>
+        <w:t>:refer</w:t>
+      </w:r>
+      <w:proofErr w:type="gramEnd"/>
+      <w:r>
+        <w:t>-number plural</w:t>
+      </w:r>
+      <w:r>
+        <w:t>)</w:t>
+      </w:r>
+    </w:p>
+    <w:p>
+      <w:pPr>
+        <w:pStyle w:val="Odstavecseseznamem"/>
+        <w:ind w:left="1440" w:firstLine="720"/>
+      </w:pPr>
+      <w:r>
+        <w:t xml:space="preserve">13.9 % </w:t>
+      </w:r>
+      <w:proofErr w:type="spellStart"/>
+      <w:r>
+        <w:t>hlasů</w:t>
+      </w:r>
+      <w:proofErr w:type="spellEnd"/>
+      <w:r>
+        <w:t xml:space="preserve"> </w:t>
+      </w:r>
+      <w:r>
+        <w:tab/>
+      </w:r>
+      <w:r>
+        <w:t>(</w:t>
+      </w:r>
+      <w:proofErr w:type="spellStart"/>
+      <w:proofErr w:type="gramStart"/>
+      <w:r>
+        <w:t>hlas</w:t>
+      </w:r>
+      <w:proofErr w:type="spellEnd"/>
+      <w:r>
+        <w:t xml:space="preserve"> </w:t>
+      </w:r>
+      <w:r>
+        <w:t>:refer</w:t>
+      </w:r>
+      <w:proofErr w:type="gramEnd"/>
+      <w:r>
+        <w:t>-number plural)</w:t>
+      </w:r>
+    </w:p>
+    <w:p>
+      <w:pPr>
+        <w:pStyle w:val="Odstavecseseznamem"/>
+        <w:numPr>
+          <w:ilvl w:val="1"/>
+          <w:numId w:val="36"/>
+        </w:numPr>
+        <w:rPr>
+          <w:rFonts w:cs="Times New Roman"/>
+          <w:szCs w:val="24"/>
+        </w:rPr>
+      </w:pPr>
+      <w:r>
+        <w:rPr>
+          <w:rFonts w:cs="Times New Roman"/>
+          <w:szCs w:val="24"/>
+        </w:rPr>
+        <w:t xml:space="preserve">in particular, </w:t>
+      </w:r>
+      <w:r>
+        <w:rPr>
+          <w:rFonts w:cs="Times New Roman"/>
+          <w:szCs w:val="24"/>
+        </w:rPr>
+        <w:t xml:space="preserve">whenever an entity is quantified using the </w:t>
+      </w:r>
+      <w:r>
+        <w:rPr>
+          <w:rFonts w:cs="Times New Roman"/>
+          <w:b/>
+          <w:szCs w:val="24"/>
+        </w:rPr>
+        <w:t>:quant</w:t>
+      </w:r>
+      <w:r>
+        <w:rPr>
+          <w:rFonts w:cs="Times New Roman"/>
+          <w:szCs w:val="24"/>
+        </w:rPr>
+        <w:t xml:space="preserve"> </w:t>
+      </w:r>
+      <w:r>
+        <w:rPr>
+          <w:rFonts w:cs="Times New Roman"/>
+          <w:szCs w:val="24"/>
+        </w:rPr>
+        <w:t xml:space="preserve">attribute, add also </w:t>
+      </w:r>
+      <w:r>
+        <w:rPr>
+          <w:rFonts w:cs="Times New Roman"/>
+          <w:szCs w:val="24"/>
+        </w:rPr>
+        <w:t>:refer-number</w:t>
+      </w:r>
+      <w:r>
+        <w:rPr>
+          <w:rFonts w:cs="Times New Roman"/>
+          <w:szCs w:val="24"/>
+        </w:rPr>
+        <w:t xml:space="preserve">; </w:t>
+      </w:r>
+      <w:r>
+        <w:rPr>
+          <w:rFonts w:cs="Times New Roman"/>
+          <w:szCs w:val="24"/>
+        </w:rPr>
+        <w:t xml:space="preserve">the same </w:t>
+      </w:r>
+      <w:r>
+        <w:rPr>
+          <w:rFonts w:cs="Times New Roman"/>
+          <w:szCs w:val="24"/>
+        </w:rPr>
+        <w:t xml:space="preserve">in case of its </w:t>
+      </w:r>
+      <w:r>
+        <w:rPr>
+          <w:rFonts w:cs="Times New Roman"/>
+          <w:szCs w:val="24"/>
+        </w:rPr>
+        <w:t xml:space="preserve">inverse </w:t>
+      </w:r>
+      <w:r>
+        <w:rPr>
+          <w:rFonts w:cs="Times New Roman"/>
+          <w:b/>
+          <w:szCs w:val="24"/>
+        </w:rPr>
+        <w:t>(:quant-of</w:t>
+      </w:r>
+      <w:r>
+        <w:rPr>
+          <w:rFonts w:cs="Times New Roman"/>
+          <w:szCs w:val="24"/>
+        </w:rPr>
+        <w:t>)</w:t>
+      </w:r>
+      <w:r>
+        <w:rPr>
+          <w:rFonts w:cs="Times New Roman"/>
+          <w:szCs w:val="24"/>
+        </w:rPr>
+        <w:t>;</w:t>
+      </w:r>
+      <w:r>
+        <w:rPr>
+          <w:rFonts w:cs="Times New Roman"/>
+          <w:szCs w:val="24"/>
+        </w:rPr>
+        <w:t xml:space="preserve"> </w:t>
+      </w:r>
+      <w:r>
+        <w:rPr>
+          <w:rFonts w:cs="Times New Roman"/>
+          <w:szCs w:val="24"/>
+        </w:rPr>
+        <w:t>with its</w:t>
+      </w:r>
+      <w:r>
+        <w:rPr>
+          <w:rFonts w:cs="Times New Roman"/>
+          <w:szCs w:val="24"/>
+        </w:rPr>
+        <w:t xml:space="preserve"> </w:t>
+      </w:r>
+      <w:r>
+        <w:rPr>
+          <w:rFonts w:cs="Times New Roman"/>
+          <w:b/>
+          <w:szCs w:val="24"/>
+        </w:rPr>
+        <w:t>reification</w:t>
+      </w:r>
+      <w:r>
+        <w:rPr>
+          <w:rFonts w:cs="Times New Roman"/>
+          <w:b/>
+          <w:szCs w:val="24"/>
+        </w:rPr>
+        <w:t xml:space="preserve"> have-quant-91</w:t>
+      </w:r>
+      <w:r>
+        <w:rPr>
+          <w:rFonts w:cs="Times New Roman"/>
+          <w:szCs w:val="24"/>
+        </w:rPr>
+        <w:t xml:space="preserve">, add </w:t>
+      </w:r>
+      <w:r>
+        <w:rPr>
+          <w:rFonts w:cs="Times New Roman"/>
+          <w:szCs w:val="24"/>
+        </w:rPr>
+        <w:t>:refer-number</w:t>
+      </w:r>
+      <w:r>
+        <w:rPr>
+          <w:rFonts w:cs="Times New Roman"/>
+          <w:szCs w:val="24"/>
+        </w:rPr>
+        <w:t xml:space="preserve"> to </w:t>
+      </w:r>
+      <w:proofErr w:type="spellStart"/>
+      <w:r>
+        <w:rPr>
+          <w:rFonts w:cs="Times New Roman"/>
+          <w:szCs w:val="24"/>
+        </w:rPr>
+        <w:t>ARG1</w:t>
+      </w:r>
+      <w:proofErr w:type="spellEnd"/>
+      <w:r>
+        <w:rPr>
+          <w:rFonts w:cs="Times New Roman"/>
+          <w:szCs w:val="24"/>
+        </w:rPr>
+        <w:t xml:space="preserve"> (entity quantified)</w:t>
+      </w:r>
+    </w:p>
+    <w:p>
+      <w:pPr>
+        <w:ind w:firstLine="426"/>
+        <w:rPr>
+          <w:b/>
+        </w:rPr>
+      </w:pPr>
+      <w:proofErr w:type="gramStart"/>
+      <w:r>
+        <w:rPr>
+          <w:rFonts w:cs="Times New Roman"/>
+          <w:b/>
+          <w:szCs w:val="24"/>
+        </w:rPr>
+        <w:t>morphological</w:t>
+      </w:r>
+      <w:proofErr w:type="gramEnd"/>
+      <w:r>
+        <w:rPr>
+          <w:rFonts w:cs="Times New Roman"/>
+          <w:b/>
+          <w:szCs w:val="24"/>
+        </w:rPr>
+        <w:t xml:space="preserve"> number </w:t>
+      </w:r>
+      <w:r>
+        <w:rPr>
+          <w:rFonts w:cs="Times New Roman"/>
+          <w:b/>
+          <w:szCs w:val="24"/>
+        </w:rPr>
+        <w:t>vs.</w:t>
+      </w:r>
+      <w:r>
+        <w:rPr>
+          <w:rFonts w:cs="Times New Roman"/>
+          <w:b/>
+          <w:szCs w:val="24"/>
+        </w:rPr>
+        <w:t xml:space="preserve"> its</w:t>
+      </w:r>
+      <w:r>
+        <w:rPr>
+          <w:rFonts w:cs="Times New Roman"/>
+          <w:b/>
+          <w:szCs w:val="24"/>
+        </w:rPr>
+        <w:t xml:space="preserve"> semantic</w:t>
+      </w:r>
+      <w:r>
+        <w:rPr>
+          <w:rFonts w:cs="Times New Roman"/>
+          <w:b/>
+          <w:szCs w:val="24"/>
+        </w:rPr>
+        <w:t xml:space="preserve"> </w:t>
+      </w:r>
+      <w:proofErr w:type="spellStart"/>
+      <w:r>
+        <w:rPr>
+          <w:rFonts w:cs="Times New Roman"/>
+          <w:b/>
+          <w:szCs w:val="24"/>
+        </w:rPr>
+        <w:t>corelate</w:t>
+      </w:r>
+      <w:proofErr w:type="spellEnd"/>
+      <w:r>
+        <w:rPr>
+          <w:rFonts w:cs="Times New Roman"/>
+          <w:b/>
+          <w:szCs w:val="24"/>
+        </w:rPr>
+        <w:t>:</w:t>
+      </w:r>
+      <w:r>
+        <w:rPr>
+          <w:b/>
+        </w:rPr>
+        <w:t xml:space="preserve">  </w:t>
+      </w:r>
+    </w:p>
+    <w:p>
+      <w:pPr>
+        <w:pStyle w:val="Odstavecseseznamem"/>
+        <w:numPr>
+          <w:ilvl w:val="1"/>
+          <w:numId w:val="36"/>
+        </w:numPr>
+      </w:pPr>
+      <w:r>
+        <w:t xml:space="preserve">the </w:t>
+      </w:r>
+      <w:proofErr w:type="spellStart"/>
+      <w:r>
+        <w:t>UMR</w:t>
+      </w:r>
+      <w:proofErr w:type="spellEnd"/>
+      <w:r>
+        <w:t xml:space="preserve"> guidelines </w:t>
+      </w:r>
+      <w:r>
+        <w:t xml:space="preserve">suggest </w:t>
+      </w:r>
+      <w:r>
+        <w:t>using</w:t>
+      </w:r>
+      <w:r>
+        <w:t xml:space="preserve"> grammatical number</w:t>
+      </w:r>
+      <w:r>
+        <w:t xml:space="preserve"> but we might to </w:t>
+      </w:r>
+    </w:p>
+    <w:p>
+      <w:pPr>
+        <w:pStyle w:val="Odstavecseseznamem"/>
+        <w:numPr>
+          <w:ilvl w:val="1"/>
+          <w:numId w:val="36"/>
+        </w:numPr>
+      </w:pPr>
+      <w:r>
+        <w:rPr>
+          <w:color w:val="FF0000"/>
+        </w:rPr>
+        <w:t>Dan: proposed solution</w:t>
+      </w:r>
+      <w:r>
+        <w:rPr>
+          <w:color w:val="FF0000"/>
+        </w:rPr>
+        <w:t xml:space="preserve"> (</w:t>
+      </w:r>
+      <w:r>
+        <w:rPr>
+          <w:color w:val="FF0000"/>
+        </w:rPr>
+        <w:t>Sep 25, 2023</w:t>
+      </w:r>
+      <w:r>
+        <w:rPr>
+          <w:color w:val="FF0000"/>
+        </w:rPr>
+        <w:t>)</w:t>
+      </w:r>
+      <w:r>
+        <w:rPr>
+          <w:color w:val="FF0000"/>
+        </w:rPr>
+        <w:t>:</w:t>
+      </w:r>
+    </w:p>
+    <w:p>
+      <w:pPr>
+        <w:pStyle w:val="Odstavecseseznamem"/>
+        <w:ind w:left="1440"/>
+      </w:pPr>
+      <w:r>
+        <w:rPr>
+          <w:color w:val="FF0000"/>
+        </w:rPr>
+        <w:t>I</w:t>
+      </w:r>
+      <w:r>
+        <w:rPr>
+          <w:color w:val="FF0000"/>
+        </w:rPr>
+        <w:t xml:space="preserve">f the form says you the number and you agree with that from the semantic point of view, write there the number as you feel it. </w:t>
+      </w:r>
+      <w:proofErr w:type="gramStart"/>
+      <w:r>
+        <w:rPr>
+          <w:color w:val="FF0000"/>
+        </w:rPr>
+        <w:t>If you are not sure, write there “?” so that these examples can be found later.</w:t>
+      </w:r>
+      <w:proofErr w:type="gramEnd"/>
+    </w:p>
+    <w:p>
+      <w:pPr>
+        <w:pStyle w:val="Odstavecseseznamem"/>
+        <w:ind w:left="2160"/>
+        <w:rPr>
+          <w:color w:val="FF0000"/>
+        </w:rPr>
+      </w:pPr>
+      <w:r>
+        <w:rPr>
+          <w:color w:val="FF0000"/>
+        </w:rPr>
+        <w:t>Philippines</w:t>
+      </w:r>
+      <w:r>
+        <w:rPr>
+          <w:color w:val="FF0000"/>
+        </w:rPr>
+        <w:t xml:space="preserve">, United </w:t>
+      </w:r>
+      <w:proofErr w:type="gramStart"/>
+      <w:r>
+        <w:rPr>
+          <w:color w:val="FF0000"/>
+        </w:rPr>
+        <w:t>States</w:t>
+      </w:r>
+      <w:r>
+        <w:rPr>
+          <w:color w:val="FF0000"/>
+        </w:rPr>
+        <w:t xml:space="preserve">  –</w:t>
+      </w:r>
+      <w:proofErr w:type="gramEnd"/>
+      <w:r>
+        <w:rPr>
+          <w:color w:val="FF0000"/>
+        </w:rPr>
+        <w:t xml:space="preserve"> no number is given in the example</w:t>
+      </w:r>
+      <w:r>
+        <w:rPr>
+          <w:color w:val="FF0000"/>
+        </w:rPr>
+        <w:t xml:space="preserve">, we propose to use singular </w:t>
+      </w:r>
+      <w:r>
+        <w:rPr>
+          <w:color w:val="FF0000"/>
+        </w:rPr>
+        <w:t>(1 country)</w:t>
+      </w:r>
+    </w:p>
+    <w:p>
+      <w:pPr>
+        <w:pStyle w:val="Odstavecseseznamem"/>
+        <w:ind w:left="2160"/>
+      </w:pPr>
+      <w:proofErr w:type="spellStart"/>
+      <w:r>
+        <w:rPr>
+          <w:color w:val="FF0000"/>
+        </w:rPr>
+        <w:lastRenderedPageBreak/>
+        <w:t>Zbabělci</w:t>
+      </w:r>
+      <w:proofErr w:type="spellEnd"/>
+      <w:r>
+        <w:rPr>
+          <w:color w:val="FF0000"/>
+        </w:rPr>
+        <w:t xml:space="preserve"> denotes </w:t>
+      </w:r>
+      <w:r>
+        <w:rPr>
+          <w:color w:val="FF0000"/>
+        </w:rPr>
+        <w:t xml:space="preserve">1 entity with a </w:t>
+      </w:r>
+      <w:proofErr w:type="gramStart"/>
+      <w:r>
+        <w:rPr>
+          <w:color w:val="FF0000"/>
+        </w:rPr>
+        <w:t>plural :name</w:t>
+      </w:r>
+      <w:proofErr w:type="gramEnd"/>
+    </w:p>
+    <w:p>
+      <w:pPr>
+        <w:pStyle w:val="Odstavecseseznamem"/>
+        <w:numPr>
+          <w:ilvl w:val="1"/>
+          <w:numId w:val="36"/>
+        </w:numPr>
+      </w:pPr>
+      <w:r>
+        <w:t>Do we want to preserve</w:t>
+      </w:r>
+      <w:r>
+        <w:t xml:space="preserve"> the PDT number </w:t>
+      </w:r>
+      <w:proofErr w:type="spellStart"/>
+      <w:r>
+        <w:t>grammateme</w:t>
+      </w:r>
+      <w:proofErr w:type="spellEnd"/>
+      <w:r>
+        <w:t xml:space="preserve"> (in some way)??</w:t>
+      </w:r>
+    </w:p>
+    <w:p>
+      <w:pPr>
+        <w:pStyle w:val="Odstavecseseznamem"/>
+        <w:ind w:left="1440"/>
+      </w:pPr>
+      <w:r>
+        <w:t xml:space="preserve">(It </w:t>
+      </w:r>
+      <w:r>
+        <w:t>disambiguat</w:t>
+      </w:r>
+      <w:r>
+        <w:t>e</w:t>
+      </w:r>
+      <w:r>
+        <w:t>s</w:t>
+      </w:r>
+      <w:r>
+        <w:t xml:space="preserve"> </w:t>
+      </w:r>
+      <w:proofErr w:type="spellStart"/>
+      <w:r>
+        <w:t>pluralia</w:t>
+      </w:r>
+      <w:proofErr w:type="spellEnd"/>
+      <w:r>
+        <w:t xml:space="preserve"> </w:t>
+      </w:r>
+      <w:proofErr w:type="spellStart"/>
+      <w:r>
+        <w:t>tantum</w:t>
+      </w:r>
+      <w:proofErr w:type="spellEnd"/>
+      <w:r>
+        <w:t xml:space="preserve"> (</w:t>
+      </w:r>
+      <w:proofErr w:type="spellStart"/>
+      <w:r>
+        <w:rPr>
+          <w:i/>
+        </w:rPr>
+        <w:t>dveře</w:t>
+      </w:r>
+      <w:proofErr w:type="spellEnd"/>
+      <w:r>
+        <w:rPr>
+          <w:i/>
+        </w:rPr>
+        <w:t xml:space="preserve">, </w:t>
+      </w:r>
+      <w:proofErr w:type="spellStart"/>
+      <w:r>
+        <w:rPr>
+          <w:i/>
+        </w:rPr>
+        <w:t>Prachatice</w:t>
+      </w:r>
+      <w:proofErr w:type="spellEnd"/>
+      <w:r>
+        <w:t>)</w:t>
+      </w:r>
+      <w:r>
+        <w:t>,</w:t>
+      </w:r>
+      <w:r>
+        <w:t xml:space="preserve"> contrary to </w:t>
+      </w:r>
+      <w:proofErr w:type="spellStart"/>
+      <w:r>
+        <w:t>singularia</w:t>
+      </w:r>
+      <w:proofErr w:type="spellEnd"/>
+      <w:r>
+        <w:t xml:space="preserve"> </w:t>
+      </w:r>
+      <w:proofErr w:type="spellStart"/>
+      <w:r>
+        <w:t>tantum</w:t>
+      </w:r>
+      <w:proofErr w:type="spellEnd"/>
+      <w:r>
+        <w:t xml:space="preserve"> (</w:t>
+      </w:r>
+      <w:proofErr w:type="spellStart"/>
+      <w:r>
+        <w:rPr>
+          <w:i/>
+        </w:rPr>
+        <w:t>ptactvo</w:t>
+      </w:r>
+      <w:proofErr w:type="spellEnd"/>
+      <w:r>
+        <w:rPr>
+          <w:i/>
+        </w:rPr>
+        <w:t xml:space="preserve">, </w:t>
+      </w:r>
+      <w:proofErr w:type="spellStart"/>
+      <w:r>
+        <w:rPr>
+          <w:i/>
+        </w:rPr>
+        <w:t>mláděž</w:t>
+      </w:r>
+      <w:proofErr w:type="spellEnd"/>
+      <w:r>
+        <w:t>) and mass nouns (</w:t>
+      </w:r>
+      <w:proofErr w:type="spellStart"/>
+      <w:r>
+        <w:rPr>
+          <w:i/>
+        </w:rPr>
+        <w:t>mouka</w:t>
+      </w:r>
+      <w:proofErr w:type="spellEnd"/>
+      <w:r>
+        <w:rPr>
+          <w:i/>
+        </w:rPr>
+        <w:t xml:space="preserve">, </w:t>
+      </w:r>
+      <w:proofErr w:type="spellStart"/>
+      <w:r>
+        <w:rPr>
+          <w:i/>
+        </w:rPr>
+        <w:t>káva</w:t>
+      </w:r>
+      <w:proofErr w:type="spellEnd"/>
+      <w:r>
+        <w:t>) that gets singular</w:t>
+      </w:r>
+      <w:r>
+        <w:t>.</w:t>
+      </w:r>
+      <w:r>
+        <w:t>)</w:t>
+      </w:r>
+      <w:r>
+        <w:t xml:space="preserve"> </w:t>
+      </w:r>
+    </w:p>
+    <w:p/>
+    <w:p>
+      <w:r>
+        <w:t>Estonians</w:t>
+      </w:r>
+      <w:r>
+        <w:t>:</w:t>
+      </w:r>
+      <w:r>
+        <w:t xml:space="preserve"> </w:t>
+      </w:r>
+    </w:p>
+    <w:p>
+      <w:pPr>
+        <w:pStyle w:val="Odstavecseseznamem"/>
+        <w:numPr>
+          <w:ilvl w:val="0"/>
+          <w:numId w:val="36"/>
+        </w:numPr>
+      </w:pPr>
+      <w:proofErr w:type="spellStart"/>
+      <w:r>
+        <w:t>Markéta</w:t>
+      </w:r>
+      <w:proofErr w:type="spellEnd"/>
+      <w:r>
+        <w:t xml:space="preserve"> and Dan </w:t>
+      </w:r>
+      <w:r>
+        <w:t xml:space="preserve">went through </w:t>
+      </w:r>
+      <w:r>
+        <w:t xml:space="preserve">their </w:t>
+      </w:r>
+      <w:r>
+        <w:t>sentences 1-</w:t>
+      </w:r>
+      <w:r>
+        <w:t>4 and agreed on the annotation (both sentence and document level)</w:t>
+      </w:r>
+      <w:r>
+        <w:t>,</w:t>
+      </w:r>
+      <w:r>
+        <w:t xml:space="preserve"> files</w:t>
+      </w:r>
+      <w:r>
+        <w:t xml:space="preserve"> update</w:t>
+      </w:r>
+      <w:r>
+        <w:t>d</w:t>
+      </w:r>
+      <w:r>
+        <w:t>;</w:t>
+      </w:r>
+      <w:r>
+        <w:t xml:space="preserve"> </w:t>
+      </w:r>
+      <w:r>
+        <w:t xml:space="preserve">already harmonized with </w:t>
+      </w:r>
+      <w:proofErr w:type="spellStart"/>
+      <w:r>
+        <w:t>Šárka</w:t>
+      </w:r>
+      <w:proofErr w:type="spellEnd"/>
+      <w:r>
+        <w:t xml:space="preserve">. </w:t>
+      </w:r>
+    </w:p>
+    <w:p>
+      <w:pPr>
+        <w:pStyle w:val="Odstavecseseznamem"/>
+        <w:numPr>
+          <w:ilvl w:val="0"/>
+          <w:numId w:val="36"/>
+        </w:numPr>
+      </w:pPr>
+      <w:r>
+        <w:t xml:space="preserve">sentence 5 … 3 alternative </w:t>
+      </w:r>
+      <w:r>
+        <w:t xml:space="preserve">sentence level </w:t>
+      </w:r>
+      <w:r>
+        <w:t>representations</w:t>
+      </w:r>
+      <w:r>
+        <w:t xml:space="preserve"> </w:t>
+      </w:r>
+    </w:p>
+    <w:p>
+      <w:pPr>
+        <w:pStyle w:val="Odstavecseseznamem"/>
+        <w:numPr>
+          <w:ilvl w:val="1"/>
+          <w:numId w:val="36"/>
+        </w:numPr>
+      </w:pPr>
+      <w:r>
+        <w:t xml:space="preserve">with strange </w:t>
+      </w:r>
+      <w:proofErr w:type="spellStart"/>
+      <w:r>
+        <w:rPr>
+          <w:i/>
+        </w:rPr>
+        <w:t>kandidovat</w:t>
+      </w:r>
+      <w:proofErr w:type="spellEnd"/>
+      <w:r>
+        <w:rPr>
+          <w:i/>
+        </w:rPr>
+        <w:t>-001</w:t>
+      </w:r>
+      <w:r>
+        <w:t xml:space="preserve"> </w:t>
+      </w:r>
+      <w:r>
+        <w:t>depending via :</w:t>
+      </w:r>
+      <w:proofErr w:type="spellStart"/>
+      <w:r>
+        <w:t>ARG0</w:t>
+      </w:r>
+      <w:proofErr w:type="spellEnd"/>
+      <w:r>
+        <w:t>-</w:t>
+      </w:r>
+      <w:proofErr w:type="spellStart"/>
+      <w:r>
+        <w:t>of</w:t>
+      </w:r>
+      <w:proofErr w:type="spellEnd"/>
+      <w:r>
+        <w:t xml:space="preserve">  on </w:t>
+      </w:r>
+      <w:proofErr w:type="spellStart"/>
+      <w:r>
+        <w:t>blok</w:t>
+      </w:r>
+      <w:proofErr w:type="spellEnd"/>
+      <w:r>
+        <w:t xml:space="preserve"> </w:t>
+      </w:r>
+      <w:proofErr w:type="spellStart"/>
+      <w:r>
+        <w:t>Vlast</w:t>
+      </w:r>
+      <w:proofErr w:type="spellEnd"/>
+      <w:r>
+        <w:t xml:space="preserve"> </w:t>
+      </w:r>
+      <w:r>
+        <w:t>(ML)</w:t>
+      </w:r>
+    </w:p>
+    <w:p>
+      <w:pPr>
+        <w:pStyle w:val="Odstavecseseznamem"/>
+        <w:numPr>
+          <w:ilvl w:val="1"/>
+          <w:numId w:val="36"/>
+        </w:numPr>
+      </w:pPr>
+      <w:r>
+        <w:t xml:space="preserve">with </w:t>
+      </w:r>
+      <w:r>
+        <w:rPr>
+          <w:i/>
+        </w:rPr>
+        <w:t>have-mod-61</w:t>
+      </w:r>
+      <w:r>
+        <w:t xml:space="preserve"> </w:t>
+      </w:r>
+      <w:r>
+        <w:t>predicate relating LM and person who candidates</w:t>
+      </w:r>
+      <w:r>
+        <w:t xml:space="preserve"> (</w:t>
+      </w:r>
+      <w:proofErr w:type="spellStart"/>
+      <w:r>
+        <w:t>ŠZ</w:t>
+      </w:r>
+      <w:proofErr w:type="spellEnd"/>
+      <w:r>
+        <w:t>)</w:t>
+      </w:r>
+    </w:p>
+    <w:p>
+      <w:pPr>
+        <w:pStyle w:val="Odstavecseseznamem"/>
+        <w:numPr>
+          <w:ilvl w:val="1"/>
+          <w:numId w:val="36"/>
+        </w:numPr>
+      </w:pPr>
+      <w:r>
+        <w:t xml:space="preserve">with person LM ("possessed" by </w:t>
+      </w:r>
+      <w:proofErr w:type="spellStart"/>
+      <w:r>
+        <w:t>blok</w:t>
+      </w:r>
+      <w:proofErr w:type="spellEnd"/>
+      <w:r>
+        <w:t xml:space="preserve"> </w:t>
+      </w:r>
+      <w:proofErr w:type="spellStart"/>
+      <w:r>
+        <w:t>Vlast</w:t>
+      </w:r>
+      <w:proofErr w:type="spellEnd"/>
+      <w:r>
+        <w:t>) directly as :</w:t>
+      </w:r>
+      <w:proofErr w:type="spellStart"/>
+      <w:r>
+        <w:t>ARG0</w:t>
+      </w:r>
+      <w:proofErr w:type="spellEnd"/>
+      <w:r>
+        <w:t xml:space="preserve">-of </w:t>
+      </w:r>
+      <w:proofErr w:type="spellStart"/>
+      <w:r>
+        <w:rPr>
+          <w:i/>
+        </w:rPr>
+        <w:t>kandidovat</w:t>
+      </w:r>
+      <w:proofErr w:type="spellEnd"/>
+      <w:r>
+        <w:rPr>
+          <w:i/>
+        </w:rPr>
+        <w:t>-002</w:t>
+      </w:r>
+    </w:p>
+    <w:p>
+      <w:pPr>
+        <w:pStyle w:val="Odstavecseseznamem"/>
+        <w:numPr>
+          <w:ilvl w:val="0"/>
+          <w:numId w:val="36"/>
+        </w:numPr>
+      </w:pPr>
+      <w:r>
+        <w:t xml:space="preserve">sentence 6 … annotation using the </w:t>
+      </w:r>
+      <w:r>
+        <w:rPr>
+          <w:i/>
+        </w:rPr>
+        <w:t>include-91</w:t>
+      </w:r>
+      <w:r>
+        <w:t xml:space="preserve"> predicate (ML)</w:t>
       </w:r>
     </w:p>
     <w:p>
@@ -152,49 +1988,93 @@
       </w:r>
     </w:p>
     <w:p>
-      <w:r>
+      <w:pPr>
+        <w:rPr>
+          <w:strike/>
+        </w:rPr>
+      </w:pPr>
+      <w:r>
+        <w:rPr>
+          <w:strike/>
+        </w:rPr>
         <w:t>W</w:t>
       </w:r>
       <w:r>
+        <w:rPr>
+          <w:strike/>
+        </w:rPr>
         <w:t xml:space="preserve">e might find a way how to unify </w:t>
       </w:r>
       <w:proofErr w:type="spellStart"/>
       <w:r>
+        <w:rPr>
+          <w:strike/>
+        </w:rPr>
         <w:t>UMR</w:t>
       </w:r>
       <w:proofErr w:type="spellEnd"/>
       <w:r>
+        <w:rPr>
+          <w:strike/>
+        </w:rPr>
         <w:t xml:space="preserve"> variables (and thus makes the </w:t>
       </w:r>
       <w:r>
+        <w:rPr>
+          <w:strike/>
+        </w:rPr>
         <w:t xml:space="preserve">comparison more </w:t>
       </w:r>
       <w:proofErr w:type="spellStart"/>
       <w:r>
+        <w:rPr>
+          <w:strike/>
+        </w:rPr>
         <w:t>strightforward</w:t>
       </w:r>
       <w:proofErr w:type="spellEnd"/>
       <w:r>
+        <w:rPr>
+          <w:strike/>
+        </w:rPr>
         <w:t xml:space="preserve">) </w:t>
       </w:r>
       <w:r>
+        <w:rPr>
+          <w:strike/>
+        </w:rPr>
         <w:t>– we might try to use. e.g., the</w:t>
       </w:r>
       <w:r>
+        <w:rPr>
+          <w:strike/>
+        </w:rPr>
         <w:t xml:space="preserve"> </w:t>
       </w:r>
       <w:proofErr w:type="spellStart"/>
       <w:r>
+        <w:rPr>
+          <w:strike/>
+        </w:rPr>
         <w:t>s</w:t>
       </w:r>
       <w:r>
+        <w:rPr>
+          <w:strike/>
+        </w:rPr>
         <w:t>XaY</w:t>
       </w:r>
       <w:proofErr w:type="spellEnd"/>
       <w:r>
+        <w:rPr>
+          <w:strike/>
+        </w:rPr>
         <w:t xml:space="preserve"> pattern</w:t>
       </w:r>
       <w:r>
+        <w:rPr>
+          <w:strike/>
+        </w:rPr>
         <w:t>, where</w:t>
       </w:r>
     </w:p>
@@ -205,8 +2085,14 @@
           <w:ilvl w:val="0"/>
           <w:numId w:val="35"/>
         </w:numPr>
-      </w:pPr>
-      <w:r>
+        <w:rPr>
+          <w:strike/>
+        </w:rPr>
+      </w:pPr>
+      <w:r>
+        <w:rPr>
+          <w:strike/>
+        </w:rPr>
         <w:t>s …  sentence</w:t>
       </w:r>
     </w:p>
@@ -217,8 +2103,14 @@
           <w:ilvl w:val="0"/>
           <w:numId w:val="35"/>
         </w:numPr>
-      </w:pPr>
-      <w:r>
+        <w:rPr>
+          <w:strike/>
+        </w:rPr>
+      </w:pPr>
+      <w:r>
+        <w:rPr>
+          <w:strike/>
+        </w:rPr>
         <w:t xml:space="preserve">X … sentence number </w:t>
       </w:r>
     </w:p>
@@ -229,15 +2121,15 @@
           <w:ilvl w:val="0"/>
           <w:numId w:val="35"/>
         </w:numPr>
-      </w:pPr>
-      <w:r>
-        <w:t xml:space="preserve">a …  first letter of the </w:t>
-      </w:r>
-      <w:r>
-        <w:t>"head"</w:t>
-      </w:r>
-      <w:r>
-        <w:t xml:space="preserve"> concept </w:t>
+        <w:rPr>
+          <w:strike/>
+        </w:rPr>
+      </w:pPr>
+      <w:r>
+        <w:rPr>
+          <w:strike/>
+        </w:rPr>
+        <w:t xml:space="preserve">a …  first letter of the "head" concept </w:t>
       </w:r>
     </w:p>
     <w:p>
@@ -247,44 +2139,75 @@
           <w:ilvl w:val="0"/>
           <w:numId w:val="35"/>
         </w:numPr>
-      </w:pPr>
-      <w:r>
-        <w:t xml:space="preserve">Y … alignment of the </w:t>
-      </w:r>
-      <w:r>
-        <w:t>"head"</w:t>
-      </w:r>
-      <w:r>
-        <w:t xml:space="preserve"> concept (of its first part?)</w:t>
-      </w:r>
-    </w:p>
-    <w:p>
-      <w:r>
+        <w:rPr>
+          <w:strike/>
+        </w:rPr>
+      </w:pPr>
+      <w:r>
+        <w:rPr>
+          <w:strike/>
+        </w:rPr>
+        <w:t>Y … alignment of the "head" concept (of its first part?)</w:t>
+      </w:r>
+    </w:p>
+    <w:p>
+      <w:pPr>
+        <w:rPr>
+          <w:strike/>
+        </w:rPr>
+      </w:pPr>
+      <w:r>
+        <w:rPr>
+          <w:strike/>
+        </w:rPr>
         <w:t xml:space="preserve">For example, for </w:t>
       </w:r>
       <w:proofErr w:type="spellStart"/>
       <w:r>
+        <w:rPr>
+          <w:strike/>
+        </w:rPr>
         <w:t>snt5</w:t>
       </w:r>
       <w:proofErr w:type="spellEnd"/>
       <w:r>
+        <w:rPr>
+          <w:strike/>
+        </w:rPr>
         <w:t xml:space="preserve"> </w:t>
       </w:r>
     </w:p>
     <w:p>
+      <w:pPr>
+        <w:rPr>
+          <w:strike/>
+        </w:rPr>
+      </w:pPr>
       <w:proofErr w:type="gramStart"/>
       <w:r>
+        <w:rPr>
+          <w:strike/>
+        </w:rPr>
         <w:t>1  2</w:t>
       </w:r>
       <w:proofErr w:type="gramEnd"/>
       <w:r>
+        <w:rPr>
+          <w:strike/>
+        </w:rPr>
         <w:t xml:space="preserve">              3                      4            5 6             7        8           9       10    11    12</w:t>
       </w:r>
     </w:p>
     <w:p>
+      <w:pPr>
+        <w:rPr>
+          <w:strike/>
+        </w:rPr>
+      </w:pPr>
       <w:r>
         <w:rPr>
           <w:i/>
+          <w:strike/>
         </w:rPr>
         <w:t xml:space="preserve">V </w:t>
       </w:r>
@@ -292,6 +2215,7 @@
       <w:r>
         <w:rPr>
           <w:i/>
+          <w:strike/>
         </w:rPr>
         <w:t>nedělních</w:t>
       </w:r>
@@ -299,6 +2223,7 @@
       <w:r>
         <w:rPr>
           <w:i/>
+          <w:strike/>
         </w:rPr>
         <w:t xml:space="preserve"> </w:t>
       </w:r>
@@ -306,6 +2231,7 @@
       <w:r>
         <w:rPr>
           <w:i/>
+          <w:strike/>
         </w:rPr>
         <w:t>parlamentních</w:t>
       </w:r>
@@ -313,6 +2239,7 @@
       <w:r>
         <w:rPr>
           <w:i/>
+          <w:strike/>
         </w:rPr>
         <w:t xml:space="preserve"> </w:t>
       </w:r>
@@ -320,6 +2247,7 @@
       <w:r>
         <w:rPr>
           <w:i/>
+          <w:strike/>
         </w:rPr>
         <w:t>volbách</w:t>
       </w:r>
@@ -327,6 +2255,7 @@
       <w:r>
         <w:rPr>
           <w:i/>
+          <w:strike/>
         </w:rPr>
         <w:t xml:space="preserve"> v </w:t>
       </w:r>
@@ -334,6 +2263,7 @@
       <w:r>
         <w:rPr>
           <w:i/>
+          <w:strike/>
         </w:rPr>
         <w:t>Estonsku</w:t>
       </w:r>
@@ -341,6 +2271,7 @@
       <w:r>
         <w:rPr>
           <w:i/>
+          <w:strike/>
         </w:rPr>
         <w:t xml:space="preserve"> </w:t>
       </w:r>
@@ -348,6 +2279,7 @@
       <w:r>
         <w:rPr>
           <w:i/>
+          <w:strike/>
         </w:rPr>
         <w:t>získal</w:t>
       </w:r>
@@ -355,6 +2287,7 @@
       <w:r>
         <w:rPr>
           <w:i/>
+          <w:strike/>
         </w:rPr>
         <w:t xml:space="preserve"> </w:t>
       </w:r>
@@ -362,6 +2295,7 @@
       <w:r>
         <w:rPr>
           <w:i/>
+          <w:strike/>
         </w:rPr>
         <w:t>nejvíce</w:t>
       </w:r>
@@ -369,6 +2303,7 @@
       <w:r>
         <w:rPr>
           <w:i/>
+          <w:strike/>
         </w:rPr>
         <w:t xml:space="preserve"> </w:t>
       </w:r>
@@ -376,6 +2311,7 @@
       <w:r>
         <w:rPr>
           <w:i/>
+          <w:strike/>
         </w:rPr>
         <w:t>hlasů</w:t>
       </w:r>
@@ -383,6 +2319,7 @@
       <w:r>
         <w:rPr>
           <w:i/>
+          <w:strike/>
         </w:rPr>
         <w:t xml:space="preserve"> </w:t>
       </w:r>
@@ -390,6 +2327,7 @@
       <w:r>
         <w:rPr>
           <w:i/>
+          <w:strike/>
         </w:rPr>
         <w:t>blok</w:t>
       </w:r>
@@ -397,6 +2335,7 @@
       <w:r>
         <w:rPr>
           <w:i/>
+          <w:strike/>
         </w:rPr>
         <w:t xml:space="preserve"> </w:t>
       </w:r>
@@ -405,6 +2344,7 @@
       <w:r>
         <w:rPr>
           <w:i/>
+          <w:strike/>
         </w:rPr>
         <w:t>Vlast</w:t>
       </w:r>
@@ -412,40 +2352,67 @@
       <w:r>
         <w:rPr>
           <w:i/>
+          <w:strike/>
         </w:rPr>
         <w:t xml:space="preserve"> .</w:t>
       </w:r>
       <w:proofErr w:type="gramEnd"/>
       <w:r>
+        <w:rPr>
+          <w:strike/>
+        </w:rPr>
         <w:t xml:space="preserve"> </w:t>
       </w:r>
     </w:p>
     <w:p>
+      <w:pPr>
+        <w:rPr>
+          <w:strike/>
+        </w:rPr>
+      </w:pPr>
       <w:proofErr w:type="gramStart"/>
       <w:r>
+        <w:rPr>
+          <w:strike/>
+        </w:rPr>
         <w:t>we</w:t>
       </w:r>
       <w:proofErr w:type="gramEnd"/>
       <w:r>
+        <w:rPr>
+          <w:strike/>
+        </w:rPr>
         <w:t xml:space="preserve"> would get:</w:t>
       </w:r>
     </w:p>
     <w:p>
       <w:pPr>
         <w:ind w:firstLine="720"/>
+        <w:rPr>
+          <w:strike/>
+        </w:rPr>
       </w:pPr>
       <w:proofErr w:type="spellStart"/>
       <w:proofErr w:type="gramStart"/>
       <w:r>
+        <w:rPr>
+          <w:strike/>
+        </w:rPr>
         <w:t>s5z7</w:t>
       </w:r>
       <w:proofErr w:type="spellEnd"/>
       <w:proofErr w:type="gramEnd"/>
       <w:r>
+        <w:rPr>
+          <w:strike/>
+        </w:rPr>
         <w:tab/>
       </w:r>
       <w:proofErr w:type="spellStart"/>
       <w:r>
+        <w:rPr>
+          <w:strike/>
+        </w:rPr>
         <w:t>získal</w:t>
       </w:r>
       <w:proofErr w:type="spellEnd"/>
@@ -453,343 +2420,580 @@
     <w:p>
       <w:pPr>
         <w:ind w:firstLine="720"/>
+        <w:rPr>
+          <w:strike/>
+        </w:rPr>
       </w:pPr>
       <w:proofErr w:type="spellStart"/>
       <w:proofErr w:type="gramStart"/>
       <w:r>
+        <w:rPr>
+          <w:strike/>
+        </w:rPr>
+        <w:t>s5b10</w:t>
+      </w:r>
+      <w:proofErr w:type="spellEnd"/>
+      <w:proofErr w:type="gramEnd"/>
+      <w:r>
+        <w:rPr>
+          <w:strike/>
+        </w:rPr>
+        <w:tab/>
+      </w:r>
+      <w:proofErr w:type="spellStart"/>
+      <w:r>
+        <w:rPr>
+          <w:strike/>
+        </w:rPr>
+        <w:t>blok</w:t>
+      </w:r>
+      <w:proofErr w:type="spellEnd"/>
+      <w:r>
+        <w:rPr>
+          <w:strike/>
+        </w:rPr>
+        <w:t xml:space="preserve"> (</w:t>
+      </w:r>
+      <w:proofErr w:type="spellStart"/>
+      <w:r>
+        <w:rPr>
+          <w:strike/>
+        </w:rPr>
+        <w:t>pokrývá</w:t>
+      </w:r>
+      <w:proofErr w:type="spellEnd"/>
+      <w:r>
+        <w:rPr>
+          <w:strike/>
+        </w:rPr>
+        <w:t xml:space="preserve"> </w:t>
+      </w:r>
+      <w:proofErr w:type="spellStart"/>
+      <w:r>
+        <w:rPr>
+          <w:strike/>
+        </w:rPr>
+        <w:t>též</w:t>
+      </w:r>
+      <w:proofErr w:type="spellEnd"/>
+      <w:r>
+        <w:rPr>
+          <w:strike/>
+        </w:rPr>
+        <w:t xml:space="preserve"> </w:t>
+      </w:r>
+      <w:proofErr w:type="spellStart"/>
+      <w:r>
+        <w:rPr>
+          <w:strike/>
+        </w:rPr>
+        <w:t>pozici</w:t>
+      </w:r>
+      <w:proofErr w:type="spellEnd"/>
+      <w:r>
+        <w:rPr>
+          <w:strike/>
+        </w:rPr>
+        <w:t xml:space="preserve"> 12)</w:t>
+      </w:r>
+    </w:p>
+    <w:p>
+      <w:pPr>
+        <w:ind w:firstLine="720"/>
+        <w:rPr>
+          <w:strike/>
+        </w:rPr>
+      </w:pPr>
+      <w:proofErr w:type="spellStart"/>
+      <w:proofErr w:type="gramStart"/>
+      <w:r>
+        <w:rPr>
+          <w:strike/>
+        </w:rPr>
         <w:t>s5</w:t>
       </w:r>
       <w:r>
-        <w:t>b10</w:t>
+        <w:rPr>
+          <w:strike/>
+        </w:rPr>
+        <w:t>n10</w:t>
       </w:r>
       <w:proofErr w:type="spellEnd"/>
       <w:proofErr w:type="gramEnd"/>
       <w:r>
+        <w:rPr>
+          <w:strike/>
+        </w:rPr>
         <w:tab/>
       </w:r>
       <w:proofErr w:type="spellStart"/>
       <w:r>
+        <w:rPr>
+          <w:strike/>
+        </w:rPr>
+        <w:t>Vlast</w:t>
+      </w:r>
+      <w:proofErr w:type="spellEnd"/>
+      <w:r>
+        <w:rPr>
+          <w:strike/>
+        </w:rPr>
+        <w:t xml:space="preserve"> (</w:t>
+      </w:r>
+      <w:proofErr w:type="spellStart"/>
+      <w:r>
+        <w:rPr>
+          <w:strike/>
+        </w:rPr>
+        <w:t>protože</w:t>
+      </w:r>
+      <w:proofErr w:type="spellEnd"/>
+      <w:r>
+        <w:rPr>
+          <w:strike/>
+        </w:rPr>
+        <w:t xml:space="preserve"> je to </w:t>
+      </w:r>
+      <w:proofErr w:type="spellStart"/>
+      <w:r>
+        <w:rPr>
+          <w:strike/>
+        </w:rPr>
+        <w:t>EN</w:t>
+      </w:r>
+      <w:proofErr w:type="spellEnd"/>
+      <w:r>
+        <w:rPr>
+          <w:strike/>
+        </w:rPr>
+        <w:t xml:space="preserve">, a </w:t>
+      </w:r>
+      <w:proofErr w:type="spellStart"/>
+      <w:r>
+        <w:rPr>
+          <w:strike/>
+        </w:rPr>
+        <w:t>tedy</w:t>
+      </w:r>
+      <w:proofErr w:type="spellEnd"/>
+      <w:r>
+        <w:rPr>
+          <w:strike/>
+        </w:rPr>
+        <w:t xml:space="preserve"> n, </w:t>
+      </w:r>
+      <w:proofErr w:type="spellStart"/>
+      <w:r>
+        <w:rPr>
+          <w:strike/>
+        </w:rPr>
+        <w:t>který</w:t>
+      </w:r>
+      <w:proofErr w:type="spellEnd"/>
+      <w:r>
+        <w:rPr>
+          <w:strike/>
+        </w:rPr>
+        <w:t xml:space="preserve"> je </w:t>
+      </w:r>
+      <w:proofErr w:type="spellStart"/>
+      <w:r>
+        <w:rPr>
+          <w:strike/>
+        </w:rPr>
+        <w:t>pokrytý</w:t>
+      </w:r>
+      <w:proofErr w:type="spellEnd"/>
+      <w:r>
+        <w:rPr>
+          <w:strike/>
+        </w:rPr>
+        <w:t xml:space="preserve"> </w:t>
+      </w:r>
+      <w:proofErr w:type="spellStart"/>
+      <w:r>
+        <w:rPr>
+          <w:strike/>
+        </w:rPr>
+        <w:t>konceptem</w:t>
+      </w:r>
+      <w:proofErr w:type="spellEnd"/>
+      <w:r>
+        <w:rPr>
+          <w:strike/>
+        </w:rPr>
+        <w:t xml:space="preserve"> "</w:t>
+      </w:r>
+      <w:proofErr w:type="spellStart"/>
+      <w:r>
+        <w:rPr>
+          <w:strike/>
+        </w:rPr>
         <w:t>blok</w:t>
       </w:r>
       <w:proofErr w:type="spellEnd"/>
       <w:r>
+        <w:rPr>
+          <w:strike/>
+        </w:rPr>
+        <w:t>")</w:t>
+      </w:r>
+    </w:p>
+    <w:p>
+      <w:pPr>
+        <w:ind w:firstLine="720"/>
+        <w:rPr>
+          <w:strike/>
+        </w:rPr>
+      </w:pPr>
+      <w:proofErr w:type="spellStart"/>
+      <w:proofErr w:type="gramStart"/>
+      <w:r>
+        <w:rPr>
+          <w:strike/>
+        </w:rPr>
+        <w:t>s5</w:t>
+      </w:r>
+      <w:r>
+        <w:rPr>
+          <w:strike/>
+        </w:rPr>
+        <w:t>h9</w:t>
+      </w:r>
+      <w:proofErr w:type="spellEnd"/>
+      <w:proofErr w:type="gramEnd"/>
+      <w:r>
+        <w:rPr>
+          <w:strike/>
+        </w:rPr>
+        <w:tab/>
+      </w:r>
+      <w:proofErr w:type="spellStart"/>
+      <w:r>
+        <w:rPr>
+          <w:strike/>
+        </w:rPr>
+        <w:t>hlasů</w:t>
+      </w:r>
+      <w:proofErr w:type="spellEnd"/>
+    </w:p>
+    <w:p>
+      <w:pPr>
+        <w:ind w:firstLine="720"/>
+        <w:rPr>
+          <w:strike/>
+        </w:rPr>
+      </w:pPr>
+      <w:proofErr w:type="spellStart"/>
+      <w:proofErr w:type="gramStart"/>
+      <w:r>
+        <w:rPr>
+          <w:strike/>
+        </w:rPr>
+        <w:t>s5</w:t>
+      </w:r>
+      <w:r>
+        <w:rPr>
+          <w:strike/>
+        </w:rPr>
+        <w:t>n8</w:t>
+      </w:r>
+      <w:proofErr w:type="spellEnd"/>
+      <w:proofErr w:type="gramEnd"/>
+      <w:r>
+        <w:rPr>
+          <w:strike/>
+        </w:rPr>
+        <w:tab/>
+      </w:r>
+      <w:proofErr w:type="spellStart"/>
+      <w:r>
+        <w:rPr>
+          <w:strike/>
+        </w:rPr>
+        <w:t>nejvíce</w:t>
+      </w:r>
+      <w:proofErr w:type="spellEnd"/>
+    </w:p>
+    <w:p>
+      <w:pPr>
+        <w:ind w:firstLine="720"/>
+        <w:rPr>
+          <w:strike/>
+        </w:rPr>
+      </w:pPr>
+      <w:proofErr w:type="spellStart"/>
+      <w:proofErr w:type="gramStart"/>
+      <w:r>
+        <w:rPr>
+          <w:strike/>
+        </w:rPr>
+        <w:t>s5</w:t>
+      </w:r>
+      <w:r>
+        <w:rPr>
+          <w:strike/>
+        </w:rPr>
+        <w:t>v4</w:t>
+      </w:r>
+      <w:proofErr w:type="spellEnd"/>
+      <w:proofErr w:type="gramEnd"/>
+      <w:r>
+        <w:rPr>
+          <w:strike/>
+        </w:rPr>
+        <w:tab/>
+      </w:r>
+      <w:proofErr w:type="spellStart"/>
+      <w:r>
+        <w:rPr>
+          <w:strike/>
+        </w:rPr>
+        <w:t>volbách</w:t>
+      </w:r>
+      <w:proofErr w:type="spellEnd"/>
+      <w:r>
+        <w:rPr>
+          <w:strike/>
+        </w:rPr>
         <w:t xml:space="preserve"> (</w:t>
       </w:r>
       <w:proofErr w:type="spellStart"/>
       <w:r>
+        <w:rPr>
+          <w:strike/>
+        </w:rPr>
         <w:t>pokrývá</w:t>
       </w:r>
       <w:proofErr w:type="spellEnd"/>
       <w:r>
+        <w:rPr>
+          <w:strike/>
+        </w:rPr>
         <w:t xml:space="preserve"> </w:t>
       </w:r>
       <w:proofErr w:type="spellStart"/>
       <w:r>
+        <w:rPr>
+          <w:strike/>
+        </w:rPr>
         <w:t>též</w:t>
       </w:r>
       <w:proofErr w:type="spellEnd"/>
       <w:r>
+        <w:rPr>
+          <w:strike/>
+        </w:rPr>
         <w:t xml:space="preserve"> </w:t>
       </w:r>
       <w:proofErr w:type="spellStart"/>
       <w:r>
+        <w:rPr>
+          <w:strike/>
+        </w:rPr>
         <w:t>pozici</w:t>
       </w:r>
       <w:proofErr w:type="spellEnd"/>
       <w:r>
-        <w:t xml:space="preserve"> 12)</w:t>
+        <w:rPr>
+          <w:strike/>
+        </w:rPr>
+        <w:t xml:space="preserve"> 1)</w:t>
       </w:r>
     </w:p>
     <w:p>
       <w:pPr>
         <w:ind w:firstLine="720"/>
+        <w:rPr>
+          <w:strike/>
+        </w:rPr>
       </w:pPr>
       <w:proofErr w:type="spellStart"/>
       <w:proofErr w:type="gramStart"/>
       <w:r>
+        <w:rPr>
+          <w:strike/>
+        </w:rPr>
         <w:t>s5</w:t>
       </w:r>
       <w:r>
-        <w:t>n10</w:t>
+        <w:rPr>
+          <w:strike/>
+        </w:rPr>
+        <w:t>d2</w:t>
       </w:r>
       <w:proofErr w:type="spellEnd"/>
       <w:proofErr w:type="gramEnd"/>
       <w:r>
+        <w:rPr>
+          <w:strike/>
+        </w:rPr>
         <w:tab/>
       </w:r>
       <w:proofErr w:type="spellStart"/>
       <w:r>
-        <w:t>Vlast</w:t>
-      </w:r>
-      <w:proofErr w:type="spellEnd"/>
-      <w:r>
+        <w:rPr>
+          <w:strike/>
+        </w:rPr>
+        <w:t>nedělních</w:t>
+      </w:r>
+      <w:proofErr w:type="spellEnd"/>
+      <w:r>
+        <w:rPr>
+          <w:strike/>
+        </w:rPr>
         <w:t xml:space="preserve"> (</w:t>
       </w:r>
       <w:proofErr w:type="spellStart"/>
       <w:r>
+        <w:rPr>
+          <w:strike/>
+        </w:rPr>
         <w:t>protože</w:t>
       </w:r>
       <w:proofErr w:type="spellEnd"/>
       <w:r>
-        <w:t xml:space="preserve"> je to </w:t>
-      </w:r>
-      <w:proofErr w:type="spellStart"/>
-      <w:r>
-        <w:t>EN</w:t>
-      </w:r>
-      <w:proofErr w:type="spellEnd"/>
-      <w:r>
-        <w:t xml:space="preserve">, a </w:t>
-      </w:r>
-      <w:proofErr w:type="spellStart"/>
-      <w:r>
-        <w:t>tedy</w:t>
-      </w:r>
-      <w:proofErr w:type="spellEnd"/>
-      <w:r>
-        <w:t xml:space="preserve"> n, </w:t>
-      </w:r>
-      <w:proofErr w:type="spellStart"/>
-      <w:r>
-        <w:t>který</w:t>
-      </w:r>
-      <w:proofErr w:type="spellEnd"/>
-      <w:r>
-        <w:t xml:space="preserve"> je </w:t>
-      </w:r>
-      <w:proofErr w:type="spellStart"/>
-      <w:r>
-        <w:t>pokrytý</w:t>
-      </w:r>
-      <w:proofErr w:type="spellEnd"/>
-      <w:r>
+        <w:rPr>
+          <w:strike/>
+        </w:rPr>
+        <w:t xml:space="preserve"> to je date-entity)</w:t>
+      </w:r>
+    </w:p>
+    <w:p>
+      <w:pPr>
+        <w:ind w:firstLine="720"/>
+        <w:rPr>
+          <w:strike/>
+        </w:rPr>
+      </w:pPr>
+      <w:proofErr w:type="spellStart"/>
+      <w:proofErr w:type="gramStart"/>
+      <w:r>
+        <w:rPr>
+          <w:strike/>
+        </w:rPr>
+        <w:t>s5</w:t>
+      </w:r>
+      <w:r>
+        <w:rPr>
+          <w:strike/>
+        </w:rPr>
+        <w:t>p2</w:t>
+      </w:r>
+      <w:proofErr w:type="spellEnd"/>
+      <w:proofErr w:type="gramEnd"/>
+      <w:r>
+        <w:rPr>
+          <w:strike/>
+        </w:rPr>
+        <w:tab/>
+      </w:r>
+      <w:proofErr w:type="spellStart"/>
+      <w:r>
+        <w:rPr>
+          <w:strike/>
+        </w:rPr>
+        <w:t>parlamentních</w:t>
+      </w:r>
+      <w:proofErr w:type="spellEnd"/>
+    </w:p>
+    <w:p>
+      <w:pPr>
+        <w:ind w:firstLine="720"/>
+        <w:rPr>
+          <w:strike/>
+        </w:rPr>
+      </w:pPr>
+      <w:proofErr w:type="spellStart"/>
+      <w:proofErr w:type="gramStart"/>
+      <w:r>
+        <w:rPr>
+          <w:strike/>
+        </w:rPr>
+        <w:t>s5</w:t>
+      </w:r>
+      <w:r>
+        <w:rPr>
+          <w:strike/>
+        </w:rPr>
+        <w:t>c6</w:t>
+      </w:r>
+      <w:proofErr w:type="spellEnd"/>
+      <w:proofErr w:type="gramEnd"/>
+      <w:r>
+        <w:rPr>
+          <w:strike/>
+        </w:rPr>
+        <w:tab/>
+      </w:r>
+      <w:proofErr w:type="spellStart"/>
+      <w:r>
+        <w:rPr>
+          <w:strike/>
+        </w:rPr>
+        <w:t>Estonsko</w:t>
+      </w:r>
+      <w:proofErr w:type="spellEnd"/>
+      <w:r>
+        <w:rPr>
+          <w:strike/>
+        </w:rPr>
+        <w:t xml:space="preserve"> (</w:t>
+      </w:r>
+      <w:proofErr w:type="spellStart"/>
+      <w:r>
+        <w:rPr>
+          <w:strike/>
+        </w:rPr>
+        <w:t>protože</w:t>
+      </w:r>
+      <w:proofErr w:type="spellEnd"/>
+      <w:r>
+        <w:rPr>
+          <w:strike/>
+        </w:rPr>
+        <w:t xml:space="preserve"> to je country, </w:t>
+      </w:r>
+      <w:proofErr w:type="spellStart"/>
+      <w:r>
+        <w:rPr>
+          <w:strike/>
+        </w:rPr>
+        <w:t>pokrývá</w:t>
+      </w:r>
+      <w:proofErr w:type="spellEnd"/>
+      <w:r>
+        <w:rPr>
+          <w:strike/>
+        </w:rPr>
         <w:t xml:space="preserve"> </w:t>
       </w:r>
       <w:proofErr w:type="spellStart"/>
       <w:r>
-        <w:t>konceptem</w:t>
-      </w:r>
-      <w:proofErr w:type="spellEnd"/>
-      <w:r>
-        <w:t xml:space="preserve"> "</w:t>
-      </w:r>
-      <w:proofErr w:type="spellStart"/>
-      <w:r>
-        <w:t>blok</w:t>
-      </w:r>
-      <w:proofErr w:type="spellEnd"/>
-      <w:r>
-        <w:t>")</w:t>
-      </w:r>
-    </w:p>
-    <w:p>
-      <w:pPr>
-        <w:ind w:firstLine="720"/>
-      </w:pPr>
-      <w:proofErr w:type="spellStart"/>
-      <w:proofErr w:type="gramStart"/>
-      <w:r>
-        <w:t>s5</w:t>
-      </w:r>
-      <w:r>
-        <w:t>h9</w:t>
-      </w:r>
-      <w:proofErr w:type="spellEnd"/>
-      <w:proofErr w:type="gramEnd"/>
-      <w:r>
-        <w:tab/>
-      </w:r>
-      <w:proofErr w:type="spellStart"/>
-      <w:r>
-        <w:t>hlasů</w:t>
-      </w:r>
-      <w:proofErr w:type="spellEnd"/>
-    </w:p>
-    <w:p>
-      <w:pPr>
-        <w:ind w:firstLine="720"/>
-      </w:pPr>
-      <w:proofErr w:type="spellStart"/>
-      <w:proofErr w:type="gramStart"/>
-      <w:r>
-        <w:t>s5</w:t>
-      </w:r>
-      <w:r>
-        <w:t>n8</w:t>
-      </w:r>
-      <w:proofErr w:type="spellEnd"/>
-      <w:proofErr w:type="gramEnd"/>
-      <w:r>
-        <w:tab/>
-      </w:r>
-      <w:proofErr w:type="spellStart"/>
-      <w:r>
-        <w:t>nejvíce</w:t>
-      </w:r>
-      <w:proofErr w:type="spellEnd"/>
-    </w:p>
-    <w:p>
-      <w:pPr>
-        <w:ind w:firstLine="720"/>
-      </w:pPr>
-      <w:proofErr w:type="spellStart"/>
-      <w:proofErr w:type="gramStart"/>
-      <w:r>
-        <w:t>s5</w:t>
-      </w:r>
-      <w:r>
-        <w:t>v4</w:t>
-      </w:r>
-      <w:proofErr w:type="spellEnd"/>
-      <w:proofErr w:type="gramEnd"/>
-      <w:r>
-        <w:tab/>
-      </w:r>
-      <w:proofErr w:type="spellStart"/>
-      <w:r>
-        <w:t>volbách</w:t>
-      </w:r>
-      <w:proofErr w:type="spellEnd"/>
-      <w:r>
-        <w:t xml:space="preserve"> (</w:t>
-      </w:r>
-      <w:proofErr w:type="spellStart"/>
-      <w:r>
-        <w:t>pokrývá</w:t>
-      </w:r>
-      <w:proofErr w:type="spellEnd"/>
-      <w:r>
+        <w:rPr>
+          <w:strike/>
+        </w:rPr>
+        <w:t>též</w:t>
+      </w:r>
+      <w:proofErr w:type="spellEnd"/>
+      <w:r>
+        <w:rPr>
+          <w:strike/>
+        </w:rPr>
         <w:t xml:space="preserve"> </w:t>
       </w:r>
       <w:proofErr w:type="spellStart"/>
       <w:r>
-        <w:t>též</w:t>
-      </w:r>
-      <w:proofErr w:type="spellEnd"/>
-      <w:r>
-        <w:t xml:space="preserve"> </w:t>
-      </w:r>
-      <w:proofErr w:type="spellStart"/>
-      <w:r>
+        <w:rPr>
+          <w:strike/>
+        </w:rPr>
         <w:t>pozici</w:t>
       </w:r>
       <w:proofErr w:type="spellEnd"/>
       <w:r>
-        <w:t xml:space="preserve"> 1)</w:t>
-      </w:r>
-    </w:p>
-    <w:p>
-      <w:pPr>
-        <w:ind w:firstLine="720"/>
-      </w:pPr>
-      <w:proofErr w:type="spellStart"/>
-      <w:proofErr w:type="gramStart"/>
-      <w:r>
-        <w:t>s5</w:t>
-      </w:r>
-      <w:r>
-        <w:t>d2</w:t>
-      </w:r>
-      <w:proofErr w:type="spellEnd"/>
-      <w:proofErr w:type="gramEnd"/>
-      <w:r>
-        <w:tab/>
-      </w:r>
-      <w:proofErr w:type="spellStart"/>
-      <w:r>
-        <w:t>nedělních</w:t>
-      </w:r>
-      <w:proofErr w:type="spellEnd"/>
-      <w:r>
-        <w:t xml:space="preserve"> (</w:t>
-      </w:r>
-      <w:proofErr w:type="spellStart"/>
-      <w:r>
-        <w:t>protože</w:t>
-      </w:r>
-      <w:proofErr w:type="spellEnd"/>
-      <w:r>
-        <w:t xml:space="preserve"> to je date-entity)</w:t>
-      </w:r>
-    </w:p>
-    <w:p>
-      <w:pPr>
-        <w:ind w:firstLine="720"/>
-      </w:pPr>
-      <w:proofErr w:type="spellStart"/>
-      <w:proofErr w:type="gramStart"/>
-      <w:r>
-        <w:t>s5</w:t>
-      </w:r>
-      <w:r>
-        <w:t>p2</w:t>
-      </w:r>
-      <w:proofErr w:type="spellEnd"/>
-      <w:proofErr w:type="gramEnd"/>
-      <w:r>
-        <w:tab/>
-      </w:r>
-      <w:proofErr w:type="spellStart"/>
-      <w:r>
-        <w:t>parlamentních</w:t>
-      </w:r>
-      <w:proofErr w:type="spellEnd"/>
-    </w:p>
-    <w:p>
-      <w:pPr>
-        <w:ind w:firstLine="720"/>
-      </w:pPr>
-      <w:proofErr w:type="spellStart"/>
-      <w:proofErr w:type="gramStart"/>
-      <w:r>
-        <w:t>s5</w:t>
-      </w:r>
-      <w:r>
-        <w:t>c6</w:t>
-      </w:r>
-      <w:proofErr w:type="spellEnd"/>
-      <w:proofErr w:type="gramEnd"/>
-      <w:r>
-        <w:tab/>
-      </w:r>
-      <w:proofErr w:type="spellStart"/>
-      <w:r>
-        <w:t>Estonsko</w:t>
-      </w:r>
-      <w:proofErr w:type="spellEnd"/>
-      <w:r>
-        <w:t xml:space="preserve"> (</w:t>
-      </w:r>
-      <w:proofErr w:type="spellStart"/>
-      <w:r>
-        <w:t>protože</w:t>
-      </w:r>
-      <w:proofErr w:type="spellEnd"/>
-      <w:r>
-        <w:t xml:space="preserve"> to je country, </w:t>
-      </w:r>
-      <w:proofErr w:type="spellStart"/>
-      <w:r>
-        <w:t>pokrývá</w:t>
-      </w:r>
-      <w:proofErr w:type="spellEnd"/>
-      <w:r>
-        <w:t xml:space="preserve"> </w:t>
-      </w:r>
-      <w:proofErr w:type="spellStart"/>
-      <w:r>
-        <w:t>též</w:t>
-      </w:r>
-      <w:proofErr w:type="spellEnd"/>
-      <w:r>
-        <w:t xml:space="preserve"> </w:t>
-      </w:r>
-      <w:proofErr w:type="spellStart"/>
-      <w:r>
-        <w:t>pozici</w:t>
-      </w:r>
-      <w:proofErr w:type="spellEnd"/>
-      <w:r>
+        <w:rPr>
+          <w:strike/>
+        </w:rPr>
         <w:t xml:space="preserve"> 5)</w:t>
       </w:r>
     </w:p>
@@ -904,16 +3108,8 @@
         </w:numPr>
       </w:pPr>
       <w:r>
-        <w:t>conceiver</w:t>
-      </w:r>
-      <w:r>
-        <w:t>s</w:t>
-      </w:r>
-      <w:r>
-        <w:t>/source</w:t>
-      </w:r>
-      <w:r>
-        <w:t>s of modality strength,</w:t>
+        <w:lastRenderedPageBreak/>
+        <w:t>conceivers/sources of modality strength,</w:t>
       </w:r>
     </w:p>
     <w:p>
@@ -973,24 +3169,15 @@
       </w:r>
       <w:proofErr w:type="spellEnd"/>
       <w:r>
-        <w:t xml:space="preserve"> will try to sketch a schema enabling us to compare and </w:t>
-      </w:r>
-      <w:proofErr w:type="gramStart"/>
-      <w:r>
-        <w:t>decide .</w:t>
-      </w:r>
-      <w:proofErr w:type="gramEnd"/>
-    </w:p>
-    <w:p>
-      <w:bookmarkStart w:id="0" w:name="_GoBack"/>
-      <w:bookmarkEnd w:id="0"/>
-    </w:p>
+        <w:t xml:space="preserve"> will try to sketch a schema enabling us to compare and decide.</w:t>
+      </w:r>
+    </w:p>
+    <w:p/>
     <w:p>
       <w:pPr>
         <w:pStyle w:val="Nadpis1"/>
       </w:pPr>
       <w:r>
-        <w:lastRenderedPageBreak/>
         <w:t>Meeting March 1</w:t>
       </w:r>
       <w:r>
@@ -1038,7 +3225,7 @@
       <w:pPr>
         <w:pStyle w:val="Odstavecseseznamem"/>
       </w:pPr>
-      <w:hyperlink r:id="rId9" w:anchor="issuecomment-2005514451" w:history="1">
+      <w:hyperlink r:id="rId10" w:anchor="issuecomment-2005514451" w:history="1">
         <w:r>
           <w:rPr>
             <w:rStyle w:val="Hypertextovodkaz"/>
@@ -1349,9 +3536,19 @@
       <w:r>
         <w:t>(</w:t>
       </w:r>
-      <w:r>
-        <w:t>s1v :same-event s3v</w:t>
-      </w:r>
+      <w:proofErr w:type="spellStart"/>
+      <w:r>
+        <w:t>s1v</w:t>
+      </w:r>
+      <w:proofErr w:type="spellEnd"/>
+      <w:r>
+        <w:t xml:space="preserve"> :same-event </w:t>
+      </w:r>
+      <w:proofErr w:type="spellStart"/>
+      <w:r>
+        <w:t>s3v</w:t>
+      </w:r>
+      <w:proofErr w:type="spellEnd"/>
       <w:r>
         <w:t>)</w:t>
       </w:r>
@@ -1423,9 +3620,19 @@
       <w:r>
         <w:t xml:space="preserve"> (</w:t>
       </w:r>
-      <w:r>
-        <w:t>s3p :same-entity s4p</w:t>
-      </w:r>
+      <w:proofErr w:type="spellStart"/>
+      <w:r>
+        <w:t>s3p</w:t>
+      </w:r>
+      <w:proofErr w:type="spellEnd"/>
+      <w:r>
+        <w:t xml:space="preserve"> :same-entity </w:t>
+      </w:r>
+      <w:proofErr w:type="spellStart"/>
+      <w:r>
+        <w:t>s4p</w:t>
+      </w:r>
+      <w:proofErr w:type="spellEnd"/>
       <w:r>
         <w:t>) … corrected</w:t>
       </w:r>
@@ -1708,7 +3915,7 @@
       <w:r>
         <w:t xml:space="preserve">) </w:t>
       </w:r>
-      <w:hyperlink r:id="rId10" w:history="1">
+      <w:hyperlink r:id="rId11" w:history="1">
         <w:r>
           <w:rPr>
             <w:rStyle w:val="Hypertextovodkaz"/>
@@ -1746,7 +3953,7 @@
       <w:r>
         <w:br/>
       </w:r>
-      <w:hyperlink r:id="rId11" w:history="1">
+      <w:hyperlink r:id="rId12" w:history="1">
         <w:r>
           <w:rPr>
             <w:rStyle w:val="Hypertextovodkaz"/>
@@ -1768,7 +3975,7 @@
       <w:r>
         <w:br/>
       </w:r>
-      <w:hyperlink r:id="rId12" w:history="1">
+      <w:hyperlink r:id="rId13" w:history="1">
         <w:r>
           <w:rPr>
             <w:rStyle w:val="Hypertextovodkaz"/>
@@ -1785,7 +3992,7 @@
           <w:numId w:val="33"/>
         </w:numPr>
       </w:pPr>
-      <w:hyperlink r:id="rId13" w:history="1">
+      <w:hyperlink r:id="rId14" w:history="1">
         <w:r>
           <w:rPr>
             <w:rStyle w:val="Hypertextovodkaz"/>
@@ -1805,7 +4012,7 @@
           <w:numId w:val="33"/>
         </w:numPr>
       </w:pPr>
-      <w:hyperlink r:id="rId14" w:history="1">
+      <w:hyperlink r:id="rId15" w:history="1">
         <w:r>
           <w:rPr>
             <w:rStyle w:val="Hypertextovodkaz"/>
@@ -2386,6 +4593,7 @@
       </w:pPr>
       <w:proofErr w:type="gramStart"/>
       <w:r>
+        <w:lastRenderedPageBreak/>
         <w:t>the</w:t>
       </w:r>
       <w:proofErr w:type="gramEnd"/>
@@ -4438,7 +6646,7 @@
         <w:pStyle w:val="Odstavecseseznamem"/>
         <w:ind w:left="360"/>
       </w:pPr>
-      <w:hyperlink r:id="rId15" w:anchor="gid=1270330829" w:history="1">
+      <w:hyperlink r:id="rId16" w:anchor="gid=1270330829" w:history="1">
         <w:r>
           <w:rPr>
             <w:rStyle w:val="Hypertextovodkaz"/>
@@ -4463,7 +6671,7 @@
       <w:pPr>
         <w:ind w:firstLine="360"/>
       </w:pPr>
-      <w:hyperlink r:id="rId16" w:history="1">
+      <w:hyperlink r:id="rId17" w:history="1">
         <w:r>
           <w:rPr>
             <w:rStyle w:val="Hypertextovodkaz"/>
@@ -5137,7 +7345,7 @@
       <w:r>
         <w:t xml:space="preserve"> with proposed automatic mappings where possible </w:t>
       </w:r>
-      <w:hyperlink r:id="rId17" w:anchor="gid=452142481" w:history="1">
+      <w:hyperlink r:id="rId18" w:anchor="gid=452142481" w:history="1">
         <w:r>
           <w:rPr>
             <w:rStyle w:val="Hypertextovodkaz"/>
@@ -5158,7 +7366,7 @@
       </w:r>
     </w:p>
     <w:p>
-      <w:hyperlink r:id="rId18">
+      <w:hyperlink r:id="rId19">
         <w:r>
           <w:rPr>
             <w:rStyle w:val="Hypertextovodkaz"/>
@@ -5262,7 +7470,7 @@
         </w:rPr>
         <w:t xml:space="preserve">-concepts file </w:t>
       </w:r>
-      <w:hyperlink r:id="rId19">
+      <w:hyperlink r:id="rId20">
         <w:r>
           <w:rPr>
             <w:rStyle w:val="Hypertextovodkaz"/>
@@ -5426,7 +7634,7 @@
         </w:rPr>
         <w:t xml:space="preserve"> (</w:t>
       </w:r>
-      <w:hyperlink r:id="rId20">
+      <w:hyperlink r:id="rId21">
         <w:r>
           <w:rPr>
             <w:rStyle w:val="Hypertextovodkaz"/>
@@ -7083,7 +9291,7 @@
       <w:r>
         <w:t xml:space="preserve">: </w:t>
       </w:r>
-      <w:hyperlink r:id="rId21">
+      <w:hyperlink r:id="rId22">
         <w:r>
           <w:rPr>
             <w:rStyle w:val="Hypertextovodkaz"/>
@@ -7311,7 +9519,7 @@
       <w:r>
         <w:t xml:space="preserve">See also </w:t>
       </w:r>
-      <w:hyperlink r:id="rId22">
+      <w:hyperlink r:id="rId23">
         <w:r>
           <w:rPr>
             <w:rStyle w:val="Hypertextovodkaz"/>
@@ -7787,7 +9995,7 @@
       <w:r>
         <w:t xml:space="preserve"> id in the value, the visualizer now also retrieves the title of the corresponding Wikipedia article and displays it. There are some wishes for new features (such as zoom in / zoom out; see the </w:t>
       </w:r>
-      <w:hyperlink r:id="rId23">
+      <w:hyperlink r:id="rId24">
         <w:r>
           <w:rPr>
             <w:rStyle w:val="Hypertextovodkaz"/>
@@ -7802,7 +10010,7 @@
         <w:lastRenderedPageBreak/>
         <w:t xml:space="preserve">u-layer to UMR (“we” = “Mišo + possibly Dan”). The next step in that direction will be a </w:t>
       </w:r>
-      <w:hyperlink r:id="rId24">
+      <w:hyperlink r:id="rId25">
         <w:proofErr w:type="spellStart"/>
         <w:r>
           <w:rPr>
@@ -8117,7 +10325,15 @@
       </w:r>
       <w:proofErr w:type="spellEnd"/>
       <w:r>
-        <w:t xml:space="preserve"> / předbíhat-001 … ))). Markéta </w:t>
+        <w:t xml:space="preserve"> / </w:t>
+      </w:r>
+      <w:proofErr w:type="spellStart"/>
+      <w:r>
+        <w:t>předbíhat</w:t>
+      </w:r>
+      <w:proofErr w:type="spellEnd"/>
+      <w:r>
+        <w:t xml:space="preserve">-001 … ))). Markéta </w:t>
       </w:r>
       <w:proofErr w:type="gramStart"/>
       <w:r>
@@ -8885,7 +11101,7 @@
       <w:r>
         <w:t xml:space="preserve"> The new incentive is that according to the guidelines (</w:t>
       </w:r>
-      <w:hyperlink r:id="rId25" w:anchor="part-3-3-1-Aspect" w:history="1">
+      <w:hyperlink r:id="rId26" w:anchor="part-3-3-1-Aspect" w:history="1">
         <w:r>
           <w:rPr>
             <w:rStyle w:val="Hypertextovodkaz"/>
@@ -9149,7 +11365,7 @@
       <w:r>
         <w:t xml:space="preserve">. However (again pending feedback from Julia), abstract predicates that the </w:t>
       </w:r>
-      <w:hyperlink r:id="rId26" w:anchor="gid=1927108453" w:history="1">
+      <w:hyperlink r:id="rId27" w:anchor="gid=1927108453" w:history="1">
         <w:r>
           <w:rPr>
             <w:rStyle w:val="Hypertextovodkaz"/>
@@ -9317,7 +11533,7 @@
       <w:r>
         <w:t xml:space="preserve"> (see example (4b) in </w:t>
       </w:r>
-      <w:hyperlink r:id="rId27" w:anchor="part-3-1-6-discourse-relations" w:history="1">
+      <w:hyperlink r:id="rId28" w:anchor="part-3-1-6-discourse-relations" w:history="1">
         <w:r>
           <w:rPr>
             <w:rStyle w:val="Hypertextovodkaz"/>
@@ -9334,7 +11550,7 @@
       <w:r>
         <w:t xml:space="preserve">For information: Dan has created </w:t>
       </w:r>
-      <w:hyperlink r:id="rId28">
+      <w:hyperlink r:id="rId29">
         <w:r>
           <w:rPr>
             <w:rStyle w:val="Hypertextovodkaz"/>
@@ -9521,7 +11737,7 @@
       <w:r>
         <w:t xml:space="preserve">Dan will check the </w:t>
       </w:r>
-      <w:hyperlink r:id="rId29" w:anchor="gid=1927108453" w:history="1">
+      <w:hyperlink r:id="rId30" w:anchor="gid=1927108453" w:history="1">
         <w:r>
           <w:rPr>
             <w:rStyle w:val="Hypertextovodkaz"/>
@@ -9758,7 +11974,7 @@
       <w:r>
         <w:t>Dan created a GitHub issue today about negative alignment (e.g., -1:-1), which may be an error or it needs to be explained. (</w:t>
       </w:r>
-      <w:hyperlink r:id="rId30">
+      <w:hyperlink r:id="rId31">
         <w:r>
           <w:rPr>
             <w:rStyle w:val="Hypertextovodkaz"/>
@@ -10043,7 +12259,7 @@
           <w:lang w:val="pl-PL"/>
         </w:rPr>
       </w:pPr>
-      <w:hyperlink r:id="rId31" w:tgtFrame="_blank">
+      <w:hyperlink r:id="rId32" w:tgtFrame="_blank">
         <w:r>
           <w:rPr>
             <w:rStyle w:val="Hypertextovodkaz"/>
@@ -10204,7 +12420,7 @@
           <w:szCs w:val="24"/>
         </w:rPr>
       </w:pPr>
-      <w:hyperlink r:id="rId32">
+      <w:hyperlink r:id="rId33">
         <w:r>
           <w:rPr>
             <w:rStyle w:val="Hypertextovodkaz"/>
@@ -10223,7 +12439,7 @@
           <w:szCs w:val="24"/>
         </w:rPr>
       </w:pPr>
-      <w:hyperlink r:id="rId33">
+      <w:hyperlink r:id="rId34">
         <w:r>
           <w:rPr>
             <w:rStyle w:val="Hypertextovodkaz"/>
@@ -10554,7 +12770,7 @@
           <w:szCs w:val="24"/>
         </w:rPr>
       </w:pPr>
-      <w:hyperlink r:id="rId34">
+      <w:hyperlink r:id="rId35">
         <w:r>
           <w:rPr>
             <w:rStyle w:val="Hypertextovodkaz"/>
@@ -11006,7 +13222,7 @@
       </w:r>
     </w:p>
     <w:p>
-      <w:hyperlink r:id="rId35" w:anchor="gid=1927108453" w:history="1">
+      <w:hyperlink r:id="rId36" w:anchor="gid=1927108453" w:history="1">
         <w:r>
           <w:rPr>
             <w:rStyle w:val="Hypertextovodkaz"/>
@@ -11095,7 +13311,7 @@
       <w:r>
         <w:t xml:space="preserve">On the main page </w:t>
       </w:r>
-      <w:hyperlink r:id="rId36">
+      <w:hyperlink r:id="rId37">
         <w:r>
           <w:rPr>
             <w:rStyle w:val="Hypertextovodkaz"/>
@@ -11325,7 +13541,7 @@
       <w:r>
         <w:t xml:space="preserve"> and view it through </w:t>
       </w:r>
-      <w:hyperlink r:id="rId37">
+      <w:hyperlink r:id="rId38">
         <w:r>
           <w:rPr>
             <w:rStyle w:val="Hypertextovodkaz"/>
@@ -12031,7 +14247,7 @@
           <w:szCs w:val="24"/>
         </w:rPr>
       </w:pPr>
-      <w:hyperlink r:id="rId38">
+      <w:hyperlink r:id="rId39">
         <w:r>
           <w:rPr>
             <w:rStyle w:val="Hypertextovodkaz"/>
@@ -12084,7 +14300,7 @@
         </w:rPr>
         <w:t xml:space="preserve">online tutorial available: </w:t>
       </w:r>
-      <w:hyperlink r:id="rId39">
+      <w:hyperlink r:id="rId40">
         <w:r>
           <w:rPr>
             <w:rStyle w:val="Hypertextovodkaz"/>
@@ -12117,7 +14333,7 @@
         </w:rPr>
         <w:t xml:space="preserve">online documentation: </w:t>
       </w:r>
-      <w:hyperlink r:id="rId40">
+      <w:hyperlink r:id="rId41">
         <w:r>
           <w:rPr>
             <w:rStyle w:val="Hypertextovodkaz"/>
@@ -12147,7 +14363,7 @@
         </w:rPr>
         <w:t xml:space="preserve">user guide for Python on Windows: </w:t>
       </w:r>
-      <w:hyperlink r:id="rId41">
+      <w:hyperlink r:id="rId42">
         <w:r>
           <w:rPr>
             <w:rStyle w:val="Hypertextovodkaz"/>
@@ -12995,7 +15211,7 @@
                     </pic:cNvPicPr>
                   </pic:nvPicPr>
                   <pic:blipFill>
-                    <a:blip r:embed="rId42"/>
+                    <a:blip r:embed="rId43"/>
                     <a:stretch>
                       <a:fillRect/>
                     </a:stretch>
@@ -13935,7 +16151,7 @@
         </w:rPr>
         <w:t xml:space="preserve"> also </w:t>
       </w:r>
-      <w:hyperlink r:id="rId43">
+      <w:hyperlink r:id="rId44">
         <w:r>
           <w:rPr>
             <w:rStyle w:val="Hypertextovodkaz"/>
@@ -14207,7 +16423,7 @@
       </w:r>
     </w:p>
     <w:p>
-      <w:hyperlink r:id="rId44">
+      <w:hyperlink r:id="rId45">
         <w:r>
           <w:rPr>
             <w:rStyle w:val="Hypertextovodkaz"/>
@@ -14496,7 +16712,7 @@
         </w:rPr>
         <w:t xml:space="preserve">Markéta: </w:t>
       </w:r>
-      <w:hyperlink r:id="rId45">
+      <w:hyperlink r:id="rId46">
         <w:r>
           <w:rPr>
             <w:rStyle w:val="Hypertextovodkaz"/>
@@ -14517,7 +16733,7 @@
       <w:r>
         <w:t xml:space="preserve">Dan: </w:t>
       </w:r>
-      <w:hyperlink r:id="rId46">
+      <w:hyperlink r:id="rId47">
         <w:r>
           <w:rPr>
             <w:rStyle w:val="Hypertextovodkaz"/>
@@ -15003,7 +17219,7 @@
       <w:r>
         <w:t>I adjusted the AMR Reader tool (</w:t>
       </w:r>
-      <w:hyperlink r:id="rId47" w:tgtFrame="_blank">
+      <w:hyperlink r:id="rId48" w:tgtFrame="_blank">
         <w:r>
           <w:rPr>
             <w:rStyle w:val="Hypertextovodkaz"/>
@@ -15036,7 +17252,7 @@
       <w:r>
         <w:t xml:space="preserve">I used the tool to visualize the documents from the recent UMR 1.0 release. You can browse the documents here: </w:t>
       </w:r>
-      <w:hyperlink r:id="rId48" w:tgtFrame="_blank">
+      <w:hyperlink r:id="rId49" w:tgtFrame="_blank">
         <w:r>
           <w:rPr>
             <w:rStyle w:val="Hypertextovodkaz"/>
@@ -15088,7 +17304,7 @@
       <w:r>
         <w:t xml:space="preserve"> sentence in its surface form is not displayed for some languages (e.g. Arapaho, Navajo). The reason is that the format of representing this information has slightly changed in the official release (compared to </w:t>
       </w:r>
-      <w:hyperlink r:id="rId49" w:tgtFrame="_blank">
+      <w:hyperlink r:id="rId50" w:tgtFrame="_blank">
         <w:r>
           <w:rPr>
             <w:rStyle w:val="Hypertextovodkaz"/>
@@ -16017,7 +18233,7 @@
       </w:r>
     </w:p>
     <w:p>
-      <w:hyperlink r:id="rId50">
+      <w:hyperlink r:id="rId51">
         <w:r>
           <w:rPr>
             <w:rStyle w:val="Hypertextovodkaz"/>
@@ -16222,7 +18438,7 @@
       </w:r>
     </w:p>
     <w:p>
-      <w:hyperlink r:id="rId51">
+      <w:hyperlink r:id="rId52">
         <w:r>
           <w:rPr>
             <w:rStyle w:val="Hypertextovodkaz"/>
@@ -16310,7 +18526,7 @@
       </w:r>
     </w:p>
     <w:p>
-      <w:hyperlink r:id="rId52">
+      <w:hyperlink r:id="rId53">
         <w:r>
           <w:rPr>
             <w:rStyle w:val="Hypertextovodkaz"/>
@@ -18027,7 +20243,7 @@
       <w:r>
         <w:t xml:space="preserve"> of attributes/relations </w:t>
       </w:r>
-      <w:hyperlink r:id="rId53">
+      <w:hyperlink r:id="rId54">
         <w:r>
           <w:rPr>
             <w:rStyle w:val="Hypertextovodkaz"/>
@@ -18403,232 +20619,6 @@
       </w:r>
       <w:r>
         <w:t xml:space="preserve">: to be changed/stressed in the internal guidelines </w:t>
-      </w:r>
-      <w:hyperlink r:id="rId54">
-        <w:r>
-          <w:rPr>
-            <w:rStyle w:val="Hypertextovodkaz"/>
-          </w:rPr>
-          <w:t>https://github.com/ufal/UMR/blob/main/doc/eventive-concepts.md</w:t>
-        </w:r>
-      </w:hyperlink>
-    </w:p>
-    <w:p>
-      <w:pPr>
-        <w:rPr>
-          <w:b/>
-          <w:i/>
-        </w:rPr>
-      </w:pPr>
-    </w:p>
-    <w:p>
-      <w:pPr>
-        <w:rPr>
-          <w:b/>
-          <w:i/>
-        </w:rPr>
-      </w:pPr>
-      <w:r>
-        <w:rPr>
-          <w:rFonts w:ascii="Wingdings" w:eastAsia="Wingdings" w:hAnsi="Wingdings" w:cs="Wingdings"/>
-        </w:rPr>
-        <w:t></w:t>
-      </w:r>
-      <w:r>
-        <w:t xml:space="preserve"> </w:t>
-      </w:r>
-      <w:proofErr w:type="gramStart"/>
-      <w:r>
-        <w:rPr>
-          <w:b/>
-          <w:i/>
-        </w:rPr>
-        <w:t>nouns</w:t>
-      </w:r>
-      <w:proofErr w:type="gramEnd"/>
-      <w:r>
-        <w:rPr>
-          <w:b/>
-          <w:i/>
-        </w:rPr>
-        <w:t>:</w:t>
-      </w:r>
-    </w:p>
-    <w:p>
-      <w:r>
-        <w:t xml:space="preserve">e.g., </w:t>
-      </w:r>
-      <w:proofErr w:type="spellStart"/>
-      <w:r>
-        <w:rPr>
-          <w:i/>
-        </w:rPr>
-        <w:t>jídlo</w:t>
-      </w:r>
-      <w:proofErr w:type="spellEnd"/>
-      <w:r>
-        <w:t xml:space="preserve"> … should not be represented as </w:t>
-      </w:r>
-      <w:proofErr w:type="spellStart"/>
-      <w:r>
-        <w:t>ARG1of</w:t>
-      </w:r>
-      <w:proofErr w:type="spellEnd"/>
-      <w:r>
-        <w:t xml:space="preserve"> </w:t>
-      </w:r>
-      <w:proofErr w:type="spellStart"/>
-      <w:r>
-        <w:rPr>
-          <w:i/>
-        </w:rPr>
-        <w:t>jíst</w:t>
-      </w:r>
-      <w:proofErr w:type="spellEnd"/>
-      <w:r>
-        <w:t xml:space="preserve"> but as an entity</w:t>
-      </w:r>
-    </w:p>
-    <w:p>
-      <w:pPr>
-        <w:ind w:firstLine="720"/>
-      </w:pPr>
-      <w:r>
-        <w:t>(</w:t>
-      </w:r>
-      <w:proofErr w:type="gramStart"/>
-      <w:r>
-        <w:t>as</w:t>
-      </w:r>
-      <w:proofErr w:type="gramEnd"/>
-      <w:r>
-        <w:t xml:space="preserve"> it can be related also to other </w:t>
-      </w:r>
-      <w:proofErr w:type="spellStart"/>
-      <w:r>
-        <w:t>eventive</w:t>
-      </w:r>
-      <w:proofErr w:type="spellEnd"/>
-      <w:r>
-        <w:t xml:space="preserve"> concepts as, e.g., </w:t>
-      </w:r>
-      <w:proofErr w:type="spellStart"/>
-      <w:r>
-        <w:rPr>
-          <w:i/>
-        </w:rPr>
-        <w:t>vařit</w:t>
-      </w:r>
-      <w:proofErr w:type="spellEnd"/>
-      <w:r>
-        <w:t>)</w:t>
-      </w:r>
-    </w:p>
-    <w:p>
-      <w:pPr>
-        <w:ind w:left="720" w:hanging="720"/>
-        <w:rPr>
-          <w:b/>
-          <w:i/>
-          <w:u w:val="single"/>
-        </w:rPr>
-      </w:pPr>
-      <w:r>
-        <w:t xml:space="preserve">BUT agentive nouns like </w:t>
-      </w:r>
-      <w:r>
-        <w:rPr>
-          <w:i/>
-        </w:rPr>
-        <w:t>teacher</w:t>
-      </w:r>
-      <w:r>
-        <w:t xml:space="preserve">, </w:t>
-      </w:r>
-      <w:r>
-        <w:rPr>
-          <w:i/>
-        </w:rPr>
-        <w:t>driver</w:t>
-      </w:r>
-      <w:r>
-        <w:t xml:space="preserve"> … as ARG0 of the respective verb (</w:t>
-      </w:r>
-      <w:r>
-        <w:rPr>
-          <w:i/>
-        </w:rPr>
-        <w:t>teach-01</w:t>
-      </w:r>
-      <w:r>
-        <w:t xml:space="preserve">, </w:t>
-      </w:r>
-      <w:r>
-        <w:rPr>
-          <w:i/>
-        </w:rPr>
-        <w:t>drive-01</w:t>
-      </w:r>
-      <w:r>
-        <w:t>) even in context different than teaching, driving (intention of the speaker to use just these nouns)</w:t>
-      </w:r>
-      <w:r>
-        <w:tab/>
-      </w:r>
-      <w:r>
-        <w:tab/>
-      </w:r>
-      <w:r>
-        <w:tab/>
-      </w:r>
-      <w:r>
-        <w:tab/>
-      </w:r>
-      <w:r>
-        <w:tab/>
-      </w:r>
-      <w:r>
-        <w:tab/>
-      </w:r>
-      <w:r>
-        <w:rPr>
-          <w:b/>
-          <w:i/>
-          <w:u w:val="single"/>
-        </w:rPr>
-        <w:t xml:space="preserve">!! </w:t>
-      </w:r>
-      <w:proofErr w:type="gramStart"/>
-      <w:r>
-        <w:rPr>
-          <w:b/>
-          <w:i/>
-          <w:u w:val="single"/>
-        </w:rPr>
-        <w:t>in</w:t>
-      </w:r>
-      <w:proofErr w:type="gramEnd"/>
-      <w:r>
-        <w:rPr>
-          <w:b/>
-          <w:i/>
-          <w:u w:val="single"/>
-        </w:rPr>
-        <w:t xml:space="preserve"> conflict with some UMR examples !!  </w:t>
-      </w:r>
-    </w:p>
-    <w:p>
-      <w:pPr>
-        <w:ind w:left="720" w:hanging="720"/>
-      </w:pPr>
-      <w:r>
-        <w:rPr>
-          <w:highlight w:val="yellow"/>
-        </w:rPr>
-        <w:t>TODO</w:t>
-      </w:r>
-      <w:r>
-        <w:t xml:space="preserve">: to be changed in the internal guidelines </w:t>
       </w:r>
       <w:hyperlink r:id="rId55">
         <w:r>
@@ -18644,6 +20634,232 @@
         <w:rPr>
           <w:b/>
           <w:i/>
+        </w:rPr>
+      </w:pPr>
+    </w:p>
+    <w:p>
+      <w:pPr>
+        <w:rPr>
+          <w:b/>
+          <w:i/>
+        </w:rPr>
+      </w:pPr>
+      <w:r>
+        <w:rPr>
+          <w:rFonts w:ascii="Wingdings" w:eastAsia="Wingdings" w:hAnsi="Wingdings" w:cs="Wingdings"/>
+        </w:rPr>
+        <w:t></w:t>
+      </w:r>
+      <w:r>
+        <w:t xml:space="preserve"> </w:t>
+      </w:r>
+      <w:proofErr w:type="gramStart"/>
+      <w:r>
+        <w:rPr>
+          <w:b/>
+          <w:i/>
+        </w:rPr>
+        <w:t>nouns</w:t>
+      </w:r>
+      <w:proofErr w:type="gramEnd"/>
+      <w:r>
+        <w:rPr>
+          <w:b/>
+          <w:i/>
+        </w:rPr>
+        <w:t>:</w:t>
+      </w:r>
+    </w:p>
+    <w:p>
+      <w:r>
+        <w:t xml:space="preserve">e.g., </w:t>
+      </w:r>
+      <w:proofErr w:type="spellStart"/>
+      <w:r>
+        <w:rPr>
+          <w:i/>
+        </w:rPr>
+        <w:t>jídlo</w:t>
+      </w:r>
+      <w:proofErr w:type="spellEnd"/>
+      <w:r>
+        <w:t xml:space="preserve"> … should not be represented as </w:t>
+      </w:r>
+      <w:proofErr w:type="spellStart"/>
+      <w:r>
+        <w:t>ARG1of</w:t>
+      </w:r>
+      <w:proofErr w:type="spellEnd"/>
+      <w:r>
+        <w:t xml:space="preserve"> </w:t>
+      </w:r>
+      <w:proofErr w:type="spellStart"/>
+      <w:r>
+        <w:rPr>
+          <w:i/>
+        </w:rPr>
+        <w:t>jíst</w:t>
+      </w:r>
+      <w:proofErr w:type="spellEnd"/>
+      <w:r>
+        <w:t xml:space="preserve"> but as an entity</w:t>
+      </w:r>
+    </w:p>
+    <w:p>
+      <w:pPr>
+        <w:ind w:firstLine="720"/>
+      </w:pPr>
+      <w:r>
+        <w:t>(</w:t>
+      </w:r>
+      <w:proofErr w:type="gramStart"/>
+      <w:r>
+        <w:t>as</w:t>
+      </w:r>
+      <w:proofErr w:type="gramEnd"/>
+      <w:r>
+        <w:t xml:space="preserve"> it can be related also to other </w:t>
+      </w:r>
+      <w:proofErr w:type="spellStart"/>
+      <w:r>
+        <w:t>eventive</w:t>
+      </w:r>
+      <w:proofErr w:type="spellEnd"/>
+      <w:r>
+        <w:t xml:space="preserve"> concepts as, e.g., </w:t>
+      </w:r>
+      <w:proofErr w:type="spellStart"/>
+      <w:r>
+        <w:rPr>
+          <w:i/>
+        </w:rPr>
+        <w:t>vařit</w:t>
+      </w:r>
+      <w:proofErr w:type="spellEnd"/>
+      <w:r>
+        <w:t>)</w:t>
+      </w:r>
+    </w:p>
+    <w:p>
+      <w:pPr>
+        <w:ind w:left="720" w:hanging="720"/>
+        <w:rPr>
+          <w:b/>
+          <w:i/>
+          <w:u w:val="single"/>
+        </w:rPr>
+      </w:pPr>
+      <w:r>
+        <w:t xml:space="preserve">BUT agentive nouns like </w:t>
+      </w:r>
+      <w:r>
+        <w:rPr>
+          <w:i/>
+        </w:rPr>
+        <w:t>teacher</w:t>
+      </w:r>
+      <w:r>
+        <w:t xml:space="preserve">, </w:t>
+      </w:r>
+      <w:r>
+        <w:rPr>
+          <w:i/>
+        </w:rPr>
+        <w:t>driver</w:t>
+      </w:r>
+      <w:r>
+        <w:t xml:space="preserve"> … as ARG0 of the respective verb (</w:t>
+      </w:r>
+      <w:r>
+        <w:rPr>
+          <w:i/>
+        </w:rPr>
+        <w:t>teach-01</w:t>
+      </w:r>
+      <w:r>
+        <w:t xml:space="preserve">, </w:t>
+      </w:r>
+      <w:r>
+        <w:rPr>
+          <w:i/>
+        </w:rPr>
+        <w:t>drive-01</w:t>
+      </w:r>
+      <w:r>
+        <w:t>) even in context different than teaching, driving (intention of the speaker to use just these nouns)</w:t>
+      </w:r>
+      <w:r>
+        <w:tab/>
+      </w:r>
+      <w:r>
+        <w:tab/>
+      </w:r>
+      <w:r>
+        <w:tab/>
+      </w:r>
+      <w:r>
+        <w:tab/>
+      </w:r>
+      <w:r>
+        <w:tab/>
+      </w:r>
+      <w:r>
+        <w:tab/>
+      </w:r>
+      <w:r>
+        <w:rPr>
+          <w:b/>
+          <w:i/>
+          <w:u w:val="single"/>
+        </w:rPr>
+        <w:t xml:space="preserve">!! </w:t>
+      </w:r>
+      <w:proofErr w:type="gramStart"/>
+      <w:r>
+        <w:rPr>
+          <w:b/>
+          <w:i/>
+          <w:u w:val="single"/>
+        </w:rPr>
+        <w:t>in</w:t>
+      </w:r>
+      <w:proofErr w:type="gramEnd"/>
+      <w:r>
+        <w:rPr>
+          <w:b/>
+          <w:i/>
+          <w:u w:val="single"/>
+        </w:rPr>
+        <w:t xml:space="preserve"> conflict with some UMR examples !!  </w:t>
+      </w:r>
+    </w:p>
+    <w:p>
+      <w:pPr>
+        <w:ind w:left="720" w:hanging="720"/>
+      </w:pPr>
+      <w:r>
+        <w:rPr>
+          <w:highlight w:val="yellow"/>
+        </w:rPr>
+        <w:t>TODO</w:t>
+      </w:r>
+      <w:r>
+        <w:t xml:space="preserve">: to be changed in the internal guidelines </w:t>
+      </w:r>
+      <w:hyperlink r:id="rId56">
+        <w:r>
+          <w:rPr>
+            <w:rStyle w:val="Hypertextovodkaz"/>
+          </w:rPr>
+          <w:t>https://github.com/ufal/UMR/blob/main/doc/eventive-concepts.md</w:t>
+        </w:r>
+      </w:hyperlink>
+    </w:p>
+    <w:p>
+      <w:pPr>
+        <w:rPr>
+          <w:b/>
+          <w:i/>
           <w:u w:val="single"/>
         </w:rPr>
       </w:pPr>
@@ -19260,7 +21476,7 @@
       </w:r>
     </w:p>
     <w:p>
-      <w:hyperlink r:id="rId56" w:anchor="adjectives-that-invoke-predicates" w:history="1">
+      <w:hyperlink r:id="rId57" w:anchor="adjectives-that-invoke-predicates" w:history="1">
         <w:r>
           <w:rPr>
             <w:rStyle w:val="Hypertextovodkaz"/>
@@ -19902,7 +22118,7 @@
       <w:r>
         <w:t xml:space="preserve">: if agreed, then to be changed in the internal guidelines </w:t>
       </w:r>
-      <w:hyperlink r:id="rId57">
+      <w:hyperlink r:id="rId58">
         <w:r>
           <w:rPr>
             <w:rStyle w:val="Hypertextovodkaz"/>
@@ -19976,7 +22192,7 @@
       <w:pPr>
         <w:ind w:firstLine="708"/>
       </w:pPr>
-      <w:hyperlink r:id="rId58">
+      <w:hyperlink r:id="rId59">
         <w:r>
           <w:rPr>
             <w:rStyle w:val="Hypertextovodkaz"/>
@@ -20002,7 +22218,7 @@
       <w:pPr>
         <w:ind w:firstLine="708"/>
       </w:pPr>
-      <w:hyperlink r:id="rId59">
+      <w:hyperlink r:id="rId60">
         <w:r>
           <w:rPr>
             <w:rStyle w:val="Hypertextovodkaz"/>
@@ -21047,7 +23263,7 @@
       </w:r>
     </w:p>
     <w:p>
-      <w:hyperlink r:id="rId60">
+      <w:hyperlink r:id="rId61">
         <w:r>
           <w:rPr>
             <w:rStyle w:val="Hypertextovodkaz"/>
@@ -21158,7 +23374,7 @@
       <w:r>
         <w:t xml:space="preserve">-writer 2.0 – </w:t>
       </w:r>
-      <w:hyperlink r:id="rId61">
+      <w:hyperlink r:id="rId62">
         <w:proofErr w:type="spellStart"/>
         <w:r>
           <w:rPr>
@@ -21195,7 +23411,7 @@
       <w:r>
         <w:t xml:space="preserve"> </w:t>
       </w:r>
-      <w:hyperlink r:id="rId62">
+      <w:hyperlink r:id="rId63">
         <w:r>
           <w:rPr>
             <w:rStyle w:val="Hypertextovodkaz"/>
@@ -21304,7 +23520,7 @@
       <w:r>
         <w:t xml:space="preserve"> (official </w:t>
       </w:r>
-      <w:hyperlink r:id="rId63">
+      <w:hyperlink r:id="rId64">
         <w:proofErr w:type="spellStart"/>
         <w:r>
           <w:rPr>
@@ -22139,7 +24355,7 @@
       </w:r>
     </w:p>
     <w:sectPr>
-      <w:footerReference w:type="default" r:id="rId64"/>
+      <w:footerReference w:type="default" r:id="rId65"/>
       <w:pgSz w:w="12240" w:h="15840"/>
       <w:pgMar w:top="1440" w:right="1440" w:bottom="1440" w:left="1440" w:header="0" w:footer="720" w:gutter="0"/>
       <w:cols w:space="708"/>
@@ -22198,7 +24414,7 @@
           <w:rPr>
             <w:noProof/>
           </w:rPr>
-          <w:t>4</w:t>
+          <w:t>1</w:t>
         </w:r>
         <w:r>
           <w:fldChar w:fldCharType="end"/>
@@ -23160,6 +25376,118 @@
     </w:lvl>
   </w:abstractNum>
   <w:abstractNum w:abstractNumId="7">
+    <w:nsid w:val="1569087A"/>
+    <w:multiLevelType w:val="hybridMultilevel"/>
+    <w:tmpl w:val="807814F2"/>
+    <w:lvl w:ilvl="0" w:tplc="FC3C1660">
+      <w:numFmt w:val="bullet"/>
+      <w:lvlText w:val="-"/>
+      <w:lvlJc w:val="left"/>
+      <w:pPr>
+        <w:ind w:left="720" w:hanging="360"/>
+      </w:pPr>
+      <w:rPr>
+        <w:rFonts w:ascii="Times New Roman" w:eastAsiaTheme="minorEastAsia" w:hAnsi="Times New Roman" w:cs="Times New Roman" w:hint="default"/>
+      </w:rPr>
+    </w:lvl>
+    <w:lvl w:ilvl="1" w:tplc="04090003">
+      <w:start w:val="1"/>
+      <w:numFmt w:val="bullet"/>
+      <w:lvlText w:val="o"/>
+      <w:lvlJc w:val="left"/>
+      <w:pPr>
+        <w:ind w:left="1440" w:hanging="360"/>
+      </w:pPr>
+      <w:rPr>
+        <w:rFonts w:ascii="Courier New" w:hAnsi="Courier New" w:cs="Courier New" w:hint="default"/>
+      </w:rPr>
+    </w:lvl>
+    <w:lvl w:ilvl="2" w:tplc="04090005" w:tentative="1">
+      <w:start w:val="1"/>
+      <w:numFmt w:val="bullet"/>
+      <w:lvlText w:val=""/>
+      <w:lvlJc w:val="left"/>
+      <w:pPr>
+        <w:ind w:left="2160" w:hanging="360"/>
+      </w:pPr>
+      <w:rPr>
+        <w:rFonts w:ascii="Wingdings" w:hAnsi="Wingdings" w:hint="default"/>
+      </w:rPr>
+    </w:lvl>
+    <w:lvl w:ilvl="3" w:tplc="04090001" w:tentative="1">
+      <w:start w:val="1"/>
+      <w:numFmt w:val="bullet"/>
+      <w:lvlText w:val=""/>
+      <w:lvlJc w:val="left"/>
+      <w:pPr>
+        <w:ind w:left="2880" w:hanging="360"/>
+      </w:pPr>
+      <w:rPr>
+        <w:rFonts w:ascii="Symbol" w:hAnsi="Symbol" w:hint="default"/>
+      </w:rPr>
+    </w:lvl>
+    <w:lvl w:ilvl="4" w:tplc="04090003" w:tentative="1">
+      <w:start w:val="1"/>
+      <w:numFmt w:val="bullet"/>
+      <w:lvlText w:val="o"/>
+      <w:lvlJc w:val="left"/>
+      <w:pPr>
+        <w:ind w:left="3600" w:hanging="360"/>
+      </w:pPr>
+      <w:rPr>
+        <w:rFonts w:ascii="Courier New" w:hAnsi="Courier New" w:cs="Courier New" w:hint="default"/>
+      </w:rPr>
+    </w:lvl>
+    <w:lvl w:ilvl="5" w:tplc="04090005" w:tentative="1">
+      <w:start w:val="1"/>
+      <w:numFmt w:val="bullet"/>
+      <w:lvlText w:val=""/>
+      <w:lvlJc w:val="left"/>
+      <w:pPr>
+        <w:ind w:left="4320" w:hanging="360"/>
+      </w:pPr>
+      <w:rPr>
+        <w:rFonts w:ascii="Wingdings" w:hAnsi="Wingdings" w:hint="default"/>
+      </w:rPr>
+    </w:lvl>
+    <w:lvl w:ilvl="6" w:tplc="04090001" w:tentative="1">
+      <w:start w:val="1"/>
+      <w:numFmt w:val="bullet"/>
+      <w:lvlText w:val=""/>
+      <w:lvlJc w:val="left"/>
+      <w:pPr>
+        <w:ind w:left="5040" w:hanging="360"/>
+      </w:pPr>
+      <w:rPr>
+        <w:rFonts w:ascii="Symbol" w:hAnsi="Symbol" w:hint="default"/>
+      </w:rPr>
+    </w:lvl>
+    <w:lvl w:ilvl="7" w:tplc="04090003" w:tentative="1">
+      <w:start w:val="1"/>
+      <w:numFmt w:val="bullet"/>
+      <w:lvlText w:val="o"/>
+      <w:lvlJc w:val="left"/>
+      <w:pPr>
+        <w:ind w:left="5760" w:hanging="360"/>
+      </w:pPr>
+      <w:rPr>
+        <w:rFonts w:ascii="Courier New" w:hAnsi="Courier New" w:cs="Courier New" w:hint="default"/>
+      </w:rPr>
+    </w:lvl>
+    <w:lvl w:ilvl="8" w:tplc="04090005" w:tentative="1">
+      <w:start w:val="1"/>
+      <w:numFmt w:val="bullet"/>
+      <w:lvlText w:val=""/>
+      <w:lvlJc w:val="left"/>
+      <w:pPr>
+        <w:ind w:left="6480" w:hanging="360"/>
+      </w:pPr>
+      <w:rPr>
+        <w:rFonts w:ascii="Wingdings" w:hAnsi="Wingdings" w:hint="default"/>
+      </w:rPr>
+    </w:lvl>
+  </w:abstractNum>
+  <w:abstractNum w:abstractNumId="8">
     <w:nsid w:val="18CF70E8"/>
     <w:multiLevelType w:val="multilevel"/>
     <w:tmpl w:val="8966A276"/>
@@ -23299,7 +25627,7 @@
       </w:rPr>
     </w:lvl>
   </w:abstractNum>
-  <w:abstractNum w:abstractNumId="8">
+  <w:abstractNum w:abstractNumId="9">
     <w:nsid w:val="202323FC"/>
     <w:multiLevelType w:val="hybridMultilevel"/>
     <w:tmpl w:val="6932158A"/>
@@ -23412,7 +25740,7 @@
       </w:rPr>
     </w:lvl>
   </w:abstractNum>
-  <w:abstractNum w:abstractNumId="9">
+  <w:abstractNum w:abstractNumId="10">
     <w:nsid w:val="24516500"/>
     <w:multiLevelType w:val="hybridMultilevel"/>
     <w:tmpl w:val="2D86B30C"/>
@@ -23524,7 +25852,7 @@
       </w:rPr>
     </w:lvl>
   </w:abstractNum>
-  <w:abstractNum w:abstractNumId="10">
+  <w:abstractNum w:abstractNumId="11">
     <w:nsid w:val="2D177703"/>
     <w:multiLevelType w:val="multilevel"/>
     <w:tmpl w:val="DC02EECA"/>
@@ -23663,7 +25991,7 @@
       </w:rPr>
     </w:lvl>
   </w:abstractNum>
-  <w:abstractNum w:abstractNumId="11">
+  <w:abstractNum w:abstractNumId="12">
     <w:nsid w:val="3270299C"/>
     <w:multiLevelType w:val="hybridMultilevel"/>
     <w:tmpl w:val="81B8046E"/>
@@ -23775,7 +26103,7 @@
       </w:rPr>
     </w:lvl>
   </w:abstractNum>
-  <w:abstractNum w:abstractNumId="12">
+  <w:abstractNum w:abstractNumId="13">
     <w:nsid w:val="3302191C"/>
     <w:multiLevelType w:val="hybridMultilevel"/>
     <w:tmpl w:val="0BCCE524"/>
@@ -23888,7 +26216,7 @@
       </w:rPr>
     </w:lvl>
   </w:abstractNum>
-  <w:abstractNum w:abstractNumId="13">
+  <w:abstractNum w:abstractNumId="14">
     <w:nsid w:val="371E36DB"/>
     <w:multiLevelType w:val="hybridMultilevel"/>
     <w:tmpl w:val="B61CF802"/>
@@ -23977,7 +26305,7 @@
       </w:pPr>
     </w:lvl>
   </w:abstractNum>
-  <w:abstractNum w:abstractNumId="14">
+  <w:abstractNum w:abstractNumId="15">
     <w:nsid w:val="389D147B"/>
     <w:multiLevelType w:val="hybridMultilevel"/>
     <w:tmpl w:val="85A6A542"/>
@@ -24066,7 +26394,7 @@
       </w:pPr>
     </w:lvl>
   </w:abstractNum>
-  <w:abstractNum w:abstractNumId="15">
+  <w:abstractNum w:abstractNumId="16">
     <w:nsid w:val="3907103F"/>
     <w:multiLevelType w:val="hybridMultilevel"/>
     <w:tmpl w:val="A2CE27A4"/>
@@ -24178,7 +26506,7 @@
       </w:rPr>
     </w:lvl>
   </w:abstractNum>
-  <w:abstractNum w:abstractNumId="16">
+  <w:abstractNum w:abstractNumId="17">
     <w:nsid w:val="3C8A403F"/>
     <w:multiLevelType w:val="hybridMultilevel"/>
     <w:tmpl w:val="E7868610"/>
@@ -24291,7 +26619,7 @@
       </w:rPr>
     </w:lvl>
   </w:abstractNum>
-  <w:abstractNum w:abstractNumId="17">
+  <w:abstractNum w:abstractNumId="18">
     <w:nsid w:val="3CC47320"/>
     <w:multiLevelType w:val="multilevel"/>
     <w:tmpl w:val="B8A4EEDA"/>
@@ -24430,7 +26758,7 @@
       </w:rPr>
     </w:lvl>
   </w:abstractNum>
-  <w:abstractNum w:abstractNumId="18">
+  <w:abstractNum w:abstractNumId="19">
     <w:nsid w:val="3D9372F2"/>
     <w:multiLevelType w:val="multilevel"/>
     <w:tmpl w:val="E5B606A0"/>
@@ -24569,7 +26897,7 @@
       </w:rPr>
     </w:lvl>
   </w:abstractNum>
-  <w:abstractNum w:abstractNumId="19">
+  <w:abstractNum w:abstractNumId="20">
     <w:nsid w:val="3DD12A70"/>
     <w:multiLevelType w:val="multilevel"/>
     <w:tmpl w:val="76A29E58"/>
@@ -24685,7 +27013,7 @@
       </w:pPr>
     </w:lvl>
   </w:abstractNum>
-  <w:abstractNum w:abstractNumId="20">
+  <w:abstractNum w:abstractNumId="21">
     <w:nsid w:val="3EDE1B42"/>
     <w:multiLevelType w:val="multilevel"/>
     <w:tmpl w:val="B180FEF8"/>
@@ -24824,7 +27152,7 @@
       </w:rPr>
     </w:lvl>
   </w:abstractNum>
-  <w:abstractNum w:abstractNumId="21">
+  <w:abstractNum w:abstractNumId="22">
     <w:nsid w:val="3EE94096"/>
     <w:multiLevelType w:val="multilevel"/>
     <w:tmpl w:val="DF380DB8"/>
@@ -24946,7 +27274,7 @@
       </w:pPr>
     </w:lvl>
   </w:abstractNum>
-  <w:abstractNum w:abstractNumId="22">
+  <w:abstractNum w:abstractNumId="23">
     <w:nsid w:val="41E373BC"/>
     <w:multiLevelType w:val="multilevel"/>
     <w:tmpl w:val="7CC8A6A8"/>
@@ -25059,7 +27387,7 @@
       </w:pPr>
     </w:lvl>
   </w:abstractNum>
-  <w:abstractNum w:abstractNumId="23">
+  <w:abstractNum w:abstractNumId="24">
     <w:nsid w:val="455759B0"/>
     <w:multiLevelType w:val="multilevel"/>
     <w:tmpl w:val="DB1203DA"/>
@@ -25198,7 +27526,7 @@
       </w:rPr>
     </w:lvl>
   </w:abstractNum>
-  <w:abstractNum w:abstractNumId="24">
+  <w:abstractNum w:abstractNumId="25">
     <w:nsid w:val="475F4760"/>
     <w:multiLevelType w:val="multilevel"/>
     <w:tmpl w:val="ED7C6C0E"/>
@@ -25337,7 +27665,119 @@
       </w:rPr>
     </w:lvl>
   </w:abstractNum>
-  <w:abstractNum w:abstractNumId="25">
+  <w:abstractNum w:abstractNumId="26">
+    <w:nsid w:val="49AE54D3"/>
+    <w:multiLevelType w:val="hybridMultilevel"/>
+    <w:tmpl w:val="F8FC877C"/>
+    <w:lvl w:ilvl="0" w:tplc="FC3C1660">
+      <w:numFmt w:val="bullet"/>
+      <w:lvlText w:val="-"/>
+      <w:lvlJc w:val="left"/>
+      <w:pPr>
+        <w:ind w:left="1440" w:hanging="360"/>
+      </w:pPr>
+      <w:rPr>
+        <w:rFonts w:ascii="Times New Roman" w:eastAsiaTheme="minorEastAsia" w:hAnsi="Times New Roman" w:cs="Times New Roman" w:hint="default"/>
+      </w:rPr>
+    </w:lvl>
+    <w:lvl w:ilvl="1" w:tplc="04090003" w:tentative="1">
+      <w:start w:val="1"/>
+      <w:numFmt w:val="bullet"/>
+      <w:lvlText w:val="o"/>
+      <w:lvlJc w:val="left"/>
+      <w:pPr>
+        <w:ind w:left="2160" w:hanging="360"/>
+      </w:pPr>
+      <w:rPr>
+        <w:rFonts w:ascii="Courier New" w:hAnsi="Courier New" w:cs="Courier New" w:hint="default"/>
+      </w:rPr>
+    </w:lvl>
+    <w:lvl w:ilvl="2" w:tplc="04090005" w:tentative="1">
+      <w:start w:val="1"/>
+      <w:numFmt w:val="bullet"/>
+      <w:lvlText w:val=""/>
+      <w:lvlJc w:val="left"/>
+      <w:pPr>
+        <w:ind w:left="2880" w:hanging="360"/>
+      </w:pPr>
+      <w:rPr>
+        <w:rFonts w:ascii="Wingdings" w:hAnsi="Wingdings" w:hint="default"/>
+      </w:rPr>
+    </w:lvl>
+    <w:lvl w:ilvl="3" w:tplc="04090001" w:tentative="1">
+      <w:start w:val="1"/>
+      <w:numFmt w:val="bullet"/>
+      <w:lvlText w:val=""/>
+      <w:lvlJc w:val="left"/>
+      <w:pPr>
+        <w:ind w:left="3600" w:hanging="360"/>
+      </w:pPr>
+      <w:rPr>
+        <w:rFonts w:ascii="Symbol" w:hAnsi="Symbol" w:hint="default"/>
+      </w:rPr>
+    </w:lvl>
+    <w:lvl w:ilvl="4" w:tplc="04090003" w:tentative="1">
+      <w:start w:val="1"/>
+      <w:numFmt w:val="bullet"/>
+      <w:lvlText w:val="o"/>
+      <w:lvlJc w:val="left"/>
+      <w:pPr>
+        <w:ind w:left="4320" w:hanging="360"/>
+      </w:pPr>
+      <w:rPr>
+        <w:rFonts w:ascii="Courier New" w:hAnsi="Courier New" w:cs="Courier New" w:hint="default"/>
+      </w:rPr>
+    </w:lvl>
+    <w:lvl w:ilvl="5" w:tplc="04090005" w:tentative="1">
+      <w:start w:val="1"/>
+      <w:numFmt w:val="bullet"/>
+      <w:lvlText w:val=""/>
+      <w:lvlJc w:val="left"/>
+      <w:pPr>
+        <w:ind w:left="5040" w:hanging="360"/>
+      </w:pPr>
+      <w:rPr>
+        <w:rFonts w:ascii="Wingdings" w:hAnsi="Wingdings" w:hint="default"/>
+      </w:rPr>
+    </w:lvl>
+    <w:lvl w:ilvl="6" w:tplc="04090001" w:tentative="1">
+      <w:start w:val="1"/>
+      <w:numFmt w:val="bullet"/>
+      <w:lvlText w:val=""/>
+      <w:lvlJc w:val="left"/>
+      <w:pPr>
+        <w:ind w:left="5760" w:hanging="360"/>
+      </w:pPr>
+      <w:rPr>
+        <w:rFonts w:ascii="Symbol" w:hAnsi="Symbol" w:hint="default"/>
+      </w:rPr>
+    </w:lvl>
+    <w:lvl w:ilvl="7" w:tplc="04090003" w:tentative="1">
+      <w:start w:val="1"/>
+      <w:numFmt w:val="bullet"/>
+      <w:lvlText w:val="o"/>
+      <w:lvlJc w:val="left"/>
+      <w:pPr>
+        <w:ind w:left="6480" w:hanging="360"/>
+      </w:pPr>
+      <w:rPr>
+        <w:rFonts w:ascii="Courier New" w:hAnsi="Courier New" w:cs="Courier New" w:hint="default"/>
+      </w:rPr>
+    </w:lvl>
+    <w:lvl w:ilvl="8" w:tplc="04090005" w:tentative="1">
+      <w:start w:val="1"/>
+      <w:numFmt w:val="bullet"/>
+      <w:lvlText w:val=""/>
+      <w:lvlJc w:val="left"/>
+      <w:pPr>
+        <w:ind w:left="7200" w:hanging="360"/>
+      </w:pPr>
+      <w:rPr>
+        <w:rFonts w:ascii="Wingdings" w:hAnsi="Wingdings" w:hint="default"/>
+      </w:rPr>
+    </w:lvl>
+  </w:abstractNum>
+  <w:abstractNum w:abstractNumId="27">
     <w:nsid w:val="4DB30F36"/>
     <w:multiLevelType w:val="hybridMultilevel"/>
     <w:tmpl w:val="599A0216"/>
@@ -25450,7 +27890,7 @@
       </w:rPr>
     </w:lvl>
   </w:abstractNum>
-  <w:abstractNum w:abstractNumId="26">
+  <w:abstractNum w:abstractNumId="28">
     <w:nsid w:val="4FD440D1"/>
     <w:multiLevelType w:val="multilevel"/>
     <w:tmpl w:val="B4AE00EA"/>
@@ -25563,7 +28003,7 @@
       </w:pPr>
     </w:lvl>
   </w:abstractNum>
-  <w:abstractNum w:abstractNumId="27">
+  <w:abstractNum w:abstractNumId="29">
     <w:nsid w:val="57647276"/>
     <w:multiLevelType w:val="hybridMultilevel"/>
     <w:tmpl w:val="F9607F7E"/>
@@ -25676,7 +28116,7 @@
       </w:rPr>
     </w:lvl>
   </w:abstractNum>
-  <w:abstractNum w:abstractNumId="28">
+  <w:abstractNum w:abstractNumId="30">
     <w:nsid w:val="610D7DBA"/>
     <w:multiLevelType w:val="multilevel"/>
     <w:tmpl w:val="2FE2440C"/>
@@ -25815,7 +28255,120 @@
       </w:rPr>
     </w:lvl>
   </w:abstractNum>
-  <w:abstractNum w:abstractNumId="29">
+  <w:abstractNum w:abstractNumId="31">
+    <w:nsid w:val="6A4C24CC"/>
+    <w:multiLevelType w:val="hybridMultilevel"/>
+    <w:tmpl w:val="CFB4E8B8"/>
+    <w:lvl w:ilvl="0" w:tplc="0409000F">
+      <w:start w:val="1"/>
+      <w:numFmt w:val="decimal"/>
+      <w:lvlText w:val="%1."/>
+      <w:lvlJc w:val="left"/>
+      <w:pPr>
+        <w:ind w:left="720" w:hanging="360"/>
+      </w:pPr>
+      <w:rPr>
+        <w:rFonts w:hint="default"/>
+      </w:rPr>
+    </w:lvl>
+    <w:lvl w:ilvl="1" w:tplc="04090003">
+      <w:start w:val="1"/>
+      <w:numFmt w:val="bullet"/>
+      <w:lvlText w:val="o"/>
+      <w:lvlJc w:val="left"/>
+      <w:pPr>
+        <w:ind w:left="1440" w:hanging="360"/>
+      </w:pPr>
+      <w:rPr>
+        <w:rFonts w:ascii="Courier New" w:hAnsi="Courier New" w:cs="Courier New" w:hint="default"/>
+      </w:rPr>
+    </w:lvl>
+    <w:lvl w:ilvl="2" w:tplc="04090005" w:tentative="1">
+      <w:start w:val="1"/>
+      <w:numFmt w:val="bullet"/>
+      <w:lvlText w:val=""/>
+      <w:lvlJc w:val="left"/>
+      <w:pPr>
+        <w:ind w:left="2160" w:hanging="360"/>
+      </w:pPr>
+      <w:rPr>
+        <w:rFonts w:ascii="Wingdings" w:hAnsi="Wingdings" w:hint="default"/>
+      </w:rPr>
+    </w:lvl>
+    <w:lvl w:ilvl="3" w:tplc="04090001" w:tentative="1">
+      <w:start w:val="1"/>
+      <w:numFmt w:val="bullet"/>
+      <w:lvlText w:val=""/>
+      <w:lvlJc w:val="left"/>
+      <w:pPr>
+        <w:ind w:left="2880" w:hanging="360"/>
+      </w:pPr>
+      <w:rPr>
+        <w:rFonts w:ascii="Symbol" w:hAnsi="Symbol" w:hint="default"/>
+      </w:rPr>
+    </w:lvl>
+    <w:lvl w:ilvl="4" w:tplc="04090003" w:tentative="1">
+      <w:start w:val="1"/>
+      <w:numFmt w:val="bullet"/>
+      <w:lvlText w:val="o"/>
+      <w:lvlJc w:val="left"/>
+      <w:pPr>
+        <w:ind w:left="3600" w:hanging="360"/>
+      </w:pPr>
+      <w:rPr>
+        <w:rFonts w:ascii="Courier New" w:hAnsi="Courier New" w:cs="Courier New" w:hint="default"/>
+      </w:rPr>
+    </w:lvl>
+    <w:lvl w:ilvl="5" w:tplc="04090005" w:tentative="1">
+      <w:start w:val="1"/>
+      <w:numFmt w:val="bullet"/>
+      <w:lvlText w:val=""/>
+      <w:lvlJc w:val="left"/>
+      <w:pPr>
+        <w:ind w:left="4320" w:hanging="360"/>
+      </w:pPr>
+      <w:rPr>
+        <w:rFonts w:ascii="Wingdings" w:hAnsi="Wingdings" w:hint="default"/>
+      </w:rPr>
+    </w:lvl>
+    <w:lvl w:ilvl="6" w:tplc="04090001" w:tentative="1">
+      <w:start w:val="1"/>
+      <w:numFmt w:val="bullet"/>
+      <w:lvlText w:val=""/>
+      <w:lvlJc w:val="left"/>
+      <w:pPr>
+        <w:ind w:left="5040" w:hanging="360"/>
+      </w:pPr>
+      <w:rPr>
+        <w:rFonts w:ascii="Symbol" w:hAnsi="Symbol" w:hint="default"/>
+      </w:rPr>
+    </w:lvl>
+    <w:lvl w:ilvl="7" w:tplc="04090003" w:tentative="1">
+      <w:start w:val="1"/>
+      <w:numFmt w:val="bullet"/>
+      <w:lvlText w:val="o"/>
+      <w:lvlJc w:val="left"/>
+      <w:pPr>
+        <w:ind w:left="5760" w:hanging="360"/>
+      </w:pPr>
+      <w:rPr>
+        <w:rFonts w:ascii="Courier New" w:hAnsi="Courier New" w:cs="Courier New" w:hint="default"/>
+      </w:rPr>
+    </w:lvl>
+    <w:lvl w:ilvl="8" w:tplc="04090005" w:tentative="1">
+      <w:start w:val="1"/>
+      <w:numFmt w:val="bullet"/>
+      <w:lvlText w:val=""/>
+      <w:lvlJc w:val="left"/>
+      <w:pPr>
+        <w:ind w:left="6480" w:hanging="360"/>
+      </w:pPr>
+      <w:rPr>
+        <w:rFonts w:ascii="Wingdings" w:hAnsi="Wingdings" w:hint="default"/>
+      </w:rPr>
+    </w:lvl>
+  </w:abstractNum>
+  <w:abstractNum w:abstractNumId="32">
     <w:nsid w:val="6B3D4E58"/>
     <w:multiLevelType w:val="multilevel"/>
     <w:tmpl w:val="A4422610"/>
@@ -25955,7 +28508,7 @@
       </w:rPr>
     </w:lvl>
   </w:abstractNum>
-  <w:abstractNum w:abstractNumId="30">
+  <w:abstractNum w:abstractNumId="33">
     <w:nsid w:val="6C1A73C3"/>
     <w:multiLevelType w:val="multilevel"/>
     <w:tmpl w:val="B47EF8FC"/>
@@ -26095,7 +28648,7 @@
       </w:rPr>
     </w:lvl>
   </w:abstractNum>
-  <w:abstractNum w:abstractNumId="31">
+  <w:abstractNum w:abstractNumId="34">
     <w:nsid w:val="728F33C4"/>
     <w:multiLevelType w:val="multilevel"/>
     <w:tmpl w:val="5D06248A"/>
@@ -26208,7 +28761,7 @@
       </w:pPr>
     </w:lvl>
   </w:abstractNum>
-  <w:abstractNum w:abstractNumId="32">
+  <w:abstractNum w:abstractNumId="35">
     <w:nsid w:val="747B627E"/>
     <w:multiLevelType w:val="multilevel"/>
     <w:tmpl w:val="8E7CA592"/>
@@ -26347,7 +28900,7 @@
       </w:rPr>
     </w:lvl>
   </w:abstractNum>
-  <w:abstractNum w:abstractNumId="33">
+  <w:abstractNum w:abstractNumId="36">
     <w:nsid w:val="75D423F7"/>
     <w:multiLevelType w:val="multilevel"/>
     <w:tmpl w:val="E60E48B4"/>
@@ -26486,7 +29039,7 @@
       </w:rPr>
     </w:lvl>
   </w:abstractNum>
-  <w:abstractNum w:abstractNumId="34">
+  <w:abstractNum w:abstractNumId="37">
     <w:nsid w:val="7BD57111"/>
     <w:multiLevelType w:val="multilevel"/>
     <w:tmpl w:val="DCFAF69C"/>
@@ -26627,109 +29180,118 @@
     </w:lvl>
   </w:abstractNum>
   <w:num w:numId="1">
-    <w:abstractNumId w:val="32"/>
+    <w:abstractNumId w:val="35"/>
   </w:num>
   <w:num w:numId="2">
-    <w:abstractNumId w:val="22"/>
+    <w:abstractNumId w:val="23"/>
   </w:num>
   <w:num w:numId="3">
-    <w:abstractNumId w:val="34"/>
+    <w:abstractNumId w:val="37"/>
   </w:num>
   <w:num w:numId="4">
-    <w:abstractNumId w:val="20"/>
+    <w:abstractNumId w:val="21"/>
   </w:num>
   <w:num w:numId="5">
     <w:abstractNumId w:val="6"/>
   </w:num>
   <w:num w:numId="6">
-    <w:abstractNumId w:val="17"/>
+    <w:abstractNumId w:val="18"/>
   </w:num>
   <w:num w:numId="7">
-    <w:abstractNumId w:val="28"/>
+    <w:abstractNumId w:val="30"/>
   </w:num>
   <w:num w:numId="8">
-    <w:abstractNumId w:val="31"/>
+    <w:abstractNumId w:val="34"/>
   </w:num>
   <w:num w:numId="9">
     <w:abstractNumId w:val="5"/>
   </w:num>
   <w:num w:numId="10">
-    <w:abstractNumId w:val="33"/>
+    <w:abstractNumId w:val="36"/>
   </w:num>
   <w:num w:numId="11">
-    <w:abstractNumId w:val="23"/>
+    <w:abstractNumId w:val="24"/>
   </w:num>
   <w:num w:numId="12">
     <w:abstractNumId w:val="1"/>
   </w:num>
   <w:num w:numId="13">
-    <w:abstractNumId w:val="19"/>
+    <w:abstractNumId w:val="20"/>
   </w:num>
   <w:num w:numId="14">
-    <w:abstractNumId w:val="7"/>
+    <w:abstractNumId w:val="8"/>
   </w:num>
   <w:num w:numId="15">
     <w:abstractNumId w:val="2"/>
   </w:num>
   <w:num w:numId="16">
-    <w:abstractNumId w:val="30"/>
+    <w:abstractNumId w:val="33"/>
   </w:num>
   <w:num w:numId="17">
-    <w:abstractNumId w:val="24"/>
+    <w:abstractNumId w:val="25"/>
   </w:num>
   <w:num w:numId="18">
-    <w:abstractNumId w:val="29"/>
+    <w:abstractNumId w:val="32"/>
   </w:num>
   <w:num w:numId="19">
-    <w:abstractNumId w:val="26"/>
+    <w:abstractNumId w:val="28"/>
   </w:num>
   <w:num w:numId="20">
+    <w:abstractNumId w:val="11"/>
+  </w:num>
+  <w:num w:numId="21">
+    <w:abstractNumId w:val="22"/>
+  </w:num>
+  <w:num w:numId="22">
     <w:abstractNumId w:val="10"/>
   </w:num>
-  <w:num w:numId="21">
-    <w:abstractNumId w:val="21"/>
-  </w:num>
-  <w:num w:numId="22">
+  <w:num w:numId="23">
     <w:abstractNumId w:val="9"/>
   </w:num>
-  <w:num w:numId="23">
-    <w:abstractNumId w:val="8"/>
-  </w:num>
   <w:num w:numId="24">
-    <w:abstractNumId w:val="25"/>
+    <w:abstractNumId w:val="27"/>
   </w:num>
   <w:num w:numId="25">
-    <w:abstractNumId w:val="18"/>
+    <w:abstractNumId w:val="19"/>
   </w:num>
   <w:num w:numId="26">
-    <w:abstractNumId w:val="15"/>
+    <w:abstractNumId w:val="16"/>
   </w:num>
   <w:num w:numId="27">
-    <w:abstractNumId w:val="27"/>
+    <w:abstractNumId w:val="29"/>
   </w:num>
   <w:num w:numId="28">
     <w:abstractNumId w:val="3"/>
   </w:num>
   <w:num w:numId="29">
-    <w:abstractNumId w:val="14"/>
+    <w:abstractNumId w:val="15"/>
   </w:num>
   <w:num w:numId="30">
-    <w:abstractNumId w:val="12"/>
+    <w:abstractNumId w:val="13"/>
   </w:num>
   <w:num w:numId="31">
-    <w:abstractNumId w:val="16"/>
+    <w:abstractNumId w:val="17"/>
   </w:num>
   <w:num w:numId="32">
-    <w:abstractNumId w:val="13"/>
+    <w:abstractNumId w:val="14"/>
   </w:num>
   <w:num w:numId="33">
     <w:abstractNumId w:val="4"/>
   </w:num>
   <w:num w:numId="34">
-    <w:abstractNumId w:val="11"/>
+    <w:abstractNumId w:val="12"/>
   </w:num>
   <w:num w:numId="35">
     <w:abstractNumId w:val="0"/>
+  </w:num>
+  <w:num w:numId="36">
+    <w:abstractNumId w:val="7"/>
+  </w:num>
+  <w:num w:numId="37">
+    <w:abstractNumId w:val="26"/>
+  </w:num>
+  <w:num w:numId="38">
+    <w:abstractNumId w:val="31"/>
   </w:num>
 </w:numbering>
 </file>
@@ -28432,7 +30994,7 @@
 </file>
 
 <file path=customXml/itemProps1.xml><?xml version="1.0" encoding="utf-8"?>
-<ds:datastoreItem xmlns:ds="http://schemas.openxmlformats.org/officeDocument/2006/customXml" ds:itemID="{03C1C97F-5A08-4788-AC38-C58186016C38}">
+<ds:datastoreItem xmlns:ds="http://schemas.openxmlformats.org/officeDocument/2006/customXml" ds:itemID="{E8DC05C1-8C1C-484F-847A-1643DAC3A57E}">
   <ds:schemaRefs>
     <ds:schemaRef ds:uri="http://schemas.openxmlformats.org/officeDocument/2006/bibliography"/>
   </ds:schemaRefs>

</xml_diff>

<commit_message>
More tests of temporal relations.
</commit_message>
<xml_diff>
--- a/doc/minutes-from-meetings/ufal-umr-meeting-minutes.docx
+++ b/doc/minutes-from-meetings/ufal-umr-meeting-minutes.docx
@@ -313,8 +313,13 @@
         </w:numPr>
         <w:ind w:left="426"/>
       </w:pPr>
-      <w:r>
-        <w:t xml:space="preserve">with temporal/modal/coreference annotation, the </w:t>
+      <w:proofErr w:type="gramStart"/>
+      <w:r>
+        <w:t>with</w:t>
+      </w:r>
+      <w:proofErr w:type="gramEnd"/>
+      <w:r>
+        <w:t xml:space="preserve"> temporal/modal/coreference annotation, the </w:t>
       </w:r>
       <w:r>
         <w:rPr>
@@ -330,6 +335,30 @@
           <w:b/>
         </w:rPr>
         <w:t>"new" entity/event is added as a child</w:t>
+      </w:r>
+      <w:r>
+        <w:t xml:space="preserve"> </w:t>
+      </w:r>
+      <w:r>
+        <w:rPr>
+          <w:rFonts w:ascii="Arial Black" w:hAnsi="Arial Black"/>
+          <w:color w:val="00B050"/>
+        </w:rPr>
+        <w:sym w:font="Wingdings" w:char="F0FC"/>
+      </w:r>
+      <w:r>
+        <w:rPr>
+          <w:rFonts w:ascii="Arial Black" w:hAnsi="Arial Black"/>
+          <w:color w:val="00B050"/>
+        </w:rPr>
+        <w:t xml:space="preserve"> D</w:t>
+      </w:r>
+      <w:r>
+        <w:rPr>
+          <w:rFonts w:ascii="Arial Black" w:hAnsi="Arial Black"/>
+          <w:color w:val="00B050"/>
+        </w:rPr>
+        <w:t>ONE.</w:t>
       </w:r>
       <w:r>
         <w:t>;</w:t>
@@ -375,6 +404,18 @@
         </w:numPr>
       </w:pPr>
       <w:r>
+        <w:t>if both of them specify their relation to a third node (or to a third and a fourth node which are coreferential), it must be the same relation</w:t>
+      </w:r>
+    </w:p>
+    <w:p>
+      <w:pPr>
+        <w:pStyle w:val="Odstavecseseznamem"/>
+        <w:numPr>
+          <w:ilvl w:val="1"/>
+          <w:numId w:val="36"/>
+        </w:numPr>
+      </w:pPr>
+      <w:r>
         <w:t xml:space="preserve">??? </w:t>
       </w:r>
       <w:proofErr w:type="gramStart"/>
@@ -385,6 +426,80 @@
       <w:r>
         <w:t xml:space="preserve"> complex situations?</w:t>
       </w:r>
+    </w:p>
+    <w:p>
+      <w:pPr>
+        <w:pStyle w:val="Odstavecseseznamem"/>
+        <w:numPr>
+          <w:ilvl w:val="2"/>
+          <w:numId w:val="36"/>
+        </w:numPr>
+      </w:pPr>
+      <w:r>
+        <w:t>the relations :before, :after, and :contained are transitive</w:t>
+      </w:r>
+    </w:p>
+    <w:p>
+      <w:pPr>
+        <w:pStyle w:val="Odstavecseseznamem"/>
+        <w:numPr>
+          <w:ilvl w:val="2"/>
+          <w:numId w:val="36"/>
+        </w:numPr>
+      </w:pPr>
+      <w:r>
+        <w:t>:before is the opposite of :after</w:t>
+      </w:r>
+    </w:p>
+    <w:p>
+      <w:pPr>
+        <w:pStyle w:val="Odstavecseseznamem"/>
+        <w:numPr>
+          <w:ilvl w:val="2"/>
+          <w:numId w:val="36"/>
+        </w:numPr>
+      </w:pPr>
+      <w:r>
+        <w:t>if X is contained in Y and Z is before/after Y, then Z is also before/after X</w:t>
+      </w:r>
+    </w:p>
+    <w:p>
+      <w:pPr>
+        <w:pStyle w:val="Odstavecseseznamem"/>
+        <w:numPr>
+          <w:ilvl w:val="2"/>
+          <w:numId w:val="36"/>
+        </w:numPr>
+      </w:pPr>
+      <w:r>
+        <w:t>The validator can use the above rules to infer temporal relations between other pairs of nodes, where the relation is not annotated explicitly. And it must never happen that two information sources lead to conflicting relations between a given pair of nodes.</w:t>
+      </w:r>
+    </w:p>
+    <w:p>
+      <w:pPr>
+        <w:pStyle w:val="Odstavecseseznamem"/>
+        <w:numPr>
+          <w:ilvl w:val="2"/>
+          <w:numId w:val="36"/>
+        </w:numPr>
+      </w:pPr>
+      <w:r>
+        <w:t>:overlap does not provide information that can be used for inference but it is mutually exclusive with :before, :after, and :contained</w:t>
+      </w:r>
+    </w:p>
+    <w:p>
+      <w:pPr>
+        <w:pStyle w:val="Odstavecseseznamem"/>
+        <w:numPr>
+          <w:ilvl w:val="2"/>
+          <w:numId w:val="36"/>
+        </w:numPr>
+      </w:pPr>
+      <w:r>
+        <w:t>:depends-on does not provide useful information and it should be probably avoided because usually we can use one of the more specific relations</w:t>
+      </w:r>
+      <w:bookmarkStart w:id="0" w:name="_GoBack"/>
+      <w:bookmarkEnd w:id="0"/>
     </w:p>
     <w:p>
       <w:pPr>
@@ -760,6 +875,7 @@
         </w:numPr>
       </w:pPr>
       <w:r>
+        <w:lastRenderedPageBreak/>
         <w:t xml:space="preserve">with </w:t>
       </w:r>
       <w:r>
@@ -1010,8 +1126,6 @@
         </w:rPr>
         <w:t xml:space="preserve"> to ARG1 (entity quantified)</w:t>
       </w:r>
-      <w:bookmarkStart w:id="0" w:name="_GoBack"/>
-      <w:bookmarkEnd w:id="0"/>
     </w:p>
     <w:p>
       <w:pPr>
@@ -1242,7 +1356,6 @@
         <w:rPr>
           <w:color w:val="FF0000"/>
         </w:rPr>
-        <w:lastRenderedPageBreak/>
         <w:t>Zbabělci</w:t>
       </w:r>
       <w:proofErr w:type="spellEnd"/>
@@ -2140,6 +2253,7 @@
           <w:strike/>
           <w:lang w:val="pl-PL"/>
         </w:rPr>
+        <w:lastRenderedPageBreak/>
         <w:t>s5</w:t>
       </w:r>
       <w:r>
@@ -2461,7 +2575,6 @@
         </w:numPr>
       </w:pPr>
       <w:r>
-        <w:lastRenderedPageBreak/>
         <w:t>conceivers/sources of modality strength,</w:t>
       </w:r>
     </w:p>
@@ -2956,6 +3069,7 @@
         <w:rPr>
           <w:b/>
         </w:rPr>
+        <w:lastRenderedPageBreak/>
         <w:t>Markéta</w:t>
       </w:r>
       <w:r>
@@ -3589,6 +3703,7 @@
         </w:numPr>
       </w:pPr>
       <w:r>
+        <w:lastRenderedPageBreak/>
         <w:t xml:space="preserve">PDT </w:t>
       </w:r>
       <w:r>
@@ -3862,7 +3977,6 @@
       </w:pPr>
       <w:proofErr w:type="gramStart"/>
       <w:r>
-        <w:lastRenderedPageBreak/>
         <w:t>the</w:t>
       </w:r>
       <w:proofErr w:type="gramEnd"/>
@@ -4396,6 +4510,7 @@
         </w:numPr>
       </w:pPr>
       <w:r>
+        <w:lastRenderedPageBreak/>
         <w:t>BUT the</w:t>
       </w:r>
       <w:r>
@@ -23116,7 +23231,6 @@
         <w:docPartUnique/>
       </w:docPartObj>
     </w:sdtPr>
-    <w:sdtEndPr/>
     <w:sdtContent>
       <w:p>
         <w:pPr>
@@ -24124,7 +24238,7 @@
         <w:rFonts w:ascii="Courier New" w:hAnsi="Courier New" w:cs="Courier New" w:hint="default"/>
       </w:rPr>
     </w:lvl>
-    <w:lvl w:ilvl="2" w:tplc="04090005" w:tentative="1">
+    <w:lvl w:ilvl="2" w:tplc="04090005">
       <w:start w:val="1"/>
       <w:numFmt w:val="bullet"/>
       <w:lvlText w:val=""/>
@@ -29716,7 +29830,7 @@
 </file>
 
 <file path=customXml/itemProps1.xml><?xml version="1.0" encoding="utf-8"?>
-<ds:datastoreItem xmlns:ds="http://schemas.openxmlformats.org/officeDocument/2006/customXml" ds:itemID="{27CD15DE-ACCC-46BA-BAAC-D5DEE7754998}">
+<ds:datastoreItem xmlns:ds="http://schemas.openxmlformats.org/officeDocument/2006/customXml" ds:itemID="{2849A147-7DDC-4AE0-8A24-E9DDC88EA1F3}">
   <ds:schemaRefs>
     <ds:schemaRef ds:uri="http://schemas.openxmlformats.org/officeDocument/2006/bibliography"/>
   </ds:schemaRefs>

</xml_diff>

<commit_message>
Validation of temporal relations.
</commit_message>
<xml_diff>
--- a/doc/minutes-from-meetings/ufal-umr-meeting-minutes.docx
+++ b/doc/minutes-from-meetings/ufal-umr-meeting-minutes.docx
@@ -392,7 +392,65 @@
         </w:numPr>
       </w:pPr>
       <w:r>
-        <w:t>the two (or more) mentions must have the same relation to DCT;</w:t>
+        <w:t>the two (or more) mentions mus</w:t>
+      </w:r>
+      <w:r>
+        <w:t>t have the same relation to DCT</w:t>
+      </w:r>
+    </w:p>
+    <w:p>
+      <w:pPr>
+        <w:pStyle w:val="Odstavecseseznamem"/>
+        <w:numPr>
+          <w:ilvl w:val="2"/>
+          <w:numId w:val="36"/>
+        </w:numPr>
+      </w:pPr>
+      <w:r>
+        <w:t>check that they do not specify colliding relations to DCT</w:t>
+      </w:r>
+      <w:r>
+        <w:t xml:space="preserve"> </w:t>
+      </w:r>
+      <w:r>
+        <w:rPr>
+          <w:rFonts w:ascii="Arial Black" w:hAnsi="Arial Black"/>
+          <w:color w:val="00B050"/>
+        </w:rPr>
+        <w:sym w:font="Wingdings" w:char="F0FC"/>
+      </w:r>
+      <w:r>
+        <w:rPr>
+          <w:rFonts w:ascii="Arial Black" w:hAnsi="Arial Black"/>
+          <w:color w:val="00B050"/>
+        </w:rPr>
+        <w:t xml:space="preserve"> D</w:t>
+      </w:r>
+      <w:r>
+        <w:rPr>
+          <w:rFonts w:ascii="Arial Black" w:hAnsi="Arial Black"/>
+          <w:color w:val="00B050"/>
+        </w:rPr>
+        <w:t>ONE.</w:t>
+      </w:r>
+      <w:bookmarkStart w:id="0" w:name="_GoBack"/>
+      <w:bookmarkEnd w:id="0"/>
+    </w:p>
+    <w:p>
+      <w:pPr>
+        <w:pStyle w:val="Odstavecseseznamem"/>
+        <w:numPr>
+          <w:ilvl w:val="2"/>
+          <w:numId w:val="36"/>
+        </w:numPr>
+      </w:pPr>
+      <w:proofErr w:type="gramStart"/>
+      <w:r>
+        <w:t>perhaps</w:t>
+      </w:r>
+      <w:proofErr w:type="gramEnd"/>
+      <w:r>
+        <w:t xml:space="preserve"> also check that none of them omits the relation? This could be actually generalized: Besides conflicts between explicit and inferred relations, we should also check that time expressions and events specify the minimally required relations.</w:t>
       </w:r>
     </w:p>
     <w:p>
@@ -498,8 +556,6 @@
       <w:r>
         <w:t>:depends-on does not provide useful information and it should be probably avoided because usually we can use one of the more specific relations</w:t>
       </w:r>
-      <w:bookmarkStart w:id="0" w:name="_GoBack"/>
-      <w:bookmarkEnd w:id="0"/>
     </w:p>
     <w:p>
       <w:pPr>
@@ -709,6 +765,7 @@
         </w:numPr>
       </w:pPr>
       <w:r>
+        <w:lastRenderedPageBreak/>
         <w:t xml:space="preserve">the same is applied to abstract concepts representing </w:t>
       </w:r>
       <w:r>
@@ -875,7 +932,6 @@
         </w:numPr>
       </w:pPr>
       <w:r>
-        <w:lastRenderedPageBreak/>
         <w:t xml:space="preserve">with </w:t>
       </w:r>
       <w:r>
@@ -1994,6 +2050,7 @@
         <w:rPr>
           <w:strike/>
         </w:rPr>
+        <w:lastRenderedPageBreak/>
         <w:t>1  2</w:t>
       </w:r>
       <w:proofErr w:type="gramEnd"/>
@@ -2253,7 +2310,6 @@
           <w:strike/>
           <w:lang w:val="pl-PL"/>
         </w:rPr>
-        <w:lastRenderedPageBreak/>
         <w:t>s5</w:t>
       </w:r>
       <w:r>
@@ -2921,6 +2977,7 @@
         </w:numPr>
       </w:pPr>
       <w:r>
+        <w:lastRenderedPageBreak/>
         <w:t>ML: snt3 :</w:t>
       </w:r>
       <w:proofErr w:type="spellStart"/>
@@ -3069,7 +3126,6 @@
         <w:rPr>
           <w:b/>
         </w:rPr>
-        <w:lastRenderedPageBreak/>
         <w:t>Markéta</w:t>
       </w:r>
       <w:r>
@@ -3703,7 +3759,6 @@
         </w:numPr>
       </w:pPr>
       <w:r>
-        <w:lastRenderedPageBreak/>
         <w:t xml:space="preserve">PDT </w:t>
       </w:r>
       <w:r>
@@ -4427,6 +4482,7 @@
           <w:b/>
           <w:bCs/>
         </w:rPr>
+        <w:lastRenderedPageBreak/>
         <w:t>Federica</w:t>
       </w:r>
       <w:r>
@@ -4510,7 +4566,6 @@
         </w:numPr>
       </w:pPr>
       <w:r>
-        <w:lastRenderedPageBreak/>
         <w:t>BUT the</w:t>
       </w:r>
       <w:r>
@@ -29830,7 +29885,7 @@
 </file>
 
 <file path=customXml/itemProps1.xml><?xml version="1.0" encoding="utf-8"?>
-<ds:datastoreItem xmlns:ds="http://schemas.openxmlformats.org/officeDocument/2006/customXml" ds:itemID="{2849A147-7DDC-4AE0-8A24-E9DDC88EA1F3}">
+<ds:datastoreItem xmlns:ds="http://schemas.openxmlformats.org/officeDocument/2006/customXml" ds:itemID="{DD6C5ED5-5663-46EE-90C1-CDA98BDA6129}">
   <ds:schemaRefs>
     <ds:schemaRef ds:uri="http://schemas.openxmlformats.org/officeDocument/2006/bibliography"/>
   </ds:schemaRefs>

</xml_diff>

<commit_message>
Interaction between :contained and :before/:after.
</commit_message>
<xml_diff>
--- a/doc/minutes-from-meetings/ufal-umr-meeting-minutes.docx
+++ b/doc/minutes-from-meetings/ufal-umr-meeting-minutes.docx
@@ -358,9 +358,6 @@
         </w:rPr>
         <w:t>ONE.</w:t>
       </w:r>
-      <w:r>
-        <w:t>;</w:t>
-      </w:r>
     </w:p>
     <w:p>
       <w:pPr>
@@ -520,8 +517,13 @@
           <w:numId w:val="36"/>
         </w:numPr>
       </w:pPr>
-      <w:r>
-        <w:t>the relations :before, :after, and :contained are transitive</w:t>
+      <w:proofErr w:type="gramStart"/>
+      <w:r>
+        <w:t>the</w:t>
+      </w:r>
+      <w:proofErr w:type="gramEnd"/>
+      <w:r>
+        <w:t xml:space="preserve"> relations :before, :after, and :contained are transitive</w:t>
       </w:r>
       <w:r>
         <w:t xml:space="preserve"> </w:t>
@@ -547,8 +549,6 @@
         </w:rPr>
         <w:t>ONE.</w:t>
       </w:r>
-      <w:bookmarkStart w:id="0" w:name="_GoBack"/>
-      <w:bookmarkEnd w:id="0"/>
     </w:p>
     <w:p>
       <w:pPr>
@@ -614,6 +614,8 @@
       <w:r>
         <w:t>The validator can use the above rules to infer temporal relations between other pairs of nodes, where the relation is not annotated explicitly. And it must never happen that two information sources lead to conflicting relations between a given pair of nodes.</w:t>
       </w:r>
+      <w:bookmarkStart w:id="0" w:name="_GoBack"/>
+      <w:bookmarkEnd w:id="0"/>
     </w:p>
     <w:p>
       <w:pPr>
@@ -29996,7 +29998,7 @@
 </file>
 
 <file path=customXml/itemProps1.xml><?xml version="1.0" encoding="utf-8"?>
-<ds:datastoreItem xmlns:ds="http://schemas.openxmlformats.org/officeDocument/2006/customXml" ds:itemID="{B45AC6D1-D9F0-4740-A98D-092B91325D6B}">
+<ds:datastoreItem xmlns:ds="http://schemas.openxmlformats.org/officeDocument/2006/customXml" ds:itemID="{18783B03-3143-4167-A575-420B64898DFC}">
   <ds:schemaRefs>
     <ds:schemaRef ds:uri="http://schemas.openxmlformats.org/officeDocument/2006/bibliography"/>
   </ds:schemaRefs>

</xml_diff>